<commit_message>
Casos de Prueba Creados.
Despues se rellenarian para las pruebas con los datos de las paginas. Pero se chamuyan rapido. La estructura ya estaria.
</commit_message>
<xml_diff>
--- a/Pruebas/Casos de Prueba/CP001 – ABM Servicios.docx
+++ b/Pruebas/Casos de Prueba/CP001 – ABM Servicios.docx
@@ -1196,8 +1196,6 @@
               </w:rPr>
               <w:tab/>
             </w:r>
-            <w:bookmarkStart w:id="0" w:name="_GoBack"/>
-            <w:bookmarkEnd w:id="0"/>
             <w:r>
               <w:rPr>
                 <w:noProof/>
@@ -2927,13 +2925,13 @@
       <w:pPr>
         <w:pStyle w:val="PSI-Ttulo1"/>
       </w:pPr>
-      <w:bookmarkStart w:id="1" w:name="_Toc242266215"/>
-      <w:bookmarkStart w:id="2" w:name="_Toc497361375"/>
+      <w:bookmarkStart w:id="0" w:name="_Toc242266215"/>
+      <w:bookmarkStart w:id="1" w:name="_Toc497361375"/>
       <w:r>
         <w:t>Caso de Prueba</w:t>
       </w:r>
+      <w:bookmarkEnd w:id="0"/>
       <w:bookmarkEnd w:id="1"/>
-      <w:bookmarkEnd w:id="2"/>
     </w:p>
     <w:p/>
     <w:p>
@@ -2943,8 +2941,8 @@
           <w:sz w:val="32"/>
         </w:rPr>
       </w:pPr>
-      <w:bookmarkStart w:id="3" w:name="_Toc497361376"/>
-      <w:bookmarkStart w:id="4" w:name="_Toc29278824"/>
+      <w:bookmarkStart w:id="2" w:name="_Toc497361376"/>
+      <w:bookmarkStart w:id="3" w:name="_Toc29278824"/>
       <w:r>
         <w:rPr>
           <w:sz w:val="32"/>
@@ -2963,7 +2961,7 @@
         </w:rPr>
         <w:t>&gt;</w:t>
       </w:r>
-      <w:bookmarkEnd w:id="3"/>
+      <w:bookmarkEnd w:id="2"/>
       <w:r>
         <w:rPr>
           <w:sz w:val="32"/>
@@ -2975,12 +2973,12 @@
       <w:pPr>
         <w:pStyle w:val="PSI-Ttulo2"/>
       </w:pPr>
-      <w:bookmarkStart w:id="5" w:name="_Toc497361377"/>
+      <w:bookmarkStart w:id="4" w:name="_Toc497361377"/>
       <w:r>
         <w:t>Descripción</w:t>
       </w:r>
+      <w:bookmarkEnd w:id="3"/>
       <w:bookmarkEnd w:id="4"/>
-      <w:bookmarkEnd w:id="5"/>
     </w:p>
     <w:p>
       <w:pPr>
@@ -3156,8 +3154,8 @@
           <w:lang w:val="es-AR" w:eastAsia="es-ES"/>
         </w:rPr>
       </w:pPr>
-      <w:bookmarkStart w:id="6" w:name="_Toc29278825"/>
-      <w:bookmarkStart w:id="7" w:name="_Toc497361378"/>
+      <w:bookmarkStart w:id="5" w:name="_Toc29278825"/>
+      <w:bookmarkStart w:id="6" w:name="_Toc497361378"/>
       <w:r>
         <w:br w:type="page"/>
       </w:r>
@@ -3188,25 +3186,25 @@
         </w:rPr>
         <w:t>&gt;</w:t>
       </w:r>
+      <w:bookmarkEnd w:id="5"/>
       <w:bookmarkEnd w:id="6"/>
+    </w:p>
+    <w:p>
+      <w:pPr>
+        <w:ind w:left="720"/>
+      </w:pPr>
+    </w:p>
+    <w:p>
+      <w:pPr>
+        <w:pStyle w:val="PSI-Ttulo3"/>
+      </w:pPr>
+      <w:bookmarkStart w:id="7" w:name="_Toc29278826"/>
+      <w:bookmarkStart w:id="8" w:name="_Toc497361379"/>
+      <w:r>
+        <w:t>Descripción</w:t>
+      </w:r>
       <w:bookmarkEnd w:id="7"/>
-    </w:p>
-    <w:p>
-      <w:pPr>
-        <w:ind w:left="720"/>
-      </w:pPr>
-    </w:p>
-    <w:p>
-      <w:pPr>
-        <w:pStyle w:val="PSI-Ttulo3"/>
-      </w:pPr>
-      <w:bookmarkStart w:id="8" w:name="_Toc29278826"/>
-      <w:bookmarkStart w:id="9" w:name="_Toc497361379"/>
-      <w:r>
-        <w:t>Descripción</w:t>
-      </w:r>
       <w:bookmarkEnd w:id="8"/>
-      <w:bookmarkEnd w:id="9"/>
     </w:p>
     <w:p>
       <w:pPr>
@@ -3240,13 +3238,13 @@
       <w:pPr>
         <w:pStyle w:val="PSI-Ttulo3"/>
       </w:pPr>
-      <w:bookmarkStart w:id="10" w:name="_Toc29278827"/>
-      <w:bookmarkStart w:id="11" w:name="_Toc497361380"/>
+      <w:bookmarkStart w:id="9" w:name="_Toc29278827"/>
+      <w:bookmarkStart w:id="10" w:name="_Toc497361380"/>
       <w:r>
         <w:t>Condiciones de ejecución</w:t>
       </w:r>
+      <w:bookmarkEnd w:id="9"/>
       <w:bookmarkEnd w:id="10"/>
-      <w:bookmarkEnd w:id="11"/>
     </w:p>
     <w:p>
       <w:pPr>
@@ -3302,13 +3300,13 @@
       <w:pPr>
         <w:pStyle w:val="PSI-Ttulo3"/>
       </w:pPr>
-      <w:bookmarkStart w:id="12" w:name="_Toc29278828"/>
-      <w:bookmarkStart w:id="13" w:name="_Toc497361381"/>
+      <w:bookmarkStart w:id="11" w:name="_Toc29278828"/>
+      <w:bookmarkStart w:id="12" w:name="_Toc497361381"/>
       <w:r>
         <w:t>Entrada</w:t>
       </w:r>
+      <w:bookmarkEnd w:id="11"/>
       <w:bookmarkEnd w:id="12"/>
-      <w:bookmarkEnd w:id="13"/>
     </w:p>
     <w:p>
       <w:pPr>
@@ -3374,45 +3372,53 @@
       <w:pPr>
         <w:pStyle w:val="PSI-Ttulo3"/>
       </w:pPr>
-      <w:bookmarkStart w:id="14" w:name="_Toc29278829"/>
-      <w:bookmarkStart w:id="15" w:name="_Toc497361382"/>
+      <w:bookmarkStart w:id="13" w:name="_Toc29278829"/>
+      <w:bookmarkStart w:id="14" w:name="_Toc497361382"/>
       <w:r>
         <w:t>Resultado esperado</w:t>
       </w:r>
+      <w:bookmarkEnd w:id="13"/>
       <w:bookmarkEnd w:id="14"/>
+    </w:p>
+    <w:p>
+      <w:pPr>
+        <w:pStyle w:val="PSI-Normal"/>
+      </w:pPr>
+      <w:r>
+        <w:t>No deben existir errores ortográficos en las etiquetas o en algún elemento de la pantalla, elementos fuera de su posición especificada por los modelos de diseño, o características no coincidentes a las detallas por el diseño.</w:t>
+      </w:r>
+    </w:p>
+    <w:p>
+      <w:pPr>
+        <w:ind w:left="720"/>
+      </w:pPr>
+    </w:p>
+    <w:p>
+      <w:pPr>
+        <w:pStyle w:val="PSI-Ttulo3"/>
+      </w:pPr>
+      <w:bookmarkStart w:id="15" w:name="_Toc29278830"/>
+      <w:bookmarkStart w:id="16" w:name="_Toc497361383"/>
+      <w:r>
+        <w:t>Evaluación de la Prueba</w:t>
+      </w:r>
       <w:bookmarkEnd w:id="15"/>
+      <w:bookmarkEnd w:id="16"/>
     </w:p>
     <w:p>
       <w:pPr>
         <w:pStyle w:val="PSI-Normal"/>
       </w:pPr>
       <w:r>
-        <w:t>No deben existir errores ortográficos en las etiquetas o en algún elemento de la pantalla, elementos fuera de su posición especificada por los modelos de diseño, o características no coincidentes a las detallas por el diseño.</w:t>
-      </w:r>
-    </w:p>
-    <w:p>
-      <w:pPr>
-        <w:ind w:left="720"/>
-      </w:pPr>
-    </w:p>
-    <w:p>
-      <w:pPr>
-        <w:pStyle w:val="PSI-Ttulo3"/>
-      </w:pPr>
-      <w:bookmarkStart w:id="16" w:name="_Toc29278830"/>
-      <w:bookmarkStart w:id="17" w:name="_Toc497361383"/>
-      <w:r>
-        <w:t>Evaluación de la Prueba</w:t>
-      </w:r>
-      <w:bookmarkEnd w:id="16"/>
-      <w:bookmarkEnd w:id="17"/>
+        <w:t>El estado actual de las pruebas es:</w:t>
+      </w:r>
     </w:p>
     <w:p>
       <w:pPr>
         <w:pStyle w:val="PSI-Normal"/>
       </w:pPr>
       <w:r>
-        <w:t>El estado actual de las pruebas es:</w:t>
+        <w:t>Pantallas Totales:</w:t>
       </w:r>
     </w:p>
     <w:p>
@@ -3420,7 +3426,7 @@
         <w:pStyle w:val="PSI-Normal"/>
       </w:pPr>
       <w:r>
-        <w:t>Pantallas Totales:</w:t>
+        <w:t>Pantallas Evaluadas:</w:t>
       </w:r>
     </w:p>
     <w:p>
@@ -3428,7 +3434,10 @@
         <w:pStyle w:val="PSI-Normal"/>
       </w:pPr>
       <w:r>
-        <w:t>Pantallas Evaluadas:</w:t>
+        <w:t>Pantallas Evaluadas con resultados satisfactorios:</w:t>
+      </w:r>
+      <w:r>
+        <w:t xml:space="preserve"> </w:t>
       </w:r>
     </w:p>
     <w:p>
@@ -3436,407 +3445,299 @@
         <w:pStyle w:val="PSI-Normal"/>
       </w:pPr>
       <w:r>
-        <w:t>Pantallas Evaluadas con resultados satisfactorios:</w:t>
-      </w:r>
-      <w:r>
-        <w:t xml:space="preserve"> </w:t>
+        <w:t>Pantallas Evaluadas con resultados insatisfactorios:</w:t>
       </w:r>
     </w:p>
     <w:p>
       <w:pPr>
         <w:pStyle w:val="PSI-Normal"/>
-      </w:pPr>
-      <w:r>
-        <w:t>Pantallas Evaluadas con resultados insatisfactorios:</w:t>
-      </w:r>
-    </w:p>
-    <w:p>
-      <w:pPr>
-        <w:ind w:left="0" w:firstLine="0"/>
-      </w:pPr>
-    </w:p>
-    <w:p>
-      <w:pPr>
-        <w:pStyle w:val="PSI-Ttulo2"/>
         <w:rPr>
-          <w:rFonts w:eastAsiaTheme="minorHAnsi"/>
-        </w:rPr>
-      </w:pPr>
-      <w:bookmarkStart w:id="18" w:name="_Toc497361384"/>
-      <w:r>
-        <w:rPr>
-          <w:rFonts w:eastAsiaTheme="minorHAnsi"/>
-        </w:rPr>
-        <w:t>&lt;</w:t>
-      </w:r>
-      <w:r>
-        <w:rPr>
-          <w:rFonts w:eastAsiaTheme="minorHAnsi"/>
-        </w:rPr>
-        <w:t>Pruebas Funcionalidad de Inserción de Servicios</w:t>
-      </w:r>
-      <w:r>
-        <w:rPr>
-          <w:rFonts w:eastAsiaTheme="minorHAnsi"/>
-        </w:rPr>
-        <w:t>&gt;</w:t>
-      </w:r>
-      <w:bookmarkEnd w:id="18"/>
-    </w:p>
-    <w:p>
-      <w:pPr>
-        <w:ind w:left="720"/>
-      </w:pPr>
-    </w:p>
-    <w:p>
-      <w:pPr>
-        <w:pStyle w:val="PSI-Ttulo3"/>
-      </w:pPr>
-      <w:bookmarkStart w:id="19" w:name="_Toc497361385"/>
-      <w:r>
-        <w:t>Descripción</w:t>
-      </w:r>
-      <w:bookmarkEnd w:id="19"/>
-    </w:p>
-    <w:p>
-      <w:pPr>
-        <w:pStyle w:val="PSI-Normal"/>
-      </w:pPr>
-      <w:r>
-        <w:t>La siguiente sección tiene como objetivo el de descubrir fallos u alteraciones al funcionamiento principal y esperado del sistema. Con el objetivo final de poder encontrar una solución a los mismos, mejorando la calidad del producto desarrollado.</w:t>
-      </w:r>
-    </w:p>
-    <w:p>
-      <w:pPr>
-        <w:pStyle w:val="PSI-Normal"/>
-      </w:pPr>
-      <w:r>
-        <w:t>En este apartado en específico se realizaran pruebas de características relacionadas a la funcionalidad de inserción de un nuevo servicio en el sistema tales como correcto funcionamiento de botones y resultados de su uso plasmado en la base de datos.</w:t>
-      </w:r>
-    </w:p>
-    <w:p>
-      <w:pPr>
-        <w:ind w:left="720"/>
-        <w:jc w:val="both"/>
-      </w:pPr>
-    </w:p>
-    <w:p>
-      <w:pPr>
-        <w:pStyle w:val="PSI-Ttulo3"/>
-      </w:pPr>
-      <w:bookmarkStart w:id="20" w:name="_Toc497361386"/>
-      <w:r>
-        <w:t>Condiciones de ejecución</w:t>
-      </w:r>
-      <w:bookmarkEnd w:id="20"/>
-    </w:p>
-    <w:p>
-      <w:pPr>
-        <w:pStyle w:val="PSI-Normal"/>
-      </w:pPr>
-      <w:r>
-        <w:t>Se deberá contar con las siguientes precondiciones al momento de desarrollar las pruebas:</w:t>
-      </w:r>
-    </w:p>
-    <w:p>
-      <w:pPr>
-        <w:pStyle w:val="PSI-Normal"/>
-        <w:numPr>
-          <w:ilvl w:val="0"/>
-          <w:numId w:val="18"/>
-        </w:numPr>
-      </w:pPr>
-      <w:r>
-        <w:t>El sistema deberá encontrarse en ejecución y a disposición de uso para las pruebas.</w:t>
-      </w:r>
-    </w:p>
-    <w:p>
-      <w:pPr>
-        <w:pStyle w:val="PSI-Normal"/>
-        <w:numPr>
-          <w:ilvl w:val="0"/>
-          <w:numId w:val="18"/>
-        </w:numPr>
-      </w:pPr>
-      <w:r>
-        <w:t>Un usuario con los permisos de administrador de servicio deberá de estar ya registrado en el sistema.</w:t>
-      </w:r>
-    </w:p>
-    <w:p>
-      <w:pPr>
-        <w:pStyle w:val="PSI-Normal"/>
-        <w:numPr>
-          <w:ilvl w:val="0"/>
-          <w:numId w:val="18"/>
-        </w:numPr>
-      </w:pPr>
-      <w:r>
-        <w:t>El usuario ingresara a la plataforma web y luego iniciara sesión en el sistema.</w:t>
-      </w:r>
-    </w:p>
-    <w:p>
-      <w:pPr>
-        <w:pStyle w:val="PSI-Normal"/>
-        <w:numPr>
-          <w:ilvl w:val="0"/>
-          <w:numId w:val="18"/>
-        </w:numPr>
-      </w:pPr>
-      <w:r>
-        <w:t xml:space="preserve">Se deberá de estar localizado en la pantalla de </w:t>
-      </w:r>
-      <w:r>
-        <w:rPr>
+          <w:b/>
           <w:i/>
         </w:rPr>
-        <w:t>“gestión de servicios”</w:t>
-      </w:r>
-      <w:r>
-        <w:t>. Y luego en la pantalla de habilitación de nuevo servicio.</w:t>
-      </w:r>
-    </w:p>
-    <w:p>
-      <w:pPr>
-        <w:ind w:left="720"/>
-        <w:jc w:val="both"/>
-      </w:pPr>
-    </w:p>
-    <w:p>
-      <w:pPr>
-        <w:pStyle w:val="PSI-Ttulo3"/>
-      </w:pPr>
-      <w:bookmarkStart w:id="21" w:name="_Toc497361387"/>
-      <w:r>
-        <w:t>Entrada</w:t>
-      </w:r>
-      <w:bookmarkEnd w:id="21"/>
-    </w:p>
+      </w:pPr>
+      <w:r>
+        <w:rPr>
+          <w:b/>
+          <w:i/>
+        </w:rPr>
+        <w:t>Informe de errores:</w:t>
+      </w:r>
+    </w:p>
+    <w:tbl>
+      <w:tblPr>
+        <w:tblStyle w:val="Cuadrculamedia1-nfasis3"/>
+        <w:tblW w:w="9954" w:type="dxa"/>
+        <w:tblInd w:w="-318" w:type="dxa"/>
+        <w:tblLook w:val="0280" w:firstRow="0" w:lastRow="0" w:firstColumn="1" w:lastColumn="0" w:noHBand="1" w:noVBand="0"/>
+      </w:tblPr>
+      <w:tblGrid>
+        <w:gridCol w:w="2127"/>
+        <w:gridCol w:w="1985"/>
+        <w:gridCol w:w="3827"/>
+        <w:gridCol w:w="2015"/>
+      </w:tblGrid>
+      <w:tr>
+        <w:trPr>
+          <w:trHeight w:val="340"/>
+        </w:trPr>
+        <w:tc>
+          <w:tcPr>
+            <w:cnfStyle w:val="001000000000" w:firstRow="0" w:lastRow="0" w:firstColumn="1" w:lastColumn="0" w:oddVBand="0" w:evenVBand="0" w:oddHBand="0" w:evenHBand="0" w:firstRowFirstColumn="0" w:firstRowLastColumn="0" w:lastRowFirstColumn="0" w:lastRowLastColumn="0"/>
+            <w:tcW w:w="2127" w:type="dxa"/>
+            <w:vAlign w:val="center"/>
+          </w:tcPr>
+          <w:p>
+            <w:pPr>
+              <w:ind w:left="0" w:firstLine="0"/>
+              <w:jc w:val="center"/>
+            </w:pPr>
+            <w:r>
+              <w:t>Pagina</w:t>
+            </w:r>
+          </w:p>
+        </w:tc>
+        <w:tc>
+          <w:tcPr>
+            <w:cnfStyle w:val="000010000000" w:firstRow="0" w:lastRow="0" w:firstColumn="0" w:lastColumn="0" w:oddVBand="1" w:evenVBand="0" w:oddHBand="0" w:evenHBand="0" w:firstRowFirstColumn="0" w:firstRowLastColumn="0" w:lastRowFirstColumn="0" w:lastRowLastColumn="0"/>
+            <w:tcW w:w="1985" w:type="dxa"/>
+            <w:vAlign w:val="center"/>
+          </w:tcPr>
+          <w:p>
+            <w:pPr>
+              <w:ind w:left="0" w:firstLine="0"/>
+              <w:jc w:val="center"/>
+              <w:rPr>
+                <w:b/>
+              </w:rPr>
+            </w:pPr>
+            <w:r>
+              <w:rPr>
+                <w:b/>
+              </w:rPr>
+              <w:t>Sector/es</w:t>
+            </w:r>
+          </w:p>
+        </w:tc>
+        <w:tc>
+          <w:tcPr>
+            <w:tcW w:w="3827" w:type="dxa"/>
+            <w:vAlign w:val="center"/>
+          </w:tcPr>
+          <w:p>
+            <w:pPr>
+              <w:ind w:left="0" w:firstLine="0"/>
+              <w:jc w:val="center"/>
+              <w:cnfStyle w:val="000000000000" w:firstRow="0" w:lastRow="0" w:firstColumn="0" w:lastColumn="0" w:oddVBand="0" w:evenVBand="0" w:oddHBand="0" w:evenHBand="0" w:firstRowFirstColumn="0" w:firstRowLastColumn="0" w:lastRowFirstColumn="0" w:lastRowLastColumn="0"/>
+              <w:rPr>
+                <w:b/>
+              </w:rPr>
+            </w:pPr>
+            <w:r>
+              <w:rPr>
+                <w:b/>
+              </w:rPr>
+              <w:t>Descripción</w:t>
+            </w:r>
+          </w:p>
+        </w:tc>
+        <w:tc>
+          <w:tcPr>
+            <w:cnfStyle w:val="000010000000" w:firstRow="0" w:lastRow="0" w:firstColumn="0" w:lastColumn="0" w:oddVBand="1" w:evenVBand="0" w:oddHBand="0" w:evenHBand="0" w:firstRowFirstColumn="0" w:firstRowLastColumn="0" w:lastRowFirstColumn="0" w:lastRowLastColumn="0"/>
+            <w:tcW w:w="2015" w:type="dxa"/>
+            <w:vAlign w:val="center"/>
+          </w:tcPr>
+          <w:p>
+            <w:pPr>
+              <w:ind w:left="0" w:firstLine="0"/>
+              <w:jc w:val="center"/>
+              <w:rPr>
+                <w:b/>
+              </w:rPr>
+            </w:pPr>
+            <w:r>
+              <w:rPr>
+                <w:b/>
+              </w:rPr>
+              <w:t>Criticidad</w:t>
+            </w:r>
+          </w:p>
+        </w:tc>
+      </w:tr>
+      <w:tr>
+        <w:trPr>
+          <w:trHeight w:val="359"/>
+        </w:trPr>
+        <w:tc>
+          <w:tcPr>
+            <w:cnfStyle w:val="001000000000" w:firstRow="0" w:lastRow="0" w:firstColumn="1" w:lastColumn="0" w:oddVBand="0" w:evenVBand="0" w:oddHBand="0" w:evenHBand="0" w:firstRowFirstColumn="0" w:firstRowLastColumn="0" w:lastRowFirstColumn="0" w:lastRowLastColumn="0"/>
+            <w:tcW w:w="2127" w:type="dxa"/>
+          </w:tcPr>
+          <w:p>
+            <w:pPr>
+              <w:ind w:left="0" w:firstLine="0"/>
+              <w:rPr>
+                <w:b w:val="0"/>
+              </w:rPr>
+            </w:pPr>
+          </w:p>
+        </w:tc>
+        <w:tc>
+          <w:tcPr>
+            <w:cnfStyle w:val="000010000000" w:firstRow="0" w:lastRow="0" w:firstColumn="0" w:lastColumn="0" w:oddVBand="1" w:evenVBand="0" w:oddHBand="0" w:evenHBand="0" w:firstRowFirstColumn="0" w:firstRowLastColumn="0" w:lastRowFirstColumn="0" w:lastRowLastColumn="0"/>
+            <w:tcW w:w="1985" w:type="dxa"/>
+          </w:tcPr>
+          <w:p>
+            <w:pPr>
+              <w:ind w:left="0" w:firstLine="0"/>
+            </w:pPr>
+          </w:p>
+        </w:tc>
+        <w:tc>
+          <w:tcPr>
+            <w:tcW w:w="3827" w:type="dxa"/>
+          </w:tcPr>
+          <w:p>
+            <w:pPr>
+              <w:ind w:left="0" w:firstLine="0"/>
+              <w:cnfStyle w:val="000000000000" w:firstRow="0" w:lastRow="0" w:firstColumn="0" w:lastColumn="0" w:oddVBand="0" w:evenVBand="0" w:oddHBand="0" w:evenHBand="0" w:firstRowFirstColumn="0" w:firstRowLastColumn="0" w:lastRowFirstColumn="0" w:lastRowLastColumn="0"/>
+            </w:pPr>
+          </w:p>
+        </w:tc>
+        <w:tc>
+          <w:tcPr>
+            <w:cnfStyle w:val="000010000000" w:firstRow="0" w:lastRow="0" w:firstColumn="0" w:lastColumn="0" w:oddVBand="1" w:evenVBand="0" w:oddHBand="0" w:evenHBand="0" w:firstRowFirstColumn="0" w:firstRowLastColumn="0" w:lastRowFirstColumn="0" w:lastRowLastColumn="0"/>
+            <w:tcW w:w="2015" w:type="dxa"/>
+          </w:tcPr>
+          <w:p>
+            <w:pPr>
+              <w:ind w:left="0" w:firstLine="0"/>
+              <w:rPr>
+                <w:i/>
+              </w:rPr>
+            </w:pPr>
+          </w:p>
+        </w:tc>
+      </w:tr>
+      <w:tr>
+        <w:trPr>
+          <w:trHeight w:val="340"/>
+        </w:trPr>
+        <w:tc>
+          <w:tcPr>
+            <w:cnfStyle w:val="001000000000" w:firstRow="0" w:lastRow="0" w:firstColumn="1" w:lastColumn="0" w:oddVBand="0" w:evenVBand="0" w:oddHBand="0" w:evenHBand="0" w:firstRowFirstColumn="0" w:firstRowLastColumn="0" w:lastRowFirstColumn="0" w:lastRowLastColumn="0"/>
+            <w:tcW w:w="2127" w:type="dxa"/>
+          </w:tcPr>
+          <w:p>
+            <w:pPr>
+              <w:ind w:left="0" w:firstLine="0"/>
+              <w:rPr>
+                <w:b w:val="0"/>
+              </w:rPr>
+            </w:pPr>
+          </w:p>
+        </w:tc>
+        <w:tc>
+          <w:tcPr>
+            <w:cnfStyle w:val="000010000000" w:firstRow="0" w:lastRow="0" w:firstColumn="0" w:lastColumn="0" w:oddVBand="1" w:evenVBand="0" w:oddHBand="0" w:evenHBand="0" w:firstRowFirstColumn="0" w:firstRowLastColumn="0" w:lastRowFirstColumn="0" w:lastRowLastColumn="0"/>
+            <w:tcW w:w="1985" w:type="dxa"/>
+          </w:tcPr>
+          <w:p>
+            <w:pPr>
+              <w:ind w:left="0" w:firstLine="0"/>
+            </w:pPr>
+          </w:p>
+        </w:tc>
+        <w:tc>
+          <w:tcPr>
+            <w:tcW w:w="3827" w:type="dxa"/>
+          </w:tcPr>
+          <w:p>
+            <w:pPr>
+              <w:ind w:left="0" w:firstLine="0"/>
+              <w:cnfStyle w:val="000000000000" w:firstRow="0" w:lastRow="0" w:firstColumn="0" w:lastColumn="0" w:oddVBand="0" w:evenVBand="0" w:oddHBand="0" w:evenHBand="0" w:firstRowFirstColumn="0" w:firstRowLastColumn="0" w:lastRowFirstColumn="0" w:lastRowLastColumn="0"/>
+            </w:pPr>
+          </w:p>
+        </w:tc>
+        <w:tc>
+          <w:tcPr>
+            <w:cnfStyle w:val="000010000000" w:firstRow="0" w:lastRow="0" w:firstColumn="0" w:lastColumn="0" w:oddVBand="1" w:evenVBand="0" w:oddHBand="0" w:evenHBand="0" w:firstRowFirstColumn="0" w:firstRowLastColumn="0" w:lastRowFirstColumn="0" w:lastRowLastColumn="0"/>
+            <w:tcW w:w="2015" w:type="dxa"/>
+          </w:tcPr>
+          <w:p>
+            <w:pPr>
+              <w:ind w:left="0" w:firstLine="0"/>
+              <w:rPr>
+                <w:i/>
+              </w:rPr>
+            </w:pPr>
+          </w:p>
+        </w:tc>
+      </w:tr>
+      <w:tr>
+        <w:trPr>
+          <w:trHeight w:val="340"/>
+        </w:trPr>
+        <w:tc>
+          <w:tcPr>
+            <w:cnfStyle w:val="001000000000" w:firstRow="0" w:lastRow="0" w:firstColumn="1" w:lastColumn="0" w:oddVBand="0" w:evenVBand="0" w:oddHBand="0" w:evenHBand="0" w:firstRowFirstColumn="0" w:firstRowLastColumn="0" w:lastRowFirstColumn="0" w:lastRowLastColumn="0"/>
+            <w:tcW w:w="2127" w:type="dxa"/>
+          </w:tcPr>
+          <w:p>
+            <w:pPr>
+              <w:ind w:left="0" w:firstLine="0"/>
+              <w:rPr>
+                <w:b w:val="0"/>
+              </w:rPr>
+            </w:pPr>
+          </w:p>
+        </w:tc>
+        <w:tc>
+          <w:tcPr>
+            <w:cnfStyle w:val="000010000000" w:firstRow="0" w:lastRow="0" w:firstColumn="0" w:lastColumn="0" w:oddVBand="1" w:evenVBand="0" w:oddHBand="0" w:evenHBand="0" w:firstRowFirstColumn="0" w:firstRowLastColumn="0" w:lastRowFirstColumn="0" w:lastRowLastColumn="0"/>
+            <w:tcW w:w="1985" w:type="dxa"/>
+          </w:tcPr>
+          <w:p>
+            <w:pPr>
+              <w:ind w:left="0" w:firstLine="0"/>
+            </w:pPr>
+          </w:p>
+        </w:tc>
+        <w:tc>
+          <w:tcPr>
+            <w:tcW w:w="3827" w:type="dxa"/>
+          </w:tcPr>
+          <w:p>
+            <w:pPr>
+              <w:ind w:left="0" w:firstLine="0"/>
+              <w:cnfStyle w:val="000000000000" w:firstRow="0" w:lastRow="0" w:firstColumn="0" w:lastColumn="0" w:oddVBand="0" w:evenVBand="0" w:oddHBand="0" w:evenHBand="0" w:firstRowFirstColumn="0" w:firstRowLastColumn="0" w:lastRowFirstColumn="0" w:lastRowLastColumn="0"/>
+            </w:pPr>
+          </w:p>
+        </w:tc>
+        <w:tc>
+          <w:tcPr>
+            <w:cnfStyle w:val="000010000000" w:firstRow="0" w:lastRow="0" w:firstColumn="0" w:lastColumn="0" w:oddVBand="1" w:evenVBand="0" w:oddHBand="0" w:evenHBand="0" w:firstRowFirstColumn="0" w:firstRowLastColumn="0" w:lastRowFirstColumn="0" w:lastRowLastColumn="0"/>
+            <w:tcW w:w="2015" w:type="dxa"/>
+          </w:tcPr>
+          <w:p>
+            <w:pPr>
+              <w:ind w:left="0" w:firstLine="0"/>
+              <w:rPr>
+                <w:i/>
+              </w:rPr>
+            </w:pPr>
+          </w:p>
+        </w:tc>
+      </w:tr>
+    </w:tbl>
     <w:p>
       <w:pPr>
         <w:pStyle w:val="PSI-Normal"/>
       </w:pPr>
-      <w:r>
-        <w:t>Los pasos para el desarro</w:t>
-      </w:r>
-      <w:r>
-        <w:t>llo de las pruebas consisten en el completado de los datos requeridos para la habilitación de un nuevo servicio con diferentes valores:</w:t>
-      </w:r>
-    </w:p>
-    <w:p>
-      <w:pPr>
-        <w:pStyle w:val="PSI-Normal"/>
-        <w:numPr>
-          <w:ilvl w:val="0"/>
-          <w:numId w:val="20"/>
-        </w:numPr>
-      </w:pPr>
-      <w:r>
-        <w:lastRenderedPageBreak/>
-        <w:t xml:space="preserve">Datos con valores aceptables: </w:t>
-      </w:r>
-      <w:r>
-        <w:t>N</w:t>
-      </w:r>
-      <w:r>
-        <w:t xml:space="preserve">ombre de máximo 44 caracteres y mínimo 1; </w:t>
-      </w:r>
-      <w:r>
-        <w:t>encargado de servicio ya existente; email de valoraciones correspondiente al del encargado; un icono que se encuentre dentro de la galería del sistema.</w:t>
-      </w:r>
-    </w:p>
-    <w:p>
-      <w:pPr>
-        <w:pStyle w:val="PSI-Normal"/>
-        <w:numPr>
-          <w:ilvl w:val="0"/>
-          <w:numId w:val="20"/>
-        </w:numPr>
-      </w:pPr>
-      <w:r>
-        <w:t>Datos incompletos: Campos de textos sin rellenar. Un intento por cada campo de texto existente.</w:t>
-      </w:r>
-    </w:p>
-    <w:p>
-      <w:pPr>
-        <w:pStyle w:val="PSI-Normal"/>
-        <w:numPr>
-          <w:ilvl w:val="0"/>
-          <w:numId w:val="20"/>
-        </w:numPr>
-      </w:pPr>
-      <w:r>
-        <w:t>Datos erróneos: Diferentes combinaciones para los elementos de pruebas. Deben de contemplarse casos para, cuando se seleccione un nombre que no cumpla con el máximo establecido de caracteres (45); se seleccione un nombre que no cumpla con el mínimo establecido de caracteres (1); cuando se requiera ingresar una dirección de correo electrónico diferente a la del encargado para recibir las valoraciones, y que esta sea mayor al máximo de caracteres permitidos (45) o menor al mínimo permitido (1).</w:t>
-      </w:r>
-    </w:p>
-    <w:p>
-      <w:pPr>
-        <w:pStyle w:val="PSI-Normal"/>
-        <w:numPr>
-          <w:ilvl w:val="0"/>
-          <w:numId w:val="20"/>
-        </w:numPr>
-      </w:pPr>
-      <w:r>
-        <w:t>Comprobación de combinaciones erróneas en los datos</w:t>
-      </w:r>
-      <w:r>
-        <w:t>: Validación manual al momento de seleccionar valores para la caracterización del servicio a habilitar. Asignación de un usuario encargado que no posea dicho rol dentro del sistema. Asignación de un icono al servicio erróneo.</w:t>
-      </w:r>
-    </w:p>
-    <w:p>
-      <w:pPr>
-        <w:pStyle w:val="PSI-Normal"/>
-      </w:pPr>
-    </w:p>
-    <w:p>
-      <w:pPr>
-        <w:pStyle w:val="PSI-Ttulo3"/>
-      </w:pPr>
-      <w:bookmarkStart w:id="22" w:name="_Toc497361388"/>
-      <w:r>
-        <w:t>Resultado esperado</w:t>
-      </w:r>
-      <w:bookmarkEnd w:id="22"/>
-    </w:p>
-    <w:p>
-      <w:pPr>
-        <w:pStyle w:val="PSI-Normal"/>
-      </w:pPr>
-      <w:r>
-        <w:t>Según cada elemento a probar se pueden detallar los siguientes resultados esperados:</w:t>
-      </w:r>
-    </w:p>
-    <w:p>
-      <w:pPr>
-        <w:pStyle w:val="PSI-Normal"/>
-        <w:numPr>
-          <w:ilvl w:val="0"/>
-          <w:numId w:val="21"/>
-        </w:numPr>
-      </w:pPr>
-      <w:r>
-        <w:t xml:space="preserve">Datos con valores aceptables: El sistema deberá de registrar el nuevo servicio dentro de la base de datos sin ningún error o inconsistencia. </w:t>
-      </w:r>
-    </w:p>
-    <w:p>
-      <w:pPr>
-        <w:pStyle w:val="PSI-Normal"/>
-        <w:numPr>
-          <w:ilvl w:val="0"/>
-          <w:numId w:val="21"/>
-        </w:numPr>
-      </w:pPr>
-      <w:r>
-        <w:t>Datos incompletos: El sistema deberá de indicar por pantalla el error</w:t>
-      </w:r>
-      <w:r>
-        <w:t>, indicando el campo que se debe de rellenar para poder continuar.</w:t>
-      </w:r>
-    </w:p>
-    <w:p>
-      <w:pPr>
-        <w:pStyle w:val="PSI-Normal"/>
-        <w:numPr>
-          <w:ilvl w:val="0"/>
-          <w:numId w:val="21"/>
-        </w:numPr>
-      </w:pPr>
-      <w:r>
-        <w:t xml:space="preserve">Datos erróneos: </w:t>
-      </w:r>
-      <w:r>
-        <w:t>El sistema deberá presentar un mensaje de error al usuario indicando el conflicto en la validación de los datos, detallando las características que debe de contar el campo del conflicto para poder ser aceptado.</w:t>
-      </w:r>
-    </w:p>
-    <w:p>
-      <w:pPr>
-        <w:pStyle w:val="PSI-Normal"/>
-        <w:numPr>
-          <w:ilvl w:val="0"/>
-          <w:numId w:val="21"/>
-        </w:numPr>
-      </w:pPr>
-      <w:r>
-        <w:t xml:space="preserve">Comprobación de en los datos: </w:t>
-      </w:r>
-      <w:r>
-        <w:t>No deberá de existir ninguna combinación o posibilidad dentro de las brindadas por el mismo sistema que permita la elección de un valor erróneo para la caracterización del servicio.</w:t>
-      </w:r>
-    </w:p>
-    <w:p/>
-    <w:p>
-      <w:pPr>
-        <w:pStyle w:val="PSI-Ttulo3"/>
-      </w:pPr>
-      <w:bookmarkStart w:id="23" w:name="_Toc497361389"/>
-      <w:r>
-        <w:t>Evaluación de la Prueba</w:t>
-      </w:r>
-      <w:bookmarkEnd w:id="23"/>
-    </w:p>
-    <w:p>
-      <w:pPr>
-        <w:pStyle w:val="PSI-Normal"/>
-      </w:pPr>
-      <w:r>
-        <w:t>Según cada elemento a probar se pueden detallar los siguientes resultados obtenidos:</w:t>
-      </w:r>
-    </w:p>
-    <w:p>
-      <w:pPr>
-        <w:pStyle w:val="PSI-Normal"/>
-        <w:numPr>
-          <w:ilvl w:val="0"/>
-          <w:numId w:val="22"/>
-        </w:numPr>
-      </w:pPr>
-      <w:r>
-        <w:t xml:space="preserve">Datos con valores aceptables: </w:t>
-      </w:r>
-    </w:p>
-    <w:p>
-      <w:pPr>
-        <w:pStyle w:val="PSI-Normal"/>
-        <w:numPr>
-          <w:ilvl w:val="0"/>
-          <w:numId w:val="22"/>
-        </w:numPr>
-      </w:pPr>
-      <w:r>
-        <w:t xml:space="preserve">Datos incompletos: </w:t>
-      </w:r>
-    </w:p>
-    <w:p>
-      <w:pPr>
-        <w:pStyle w:val="PSI-Normal"/>
-        <w:numPr>
-          <w:ilvl w:val="0"/>
-          <w:numId w:val="22"/>
-        </w:numPr>
-      </w:pPr>
-      <w:r>
-        <w:t xml:space="preserve">Datos erróneos: </w:t>
-      </w:r>
-    </w:p>
-    <w:p>
-      <w:pPr>
-        <w:pStyle w:val="PSI-Normal"/>
-        <w:numPr>
-          <w:ilvl w:val="0"/>
-          <w:numId w:val="22"/>
-        </w:numPr>
-      </w:pPr>
-      <w:r>
-        <w:lastRenderedPageBreak/>
-        <w:t xml:space="preserve">Comprobación de en los datos: </w:t>
-      </w:r>
     </w:p>
     <w:p>
       <w:pPr>
         <w:ind w:left="0" w:firstLine="0"/>
-        <w:rPr>
-          <w:lang w:val="es-AR"/>
-        </w:rPr>
       </w:pPr>
     </w:p>
     <w:p>
@@ -3851,6 +3752,7 @@
           <w:lang w:val="es-AR" w:eastAsia="es-ES"/>
         </w:rPr>
       </w:pPr>
+      <w:bookmarkStart w:id="17" w:name="_Toc497361384"/>
       <w:r>
         <w:br w:type="page"/>
       </w:r>
@@ -3862,7 +3764,6 @@
           <w:rFonts w:eastAsiaTheme="minorHAnsi"/>
         </w:rPr>
       </w:pPr>
-      <w:bookmarkStart w:id="24" w:name="_Toc497361390"/>
       <w:r>
         <w:rPr>
           <w:rFonts w:eastAsiaTheme="minorHAnsi"/>
@@ -3874,7 +3775,7 @@
         <w:rPr>
           <w:rFonts w:eastAsiaTheme="minorHAnsi"/>
         </w:rPr>
-        <w:t>Pruebas Funcionalidad de Edición de Servicios</w:t>
+        <w:t>Pruebas Funcionalidad de Inserción de Servicios</w:t>
       </w:r>
       <w:r>
         <w:rPr>
@@ -3882,7 +3783,7 @@
         </w:rPr>
         <w:t>&gt;</w:t>
       </w:r>
-      <w:bookmarkEnd w:id="24"/>
+      <w:bookmarkEnd w:id="17"/>
     </w:p>
     <w:p>
       <w:pPr>
@@ -3893,26 +3794,27 @@
       <w:pPr>
         <w:pStyle w:val="PSI-Ttulo3"/>
       </w:pPr>
-      <w:bookmarkStart w:id="25" w:name="_Toc497361391"/>
+      <w:bookmarkStart w:id="18" w:name="_Toc497361385"/>
       <w:r>
         <w:t>Descripción</w:t>
       </w:r>
-      <w:bookmarkEnd w:id="25"/>
-    </w:p>
-    <w:p>
-      <w:pPr>
-        <w:jc w:val="both"/>
-      </w:pPr>
-    </w:p>
-    <w:p>
-      <w:pPr>
-        <w:pStyle w:val="PSI-Ttulo3"/>
-      </w:pPr>
-      <w:bookmarkStart w:id="26" w:name="_Toc497361392"/>
-      <w:r>
-        <w:t>Condiciones de ejecución</w:t>
-      </w:r>
-      <w:bookmarkEnd w:id="26"/>
+      <w:bookmarkEnd w:id="18"/>
+    </w:p>
+    <w:p>
+      <w:pPr>
+        <w:pStyle w:val="PSI-Normal"/>
+      </w:pPr>
+      <w:r>
+        <w:t>La siguiente sección tiene como objetivo el de descubrir fallos u alteraciones al funcionamiento principal y esperado del sistema. Con el objetivo final de poder encontrar una solución a los mismos, mejorando la calidad del producto desarrollado.</w:t>
+      </w:r>
+    </w:p>
+    <w:p>
+      <w:pPr>
+        <w:pStyle w:val="PSI-Normal"/>
+      </w:pPr>
+      <w:r>
+        <w:t>En este apartado en específico se realizaran pruebas de características relacionadas a la funcionalidad de inserción de un nuevo servicio en el sistema tales como correcto funcionamiento de botones y resultados de su uso plasmado en la base de datos.</w:t>
+      </w:r>
     </w:p>
     <w:p>
       <w:pPr>
@@ -3924,41 +3826,1853 @@
       <w:pPr>
         <w:pStyle w:val="PSI-Ttulo3"/>
       </w:pPr>
-      <w:bookmarkStart w:id="27" w:name="_Toc497361393"/>
+      <w:bookmarkStart w:id="19" w:name="_Toc497361386"/>
+      <w:r>
+        <w:t>Condiciones de ejecución</w:t>
+      </w:r>
+      <w:bookmarkEnd w:id="19"/>
+    </w:p>
+    <w:p>
+      <w:pPr>
+        <w:pStyle w:val="PSI-Normal"/>
+      </w:pPr>
+      <w:r>
+        <w:t>Se deberá contar con las siguientes precondiciones al momento de desarrollar las pruebas:</w:t>
+      </w:r>
+    </w:p>
+    <w:p>
+      <w:pPr>
+        <w:pStyle w:val="PSI-Normal"/>
+        <w:numPr>
+          <w:ilvl w:val="0"/>
+          <w:numId w:val="18"/>
+        </w:numPr>
+      </w:pPr>
+      <w:r>
+        <w:t>El sistema deberá encontrarse en ejecución y a disposición de uso para las pruebas.</w:t>
+      </w:r>
+    </w:p>
+    <w:p>
+      <w:pPr>
+        <w:pStyle w:val="PSI-Normal"/>
+        <w:numPr>
+          <w:ilvl w:val="0"/>
+          <w:numId w:val="18"/>
+        </w:numPr>
+      </w:pPr>
+      <w:r>
+        <w:t>Un usuario con los permisos de administrador de servicio deberá de estar ya registrado en el sistema.</w:t>
+      </w:r>
+    </w:p>
+    <w:p>
+      <w:pPr>
+        <w:pStyle w:val="PSI-Normal"/>
+        <w:numPr>
+          <w:ilvl w:val="0"/>
+          <w:numId w:val="18"/>
+        </w:numPr>
+      </w:pPr>
+      <w:r>
+        <w:t>El usuario ingresara a la plataforma web y luego iniciara sesión en el sistema.</w:t>
+      </w:r>
+    </w:p>
+    <w:p>
+      <w:pPr>
+        <w:pStyle w:val="PSI-Normal"/>
+        <w:numPr>
+          <w:ilvl w:val="0"/>
+          <w:numId w:val="18"/>
+        </w:numPr>
+      </w:pPr>
+      <w:r>
+        <w:t xml:space="preserve">Se deberá de estar localizado en la pantalla de </w:t>
+      </w:r>
+      <w:r>
+        <w:rPr>
+          <w:i/>
+        </w:rPr>
+        <w:t>“gestión de servicios”</w:t>
+      </w:r>
+      <w:r>
+        <w:t>. Y luego en la pantalla de habilitación de nuevo servicio.</w:t>
+      </w:r>
+    </w:p>
+    <w:p>
+      <w:pPr>
+        <w:ind w:left="720"/>
+        <w:jc w:val="both"/>
+      </w:pPr>
+    </w:p>
+    <w:p>
+      <w:pPr>
+        <w:pStyle w:val="PSI-Ttulo3"/>
+      </w:pPr>
+      <w:bookmarkStart w:id="20" w:name="_Toc497361387"/>
       <w:r>
         <w:t>Entrada</w:t>
       </w:r>
-      <w:bookmarkEnd w:id="27"/>
+      <w:bookmarkEnd w:id="20"/>
     </w:p>
     <w:p>
       <w:pPr>
         <w:pStyle w:val="PSI-Normal"/>
       </w:pPr>
+      <w:r>
+        <w:t>Los pasos para el desarro</w:t>
+      </w:r>
+      <w:r>
+        <w:t>llo de las pruebas consisten en el completado de los datos requeridos para la habilitación de un nuevo servicio con diferentes valores:</w:t>
+      </w:r>
+    </w:p>
+    <w:p>
+      <w:pPr>
+        <w:pStyle w:val="PSI-Normal"/>
+        <w:numPr>
+          <w:ilvl w:val="0"/>
+          <w:numId w:val="20"/>
+        </w:numPr>
+      </w:pPr>
+      <w:r>
+        <w:t xml:space="preserve">Datos con valores aceptables: </w:t>
+      </w:r>
+      <w:r>
+        <w:t>N</w:t>
+      </w:r>
+      <w:r>
+        <w:t xml:space="preserve">ombre de máximo 44 caracteres y mínimo 1; </w:t>
+      </w:r>
+      <w:r>
+        <w:t>encargado de servicio ya existente; email de valoraciones correspondiente al del encargado; un icono que se encuentre dentro de la galería del sistema.</w:t>
+      </w:r>
+    </w:p>
+    <w:p>
+      <w:pPr>
+        <w:pStyle w:val="PSI-Normal"/>
+        <w:numPr>
+          <w:ilvl w:val="0"/>
+          <w:numId w:val="20"/>
+        </w:numPr>
+      </w:pPr>
+      <w:r>
+        <w:t>Datos incompletos: Campos de textos sin rellenar. Un intento por cada campo de texto existente.</w:t>
+      </w:r>
+    </w:p>
+    <w:p>
+      <w:pPr>
+        <w:pStyle w:val="PSI-Normal"/>
+        <w:numPr>
+          <w:ilvl w:val="0"/>
+          <w:numId w:val="20"/>
+        </w:numPr>
+      </w:pPr>
+      <w:r>
+        <w:t>Datos erróneos: Diferentes combinaciones para los elementos de pruebas. Deben de contemplarse casos para, cuando se seleccione un nombre que no cumpla con el máximo establecido de caracteres (45); se seleccione un nombre que no cumpla con el mínimo establecido de caracteres (1); cuando se requiera ingresar una dirección de correo electrónico diferente a la del encargado para recibir las valoraciones, y que esta sea mayor al máximo de caracteres permitidos (45) o menor al mínimo permitido (1).</w:t>
+      </w:r>
+    </w:p>
+    <w:p>
+      <w:pPr>
+        <w:pStyle w:val="PSI-Normal"/>
+        <w:numPr>
+          <w:ilvl w:val="0"/>
+          <w:numId w:val="20"/>
+        </w:numPr>
+      </w:pPr>
+      <w:r>
+        <w:lastRenderedPageBreak/>
+        <w:t>Comprobación de combinaciones erróneas en los datos</w:t>
+      </w:r>
+      <w:r>
+        <w:t>: Validación manual al momento de seleccionar valores para la caracterización del servicio a habilitar. Asignación de un usuario encargado que no posea dicho rol dentro del sistema. Asignación de un icono al servicio erróneo.</w:t>
+      </w:r>
+    </w:p>
+    <w:p>
+      <w:pPr>
+        <w:pStyle w:val="PSI-Normal"/>
+      </w:pPr>
     </w:p>
     <w:p>
       <w:pPr>
         <w:pStyle w:val="PSI-Ttulo3"/>
       </w:pPr>
-      <w:bookmarkStart w:id="28" w:name="_Toc497361394"/>
+      <w:bookmarkStart w:id="21" w:name="_Toc497361388"/>
       <w:r>
         <w:t>Resultado esperado</w:t>
       </w:r>
-      <w:bookmarkEnd w:id="28"/>
+      <w:bookmarkEnd w:id="21"/>
+    </w:p>
+    <w:p>
+      <w:pPr>
+        <w:pStyle w:val="PSI-Normal"/>
+      </w:pPr>
+      <w:r>
+        <w:t>Según cada elemento a probar se pueden detallar los siguientes resultados esperados:</w:t>
+      </w:r>
+    </w:p>
+    <w:p>
+      <w:pPr>
+        <w:pStyle w:val="PSI-Normal"/>
+        <w:numPr>
+          <w:ilvl w:val="0"/>
+          <w:numId w:val="21"/>
+        </w:numPr>
+      </w:pPr>
+      <w:r>
+        <w:t>Datos con valores aceptables: El sistema deberá de registrar el nuevo servicio dentro de la base de datos sin ningún error o inconsistencia</w:t>
+      </w:r>
+      <w:r>
+        <w:t xml:space="preserve"> </w:t>
+      </w:r>
+      <w:r>
+        <w:t>lógica</w:t>
+      </w:r>
+      <w:bookmarkStart w:id="22" w:name="_GoBack"/>
+      <w:bookmarkEnd w:id="22"/>
+      <w:r>
+        <w:t xml:space="preserve">. </w:t>
+      </w:r>
+    </w:p>
+    <w:p>
+      <w:pPr>
+        <w:pStyle w:val="PSI-Normal"/>
+        <w:numPr>
+          <w:ilvl w:val="0"/>
+          <w:numId w:val="21"/>
+        </w:numPr>
+      </w:pPr>
+      <w:r>
+        <w:t>Datos incompletos: El sistema deberá de indicar por pantalla el error</w:t>
+      </w:r>
+      <w:r>
+        <w:t>, indicando el campo que se debe de rellenar para poder continuar.</w:t>
+      </w:r>
+    </w:p>
+    <w:p>
+      <w:pPr>
+        <w:pStyle w:val="PSI-Normal"/>
+        <w:numPr>
+          <w:ilvl w:val="0"/>
+          <w:numId w:val="21"/>
+        </w:numPr>
+      </w:pPr>
+      <w:r>
+        <w:t xml:space="preserve">Datos erróneos: </w:t>
+      </w:r>
+      <w:r>
+        <w:t>El sistema deberá presentar un mensaje de error al usuario indicando el conflicto en la validación de los datos, detallando las características que debe de contar el campo del conflicto para poder ser aceptado.</w:t>
+      </w:r>
+    </w:p>
+    <w:p>
+      <w:pPr>
+        <w:pStyle w:val="PSI-Normal"/>
+        <w:numPr>
+          <w:ilvl w:val="0"/>
+          <w:numId w:val="21"/>
+        </w:numPr>
+      </w:pPr>
+      <w:r>
+        <w:t xml:space="preserve">Comprobación de en los datos: </w:t>
+      </w:r>
+      <w:r>
+        <w:t>No deberá de existir ninguna combinación o posibilidad dentro de las brindadas por el mismo sistema que permita la elección de un valor erróneo para la caracterización del servicio.</w:t>
+      </w:r>
     </w:p>
     <w:p/>
     <w:p>
       <w:pPr>
         <w:pStyle w:val="PSI-Ttulo3"/>
       </w:pPr>
-      <w:bookmarkStart w:id="29" w:name="_Toc497361395"/>
+      <w:bookmarkStart w:id="23" w:name="_Toc497361389"/>
       <w:r>
         <w:t>Evaluación de la Prueba</w:t>
       </w:r>
-      <w:bookmarkEnd w:id="29"/>
+      <w:bookmarkEnd w:id="23"/>
+    </w:p>
+    <w:p>
+      <w:pPr>
+        <w:pStyle w:val="PSI-Normal"/>
+      </w:pPr>
+      <w:r>
+        <w:t>Según cada elemento a probar se pueden detallar los siguientes resultados obtenidos:</w:t>
+      </w:r>
+    </w:p>
+    <w:p>
+      <w:pPr>
+        <w:pStyle w:val="PSI-Normal"/>
+        <w:numPr>
+          <w:ilvl w:val="0"/>
+          <w:numId w:val="22"/>
+        </w:numPr>
+      </w:pPr>
+      <w:r>
+        <w:t xml:space="preserve">Datos con valores aceptables: </w:t>
+      </w:r>
+    </w:p>
+    <w:p>
+      <w:pPr>
+        <w:pStyle w:val="PSI-Normal"/>
+      </w:pPr>
+    </w:p>
+    <w:p>
+      <w:pPr>
+        <w:pStyle w:val="PSI-Normal"/>
+      </w:pPr>
+    </w:p>
+    <w:tbl>
+      <w:tblPr>
+        <w:tblStyle w:val="Cuadrculamedia1-nfasis3"/>
+        <w:tblW w:w="9782" w:type="dxa"/>
+        <w:tblInd w:w="-318" w:type="dxa"/>
+        <w:tblLook w:val="0280" w:firstRow="0" w:lastRow="0" w:firstColumn="1" w:lastColumn="0" w:noHBand="1" w:noVBand="0"/>
+      </w:tblPr>
+      <w:tblGrid>
+        <w:gridCol w:w="2337"/>
+        <w:gridCol w:w="2089"/>
+        <w:gridCol w:w="1726"/>
+        <w:gridCol w:w="1787"/>
+        <w:gridCol w:w="1843"/>
+      </w:tblGrid>
+      <w:tr>
+        <w:trPr>
+          <w:trHeight w:val="340"/>
+        </w:trPr>
+        <w:tc>
+          <w:tcPr>
+            <w:cnfStyle w:val="001000000000" w:firstRow="0" w:lastRow="0" w:firstColumn="1" w:lastColumn="0" w:oddVBand="0" w:evenVBand="0" w:oddHBand="0" w:evenHBand="0" w:firstRowFirstColumn="0" w:firstRowLastColumn="0" w:lastRowFirstColumn="0" w:lastRowLastColumn="0"/>
+            <w:tcW w:w="7939" w:type="dxa"/>
+            <w:gridSpan w:val="4"/>
+            <w:vAlign w:val="center"/>
+          </w:tcPr>
+          <w:p>
+            <w:pPr>
+              <w:ind w:left="0" w:firstLine="0"/>
+              <w:jc w:val="center"/>
+              <w:rPr>
+                <w:b w:val="0"/>
+              </w:rPr>
+            </w:pPr>
+            <w:r>
+              <w:t>Valores</w:t>
+            </w:r>
+          </w:p>
+        </w:tc>
+        <w:tc>
+          <w:tcPr>
+            <w:cnfStyle w:val="000010000000" w:firstRow="0" w:lastRow="0" w:firstColumn="0" w:lastColumn="0" w:oddVBand="1" w:evenVBand="0" w:oddHBand="0" w:evenHBand="0" w:firstRowFirstColumn="0" w:firstRowLastColumn="0" w:lastRowFirstColumn="0" w:lastRowLastColumn="0"/>
+            <w:tcW w:w="1843" w:type="dxa"/>
+            <w:vMerge w:val="restart"/>
+            <w:vAlign w:val="center"/>
+          </w:tcPr>
+          <w:p>
+            <w:pPr>
+              <w:ind w:left="0" w:firstLine="0"/>
+              <w:jc w:val="center"/>
+              <w:rPr>
+                <w:b/>
+              </w:rPr>
+            </w:pPr>
+            <w:r>
+              <w:rPr>
+                <w:b/>
+              </w:rPr>
+              <w:t>Resultado</w:t>
+            </w:r>
+          </w:p>
+        </w:tc>
+      </w:tr>
+      <w:tr>
+        <w:trPr>
+          <w:trHeight w:val="340"/>
+        </w:trPr>
+        <w:tc>
+          <w:tcPr>
+            <w:cnfStyle w:val="001000000000" w:firstRow="0" w:lastRow="0" w:firstColumn="1" w:lastColumn="0" w:oddVBand="0" w:evenVBand="0" w:oddHBand="0" w:evenHBand="0" w:firstRowFirstColumn="0" w:firstRowLastColumn="0" w:lastRowFirstColumn="0" w:lastRowLastColumn="0"/>
+            <w:tcW w:w="2337" w:type="dxa"/>
+            <w:vAlign w:val="center"/>
+          </w:tcPr>
+          <w:p>
+            <w:pPr>
+              <w:ind w:left="0" w:firstLine="0"/>
+              <w:jc w:val="center"/>
+            </w:pPr>
+            <w:r>
+              <w:t>Nombre</w:t>
+            </w:r>
+          </w:p>
+        </w:tc>
+        <w:tc>
+          <w:tcPr>
+            <w:cnfStyle w:val="000010000000" w:firstRow="0" w:lastRow="0" w:firstColumn="0" w:lastColumn="0" w:oddVBand="1" w:evenVBand="0" w:oddHBand="0" w:evenHBand="0" w:firstRowFirstColumn="0" w:firstRowLastColumn="0" w:lastRowFirstColumn="0" w:lastRowLastColumn="0"/>
+            <w:tcW w:w="2089" w:type="dxa"/>
+            <w:vAlign w:val="center"/>
+          </w:tcPr>
+          <w:p>
+            <w:pPr>
+              <w:ind w:left="0" w:firstLine="0"/>
+              <w:jc w:val="center"/>
+              <w:rPr>
+                <w:b/>
+              </w:rPr>
+            </w:pPr>
+            <w:r>
+              <w:rPr>
+                <w:b/>
+              </w:rPr>
+              <w:t>Email Valoraciones</w:t>
+            </w:r>
+          </w:p>
+        </w:tc>
+        <w:tc>
+          <w:tcPr>
+            <w:tcW w:w="1726" w:type="dxa"/>
+            <w:vAlign w:val="center"/>
+          </w:tcPr>
+          <w:p>
+            <w:pPr>
+              <w:ind w:left="0" w:firstLine="0"/>
+              <w:jc w:val="center"/>
+              <w:cnfStyle w:val="000000000000" w:firstRow="0" w:lastRow="0" w:firstColumn="0" w:lastColumn="0" w:oddVBand="0" w:evenVBand="0" w:oddHBand="0" w:evenHBand="0" w:firstRowFirstColumn="0" w:firstRowLastColumn="0" w:lastRowFirstColumn="0" w:lastRowLastColumn="0"/>
+              <w:rPr>
+                <w:b/>
+              </w:rPr>
+            </w:pPr>
+            <w:r>
+              <w:rPr>
+                <w:b/>
+              </w:rPr>
+              <w:t>Encargado</w:t>
+            </w:r>
+          </w:p>
+        </w:tc>
+        <w:tc>
+          <w:tcPr>
+            <w:cnfStyle w:val="000010000000" w:firstRow="0" w:lastRow="0" w:firstColumn="0" w:lastColumn="0" w:oddVBand="1" w:evenVBand="0" w:oddHBand="0" w:evenHBand="0" w:firstRowFirstColumn="0" w:firstRowLastColumn="0" w:lastRowFirstColumn="0" w:lastRowLastColumn="0"/>
+            <w:tcW w:w="1787" w:type="dxa"/>
+            <w:vAlign w:val="center"/>
+          </w:tcPr>
+          <w:p>
+            <w:pPr>
+              <w:ind w:left="0" w:firstLine="0"/>
+              <w:jc w:val="center"/>
+              <w:rPr>
+                <w:b/>
+              </w:rPr>
+            </w:pPr>
+            <w:r>
+              <w:rPr>
+                <w:b/>
+              </w:rPr>
+              <w:t>Numero Icono</w:t>
+            </w:r>
+          </w:p>
+        </w:tc>
+        <w:tc>
+          <w:tcPr>
+            <w:tcW w:w="1843" w:type="dxa"/>
+            <w:vMerge/>
+          </w:tcPr>
+          <w:p>
+            <w:pPr>
+              <w:ind w:left="0" w:firstLine="0"/>
+              <w:cnfStyle w:val="000000000000" w:firstRow="0" w:lastRow="0" w:firstColumn="0" w:lastColumn="0" w:oddVBand="0" w:evenVBand="0" w:oddHBand="0" w:evenHBand="0" w:firstRowFirstColumn="0" w:firstRowLastColumn="0" w:lastRowFirstColumn="0" w:lastRowLastColumn="0"/>
+              <w:rPr>
+                <w:b/>
+                <w:i/>
+              </w:rPr>
+            </w:pPr>
+          </w:p>
+        </w:tc>
+      </w:tr>
+      <w:tr>
+        <w:trPr>
+          <w:trHeight w:val="359"/>
+        </w:trPr>
+        <w:tc>
+          <w:tcPr>
+            <w:cnfStyle w:val="001000000000" w:firstRow="0" w:lastRow="0" w:firstColumn="1" w:lastColumn="0" w:oddVBand="0" w:evenVBand="0" w:oddHBand="0" w:evenHBand="0" w:firstRowFirstColumn="0" w:firstRowLastColumn="0" w:lastRowFirstColumn="0" w:lastRowLastColumn="0"/>
+            <w:tcW w:w="2337" w:type="dxa"/>
+          </w:tcPr>
+          <w:p>
+            <w:pPr>
+              <w:ind w:left="0" w:firstLine="0"/>
+              <w:rPr>
+                <w:b w:val="0"/>
+              </w:rPr>
+            </w:pPr>
+          </w:p>
+        </w:tc>
+        <w:tc>
+          <w:tcPr>
+            <w:cnfStyle w:val="000010000000" w:firstRow="0" w:lastRow="0" w:firstColumn="0" w:lastColumn="0" w:oddVBand="1" w:evenVBand="0" w:oddHBand="0" w:evenHBand="0" w:firstRowFirstColumn="0" w:firstRowLastColumn="0" w:lastRowFirstColumn="0" w:lastRowLastColumn="0"/>
+            <w:tcW w:w="2089" w:type="dxa"/>
+          </w:tcPr>
+          <w:p>
+            <w:pPr>
+              <w:ind w:left="0" w:firstLine="0"/>
+            </w:pPr>
+          </w:p>
+        </w:tc>
+        <w:tc>
+          <w:tcPr>
+            <w:tcW w:w="1726" w:type="dxa"/>
+          </w:tcPr>
+          <w:p>
+            <w:pPr>
+              <w:ind w:left="0" w:firstLine="0"/>
+              <w:cnfStyle w:val="000000000000" w:firstRow="0" w:lastRow="0" w:firstColumn="0" w:lastColumn="0" w:oddVBand="0" w:evenVBand="0" w:oddHBand="0" w:evenHBand="0" w:firstRowFirstColumn="0" w:firstRowLastColumn="0" w:lastRowFirstColumn="0" w:lastRowLastColumn="0"/>
+            </w:pPr>
+          </w:p>
+        </w:tc>
+        <w:tc>
+          <w:tcPr>
+            <w:cnfStyle w:val="000010000000" w:firstRow="0" w:lastRow="0" w:firstColumn="0" w:lastColumn="0" w:oddVBand="1" w:evenVBand="0" w:oddHBand="0" w:evenHBand="0" w:firstRowFirstColumn="0" w:firstRowLastColumn="0" w:lastRowFirstColumn="0" w:lastRowLastColumn="0"/>
+            <w:tcW w:w="1787" w:type="dxa"/>
+          </w:tcPr>
+          <w:p>
+            <w:pPr>
+              <w:ind w:left="0" w:firstLine="0"/>
+              <w:rPr>
+                <w:i/>
+              </w:rPr>
+            </w:pPr>
+          </w:p>
+        </w:tc>
+        <w:tc>
+          <w:tcPr>
+            <w:tcW w:w="1843" w:type="dxa"/>
+          </w:tcPr>
+          <w:p>
+            <w:pPr>
+              <w:ind w:left="0" w:firstLine="0"/>
+              <w:cnfStyle w:val="000000000000" w:firstRow="0" w:lastRow="0" w:firstColumn="0" w:lastColumn="0" w:oddVBand="0" w:evenVBand="0" w:oddHBand="0" w:evenHBand="0" w:firstRowFirstColumn="0" w:firstRowLastColumn="0" w:lastRowFirstColumn="0" w:lastRowLastColumn="0"/>
+              <w:rPr>
+                <w:i/>
+              </w:rPr>
+            </w:pPr>
+          </w:p>
+        </w:tc>
+      </w:tr>
+      <w:tr>
+        <w:trPr>
+          <w:trHeight w:val="340"/>
+        </w:trPr>
+        <w:tc>
+          <w:tcPr>
+            <w:cnfStyle w:val="001000000000" w:firstRow="0" w:lastRow="0" w:firstColumn="1" w:lastColumn="0" w:oddVBand="0" w:evenVBand="0" w:oddHBand="0" w:evenHBand="0" w:firstRowFirstColumn="0" w:firstRowLastColumn="0" w:lastRowFirstColumn="0" w:lastRowLastColumn="0"/>
+            <w:tcW w:w="2337" w:type="dxa"/>
+          </w:tcPr>
+          <w:p>
+            <w:pPr>
+              <w:ind w:left="0" w:firstLine="0"/>
+              <w:rPr>
+                <w:b w:val="0"/>
+              </w:rPr>
+            </w:pPr>
+          </w:p>
+        </w:tc>
+        <w:tc>
+          <w:tcPr>
+            <w:cnfStyle w:val="000010000000" w:firstRow="0" w:lastRow="0" w:firstColumn="0" w:lastColumn="0" w:oddVBand="1" w:evenVBand="0" w:oddHBand="0" w:evenHBand="0" w:firstRowFirstColumn="0" w:firstRowLastColumn="0" w:lastRowFirstColumn="0" w:lastRowLastColumn="0"/>
+            <w:tcW w:w="2089" w:type="dxa"/>
+          </w:tcPr>
+          <w:p>
+            <w:pPr>
+              <w:ind w:left="0" w:firstLine="0"/>
+            </w:pPr>
+          </w:p>
+        </w:tc>
+        <w:tc>
+          <w:tcPr>
+            <w:tcW w:w="1726" w:type="dxa"/>
+          </w:tcPr>
+          <w:p>
+            <w:pPr>
+              <w:ind w:left="0" w:firstLine="0"/>
+              <w:cnfStyle w:val="000000000000" w:firstRow="0" w:lastRow="0" w:firstColumn="0" w:lastColumn="0" w:oddVBand="0" w:evenVBand="0" w:oddHBand="0" w:evenHBand="0" w:firstRowFirstColumn="0" w:firstRowLastColumn="0" w:lastRowFirstColumn="0" w:lastRowLastColumn="0"/>
+            </w:pPr>
+          </w:p>
+        </w:tc>
+        <w:tc>
+          <w:tcPr>
+            <w:cnfStyle w:val="000010000000" w:firstRow="0" w:lastRow="0" w:firstColumn="0" w:lastColumn="0" w:oddVBand="1" w:evenVBand="0" w:oddHBand="0" w:evenHBand="0" w:firstRowFirstColumn="0" w:firstRowLastColumn="0" w:lastRowFirstColumn="0" w:lastRowLastColumn="0"/>
+            <w:tcW w:w="1787" w:type="dxa"/>
+          </w:tcPr>
+          <w:p>
+            <w:pPr>
+              <w:ind w:left="0" w:firstLine="0"/>
+              <w:rPr>
+                <w:i/>
+              </w:rPr>
+            </w:pPr>
+          </w:p>
+        </w:tc>
+        <w:tc>
+          <w:tcPr>
+            <w:tcW w:w="1843" w:type="dxa"/>
+          </w:tcPr>
+          <w:p>
+            <w:pPr>
+              <w:ind w:left="0" w:firstLine="0"/>
+              <w:cnfStyle w:val="000000000000" w:firstRow="0" w:lastRow="0" w:firstColumn="0" w:lastColumn="0" w:oddVBand="0" w:evenVBand="0" w:oddHBand="0" w:evenHBand="0" w:firstRowFirstColumn="0" w:firstRowLastColumn="0" w:lastRowFirstColumn="0" w:lastRowLastColumn="0"/>
+              <w:rPr>
+                <w:i/>
+              </w:rPr>
+            </w:pPr>
+          </w:p>
+        </w:tc>
+      </w:tr>
+      <w:tr>
+        <w:trPr>
+          <w:trHeight w:val="340"/>
+        </w:trPr>
+        <w:tc>
+          <w:tcPr>
+            <w:cnfStyle w:val="001000000000" w:firstRow="0" w:lastRow="0" w:firstColumn="1" w:lastColumn="0" w:oddVBand="0" w:evenVBand="0" w:oddHBand="0" w:evenHBand="0" w:firstRowFirstColumn="0" w:firstRowLastColumn="0" w:lastRowFirstColumn="0" w:lastRowLastColumn="0"/>
+            <w:tcW w:w="7939" w:type="dxa"/>
+            <w:gridSpan w:val="4"/>
+            <w:vAlign w:val="center"/>
+          </w:tcPr>
+          <w:p>
+            <w:pPr>
+              <w:ind w:left="0" w:firstLine="0"/>
+              <w:jc w:val="right"/>
+              <w:rPr>
+                <w:i/>
+              </w:rPr>
+            </w:pPr>
+            <w:r>
+              <w:rPr>
+                <w:i/>
+              </w:rPr>
+              <w:t>Resultado del elemento de pruebas</w:t>
+            </w:r>
+          </w:p>
+        </w:tc>
+        <w:tc>
+          <w:tcPr>
+            <w:cnfStyle w:val="000010000000" w:firstRow="0" w:lastRow="0" w:firstColumn="0" w:lastColumn="0" w:oddVBand="1" w:evenVBand="0" w:oddHBand="0" w:evenHBand="0" w:firstRowFirstColumn="0" w:firstRowLastColumn="0" w:lastRowFirstColumn="0" w:lastRowLastColumn="0"/>
+            <w:tcW w:w="1843" w:type="dxa"/>
+          </w:tcPr>
+          <w:p>
+            <w:pPr>
+              <w:ind w:left="0" w:firstLine="0"/>
+              <w:jc w:val="center"/>
+              <w:rPr>
+                <w:i/>
+              </w:rPr>
+            </w:pPr>
+            <w:proofErr w:type="spellStart"/>
+            <w:r>
+              <w:rPr>
+                <w:i/>
+              </w:rPr>
+              <w:t>Aprob</w:t>
+            </w:r>
+            <w:proofErr w:type="spellEnd"/>
+            <w:r>
+              <w:rPr>
+                <w:i/>
+              </w:rPr>
+              <w:t>/</w:t>
+            </w:r>
+            <w:proofErr w:type="spellStart"/>
+            <w:r>
+              <w:rPr>
+                <w:i/>
+              </w:rPr>
+              <w:t>Desapr</w:t>
+            </w:r>
+            <w:proofErr w:type="spellEnd"/>
+          </w:p>
+        </w:tc>
+      </w:tr>
+    </w:tbl>
+    <w:p>
+      <w:pPr>
+        <w:pStyle w:val="PSI-Normal"/>
+        <w:ind w:left="360" w:firstLine="0"/>
+      </w:pPr>
+    </w:p>
+    <w:p>
+      <w:pPr>
+        <w:pStyle w:val="PSI-Normal"/>
+        <w:numPr>
+          <w:ilvl w:val="0"/>
+          <w:numId w:val="22"/>
+        </w:numPr>
+      </w:pPr>
+      <w:r>
+        <w:t xml:space="preserve">Datos incompletos: </w:t>
+      </w:r>
+    </w:p>
+    <w:p>
+      <w:pPr>
+        <w:pStyle w:val="PSI-Normal"/>
+      </w:pPr>
+    </w:p>
+    <w:tbl>
+      <w:tblPr>
+        <w:tblStyle w:val="Cuadrculamedia1-nfasis3"/>
+        <w:tblW w:w="9782" w:type="dxa"/>
+        <w:tblInd w:w="-318" w:type="dxa"/>
+        <w:tblLook w:val="0280" w:firstRow="0" w:lastRow="0" w:firstColumn="1" w:lastColumn="0" w:noHBand="1" w:noVBand="0"/>
+      </w:tblPr>
+      <w:tblGrid>
+        <w:gridCol w:w="2337"/>
+        <w:gridCol w:w="2089"/>
+        <w:gridCol w:w="1726"/>
+        <w:gridCol w:w="1787"/>
+        <w:gridCol w:w="1843"/>
+      </w:tblGrid>
+      <w:tr>
+        <w:trPr>
+          <w:trHeight w:val="340"/>
+        </w:trPr>
+        <w:tc>
+          <w:tcPr>
+            <w:cnfStyle w:val="001000000000" w:firstRow="0" w:lastRow="0" w:firstColumn="1" w:lastColumn="0" w:oddVBand="0" w:evenVBand="0" w:oddHBand="0" w:evenHBand="0" w:firstRowFirstColumn="0" w:firstRowLastColumn="0" w:lastRowFirstColumn="0" w:lastRowLastColumn="0"/>
+            <w:tcW w:w="7939" w:type="dxa"/>
+            <w:gridSpan w:val="4"/>
+            <w:vAlign w:val="center"/>
+          </w:tcPr>
+          <w:p>
+            <w:pPr>
+              <w:ind w:left="0" w:firstLine="0"/>
+              <w:jc w:val="center"/>
+              <w:rPr>
+                <w:b w:val="0"/>
+              </w:rPr>
+            </w:pPr>
+            <w:r>
+              <w:t>Valores</w:t>
+            </w:r>
+          </w:p>
+        </w:tc>
+        <w:tc>
+          <w:tcPr>
+            <w:cnfStyle w:val="000010000000" w:firstRow="0" w:lastRow="0" w:firstColumn="0" w:lastColumn="0" w:oddVBand="1" w:evenVBand="0" w:oddHBand="0" w:evenHBand="0" w:firstRowFirstColumn="0" w:firstRowLastColumn="0" w:lastRowFirstColumn="0" w:lastRowLastColumn="0"/>
+            <w:tcW w:w="1843" w:type="dxa"/>
+            <w:vMerge w:val="restart"/>
+            <w:vAlign w:val="center"/>
+          </w:tcPr>
+          <w:p>
+            <w:pPr>
+              <w:ind w:left="0" w:firstLine="0"/>
+              <w:jc w:val="center"/>
+              <w:rPr>
+                <w:b/>
+              </w:rPr>
+            </w:pPr>
+            <w:r>
+              <w:rPr>
+                <w:b/>
+              </w:rPr>
+              <w:t>Resultado</w:t>
+            </w:r>
+          </w:p>
+        </w:tc>
+      </w:tr>
+      <w:tr>
+        <w:trPr>
+          <w:trHeight w:val="340"/>
+        </w:trPr>
+        <w:tc>
+          <w:tcPr>
+            <w:cnfStyle w:val="001000000000" w:firstRow="0" w:lastRow="0" w:firstColumn="1" w:lastColumn="0" w:oddVBand="0" w:evenVBand="0" w:oddHBand="0" w:evenHBand="0" w:firstRowFirstColumn="0" w:firstRowLastColumn="0" w:lastRowFirstColumn="0" w:lastRowLastColumn="0"/>
+            <w:tcW w:w="2337" w:type="dxa"/>
+            <w:vAlign w:val="center"/>
+          </w:tcPr>
+          <w:p>
+            <w:pPr>
+              <w:ind w:left="0" w:firstLine="0"/>
+              <w:jc w:val="center"/>
+            </w:pPr>
+            <w:r>
+              <w:lastRenderedPageBreak/>
+              <w:t>Nombre</w:t>
+            </w:r>
+          </w:p>
+        </w:tc>
+        <w:tc>
+          <w:tcPr>
+            <w:cnfStyle w:val="000010000000" w:firstRow="0" w:lastRow="0" w:firstColumn="0" w:lastColumn="0" w:oddVBand="1" w:evenVBand="0" w:oddHBand="0" w:evenHBand="0" w:firstRowFirstColumn="0" w:firstRowLastColumn="0" w:lastRowFirstColumn="0" w:lastRowLastColumn="0"/>
+            <w:tcW w:w="2089" w:type="dxa"/>
+            <w:vAlign w:val="center"/>
+          </w:tcPr>
+          <w:p>
+            <w:pPr>
+              <w:ind w:left="0" w:firstLine="0"/>
+              <w:jc w:val="center"/>
+              <w:rPr>
+                <w:b/>
+              </w:rPr>
+            </w:pPr>
+            <w:r>
+              <w:rPr>
+                <w:b/>
+              </w:rPr>
+              <w:t>Email Valoraciones</w:t>
+            </w:r>
+          </w:p>
+        </w:tc>
+        <w:tc>
+          <w:tcPr>
+            <w:tcW w:w="1726" w:type="dxa"/>
+            <w:vAlign w:val="center"/>
+          </w:tcPr>
+          <w:p>
+            <w:pPr>
+              <w:ind w:left="0" w:firstLine="0"/>
+              <w:jc w:val="center"/>
+              <w:cnfStyle w:val="000000000000" w:firstRow="0" w:lastRow="0" w:firstColumn="0" w:lastColumn="0" w:oddVBand="0" w:evenVBand="0" w:oddHBand="0" w:evenHBand="0" w:firstRowFirstColumn="0" w:firstRowLastColumn="0" w:lastRowFirstColumn="0" w:lastRowLastColumn="0"/>
+              <w:rPr>
+                <w:b/>
+              </w:rPr>
+            </w:pPr>
+            <w:r>
+              <w:rPr>
+                <w:b/>
+              </w:rPr>
+              <w:t>Encargado</w:t>
+            </w:r>
+          </w:p>
+        </w:tc>
+        <w:tc>
+          <w:tcPr>
+            <w:cnfStyle w:val="000010000000" w:firstRow="0" w:lastRow="0" w:firstColumn="0" w:lastColumn="0" w:oddVBand="1" w:evenVBand="0" w:oddHBand="0" w:evenHBand="0" w:firstRowFirstColumn="0" w:firstRowLastColumn="0" w:lastRowFirstColumn="0" w:lastRowLastColumn="0"/>
+            <w:tcW w:w="1787" w:type="dxa"/>
+            <w:vAlign w:val="center"/>
+          </w:tcPr>
+          <w:p>
+            <w:pPr>
+              <w:ind w:left="0" w:firstLine="0"/>
+              <w:jc w:val="center"/>
+              <w:rPr>
+                <w:b/>
+              </w:rPr>
+            </w:pPr>
+            <w:r>
+              <w:rPr>
+                <w:b/>
+              </w:rPr>
+              <w:t>Numero Icono</w:t>
+            </w:r>
+          </w:p>
+        </w:tc>
+        <w:tc>
+          <w:tcPr>
+            <w:tcW w:w="1843" w:type="dxa"/>
+            <w:vMerge/>
+          </w:tcPr>
+          <w:p>
+            <w:pPr>
+              <w:ind w:left="0" w:firstLine="0"/>
+              <w:cnfStyle w:val="000000000000" w:firstRow="0" w:lastRow="0" w:firstColumn="0" w:lastColumn="0" w:oddVBand="0" w:evenVBand="0" w:oddHBand="0" w:evenHBand="0" w:firstRowFirstColumn="0" w:firstRowLastColumn="0" w:lastRowFirstColumn="0" w:lastRowLastColumn="0"/>
+              <w:rPr>
+                <w:b/>
+                <w:i/>
+              </w:rPr>
+            </w:pPr>
+          </w:p>
+        </w:tc>
+      </w:tr>
+      <w:tr>
+        <w:trPr>
+          <w:trHeight w:val="359"/>
+        </w:trPr>
+        <w:tc>
+          <w:tcPr>
+            <w:cnfStyle w:val="001000000000" w:firstRow="0" w:lastRow="0" w:firstColumn="1" w:lastColumn="0" w:oddVBand="0" w:evenVBand="0" w:oddHBand="0" w:evenHBand="0" w:firstRowFirstColumn="0" w:firstRowLastColumn="0" w:lastRowFirstColumn="0" w:lastRowLastColumn="0"/>
+            <w:tcW w:w="2337" w:type="dxa"/>
+          </w:tcPr>
+          <w:p>
+            <w:pPr>
+              <w:ind w:left="0" w:firstLine="0"/>
+              <w:rPr>
+                <w:b w:val="0"/>
+              </w:rPr>
+            </w:pPr>
+          </w:p>
+        </w:tc>
+        <w:tc>
+          <w:tcPr>
+            <w:cnfStyle w:val="000010000000" w:firstRow="0" w:lastRow="0" w:firstColumn="0" w:lastColumn="0" w:oddVBand="1" w:evenVBand="0" w:oddHBand="0" w:evenHBand="0" w:firstRowFirstColumn="0" w:firstRowLastColumn="0" w:lastRowFirstColumn="0" w:lastRowLastColumn="0"/>
+            <w:tcW w:w="2089" w:type="dxa"/>
+          </w:tcPr>
+          <w:p>
+            <w:pPr>
+              <w:ind w:left="0" w:firstLine="0"/>
+            </w:pPr>
+          </w:p>
+        </w:tc>
+        <w:tc>
+          <w:tcPr>
+            <w:tcW w:w="1726" w:type="dxa"/>
+          </w:tcPr>
+          <w:p>
+            <w:pPr>
+              <w:ind w:left="0" w:firstLine="0"/>
+              <w:cnfStyle w:val="000000000000" w:firstRow="0" w:lastRow="0" w:firstColumn="0" w:lastColumn="0" w:oddVBand="0" w:evenVBand="0" w:oddHBand="0" w:evenHBand="0" w:firstRowFirstColumn="0" w:firstRowLastColumn="0" w:lastRowFirstColumn="0" w:lastRowLastColumn="0"/>
+            </w:pPr>
+          </w:p>
+        </w:tc>
+        <w:tc>
+          <w:tcPr>
+            <w:cnfStyle w:val="000010000000" w:firstRow="0" w:lastRow="0" w:firstColumn="0" w:lastColumn="0" w:oddVBand="1" w:evenVBand="0" w:oddHBand="0" w:evenHBand="0" w:firstRowFirstColumn="0" w:firstRowLastColumn="0" w:lastRowFirstColumn="0" w:lastRowLastColumn="0"/>
+            <w:tcW w:w="1787" w:type="dxa"/>
+          </w:tcPr>
+          <w:p>
+            <w:pPr>
+              <w:ind w:left="0" w:firstLine="0"/>
+              <w:rPr>
+                <w:i/>
+              </w:rPr>
+            </w:pPr>
+          </w:p>
+        </w:tc>
+        <w:tc>
+          <w:tcPr>
+            <w:tcW w:w="1843" w:type="dxa"/>
+          </w:tcPr>
+          <w:p>
+            <w:pPr>
+              <w:ind w:left="0" w:firstLine="0"/>
+              <w:cnfStyle w:val="000000000000" w:firstRow="0" w:lastRow="0" w:firstColumn="0" w:lastColumn="0" w:oddVBand="0" w:evenVBand="0" w:oddHBand="0" w:evenHBand="0" w:firstRowFirstColumn="0" w:firstRowLastColumn="0" w:lastRowFirstColumn="0" w:lastRowLastColumn="0"/>
+              <w:rPr>
+                <w:i/>
+              </w:rPr>
+            </w:pPr>
+          </w:p>
+        </w:tc>
+      </w:tr>
+      <w:tr>
+        <w:trPr>
+          <w:trHeight w:val="340"/>
+        </w:trPr>
+        <w:tc>
+          <w:tcPr>
+            <w:cnfStyle w:val="001000000000" w:firstRow="0" w:lastRow="0" w:firstColumn="1" w:lastColumn="0" w:oddVBand="0" w:evenVBand="0" w:oddHBand="0" w:evenHBand="0" w:firstRowFirstColumn="0" w:firstRowLastColumn="0" w:lastRowFirstColumn="0" w:lastRowLastColumn="0"/>
+            <w:tcW w:w="2337" w:type="dxa"/>
+          </w:tcPr>
+          <w:p>
+            <w:pPr>
+              <w:ind w:left="0" w:firstLine="0"/>
+              <w:rPr>
+                <w:b w:val="0"/>
+              </w:rPr>
+            </w:pPr>
+          </w:p>
+        </w:tc>
+        <w:tc>
+          <w:tcPr>
+            <w:cnfStyle w:val="000010000000" w:firstRow="0" w:lastRow="0" w:firstColumn="0" w:lastColumn="0" w:oddVBand="1" w:evenVBand="0" w:oddHBand="0" w:evenHBand="0" w:firstRowFirstColumn="0" w:firstRowLastColumn="0" w:lastRowFirstColumn="0" w:lastRowLastColumn="0"/>
+            <w:tcW w:w="2089" w:type="dxa"/>
+          </w:tcPr>
+          <w:p>
+            <w:pPr>
+              <w:ind w:left="0" w:firstLine="0"/>
+            </w:pPr>
+          </w:p>
+        </w:tc>
+        <w:tc>
+          <w:tcPr>
+            <w:tcW w:w="1726" w:type="dxa"/>
+          </w:tcPr>
+          <w:p>
+            <w:pPr>
+              <w:ind w:left="0" w:firstLine="0"/>
+              <w:cnfStyle w:val="000000000000" w:firstRow="0" w:lastRow="0" w:firstColumn="0" w:lastColumn="0" w:oddVBand="0" w:evenVBand="0" w:oddHBand="0" w:evenHBand="0" w:firstRowFirstColumn="0" w:firstRowLastColumn="0" w:lastRowFirstColumn="0" w:lastRowLastColumn="0"/>
+            </w:pPr>
+          </w:p>
+        </w:tc>
+        <w:tc>
+          <w:tcPr>
+            <w:cnfStyle w:val="000010000000" w:firstRow="0" w:lastRow="0" w:firstColumn="0" w:lastColumn="0" w:oddVBand="1" w:evenVBand="0" w:oddHBand="0" w:evenHBand="0" w:firstRowFirstColumn="0" w:firstRowLastColumn="0" w:lastRowFirstColumn="0" w:lastRowLastColumn="0"/>
+            <w:tcW w:w="1787" w:type="dxa"/>
+          </w:tcPr>
+          <w:p>
+            <w:pPr>
+              <w:ind w:left="0" w:firstLine="0"/>
+              <w:rPr>
+                <w:i/>
+              </w:rPr>
+            </w:pPr>
+          </w:p>
+        </w:tc>
+        <w:tc>
+          <w:tcPr>
+            <w:tcW w:w="1843" w:type="dxa"/>
+          </w:tcPr>
+          <w:p>
+            <w:pPr>
+              <w:ind w:left="0" w:firstLine="0"/>
+              <w:cnfStyle w:val="000000000000" w:firstRow="0" w:lastRow="0" w:firstColumn="0" w:lastColumn="0" w:oddVBand="0" w:evenVBand="0" w:oddHBand="0" w:evenHBand="0" w:firstRowFirstColumn="0" w:firstRowLastColumn="0" w:lastRowFirstColumn="0" w:lastRowLastColumn="0"/>
+              <w:rPr>
+                <w:i/>
+              </w:rPr>
+            </w:pPr>
+          </w:p>
+        </w:tc>
+      </w:tr>
+      <w:tr>
+        <w:trPr>
+          <w:trHeight w:val="340"/>
+        </w:trPr>
+        <w:tc>
+          <w:tcPr>
+            <w:cnfStyle w:val="001000000000" w:firstRow="0" w:lastRow="0" w:firstColumn="1" w:lastColumn="0" w:oddVBand="0" w:evenVBand="0" w:oddHBand="0" w:evenHBand="0" w:firstRowFirstColumn="0" w:firstRowLastColumn="0" w:lastRowFirstColumn="0" w:lastRowLastColumn="0"/>
+            <w:tcW w:w="7939" w:type="dxa"/>
+            <w:gridSpan w:val="4"/>
+            <w:vAlign w:val="center"/>
+          </w:tcPr>
+          <w:p>
+            <w:pPr>
+              <w:ind w:left="0" w:firstLine="0"/>
+              <w:jc w:val="right"/>
+              <w:rPr>
+                <w:i/>
+              </w:rPr>
+            </w:pPr>
+            <w:r>
+              <w:rPr>
+                <w:i/>
+              </w:rPr>
+              <w:t>Resultado del elemento de pruebas</w:t>
+            </w:r>
+          </w:p>
+        </w:tc>
+        <w:tc>
+          <w:tcPr>
+            <w:cnfStyle w:val="000010000000" w:firstRow="0" w:lastRow="0" w:firstColumn="0" w:lastColumn="0" w:oddVBand="1" w:evenVBand="0" w:oddHBand="0" w:evenHBand="0" w:firstRowFirstColumn="0" w:firstRowLastColumn="0" w:lastRowFirstColumn="0" w:lastRowLastColumn="0"/>
+            <w:tcW w:w="1843" w:type="dxa"/>
+          </w:tcPr>
+          <w:p>
+            <w:pPr>
+              <w:ind w:left="0" w:firstLine="0"/>
+              <w:jc w:val="center"/>
+              <w:rPr>
+                <w:i/>
+              </w:rPr>
+            </w:pPr>
+            <w:proofErr w:type="spellStart"/>
+            <w:r>
+              <w:rPr>
+                <w:i/>
+              </w:rPr>
+              <w:t>Aprob</w:t>
+            </w:r>
+            <w:proofErr w:type="spellEnd"/>
+            <w:r>
+              <w:rPr>
+                <w:i/>
+              </w:rPr>
+              <w:t>/</w:t>
+            </w:r>
+            <w:proofErr w:type="spellStart"/>
+            <w:r>
+              <w:rPr>
+                <w:i/>
+              </w:rPr>
+              <w:t>Desapr</w:t>
+            </w:r>
+            <w:proofErr w:type="spellEnd"/>
+          </w:p>
+        </w:tc>
+      </w:tr>
+    </w:tbl>
+    <w:p>
+      <w:pPr>
+        <w:pStyle w:val="PSI-Normal"/>
+        <w:ind w:left="360" w:firstLine="0"/>
+      </w:pPr>
+    </w:p>
+    <w:p>
+      <w:pPr>
+        <w:pStyle w:val="PSI-Normal"/>
+        <w:numPr>
+          <w:ilvl w:val="0"/>
+          <w:numId w:val="22"/>
+        </w:numPr>
+      </w:pPr>
+      <w:r>
+        <w:t xml:space="preserve">Datos erróneos: </w:t>
+      </w:r>
+    </w:p>
+    <w:p>
+      <w:pPr>
+        <w:pStyle w:val="PSI-Normal"/>
+      </w:pPr>
+    </w:p>
+    <w:tbl>
+      <w:tblPr>
+        <w:tblStyle w:val="Cuadrculamedia1-nfasis3"/>
+        <w:tblW w:w="9782" w:type="dxa"/>
+        <w:tblInd w:w="-318" w:type="dxa"/>
+        <w:tblLook w:val="0280" w:firstRow="0" w:lastRow="0" w:firstColumn="1" w:lastColumn="0" w:noHBand="1" w:noVBand="0"/>
+      </w:tblPr>
+      <w:tblGrid>
+        <w:gridCol w:w="2337"/>
+        <w:gridCol w:w="2089"/>
+        <w:gridCol w:w="1726"/>
+        <w:gridCol w:w="1787"/>
+        <w:gridCol w:w="1843"/>
+      </w:tblGrid>
+      <w:tr>
+        <w:trPr>
+          <w:trHeight w:val="340"/>
+        </w:trPr>
+        <w:tc>
+          <w:tcPr>
+            <w:cnfStyle w:val="001000000000" w:firstRow="0" w:lastRow="0" w:firstColumn="1" w:lastColumn="0" w:oddVBand="0" w:evenVBand="0" w:oddHBand="0" w:evenHBand="0" w:firstRowFirstColumn="0" w:firstRowLastColumn="0" w:lastRowFirstColumn="0" w:lastRowLastColumn="0"/>
+            <w:tcW w:w="7939" w:type="dxa"/>
+            <w:gridSpan w:val="4"/>
+            <w:vAlign w:val="center"/>
+          </w:tcPr>
+          <w:p>
+            <w:pPr>
+              <w:ind w:left="0" w:firstLine="0"/>
+              <w:jc w:val="center"/>
+              <w:rPr>
+                <w:b w:val="0"/>
+              </w:rPr>
+            </w:pPr>
+            <w:r>
+              <w:t>Valores</w:t>
+            </w:r>
+          </w:p>
+        </w:tc>
+        <w:tc>
+          <w:tcPr>
+            <w:cnfStyle w:val="000010000000" w:firstRow="0" w:lastRow="0" w:firstColumn="0" w:lastColumn="0" w:oddVBand="1" w:evenVBand="0" w:oddHBand="0" w:evenHBand="0" w:firstRowFirstColumn="0" w:firstRowLastColumn="0" w:lastRowFirstColumn="0" w:lastRowLastColumn="0"/>
+            <w:tcW w:w="1843" w:type="dxa"/>
+            <w:vMerge w:val="restart"/>
+            <w:vAlign w:val="center"/>
+          </w:tcPr>
+          <w:p>
+            <w:pPr>
+              <w:ind w:left="0" w:firstLine="0"/>
+              <w:jc w:val="center"/>
+              <w:rPr>
+                <w:b/>
+              </w:rPr>
+            </w:pPr>
+            <w:r>
+              <w:rPr>
+                <w:b/>
+              </w:rPr>
+              <w:t>Resultado</w:t>
+            </w:r>
+          </w:p>
+        </w:tc>
+      </w:tr>
+      <w:tr>
+        <w:trPr>
+          <w:trHeight w:val="340"/>
+        </w:trPr>
+        <w:tc>
+          <w:tcPr>
+            <w:cnfStyle w:val="001000000000" w:firstRow="0" w:lastRow="0" w:firstColumn="1" w:lastColumn="0" w:oddVBand="0" w:evenVBand="0" w:oddHBand="0" w:evenHBand="0" w:firstRowFirstColumn="0" w:firstRowLastColumn="0" w:lastRowFirstColumn="0" w:lastRowLastColumn="0"/>
+            <w:tcW w:w="2337" w:type="dxa"/>
+            <w:vAlign w:val="center"/>
+          </w:tcPr>
+          <w:p>
+            <w:pPr>
+              <w:ind w:left="0" w:firstLine="0"/>
+              <w:jc w:val="center"/>
+            </w:pPr>
+            <w:r>
+              <w:t>Nombre</w:t>
+            </w:r>
+          </w:p>
+        </w:tc>
+        <w:tc>
+          <w:tcPr>
+            <w:cnfStyle w:val="000010000000" w:firstRow="0" w:lastRow="0" w:firstColumn="0" w:lastColumn="0" w:oddVBand="1" w:evenVBand="0" w:oddHBand="0" w:evenHBand="0" w:firstRowFirstColumn="0" w:firstRowLastColumn="0" w:lastRowFirstColumn="0" w:lastRowLastColumn="0"/>
+            <w:tcW w:w="2089" w:type="dxa"/>
+            <w:vAlign w:val="center"/>
+          </w:tcPr>
+          <w:p>
+            <w:pPr>
+              <w:ind w:left="0" w:firstLine="0"/>
+              <w:jc w:val="center"/>
+              <w:rPr>
+                <w:b/>
+              </w:rPr>
+            </w:pPr>
+            <w:r>
+              <w:rPr>
+                <w:b/>
+              </w:rPr>
+              <w:t>Email Valoraciones</w:t>
+            </w:r>
+          </w:p>
+        </w:tc>
+        <w:tc>
+          <w:tcPr>
+            <w:tcW w:w="1726" w:type="dxa"/>
+            <w:vAlign w:val="center"/>
+          </w:tcPr>
+          <w:p>
+            <w:pPr>
+              <w:ind w:left="0" w:firstLine="0"/>
+              <w:jc w:val="center"/>
+              <w:cnfStyle w:val="000000000000" w:firstRow="0" w:lastRow="0" w:firstColumn="0" w:lastColumn="0" w:oddVBand="0" w:evenVBand="0" w:oddHBand="0" w:evenHBand="0" w:firstRowFirstColumn="0" w:firstRowLastColumn="0" w:lastRowFirstColumn="0" w:lastRowLastColumn="0"/>
+              <w:rPr>
+                <w:b/>
+              </w:rPr>
+            </w:pPr>
+            <w:r>
+              <w:rPr>
+                <w:b/>
+              </w:rPr>
+              <w:t>Encargado</w:t>
+            </w:r>
+          </w:p>
+        </w:tc>
+        <w:tc>
+          <w:tcPr>
+            <w:cnfStyle w:val="000010000000" w:firstRow="0" w:lastRow="0" w:firstColumn="0" w:lastColumn="0" w:oddVBand="1" w:evenVBand="0" w:oddHBand="0" w:evenHBand="0" w:firstRowFirstColumn="0" w:firstRowLastColumn="0" w:lastRowFirstColumn="0" w:lastRowLastColumn="0"/>
+            <w:tcW w:w="1787" w:type="dxa"/>
+            <w:vAlign w:val="center"/>
+          </w:tcPr>
+          <w:p>
+            <w:pPr>
+              <w:ind w:left="0" w:firstLine="0"/>
+              <w:jc w:val="center"/>
+              <w:rPr>
+                <w:b/>
+              </w:rPr>
+            </w:pPr>
+            <w:r>
+              <w:rPr>
+                <w:b/>
+              </w:rPr>
+              <w:t>Numero Icono</w:t>
+            </w:r>
+          </w:p>
+        </w:tc>
+        <w:tc>
+          <w:tcPr>
+            <w:tcW w:w="1843" w:type="dxa"/>
+            <w:vMerge/>
+          </w:tcPr>
+          <w:p>
+            <w:pPr>
+              <w:ind w:left="0" w:firstLine="0"/>
+              <w:cnfStyle w:val="000000000000" w:firstRow="0" w:lastRow="0" w:firstColumn="0" w:lastColumn="0" w:oddVBand="0" w:evenVBand="0" w:oddHBand="0" w:evenHBand="0" w:firstRowFirstColumn="0" w:firstRowLastColumn="0" w:lastRowFirstColumn="0" w:lastRowLastColumn="0"/>
+              <w:rPr>
+                <w:b/>
+                <w:i/>
+              </w:rPr>
+            </w:pPr>
+          </w:p>
+        </w:tc>
+      </w:tr>
+      <w:tr>
+        <w:trPr>
+          <w:trHeight w:val="359"/>
+        </w:trPr>
+        <w:tc>
+          <w:tcPr>
+            <w:cnfStyle w:val="001000000000" w:firstRow="0" w:lastRow="0" w:firstColumn="1" w:lastColumn="0" w:oddVBand="0" w:evenVBand="0" w:oddHBand="0" w:evenHBand="0" w:firstRowFirstColumn="0" w:firstRowLastColumn="0" w:lastRowFirstColumn="0" w:lastRowLastColumn="0"/>
+            <w:tcW w:w="2337" w:type="dxa"/>
+          </w:tcPr>
+          <w:p>
+            <w:pPr>
+              <w:ind w:left="0" w:firstLine="0"/>
+              <w:rPr>
+                <w:b w:val="0"/>
+              </w:rPr>
+            </w:pPr>
+          </w:p>
+        </w:tc>
+        <w:tc>
+          <w:tcPr>
+            <w:cnfStyle w:val="000010000000" w:firstRow="0" w:lastRow="0" w:firstColumn="0" w:lastColumn="0" w:oddVBand="1" w:evenVBand="0" w:oddHBand="0" w:evenHBand="0" w:firstRowFirstColumn="0" w:firstRowLastColumn="0" w:lastRowFirstColumn="0" w:lastRowLastColumn="0"/>
+            <w:tcW w:w="2089" w:type="dxa"/>
+          </w:tcPr>
+          <w:p>
+            <w:pPr>
+              <w:ind w:left="0" w:firstLine="0"/>
+            </w:pPr>
+          </w:p>
+        </w:tc>
+        <w:tc>
+          <w:tcPr>
+            <w:tcW w:w="1726" w:type="dxa"/>
+          </w:tcPr>
+          <w:p>
+            <w:pPr>
+              <w:ind w:left="0" w:firstLine="0"/>
+              <w:cnfStyle w:val="000000000000" w:firstRow="0" w:lastRow="0" w:firstColumn="0" w:lastColumn="0" w:oddVBand="0" w:evenVBand="0" w:oddHBand="0" w:evenHBand="0" w:firstRowFirstColumn="0" w:firstRowLastColumn="0" w:lastRowFirstColumn="0" w:lastRowLastColumn="0"/>
+            </w:pPr>
+          </w:p>
+        </w:tc>
+        <w:tc>
+          <w:tcPr>
+            <w:cnfStyle w:val="000010000000" w:firstRow="0" w:lastRow="0" w:firstColumn="0" w:lastColumn="0" w:oddVBand="1" w:evenVBand="0" w:oddHBand="0" w:evenHBand="0" w:firstRowFirstColumn="0" w:firstRowLastColumn="0" w:lastRowFirstColumn="0" w:lastRowLastColumn="0"/>
+            <w:tcW w:w="1787" w:type="dxa"/>
+          </w:tcPr>
+          <w:p>
+            <w:pPr>
+              <w:ind w:left="0" w:firstLine="0"/>
+              <w:rPr>
+                <w:i/>
+              </w:rPr>
+            </w:pPr>
+          </w:p>
+        </w:tc>
+        <w:tc>
+          <w:tcPr>
+            <w:tcW w:w="1843" w:type="dxa"/>
+          </w:tcPr>
+          <w:p>
+            <w:pPr>
+              <w:ind w:left="0" w:firstLine="0"/>
+              <w:cnfStyle w:val="000000000000" w:firstRow="0" w:lastRow="0" w:firstColumn="0" w:lastColumn="0" w:oddVBand="0" w:evenVBand="0" w:oddHBand="0" w:evenHBand="0" w:firstRowFirstColumn="0" w:firstRowLastColumn="0" w:lastRowFirstColumn="0" w:lastRowLastColumn="0"/>
+              <w:rPr>
+                <w:i/>
+              </w:rPr>
+            </w:pPr>
+          </w:p>
+        </w:tc>
+      </w:tr>
+      <w:tr>
+        <w:trPr>
+          <w:trHeight w:val="340"/>
+        </w:trPr>
+        <w:tc>
+          <w:tcPr>
+            <w:cnfStyle w:val="001000000000" w:firstRow="0" w:lastRow="0" w:firstColumn="1" w:lastColumn="0" w:oddVBand="0" w:evenVBand="0" w:oddHBand="0" w:evenHBand="0" w:firstRowFirstColumn="0" w:firstRowLastColumn="0" w:lastRowFirstColumn="0" w:lastRowLastColumn="0"/>
+            <w:tcW w:w="2337" w:type="dxa"/>
+          </w:tcPr>
+          <w:p>
+            <w:pPr>
+              <w:ind w:left="0" w:firstLine="0"/>
+              <w:rPr>
+                <w:b w:val="0"/>
+              </w:rPr>
+            </w:pPr>
+          </w:p>
+        </w:tc>
+        <w:tc>
+          <w:tcPr>
+            <w:cnfStyle w:val="000010000000" w:firstRow="0" w:lastRow="0" w:firstColumn="0" w:lastColumn="0" w:oddVBand="1" w:evenVBand="0" w:oddHBand="0" w:evenHBand="0" w:firstRowFirstColumn="0" w:firstRowLastColumn="0" w:lastRowFirstColumn="0" w:lastRowLastColumn="0"/>
+            <w:tcW w:w="2089" w:type="dxa"/>
+          </w:tcPr>
+          <w:p>
+            <w:pPr>
+              <w:ind w:left="0" w:firstLine="0"/>
+            </w:pPr>
+          </w:p>
+        </w:tc>
+        <w:tc>
+          <w:tcPr>
+            <w:tcW w:w="1726" w:type="dxa"/>
+          </w:tcPr>
+          <w:p>
+            <w:pPr>
+              <w:ind w:left="0" w:firstLine="0"/>
+              <w:cnfStyle w:val="000000000000" w:firstRow="0" w:lastRow="0" w:firstColumn="0" w:lastColumn="0" w:oddVBand="0" w:evenVBand="0" w:oddHBand="0" w:evenHBand="0" w:firstRowFirstColumn="0" w:firstRowLastColumn="0" w:lastRowFirstColumn="0" w:lastRowLastColumn="0"/>
+            </w:pPr>
+          </w:p>
+        </w:tc>
+        <w:tc>
+          <w:tcPr>
+            <w:cnfStyle w:val="000010000000" w:firstRow="0" w:lastRow="0" w:firstColumn="0" w:lastColumn="0" w:oddVBand="1" w:evenVBand="0" w:oddHBand="0" w:evenHBand="0" w:firstRowFirstColumn="0" w:firstRowLastColumn="0" w:lastRowFirstColumn="0" w:lastRowLastColumn="0"/>
+            <w:tcW w:w="1787" w:type="dxa"/>
+          </w:tcPr>
+          <w:p>
+            <w:pPr>
+              <w:ind w:left="0" w:firstLine="0"/>
+              <w:rPr>
+                <w:i/>
+              </w:rPr>
+            </w:pPr>
+          </w:p>
+        </w:tc>
+        <w:tc>
+          <w:tcPr>
+            <w:tcW w:w="1843" w:type="dxa"/>
+          </w:tcPr>
+          <w:p>
+            <w:pPr>
+              <w:ind w:left="0" w:firstLine="0"/>
+              <w:cnfStyle w:val="000000000000" w:firstRow="0" w:lastRow="0" w:firstColumn="0" w:lastColumn="0" w:oddVBand="0" w:evenVBand="0" w:oddHBand="0" w:evenHBand="0" w:firstRowFirstColumn="0" w:firstRowLastColumn="0" w:lastRowFirstColumn="0" w:lastRowLastColumn="0"/>
+              <w:rPr>
+                <w:i/>
+              </w:rPr>
+            </w:pPr>
+          </w:p>
+        </w:tc>
+      </w:tr>
+      <w:tr>
+        <w:trPr>
+          <w:trHeight w:val="340"/>
+        </w:trPr>
+        <w:tc>
+          <w:tcPr>
+            <w:cnfStyle w:val="001000000000" w:firstRow="0" w:lastRow="0" w:firstColumn="1" w:lastColumn="0" w:oddVBand="0" w:evenVBand="0" w:oddHBand="0" w:evenHBand="0" w:firstRowFirstColumn="0" w:firstRowLastColumn="0" w:lastRowFirstColumn="0" w:lastRowLastColumn="0"/>
+            <w:tcW w:w="7939" w:type="dxa"/>
+            <w:gridSpan w:val="4"/>
+            <w:vAlign w:val="center"/>
+          </w:tcPr>
+          <w:p>
+            <w:pPr>
+              <w:ind w:left="0" w:firstLine="0"/>
+              <w:jc w:val="right"/>
+              <w:rPr>
+                <w:i/>
+              </w:rPr>
+            </w:pPr>
+            <w:r>
+              <w:rPr>
+                <w:i/>
+              </w:rPr>
+              <w:t>Resultado del elemento de pruebas</w:t>
+            </w:r>
+          </w:p>
+        </w:tc>
+        <w:tc>
+          <w:tcPr>
+            <w:cnfStyle w:val="000010000000" w:firstRow="0" w:lastRow="0" w:firstColumn="0" w:lastColumn="0" w:oddVBand="1" w:evenVBand="0" w:oddHBand="0" w:evenHBand="0" w:firstRowFirstColumn="0" w:firstRowLastColumn="0" w:lastRowFirstColumn="0" w:lastRowLastColumn="0"/>
+            <w:tcW w:w="1843" w:type="dxa"/>
+          </w:tcPr>
+          <w:p>
+            <w:pPr>
+              <w:ind w:left="0" w:firstLine="0"/>
+              <w:jc w:val="center"/>
+              <w:rPr>
+                <w:i/>
+              </w:rPr>
+            </w:pPr>
+            <w:proofErr w:type="spellStart"/>
+            <w:r>
+              <w:rPr>
+                <w:i/>
+              </w:rPr>
+              <w:t>Aprob</w:t>
+            </w:r>
+            <w:proofErr w:type="spellEnd"/>
+            <w:r>
+              <w:rPr>
+                <w:i/>
+              </w:rPr>
+              <w:t>/</w:t>
+            </w:r>
+            <w:proofErr w:type="spellStart"/>
+            <w:r>
+              <w:rPr>
+                <w:i/>
+              </w:rPr>
+              <w:t>Desapr</w:t>
+            </w:r>
+            <w:proofErr w:type="spellEnd"/>
+          </w:p>
+        </w:tc>
+      </w:tr>
+    </w:tbl>
+    <w:p>
+      <w:pPr>
+        <w:pStyle w:val="PSI-Normal"/>
+      </w:pPr>
+    </w:p>
+    <w:p>
+      <w:pPr>
+        <w:pStyle w:val="PSI-Normal"/>
+        <w:numPr>
+          <w:ilvl w:val="0"/>
+          <w:numId w:val="22"/>
+        </w:numPr>
+      </w:pPr>
+      <w:r>
+        <w:t xml:space="preserve">Comprobación de en los datos: </w:t>
+      </w:r>
+    </w:p>
+    <w:p>
+      <w:pPr>
+        <w:pStyle w:val="PSI-Normal"/>
+      </w:pPr>
+    </w:p>
+    <w:tbl>
+      <w:tblPr>
+        <w:tblStyle w:val="Cuadrculamedia1-nfasis3"/>
+        <w:tblW w:w="9782" w:type="dxa"/>
+        <w:tblInd w:w="-318" w:type="dxa"/>
+        <w:tblLook w:val="0280" w:firstRow="0" w:lastRow="0" w:firstColumn="1" w:lastColumn="0" w:noHBand="1" w:noVBand="0"/>
+      </w:tblPr>
+      <w:tblGrid>
+        <w:gridCol w:w="2337"/>
+        <w:gridCol w:w="2089"/>
+        <w:gridCol w:w="1726"/>
+        <w:gridCol w:w="1787"/>
+        <w:gridCol w:w="1843"/>
+      </w:tblGrid>
+      <w:tr>
+        <w:trPr>
+          <w:trHeight w:val="340"/>
+        </w:trPr>
+        <w:tc>
+          <w:tcPr>
+            <w:cnfStyle w:val="001000000000" w:firstRow="0" w:lastRow="0" w:firstColumn="1" w:lastColumn="0" w:oddVBand="0" w:evenVBand="0" w:oddHBand="0" w:evenHBand="0" w:firstRowFirstColumn="0" w:firstRowLastColumn="0" w:lastRowFirstColumn="0" w:lastRowLastColumn="0"/>
+            <w:tcW w:w="7939" w:type="dxa"/>
+            <w:gridSpan w:val="4"/>
+            <w:vAlign w:val="center"/>
+          </w:tcPr>
+          <w:p>
+            <w:pPr>
+              <w:ind w:left="0" w:firstLine="0"/>
+              <w:jc w:val="center"/>
+              <w:rPr>
+                <w:b w:val="0"/>
+              </w:rPr>
+            </w:pPr>
+            <w:r>
+              <w:t>Valores</w:t>
+            </w:r>
+          </w:p>
+        </w:tc>
+        <w:tc>
+          <w:tcPr>
+            <w:cnfStyle w:val="000010000000" w:firstRow="0" w:lastRow="0" w:firstColumn="0" w:lastColumn="0" w:oddVBand="1" w:evenVBand="0" w:oddHBand="0" w:evenHBand="0" w:firstRowFirstColumn="0" w:firstRowLastColumn="0" w:lastRowFirstColumn="0" w:lastRowLastColumn="0"/>
+            <w:tcW w:w="1843" w:type="dxa"/>
+            <w:vMerge w:val="restart"/>
+            <w:vAlign w:val="center"/>
+          </w:tcPr>
+          <w:p>
+            <w:pPr>
+              <w:ind w:left="0" w:firstLine="0"/>
+              <w:jc w:val="center"/>
+              <w:rPr>
+                <w:b/>
+              </w:rPr>
+            </w:pPr>
+            <w:r>
+              <w:rPr>
+                <w:b/>
+              </w:rPr>
+              <w:t>Resultado</w:t>
+            </w:r>
+          </w:p>
+        </w:tc>
+      </w:tr>
+      <w:tr>
+        <w:trPr>
+          <w:trHeight w:val="340"/>
+        </w:trPr>
+        <w:tc>
+          <w:tcPr>
+            <w:cnfStyle w:val="001000000000" w:firstRow="0" w:lastRow="0" w:firstColumn="1" w:lastColumn="0" w:oddVBand="0" w:evenVBand="0" w:oddHBand="0" w:evenHBand="0" w:firstRowFirstColumn="0" w:firstRowLastColumn="0" w:lastRowFirstColumn="0" w:lastRowLastColumn="0"/>
+            <w:tcW w:w="2337" w:type="dxa"/>
+            <w:vAlign w:val="center"/>
+          </w:tcPr>
+          <w:p>
+            <w:pPr>
+              <w:ind w:left="0" w:firstLine="0"/>
+              <w:jc w:val="center"/>
+            </w:pPr>
+            <w:r>
+              <w:t>Nombre</w:t>
+            </w:r>
+          </w:p>
+        </w:tc>
+        <w:tc>
+          <w:tcPr>
+            <w:cnfStyle w:val="000010000000" w:firstRow="0" w:lastRow="0" w:firstColumn="0" w:lastColumn="0" w:oddVBand="1" w:evenVBand="0" w:oddHBand="0" w:evenHBand="0" w:firstRowFirstColumn="0" w:firstRowLastColumn="0" w:lastRowFirstColumn="0" w:lastRowLastColumn="0"/>
+            <w:tcW w:w="2089" w:type="dxa"/>
+            <w:vAlign w:val="center"/>
+          </w:tcPr>
+          <w:p>
+            <w:pPr>
+              <w:ind w:left="0" w:firstLine="0"/>
+              <w:jc w:val="center"/>
+              <w:rPr>
+                <w:b/>
+              </w:rPr>
+            </w:pPr>
+            <w:r>
+              <w:rPr>
+                <w:b/>
+              </w:rPr>
+              <w:t>Email Valoraciones</w:t>
+            </w:r>
+          </w:p>
+        </w:tc>
+        <w:tc>
+          <w:tcPr>
+            <w:tcW w:w="1726" w:type="dxa"/>
+            <w:vAlign w:val="center"/>
+          </w:tcPr>
+          <w:p>
+            <w:pPr>
+              <w:ind w:left="0" w:firstLine="0"/>
+              <w:jc w:val="center"/>
+              <w:cnfStyle w:val="000000000000" w:firstRow="0" w:lastRow="0" w:firstColumn="0" w:lastColumn="0" w:oddVBand="0" w:evenVBand="0" w:oddHBand="0" w:evenHBand="0" w:firstRowFirstColumn="0" w:firstRowLastColumn="0" w:lastRowFirstColumn="0" w:lastRowLastColumn="0"/>
+              <w:rPr>
+                <w:b/>
+              </w:rPr>
+            </w:pPr>
+            <w:r>
+              <w:rPr>
+                <w:b/>
+              </w:rPr>
+              <w:t>Encargado</w:t>
+            </w:r>
+          </w:p>
+        </w:tc>
+        <w:tc>
+          <w:tcPr>
+            <w:cnfStyle w:val="000010000000" w:firstRow="0" w:lastRow="0" w:firstColumn="0" w:lastColumn="0" w:oddVBand="1" w:evenVBand="0" w:oddHBand="0" w:evenHBand="0" w:firstRowFirstColumn="0" w:firstRowLastColumn="0" w:lastRowFirstColumn="0" w:lastRowLastColumn="0"/>
+            <w:tcW w:w="1787" w:type="dxa"/>
+            <w:vAlign w:val="center"/>
+          </w:tcPr>
+          <w:p>
+            <w:pPr>
+              <w:ind w:left="0" w:firstLine="0"/>
+              <w:jc w:val="center"/>
+              <w:rPr>
+                <w:b/>
+              </w:rPr>
+            </w:pPr>
+            <w:r>
+              <w:rPr>
+                <w:b/>
+              </w:rPr>
+              <w:t>Numero Icono</w:t>
+            </w:r>
+          </w:p>
+        </w:tc>
+        <w:tc>
+          <w:tcPr>
+            <w:tcW w:w="1843" w:type="dxa"/>
+            <w:vMerge/>
+          </w:tcPr>
+          <w:p>
+            <w:pPr>
+              <w:ind w:left="0" w:firstLine="0"/>
+              <w:cnfStyle w:val="000000000000" w:firstRow="0" w:lastRow="0" w:firstColumn="0" w:lastColumn="0" w:oddVBand="0" w:evenVBand="0" w:oddHBand="0" w:evenHBand="0" w:firstRowFirstColumn="0" w:firstRowLastColumn="0" w:lastRowFirstColumn="0" w:lastRowLastColumn="0"/>
+              <w:rPr>
+                <w:b/>
+                <w:i/>
+              </w:rPr>
+            </w:pPr>
+          </w:p>
+        </w:tc>
+      </w:tr>
+      <w:tr>
+        <w:trPr>
+          <w:trHeight w:val="359"/>
+        </w:trPr>
+        <w:tc>
+          <w:tcPr>
+            <w:cnfStyle w:val="001000000000" w:firstRow="0" w:lastRow="0" w:firstColumn="1" w:lastColumn="0" w:oddVBand="0" w:evenVBand="0" w:oddHBand="0" w:evenHBand="0" w:firstRowFirstColumn="0" w:firstRowLastColumn="0" w:lastRowFirstColumn="0" w:lastRowLastColumn="0"/>
+            <w:tcW w:w="2337" w:type="dxa"/>
+          </w:tcPr>
+          <w:p>
+            <w:pPr>
+              <w:ind w:left="0" w:firstLine="0"/>
+              <w:rPr>
+                <w:b w:val="0"/>
+              </w:rPr>
+            </w:pPr>
+          </w:p>
+        </w:tc>
+        <w:tc>
+          <w:tcPr>
+            <w:cnfStyle w:val="000010000000" w:firstRow="0" w:lastRow="0" w:firstColumn="0" w:lastColumn="0" w:oddVBand="1" w:evenVBand="0" w:oddHBand="0" w:evenHBand="0" w:firstRowFirstColumn="0" w:firstRowLastColumn="0" w:lastRowFirstColumn="0" w:lastRowLastColumn="0"/>
+            <w:tcW w:w="2089" w:type="dxa"/>
+          </w:tcPr>
+          <w:p>
+            <w:pPr>
+              <w:ind w:left="0" w:firstLine="0"/>
+            </w:pPr>
+          </w:p>
+        </w:tc>
+        <w:tc>
+          <w:tcPr>
+            <w:tcW w:w="1726" w:type="dxa"/>
+          </w:tcPr>
+          <w:p>
+            <w:pPr>
+              <w:ind w:left="0" w:firstLine="0"/>
+              <w:cnfStyle w:val="000000000000" w:firstRow="0" w:lastRow="0" w:firstColumn="0" w:lastColumn="0" w:oddVBand="0" w:evenVBand="0" w:oddHBand="0" w:evenHBand="0" w:firstRowFirstColumn="0" w:firstRowLastColumn="0" w:lastRowFirstColumn="0" w:lastRowLastColumn="0"/>
+            </w:pPr>
+          </w:p>
+        </w:tc>
+        <w:tc>
+          <w:tcPr>
+            <w:cnfStyle w:val="000010000000" w:firstRow="0" w:lastRow="0" w:firstColumn="0" w:lastColumn="0" w:oddVBand="1" w:evenVBand="0" w:oddHBand="0" w:evenHBand="0" w:firstRowFirstColumn="0" w:firstRowLastColumn="0" w:lastRowFirstColumn="0" w:lastRowLastColumn="0"/>
+            <w:tcW w:w="1787" w:type="dxa"/>
+          </w:tcPr>
+          <w:p>
+            <w:pPr>
+              <w:ind w:left="0" w:firstLine="0"/>
+              <w:rPr>
+                <w:i/>
+              </w:rPr>
+            </w:pPr>
+          </w:p>
+        </w:tc>
+        <w:tc>
+          <w:tcPr>
+            <w:tcW w:w="1843" w:type="dxa"/>
+          </w:tcPr>
+          <w:p>
+            <w:pPr>
+              <w:ind w:left="0" w:firstLine="0"/>
+              <w:cnfStyle w:val="000000000000" w:firstRow="0" w:lastRow="0" w:firstColumn="0" w:lastColumn="0" w:oddVBand="0" w:evenVBand="0" w:oddHBand="0" w:evenHBand="0" w:firstRowFirstColumn="0" w:firstRowLastColumn="0" w:lastRowFirstColumn="0" w:lastRowLastColumn="0"/>
+              <w:rPr>
+                <w:i/>
+              </w:rPr>
+            </w:pPr>
+          </w:p>
+        </w:tc>
+      </w:tr>
+      <w:tr>
+        <w:trPr>
+          <w:trHeight w:val="340"/>
+        </w:trPr>
+        <w:tc>
+          <w:tcPr>
+            <w:cnfStyle w:val="001000000000" w:firstRow="0" w:lastRow="0" w:firstColumn="1" w:lastColumn="0" w:oddVBand="0" w:evenVBand="0" w:oddHBand="0" w:evenHBand="0" w:firstRowFirstColumn="0" w:firstRowLastColumn="0" w:lastRowFirstColumn="0" w:lastRowLastColumn="0"/>
+            <w:tcW w:w="2337" w:type="dxa"/>
+          </w:tcPr>
+          <w:p>
+            <w:pPr>
+              <w:ind w:left="0" w:firstLine="0"/>
+              <w:rPr>
+                <w:b w:val="0"/>
+              </w:rPr>
+            </w:pPr>
+          </w:p>
+        </w:tc>
+        <w:tc>
+          <w:tcPr>
+            <w:cnfStyle w:val="000010000000" w:firstRow="0" w:lastRow="0" w:firstColumn="0" w:lastColumn="0" w:oddVBand="1" w:evenVBand="0" w:oddHBand="0" w:evenHBand="0" w:firstRowFirstColumn="0" w:firstRowLastColumn="0" w:lastRowFirstColumn="0" w:lastRowLastColumn="0"/>
+            <w:tcW w:w="2089" w:type="dxa"/>
+          </w:tcPr>
+          <w:p>
+            <w:pPr>
+              <w:ind w:left="0" w:firstLine="0"/>
+            </w:pPr>
+          </w:p>
+        </w:tc>
+        <w:tc>
+          <w:tcPr>
+            <w:tcW w:w="1726" w:type="dxa"/>
+          </w:tcPr>
+          <w:p>
+            <w:pPr>
+              <w:ind w:left="0" w:firstLine="0"/>
+              <w:cnfStyle w:val="000000000000" w:firstRow="0" w:lastRow="0" w:firstColumn="0" w:lastColumn="0" w:oddVBand="0" w:evenVBand="0" w:oddHBand="0" w:evenHBand="0" w:firstRowFirstColumn="0" w:firstRowLastColumn="0" w:lastRowFirstColumn="0" w:lastRowLastColumn="0"/>
+            </w:pPr>
+          </w:p>
+        </w:tc>
+        <w:tc>
+          <w:tcPr>
+            <w:cnfStyle w:val="000010000000" w:firstRow="0" w:lastRow="0" w:firstColumn="0" w:lastColumn="0" w:oddVBand="1" w:evenVBand="0" w:oddHBand="0" w:evenHBand="0" w:firstRowFirstColumn="0" w:firstRowLastColumn="0" w:lastRowFirstColumn="0" w:lastRowLastColumn="0"/>
+            <w:tcW w:w="1787" w:type="dxa"/>
+          </w:tcPr>
+          <w:p>
+            <w:pPr>
+              <w:ind w:left="0" w:firstLine="0"/>
+              <w:rPr>
+                <w:i/>
+              </w:rPr>
+            </w:pPr>
+          </w:p>
+        </w:tc>
+        <w:tc>
+          <w:tcPr>
+            <w:tcW w:w="1843" w:type="dxa"/>
+          </w:tcPr>
+          <w:p>
+            <w:pPr>
+              <w:ind w:left="0" w:firstLine="0"/>
+              <w:cnfStyle w:val="000000000000" w:firstRow="0" w:lastRow="0" w:firstColumn="0" w:lastColumn="0" w:oddVBand="0" w:evenVBand="0" w:oddHBand="0" w:evenHBand="0" w:firstRowFirstColumn="0" w:firstRowLastColumn="0" w:lastRowFirstColumn="0" w:lastRowLastColumn="0"/>
+              <w:rPr>
+                <w:i/>
+              </w:rPr>
+            </w:pPr>
+          </w:p>
+        </w:tc>
+      </w:tr>
+      <w:tr>
+        <w:trPr>
+          <w:trHeight w:val="340"/>
+        </w:trPr>
+        <w:tc>
+          <w:tcPr>
+            <w:cnfStyle w:val="001000000000" w:firstRow="0" w:lastRow="0" w:firstColumn="1" w:lastColumn="0" w:oddVBand="0" w:evenVBand="0" w:oddHBand="0" w:evenHBand="0" w:firstRowFirstColumn="0" w:firstRowLastColumn="0" w:lastRowFirstColumn="0" w:lastRowLastColumn="0"/>
+            <w:tcW w:w="7939" w:type="dxa"/>
+            <w:gridSpan w:val="4"/>
+            <w:vAlign w:val="center"/>
+          </w:tcPr>
+          <w:p>
+            <w:pPr>
+              <w:ind w:left="0" w:firstLine="0"/>
+              <w:jc w:val="right"/>
+              <w:rPr>
+                <w:i/>
+              </w:rPr>
+            </w:pPr>
+            <w:r>
+              <w:rPr>
+                <w:i/>
+              </w:rPr>
+              <w:t>Resultado del elemento de pruebas</w:t>
+            </w:r>
+          </w:p>
+        </w:tc>
+        <w:tc>
+          <w:tcPr>
+            <w:cnfStyle w:val="000010000000" w:firstRow="0" w:lastRow="0" w:firstColumn="0" w:lastColumn="0" w:oddVBand="1" w:evenVBand="0" w:oddHBand="0" w:evenHBand="0" w:firstRowFirstColumn="0" w:firstRowLastColumn="0" w:lastRowFirstColumn="0" w:lastRowLastColumn="0"/>
+            <w:tcW w:w="1843" w:type="dxa"/>
+          </w:tcPr>
+          <w:p>
+            <w:pPr>
+              <w:ind w:left="0" w:firstLine="0"/>
+              <w:jc w:val="center"/>
+              <w:rPr>
+                <w:i/>
+              </w:rPr>
+            </w:pPr>
+            <w:proofErr w:type="spellStart"/>
+            <w:r>
+              <w:rPr>
+                <w:i/>
+              </w:rPr>
+              <w:t>Aprob</w:t>
+            </w:r>
+            <w:proofErr w:type="spellEnd"/>
+            <w:r>
+              <w:rPr>
+                <w:i/>
+              </w:rPr>
+              <w:t>/</w:t>
+            </w:r>
+            <w:proofErr w:type="spellStart"/>
+            <w:r>
+              <w:rPr>
+                <w:i/>
+              </w:rPr>
+              <w:t>Desapr</w:t>
+            </w:r>
+            <w:proofErr w:type="spellEnd"/>
+          </w:p>
+        </w:tc>
+      </w:tr>
+    </w:tbl>
+    <w:p>
+      <w:pPr>
+        <w:pStyle w:val="PSI-Normal"/>
+      </w:pPr>
     </w:p>
     <w:p>
       <w:pPr>
         <w:ind w:left="0" w:firstLine="0"/>
+        <w:rPr>
+          <w:lang w:val="es-AR"/>
+        </w:rPr>
       </w:pPr>
     </w:p>
     <w:p>
@@ -3973,6 +5687,219 @@
           <w:lang w:val="es-AR" w:eastAsia="es-ES"/>
         </w:rPr>
       </w:pPr>
+      <w:r>
+        <w:br w:type="page"/>
+      </w:r>
+    </w:p>
+    <w:p>
+      <w:pPr>
+        <w:pStyle w:val="PSI-Ttulo2"/>
+        <w:rPr>
+          <w:rFonts w:eastAsiaTheme="minorHAnsi"/>
+        </w:rPr>
+      </w:pPr>
+      <w:bookmarkStart w:id="24" w:name="_Toc497361390"/>
+      <w:r>
+        <w:rPr>
+          <w:rFonts w:eastAsiaTheme="minorHAnsi"/>
+        </w:rPr>
+        <w:lastRenderedPageBreak/>
+        <w:t>&lt;</w:t>
+      </w:r>
+      <w:r>
+        <w:rPr>
+          <w:rFonts w:eastAsiaTheme="minorHAnsi"/>
+        </w:rPr>
+        <w:t>Pruebas Funcionalidad de Edición de Servicios</w:t>
+      </w:r>
+      <w:r>
+        <w:rPr>
+          <w:rFonts w:eastAsiaTheme="minorHAnsi"/>
+        </w:rPr>
+        <w:t>&gt;</w:t>
+      </w:r>
+      <w:bookmarkEnd w:id="24"/>
+    </w:p>
+    <w:p>
+      <w:pPr>
+        <w:ind w:left="720"/>
+      </w:pPr>
+    </w:p>
+    <w:p>
+      <w:pPr>
+        <w:pStyle w:val="PSI-Ttulo3"/>
+      </w:pPr>
+      <w:bookmarkStart w:id="25" w:name="_Toc497361391"/>
+      <w:r>
+        <w:t>Descripción</w:t>
+      </w:r>
+      <w:bookmarkEnd w:id="25"/>
+    </w:p>
+    <w:p>
+      <w:pPr>
+        <w:jc w:val="both"/>
+      </w:pPr>
+    </w:p>
+    <w:p>
+      <w:pPr>
+        <w:pStyle w:val="PSI-Ttulo3"/>
+      </w:pPr>
+      <w:bookmarkStart w:id="26" w:name="_Toc497361392"/>
+      <w:r>
+        <w:t>Condiciones de ejecución</w:t>
+      </w:r>
+      <w:bookmarkEnd w:id="26"/>
+    </w:p>
+    <w:p>
+      <w:pPr>
+        <w:ind w:left="720"/>
+        <w:jc w:val="both"/>
+      </w:pPr>
+    </w:p>
+    <w:p>
+      <w:pPr>
+        <w:pStyle w:val="PSI-Ttulo3"/>
+      </w:pPr>
+      <w:bookmarkStart w:id="27" w:name="_Toc497361393"/>
+      <w:r>
+        <w:t>Entrada</w:t>
+      </w:r>
+      <w:bookmarkEnd w:id="27"/>
+    </w:p>
+    <w:p>
+      <w:pPr>
+        <w:pStyle w:val="PSI-Normal"/>
+      </w:pPr>
+    </w:p>
+    <w:p>
+      <w:pPr>
+        <w:pStyle w:val="PSI-Ttulo3"/>
+      </w:pPr>
+      <w:bookmarkStart w:id="28" w:name="_Toc497361394"/>
+      <w:r>
+        <w:t>Resultado esperado</w:t>
+      </w:r>
+      <w:bookmarkEnd w:id="28"/>
+    </w:p>
+    <w:p/>
+    <w:p>
+      <w:pPr>
+        <w:pStyle w:val="PSI-Ttulo3"/>
+      </w:pPr>
+      <w:bookmarkStart w:id="29" w:name="_Toc497361395"/>
+      <w:r>
+        <w:t>Evaluación de la Prueba</w:t>
+      </w:r>
+      <w:bookmarkEnd w:id="29"/>
+    </w:p>
+    <w:p>
+      <w:pPr>
+        <w:ind w:left="0" w:firstLine="0"/>
+      </w:pPr>
+    </w:p>
+    <w:p>
+      <w:pPr>
+        <w:pStyle w:val="PSI-Ttulo2"/>
+        <w:rPr>
+          <w:rFonts w:eastAsiaTheme="minorHAnsi"/>
+        </w:rPr>
+      </w:pPr>
+      <w:r>
+        <w:br w:type="page"/>
+      </w:r>
+      <w:r>
+        <w:rPr>
+          <w:rFonts w:eastAsiaTheme="minorHAnsi"/>
+        </w:rPr>
+        <w:lastRenderedPageBreak/>
+        <w:t>&lt;</w:t>
+      </w:r>
+      <w:r>
+        <w:rPr>
+          <w:rFonts w:eastAsiaTheme="minorHAnsi"/>
+        </w:rPr>
+        <w:t>Pruebas Funcionalidad de Habilitación de Servicios</w:t>
+      </w:r>
+      <w:r>
+        <w:rPr>
+          <w:rFonts w:eastAsiaTheme="minorHAnsi"/>
+        </w:rPr>
+        <w:t>&gt;</w:t>
+      </w:r>
+    </w:p>
+    <w:p>
+      <w:pPr>
+        <w:ind w:left="720"/>
+      </w:pPr>
+    </w:p>
+    <w:p>
+      <w:pPr>
+        <w:pStyle w:val="PSI-Ttulo3"/>
+      </w:pPr>
+      <w:r>
+        <w:t>Descripción</w:t>
+      </w:r>
+    </w:p>
+    <w:p>
+      <w:pPr>
+        <w:ind w:left="720"/>
+        <w:jc w:val="both"/>
+      </w:pPr>
+    </w:p>
+    <w:p>
+      <w:pPr>
+        <w:pStyle w:val="PSI-Ttulo3"/>
+      </w:pPr>
+      <w:r>
+        <w:t>Condiciones de ejecución</w:t>
+      </w:r>
+    </w:p>
+    <w:p>
+      <w:pPr>
+        <w:pStyle w:val="PSI-Normal"/>
+      </w:pPr>
+    </w:p>
+    <w:p>
+      <w:pPr>
+        <w:ind w:left="720"/>
+        <w:jc w:val="both"/>
+      </w:pPr>
+    </w:p>
+    <w:p>
+      <w:pPr>
+        <w:pStyle w:val="PSI-Ttulo3"/>
+      </w:pPr>
+      <w:r>
+        <w:t>Entrada</w:t>
+      </w:r>
+    </w:p>
+    <w:p>
+      <w:pPr>
+        <w:pStyle w:val="PSI-Normal"/>
+      </w:pPr>
+    </w:p>
+    <w:p>
+      <w:pPr>
+        <w:pStyle w:val="PSI-Ttulo3"/>
+      </w:pPr>
+      <w:r>
+        <w:t>Resultado esperado</w:t>
+      </w:r>
+    </w:p>
+    <w:p>
+      <w:pPr>
+        <w:ind w:left="720"/>
+      </w:pPr>
+    </w:p>
+    <w:p>
+      <w:pPr>
+        <w:pStyle w:val="PSI-Ttulo3"/>
+      </w:pPr>
+      <w:r>
+        <w:t>Evaluación de la Prueba</w:t>
+      </w:r>
+    </w:p>
+    <w:p>
       <w:r>
         <w:br w:type="page"/>
       </w:r>
@@ -10922,7 +12849,7 @@
 </file>
 
 <file path=customXml/itemProps2.xml><?xml version="1.0" encoding="utf-8"?>
-<ds:datastoreItem xmlns:ds="http://schemas.openxmlformats.org/officeDocument/2006/customXml" ds:itemID="{8860BB82-06BE-4296-8764-26C9DCCBFFF0}">
+<ds:datastoreItem xmlns:ds="http://schemas.openxmlformats.org/officeDocument/2006/customXml" ds:itemID="{4F8AD443-BEB2-43E3-A33D-52D0184A057B}">
   <ds:schemaRefs>
     <ds:schemaRef ds:uri="http://schemas.openxmlformats.org/officeDocument/2006/bibliography"/>
   </ds:schemaRefs>

</xml_diff>

<commit_message>
Ejecucion Caso de Prueba 001.
Resultados de la ejecucion del caso de prueba plasmados en el documento.
</commit_message>
<xml_diff>
--- a/Pruebas/Casos de Prueba/CP001 – ABM Servicios.docx
+++ b/Pruebas/Casos de Prueba/CP001 – ABM Servicios.docx
@@ -155,7 +155,6 @@
             <w:dataBinding w:prefixMappings="xmlns:ns0='http://schemas.openxmlformats.org/package/2006/metadata/core-properties' xmlns:ns1='http://purl.org/dc/elements/1.1/'" w:xpath="/ns0:coreProperties[1]/ns1:title[1]" w:storeItemID="{6C3C8BC8-F283-45AE-878A-BAB7291924A1}"/>
             <w:text/>
           </w:sdtPr>
-          <w:sdtEndPr/>
           <w:sdtContent>
             <w:p>
               <w:pPr>
@@ -217,7 +216,6 @@
             <w:dataBinding w:prefixMappings="xmlns:ns0='http://schemas.openxmlformats.org/package/2006/metadata/core-properties' xmlns:ns1='http://purl.org/dc/elements/1.1/'" w:xpath="/ns0:coreProperties[1]/ns1:subject[1]" w:storeItemID="{6C3C8BC8-F283-45AE-878A-BAB7291924A1}"/>
             <w:text/>
           </w:sdtPr>
-          <w:sdtEndPr/>
           <w:sdtContent>
             <w:p>
               <w:pPr>
@@ -269,7 +267,6 @@
             <w:dataBinding w:prefixMappings="xmlns:ns0='http://schemas.openxmlformats.org/officeDocument/2006/extended-properties' " w:xpath="/ns0:Properties[1]/ns0:Company[1]" w:storeItemID="{6668398D-A668-4E3E-A5EB-62B293D839F1}"/>
             <w:text/>
           </w:sdtPr>
-          <w:sdtEndPr/>
           <w:sdtContent>
             <w:p>
               <w:pPr>
@@ -291,7 +288,6 @@
             <w:dataBinding w:prefixMappings="xmlns:ns0='http://schemas.openxmlformats.org/package/2006/metadata/core-properties' xmlns:ns1='http://purl.org/dc/elements/1.1/'" w:xpath="/ns0:coreProperties[1]/ns1:creator[1]" w:storeItemID="{6C3C8BC8-F283-45AE-878A-BAB7291924A1}"/>
             <w:text/>
           </w:sdtPr>
-          <w:sdtEndPr/>
           <w:sdtContent>
             <w:p>
               <w:pPr>
@@ -851,7 +847,6 @@
           <w:docPartUnique/>
         </w:docPartObj>
       </w:sdtPr>
-      <w:sdtEndPr/>
       <w:sdtContent>
         <w:p>
           <w:pPr>
@@ -2897,7 +2892,6 @@
         <w:dataBinding w:prefixMappings="xmlns:ns0='http://purl.org/dc/elements/1.1/' xmlns:ns1='http://schemas.openxmlformats.org/package/2006/metadata/core-properties' " w:xpath="/ns1:coreProperties[1]/ns0:title[1]" w:storeItemID="{6C3C8BC8-F283-45AE-878A-BAB7291924A1}"/>
         <w:text/>
       </w:sdtPr>
-      <w:sdtEndPr/>
       <w:sdtContent>
         <w:p>
           <w:pPr>
@@ -4363,11 +4357,18 @@
           <w:p>
             <w:pPr>
               <w:ind w:left="0" w:firstLine="0"/>
+              <w:jc w:val="center"/>
               <w:cnfStyle w:val="000000000000" w:firstRow="0" w:lastRow="0" w:firstColumn="0" w:lastColumn="0" w:oddVBand="0" w:evenVBand="0" w:oddHBand="0" w:evenHBand="0" w:firstRowFirstColumn="0" w:firstRowLastColumn="0" w:lastRowFirstColumn="0" w:lastRowLastColumn="0"/>
               <w:rPr>
                 <w:i/>
               </w:rPr>
             </w:pPr>
+            <w:r>
+              <w:rPr>
+                <w:i/>
+              </w:rPr>
+              <w:t>CORRECTO</w:t>
+            </w:r>
           </w:p>
         </w:tc>
       </w:tr>
@@ -4451,11 +4452,18 @@
           <w:p>
             <w:pPr>
               <w:ind w:left="0" w:firstLine="0"/>
+              <w:jc w:val="center"/>
               <w:cnfStyle w:val="000000000000" w:firstRow="0" w:lastRow="0" w:firstColumn="0" w:lastColumn="0" w:oddVBand="0" w:evenVBand="0" w:oddHBand="0" w:evenHBand="0" w:firstRowFirstColumn="0" w:firstRowLastColumn="0" w:lastRowFirstColumn="0" w:lastRowLastColumn="0"/>
               <w:rPr>
                 <w:i/>
               </w:rPr>
             </w:pPr>
+            <w:r>
+              <w:rPr>
+                <w:i/>
+              </w:rPr>
+              <w:t>CORRECTO</w:t>
+            </w:r>
           </w:p>
         </w:tc>
       </w:tr>
@@ -4475,6 +4483,12 @@
                 <w:b w:val="0"/>
               </w:rPr>
             </w:pPr>
+            <w:r>
+              <w:rPr>
+                <w:b w:val="0"/>
+              </w:rPr>
+              <w:t>Ciclo Salgamos al Cine</w:t>
+            </w:r>
           </w:p>
         </w:tc>
         <w:tc>
@@ -4521,11 +4535,9 @@
             <w:r>
               <w:t xml:space="preserve">Rubén </w:t>
             </w:r>
-            <w:proofErr w:type="spellStart"/>
-            <w:r>
-              <w:t>Martinez</w:t>
-            </w:r>
-            <w:proofErr w:type="spellEnd"/>
+            <w:r>
+              <w:t>Martínez</w:t>
+            </w:r>
           </w:p>
         </w:tc>
         <w:tc>
@@ -4556,11 +4568,18 @@
           <w:p>
             <w:pPr>
               <w:ind w:left="0" w:firstLine="0"/>
+              <w:jc w:val="center"/>
               <w:cnfStyle w:val="000000000000" w:firstRow="0" w:lastRow="0" w:firstColumn="0" w:lastColumn="0" w:oddVBand="0" w:evenVBand="0" w:oddHBand="0" w:evenHBand="0" w:firstRowFirstColumn="0" w:firstRowLastColumn="0" w:lastRowFirstColumn="0" w:lastRowLastColumn="0"/>
               <w:rPr>
                 <w:i/>
               </w:rPr>
             </w:pPr>
+            <w:r>
+              <w:rPr>
+                <w:i/>
+              </w:rPr>
+              <w:t>CORRECTO</w:t>
+            </w:r>
           </w:p>
         </w:tc>
       </w:tr>
@@ -4595,37 +4614,26 @@
           <w:tcPr>
             <w:cnfStyle w:val="000010000000" w:firstRow="0" w:lastRow="0" w:firstColumn="0" w:lastColumn="0" w:oddVBand="1" w:evenVBand="0" w:oddHBand="0" w:evenHBand="0" w:firstRowFirstColumn="0" w:firstRowLastColumn="0" w:lastRowFirstColumn="0" w:lastRowLastColumn="0"/>
             <w:tcW w:w="1711" w:type="dxa"/>
+            <w:vAlign w:val="center"/>
           </w:tcPr>
           <w:p>
             <w:pPr>
               <w:ind w:left="0" w:firstLine="0"/>
               <w:jc w:val="center"/>
               <w:rPr>
-                <w:i/>
-              </w:rPr>
-            </w:pPr>
-            <w:proofErr w:type="spellStart"/>
-            <w:r>
-              <w:rPr>
-                <w:i/>
-              </w:rPr>
-              <w:t>Aprob</w:t>
-            </w:r>
-            <w:proofErr w:type="spellEnd"/>
-            <w:r>
-              <w:rPr>
-                <w:i/>
-              </w:rPr>
-              <w:t>/</w:t>
-            </w:r>
-            <w:proofErr w:type="spellStart"/>
-            <w:r>
-              <w:rPr>
-                <w:i/>
-              </w:rPr>
-              <w:t>Desapr</w:t>
-            </w:r>
-            <w:proofErr w:type="spellEnd"/>
+                <w:b/>
+                <w:i/>
+                <w:color w:val="00B050"/>
+              </w:rPr>
+            </w:pPr>
+            <w:r>
+              <w:rPr>
+                <w:b/>
+                <w:i/>
+                <w:color w:val="00B050"/>
+              </w:rPr>
+              <w:t>APROBADO</w:t>
+            </w:r>
           </w:p>
         </w:tc>
       </w:tr>
@@ -4662,9 +4670,9 @@
       </w:tblPr>
       <w:tblGrid>
         <w:gridCol w:w="2269"/>
-        <w:gridCol w:w="3969"/>
-        <w:gridCol w:w="1854"/>
-        <w:gridCol w:w="1690"/>
+        <w:gridCol w:w="3544"/>
+        <w:gridCol w:w="1984"/>
+        <w:gridCol w:w="1985"/>
       </w:tblGrid>
       <w:tr>
         <w:trPr>
@@ -4673,7 +4681,7 @@
         <w:tc>
           <w:tcPr>
             <w:cnfStyle w:val="001000000000" w:firstRow="0" w:lastRow="0" w:firstColumn="1" w:lastColumn="0" w:oddVBand="0" w:evenVBand="0" w:oddHBand="0" w:evenHBand="0" w:firstRowFirstColumn="0" w:firstRowLastColumn="0" w:lastRowFirstColumn="0" w:lastRowLastColumn="0"/>
-            <w:tcW w:w="8092" w:type="dxa"/>
+            <w:tcW w:w="7797" w:type="dxa"/>
             <w:gridSpan w:val="3"/>
             <w:vAlign w:val="center"/>
           </w:tcPr>
@@ -4694,7 +4702,8 @@
         <w:tc>
           <w:tcPr>
             <w:cnfStyle w:val="000010000000" w:firstRow="0" w:lastRow="0" w:firstColumn="0" w:lastColumn="0" w:oddVBand="1" w:evenVBand="0" w:oddHBand="0" w:evenHBand="0" w:firstRowFirstColumn="0" w:firstRowLastColumn="0" w:lastRowFirstColumn="0" w:lastRowLastColumn="0"/>
-            <w:tcW w:w="1690" w:type="dxa"/>
+            <w:tcW w:w="1985" w:type="dxa"/>
+            <w:vMerge w:val="restart"/>
             <w:vAlign w:val="center"/>
           </w:tcPr>
           <w:p>
@@ -4737,7 +4746,7 @@
         <w:tc>
           <w:tcPr>
             <w:cnfStyle w:val="000010000000" w:firstRow="0" w:lastRow="0" w:firstColumn="0" w:lastColumn="0" w:oddVBand="1" w:evenVBand="0" w:oddHBand="0" w:evenHBand="0" w:firstRowFirstColumn="0" w:firstRowLastColumn="0" w:lastRowFirstColumn="0" w:lastRowLastColumn="0"/>
-            <w:tcW w:w="3969" w:type="dxa"/>
+            <w:tcW w:w="3544" w:type="dxa"/>
             <w:vAlign w:val="center"/>
           </w:tcPr>
           <w:p>
@@ -4758,7 +4767,7 @@
         </w:tc>
         <w:tc>
           <w:tcPr>
-            <w:tcW w:w="1854" w:type="dxa"/>
+            <w:tcW w:w="1984" w:type="dxa"/>
             <w:vAlign w:val="center"/>
           </w:tcPr>
           <w:p>
@@ -4781,7 +4790,8 @@
         <w:tc>
           <w:tcPr>
             <w:cnfStyle w:val="000010000000" w:firstRow="0" w:lastRow="0" w:firstColumn="0" w:lastColumn="0" w:oddVBand="1" w:evenVBand="0" w:oddHBand="0" w:evenHBand="0" w:firstRowFirstColumn="0" w:firstRowLastColumn="0" w:lastRowFirstColumn="0" w:lastRowLastColumn="0"/>
-            <w:tcW w:w="1690" w:type="dxa"/>
+            <w:tcW w:w="1985" w:type="dxa"/>
+            <w:vMerge/>
           </w:tcPr>
           <w:p>
             <w:pPr>
@@ -4823,7 +4833,7 @@
         <w:tc>
           <w:tcPr>
             <w:cnfStyle w:val="000010000000" w:firstRow="0" w:lastRow="0" w:firstColumn="0" w:lastColumn="0" w:oddVBand="1" w:evenVBand="0" w:oddHBand="0" w:evenHBand="0" w:firstRowFirstColumn="0" w:firstRowLastColumn="0" w:lastRowFirstColumn="0" w:lastRowLastColumn="0"/>
-            <w:tcW w:w="3969" w:type="dxa"/>
+            <w:tcW w:w="3544" w:type="dxa"/>
           </w:tcPr>
           <w:p>
             <w:pPr>
@@ -4842,7 +4852,7 @@
         </w:tc>
         <w:tc>
           <w:tcPr>
-            <w:tcW w:w="1854" w:type="dxa"/>
+            <w:tcW w:w="1984" w:type="dxa"/>
           </w:tcPr>
           <w:p>
             <w:pPr>
@@ -4864,15 +4874,22 @@
         <w:tc>
           <w:tcPr>
             <w:cnfStyle w:val="000010000000" w:firstRow="0" w:lastRow="0" w:firstColumn="0" w:lastColumn="0" w:oddVBand="1" w:evenVBand="0" w:oddHBand="0" w:evenHBand="0" w:firstRowFirstColumn="0" w:firstRowLastColumn="0" w:lastRowFirstColumn="0" w:lastRowLastColumn="0"/>
-            <w:tcW w:w="1690" w:type="dxa"/>
-          </w:tcPr>
-          <w:p>
-            <w:pPr>
-              <w:ind w:left="0" w:firstLine="0"/>
-              <w:rPr>
-                <w:i/>
-              </w:rPr>
-            </w:pPr>
+            <w:tcW w:w="1985" w:type="dxa"/>
+          </w:tcPr>
+          <w:p>
+            <w:pPr>
+              <w:ind w:left="0" w:firstLine="0"/>
+              <w:jc w:val="center"/>
+              <w:rPr>
+                <w:i/>
+              </w:rPr>
+            </w:pPr>
+            <w:r>
+              <w:rPr>
+                <w:i/>
+              </w:rPr>
+              <w:t>FUNC. CORRECTO</w:t>
+            </w:r>
           </w:p>
         </w:tc>
       </w:tr>
@@ -4905,7 +4922,7 @@
         <w:tc>
           <w:tcPr>
             <w:cnfStyle w:val="000010000000" w:firstRow="0" w:lastRow="0" w:firstColumn="0" w:lastColumn="0" w:oddVBand="1" w:evenVBand="0" w:oddHBand="0" w:evenHBand="0" w:firstRowFirstColumn="0" w:firstRowLastColumn="0" w:lastRowFirstColumn="0" w:lastRowLastColumn="0"/>
-            <w:tcW w:w="3969" w:type="dxa"/>
+            <w:tcW w:w="3544" w:type="dxa"/>
           </w:tcPr>
           <w:p>
             <w:pPr>
@@ -4924,7 +4941,7 @@
         </w:tc>
         <w:tc>
           <w:tcPr>
-            <w:tcW w:w="1854" w:type="dxa"/>
+            <w:tcW w:w="1984" w:type="dxa"/>
           </w:tcPr>
           <w:p>
             <w:pPr>
@@ -4946,15 +4963,22 @@
         <w:tc>
           <w:tcPr>
             <w:cnfStyle w:val="000010000000" w:firstRow="0" w:lastRow="0" w:firstColumn="0" w:lastColumn="0" w:oddVBand="1" w:evenVBand="0" w:oddHBand="0" w:evenHBand="0" w:firstRowFirstColumn="0" w:firstRowLastColumn="0" w:lastRowFirstColumn="0" w:lastRowLastColumn="0"/>
-            <w:tcW w:w="1690" w:type="dxa"/>
-          </w:tcPr>
-          <w:p>
-            <w:pPr>
-              <w:ind w:left="0" w:firstLine="0"/>
-              <w:rPr>
-                <w:i/>
-              </w:rPr>
-            </w:pPr>
+            <w:tcW w:w="1985" w:type="dxa"/>
+          </w:tcPr>
+          <w:p>
+            <w:pPr>
+              <w:ind w:left="0" w:firstLine="0"/>
+              <w:jc w:val="center"/>
+              <w:rPr>
+                <w:i/>
+              </w:rPr>
+            </w:pPr>
+            <w:r>
+              <w:rPr>
+                <w:i/>
+              </w:rPr>
+              <w:t>FUNC. CORRECTO</w:t>
+            </w:r>
           </w:p>
         </w:tc>
       </w:tr>
@@ -4985,7 +5009,7 @@
         <w:tc>
           <w:tcPr>
             <w:cnfStyle w:val="000010000000" w:firstRow="0" w:lastRow="0" w:firstColumn="0" w:lastColumn="0" w:oddVBand="1" w:evenVBand="0" w:oddHBand="0" w:evenHBand="0" w:firstRowFirstColumn="0" w:firstRowLastColumn="0" w:lastRowFirstColumn="0" w:lastRowLastColumn="0"/>
-            <w:tcW w:w="3969" w:type="dxa"/>
+            <w:tcW w:w="3544" w:type="dxa"/>
           </w:tcPr>
           <w:p>
             <w:pPr>
@@ -5001,7 +5025,7 @@
         </w:tc>
         <w:tc>
           <w:tcPr>
-            <w:tcW w:w="1854" w:type="dxa"/>
+            <w:tcW w:w="1984" w:type="dxa"/>
           </w:tcPr>
           <w:p>
             <w:pPr>
@@ -5023,15 +5047,22 @@
         <w:tc>
           <w:tcPr>
             <w:cnfStyle w:val="000010000000" w:firstRow="0" w:lastRow="0" w:firstColumn="0" w:lastColumn="0" w:oddVBand="1" w:evenVBand="0" w:oddHBand="0" w:evenHBand="0" w:firstRowFirstColumn="0" w:firstRowLastColumn="0" w:lastRowFirstColumn="0" w:lastRowLastColumn="0"/>
-            <w:tcW w:w="1690" w:type="dxa"/>
-          </w:tcPr>
-          <w:p>
-            <w:pPr>
-              <w:ind w:left="0" w:firstLine="0"/>
-              <w:rPr>
-                <w:i/>
-              </w:rPr>
-            </w:pPr>
+            <w:tcW w:w="1985" w:type="dxa"/>
+          </w:tcPr>
+          <w:p>
+            <w:pPr>
+              <w:ind w:left="0" w:firstLine="0"/>
+              <w:jc w:val="center"/>
+              <w:rPr>
+                <w:i/>
+              </w:rPr>
+            </w:pPr>
+            <w:r>
+              <w:rPr>
+                <w:i/>
+              </w:rPr>
+              <w:t>FUNC. CORRECTO</w:t>
+            </w:r>
           </w:p>
         </w:tc>
       </w:tr>
@@ -5063,7 +5094,7 @@
         <w:tc>
           <w:tcPr>
             <w:cnfStyle w:val="000010000000" w:firstRow="0" w:lastRow="0" w:firstColumn="0" w:lastColumn="0" w:oddVBand="1" w:evenVBand="0" w:oddHBand="0" w:evenHBand="0" w:firstRowFirstColumn="0" w:firstRowLastColumn="0" w:lastRowFirstColumn="0" w:lastRowLastColumn="0"/>
-            <w:tcW w:w="3969" w:type="dxa"/>
+            <w:tcW w:w="3544" w:type="dxa"/>
           </w:tcPr>
           <w:p>
             <w:pPr>
@@ -5082,7 +5113,7 @@
         </w:tc>
         <w:tc>
           <w:tcPr>
-            <w:tcW w:w="1854" w:type="dxa"/>
+            <w:tcW w:w="1984" w:type="dxa"/>
           </w:tcPr>
           <w:p>
             <w:pPr>
@@ -5104,15 +5135,22 @@
         <w:tc>
           <w:tcPr>
             <w:cnfStyle w:val="000010000000" w:firstRow="0" w:lastRow="0" w:firstColumn="0" w:lastColumn="0" w:oddVBand="1" w:evenVBand="0" w:oddHBand="0" w:evenHBand="0" w:firstRowFirstColumn="0" w:firstRowLastColumn="0" w:lastRowFirstColumn="0" w:lastRowLastColumn="0"/>
-            <w:tcW w:w="1690" w:type="dxa"/>
-          </w:tcPr>
-          <w:p>
-            <w:pPr>
-              <w:ind w:left="0" w:firstLine="0"/>
-              <w:rPr>
-                <w:i/>
-              </w:rPr>
-            </w:pPr>
+            <w:tcW w:w="1985" w:type="dxa"/>
+          </w:tcPr>
+          <w:p>
+            <w:pPr>
+              <w:ind w:left="0" w:firstLine="0"/>
+              <w:jc w:val="center"/>
+              <w:rPr>
+                <w:i/>
+              </w:rPr>
+            </w:pPr>
+            <w:r>
+              <w:rPr>
+                <w:i/>
+              </w:rPr>
+              <w:t>FUNC. CORRECTO</w:t>
+            </w:r>
           </w:p>
         </w:tc>
       </w:tr>
@@ -5145,7 +5183,7 @@
         <w:tc>
           <w:tcPr>
             <w:cnfStyle w:val="000010000000" w:firstRow="0" w:lastRow="0" w:firstColumn="0" w:lastColumn="0" w:oddVBand="1" w:evenVBand="0" w:oddHBand="0" w:evenHBand="0" w:firstRowFirstColumn="0" w:firstRowLastColumn="0" w:lastRowFirstColumn="0" w:lastRowLastColumn="0"/>
-            <w:tcW w:w="3969" w:type="dxa"/>
+            <w:tcW w:w="3544" w:type="dxa"/>
           </w:tcPr>
           <w:p>
             <w:pPr>
@@ -5164,7 +5202,7 @@
         </w:tc>
         <w:tc>
           <w:tcPr>
-            <w:tcW w:w="1854" w:type="dxa"/>
+            <w:tcW w:w="1984" w:type="dxa"/>
           </w:tcPr>
           <w:p>
             <w:pPr>
@@ -5186,15 +5224,22 @@
         <w:tc>
           <w:tcPr>
             <w:cnfStyle w:val="000010000000" w:firstRow="0" w:lastRow="0" w:firstColumn="0" w:lastColumn="0" w:oddVBand="1" w:evenVBand="0" w:oddHBand="0" w:evenHBand="0" w:firstRowFirstColumn="0" w:firstRowLastColumn="0" w:lastRowFirstColumn="0" w:lastRowLastColumn="0"/>
-            <w:tcW w:w="1690" w:type="dxa"/>
-          </w:tcPr>
-          <w:p>
-            <w:pPr>
-              <w:ind w:left="0" w:firstLine="0"/>
-              <w:rPr>
-                <w:i/>
-              </w:rPr>
-            </w:pPr>
+            <w:tcW w:w="1985" w:type="dxa"/>
+          </w:tcPr>
+          <w:p>
+            <w:pPr>
+              <w:ind w:left="0" w:firstLine="0"/>
+              <w:jc w:val="center"/>
+              <w:rPr>
+                <w:i/>
+              </w:rPr>
+            </w:pPr>
+            <w:r>
+              <w:rPr>
+                <w:i/>
+              </w:rPr>
+              <w:t>FUNC. CORRECTO</w:t>
+            </w:r>
           </w:p>
         </w:tc>
       </w:tr>
@@ -5205,7 +5250,7 @@
         <w:tc>
           <w:tcPr>
             <w:cnfStyle w:val="001000000000" w:firstRow="0" w:lastRow="0" w:firstColumn="1" w:lastColumn="0" w:oddVBand="0" w:evenVBand="0" w:oddHBand="0" w:evenHBand="0" w:firstRowFirstColumn="0" w:firstRowLastColumn="0" w:lastRowFirstColumn="0" w:lastRowLastColumn="0"/>
-            <w:tcW w:w="8092" w:type="dxa"/>
+            <w:tcW w:w="7797" w:type="dxa"/>
             <w:gridSpan w:val="3"/>
             <w:vAlign w:val="center"/>
           </w:tcPr>
@@ -5228,38 +5273,27 @@
         <w:tc>
           <w:tcPr>
             <w:cnfStyle w:val="000010000000" w:firstRow="0" w:lastRow="0" w:firstColumn="0" w:lastColumn="0" w:oddVBand="1" w:evenVBand="0" w:oddHBand="0" w:evenHBand="0" w:firstRowFirstColumn="0" w:firstRowLastColumn="0" w:lastRowFirstColumn="0" w:lastRowLastColumn="0"/>
-            <w:tcW w:w="1690" w:type="dxa"/>
+            <w:tcW w:w="1985" w:type="dxa"/>
+            <w:vAlign w:val="center"/>
           </w:tcPr>
           <w:p>
             <w:pPr>
               <w:ind w:left="0" w:firstLine="0"/>
               <w:jc w:val="center"/>
               <w:rPr>
-                <w:i/>
-              </w:rPr>
-            </w:pPr>
-            <w:proofErr w:type="spellStart"/>
-            <w:r>
-              <w:rPr>
-                <w:i/>
-              </w:rPr>
-              <w:t>Aprob</w:t>
-            </w:r>
-            <w:proofErr w:type="spellEnd"/>
-            <w:r>
-              <w:rPr>
-                <w:i/>
-              </w:rPr>
-              <w:t>/</w:t>
-            </w:r>
-            <w:proofErr w:type="spellStart"/>
-            <w:r>
-              <w:rPr>
-                <w:i/>
-              </w:rPr>
-              <w:t>Desapr</w:t>
-            </w:r>
-            <w:proofErr w:type="spellEnd"/>
+                <w:b/>
+                <w:i/>
+                <w:color w:val="00B050"/>
+              </w:rPr>
+            </w:pPr>
+            <w:r>
+              <w:rPr>
+                <w:b/>
+                <w:i/>
+                <w:color w:val="00B050"/>
+              </w:rPr>
+              <w:t>APROBADO</w:t>
+            </w:r>
           </w:p>
         </w:tc>
       </w:tr>
@@ -5296,8 +5330,8 @@
       </w:tblPr>
       <w:tblGrid>
         <w:gridCol w:w="2217"/>
-        <w:gridCol w:w="5874"/>
-        <w:gridCol w:w="1691"/>
+        <w:gridCol w:w="5580"/>
+        <w:gridCol w:w="1985"/>
       </w:tblGrid>
       <w:tr>
         <w:trPr>
@@ -5306,7 +5340,7 @@
         <w:tc>
           <w:tcPr>
             <w:cnfStyle w:val="001000000000" w:firstRow="0" w:lastRow="0" w:firstColumn="1" w:lastColumn="0" w:oddVBand="0" w:evenVBand="0" w:oddHBand="0" w:evenHBand="0" w:firstRowFirstColumn="0" w:firstRowLastColumn="0" w:lastRowFirstColumn="0" w:lastRowLastColumn="0"/>
-            <w:tcW w:w="8091" w:type="dxa"/>
+            <w:tcW w:w="7797" w:type="dxa"/>
             <w:gridSpan w:val="2"/>
             <w:vAlign w:val="center"/>
           </w:tcPr>
@@ -5318,7 +5352,6 @@
                 <w:b w:val="0"/>
               </w:rPr>
             </w:pPr>
-            <w:bookmarkStart w:id="23" w:name="_GoBack" w:colFirst="1" w:colLast="1"/>
             <w:r>
               <w:t>Valores</w:t>
             </w:r>
@@ -5327,7 +5360,7 @@
         <w:tc>
           <w:tcPr>
             <w:cnfStyle w:val="000010000000" w:firstRow="0" w:lastRow="0" w:firstColumn="0" w:lastColumn="0" w:oddVBand="1" w:evenVBand="0" w:oddHBand="0" w:evenHBand="0" w:firstRowFirstColumn="0" w:firstRowLastColumn="0" w:lastRowFirstColumn="0" w:lastRowLastColumn="0"/>
-            <w:tcW w:w="1691" w:type="dxa"/>
+            <w:tcW w:w="1985" w:type="dxa"/>
             <w:vMerge w:val="restart"/>
             <w:vAlign w:val="center"/>
           </w:tcPr>
@@ -5348,7 +5381,6 @@
           </w:p>
         </w:tc>
       </w:tr>
-      <w:bookmarkEnd w:id="23"/>
       <w:tr>
         <w:trPr>
           <w:trHeight w:val="340"/>
@@ -5372,7 +5404,7 @@
         <w:tc>
           <w:tcPr>
             <w:cnfStyle w:val="000010000000" w:firstRow="0" w:lastRow="0" w:firstColumn="0" w:lastColumn="0" w:oddVBand="1" w:evenVBand="0" w:oddHBand="0" w:evenHBand="0" w:firstRowFirstColumn="0" w:firstRowLastColumn="0" w:lastRowFirstColumn="0" w:lastRowLastColumn="0"/>
-            <w:tcW w:w="5874" w:type="dxa"/>
+            <w:tcW w:w="5580" w:type="dxa"/>
             <w:vAlign w:val="center"/>
           </w:tcPr>
           <w:p>
@@ -5393,7 +5425,7 @@
         </w:tc>
         <w:tc>
           <w:tcPr>
-            <w:tcW w:w="1691" w:type="dxa"/>
+            <w:tcW w:w="1985" w:type="dxa"/>
             <w:vMerge/>
           </w:tcPr>
           <w:p>
@@ -5435,7 +5467,7 @@
         <w:tc>
           <w:tcPr>
             <w:cnfStyle w:val="000010000000" w:firstRow="0" w:lastRow="0" w:firstColumn="0" w:lastColumn="0" w:oddVBand="1" w:evenVBand="0" w:oddHBand="0" w:evenHBand="0" w:firstRowFirstColumn="0" w:firstRowLastColumn="0" w:lastRowFirstColumn="0" w:lastRowLastColumn="0"/>
-            <w:tcW w:w="5874" w:type="dxa"/>
+            <w:tcW w:w="5580" w:type="dxa"/>
           </w:tcPr>
           <w:p>
             <w:pPr>
@@ -5451,16 +5483,23 @@
         </w:tc>
         <w:tc>
           <w:tcPr>
-            <w:tcW w:w="1691" w:type="dxa"/>
-          </w:tcPr>
-          <w:p>
-            <w:pPr>
-              <w:ind w:left="0" w:firstLine="0"/>
+            <w:tcW w:w="1985" w:type="dxa"/>
+          </w:tcPr>
+          <w:p>
+            <w:pPr>
+              <w:ind w:left="0" w:firstLine="0"/>
+              <w:jc w:val="center"/>
               <w:cnfStyle w:val="000000000000" w:firstRow="0" w:lastRow="0" w:firstColumn="0" w:lastColumn="0" w:oddVBand="0" w:evenVBand="0" w:oddHBand="0" w:evenHBand="0" w:firstRowFirstColumn="0" w:firstRowLastColumn="0" w:lastRowFirstColumn="0" w:lastRowLastColumn="0"/>
               <w:rPr>
                 <w:i/>
               </w:rPr>
             </w:pPr>
+            <w:r>
+              <w:rPr>
+                <w:i/>
+              </w:rPr>
+              <w:t>FUNC. CORRECTO</w:t>
+            </w:r>
           </w:p>
         </w:tc>
       </w:tr>
@@ -5491,7 +5530,7 @@
         <w:tc>
           <w:tcPr>
             <w:cnfStyle w:val="000010000000" w:firstRow="0" w:lastRow="0" w:firstColumn="0" w:lastColumn="0" w:oddVBand="1" w:evenVBand="0" w:oddHBand="0" w:evenHBand="0" w:firstRowFirstColumn="0" w:firstRowLastColumn="0" w:lastRowFirstColumn="0" w:lastRowLastColumn="0"/>
-            <w:tcW w:w="5874" w:type="dxa"/>
+            <w:tcW w:w="5580" w:type="dxa"/>
           </w:tcPr>
           <w:p>
             <w:pPr>
@@ -5514,16 +5553,23 @@
         </w:tc>
         <w:tc>
           <w:tcPr>
-            <w:tcW w:w="1691" w:type="dxa"/>
-          </w:tcPr>
-          <w:p>
-            <w:pPr>
-              <w:ind w:left="0" w:firstLine="0"/>
+            <w:tcW w:w="1985" w:type="dxa"/>
+          </w:tcPr>
+          <w:p>
+            <w:pPr>
+              <w:ind w:left="0" w:firstLine="0"/>
+              <w:jc w:val="center"/>
               <w:cnfStyle w:val="000000000000" w:firstRow="0" w:lastRow="0" w:firstColumn="0" w:lastColumn="0" w:oddVBand="0" w:evenVBand="0" w:oddHBand="0" w:evenHBand="0" w:firstRowFirstColumn="0" w:firstRowLastColumn="0" w:lastRowFirstColumn="0" w:lastRowLastColumn="0"/>
               <w:rPr>
                 <w:i/>
               </w:rPr>
             </w:pPr>
+            <w:r>
+              <w:rPr>
+                <w:i/>
+              </w:rPr>
+              <w:t>FUNC. CORRECTO</w:t>
+            </w:r>
           </w:p>
         </w:tc>
       </w:tr>
@@ -5534,7 +5580,7 @@
         <w:tc>
           <w:tcPr>
             <w:cnfStyle w:val="001000000000" w:firstRow="0" w:lastRow="0" w:firstColumn="1" w:lastColumn="0" w:oddVBand="0" w:evenVBand="0" w:oddHBand="0" w:evenHBand="0" w:firstRowFirstColumn="0" w:firstRowLastColumn="0" w:lastRowFirstColumn="0" w:lastRowLastColumn="0"/>
-            <w:tcW w:w="8091" w:type="dxa"/>
+            <w:tcW w:w="7797" w:type="dxa"/>
             <w:gridSpan w:val="2"/>
             <w:vAlign w:val="center"/>
           </w:tcPr>
@@ -5557,38 +5603,27 @@
         <w:tc>
           <w:tcPr>
             <w:cnfStyle w:val="000010000000" w:firstRow="0" w:lastRow="0" w:firstColumn="0" w:lastColumn="0" w:oddVBand="1" w:evenVBand="0" w:oddHBand="0" w:evenHBand="0" w:firstRowFirstColumn="0" w:firstRowLastColumn="0" w:lastRowFirstColumn="0" w:lastRowLastColumn="0"/>
-            <w:tcW w:w="1691" w:type="dxa"/>
+            <w:tcW w:w="1985" w:type="dxa"/>
+            <w:vAlign w:val="center"/>
           </w:tcPr>
           <w:p>
             <w:pPr>
               <w:ind w:left="0" w:firstLine="0"/>
               <w:jc w:val="center"/>
               <w:rPr>
-                <w:i/>
-              </w:rPr>
-            </w:pPr>
-            <w:proofErr w:type="spellStart"/>
-            <w:r>
-              <w:rPr>
-                <w:i/>
-              </w:rPr>
-              <w:t>Aprob</w:t>
-            </w:r>
-            <w:proofErr w:type="spellEnd"/>
-            <w:r>
-              <w:rPr>
-                <w:i/>
-              </w:rPr>
-              <w:t>/</w:t>
-            </w:r>
-            <w:proofErr w:type="spellStart"/>
-            <w:r>
-              <w:rPr>
-                <w:i/>
-              </w:rPr>
-              <w:t>Desapr</w:t>
-            </w:r>
-            <w:proofErr w:type="spellEnd"/>
+                <w:b/>
+                <w:i/>
+                <w:color w:val="00B050"/>
+              </w:rPr>
+            </w:pPr>
+            <w:r>
+              <w:rPr>
+                <w:b/>
+                <w:i/>
+                <w:color w:val="00B050"/>
+              </w:rPr>
+              <w:t>APROBADO</w:t>
+            </w:r>
           </w:p>
         </w:tc>
       </w:tr>
@@ -5604,6 +5639,1771 @@
         <w:numPr>
           <w:ilvl w:val="0"/>
           <w:numId w:val="22"/>
+        </w:numPr>
+      </w:pPr>
+      <w:r>
+        <w:t xml:space="preserve">Comprobación de en los datos: </w:t>
+      </w:r>
+    </w:p>
+    <w:p>
+      <w:pPr>
+        <w:pStyle w:val="PSI-Normal"/>
+      </w:pPr>
+    </w:p>
+    <w:tbl>
+      <w:tblPr>
+        <w:tblStyle w:val="Cuadrculamedia1-nfasis3"/>
+        <w:tblW w:w="9782" w:type="dxa"/>
+        <w:tblInd w:w="-318" w:type="dxa"/>
+        <w:tblLook w:val="0280" w:firstRow="0" w:lastRow="0" w:firstColumn="1" w:lastColumn="0" w:noHBand="1" w:noVBand="0"/>
+      </w:tblPr>
+      <w:tblGrid>
+        <w:gridCol w:w="2836"/>
+        <w:gridCol w:w="5103"/>
+        <w:gridCol w:w="1843"/>
+      </w:tblGrid>
+      <w:tr>
+        <w:trPr>
+          <w:trHeight w:val="340"/>
+        </w:trPr>
+        <w:tc>
+          <w:tcPr>
+            <w:cnfStyle w:val="001000000000" w:firstRow="0" w:lastRow="0" w:firstColumn="1" w:lastColumn="0" w:oddVBand="0" w:evenVBand="0" w:oddHBand="0" w:evenHBand="0" w:firstRowFirstColumn="0" w:firstRowLastColumn="0" w:lastRowFirstColumn="0" w:lastRowLastColumn="0"/>
+            <w:tcW w:w="2836" w:type="dxa"/>
+            <w:vAlign w:val="center"/>
+          </w:tcPr>
+          <w:p>
+            <w:pPr>
+              <w:ind w:left="0" w:firstLine="0"/>
+              <w:jc w:val="center"/>
+            </w:pPr>
+            <w:r>
+              <w:t>Campo Analizado</w:t>
+            </w:r>
+          </w:p>
+        </w:tc>
+        <w:tc>
+          <w:tcPr>
+            <w:cnfStyle w:val="000010000000" w:firstRow="0" w:lastRow="0" w:firstColumn="0" w:lastColumn="0" w:oddVBand="1" w:evenVBand="0" w:oddHBand="0" w:evenHBand="0" w:firstRowFirstColumn="0" w:firstRowLastColumn="0" w:lastRowFirstColumn="0" w:lastRowLastColumn="0"/>
+            <w:tcW w:w="6946" w:type="dxa"/>
+            <w:gridSpan w:val="2"/>
+          </w:tcPr>
+          <w:p>
+            <w:pPr>
+              <w:ind w:left="0" w:firstLine="0"/>
+              <w:rPr>
+                <w:b/>
+                <w:i/>
+              </w:rPr>
+            </w:pPr>
+            <w:r>
+              <w:rPr>
+                <w:b/>
+              </w:rPr>
+              <w:t>Resultado</w:t>
+            </w:r>
+          </w:p>
+        </w:tc>
+      </w:tr>
+      <w:tr>
+        <w:trPr>
+          <w:trHeight w:val="359"/>
+        </w:trPr>
+        <w:tc>
+          <w:tcPr>
+            <w:cnfStyle w:val="001000000000" w:firstRow="0" w:lastRow="0" w:firstColumn="1" w:lastColumn="0" w:oddVBand="0" w:evenVBand="0" w:oddHBand="0" w:evenHBand="0" w:firstRowFirstColumn="0" w:firstRowLastColumn="0" w:lastRowFirstColumn="0" w:lastRowLastColumn="0"/>
+            <w:tcW w:w="2836" w:type="dxa"/>
+          </w:tcPr>
+          <w:p>
+            <w:pPr>
+              <w:ind w:left="0" w:firstLine="0"/>
+              <w:rPr>
+                <w:b w:val="0"/>
+                <w:i/>
+              </w:rPr>
+            </w:pPr>
+            <w:r>
+              <w:rPr>
+                <w:b w:val="0"/>
+                <w:i/>
+              </w:rPr>
+              <w:t>Encargado</w:t>
+            </w:r>
+          </w:p>
+        </w:tc>
+        <w:tc>
+          <w:tcPr>
+            <w:cnfStyle w:val="000010000000" w:firstRow="0" w:lastRow="0" w:firstColumn="0" w:lastColumn="0" w:oddVBand="1" w:evenVBand="0" w:oddHBand="0" w:evenHBand="0" w:firstRowFirstColumn="0" w:firstRowLastColumn="0" w:lastRowFirstColumn="0" w:lastRowLastColumn="0"/>
+            <w:tcW w:w="6946" w:type="dxa"/>
+            <w:gridSpan w:val="2"/>
+          </w:tcPr>
+          <w:p>
+            <w:pPr>
+              <w:ind w:left="0" w:firstLine="0"/>
+              <w:rPr>
+                <w:i/>
+              </w:rPr>
+            </w:pPr>
+            <w:r>
+              <w:rPr>
+                <w:i/>
+              </w:rPr>
+              <w:t>No existen usuarios disponibles para la selección que no cuenten con el rol de encargado de servicio.</w:t>
+            </w:r>
+          </w:p>
+        </w:tc>
+      </w:tr>
+      <w:tr>
+        <w:trPr>
+          <w:trHeight w:val="340"/>
+        </w:trPr>
+        <w:tc>
+          <w:tcPr>
+            <w:cnfStyle w:val="001000000000" w:firstRow="0" w:lastRow="0" w:firstColumn="1" w:lastColumn="0" w:oddVBand="0" w:evenVBand="0" w:oddHBand="0" w:evenHBand="0" w:firstRowFirstColumn="0" w:firstRowLastColumn="0" w:lastRowFirstColumn="0" w:lastRowLastColumn="0"/>
+            <w:tcW w:w="2836" w:type="dxa"/>
+          </w:tcPr>
+          <w:p>
+            <w:pPr>
+              <w:ind w:left="0" w:firstLine="0"/>
+              <w:rPr>
+                <w:b w:val="0"/>
+                <w:i/>
+              </w:rPr>
+            </w:pPr>
+            <w:r>
+              <w:rPr>
+                <w:b w:val="0"/>
+                <w:i/>
+              </w:rPr>
+              <w:t>Icono</w:t>
+            </w:r>
+          </w:p>
+        </w:tc>
+        <w:tc>
+          <w:tcPr>
+            <w:cnfStyle w:val="000010000000" w:firstRow="0" w:lastRow="0" w:firstColumn="0" w:lastColumn="0" w:oddVBand="1" w:evenVBand="0" w:oddHBand="0" w:evenHBand="0" w:firstRowFirstColumn="0" w:firstRowLastColumn="0" w:lastRowFirstColumn="0" w:lastRowLastColumn="0"/>
+            <w:tcW w:w="6946" w:type="dxa"/>
+            <w:gridSpan w:val="2"/>
+          </w:tcPr>
+          <w:p>
+            <w:pPr>
+              <w:ind w:left="0" w:firstLine="0"/>
+              <w:rPr>
+                <w:i/>
+              </w:rPr>
+            </w:pPr>
+            <w:r>
+              <w:rPr>
+                <w:i/>
+              </w:rPr>
+              <w:t>No existen iconos que comprometan la integridad del sistema.</w:t>
+            </w:r>
+          </w:p>
+        </w:tc>
+      </w:tr>
+      <w:tr>
+        <w:trPr>
+          <w:trHeight w:val="340"/>
+        </w:trPr>
+        <w:tc>
+          <w:tcPr>
+            <w:cnfStyle w:val="001000000000" w:firstRow="0" w:lastRow="0" w:firstColumn="1" w:lastColumn="0" w:oddVBand="0" w:evenVBand="0" w:oddHBand="0" w:evenHBand="0" w:firstRowFirstColumn="0" w:firstRowLastColumn="0" w:lastRowFirstColumn="0" w:lastRowLastColumn="0"/>
+            <w:tcW w:w="7939" w:type="dxa"/>
+            <w:gridSpan w:val="2"/>
+            <w:vAlign w:val="center"/>
+          </w:tcPr>
+          <w:p>
+            <w:pPr>
+              <w:ind w:left="0" w:firstLine="0"/>
+              <w:jc w:val="right"/>
+              <w:rPr>
+                <w:i/>
+              </w:rPr>
+            </w:pPr>
+            <w:r>
+              <w:rPr>
+                <w:i/>
+              </w:rPr>
+              <w:t>Resultado del elemento de pruebas</w:t>
+            </w:r>
+          </w:p>
+        </w:tc>
+        <w:tc>
+          <w:tcPr>
+            <w:cnfStyle w:val="000010000000" w:firstRow="0" w:lastRow="0" w:firstColumn="0" w:lastColumn="0" w:oddVBand="1" w:evenVBand="0" w:oddHBand="0" w:evenHBand="0" w:firstRowFirstColumn="0" w:firstRowLastColumn="0" w:lastRowFirstColumn="0" w:lastRowLastColumn="0"/>
+            <w:tcW w:w="1843" w:type="dxa"/>
+            <w:vAlign w:val="center"/>
+          </w:tcPr>
+          <w:p>
+            <w:pPr>
+              <w:ind w:left="0" w:firstLine="0"/>
+              <w:jc w:val="center"/>
+              <w:rPr>
+                <w:b/>
+                <w:i/>
+                <w:color w:val="00B050"/>
+              </w:rPr>
+            </w:pPr>
+            <w:r>
+              <w:rPr>
+                <w:b/>
+                <w:i/>
+                <w:color w:val="00B050"/>
+              </w:rPr>
+              <w:t>APROBADO</w:t>
+            </w:r>
+          </w:p>
+        </w:tc>
+      </w:tr>
+    </w:tbl>
+    <w:p>
+      <w:pPr>
+        <w:pStyle w:val="PSI-Normal"/>
+      </w:pPr>
+    </w:p>
+    <w:p>
+      <w:pPr>
+        <w:ind w:left="0" w:firstLine="0"/>
+        <w:rPr>
+          <w:lang w:val="es-AR"/>
+        </w:rPr>
+      </w:pPr>
+    </w:p>
+    <w:p>
+      <w:pPr>
+        <w:rPr>
+          <w:rFonts w:cstheme="minorHAnsi"/>
+          <w:b/>
+          <w:bCs/>
+          <w:color w:val="92D050"/>
+          <w:sz w:val="26"/>
+          <w:szCs w:val="26"/>
+          <w:lang w:val="es-AR" w:eastAsia="es-ES"/>
+        </w:rPr>
+      </w:pPr>
+      <w:r>
+        <w:br w:type="page"/>
+      </w:r>
+    </w:p>
+    <w:p>
+      <w:pPr>
+        <w:pStyle w:val="PSI-Ttulo2"/>
+        <w:rPr>
+          <w:rFonts w:eastAsiaTheme="minorHAnsi"/>
+        </w:rPr>
+      </w:pPr>
+      <w:bookmarkStart w:id="23" w:name="_Toc497361390"/>
+      <w:r>
+        <w:rPr>
+          <w:rFonts w:eastAsiaTheme="minorHAnsi"/>
+        </w:rPr>
+        <w:lastRenderedPageBreak/>
+        <w:t>&lt;</w:t>
+      </w:r>
+      <w:r>
+        <w:rPr>
+          <w:rFonts w:eastAsiaTheme="minorHAnsi"/>
+        </w:rPr>
+        <w:t>Pruebas Funcionalidad de Edición de Servicios</w:t>
+      </w:r>
+      <w:r>
+        <w:rPr>
+          <w:rFonts w:eastAsiaTheme="minorHAnsi"/>
+        </w:rPr>
+        <w:t>&gt;</w:t>
+      </w:r>
+      <w:bookmarkEnd w:id="23"/>
+    </w:p>
+    <w:p>
+      <w:pPr>
+        <w:ind w:left="720"/>
+      </w:pPr>
+    </w:p>
+    <w:p>
+      <w:pPr>
+        <w:pStyle w:val="PSI-Ttulo3"/>
+      </w:pPr>
+      <w:r>
+        <w:t>Descripción</w:t>
+      </w:r>
+    </w:p>
+    <w:p>
+      <w:pPr>
+        <w:pStyle w:val="PSI-Normal"/>
+      </w:pPr>
+      <w:r>
+        <w:t>La siguiente sección tiene como objetivo el de descubrir fallos u alteraciones al funcionamiento principal y esperado del sistema. Con el objetivo final de poder encontrar una solución a los mismos, mejorando la calidad del producto desarrollado.</w:t>
+      </w:r>
+    </w:p>
+    <w:p>
+      <w:pPr>
+        <w:pStyle w:val="PSI-Normal"/>
+      </w:pPr>
+      <w:r>
+        <w:t>En este apartado en específico se realizaran pruebas de características relacionadas a la funcionalidad de edición de un servicio en el sistema tales como correcto funcionamiento de botones y resultados de su uso plasmado en la base de datos.</w:t>
+      </w:r>
+    </w:p>
+    <w:p>
+      <w:pPr>
+        <w:ind w:left="720"/>
+        <w:jc w:val="both"/>
+      </w:pPr>
+    </w:p>
+    <w:p>
+      <w:pPr>
+        <w:pStyle w:val="PSI-Ttulo3"/>
+      </w:pPr>
+      <w:r>
+        <w:t>Condiciones de ejecución</w:t>
+      </w:r>
+    </w:p>
+    <w:p>
+      <w:pPr>
+        <w:pStyle w:val="PSI-Normal"/>
+      </w:pPr>
+      <w:r>
+        <w:t>Se deberá contar con las siguientes precondiciones al momento de desarrollar las pruebas:</w:t>
+      </w:r>
+    </w:p>
+    <w:p>
+      <w:pPr>
+        <w:pStyle w:val="PSI-Normal"/>
+        <w:numPr>
+          <w:ilvl w:val="0"/>
+          <w:numId w:val="18"/>
+        </w:numPr>
+      </w:pPr>
+      <w:r>
+        <w:t>El sistema deberá encontrarse en ejecución y a disposición de uso para las pruebas.</w:t>
+      </w:r>
+    </w:p>
+    <w:p>
+      <w:pPr>
+        <w:pStyle w:val="PSI-Normal"/>
+        <w:numPr>
+          <w:ilvl w:val="0"/>
+          <w:numId w:val="18"/>
+        </w:numPr>
+      </w:pPr>
+      <w:r>
+        <w:t>Un usuario con los permisos de administrador de servicio deberá de estar ya registrado en el sistema.</w:t>
+      </w:r>
+    </w:p>
+    <w:p>
+      <w:pPr>
+        <w:pStyle w:val="PSI-Normal"/>
+        <w:numPr>
+          <w:ilvl w:val="0"/>
+          <w:numId w:val="18"/>
+        </w:numPr>
+      </w:pPr>
+      <w:r>
+        <w:t>El usuario ingresara a la plataforma web y luego iniciara sesión en el sistema.</w:t>
+      </w:r>
+    </w:p>
+    <w:p>
+      <w:pPr>
+        <w:pStyle w:val="PSI-Normal"/>
+        <w:numPr>
+          <w:ilvl w:val="0"/>
+          <w:numId w:val="18"/>
+        </w:numPr>
+      </w:pPr>
+      <w:r>
+        <w:t xml:space="preserve">Se deberá de estar localizado en la pantalla de </w:t>
+      </w:r>
+      <w:r>
+        <w:rPr>
+          <w:i/>
+        </w:rPr>
+        <w:t>“gestión de servicios”</w:t>
+      </w:r>
+      <w:r>
+        <w:t>. Y luego en la pantalla de edición de un servicio.</w:t>
+      </w:r>
+    </w:p>
+    <w:p>
+      <w:pPr>
+        <w:ind w:left="720"/>
+        <w:jc w:val="both"/>
+      </w:pPr>
+    </w:p>
+    <w:p>
+      <w:pPr>
+        <w:pStyle w:val="PSI-Ttulo3"/>
+      </w:pPr>
+      <w:r>
+        <w:t>Entrada</w:t>
+      </w:r>
+    </w:p>
+    <w:p>
+      <w:pPr>
+        <w:pStyle w:val="PSI-Normal"/>
+      </w:pPr>
+      <w:r>
+        <w:t xml:space="preserve">Los pasos para el desarrollo de las pruebas consisten en el completado de los datos requeridos para la </w:t>
+      </w:r>
+      <w:r>
+        <w:t>edición de un</w:t>
+      </w:r>
+      <w:r>
+        <w:t xml:space="preserve"> servicio </w:t>
+      </w:r>
+      <w:r>
+        <w:t xml:space="preserve">en específico </w:t>
+      </w:r>
+      <w:r>
+        <w:t>con diferentes valores:</w:t>
+      </w:r>
+    </w:p>
+    <w:p>
+      <w:pPr>
+        <w:pStyle w:val="PSI-Normal"/>
+        <w:numPr>
+          <w:ilvl w:val="0"/>
+          <w:numId w:val="23"/>
+        </w:numPr>
+      </w:pPr>
+      <w:r>
+        <w:t>Datos con valores aceptables: Nombre de máximo 44 caracteres y mínimo 1; encargado de servicio ya existente; email de valoraciones correspondiente al del encargado; un icono que se encuentre dentro de la galería del sistema.</w:t>
+      </w:r>
+    </w:p>
+    <w:p>
+      <w:pPr>
+        <w:pStyle w:val="PSI-Normal"/>
+        <w:numPr>
+          <w:ilvl w:val="0"/>
+          <w:numId w:val="23"/>
+        </w:numPr>
+      </w:pPr>
+      <w:r>
+        <w:t>Datos incompletos: Campos de textos sin rellenar. Un intento por cada campo de texto existente.</w:t>
+      </w:r>
+    </w:p>
+    <w:p>
+      <w:pPr>
+        <w:pStyle w:val="PSI-Normal"/>
+        <w:numPr>
+          <w:ilvl w:val="0"/>
+          <w:numId w:val="23"/>
+        </w:numPr>
+      </w:pPr>
+      <w:r>
+        <w:t>Datos erróneos: Diferentes combinaciones para los elementos de pruebas. Deben de contemplarse casos para, cuando se seleccione un nombre que no cumpla con el máximo establecido de caracteres (45); se seleccione un nombre que no cumpla con el mínimo establecido de caracteres (1); cuando se requiera ingresar una dirección de correo electrónico diferente a la del encargado para recibir las valoraciones, y que esta sea mayor al máximo de caracteres permitidos (45) o menor al mínimo permitido (1).</w:t>
+      </w:r>
+    </w:p>
+    <w:p>
+      <w:pPr>
+        <w:pStyle w:val="PSI-Normal"/>
+        <w:numPr>
+          <w:ilvl w:val="0"/>
+          <w:numId w:val="23"/>
+        </w:numPr>
+      </w:pPr>
+      <w:r>
+        <w:lastRenderedPageBreak/>
+        <w:t>Comprobación de combinaciones erróneas en los datos: Validación manual al momento de seleccionar valores para la caracterización del servicio a habilitar. Asignación de un usuario encargado que no posea dicho rol dentro del sistema. Asignación de un icono al servicio erróneo.</w:t>
+      </w:r>
+    </w:p>
+    <w:p>
+      <w:pPr>
+        <w:pStyle w:val="PSI-Normal"/>
+      </w:pPr>
+    </w:p>
+    <w:p>
+      <w:pPr>
+        <w:pStyle w:val="PSI-Ttulo3"/>
+      </w:pPr>
+      <w:r>
+        <w:t>Resultado esperado</w:t>
+      </w:r>
+    </w:p>
+    <w:p>
+      <w:pPr>
+        <w:pStyle w:val="PSI-Normal"/>
+      </w:pPr>
+      <w:r>
+        <w:t>Según cada elemento a probar se pueden detallar los siguientes resultados esperados:</w:t>
+      </w:r>
+    </w:p>
+    <w:p>
+      <w:pPr>
+        <w:pStyle w:val="PSI-Normal"/>
+        <w:numPr>
+          <w:ilvl w:val="0"/>
+          <w:numId w:val="24"/>
+        </w:numPr>
+      </w:pPr>
+      <w:r>
+        <w:t>Datos con valores aceptables: El</w:t>
+      </w:r>
+      <w:r>
+        <w:t xml:space="preserve"> sistema deberá de registrar los cambios realizados en el </w:t>
+      </w:r>
+      <w:r>
+        <w:t xml:space="preserve">servicio dentro de la base de datos sin ningún error o inconsistencia lógica. </w:t>
+      </w:r>
+    </w:p>
+    <w:p>
+      <w:pPr>
+        <w:pStyle w:val="PSI-Normal"/>
+        <w:numPr>
+          <w:ilvl w:val="0"/>
+          <w:numId w:val="24"/>
+        </w:numPr>
+      </w:pPr>
+      <w:r>
+        <w:t>Datos incompletos: El sistema deberá de indicar por pantalla el error, indicando el campo que se debe de rellenar para poder continuar.</w:t>
+      </w:r>
+    </w:p>
+    <w:p>
+      <w:pPr>
+        <w:pStyle w:val="PSI-Normal"/>
+        <w:numPr>
+          <w:ilvl w:val="0"/>
+          <w:numId w:val="24"/>
+        </w:numPr>
+      </w:pPr>
+      <w:r>
+        <w:t>Datos erróneos: El sistema deberá presentar un mensaje de error al usuario indicando el conflicto en la validación de los datos, detallando las características que debe de contar el campo del conflicto para poder ser aceptado.</w:t>
+      </w:r>
+    </w:p>
+    <w:p>
+      <w:pPr>
+        <w:pStyle w:val="PSI-Normal"/>
+        <w:numPr>
+          <w:ilvl w:val="0"/>
+          <w:numId w:val="24"/>
+        </w:numPr>
+      </w:pPr>
+      <w:r>
+        <w:t>Comprobación de en los datos: No deberá de existir ninguna combinación o posibilidad dentro de las brindadas por el mismo sistema que permita la elección de un valor erróneo para la caracterización del servicio.</w:t>
+      </w:r>
+    </w:p>
+    <w:p>
+      <w:pPr>
+        <w:rPr>
+          <w:lang w:val="es-AR"/>
+        </w:rPr>
+      </w:pPr>
+    </w:p>
+    <w:p>
+      <w:pPr>
+        <w:pStyle w:val="PSI-Ttulo3"/>
+      </w:pPr>
+      <w:bookmarkStart w:id="24" w:name="_Toc497361395"/>
+      <w:r>
+        <w:t>Evaluación de la Prueba</w:t>
+      </w:r>
+      <w:bookmarkEnd w:id="24"/>
+    </w:p>
+    <w:p>
+      <w:pPr>
+        <w:pStyle w:val="PSI-Normal"/>
+      </w:pPr>
+      <w:r>
+        <w:t>Según cada elemento a probar se pueden detallar los siguientes resultados obtenidos:</w:t>
+      </w:r>
+    </w:p>
+    <w:p>
+      <w:pPr>
+        <w:pStyle w:val="PSI-Normal"/>
+        <w:numPr>
+          <w:ilvl w:val="0"/>
+          <w:numId w:val="29"/>
+        </w:numPr>
+      </w:pPr>
+      <w:r>
+        <w:t xml:space="preserve">Datos con valores aceptables: </w:t>
+      </w:r>
+    </w:p>
+    <w:p>
+      <w:pPr>
+        <w:pStyle w:val="PSI-Normal"/>
+      </w:pPr>
+    </w:p>
+    <w:tbl>
+      <w:tblPr>
+        <w:tblStyle w:val="Cuadrculamedia1-nfasis3"/>
+        <w:tblW w:w="9782" w:type="dxa"/>
+        <w:tblInd w:w="-318" w:type="dxa"/>
+        <w:tblLook w:val="0280" w:firstRow="0" w:lastRow="0" w:firstColumn="1" w:lastColumn="0" w:noHBand="1" w:noVBand="0"/>
+      </w:tblPr>
+      <w:tblGrid>
+        <w:gridCol w:w="3403"/>
+        <w:gridCol w:w="2835"/>
+        <w:gridCol w:w="1559"/>
+        <w:gridCol w:w="1985"/>
+      </w:tblGrid>
+      <w:tr>
+        <w:trPr>
+          <w:trHeight w:val="340"/>
+        </w:trPr>
+        <w:tc>
+          <w:tcPr>
+            <w:cnfStyle w:val="001000000000" w:firstRow="0" w:lastRow="0" w:firstColumn="1" w:lastColumn="0" w:oddVBand="0" w:evenVBand="0" w:oddHBand="0" w:evenHBand="0" w:firstRowFirstColumn="0" w:firstRowLastColumn="0" w:lastRowFirstColumn="0" w:lastRowLastColumn="0"/>
+            <w:tcW w:w="7797" w:type="dxa"/>
+            <w:gridSpan w:val="3"/>
+            <w:vAlign w:val="center"/>
+          </w:tcPr>
+          <w:p>
+            <w:pPr>
+              <w:ind w:left="0" w:firstLine="0"/>
+              <w:jc w:val="center"/>
+            </w:pPr>
+            <w:r>
+              <w:t>Valores</w:t>
+            </w:r>
+          </w:p>
+        </w:tc>
+        <w:tc>
+          <w:tcPr>
+            <w:cnfStyle w:val="000010000000" w:firstRow="0" w:lastRow="0" w:firstColumn="0" w:lastColumn="0" w:oddVBand="1" w:evenVBand="0" w:oddHBand="0" w:evenHBand="0" w:firstRowFirstColumn="0" w:firstRowLastColumn="0" w:lastRowFirstColumn="0" w:lastRowLastColumn="0"/>
+            <w:tcW w:w="1985" w:type="dxa"/>
+            <w:vMerge w:val="restart"/>
+            <w:vAlign w:val="center"/>
+          </w:tcPr>
+          <w:p>
+            <w:pPr>
+              <w:ind w:left="0" w:firstLine="0"/>
+              <w:jc w:val="center"/>
+              <w:rPr>
+                <w:b/>
+              </w:rPr>
+            </w:pPr>
+            <w:r>
+              <w:rPr>
+                <w:b/>
+              </w:rPr>
+              <w:t>Resultado</w:t>
+            </w:r>
+          </w:p>
+        </w:tc>
+      </w:tr>
+      <w:tr>
+        <w:trPr>
+          <w:trHeight w:val="340"/>
+        </w:trPr>
+        <w:tc>
+          <w:tcPr>
+            <w:cnfStyle w:val="001000000000" w:firstRow="0" w:lastRow="0" w:firstColumn="1" w:lastColumn="0" w:oddVBand="0" w:evenVBand="0" w:oddHBand="0" w:evenHBand="0" w:firstRowFirstColumn="0" w:firstRowLastColumn="0" w:lastRowFirstColumn="0" w:lastRowLastColumn="0"/>
+            <w:tcW w:w="3403" w:type="dxa"/>
+            <w:vAlign w:val="center"/>
+          </w:tcPr>
+          <w:p>
+            <w:pPr>
+              <w:ind w:left="0" w:firstLine="0"/>
+              <w:jc w:val="center"/>
+            </w:pPr>
+            <w:r>
+              <w:t>Email Valoraciones</w:t>
+            </w:r>
+          </w:p>
+        </w:tc>
+        <w:tc>
+          <w:tcPr>
+            <w:cnfStyle w:val="000010000000" w:firstRow="0" w:lastRow="0" w:firstColumn="0" w:lastColumn="0" w:oddVBand="1" w:evenVBand="0" w:oddHBand="0" w:evenHBand="0" w:firstRowFirstColumn="0" w:firstRowLastColumn="0" w:lastRowFirstColumn="0" w:lastRowLastColumn="0"/>
+            <w:tcW w:w="2835" w:type="dxa"/>
+            <w:vAlign w:val="center"/>
+          </w:tcPr>
+          <w:p>
+            <w:pPr>
+              <w:ind w:left="0" w:firstLine="0"/>
+              <w:jc w:val="center"/>
+              <w:rPr>
+                <w:b/>
+              </w:rPr>
+            </w:pPr>
+            <w:r>
+              <w:rPr>
+                <w:b/>
+              </w:rPr>
+              <w:t>Encargado</w:t>
+            </w:r>
+          </w:p>
+        </w:tc>
+        <w:tc>
+          <w:tcPr>
+            <w:tcW w:w="1559" w:type="dxa"/>
+            <w:vAlign w:val="center"/>
+          </w:tcPr>
+          <w:p>
+            <w:pPr>
+              <w:ind w:left="0" w:firstLine="0"/>
+              <w:cnfStyle w:val="000000000000" w:firstRow="0" w:lastRow="0" w:firstColumn="0" w:lastColumn="0" w:oddVBand="0" w:evenVBand="0" w:oddHBand="0" w:evenHBand="0" w:firstRowFirstColumn="0" w:firstRowLastColumn="0" w:lastRowFirstColumn="0" w:lastRowLastColumn="0"/>
+              <w:rPr>
+                <w:b/>
+              </w:rPr>
+            </w:pPr>
+            <w:r>
+              <w:rPr>
+                <w:b/>
+              </w:rPr>
+              <w:t>Numero Icono</w:t>
+            </w:r>
+          </w:p>
+        </w:tc>
+        <w:tc>
+          <w:tcPr>
+            <w:cnfStyle w:val="000010000000" w:firstRow="0" w:lastRow="0" w:firstColumn="0" w:lastColumn="0" w:oddVBand="1" w:evenVBand="0" w:oddHBand="0" w:evenHBand="0" w:firstRowFirstColumn="0" w:firstRowLastColumn="0" w:lastRowFirstColumn="0" w:lastRowLastColumn="0"/>
+            <w:tcW w:w="1985" w:type="dxa"/>
+            <w:vMerge/>
+          </w:tcPr>
+          <w:p>
+            <w:pPr>
+              <w:ind w:left="0" w:firstLine="0"/>
+              <w:rPr>
+                <w:b/>
+                <w:i/>
+              </w:rPr>
+            </w:pPr>
+          </w:p>
+        </w:tc>
+      </w:tr>
+      <w:tr>
+        <w:trPr>
+          <w:trHeight w:val="359"/>
+        </w:trPr>
+        <w:tc>
+          <w:tcPr>
+            <w:cnfStyle w:val="001000000000" w:firstRow="0" w:lastRow="0" w:firstColumn="1" w:lastColumn="0" w:oddVBand="0" w:evenVBand="0" w:oddHBand="0" w:evenHBand="0" w:firstRowFirstColumn="0" w:firstRowLastColumn="0" w:lastRowFirstColumn="0" w:lastRowLastColumn="0"/>
+            <w:tcW w:w="3403" w:type="dxa"/>
+          </w:tcPr>
+          <w:p>
+            <w:pPr>
+              <w:ind w:left="0" w:firstLine="0"/>
+              <w:rPr>
+                <w:b w:val="0"/>
+                <w:i/>
+              </w:rPr>
+            </w:pPr>
+            <w:r>
+              <w:rPr>
+                <w:b w:val="0"/>
+                <w:i/>
+              </w:rPr>
+              <w:t>Mismo que el del Encargado</w:t>
+            </w:r>
+          </w:p>
+        </w:tc>
+        <w:tc>
+          <w:tcPr>
+            <w:cnfStyle w:val="000010000000" w:firstRow="0" w:lastRow="0" w:firstColumn="0" w:lastColumn="0" w:oddVBand="1" w:evenVBand="0" w:oddHBand="0" w:evenHBand="0" w:firstRowFirstColumn="0" w:firstRowLastColumn="0" w:lastRowFirstColumn="0" w:lastRowLastColumn="0"/>
+            <w:tcW w:w="2835" w:type="dxa"/>
+          </w:tcPr>
+          <w:p>
+            <w:pPr>
+              <w:ind w:left="0" w:firstLine="0"/>
+            </w:pPr>
+            <w:r>
+              <w:t xml:space="preserve">Rubén </w:t>
+            </w:r>
+            <w:r>
+              <w:t>Martínez</w:t>
+            </w:r>
+          </w:p>
+        </w:tc>
+        <w:tc>
+          <w:tcPr>
+            <w:tcW w:w="1559" w:type="dxa"/>
+          </w:tcPr>
+          <w:p>
+            <w:pPr>
+              <w:ind w:left="0" w:firstLine="0"/>
+              <w:jc w:val="center"/>
+              <w:cnfStyle w:val="000000000000" w:firstRow="0" w:lastRow="0" w:firstColumn="0" w:lastColumn="0" w:oddVBand="0" w:evenVBand="0" w:oddHBand="0" w:evenHBand="0" w:firstRowFirstColumn="0" w:firstRowLastColumn="0" w:lastRowFirstColumn="0" w:lastRowLastColumn="0"/>
+              <w:rPr>
+                <w:i/>
+              </w:rPr>
+            </w:pPr>
+            <w:r>
+              <w:rPr>
+                <w:i/>
+              </w:rPr>
+              <w:t>01</w:t>
+            </w:r>
+          </w:p>
+        </w:tc>
+        <w:tc>
+          <w:tcPr>
+            <w:cnfStyle w:val="000010000000" w:firstRow="0" w:lastRow="0" w:firstColumn="0" w:lastColumn="0" w:oddVBand="1" w:evenVBand="0" w:oddHBand="0" w:evenHBand="0" w:firstRowFirstColumn="0" w:firstRowLastColumn="0" w:lastRowFirstColumn="0" w:lastRowLastColumn="0"/>
+            <w:tcW w:w="1985" w:type="dxa"/>
+          </w:tcPr>
+          <w:p>
+            <w:pPr>
+              <w:ind w:left="0" w:firstLine="0"/>
+              <w:jc w:val="center"/>
+              <w:rPr>
+                <w:i/>
+              </w:rPr>
+            </w:pPr>
+            <w:r>
+              <w:rPr>
+                <w:i/>
+              </w:rPr>
+              <w:t>FUNC. CORRECTO</w:t>
+            </w:r>
+          </w:p>
+        </w:tc>
+      </w:tr>
+      <w:tr>
+        <w:trPr>
+          <w:trHeight w:val="340"/>
+        </w:trPr>
+        <w:tc>
+          <w:tcPr>
+            <w:cnfStyle w:val="001000000000" w:firstRow="0" w:lastRow="0" w:firstColumn="1" w:lastColumn="0" w:oddVBand="0" w:evenVBand="0" w:oddHBand="0" w:evenHBand="0" w:firstRowFirstColumn="0" w:firstRowLastColumn="0" w:lastRowFirstColumn="0" w:lastRowLastColumn="0"/>
+            <w:tcW w:w="3403" w:type="dxa"/>
+          </w:tcPr>
+          <w:p>
+            <w:pPr>
+              <w:ind w:left="0" w:firstLine="0"/>
+              <w:rPr>
+                <w:b w:val="0"/>
+              </w:rPr>
+            </w:pPr>
+            <w:r>
+              <w:rPr>
+                <w:b w:val="0"/>
+              </w:rPr>
+              <w:t>cocina_uarg_unpa2@hotmail.com</w:t>
+            </w:r>
+          </w:p>
+        </w:tc>
+        <w:tc>
+          <w:tcPr>
+            <w:cnfStyle w:val="000010000000" w:firstRow="0" w:lastRow="0" w:firstColumn="0" w:lastColumn="0" w:oddVBand="1" w:evenVBand="0" w:oddHBand="0" w:evenHBand="0" w:firstRowFirstColumn="0" w:firstRowLastColumn="0" w:lastRowFirstColumn="0" w:lastRowLastColumn="0"/>
+            <w:tcW w:w="2835" w:type="dxa"/>
+          </w:tcPr>
+          <w:p>
+            <w:pPr>
+              <w:ind w:left="0" w:firstLine="0"/>
+            </w:pPr>
+            <w:r>
+              <w:t>Alejandro Clavel</w:t>
+            </w:r>
+          </w:p>
+        </w:tc>
+        <w:tc>
+          <w:tcPr>
+            <w:tcW w:w="1559" w:type="dxa"/>
+          </w:tcPr>
+          <w:p>
+            <w:pPr>
+              <w:ind w:left="0" w:firstLine="0"/>
+              <w:jc w:val="center"/>
+              <w:cnfStyle w:val="000000000000" w:firstRow="0" w:lastRow="0" w:firstColumn="0" w:lastColumn="0" w:oddVBand="0" w:evenVBand="0" w:oddHBand="0" w:evenHBand="0" w:firstRowFirstColumn="0" w:firstRowLastColumn="0" w:lastRowFirstColumn="0" w:lastRowLastColumn="0"/>
+              <w:rPr>
+                <w:i/>
+              </w:rPr>
+            </w:pPr>
+            <w:r>
+              <w:rPr>
+                <w:i/>
+              </w:rPr>
+              <w:t>02</w:t>
+            </w:r>
+          </w:p>
+        </w:tc>
+        <w:tc>
+          <w:tcPr>
+            <w:cnfStyle w:val="000010000000" w:firstRow="0" w:lastRow="0" w:firstColumn="0" w:lastColumn="0" w:oddVBand="1" w:evenVBand="0" w:oddHBand="0" w:evenHBand="0" w:firstRowFirstColumn="0" w:firstRowLastColumn="0" w:lastRowFirstColumn="0" w:lastRowLastColumn="0"/>
+            <w:tcW w:w="1985" w:type="dxa"/>
+          </w:tcPr>
+          <w:p>
+            <w:pPr>
+              <w:ind w:left="0" w:firstLine="0"/>
+              <w:jc w:val="center"/>
+              <w:rPr>
+                <w:i/>
+              </w:rPr>
+            </w:pPr>
+            <w:r>
+              <w:rPr>
+                <w:i/>
+              </w:rPr>
+              <w:t>FUNC. CORRECTO</w:t>
+            </w:r>
+          </w:p>
+        </w:tc>
+      </w:tr>
+      <w:tr>
+        <w:trPr>
+          <w:trHeight w:val="340"/>
+        </w:trPr>
+        <w:tc>
+          <w:tcPr>
+            <w:cnfStyle w:val="001000000000" w:firstRow="0" w:lastRow="0" w:firstColumn="1" w:lastColumn="0" w:oddVBand="0" w:evenVBand="0" w:oddHBand="0" w:evenHBand="0" w:firstRowFirstColumn="0" w:firstRowLastColumn="0" w:lastRowFirstColumn="0" w:lastRowLastColumn="0"/>
+            <w:tcW w:w="3403" w:type="dxa"/>
+          </w:tcPr>
+          <w:p>
+            <w:pPr>
+              <w:ind w:left="0" w:firstLine="0"/>
+              <w:rPr>
+                <w:b w:val="0"/>
+                <w:i/>
+              </w:rPr>
+            </w:pPr>
+            <w:r>
+              <w:rPr>
+                <w:b w:val="0"/>
+                <w:i/>
+              </w:rPr>
+              <w:t>Mismo que el del encargado</w:t>
+            </w:r>
+          </w:p>
+        </w:tc>
+        <w:tc>
+          <w:tcPr>
+            <w:cnfStyle w:val="000010000000" w:firstRow="0" w:lastRow="0" w:firstColumn="0" w:lastColumn="0" w:oddVBand="1" w:evenVBand="0" w:oddHBand="0" w:evenHBand="0" w:firstRowFirstColumn="0" w:firstRowLastColumn="0" w:lastRowFirstColumn="0" w:lastRowLastColumn="0"/>
+            <w:tcW w:w="2835" w:type="dxa"/>
+          </w:tcPr>
+          <w:p>
+            <w:pPr>
+              <w:ind w:left="0" w:firstLine="0"/>
+            </w:pPr>
+            <w:r>
+              <w:t>Norma Valenciano</w:t>
+            </w:r>
+          </w:p>
+        </w:tc>
+        <w:tc>
+          <w:tcPr>
+            <w:tcW w:w="1559" w:type="dxa"/>
+          </w:tcPr>
+          <w:p>
+            <w:pPr>
+              <w:ind w:left="0" w:firstLine="0"/>
+              <w:jc w:val="center"/>
+              <w:cnfStyle w:val="000000000000" w:firstRow="0" w:lastRow="0" w:firstColumn="0" w:lastColumn="0" w:oddVBand="0" w:evenVBand="0" w:oddHBand="0" w:evenHBand="0" w:firstRowFirstColumn="0" w:firstRowLastColumn="0" w:lastRowFirstColumn="0" w:lastRowLastColumn="0"/>
+              <w:rPr>
+                <w:i/>
+              </w:rPr>
+            </w:pPr>
+            <w:r>
+              <w:rPr>
+                <w:i/>
+              </w:rPr>
+              <w:t>Por Defecto</w:t>
+            </w:r>
+          </w:p>
+        </w:tc>
+        <w:tc>
+          <w:tcPr>
+            <w:cnfStyle w:val="000010000000" w:firstRow="0" w:lastRow="0" w:firstColumn="0" w:lastColumn="0" w:oddVBand="1" w:evenVBand="0" w:oddHBand="0" w:evenHBand="0" w:firstRowFirstColumn="0" w:firstRowLastColumn="0" w:lastRowFirstColumn="0" w:lastRowLastColumn="0"/>
+            <w:tcW w:w="1985" w:type="dxa"/>
+          </w:tcPr>
+          <w:p>
+            <w:pPr>
+              <w:ind w:left="0" w:firstLine="0"/>
+              <w:jc w:val="center"/>
+              <w:rPr>
+                <w:i/>
+              </w:rPr>
+            </w:pPr>
+            <w:r>
+              <w:rPr>
+                <w:i/>
+              </w:rPr>
+              <w:t>FUNC. CORRECTO</w:t>
+            </w:r>
+          </w:p>
+        </w:tc>
+      </w:tr>
+      <w:tr>
+        <w:trPr>
+          <w:trHeight w:val="340"/>
+        </w:trPr>
+        <w:tc>
+          <w:tcPr>
+            <w:cnfStyle w:val="001000000000" w:firstRow="0" w:lastRow="0" w:firstColumn="1" w:lastColumn="0" w:oddVBand="0" w:evenVBand="0" w:oddHBand="0" w:evenHBand="0" w:firstRowFirstColumn="0" w:firstRowLastColumn="0" w:lastRowFirstColumn="0" w:lastRowLastColumn="0"/>
+            <w:tcW w:w="7797" w:type="dxa"/>
+            <w:gridSpan w:val="3"/>
+            <w:vAlign w:val="center"/>
+          </w:tcPr>
+          <w:p>
+            <w:pPr>
+              <w:ind w:left="0" w:firstLine="0"/>
+              <w:jc w:val="right"/>
+              <w:rPr>
+                <w:i/>
+              </w:rPr>
+            </w:pPr>
+            <w:r>
+              <w:rPr>
+                <w:i/>
+              </w:rPr>
+              <w:t>Resultado del elemento de pruebas</w:t>
+            </w:r>
+          </w:p>
+        </w:tc>
+        <w:tc>
+          <w:tcPr>
+            <w:cnfStyle w:val="000010000000" w:firstRow="0" w:lastRow="0" w:firstColumn="0" w:lastColumn="0" w:oddVBand="1" w:evenVBand="0" w:oddHBand="0" w:evenHBand="0" w:firstRowFirstColumn="0" w:firstRowLastColumn="0" w:lastRowFirstColumn="0" w:lastRowLastColumn="0"/>
+            <w:tcW w:w="1985" w:type="dxa"/>
+            <w:vAlign w:val="center"/>
+          </w:tcPr>
+          <w:p>
+            <w:pPr>
+              <w:ind w:left="0" w:firstLine="0"/>
+              <w:jc w:val="center"/>
+              <w:rPr>
+                <w:b/>
+                <w:i/>
+                <w:color w:val="00B050"/>
+              </w:rPr>
+            </w:pPr>
+            <w:r>
+              <w:rPr>
+                <w:b/>
+                <w:i/>
+                <w:color w:val="00B050"/>
+              </w:rPr>
+              <w:t>APROBADO</w:t>
+            </w:r>
+          </w:p>
+        </w:tc>
+      </w:tr>
+    </w:tbl>
+    <w:p>
+      <w:pPr>
+        <w:pStyle w:val="PSI-Normal"/>
+        <w:ind w:left="360" w:firstLine="0"/>
+      </w:pPr>
+    </w:p>
+    <w:p>
+      <w:pPr>
+        <w:pStyle w:val="PSI-Normal"/>
+        <w:numPr>
+          <w:ilvl w:val="0"/>
+          <w:numId w:val="29"/>
+        </w:numPr>
+      </w:pPr>
+      <w:r>
+        <w:t xml:space="preserve">Datos incompletos: </w:t>
+      </w:r>
+    </w:p>
+    <w:p>
+      <w:pPr>
+        <w:pStyle w:val="PSI-Normal"/>
+      </w:pPr>
+    </w:p>
+    <w:tbl>
+      <w:tblPr>
+        <w:tblStyle w:val="Cuadrculamedia1-nfasis3"/>
+        <w:tblW w:w="9782" w:type="dxa"/>
+        <w:tblInd w:w="-318" w:type="dxa"/>
+        <w:tblLook w:val="0280" w:firstRow="0" w:lastRow="0" w:firstColumn="1" w:lastColumn="0" w:noHBand="1" w:noVBand="0"/>
+      </w:tblPr>
+      <w:tblGrid>
+        <w:gridCol w:w="5104"/>
+        <w:gridCol w:w="2410"/>
+        <w:gridCol w:w="283"/>
+        <w:gridCol w:w="1985"/>
+      </w:tblGrid>
+      <w:tr>
+        <w:trPr>
+          <w:trHeight w:val="340"/>
+        </w:trPr>
+        <w:tc>
+          <w:tcPr>
+            <w:cnfStyle w:val="001000000000" w:firstRow="0" w:lastRow="0" w:firstColumn="1" w:lastColumn="0" w:oddVBand="0" w:evenVBand="0" w:oddHBand="0" w:evenHBand="0" w:firstRowFirstColumn="0" w:firstRowLastColumn="0" w:lastRowFirstColumn="0" w:lastRowLastColumn="0"/>
+            <w:tcW w:w="7514" w:type="dxa"/>
+            <w:gridSpan w:val="2"/>
+            <w:vAlign w:val="center"/>
+          </w:tcPr>
+          <w:p>
+            <w:pPr>
+              <w:ind w:left="0" w:firstLine="0"/>
+              <w:jc w:val="center"/>
+              <w:rPr>
+                <w:b w:val="0"/>
+              </w:rPr>
+            </w:pPr>
+            <w:r>
+              <w:t>Valores</w:t>
+            </w:r>
+          </w:p>
+        </w:tc>
+        <w:tc>
+          <w:tcPr>
+            <w:cnfStyle w:val="000010000000" w:firstRow="0" w:lastRow="0" w:firstColumn="0" w:lastColumn="0" w:oddVBand="1" w:evenVBand="0" w:oddHBand="0" w:evenHBand="0" w:firstRowFirstColumn="0" w:firstRowLastColumn="0" w:lastRowFirstColumn="0" w:lastRowLastColumn="0"/>
+            <w:tcW w:w="2268" w:type="dxa"/>
+            <w:gridSpan w:val="2"/>
+            <w:vMerge w:val="restart"/>
+            <w:vAlign w:val="center"/>
+          </w:tcPr>
+          <w:p>
+            <w:pPr>
+              <w:ind w:left="0" w:firstLine="0"/>
+              <w:jc w:val="center"/>
+              <w:rPr>
+                <w:b/>
+              </w:rPr>
+            </w:pPr>
+            <w:r>
+              <w:rPr>
+                <w:b/>
+              </w:rPr>
+              <w:t>Resultado</w:t>
+            </w:r>
+          </w:p>
+        </w:tc>
+      </w:tr>
+      <w:tr>
+        <w:trPr>
+          <w:trHeight w:val="340"/>
+        </w:trPr>
+        <w:tc>
+          <w:tcPr>
+            <w:cnfStyle w:val="001000000000" w:firstRow="0" w:lastRow="0" w:firstColumn="1" w:lastColumn="0" w:oddVBand="0" w:evenVBand="0" w:oddHBand="0" w:evenHBand="0" w:firstRowFirstColumn="0" w:firstRowLastColumn="0" w:lastRowFirstColumn="0" w:lastRowLastColumn="0"/>
+            <w:tcW w:w="5104" w:type="dxa"/>
+            <w:vAlign w:val="center"/>
+          </w:tcPr>
+          <w:p>
+            <w:pPr>
+              <w:ind w:left="0" w:firstLine="0"/>
+              <w:jc w:val="center"/>
+            </w:pPr>
+            <w:r>
+              <w:t>Email Valoraciones</w:t>
+            </w:r>
+          </w:p>
+        </w:tc>
+        <w:tc>
+          <w:tcPr>
+            <w:cnfStyle w:val="000010000000" w:firstRow="0" w:lastRow="0" w:firstColumn="0" w:lastColumn="0" w:oddVBand="1" w:evenVBand="0" w:oddHBand="0" w:evenHBand="0" w:firstRowFirstColumn="0" w:firstRowLastColumn="0" w:lastRowFirstColumn="0" w:lastRowLastColumn="0"/>
+            <w:tcW w:w="2410" w:type="dxa"/>
+            <w:vAlign w:val="center"/>
+          </w:tcPr>
+          <w:p>
+            <w:pPr>
+              <w:ind w:left="0" w:firstLine="0"/>
+              <w:jc w:val="center"/>
+              <w:rPr>
+                <w:b/>
+              </w:rPr>
+            </w:pPr>
+            <w:r>
+              <w:rPr>
+                <w:b/>
+              </w:rPr>
+              <w:t>Numero Icono</w:t>
+            </w:r>
+          </w:p>
+        </w:tc>
+        <w:tc>
+          <w:tcPr>
+            <w:tcW w:w="2268" w:type="dxa"/>
+            <w:gridSpan w:val="2"/>
+            <w:vMerge/>
+          </w:tcPr>
+          <w:p>
+            <w:pPr>
+              <w:ind w:left="0" w:firstLine="0"/>
+              <w:cnfStyle w:val="000000000000" w:firstRow="0" w:lastRow="0" w:firstColumn="0" w:lastColumn="0" w:oddVBand="0" w:evenVBand="0" w:oddHBand="0" w:evenHBand="0" w:firstRowFirstColumn="0" w:firstRowLastColumn="0" w:lastRowFirstColumn="0" w:lastRowLastColumn="0"/>
+              <w:rPr>
+                <w:b/>
+                <w:i/>
+              </w:rPr>
+            </w:pPr>
+          </w:p>
+        </w:tc>
+      </w:tr>
+      <w:tr>
+        <w:trPr>
+          <w:trHeight w:val="359"/>
+        </w:trPr>
+        <w:tc>
+          <w:tcPr>
+            <w:cnfStyle w:val="001000000000" w:firstRow="0" w:lastRow="0" w:firstColumn="1" w:lastColumn="0" w:oddVBand="0" w:evenVBand="0" w:oddHBand="0" w:evenHBand="0" w:firstRowFirstColumn="0" w:firstRowLastColumn="0" w:lastRowFirstColumn="0" w:lastRowLastColumn="0"/>
+            <w:tcW w:w="5104" w:type="dxa"/>
+          </w:tcPr>
+          <w:p>
+            <w:pPr>
+              <w:ind w:left="0" w:firstLine="0"/>
+              <w:rPr>
+                <w:b w:val="0"/>
+                <w:i/>
+              </w:rPr>
+            </w:pPr>
+            <w:r>
+              <w:rPr>
+                <w:b w:val="0"/>
+                <w:i/>
+              </w:rPr>
+              <w:lastRenderedPageBreak/>
+              <w:t>Mismo que el del encargado</w:t>
+            </w:r>
+          </w:p>
+        </w:tc>
+        <w:tc>
+          <w:tcPr>
+            <w:cnfStyle w:val="000010000000" w:firstRow="0" w:lastRow="0" w:firstColumn="0" w:lastColumn="0" w:oddVBand="1" w:evenVBand="0" w:oddHBand="0" w:evenHBand="0" w:firstRowFirstColumn="0" w:firstRowLastColumn="0" w:lastRowFirstColumn="0" w:lastRowLastColumn="0"/>
+            <w:tcW w:w="2410" w:type="dxa"/>
+          </w:tcPr>
+          <w:p>
+            <w:pPr>
+              <w:ind w:left="0" w:firstLine="0"/>
+              <w:jc w:val="center"/>
+              <w:rPr>
+                <w:i/>
+              </w:rPr>
+            </w:pPr>
+            <w:r>
+              <w:rPr>
+                <w:i/>
+              </w:rPr>
+              <w:t>01</w:t>
+            </w:r>
+          </w:p>
+        </w:tc>
+        <w:tc>
+          <w:tcPr>
+            <w:tcW w:w="2268" w:type="dxa"/>
+            <w:gridSpan w:val="2"/>
+          </w:tcPr>
+          <w:p>
+            <w:pPr>
+              <w:ind w:left="0" w:firstLine="0"/>
+              <w:jc w:val="center"/>
+              <w:cnfStyle w:val="000000000000" w:firstRow="0" w:lastRow="0" w:firstColumn="0" w:lastColumn="0" w:oddVBand="0" w:evenVBand="0" w:oddHBand="0" w:evenHBand="0" w:firstRowFirstColumn="0" w:firstRowLastColumn="0" w:lastRowFirstColumn="0" w:lastRowLastColumn="0"/>
+              <w:rPr>
+                <w:i/>
+              </w:rPr>
+            </w:pPr>
+            <w:r>
+              <w:rPr>
+                <w:i/>
+              </w:rPr>
+              <w:t>FUNC. CORRECTO</w:t>
+            </w:r>
+          </w:p>
+        </w:tc>
+      </w:tr>
+      <w:tr>
+        <w:trPr>
+          <w:trHeight w:val="340"/>
+        </w:trPr>
+        <w:tc>
+          <w:tcPr>
+            <w:cnfStyle w:val="001000000000" w:firstRow="0" w:lastRow="0" w:firstColumn="1" w:lastColumn="0" w:oddVBand="0" w:evenVBand="0" w:oddHBand="0" w:evenHBand="0" w:firstRowFirstColumn="0" w:firstRowLastColumn="0" w:lastRowFirstColumn="0" w:lastRowLastColumn="0"/>
+            <w:tcW w:w="5104" w:type="dxa"/>
+          </w:tcPr>
+          <w:p>
+            <w:pPr>
+              <w:ind w:left="0" w:firstLine="0"/>
+              <w:rPr>
+                <w:b w:val="0"/>
+                <w:i/>
+              </w:rPr>
+            </w:pPr>
+            <w:r>
+              <w:rPr>
+                <w:b w:val="0"/>
+                <w:i/>
+              </w:rPr>
+              <w:t>Campo Vacío</w:t>
+            </w:r>
+          </w:p>
+        </w:tc>
+        <w:tc>
+          <w:tcPr>
+            <w:cnfStyle w:val="000010000000" w:firstRow="0" w:lastRow="0" w:firstColumn="0" w:lastColumn="0" w:oddVBand="1" w:evenVBand="0" w:oddHBand="0" w:evenHBand="0" w:firstRowFirstColumn="0" w:firstRowLastColumn="0" w:lastRowFirstColumn="0" w:lastRowLastColumn="0"/>
+            <w:tcW w:w="2410" w:type="dxa"/>
+          </w:tcPr>
+          <w:p>
+            <w:pPr>
+              <w:ind w:left="0" w:firstLine="0"/>
+              <w:jc w:val="center"/>
+              <w:rPr>
+                <w:i/>
+              </w:rPr>
+            </w:pPr>
+            <w:r>
+              <w:rPr>
+                <w:i/>
+              </w:rPr>
+              <w:t>03</w:t>
+            </w:r>
+          </w:p>
+        </w:tc>
+        <w:tc>
+          <w:tcPr>
+            <w:tcW w:w="2268" w:type="dxa"/>
+            <w:gridSpan w:val="2"/>
+          </w:tcPr>
+          <w:p>
+            <w:pPr>
+              <w:ind w:left="0" w:firstLine="0"/>
+              <w:jc w:val="center"/>
+              <w:cnfStyle w:val="000000000000" w:firstRow="0" w:lastRow="0" w:firstColumn="0" w:lastColumn="0" w:oddVBand="0" w:evenVBand="0" w:oddHBand="0" w:evenHBand="0" w:firstRowFirstColumn="0" w:firstRowLastColumn="0" w:lastRowFirstColumn="0" w:lastRowLastColumn="0"/>
+              <w:rPr>
+                <w:i/>
+              </w:rPr>
+            </w:pPr>
+            <w:r>
+              <w:rPr>
+                <w:i/>
+              </w:rPr>
+              <w:t>FUNC. CORRECTO</w:t>
+            </w:r>
+          </w:p>
+        </w:tc>
+      </w:tr>
+      <w:tr>
+        <w:trPr>
+          <w:trHeight w:val="340"/>
+        </w:trPr>
+        <w:tc>
+          <w:tcPr>
+            <w:cnfStyle w:val="001000000000" w:firstRow="0" w:lastRow="0" w:firstColumn="1" w:lastColumn="0" w:oddVBand="0" w:evenVBand="0" w:oddHBand="0" w:evenHBand="0" w:firstRowFirstColumn="0" w:firstRowLastColumn="0" w:lastRowFirstColumn="0" w:lastRowLastColumn="0"/>
+            <w:tcW w:w="5104" w:type="dxa"/>
+          </w:tcPr>
+          <w:p>
+            <w:pPr>
+              <w:ind w:left="0" w:firstLine="0"/>
+              <w:rPr>
+                <w:b w:val="0"/>
+              </w:rPr>
+            </w:pPr>
+            <w:r>
+              <w:rPr>
+                <w:b w:val="0"/>
+                <w:i/>
+              </w:rPr>
+              <w:t>Mismo que el del encargado</w:t>
+            </w:r>
+          </w:p>
+        </w:tc>
+        <w:tc>
+          <w:tcPr>
+            <w:cnfStyle w:val="000010000000" w:firstRow="0" w:lastRow="0" w:firstColumn="0" w:lastColumn="0" w:oddVBand="1" w:evenVBand="0" w:oddHBand="0" w:evenHBand="0" w:firstRowFirstColumn="0" w:firstRowLastColumn="0" w:lastRowFirstColumn="0" w:lastRowLastColumn="0"/>
+            <w:tcW w:w="2410" w:type="dxa"/>
+          </w:tcPr>
+          <w:p>
+            <w:pPr>
+              <w:ind w:left="0" w:firstLine="0"/>
+              <w:jc w:val="center"/>
+              <w:rPr>
+                <w:i/>
+              </w:rPr>
+            </w:pPr>
+            <w:r>
+              <w:rPr>
+                <w:i/>
+              </w:rPr>
+              <w:t>Por Defecto</w:t>
+            </w:r>
+          </w:p>
+        </w:tc>
+        <w:tc>
+          <w:tcPr>
+            <w:tcW w:w="2268" w:type="dxa"/>
+            <w:gridSpan w:val="2"/>
+          </w:tcPr>
+          <w:p>
+            <w:pPr>
+              <w:ind w:left="0" w:firstLine="0"/>
+              <w:jc w:val="center"/>
+              <w:cnfStyle w:val="000000000000" w:firstRow="0" w:lastRow="0" w:firstColumn="0" w:lastColumn="0" w:oddVBand="0" w:evenVBand="0" w:oddHBand="0" w:evenHBand="0" w:firstRowFirstColumn="0" w:firstRowLastColumn="0" w:lastRowFirstColumn="0" w:lastRowLastColumn="0"/>
+              <w:rPr>
+                <w:i/>
+              </w:rPr>
+            </w:pPr>
+            <w:r>
+              <w:rPr>
+                <w:i/>
+              </w:rPr>
+              <w:t>FUNC. CORRECTO</w:t>
+            </w:r>
+          </w:p>
+        </w:tc>
+      </w:tr>
+      <w:tr>
+        <w:trPr>
+          <w:trHeight w:val="340"/>
+        </w:trPr>
+        <w:tc>
+          <w:tcPr>
+            <w:cnfStyle w:val="001000000000" w:firstRow="0" w:lastRow="0" w:firstColumn="1" w:lastColumn="0" w:oddVBand="0" w:evenVBand="0" w:oddHBand="0" w:evenHBand="0" w:firstRowFirstColumn="0" w:firstRowLastColumn="0" w:lastRowFirstColumn="0" w:lastRowLastColumn="0"/>
+            <w:tcW w:w="5104" w:type="dxa"/>
+          </w:tcPr>
+          <w:p>
+            <w:pPr>
+              <w:ind w:left="0" w:firstLine="0"/>
+              <w:rPr>
+                <w:b w:val="0"/>
+                <w:i/>
+              </w:rPr>
+            </w:pPr>
+            <w:r>
+              <w:rPr>
+                <w:b w:val="0"/>
+              </w:rPr>
+              <w:t>servicio</w:t>
+            </w:r>
+            <w:r>
+              <w:rPr>
+                <w:b w:val="0"/>
+              </w:rPr>
+              <w:t>_uarg_unpa2@hotmail.com</w:t>
+            </w:r>
+          </w:p>
+        </w:tc>
+        <w:tc>
+          <w:tcPr>
+            <w:cnfStyle w:val="000010000000" w:firstRow="0" w:lastRow="0" w:firstColumn="0" w:lastColumn="0" w:oddVBand="1" w:evenVBand="0" w:oddHBand="0" w:evenHBand="0" w:firstRowFirstColumn="0" w:firstRowLastColumn="0" w:lastRowFirstColumn="0" w:lastRowLastColumn="0"/>
+            <w:tcW w:w="2410" w:type="dxa"/>
+          </w:tcPr>
+          <w:p>
+            <w:pPr>
+              <w:ind w:left="0" w:firstLine="0"/>
+              <w:jc w:val="center"/>
+              <w:rPr>
+                <w:i/>
+              </w:rPr>
+            </w:pPr>
+            <w:r>
+              <w:rPr>
+                <w:i/>
+              </w:rPr>
+              <w:t>05</w:t>
+            </w:r>
+          </w:p>
+        </w:tc>
+        <w:tc>
+          <w:tcPr>
+            <w:tcW w:w="2268" w:type="dxa"/>
+            <w:gridSpan w:val="2"/>
+          </w:tcPr>
+          <w:p>
+            <w:pPr>
+              <w:ind w:left="0" w:firstLine="0"/>
+              <w:jc w:val="center"/>
+              <w:cnfStyle w:val="000000000000" w:firstRow="0" w:lastRow="0" w:firstColumn="0" w:lastColumn="0" w:oddVBand="0" w:evenVBand="0" w:oddHBand="0" w:evenHBand="0" w:firstRowFirstColumn="0" w:firstRowLastColumn="0" w:lastRowFirstColumn="0" w:lastRowLastColumn="0"/>
+              <w:rPr>
+                <w:i/>
+              </w:rPr>
+            </w:pPr>
+            <w:r>
+              <w:rPr>
+                <w:i/>
+              </w:rPr>
+              <w:t>FUNC. CORRECTO</w:t>
+            </w:r>
+          </w:p>
+        </w:tc>
+      </w:tr>
+      <w:tr>
+        <w:trPr>
+          <w:trHeight w:val="340"/>
+        </w:trPr>
+        <w:tc>
+          <w:tcPr>
+            <w:cnfStyle w:val="001000000000" w:firstRow="0" w:lastRow="0" w:firstColumn="1" w:lastColumn="0" w:oddVBand="0" w:evenVBand="0" w:oddHBand="0" w:evenHBand="0" w:firstRowFirstColumn="0" w:firstRowLastColumn="0" w:lastRowFirstColumn="0" w:lastRowLastColumn="0"/>
+            <w:tcW w:w="5104" w:type="dxa"/>
+          </w:tcPr>
+          <w:p>
+            <w:pPr>
+              <w:ind w:left="0" w:firstLine="0"/>
+              <w:rPr>
+                <w:b w:val="0"/>
+                <w:i/>
+              </w:rPr>
+            </w:pPr>
+            <w:r>
+              <w:rPr>
+                <w:b w:val="0"/>
+                <w:i/>
+              </w:rPr>
+              <w:t>Campo Vacío</w:t>
+            </w:r>
+          </w:p>
+        </w:tc>
+        <w:tc>
+          <w:tcPr>
+            <w:cnfStyle w:val="000010000000" w:firstRow="0" w:lastRow="0" w:firstColumn="0" w:lastColumn="0" w:oddVBand="1" w:evenVBand="0" w:oddHBand="0" w:evenHBand="0" w:firstRowFirstColumn="0" w:firstRowLastColumn="0" w:lastRowFirstColumn="0" w:lastRowLastColumn="0"/>
+            <w:tcW w:w="2410" w:type="dxa"/>
+          </w:tcPr>
+          <w:p>
+            <w:pPr>
+              <w:ind w:left="0" w:firstLine="0"/>
+              <w:jc w:val="center"/>
+              <w:rPr>
+                <w:i/>
+              </w:rPr>
+            </w:pPr>
+            <w:r>
+              <w:rPr>
+                <w:i/>
+              </w:rPr>
+              <w:t>Por Defecto</w:t>
+            </w:r>
+          </w:p>
+        </w:tc>
+        <w:tc>
+          <w:tcPr>
+            <w:tcW w:w="2268" w:type="dxa"/>
+            <w:gridSpan w:val="2"/>
+          </w:tcPr>
+          <w:p>
+            <w:pPr>
+              <w:ind w:left="0" w:firstLine="0"/>
+              <w:jc w:val="center"/>
+              <w:cnfStyle w:val="000000000000" w:firstRow="0" w:lastRow="0" w:firstColumn="0" w:lastColumn="0" w:oddVBand="0" w:evenVBand="0" w:oddHBand="0" w:evenHBand="0" w:firstRowFirstColumn="0" w:firstRowLastColumn="0" w:lastRowFirstColumn="0" w:lastRowLastColumn="0"/>
+              <w:rPr>
+                <w:i/>
+              </w:rPr>
+            </w:pPr>
+            <w:r>
+              <w:rPr>
+                <w:i/>
+              </w:rPr>
+              <w:t>FUNC. CORRECTO</w:t>
+            </w:r>
+          </w:p>
+        </w:tc>
+      </w:tr>
+      <w:tr>
+        <w:trPr>
+          <w:trHeight w:val="340"/>
+        </w:trPr>
+        <w:tc>
+          <w:tcPr>
+            <w:cnfStyle w:val="001000000000" w:firstRow="0" w:lastRow="0" w:firstColumn="1" w:lastColumn="0" w:oddVBand="0" w:evenVBand="0" w:oddHBand="0" w:evenHBand="0" w:firstRowFirstColumn="0" w:firstRowLastColumn="0" w:lastRowFirstColumn="0" w:lastRowLastColumn="0"/>
+            <w:tcW w:w="7797" w:type="dxa"/>
+            <w:gridSpan w:val="3"/>
+            <w:vAlign w:val="center"/>
+          </w:tcPr>
+          <w:p>
+            <w:pPr>
+              <w:ind w:left="0" w:firstLine="0"/>
+              <w:jc w:val="right"/>
+              <w:rPr>
+                <w:i/>
+              </w:rPr>
+            </w:pPr>
+            <w:r>
+              <w:rPr>
+                <w:i/>
+              </w:rPr>
+              <w:t>Resultado del elemento de pruebas</w:t>
+            </w:r>
+          </w:p>
+        </w:tc>
+        <w:tc>
+          <w:tcPr>
+            <w:cnfStyle w:val="000010000000" w:firstRow="0" w:lastRow="0" w:firstColumn="0" w:lastColumn="0" w:oddVBand="1" w:evenVBand="0" w:oddHBand="0" w:evenHBand="0" w:firstRowFirstColumn="0" w:firstRowLastColumn="0" w:lastRowFirstColumn="0" w:lastRowLastColumn="0"/>
+            <w:tcW w:w="1985" w:type="dxa"/>
+            <w:vAlign w:val="center"/>
+          </w:tcPr>
+          <w:p>
+            <w:pPr>
+              <w:ind w:left="0" w:firstLine="0"/>
+              <w:jc w:val="center"/>
+              <w:rPr>
+                <w:b/>
+                <w:i/>
+                <w:color w:val="00B050"/>
+              </w:rPr>
+            </w:pPr>
+            <w:r>
+              <w:rPr>
+                <w:b/>
+                <w:i/>
+                <w:color w:val="00B050"/>
+              </w:rPr>
+              <w:t>APROBADO</w:t>
+            </w:r>
+          </w:p>
+        </w:tc>
+      </w:tr>
+    </w:tbl>
+    <w:p>
+      <w:pPr>
+        <w:pStyle w:val="PSI-Normal"/>
+        <w:ind w:left="360" w:firstLine="0"/>
+      </w:pPr>
+    </w:p>
+    <w:p>
+      <w:pPr>
+        <w:pStyle w:val="PSI-Normal"/>
+        <w:numPr>
+          <w:ilvl w:val="0"/>
+          <w:numId w:val="29"/>
+        </w:numPr>
+      </w:pPr>
+      <w:r>
+        <w:t xml:space="preserve">Datos erróneos: </w:t>
+      </w:r>
+    </w:p>
+    <w:p>
+      <w:pPr>
+        <w:pStyle w:val="PSI-Normal"/>
+      </w:pPr>
+    </w:p>
+    <w:tbl>
+      <w:tblPr>
+        <w:tblStyle w:val="Cuadrculamedia1-nfasis3"/>
+        <w:tblW w:w="9782" w:type="dxa"/>
+        <w:tblInd w:w="-318" w:type="dxa"/>
+        <w:tblLook w:val="0280" w:firstRow="0" w:lastRow="0" w:firstColumn="1" w:lastColumn="0" w:noHBand="1" w:noVBand="0"/>
+      </w:tblPr>
+      <w:tblGrid>
+        <w:gridCol w:w="7939"/>
+        <w:gridCol w:w="1843"/>
+      </w:tblGrid>
+      <w:tr>
+        <w:trPr>
+          <w:trHeight w:val="340"/>
+        </w:trPr>
+        <w:tc>
+          <w:tcPr>
+            <w:cnfStyle w:val="001000000000" w:firstRow="0" w:lastRow="0" w:firstColumn="1" w:lastColumn="0" w:oddVBand="0" w:evenVBand="0" w:oddHBand="0" w:evenHBand="0" w:firstRowFirstColumn="0" w:firstRowLastColumn="0" w:lastRowFirstColumn="0" w:lastRowLastColumn="0"/>
+            <w:tcW w:w="7939" w:type="dxa"/>
+            <w:vAlign w:val="center"/>
+          </w:tcPr>
+          <w:p>
+            <w:pPr>
+              <w:ind w:left="0" w:firstLine="0"/>
+              <w:jc w:val="center"/>
+            </w:pPr>
+            <w:r>
+              <w:t>Email Valoraciones</w:t>
+            </w:r>
+          </w:p>
+        </w:tc>
+        <w:tc>
+          <w:tcPr>
+            <w:cnfStyle w:val="000010000000" w:firstRow="0" w:lastRow="0" w:firstColumn="0" w:lastColumn="0" w:oddVBand="1" w:evenVBand="0" w:oddHBand="0" w:evenHBand="0" w:firstRowFirstColumn="0" w:firstRowLastColumn="0" w:lastRowFirstColumn="0" w:lastRowLastColumn="0"/>
+            <w:tcW w:w="1843" w:type="dxa"/>
+          </w:tcPr>
+          <w:p>
+            <w:pPr>
+              <w:ind w:left="0" w:firstLine="0"/>
+              <w:rPr>
+                <w:b/>
+                <w:i/>
+              </w:rPr>
+            </w:pPr>
+            <w:r>
+              <w:rPr>
+                <w:b/>
+              </w:rPr>
+              <w:t>Resultado</w:t>
+            </w:r>
+          </w:p>
+        </w:tc>
+      </w:tr>
+      <w:tr>
+        <w:trPr>
+          <w:trHeight w:val="340"/>
+        </w:trPr>
+        <w:tc>
+          <w:tcPr>
+            <w:cnfStyle w:val="001000000000" w:firstRow="0" w:lastRow="0" w:firstColumn="1" w:lastColumn="0" w:oddVBand="0" w:evenVBand="0" w:oddHBand="0" w:evenHBand="0" w:firstRowFirstColumn="0" w:firstRowLastColumn="0" w:lastRowFirstColumn="0" w:lastRowLastColumn="0"/>
+            <w:tcW w:w="7939" w:type="dxa"/>
+          </w:tcPr>
+          <w:p>
+            <w:pPr>
+              <w:ind w:left="0" w:firstLine="0"/>
+            </w:pPr>
+            <w:r>
+              <w:rPr>
+                <w:b w:val="0"/>
+              </w:rPr>
+              <w:t>departamentoEncargadoDeLaLimpiezaYGestionDeLosBañosDeLaUARG@hotmail.com</w:t>
+            </w:r>
+          </w:p>
+        </w:tc>
+        <w:tc>
+          <w:tcPr>
+            <w:cnfStyle w:val="000010000000" w:firstRow="0" w:lastRow="0" w:firstColumn="0" w:lastColumn="0" w:oddVBand="1" w:evenVBand="0" w:oddHBand="0" w:evenHBand="0" w:firstRowFirstColumn="0" w:firstRowLastColumn="0" w:lastRowFirstColumn="0" w:lastRowLastColumn="0"/>
+            <w:tcW w:w="1843" w:type="dxa"/>
+          </w:tcPr>
+          <w:p>
+            <w:pPr>
+              <w:ind w:left="0" w:firstLine="0"/>
+              <w:jc w:val="center"/>
+              <w:rPr>
+                <w:i/>
+              </w:rPr>
+            </w:pPr>
+            <w:r>
+              <w:rPr>
+                <w:i/>
+              </w:rPr>
+              <w:t>FUNC. CORRECTO</w:t>
+            </w:r>
+          </w:p>
+        </w:tc>
+      </w:tr>
+      <w:tr>
+        <w:trPr>
+          <w:trHeight w:val="340"/>
+        </w:trPr>
+        <w:tc>
+          <w:tcPr>
+            <w:cnfStyle w:val="001000000000" w:firstRow="0" w:lastRow="0" w:firstColumn="1" w:lastColumn="0" w:oddVBand="0" w:evenVBand="0" w:oddHBand="0" w:evenHBand="0" w:firstRowFirstColumn="0" w:firstRowLastColumn="0" w:lastRowFirstColumn="0" w:lastRowLastColumn="0"/>
+            <w:tcW w:w="7939" w:type="dxa"/>
+            <w:vAlign w:val="center"/>
+          </w:tcPr>
+          <w:p>
+            <w:pPr>
+              <w:ind w:left="0" w:firstLine="0"/>
+              <w:jc w:val="right"/>
+              <w:rPr>
+                <w:i/>
+              </w:rPr>
+            </w:pPr>
+            <w:r>
+              <w:rPr>
+                <w:i/>
+              </w:rPr>
+              <w:t>Resultado del elemento de pruebas</w:t>
+            </w:r>
+          </w:p>
+        </w:tc>
+        <w:tc>
+          <w:tcPr>
+            <w:cnfStyle w:val="000010000000" w:firstRow="0" w:lastRow="0" w:firstColumn="0" w:lastColumn="0" w:oddVBand="1" w:evenVBand="0" w:oddHBand="0" w:evenHBand="0" w:firstRowFirstColumn="0" w:firstRowLastColumn="0" w:lastRowFirstColumn="0" w:lastRowLastColumn="0"/>
+            <w:tcW w:w="1843" w:type="dxa"/>
+            <w:vAlign w:val="center"/>
+          </w:tcPr>
+          <w:p>
+            <w:pPr>
+              <w:ind w:left="0" w:firstLine="0"/>
+              <w:jc w:val="center"/>
+              <w:rPr>
+                <w:b/>
+                <w:i/>
+                <w:color w:val="00B050"/>
+              </w:rPr>
+            </w:pPr>
+            <w:r>
+              <w:rPr>
+                <w:b/>
+                <w:i/>
+                <w:color w:val="00B050"/>
+              </w:rPr>
+              <w:t>APROBADO</w:t>
+            </w:r>
+          </w:p>
+        </w:tc>
+      </w:tr>
+    </w:tbl>
+    <w:p>
+      <w:pPr>
+        <w:pStyle w:val="PSI-Normal"/>
+      </w:pPr>
+    </w:p>
+    <w:p>
+      <w:pPr>
+        <w:pStyle w:val="PSI-Normal"/>
+        <w:numPr>
+          <w:ilvl w:val="0"/>
+          <w:numId w:val="29"/>
         </w:numPr>
       </w:pPr>
       <w:r>
@@ -5757,6 +7557,12 @@
                 <w:i/>
               </w:rPr>
             </w:pPr>
+            <w:r>
+              <w:rPr>
+                <w:i/>
+              </w:rPr>
+              <w:t>No existen iconos que comprometan la integridad del sistema.</w:t>
+            </w:r>
           </w:p>
         </w:tc>
       </w:tr>
@@ -5791,37 +7597,26 @@
           <w:tcPr>
             <w:cnfStyle w:val="000010000000" w:firstRow="0" w:lastRow="0" w:firstColumn="0" w:lastColumn="0" w:oddVBand="1" w:evenVBand="0" w:oddHBand="0" w:evenHBand="0" w:firstRowFirstColumn="0" w:firstRowLastColumn="0" w:lastRowFirstColumn="0" w:lastRowLastColumn="0"/>
             <w:tcW w:w="1843" w:type="dxa"/>
+            <w:vAlign w:val="center"/>
           </w:tcPr>
           <w:p>
             <w:pPr>
               <w:ind w:left="0" w:firstLine="0"/>
               <w:jc w:val="center"/>
               <w:rPr>
-                <w:i/>
-              </w:rPr>
-            </w:pPr>
-            <w:proofErr w:type="spellStart"/>
-            <w:r>
-              <w:rPr>
-                <w:i/>
-              </w:rPr>
-              <w:t>Aprob</w:t>
-            </w:r>
-            <w:proofErr w:type="spellEnd"/>
-            <w:r>
-              <w:rPr>
-                <w:i/>
-              </w:rPr>
-              <w:t>/</w:t>
-            </w:r>
-            <w:proofErr w:type="spellStart"/>
-            <w:r>
-              <w:rPr>
-                <w:i/>
-              </w:rPr>
-              <w:t>Desapr</w:t>
-            </w:r>
-            <w:proofErr w:type="spellEnd"/>
+                <w:b/>
+                <w:i/>
+                <w:color w:val="00B050"/>
+              </w:rPr>
+            </w:pPr>
+            <w:r>
+              <w:rPr>
+                <w:b/>
+                <w:i/>
+                <w:color w:val="00B050"/>
+              </w:rPr>
+              <w:t>APROBADO</w:t>
+            </w:r>
           </w:p>
         </w:tc>
       </w:tr>
@@ -5830,30 +7625,6 @@
       <w:pPr>
         <w:pStyle w:val="PSI-Normal"/>
       </w:pPr>
-    </w:p>
-    <w:p>
-      <w:pPr>
-        <w:ind w:left="0" w:firstLine="0"/>
-        <w:rPr>
-          <w:lang w:val="es-AR"/>
-        </w:rPr>
-      </w:pPr>
-    </w:p>
-    <w:p>
-      <w:pPr>
-        <w:rPr>
-          <w:rFonts w:cstheme="minorHAnsi"/>
-          <w:b/>
-          <w:bCs/>
-          <w:color w:val="92D050"/>
-          <w:sz w:val="26"/>
-          <w:szCs w:val="26"/>
-          <w:lang w:val="es-AR" w:eastAsia="es-ES"/>
-        </w:rPr>
-      </w:pPr>
-      <w:r>
-        <w:br w:type="page"/>
-      </w:r>
     </w:p>
     <w:p>
       <w:pPr>
@@ -5862,7 +7633,9 @@
           <w:rFonts w:eastAsiaTheme="minorHAnsi"/>
         </w:rPr>
       </w:pPr>
-      <w:bookmarkStart w:id="24" w:name="_Toc497361390"/>
+      <w:r>
+        <w:br w:type="page"/>
+      </w:r>
       <w:r>
         <w:rPr>
           <w:rFonts w:eastAsiaTheme="minorHAnsi"/>
@@ -5874,7 +7647,7 @@
         <w:rPr>
           <w:rFonts w:eastAsiaTheme="minorHAnsi"/>
         </w:rPr>
-        <w:t>Pruebas Funcionalidad de Edición de Servicios</w:t>
+        <w:t>Pruebas Funcionalidad de Habilitación de Servicios</w:t>
       </w:r>
       <w:r>
         <w:rPr>
@@ -5882,7 +7655,6 @@
         </w:rPr>
         <w:t>&gt;</w:t>
       </w:r>
-      <w:bookmarkEnd w:id="24"/>
     </w:p>
     <w:p>
       <w:pPr>
@@ -5899,8 +7671,115 @@
     </w:p>
     <w:p>
       <w:pPr>
+        <w:ind w:left="720"/>
+        <w:jc w:val="both"/>
+      </w:pPr>
+    </w:p>
+    <w:p>
+      <w:pPr>
+        <w:pStyle w:val="PSI-Ttulo3"/>
+      </w:pPr>
+      <w:r>
+        <w:t>Condiciones de ejecución</w:t>
+      </w:r>
+    </w:p>
+    <w:p>
+      <w:pPr>
         <w:pStyle w:val="PSI-Normal"/>
       </w:pPr>
+    </w:p>
+    <w:p>
+      <w:pPr>
+        <w:ind w:left="720"/>
+        <w:jc w:val="both"/>
+      </w:pPr>
+    </w:p>
+    <w:p>
+      <w:pPr>
+        <w:pStyle w:val="PSI-Ttulo3"/>
+      </w:pPr>
+      <w:r>
+        <w:t>Entrada</w:t>
+      </w:r>
+    </w:p>
+    <w:p>
+      <w:pPr>
+        <w:pStyle w:val="PSI-Normal"/>
+      </w:pPr>
+    </w:p>
+    <w:p>
+      <w:pPr>
+        <w:pStyle w:val="PSI-Ttulo3"/>
+      </w:pPr>
+      <w:r>
+        <w:t>Resultado esperado</w:t>
+      </w:r>
+    </w:p>
+    <w:p>
+      <w:pPr>
+        <w:ind w:left="720"/>
+      </w:pPr>
+    </w:p>
+    <w:p>
+      <w:pPr>
+        <w:pStyle w:val="PSI-Ttulo3"/>
+      </w:pPr>
+      <w:r>
+        <w:t>Evaluación de la Prueba</w:t>
+      </w:r>
+    </w:p>
+    <w:p>
+      <w:r>
+        <w:br w:type="page"/>
+      </w:r>
+    </w:p>
+    <w:p>
+      <w:pPr>
+        <w:pStyle w:val="PSI-Ttulo2"/>
+        <w:rPr>
+          <w:rFonts w:eastAsiaTheme="minorHAnsi"/>
+        </w:rPr>
+      </w:pPr>
+      <w:bookmarkStart w:id="25" w:name="_Toc497361396"/>
+      <w:r>
+        <w:rPr>
+          <w:rFonts w:eastAsiaTheme="minorHAnsi"/>
+        </w:rPr>
+        <w:lastRenderedPageBreak/>
+        <w:t>&lt;</w:t>
+      </w:r>
+      <w:r>
+        <w:rPr>
+          <w:rFonts w:eastAsiaTheme="minorHAnsi"/>
+        </w:rPr>
+        <w:t>Pruebas Funcionalidad de Deshabilitación de Servicios</w:t>
+      </w:r>
+      <w:r>
+        <w:rPr>
+          <w:rFonts w:eastAsiaTheme="minorHAnsi"/>
+        </w:rPr>
+        <w:t>&gt;</w:t>
+      </w:r>
+      <w:bookmarkEnd w:id="25"/>
+    </w:p>
+    <w:p>
+      <w:pPr>
+        <w:pStyle w:val="PSI-Ttulo3"/>
+      </w:pPr>
+    </w:p>
+    <w:p>
+      <w:pPr>
+        <w:pStyle w:val="PSI-Ttulo3"/>
+      </w:pPr>
+      <w:r>
+        <w:t>Descripción</w:t>
+      </w:r>
+    </w:p>
+    <w:p>
+      <w:pPr>
+        <w:pStyle w:val="PSI-Normal"/>
+      </w:pPr>
+      <w:bookmarkStart w:id="26" w:name="_Toc497361401"/>
       <w:r>
         <w:t>La siguiente sección tiene como objetivo el de descubrir fallos u alteraciones al funcionamiento principal y esperado del sistema. Con el objetivo final de poder encontrar una solución a los mismos, mejorando la calidad del producto desarrollado.</w:t>
       </w:r>
@@ -5910,7 +7789,7 @@
         <w:pStyle w:val="PSI-Normal"/>
       </w:pPr>
       <w:r>
-        <w:t>En este apartado en específico se realizaran pruebas de características relacionadas a la funcionalidad de edición de un servicio en el sistema tales como correcto funcionamiento de botones y resultados de su uso plasmado en la base de datos.</w:t>
+        <w:t>En este apartado en específico se realizaran pruebas de características relacionadas a la funcionalidad de deshabilitación de un servicio en el sistema tales como correcto funcionamiento de botones y resultados de su uso plasmado en la base de datos.</w:t>
       </w:r>
     </w:p>
     <w:p>
@@ -6011,1824 +7890,6 @@
         <w:pStyle w:val="PSI-Normal"/>
       </w:pPr>
       <w:r>
-        <w:t xml:space="preserve">Los pasos para el desarrollo de las pruebas consisten en el completado de los datos requeridos para la </w:t>
-      </w:r>
-      <w:r>
-        <w:t>edición de un</w:t>
-      </w:r>
-      <w:r>
-        <w:t xml:space="preserve"> servicio </w:t>
-      </w:r>
-      <w:r>
-        <w:t xml:space="preserve">en específico </w:t>
-      </w:r>
-      <w:r>
-        <w:t>con diferentes valores:</w:t>
-      </w:r>
-    </w:p>
-    <w:p>
-      <w:pPr>
-        <w:pStyle w:val="PSI-Normal"/>
-        <w:numPr>
-          <w:ilvl w:val="0"/>
-          <w:numId w:val="23"/>
-        </w:numPr>
-      </w:pPr>
-      <w:r>
-        <w:t>Datos con valores aceptables: Nombre de máximo 44 caracteres y mínimo 1; encargado de servicio ya existente; email de valoraciones correspondiente al del encargado; un icono que se encuentre dentro de la galería del sistema.</w:t>
-      </w:r>
-    </w:p>
-    <w:p>
-      <w:pPr>
-        <w:pStyle w:val="PSI-Normal"/>
-        <w:numPr>
-          <w:ilvl w:val="0"/>
-          <w:numId w:val="23"/>
-        </w:numPr>
-      </w:pPr>
-      <w:r>
-        <w:t>Datos incompletos: Campos de textos sin rellenar. Un intento por cada campo de texto existente.</w:t>
-      </w:r>
-    </w:p>
-    <w:p>
-      <w:pPr>
-        <w:pStyle w:val="PSI-Normal"/>
-        <w:numPr>
-          <w:ilvl w:val="0"/>
-          <w:numId w:val="23"/>
-        </w:numPr>
-      </w:pPr>
-      <w:r>
-        <w:t>Datos erróneos: Diferentes combinaciones para los elementos de pruebas. Deben de contemplarse casos para, cuando se seleccione un nombre que no cumpla con el máximo establecido de caracteres (45); se seleccione un nombre que no cumpla con el mínimo establecido de caracteres (1); cuando se requiera ingresar una dirección de correo electrónico diferente a la del encargado para recibir las valoraciones, y que esta sea mayor al máximo de caracteres permitidos (45) o menor al mínimo permitido (1).</w:t>
-      </w:r>
-    </w:p>
-    <w:p>
-      <w:pPr>
-        <w:pStyle w:val="PSI-Normal"/>
-        <w:numPr>
-          <w:ilvl w:val="0"/>
-          <w:numId w:val="23"/>
-        </w:numPr>
-      </w:pPr>
-      <w:r>
-        <w:lastRenderedPageBreak/>
-        <w:t>Comprobación de combinaciones erróneas en los datos: Validación manual al momento de seleccionar valores para la caracterización del servicio a habilitar. Asignación de un usuario encargado que no posea dicho rol dentro del sistema. Asignación de un icono al servicio erróneo.</w:t>
-      </w:r>
-    </w:p>
-    <w:p>
-      <w:pPr>
-        <w:pStyle w:val="PSI-Normal"/>
-      </w:pPr>
-    </w:p>
-    <w:p>
-      <w:pPr>
-        <w:pStyle w:val="PSI-Ttulo3"/>
-      </w:pPr>
-      <w:r>
-        <w:t>Resultado esperado</w:t>
-      </w:r>
-    </w:p>
-    <w:p>
-      <w:pPr>
-        <w:pStyle w:val="PSI-Normal"/>
-      </w:pPr>
-      <w:r>
-        <w:t>Según cada elemento a probar se pueden detallar los siguientes resultados esperados:</w:t>
-      </w:r>
-    </w:p>
-    <w:p>
-      <w:pPr>
-        <w:pStyle w:val="PSI-Normal"/>
-        <w:numPr>
-          <w:ilvl w:val="0"/>
-          <w:numId w:val="24"/>
-        </w:numPr>
-      </w:pPr>
-      <w:r>
-        <w:t>Datos con valores aceptables: El</w:t>
-      </w:r>
-      <w:r>
-        <w:t xml:space="preserve"> sistema deberá de registrar los cambios realizados en el </w:t>
-      </w:r>
-      <w:r>
-        <w:t xml:space="preserve">servicio dentro de la base de datos sin ningún error o inconsistencia lógica. </w:t>
-      </w:r>
-    </w:p>
-    <w:p>
-      <w:pPr>
-        <w:pStyle w:val="PSI-Normal"/>
-        <w:numPr>
-          <w:ilvl w:val="0"/>
-          <w:numId w:val="24"/>
-        </w:numPr>
-      </w:pPr>
-      <w:r>
-        <w:t>Datos incompletos: El sistema deberá de indicar por pantalla el error, indicando el campo que se debe de rellenar para poder continuar.</w:t>
-      </w:r>
-    </w:p>
-    <w:p>
-      <w:pPr>
-        <w:pStyle w:val="PSI-Normal"/>
-        <w:numPr>
-          <w:ilvl w:val="0"/>
-          <w:numId w:val="24"/>
-        </w:numPr>
-      </w:pPr>
-      <w:r>
-        <w:t>Datos erróneos: El sistema deberá presentar un mensaje de error al usuario indicando el conflicto en la validación de los datos, detallando las características que debe de contar el campo del conflicto para poder ser aceptado.</w:t>
-      </w:r>
-    </w:p>
-    <w:p>
-      <w:pPr>
-        <w:pStyle w:val="PSI-Normal"/>
-        <w:numPr>
-          <w:ilvl w:val="0"/>
-          <w:numId w:val="24"/>
-        </w:numPr>
-      </w:pPr>
-      <w:r>
-        <w:t>Comprobación de en los datos: No deberá de existir ninguna combinación o posibilidad dentro de las brindadas por el mismo sistema que permita la elección de un valor erróneo para la caracterización del servicio.</w:t>
-      </w:r>
-    </w:p>
-    <w:p>
-      <w:pPr>
-        <w:rPr>
-          <w:lang w:val="es-AR"/>
-        </w:rPr>
-      </w:pPr>
-    </w:p>
-    <w:p>
-      <w:pPr>
-        <w:pStyle w:val="PSI-Ttulo3"/>
-      </w:pPr>
-      <w:bookmarkStart w:id="25" w:name="_Toc497361395"/>
-      <w:r>
-        <w:t>Evaluación de la Prueba</w:t>
-      </w:r>
-      <w:bookmarkEnd w:id="25"/>
-    </w:p>
-    <w:p>
-      <w:pPr>
-        <w:pStyle w:val="PSI-Normal"/>
-      </w:pPr>
-      <w:r>
-        <w:t>Según cada elemento a probar se pueden detallar los siguientes resultados obtenidos:</w:t>
-      </w:r>
-    </w:p>
-    <w:p>
-      <w:pPr>
-        <w:pStyle w:val="PSI-Normal"/>
-        <w:numPr>
-          <w:ilvl w:val="0"/>
-          <w:numId w:val="29"/>
-        </w:numPr>
-      </w:pPr>
-      <w:r>
-        <w:t xml:space="preserve">Datos con valores aceptables: </w:t>
-      </w:r>
-    </w:p>
-    <w:p>
-      <w:pPr>
-        <w:pStyle w:val="PSI-Normal"/>
-      </w:pPr>
-    </w:p>
-    <w:tbl>
-      <w:tblPr>
-        <w:tblStyle w:val="Cuadrculamedia1-nfasis3"/>
-        <w:tblW w:w="9782" w:type="dxa"/>
-        <w:tblInd w:w="-318" w:type="dxa"/>
-        <w:tblLook w:val="0280" w:firstRow="0" w:lastRow="0" w:firstColumn="1" w:lastColumn="0" w:noHBand="1" w:noVBand="0"/>
-      </w:tblPr>
-      <w:tblGrid>
-        <w:gridCol w:w="3687"/>
-        <w:gridCol w:w="2551"/>
-        <w:gridCol w:w="1833"/>
-        <w:gridCol w:w="1711"/>
-      </w:tblGrid>
-      <w:tr>
-        <w:trPr>
-          <w:trHeight w:val="340"/>
-        </w:trPr>
-        <w:tc>
-          <w:tcPr>
-            <w:cnfStyle w:val="001000000000" w:firstRow="0" w:lastRow="0" w:firstColumn="1" w:lastColumn="0" w:oddVBand="0" w:evenVBand="0" w:oddHBand="0" w:evenHBand="0" w:firstRowFirstColumn="0" w:firstRowLastColumn="0" w:lastRowFirstColumn="0" w:lastRowLastColumn="0"/>
-            <w:tcW w:w="8071" w:type="dxa"/>
-            <w:gridSpan w:val="3"/>
-            <w:vAlign w:val="center"/>
-          </w:tcPr>
-          <w:p>
-            <w:pPr>
-              <w:ind w:left="0" w:firstLine="0"/>
-              <w:jc w:val="center"/>
-            </w:pPr>
-            <w:r>
-              <w:t>Valores</w:t>
-            </w:r>
-          </w:p>
-        </w:tc>
-        <w:tc>
-          <w:tcPr>
-            <w:cnfStyle w:val="000010000000" w:firstRow="0" w:lastRow="0" w:firstColumn="0" w:lastColumn="0" w:oddVBand="1" w:evenVBand="0" w:oddHBand="0" w:evenHBand="0" w:firstRowFirstColumn="0" w:firstRowLastColumn="0" w:lastRowFirstColumn="0" w:lastRowLastColumn="0"/>
-            <w:tcW w:w="1711" w:type="dxa"/>
-            <w:vMerge w:val="restart"/>
-            <w:vAlign w:val="center"/>
-          </w:tcPr>
-          <w:p>
-            <w:pPr>
-              <w:ind w:left="0" w:firstLine="0"/>
-              <w:jc w:val="center"/>
-              <w:rPr>
-                <w:b/>
-              </w:rPr>
-            </w:pPr>
-            <w:r>
-              <w:rPr>
-                <w:b/>
-              </w:rPr>
-              <w:t>Resultado</w:t>
-            </w:r>
-          </w:p>
-        </w:tc>
-      </w:tr>
-      <w:tr>
-        <w:trPr>
-          <w:trHeight w:val="340"/>
-        </w:trPr>
-        <w:tc>
-          <w:tcPr>
-            <w:cnfStyle w:val="001000000000" w:firstRow="0" w:lastRow="0" w:firstColumn="1" w:lastColumn="0" w:oddVBand="0" w:evenVBand="0" w:oddHBand="0" w:evenHBand="0" w:firstRowFirstColumn="0" w:firstRowLastColumn="0" w:lastRowFirstColumn="0" w:lastRowLastColumn="0"/>
-            <w:tcW w:w="3687" w:type="dxa"/>
-            <w:vAlign w:val="center"/>
-          </w:tcPr>
-          <w:p>
-            <w:pPr>
-              <w:ind w:left="0" w:firstLine="0"/>
-              <w:jc w:val="center"/>
-            </w:pPr>
-            <w:r>
-              <w:t>Email Valoraciones</w:t>
-            </w:r>
-          </w:p>
-        </w:tc>
-        <w:tc>
-          <w:tcPr>
-            <w:cnfStyle w:val="000010000000" w:firstRow="0" w:lastRow="0" w:firstColumn="0" w:lastColumn="0" w:oddVBand="1" w:evenVBand="0" w:oddHBand="0" w:evenHBand="0" w:firstRowFirstColumn="0" w:firstRowLastColumn="0" w:lastRowFirstColumn="0" w:lastRowLastColumn="0"/>
-            <w:tcW w:w="2551" w:type="dxa"/>
-            <w:vAlign w:val="center"/>
-          </w:tcPr>
-          <w:p>
-            <w:pPr>
-              <w:ind w:left="0" w:firstLine="0"/>
-              <w:jc w:val="center"/>
-              <w:rPr>
-                <w:b/>
-              </w:rPr>
-            </w:pPr>
-            <w:r>
-              <w:rPr>
-                <w:b/>
-              </w:rPr>
-              <w:t>Encargado</w:t>
-            </w:r>
-          </w:p>
-        </w:tc>
-        <w:tc>
-          <w:tcPr>
-            <w:tcW w:w="1833" w:type="dxa"/>
-            <w:vAlign w:val="center"/>
-          </w:tcPr>
-          <w:p>
-            <w:pPr>
-              <w:ind w:left="0" w:firstLine="0"/>
-              <w:cnfStyle w:val="000000000000" w:firstRow="0" w:lastRow="0" w:firstColumn="0" w:lastColumn="0" w:oddVBand="0" w:evenVBand="0" w:oddHBand="0" w:evenHBand="0" w:firstRowFirstColumn="0" w:firstRowLastColumn="0" w:lastRowFirstColumn="0" w:lastRowLastColumn="0"/>
-              <w:rPr>
-                <w:b/>
-              </w:rPr>
-            </w:pPr>
-            <w:r>
-              <w:rPr>
-                <w:b/>
-              </w:rPr>
-              <w:t>Numero Icono</w:t>
-            </w:r>
-          </w:p>
-        </w:tc>
-        <w:tc>
-          <w:tcPr>
-            <w:cnfStyle w:val="000010000000" w:firstRow="0" w:lastRow="0" w:firstColumn="0" w:lastColumn="0" w:oddVBand="1" w:evenVBand="0" w:oddHBand="0" w:evenHBand="0" w:firstRowFirstColumn="0" w:firstRowLastColumn="0" w:lastRowFirstColumn="0" w:lastRowLastColumn="0"/>
-            <w:tcW w:w="1711" w:type="dxa"/>
-            <w:vMerge/>
-          </w:tcPr>
-          <w:p>
-            <w:pPr>
-              <w:ind w:left="0" w:firstLine="0"/>
-              <w:rPr>
-                <w:b/>
-                <w:i/>
-              </w:rPr>
-            </w:pPr>
-          </w:p>
-        </w:tc>
-      </w:tr>
-      <w:tr>
-        <w:trPr>
-          <w:trHeight w:val="359"/>
-        </w:trPr>
-        <w:tc>
-          <w:tcPr>
-            <w:cnfStyle w:val="001000000000" w:firstRow="0" w:lastRow="0" w:firstColumn="1" w:lastColumn="0" w:oddVBand="0" w:evenVBand="0" w:oddHBand="0" w:evenHBand="0" w:firstRowFirstColumn="0" w:firstRowLastColumn="0" w:lastRowFirstColumn="0" w:lastRowLastColumn="0"/>
-            <w:tcW w:w="3687" w:type="dxa"/>
-          </w:tcPr>
-          <w:p>
-            <w:pPr>
-              <w:ind w:left="0" w:firstLine="0"/>
-              <w:rPr>
-                <w:b w:val="0"/>
-                <w:i/>
-              </w:rPr>
-            </w:pPr>
-            <w:r>
-              <w:rPr>
-                <w:b w:val="0"/>
-                <w:i/>
-              </w:rPr>
-              <w:t>Mismo que el del Encargado</w:t>
-            </w:r>
-          </w:p>
-        </w:tc>
-        <w:tc>
-          <w:tcPr>
-            <w:cnfStyle w:val="000010000000" w:firstRow="0" w:lastRow="0" w:firstColumn="0" w:lastColumn="0" w:oddVBand="1" w:evenVBand="0" w:oddHBand="0" w:evenHBand="0" w:firstRowFirstColumn="0" w:firstRowLastColumn="0" w:lastRowFirstColumn="0" w:lastRowLastColumn="0"/>
-            <w:tcW w:w="2551" w:type="dxa"/>
-          </w:tcPr>
-          <w:p>
-            <w:pPr>
-              <w:ind w:left="0" w:firstLine="0"/>
-            </w:pPr>
-            <w:r>
-              <w:t xml:space="preserve">Rubén </w:t>
-            </w:r>
-            <w:proofErr w:type="spellStart"/>
-            <w:r>
-              <w:t>Martinez</w:t>
-            </w:r>
-            <w:proofErr w:type="spellEnd"/>
-          </w:p>
-        </w:tc>
-        <w:tc>
-          <w:tcPr>
-            <w:tcW w:w="1833" w:type="dxa"/>
-          </w:tcPr>
-          <w:p>
-            <w:pPr>
-              <w:ind w:left="0" w:firstLine="0"/>
-              <w:jc w:val="center"/>
-              <w:cnfStyle w:val="000000000000" w:firstRow="0" w:lastRow="0" w:firstColumn="0" w:lastColumn="0" w:oddVBand="0" w:evenVBand="0" w:oddHBand="0" w:evenHBand="0" w:firstRowFirstColumn="0" w:firstRowLastColumn="0" w:lastRowFirstColumn="0" w:lastRowLastColumn="0"/>
-              <w:rPr>
-                <w:i/>
-              </w:rPr>
-            </w:pPr>
-            <w:r>
-              <w:rPr>
-                <w:i/>
-              </w:rPr>
-              <w:t>01</w:t>
-            </w:r>
-          </w:p>
-        </w:tc>
-        <w:tc>
-          <w:tcPr>
-            <w:cnfStyle w:val="000010000000" w:firstRow="0" w:lastRow="0" w:firstColumn="0" w:lastColumn="0" w:oddVBand="1" w:evenVBand="0" w:oddHBand="0" w:evenHBand="0" w:firstRowFirstColumn="0" w:firstRowLastColumn="0" w:lastRowFirstColumn="0" w:lastRowLastColumn="0"/>
-            <w:tcW w:w="1711" w:type="dxa"/>
-          </w:tcPr>
-          <w:p>
-            <w:pPr>
-              <w:ind w:left="0" w:firstLine="0"/>
-              <w:rPr>
-                <w:i/>
-              </w:rPr>
-            </w:pPr>
-          </w:p>
-        </w:tc>
-      </w:tr>
-      <w:tr>
-        <w:trPr>
-          <w:trHeight w:val="340"/>
-        </w:trPr>
-        <w:tc>
-          <w:tcPr>
-            <w:cnfStyle w:val="001000000000" w:firstRow="0" w:lastRow="0" w:firstColumn="1" w:lastColumn="0" w:oddVBand="0" w:evenVBand="0" w:oddHBand="0" w:evenHBand="0" w:firstRowFirstColumn="0" w:firstRowLastColumn="0" w:lastRowFirstColumn="0" w:lastRowLastColumn="0"/>
-            <w:tcW w:w="3687" w:type="dxa"/>
-          </w:tcPr>
-          <w:p>
-            <w:pPr>
-              <w:ind w:left="0" w:firstLine="0"/>
-              <w:rPr>
-                <w:b w:val="0"/>
-              </w:rPr>
-            </w:pPr>
-            <w:r>
-              <w:rPr>
-                <w:b w:val="0"/>
-              </w:rPr>
-              <w:t>cocina_uarg_unpa2@hotmail.com</w:t>
-            </w:r>
-          </w:p>
-        </w:tc>
-        <w:tc>
-          <w:tcPr>
-            <w:cnfStyle w:val="000010000000" w:firstRow="0" w:lastRow="0" w:firstColumn="0" w:lastColumn="0" w:oddVBand="1" w:evenVBand="0" w:oddHBand="0" w:evenHBand="0" w:firstRowFirstColumn="0" w:firstRowLastColumn="0" w:lastRowFirstColumn="0" w:lastRowLastColumn="0"/>
-            <w:tcW w:w="2551" w:type="dxa"/>
-          </w:tcPr>
-          <w:p>
-            <w:pPr>
-              <w:ind w:left="0" w:firstLine="0"/>
-            </w:pPr>
-            <w:r>
-              <w:t>Alejandro Clavel</w:t>
-            </w:r>
-          </w:p>
-        </w:tc>
-        <w:tc>
-          <w:tcPr>
-            <w:tcW w:w="1833" w:type="dxa"/>
-          </w:tcPr>
-          <w:p>
-            <w:pPr>
-              <w:ind w:left="0" w:firstLine="0"/>
-              <w:jc w:val="center"/>
-              <w:cnfStyle w:val="000000000000" w:firstRow="0" w:lastRow="0" w:firstColumn="0" w:lastColumn="0" w:oddVBand="0" w:evenVBand="0" w:oddHBand="0" w:evenHBand="0" w:firstRowFirstColumn="0" w:firstRowLastColumn="0" w:lastRowFirstColumn="0" w:lastRowLastColumn="0"/>
-              <w:rPr>
-                <w:i/>
-              </w:rPr>
-            </w:pPr>
-            <w:r>
-              <w:rPr>
-                <w:i/>
-              </w:rPr>
-              <w:t>02</w:t>
-            </w:r>
-          </w:p>
-        </w:tc>
-        <w:tc>
-          <w:tcPr>
-            <w:cnfStyle w:val="000010000000" w:firstRow="0" w:lastRow="0" w:firstColumn="0" w:lastColumn="0" w:oddVBand="1" w:evenVBand="0" w:oddHBand="0" w:evenHBand="0" w:firstRowFirstColumn="0" w:firstRowLastColumn="0" w:lastRowFirstColumn="0" w:lastRowLastColumn="0"/>
-            <w:tcW w:w="1711" w:type="dxa"/>
-          </w:tcPr>
-          <w:p>
-            <w:pPr>
-              <w:ind w:left="0" w:firstLine="0"/>
-              <w:rPr>
-                <w:i/>
-              </w:rPr>
-            </w:pPr>
-          </w:p>
-        </w:tc>
-      </w:tr>
-      <w:tr>
-        <w:trPr>
-          <w:trHeight w:val="340"/>
-        </w:trPr>
-        <w:tc>
-          <w:tcPr>
-            <w:cnfStyle w:val="001000000000" w:firstRow="0" w:lastRow="0" w:firstColumn="1" w:lastColumn="0" w:oddVBand="0" w:evenVBand="0" w:oddHBand="0" w:evenHBand="0" w:firstRowFirstColumn="0" w:firstRowLastColumn="0" w:lastRowFirstColumn="0" w:lastRowLastColumn="0"/>
-            <w:tcW w:w="3687" w:type="dxa"/>
-          </w:tcPr>
-          <w:p>
-            <w:pPr>
-              <w:ind w:left="0" w:firstLine="0"/>
-              <w:rPr>
-                <w:b w:val="0"/>
-                <w:i/>
-              </w:rPr>
-            </w:pPr>
-            <w:r>
-              <w:rPr>
-                <w:b w:val="0"/>
-                <w:i/>
-              </w:rPr>
-              <w:t>Mismo que el del encargado</w:t>
-            </w:r>
-          </w:p>
-        </w:tc>
-        <w:tc>
-          <w:tcPr>
-            <w:cnfStyle w:val="000010000000" w:firstRow="0" w:lastRow="0" w:firstColumn="0" w:lastColumn="0" w:oddVBand="1" w:evenVBand="0" w:oddHBand="0" w:evenHBand="0" w:firstRowFirstColumn="0" w:firstRowLastColumn="0" w:lastRowFirstColumn="0" w:lastRowLastColumn="0"/>
-            <w:tcW w:w="2551" w:type="dxa"/>
-          </w:tcPr>
-          <w:p>
-            <w:pPr>
-              <w:ind w:left="0" w:firstLine="0"/>
-            </w:pPr>
-            <w:r>
-              <w:t>Norma Valenciano</w:t>
-            </w:r>
-          </w:p>
-        </w:tc>
-        <w:tc>
-          <w:tcPr>
-            <w:tcW w:w="1833" w:type="dxa"/>
-          </w:tcPr>
-          <w:p>
-            <w:pPr>
-              <w:ind w:left="0" w:firstLine="0"/>
-              <w:jc w:val="center"/>
-              <w:cnfStyle w:val="000000000000" w:firstRow="0" w:lastRow="0" w:firstColumn="0" w:lastColumn="0" w:oddVBand="0" w:evenVBand="0" w:oddHBand="0" w:evenHBand="0" w:firstRowFirstColumn="0" w:firstRowLastColumn="0" w:lastRowFirstColumn="0" w:lastRowLastColumn="0"/>
-              <w:rPr>
-                <w:i/>
-              </w:rPr>
-            </w:pPr>
-            <w:r>
-              <w:rPr>
-                <w:i/>
-              </w:rPr>
-              <w:t>Por Defecto</w:t>
-            </w:r>
-          </w:p>
-        </w:tc>
-        <w:tc>
-          <w:tcPr>
-            <w:cnfStyle w:val="000010000000" w:firstRow="0" w:lastRow="0" w:firstColumn="0" w:lastColumn="0" w:oddVBand="1" w:evenVBand="0" w:oddHBand="0" w:evenHBand="0" w:firstRowFirstColumn="0" w:firstRowLastColumn="0" w:lastRowFirstColumn="0" w:lastRowLastColumn="0"/>
-            <w:tcW w:w="1711" w:type="dxa"/>
-          </w:tcPr>
-          <w:p>
-            <w:pPr>
-              <w:ind w:left="0" w:firstLine="0"/>
-              <w:rPr>
-                <w:i/>
-              </w:rPr>
-            </w:pPr>
-          </w:p>
-        </w:tc>
-      </w:tr>
-      <w:tr>
-        <w:trPr>
-          <w:trHeight w:val="340"/>
-        </w:trPr>
-        <w:tc>
-          <w:tcPr>
-            <w:cnfStyle w:val="001000000000" w:firstRow="0" w:lastRow="0" w:firstColumn="1" w:lastColumn="0" w:oddVBand="0" w:evenVBand="0" w:oddHBand="0" w:evenHBand="0" w:firstRowFirstColumn="0" w:firstRowLastColumn="0" w:lastRowFirstColumn="0" w:lastRowLastColumn="0"/>
-            <w:tcW w:w="8071" w:type="dxa"/>
-            <w:gridSpan w:val="3"/>
-            <w:vAlign w:val="center"/>
-          </w:tcPr>
-          <w:p>
-            <w:pPr>
-              <w:ind w:left="0" w:firstLine="0"/>
-              <w:jc w:val="right"/>
-              <w:rPr>
-                <w:i/>
-              </w:rPr>
-            </w:pPr>
-            <w:r>
-              <w:rPr>
-                <w:i/>
-              </w:rPr>
-              <w:t>Resultado del elemento de pruebas</w:t>
-            </w:r>
-          </w:p>
-        </w:tc>
-        <w:tc>
-          <w:tcPr>
-            <w:cnfStyle w:val="000010000000" w:firstRow="0" w:lastRow="0" w:firstColumn="0" w:lastColumn="0" w:oddVBand="1" w:evenVBand="0" w:oddHBand="0" w:evenHBand="0" w:firstRowFirstColumn="0" w:firstRowLastColumn="0" w:lastRowFirstColumn="0" w:lastRowLastColumn="0"/>
-            <w:tcW w:w="1711" w:type="dxa"/>
-          </w:tcPr>
-          <w:p>
-            <w:pPr>
-              <w:ind w:left="0" w:firstLine="0"/>
-              <w:jc w:val="center"/>
-              <w:rPr>
-                <w:i/>
-              </w:rPr>
-            </w:pPr>
-            <w:proofErr w:type="spellStart"/>
-            <w:r>
-              <w:rPr>
-                <w:i/>
-              </w:rPr>
-              <w:t>Aprob</w:t>
-            </w:r>
-            <w:proofErr w:type="spellEnd"/>
-            <w:r>
-              <w:rPr>
-                <w:i/>
-              </w:rPr>
-              <w:t>/</w:t>
-            </w:r>
-            <w:proofErr w:type="spellStart"/>
-            <w:r>
-              <w:rPr>
-                <w:i/>
-              </w:rPr>
-              <w:t>Desapr</w:t>
-            </w:r>
-            <w:proofErr w:type="spellEnd"/>
-          </w:p>
-        </w:tc>
-      </w:tr>
-    </w:tbl>
-    <w:p>
-      <w:pPr>
-        <w:pStyle w:val="PSI-Normal"/>
-        <w:ind w:left="360" w:firstLine="0"/>
-      </w:pPr>
-    </w:p>
-    <w:p>
-      <w:pPr>
-        <w:pStyle w:val="PSI-Normal"/>
-        <w:numPr>
-          <w:ilvl w:val="0"/>
-          <w:numId w:val="29"/>
-        </w:numPr>
-      </w:pPr>
-      <w:r>
-        <w:t xml:space="preserve">Datos incompletos: </w:t>
-      </w:r>
-    </w:p>
-    <w:p>
-      <w:pPr>
-        <w:pStyle w:val="PSI-Normal"/>
-      </w:pPr>
-    </w:p>
-    <w:tbl>
-      <w:tblPr>
-        <w:tblStyle w:val="Cuadrculamedia1-nfasis3"/>
-        <w:tblW w:w="9782" w:type="dxa"/>
-        <w:tblInd w:w="-318" w:type="dxa"/>
-        <w:tblLook w:val="0280" w:firstRow="0" w:lastRow="0" w:firstColumn="1" w:lastColumn="0" w:noHBand="1" w:noVBand="0"/>
-      </w:tblPr>
-      <w:tblGrid>
-        <w:gridCol w:w="5529"/>
-        <w:gridCol w:w="2563"/>
-        <w:gridCol w:w="1690"/>
-      </w:tblGrid>
-      <w:tr>
-        <w:trPr>
-          <w:trHeight w:val="340"/>
-        </w:trPr>
-        <w:tc>
-          <w:tcPr>
-            <w:cnfStyle w:val="001000000000" w:firstRow="0" w:lastRow="0" w:firstColumn="1" w:lastColumn="0" w:oddVBand="0" w:evenVBand="0" w:oddHBand="0" w:evenHBand="0" w:firstRowFirstColumn="0" w:firstRowLastColumn="0" w:lastRowFirstColumn="0" w:lastRowLastColumn="0"/>
-            <w:tcW w:w="8092" w:type="dxa"/>
-            <w:gridSpan w:val="2"/>
-            <w:vAlign w:val="center"/>
-          </w:tcPr>
-          <w:p>
-            <w:pPr>
-              <w:ind w:left="0" w:firstLine="0"/>
-              <w:jc w:val="center"/>
-              <w:rPr>
-                <w:b w:val="0"/>
-              </w:rPr>
-            </w:pPr>
-            <w:r>
-              <w:t>Valores</w:t>
-            </w:r>
-          </w:p>
-        </w:tc>
-        <w:tc>
-          <w:tcPr>
-            <w:cnfStyle w:val="000010000000" w:firstRow="0" w:lastRow="0" w:firstColumn="0" w:lastColumn="0" w:oddVBand="1" w:evenVBand="0" w:oddHBand="0" w:evenHBand="0" w:firstRowFirstColumn="0" w:firstRowLastColumn="0" w:lastRowFirstColumn="0" w:lastRowLastColumn="0"/>
-            <w:tcW w:w="1690" w:type="dxa"/>
-            <w:vMerge w:val="restart"/>
-            <w:vAlign w:val="center"/>
-          </w:tcPr>
-          <w:p>
-            <w:pPr>
-              <w:ind w:left="0" w:firstLine="0"/>
-              <w:jc w:val="center"/>
-              <w:rPr>
-                <w:b/>
-              </w:rPr>
-            </w:pPr>
-            <w:r>
-              <w:rPr>
-                <w:b/>
-              </w:rPr>
-              <w:t>Resultado</w:t>
-            </w:r>
-          </w:p>
-        </w:tc>
-      </w:tr>
-      <w:tr>
-        <w:trPr>
-          <w:trHeight w:val="340"/>
-        </w:trPr>
-        <w:tc>
-          <w:tcPr>
-            <w:cnfStyle w:val="001000000000" w:firstRow="0" w:lastRow="0" w:firstColumn="1" w:lastColumn="0" w:oddVBand="0" w:evenVBand="0" w:oddHBand="0" w:evenHBand="0" w:firstRowFirstColumn="0" w:firstRowLastColumn="0" w:lastRowFirstColumn="0" w:lastRowLastColumn="0"/>
-            <w:tcW w:w="5529" w:type="dxa"/>
-            <w:vAlign w:val="center"/>
-          </w:tcPr>
-          <w:p>
-            <w:pPr>
-              <w:ind w:left="0" w:firstLine="0"/>
-              <w:jc w:val="center"/>
-            </w:pPr>
-            <w:r>
-              <w:t>Email Valoraciones</w:t>
-            </w:r>
-          </w:p>
-        </w:tc>
-        <w:tc>
-          <w:tcPr>
-            <w:cnfStyle w:val="000010000000" w:firstRow="0" w:lastRow="0" w:firstColumn="0" w:lastColumn="0" w:oddVBand="1" w:evenVBand="0" w:oddHBand="0" w:evenHBand="0" w:firstRowFirstColumn="0" w:firstRowLastColumn="0" w:lastRowFirstColumn="0" w:lastRowLastColumn="0"/>
-            <w:tcW w:w="2563" w:type="dxa"/>
-            <w:vAlign w:val="center"/>
-          </w:tcPr>
-          <w:p>
-            <w:pPr>
-              <w:ind w:left="0" w:firstLine="0"/>
-              <w:jc w:val="center"/>
-              <w:rPr>
-                <w:b/>
-              </w:rPr>
-            </w:pPr>
-            <w:r>
-              <w:rPr>
-                <w:b/>
-              </w:rPr>
-              <w:t>Numero Icono</w:t>
-            </w:r>
-          </w:p>
-        </w:tc>
-        <w:tc>
-          <w:tcPr>
-            <w:tcW w:w="1690" w:type="dxa"/>
-            <w:vMerge/>
-          </w:tcPr>
-          <w:p>
-            <w:pPr>
-              <w:ind w:left="0" w:firstLine="0"/>
-              <w:cnfStyle w:val="000000000000" w:firstRow="0" w:lastRow="0" w:firstColumn="0" w:lastColumn="0" w:oddVBand="0" w:evenVBand="0" w:oddHBand="0" w:evenHBand="0" w:firstRowFirstColumn="0" w:firstRowLastColumn="0" w:lastRowFirstColumn="0" w:lastRowLastColumn="0"/>
-              <w:rPr>
-                <w:b/>
-                <w:i/>
-              </w:rPr>
-            </w:pPr>
-          </w:p>
-        </w:tc>
-      </w:tr>
-      <w:tr>
-        <w:trPr>
-          <w:trHeight w:val="359"/>
-        </w:trPr>
-        <w:tc>
-          <w:tcPr>
-            <w:cnfStyle w:val="001000000000" w:firstRow="0" w:lastRow="0" w:firstColumn="1" w:lastColumn="0" w:oddVBand="0" w:evenVBand="0" w:oddHBand="0" w:evenHBand="0" w:firstRowFirstColumn="0" w:firstRowLastColumn="0" w:lastRowFirstColumn="0" w:lastRowLastColumn="0"/>
-            <w:tcW w:w="5529" w:type="dxa"/>
-          </w:tcPr>
-          <w:p>
-            <w:pPr>
-              <w:ind w:left="0" w:firstLine="0"/>
-              <w:rPr>
-                <w:b w:val="0"/>
-                <w:i/>
-              </w:rPr>
-            </w:pPr>
-            <w:r>
-              <w:rPr>
-                <w:b w:val="0"/>
-                <w:i/>
-              </w:rPr>
-              <w:lastRenderedPageBreak/>
-              <w:t>Mismo que el del encargado</w:t>
-            </w:r>
-          </w:p>
-        </w:tc>
-        <w:tc>
-          <w:tcPr>
-            <w:cnfStyle w:val="000010000000" w:firstRow="0" w:lastRow="0" w:firstColumn="0" w:lastColumn="0" w:oddVBand="1" w:evenVBand="0" w:oddHBand="0" w:evenHBand="0" w:firstRowFirstColumn="0" w:firstRowLastColumn="0" w:lastRowFirstColumn="0" w:lastRowLastColumn="0"/>
-            <w:tcW w:w="2563" w:type="dxa"/>
-          </w:tcPr>
-          <w:p>
-            <w:pPr>
-              <w:ind w:left="0" w:firstLine="0"/>
-              <w:jc w:val="center"/>
-              <w:rPr>
-                <w:i/>
-              </w:rPr>
-            </w:pPr>
-            <w:r>
-              <w:rPr>
-                <w:i/>
-              </w:rPr>
-              <w:t>01</w:t>
-            </w:r>
-          </w:p>
-        </w:tc>
-        <w:tc>
-          <w:tcPr>
-            <w:tcW w:w="1690" w:type="dxa"/>
-          </w:tcPr>
-          <w:p>
-            <w:pPr>
-              <w:ind w:left="0" w:firstLine="0"/>
-              <w:cnfStyle w:val="000000000000" w:firstRow="0" w:lastRow="0" w:firstColumn="0" w:lastColumn="0" w:oddVBand="0" w:evenVBand="0" w:oddHBand="0" w:evenHBand="0" w:firstRowFirstColumn="0" w:firstRowLastColumn="0" w:lastRowFirstColumn="0" w:lastRowLastColumn="0"/>
-              <w:rPr>
-                <w:i/>
-              </w:rPr>
-            </w:pPr>
-          </w:p>
-        </w:tc>
-      </w:tr>
-      <w:tr>
-        <w:trPr>
-          <w:trHeight w:val="340"/>
-        </w:trPr>
-        <w:tc>
-          <w:tcPr>
-            <w:cnfStyle w:val="001000000000" w:firstRow="0" w:lastRow="0" w:firstColumn="1" w:lastColumn="0" w:oddVBand="0" w:evenVBand="0" w:oddHBand="0" w:evenHBand="0" w:firstRowFirstColumn="0" w:firstRowLastColumn="0" w:lastRowFirstColumn="0" w:lastRowLastColumn="0"/>
-            <w:tcW w:w="5529" w:type="dxa"/>
-          </w:tcPr>
-          <w:p>
-            <w:pPr>
-              <w:ind w:left="0" w:firstLine="0"/>
-              <w:rPr>
-                <w:b w:val="0"/>
-                <w:i/>
-              </w:rPr>
-            </w:pPr>
-            <w:r>
-              <w:rPr>
-                <w:b w:val="0"/>
-                <w:i/>
-              </w:rPr>
-              <w:t>Campo Vacío</w:t>
-            </w:r>
-          </w:p>
-        </w:tc>
-        <w:tc>
-          <w:tcPr>
-            <w:cnfStyle w:val="000010000000" w:firstRow="0" w:lastRow="0" w:firstColumn="0" w:lastColumn="0" w:oddVBand="1" w:evenVBand="0" w:oddHBand="0" w:evenHBand="0" w:firstRowFirstColumn="0" w:firstRowLastColumn="0" w:lastRowFirstColumn="0" w:lastRowLastColumn="0"/>
-            <w:tcW w:w="2563" w:type="dxa"/>
-          </w:tcPr>
-          <w:p>
-            <w:pPr>
-              <w:ind w:left="0" w:firstLine="0"/>
-              <w:jc w:val="center"/>
-              <w:rPr>
-                <w:i/>
-              </w:rPr>
-            </w:pPr>
-            <w:r>
-              <w:rPr>
-                <w:i/>
-              </w:rPr>
-              <w:t>03</w:t>
-            </w:r>
-          </w:p>
-        </w:tc>
-        <w:tc>
-          <w:tcPr>
-            <w:tcW w:w="1690" w:type="dxa"/>
-          </w:tcPr>
-          <w:p>
-            <w:pPr>
-              <w:ind w:left="0" w:firstLine="0"/>
-              <w:cnfStyle w:val="000000000000" w:firstRow="0" w:lastRow="0" w:firstColumn="0" w:lastColumn="0" w:oddVBand="0" w:evenVBand="0" w:oddHBand="0" w:evenHBand="0" w:firstRowFirstColumn="0" w:firstRowLastColumn="0" w:lastRowFirstColumn="0" w:lastRowLastColumn="0"/>
-              <w:rPr>
-                <w:i/>
-              </w:rPr>
-            </w:pPr>
-          </w:p>
-        </w:tc>
-      </w:tr>
-      <w:tr>
-        <w:trPr>
-          <w:trHeight w:val="340"/>
-        </w:trPr>
-        <w:tc>
-          <w:tcPr>
-            <w:cnfStyle w:val="001000000000" w:firstRow="0" w:lastRow="0" w:firstColumn="1" w:lastColumn="0" w:oddVBand="0" w:evenVBand="0" w:oddHBand="0" w:evenHBand="0" w:firstRowFirstColumn="0" w:firstRowLastColumn="0" w:lastRowFirstColumn="0" w:lastRowLastColumn="0"/>
-            <w:tcW w:w="5529" w:type="dxa"/>
-          </w:tcPr>
-          <w:p>
-            <w:pPr>
-              <w:ind w:left="0" w:firstLine="0"/>
-              <w:rPr>
-                <w:b w:val="0"/>
-              </w:rPr>
-            </w:pPr>
-            <w:r>
-              <w:rPr>
-                <w:b w:val="0"/>
-                <w:i/>
-              </w:rPr>
-              <w:t>Mismo que el del encargado</w:t>
-            </w:r>
-          </w:p>
-        </w:tc>
-        <w:tc>
-          <w:tcPr>
-            <w:cnfStyle w:val="000010000000" w:firstRow="0" w:lastRow="0" w:firstColumn="0" w:lastColumn="0" w:oddVBand="1" w:evenVBand="0" w:oddHBand="0" w:evenHBand="0" w:firstRowFirstColumn="0" w:firstRowLastColumn="0" w:lastRowFirstColumn="0" w:lastRowLastColumn="0"/>
-            <w:tcW w:w="2563" w:type="dxa"/>
-          </w:tcPr>
-          <w:p>
-            <w:pPr>
-              <w:ind w:left="0" w:firstLine="0"/>
-              <w:jc w:val="center"/>
-              <w:rPr>
-                <w:i/>
-              </w:rPr>
-            </w:pPr>
-            <w:r>
-              <w:rPr>
-                <w:i/>
-              </w:rPr>
-              <w:t>Por Defecto</w:t>
-            </w:r>
-          </w:p>
-        </w:tc>
-        <w:tc>
-          <w:tcPr>
-            <w:tcW w:w="1690" w:type="dxa"/>
-          </w:tcPr>
-          <w:p>
-            <w:pPr>
-              <w:ind w:left="0" w:firstLine="0"/>
-              <w:cnfStyle w:val="000000000000" w:firstRow="0" w:lastRow="0" w:firstColumn="0" w:lastColumn="0" w:oddVBand="0" w:evenVBand="0" w:oddHBand="0" w:evenHBand="0" w:firstRowFirstColumn="0" w:firstRowLastColumn="0" w:lastRowFirstColumn="0" w:lastRowLastColumn="0"/>
-              <w:rPr>
-                <w:i/>
-              </w:rPr>
-            </w:pPr>
-          </w:p>
-        </w:tc>
-      </w:tr>
-      <w:tr>
-        <w:trPr>
-          <w:trHeight w:val="340"/>
-        </w:trPr>
-        <w:tc>
-          <w:tcPr>
-            <w:cnfStyle w:val="001000000000" w:firstRow="0" w:lastRow="0" w:firstColumn="1" w:lastColumn="0" w:oddVBand="0" w:evenVBand="0" w:oddHBand="0" w:evenHBand="0" w:firstRowFirstColumn="0" w:firstRowLastColumn="0" w:lastRowFirstColumn="0" w:lastRowLastColumn="0"/>
-            <w:tcW w:w="5529" w:type="dxa"/>
-          </w:tcPr>
-          <w:p>
-            <w:pPr>
-              <w:ind w:left="0" w:firstLine="0"/>
-              <w:rPr>
-                <w:b w:val="0"/>
-                <w:i/>
-              </w:rPr>
-            </w:pPr>
-            <w:r>
-              <w:rPr>
-                <w:b w:val="0"/>
-              </w:rPr>
-              <w:t>servicio</w:t>
-            </w:r>
-            <w:r>
-              <w:rPr>
-                <w:b w:val="0"/>
-              </w:rPr>
-              <w:t>_uarg_unpa2@hotmail.com</w:t>
-            </w:r>
-          </w:p>
-        </w:tc>
-        <w:tc>
-          <w:tcPr>
-            <w:cnfStyle w:val="000010000000" w:firstRow="0" w:lastRow="0" w:firstColumn="0" w:lastColumn="0" w:oddVBand="1" w:evenVBand="0" w:oddHBand="0" w:evenHBand="0" w:firstRowFirstColumn="0" w:firstRowLastColumn="0" w:lastRowFirstColumn="0" w:lastRowLastColumn="0"/>
-            <w:tcW w:w="2563" w:type="dxa"/>
-          </w:tcPr>
-          <w:p>
-            <w:pPr>
-              <w:ind w:left="0" w:firstLine="0"/>
-              <w:jc w:val="center"/>
-              <w:rPr>
-                <w:i/>
-              </w:rPr>
-            </w:pPr>
-            <w:r>
-              <w:rPr>
-                <w:i/>
-              </w:rPr>
-              <w:t>05</w:t>
-            </w:r>
-          </w:p>
-        </w:tc>
-        <w:tc>
-          <w:tcPr>
-            <w:tcW w:w="1690" w:type="dxa"/>
-          </w:tcPr>
-          <w:p>
-            <w:pPr>
-              <w:ind w:left="0" w:firstLine="0"/>
-              <w:cnfStyle w:val="000000000000" w:firstRow="0" w:lastRow="0" w:firstColumn="0" w:lastColumn="0" w:oddVBand="0" w:evenVBand="0" w:oddHBand="0" w:evenHBand="0" w:firstRowFirstColumn="0" w:firstRowLastColumn="0" w:lastRowFirstColumn="0" w:lastRowLastColumn="0"/>
-              <w:rPr>
-                <w:i/>
-              </w:rPr>
-            </w:pPr>
-          </w:p>
-        </w:tc>
-      </w:tr>
-      <w:tr>
-        <w:trPr>
-          <w:trHeight w:val="340"/>
-        </w:trPr>
-        <w:tc>
-          <w:tcPr>
-            <w:cnfStyle w:val="001000000000" w:firstRow="0" w:lastRow="0" w:firstColumn="1" w:lastColumn="0" w:oddVBand="0" w:evenVBand="0" w:oddHBand="0" w:evenHBand="0" w:firstRowFirstColumn="0" w:firstRowLastColumn="0" w:lastRowFirstColumn="0" w:lastRowLastColumn="0"/>
-            <w:tcW w:w="5529" w:type="dxa"/>
-          </w:tcPr>
-          <w:p>
-            <w:pPr>
-              <w:ind w:left="0" w:firstLine="0"/>
-              <w:rPr>
-                <w:b w:val="0"/>
-                <w:i/>
-              </w:rPr>
-            </w:pPr>
-            <w:r>
-              <w:rPr>
-                <w:b w:val="0"/>
-                <w:i/>
-              </w:rPr>
-              <w:t>Campo Vacío</w:t>
-            </w:r>
-          </w:p>
-        </w:tc>
-        <w:tc>
-          <w:tcPr>
-            <w:cnfStyle w:val="000010000000" w:firstRow="0" w:lastRow="0" w:firstColumn="0" w:lastColumn="0" w:oddVBand="1" w:evenVBand="0" w:oddHBand="0" w:evenHBand="0" w:firstRowFirstColumn="0" w:firstRowLastColumn="0" w:lastRowFirstColumn="0" w:lastRowLastColumn="0"/>
-            <w:tcW w:w="2563" w:type="dxa"/>
-          </w:tcPr>
-          <w:p>
-            <w:pPr>
-              <w:ind w:left="0" w:firstLine="0"/>
-              <w:jc w:val="center"/>
-              <w:rPr>
-                <w:i/>
-              </w:rPr>
-            </w:pPr>
-            <w:r>
-              <w:rPr>
-                <w:i/>
-              </w:rPr>
-              <w:t>Por Defecto</w:t>
-            </w:r>
-          </w:p>
-        </w:tc>
-        <w:tc>
-          <w:tcPr>
-            <w:tcW w:w="1690" w:type="dxa"/>
-          </w:tcPr>
-          <w:p>
-            <w:pPr>
-              <w:ind w:left="0" w:firstLine="0"/>
-              <w:cnfStyle w:val="000000000000" w:firstRow="0" w:lastRow="0" w:firstColumn="0" w:lastColumn="0" w:oddVBand="0" w:evenVBand="0" w:oddHBand="0" w:evenHBand="0" w:firstRowFirstColumn="0" w:firstRowLastColumn="0" w:lastRowFirstColumn="0" w:lastRowLastColumn="0"/>
-              <w:rPr>
-                <w:i/>
-              </w:rPr>
-            </w:pPr>
-          </w:p>
-        </w:tc>
-      </w:tr>
-      <w:tr>
-        <w:trPr>
-          <w:trHeight w:val="340"/>
-        </w:trPr>
-        <w:tc>
-          <w:tcPr>
-            <w:cnfStyle w:val="001000000000" w:firstRow="0" w:lastRow="0" w:firstColumn="1" w:lastColumn="0" w:oddVBand="0" w:evenVBand="0" w:oddHBand="0" w:evenHBand="0" w:firstRowFirstColumn="0" w:firstRowLastColumn="0" w:lastRowFirstColumn="0" w:lastRowLastColumn="0"/>
-            <w:tcW w:w="8092" w:type="dxa"/>
-            <w:gridSpan w:val="2"/>
-            <w:vAlign w:val="center"/>
-          </w:tcPr>
-          <w:p>
-            <w:pPr>
-              <w:ind w:left="0" w:firstLine="0"/>
-              <w:jc w:val="right"/>
-              <w:rPr>
-                <w:i/>
-              </w:rPr>
-            </w:pPr>
-            <w:r>
-              <w:rPr>
-                <w:i/>
-              </w:rPr>
-              <w:t>Resultado del elemento de pruebas</w:t>
-            </w:r>
-          </w:p>
-        </w:tc>
-        <w:tc>
-          <w:tcPr>
-            <w:cnfStyle w:val="000010000000" w:firstRow="0" w:lastRow="0" w:firstColumn="0" w:lastColumn="0" w:oddVBand="1" w:evenVBand="0" w:oddHBand="0" w:evenHBand="0" w:firstRowFirstColumn="0" w:firstRowLastColumn="0" w:lastRowFirstColumn="0" w:lastRowLastColumn="0"/>
-            <w:tcW w:w="1690" w:type="dxa"/>
-          </w:tcPr>
-          <w:p>
-            <w:pPr>
-              <w:ind w:left="0" w:firstLine="0"/>
-              <w:jc w:val="center"/>
-              <w:rPr>
-                <w:i/>
-              </w:rPr>
-            </w:pPr>
-            <w:proofErr w:type="spellStart"/>
-            <w:r>
-              <w:rPr>
-                <w:i/>
-              </w:rPr>
-              <w:t>Aprob</w:t>
-            </w:r>
-            <w:proofErr w:type="spellEnd"/>
-            <w:r>
-              <w:rPr>
-                <w:i/>
-              </w:rPr>
-              <w:t>/</w:t>
-            </w:r>
-            <w:proofErr w:type="spellStart"/>
-            <w:r>
-              <w:rPr>
-                <w:i/>
-              </w:rPr>
-              <w:t>Desapr</w:t>
-            </w:r>
-            <w:proofErr w:type="spellEnd"/>
-          </w:p>
-        </w:tc>
-      </w:tr>
-    </w:tbl>
-    <w:p>
-      <w:pPr>
-        <w:pStyle w:val="PSI-Normal"/>
-        <w:ind w:left="360" w:firstLine="0"/>
-      </w:pPr>
-    </w:p>
-    <w:p>
-      <w:pPr>
-        <w:pStyle w:val="PSI-Normal"/>
-        <w:numPr>
-          <w:ilvl w:val="0"/>
-          <w:numId w:val="29"/>
-        </w:numPr>
-      </w:pPr>
-      <w:r>
-        <w:t xml:space="preserve">Datos erróneos: </w:t>
-      </w:r>
-    </w:p>
-    <w:p>
-      <w:pPr>
-        <w:pStyle w:val="PSI-Normal"/>
-      </w:pPr>
-    </w:p>
-    <w:tbl>
-      <w:tblPr>
-        <w:tblStyle w:val="Cuadrculamedia1-nfasis3"/>
-        <w:tblW w:w="9782" w:type="dxa"/>
-        <w:tblInd w:w="-318" w:type="dxa"/>
-        <w:tblLook w:val="0280" w:firstRow="0" w:lastRow="0" w:firstColumn="1" w:lastColumn="0" w:noHBand="1" w:noVBand="0"/>
-      </w:tblPr>
-      <w:tblGrid>
-        <w:gridCol w:w="8091"/>
-        <w:gridCol w:w="1691"/>
-      </w:tblGrid>
-      <w:tr>
-        <w:trPr>
-          <w:trHeight w:val="340"/>
-        </w:trPr>
-        <w:tc>
-          <w:tcPr>
-            <w:cnfStyle w:val="001000000000" w:firstRow="0" w:lastRow="0" w:firstColumn="1" w:lastColumn="0" w:oddVBand="0" w:evenVBand="0" w:oddHBand="0" w:evenHBand="0" w:firstRowFirstColumn="0" w:firstRowLastColumn="0" w:lastRowFirstColumn="0" w:lastRowLastColumn="0"/>
-            <w:tcW w:w="8091" w:type="dxa"/>
-            <w:vAlign w:val="center"/>
-          </w:tcPr>
-          <w:p>
-            <w:pPr>
-              <w:ind w:left="0" w:firstLine="0"/>
-              <w:jc w:val="center"/>
-            </w:pPr>
-            <w:r>
-              <w:t>Email Valoraciones</w:t>
-            </w:r>
-          </w:p>
-        </w:tc>
-        <w:tc>
-          <w:tcPr>
-            <w:cnfStyle w:val="000010000000" w:firstRow="0" w:lastRow="0" w:firstColumn="0" w:lastColumn="0" w:oddVBand="1" w:evenVBand="0" w:oddHBand="0" w:evenHBand="0" w:firstRowFirstColumn="0" w:firstRowLastColumn="0" w:lastRowFirstColumn="0" w:lastRowLastColumn="0"/>
-            <w:tcW w:w="1691" w:type="dxa"/>
-          </w:tcPr>
-          <w:p>
-            <w:pPr>
-              <w:ind w:left="0" w:firstLine="0"/>
-              <w:rPr>
-                <w:b/>
-                <w:i/>
-              </w:rPr>
-            </w:pPr>
-            <w:r>
-              <w:rPr>
-                <w:b/>
-              </w:rPr>
-              <w:t>Resultado</w:t>
-            </w:r>
-          </w:p>
-        </w:tc>
-      </w:tr>
-      <w:tr>
-        <w:trPr>
-          <w:trHeight w:val="340"/>
-        </w:trPr>
-        <w:tc>
-          <w:tcPr>
-            <w:cnfStyle w:val="001000000000" w:firstRow="0" w:lastRow="0" w:firstColumn="1" w:lastColumn="0" w:oddVBand="0" w:evenVBand="0" w:oddHBand="0" w:evenHBand="0" w:firstRowFirstColumn="0" w:firstRowLastColumn="0" w:lastRowFirstColumn="0" w:lastRowLastColumn="0"/>
-            <w:tcW w:w="8091" w:type="dxa"/>
-          </w:tcPr>
-          <w:p>
-            <w:pPr>
-              <w:ind w:left="0" w:firstLine="0"/>
-            </w:pPr>
-            <w:r>
-              <w:rPr>
-                <w:b w:val="0"/>
-              </w:rPr>
-              <w:t>departamentoEncargadoDeLaLimpiezaYGestionDeLosBañosDeLaUARG@hotmail.com</w:t>
-            </w:r>
-          </w:p>
-        </w:tc>
-        <w:tc>
-          <w:tcPr>
-            <w:cnfStyle w:val="000010000000" w:firstRow="0" w:lastRow="0" w:firstColumn="0" w:lastColumn="0" w:oddVBand="1" w:evenVBand="0" w:oddHBand="0" w:evenHBand="0" w:firstRowFirstColumn="0" w:firstRowLastColumn="0" w:lastRowFirstColumn="0" w:lastRowLastColumn="0"/>
-            <w:tcW w:w="1691" w:type="dxa"/>
-          </w:tcPr>
-          <w:p>
-            <w:pPr>
-              <w:ind w:left="0" w:firstLine="0"/>
-              <w:rPr>
-                <w:i/>
-              </w:rPr>
-            </w:pPr>
-          </w:p>
-        </w:tc>
-      </w:tr>
-      <w:tr>
-        <w:trPr>
-          <w:trHeight w:val="340"/>
-        </w:trPr>
-        <w:tc>
-          <w:tcPr>
-            <w:cnfStyle w:val="001000000000" w:firstRow="0" w:lastRow="0" w:firstColumn="1" w:lastColumn="0" w:oddVBand="0" w:evenVBand="0" w:oddHBand="0" w:evenHBand="0" w:firstRowFirstColumn="0" w:firstRowLastColumn="0" w:lastRowFirstColumn="0" w:lastRowLastColumn="0"/>
-            <w:tcW w:w="8091" w:type="dxa"/>
-            <w:vAlign w:val="center"/>
-          </w:tcPr>
-          <w:p>
-            <w:pPr>
-              <w:ind w:left="0" w:firstLine="0"/>
-              <w:jc w:val="right"/>
-              <w:rPr>
-                <w:i/>
-              </w:rPr>
-            </w:pPr>
-            <w:r>
-              <w:rPr>
-                <w:i/>
-              </w:rPr>
-              <w:t>Resultado del elemento de pruebas</w:t>
-            </w:r>
-          </w:p>
-        </w:tc>
-        <w:tc>
-          <w:tcPr>
-            <w:cnfStyle w:val="000010000000" w:firstRow="0" w:lastRow="0" w:firstColumn="0" w:lastColumn="0" w:oddVBand="1" w:evenVBand="0" w:oddHBand="0" w:evenHBand="0" w:firstRowFirstColumn="0" w:firstRowLastColumn="0" w:lastRowFirstColumn="0" w:lastRowLastColumn="0"/>
-            <w:tcW w:w="1691" w:type="dxa"/>
-          </w:tcPr>
-          <w:p>
-            <w:pPr>
-              <w:ind w:left="0" w:firstLine="0"/>
-              <w:jc w:val="center"/>
-              <w:rPr>
-                <w:i/>
-              </w:rPr>
-            </w:pPr>
-            <w:proofErr w:type="spellStart"/>
-            <w:r>
-              <w:rPr>
-                <w:i/>
-              </w:rPr>
-              <w:t>Aprob</w:t>
-            </w:r>
-            <w:proofErr w:type="spellEnd"/>
-            <w:r>
-              <w:rPr>
-                <w:i/>
-              </w:rPr>
-              <w:t>/</w:t>
-            </w:r>
-            <w:proofErr w:type="spellStart"/>
-            <w:r>
-              <w:rPr>
-                <w:i/>
-              </w:rPr>
-              <w:t>Desapr</w:t>
-            </w:r>
-            <w:proofErr w:type="spellEnd"/>
-          </w:p>
-        </w:tc>
-      </w:tr>
-    </w:tbl>
-    <w:p>
-      <w:pPr>
-        <w:pStyle w:val="PSI-Normal"/>
-      </w:pPr>
-    </w:p>
-    <w:p>
-      <w:pPr>
-        <w:pStyle w:val="PSI-Normal"/>
-        <w:numPr>
-          <w:ilvl w:val="0"/>
-          <w:numId w:val="29"/>
-        </w:numPr>
-      </w:pPr>
-      <w:r>
-        <w:t xml:space="preserve">Comprobación de en los datos: </w:t>
-      </w:r>
-    </w:p>
-    <w:p>
-      <w:pPr>
-        <w:pStyle w:val="PSI-Normal"/>
-      </w:pPr>
-    </w:p>
-    <w:tbl>
-      <w:tblPr>
-        <w:tblStyle w:val="Cuadrculamedia1-nfasis3"/>
-        <w:tblW w:w="9782" w:type="dxa"/>
-        <w:tblInd w:w="-318" w:type="dxa"/>
-        <w:tblLook w:val="0280" w:firstRow="0" w:lastRow="0" w:firstColumn="1" w:lastColumn="0" w:noHBand="1" w:noVBand="0"/>
-      </w:tblPr>
-      <w:tblGrid>
-        <w:gridCol w:w="3828"/>
-        <w:gridCol w:w="4111"/>
-        <w:gridCol w:w="1843"/>
-      </w:tblGrid>
-      <w:tr>
-        <w:trPr>
-          <w:trHeight w:val="340"/>
-        </w:trPr>
-        <w:tc>
-          <w:tcPr>
-            <w:cnfStyle w:val="001000000000" w:firstRow="0" w:lastRow="0" w:firstColumn="1" w:lastColumn="0" w:oddVBand="0" w:evenVBand="0" w:oddHBand="0" w:evenHBand="0" w:firstRowFirstColumn="0" w:firstRowLastColumn="0" w:lastRowFirstColumn="0" w:lastRowLastColumn="0"/>
-            <w:tcW w:w="3828" w:type="dxa"/>
-            <w:vAlign w:val="center"/>
-          </w:tcPr>
-          <w:p>
-            <w:pPr>
-              <w:ind w:left="0" w:firstLine="0"/>
-              <w:jc w:val="center"/>
-            </w:pPr>
-            <w:r>
-              <w:t>Campo Analizado</w:t>
-            </w:r>
-          </w:p>
-        </w:tc>
-        <w:tc>
-          <w:tcPr>
-            <w:cnfStyle w:val="000010000000" w:firstRow="0" w:lastRow="0" w:firstColumn="0" w:lastColumn="0" w:oddVBand="1" w:evenVBand="0" w:oddHBand="0" w:evenHBand="0" w:firstRowFirstColumn="0" w:firstRowLastColumn="0" w:lastRowFirstColumn="0" w:lastRowLastColumn="0"/>
-            <w:tcW w:w="5954" w:type="dxa"/>
-            <w:gridSpan w:val="2"/>
-          </w:tcPr>
-          <w:p>
-            <w:pPr>
-              <w:ind w:left="0" w:firstLine="0"/>
-              <w:rPr>
-                <w:b/>
-                <w:i/>
-              </w:rPr>
-            </w:pPr>
-            <w:r>
-              <w:rPr>
-                <w:b/>
-              </w:rPr>
-              <w:t>Resultado</w:t>
-            </w:r>
-          </w:p>
-        </w:tc>
-      </w:tr>
-      <w:tr>
-        <w:trPr>
-          <w:trHeight w:val="359"/>
-        </w:trPr>
-        <w:tc>
-          <w:tcPr>
-            <w:cnfStyle w:val="001000000000" w:firstRow="0" w:lastRow="0" w:firstColumn="1" w:lastColumn="0" w:oddVBand="0" w:evenVBand="0" w:oddHBand="0" w:evenHBand="0" w:firstRowFirstColumn="0" w:firstRowLastColumn="0" w:lastRowFirstColumn="0" w:lastRowLastColumn="0"/>
-            <w:tcW w:w="3828" w:type="dxa"/>
-          </w:tcPr>
-          <w:p>
-            <w:pPr>
-              <w:ind w:left="0" w:firstLine="0"/>
-              <w:rPr>
-                <w:b w:val="0"/>
-                <w:i/>
-              </w:rPr>
-            </w:pPr>
-            <w:r>
-              <w:rPr>
-                <w:b w:val="0"/>
-                <w:i/>
-              </w:rPr>
-              <w:t>Encargado</w:t>
-            </w:r>
-          </w:p>
-        </w:tc>
-        <w:tc>
-          <w:tcPr>
-            <w:cnfStyle w:val="000010000000" w:firstRow="0" w:lastRow="0" w:firstColumn="0" w:lastColumn="0" w:oddVBand="1" w:evenVBand="0" w:oddHBand="0" w:evenHBand="0" w:firstRowFirstColumn="0" w:firstRowLastColumn="0" w:lastRowFirstColumn="0" w:lastRowLastColumn="0"/>
-            <w:tcW w:w="5954" w:type="dxa"/>
-            <w:gridSpan w:val="2"/>
-          </w:tcPr>
-          <w:p>
-            <w:pPr>
-              <w:ind w:left="0" w:firstLine="0"/>
-              <w:rPr>
-                <w:i/>
-              </w:rPr>
-            </w:pPr>
-            <w:r>
-              <w:rPr>
-                <w:i/>
-              </w:rPr>
-              <w:t>No existen usuarios disponibles para la selección que no cuenten con el rol de encargado de servicio.</w:t>
-            </w:r>
-          </w:p>
-        </w:tc>
-      </w:tr>
-      <w:tr>
-        <w:trPr>
-          <w:trHeight w:val="340"/>
-        </w:trPr>
-        <w:tc>
-          <w:tcPr>
-            <w:cnfStyle w:val="001000000000" w:firstRow="0" w:lastRow="0" w:firstColumn="1" w:lastColumn="0" w:oddVBand="0" w:evenVBand="0" w:oddHBand="0" w:evenHBand="0" w:firstRowFirstColumn="0" w:firstRowLastColumn="0" w:lastRowFirstColumn="0" w:lastRowLastColumn="0"/>
-            <w:tcW w:w="3828" w:type="dxa"/>
-          </w:tcPr>
-          <w:p>
-            <w:pPr>
-              <w:ind w:left="0" w:firstLine="0"/>
-              <w:rPr>
-                <w:b w:val="0"/>
-                <w:i/>
-              </w:rPr>
-            </w:pPr>
-            <w:r>
-              <w:rPr>
-                <w:b w:val="0"/>
-                <w:i/>
-              </w:rPr>
-              <w:t>Icono</w:t>
-            </w:r>
-          </w:p>
-        </w:tc>
-        <w:tc>
-          <w:tcPr>
-            <w:cnfStyle w:val="000010000000" w:firstRow="0" w:lastRow="0" w:firstColumn="0" w:lastColumn="0" w:oddVBand="1" w:evenVBand="0" w:oddHBand="0" w:evenHBand="0" w:firstRowFirstColumn="0" w:firstRowLastColumn="0" w:lastRowFirstColumn="0" w:lastRowLastColumn="0"/>
-            <w:tcW w:w="5954" w:type="dxa"/>
-            <w:gridSpan w:val="2"/>
-          </w:tcPr>
-          <w:p>
-            <w:pPr>
-              <w:ind w:left="0" w:firstLine="0"/>
-              <w:rPr>
-                <w:i/>
-              </w:rPr>
-            </w:pPr>
-          </w:p>
-        </w:tc>
-      </w:tr>
-      <w:tr>
-        <w:trPr>
-          <w:trHeight w:val="340"/>
-        </w:trPr>
-        <w:tc>
-          <w:tcPr>
-            <w:cnfStyle w:val="001000000000" w:firstRow="0" w:lastRow="0" w:firstColumn="1" w:lastColumn="0" w:oddVBand="0" w:evenVBand="0" w:oddHBand="0" w:evenHBand="0" w:firstRowFirstColumn="0" w:firstRowLastColumn="0" w:lastRowFirstColumn="0" w:lastRowLastColumn="0"/>
-            <w:tcW w:w="7939" w:type="dxa"/>
-            <w:gridSpan w:val="2"/>
-            <w:vAlign w:val="center"/>
-          </w:tcPr>
-          <w:p>
-            <w:pPr>
-              <w:ind w:left="0" w:firstLine="0"/>
-              <w:jc w:val="right"/>
-              <w:rPr>
-                <w:i/>
-              </w:rPr>
-            </w:pPr>
-            <w:r>
-              <w:rPr>
-                <w:i/>
-              </w:rPr>
-              <w:t>Resultado del elemento de pruebas</w:t>
-            </w:r>
-          </w:p>
-        </w:tc>
-        <w:tc>
-          <w:tcPr>
-            <w:cnfStyle w:val="000010000000" w:firstRow="0" w:lastRow="0" w:firstColumn="0" w:lastColumn="0" w:oddVBand="1" w:evenVBand="0" w:oddHBand="0" w:evenHBand="0" w:firstRowFirstColumn="0" w:firstRowLastColumn="0" w:lastRowFirstColumn="0" w:lastRowLastColumn="0"/>
-            <w:tcW w:w="1843" w:type="dxa"/>
-          </w:tcPr>
-          <w:p>
-            <w:pPr>
-              <w:ind w:left="0" w:firstLine="0"/>
-              <w:jc w:val="center"/>
-              <w:rPr>
-                <w:i/>
-              </w:rPr>
-            </w:pPr>
-            <w:proofErr w:type="spellStart"/>
-            <w:r>
-              <w:rPr>
-                <w:i/>
-              </w:rPr>
-              <w:t>Aprob</w:t>
-            </w:r>
-            <w:proofErr w:type="spellEnd"/>
-            <w:r>
-              <w:rPr>
-                <w:i/>
-              </w:rPr>
-              <w:t>/</w:t>
-            </w:r>
-            <w:proofErr w:type="spellStart"/>
-            <w:r>
-              <w:rPr>
-                <w:i/>
-              </w:rPr>
-              <w:t>Desapr</w:t>
-            </w:r>
-            <w:proofErr w:type="spellEnd"/>
-          </w:p>
-        </w:tc>
-      </w:tr>
-    </w:tbl>
-    <w:p>
-      <w:pPr>
-        <w:pStyle w:val="PSI-Normal"/>
-      </w:pPr>
-    </w:p>
-    <w:p>
-      <w:pPr>
-        <w:pStyle w:val="PSI-Ttulo2"/>
-        <w:rPr>
-          <w:rFonts w:eastAsiaTheme="minorHAnsi"/>
-        </w:rPr>
-      </w:pPr>
-      <w:r>
-        <w:br w:type="page"/>
-      </w:r>
-      <w:r>
-        <w:rPr>
-          <w:rFonts w:eastAsiaTheme="minorHAnsi"/>
-        </w:rPr>
-        <w:lastRenderedPageBreak/>
-        <w:t>&lt;</w:t>
-      </w:r>
-      <w:r>
-        <w:rPr>
-          <w:rFonts w:eastAsiaTheme="minorHAnsi"/>
-        </w:rPr>
-        <w:t>Pruebas Funcionalidad de Habilitación de Servicios</w:t>
-      </w:r>
-      <w:r>
-        <w:rPr>
-          <w:rFonts w:eastAsiaTheme="minorHAnsi"/>
-        </w:rPr>
-        <w:t>&gt;</w:t>
-      </w:r>
-    </w:p>
-    <w:p>
-      <w:pPr>
-        <w:ind w:left="720"/>
-      </w:pPr>
-    </w:p>
-    <w:p>
-      <w:pPr>
-        <w:pStyle w:val="PSI-Ttulo3"/>
-      </w:pPr>
-      <w:r>
-        <w:t>Descripción</w:t>
-      </w:r>
-    </w:p>
-    <w:p>
-      <w:pPr>
-        <w:ind w:left="720"/>
-        <w:jc w:val="both"/>
-      </w:pPr>
-    </w:p>
-    <w:p>
-      <w:pPr>
-        <w:pStyle w:val="PSI-Ttulo3"/>
-      </w:pPr>
-      <w:r>
-        <w:t>Condiciones de ejecución</w:t>
-      </w:r>
-    </w:p>
-    <w:p>
-      <w:pPr>
-        <w:pStyle w:val="PSI-Normal"/>
-      </w:pPr>
-    </w:p>
-    <w:p>
-      <w:pPr>
-        <w:ind w:left="720"/>
-        <w:jc w:val="both"/>
-      </w:pPr>
-    </w:p>
-    <w:p>
-      <w:pPr>
-        <w:pStyle w:val="PSI-Ttulo3"/>
-      </w:pPr>
-      <w:r>
-        <w:t>Entrada</w:t>
-      </w:r>
-    </w:p>
-    <w:p>
-      <w:pPr>
-        <w:pStyle w:val="PSI-Normal"/>
-      </w:pPr>
-    </w:p>
-    <w:p>
-      <w:pPr>
-        <w:pStyle w:val="PSI-Ttulo3"/>
-      </w:pPr>
-      <w:r>
-        <w:t>Resultado esperado</w:t>
-      </w:r>
-    </w:p>
-    <w:p>
-      <w:pPr>
-        <w:ind w:left="720"/>
-      </w:pPr>
-    </w:p>
-    <w:p>
-      <w:pPr>
-        <w:pStyle w:val="PSI-Ttulo3"/>
-      </w:pPr>
-      <w:r>
-        <w:t>Evaluación de la Prueba</w:t>
-      </w:r>
-    </w:p>
-    <w:p>
-      <w:r>
-        <w:br w:type="page"/>
-      </w:r>
-    </w:p>
-    <w:p>
-      <w:pPr>
-        <w:pStyle w:val="PSI-Ttulo2"/>
-        <w:rPr>
-          <w:rFonts w:eastAsiaTheme="minorHAnsi"/>
-        </w:rPr>
-      </w:pPr>
-      <w:bookmarkStart w:id="26" w:name="_Toc497361396"/>
-      <w:r>
-        <w:rPr>
-          <w:rFonts w:eastAsiaTheme="minorHAnsi"/>
-        </w:rPr>
-        <w:lastRenderedPageBreak/>
-        <w:t>&lt;</w:t>
-      </w:r>
-      <w:r>
-        <w:rPr>
-          <w:rFonts w:eastAsiaTheme="minorHAnsi"/>
-        </w:rPr>
-        <w:t>Pruebas Funcionalidad de Deshabilitación de Servicios</w:t>
-      </w:r>
-      <w:r>
-        <w:rPr>
-          <w:rFonts w:eastAsiaTheme="minorHAnsi"/>
-        </w:rPr>
-        <w:t>&gt;</w:t>
-      </w:r>
-      <w:bookmarkEnd w:id="26"/>
-    </w:p>
-    <w:p>
-      <w:pPr>
-        <w:pStyle w:val="PSI-Ttulo3"/>
-      </w:pPr>
-    </w:p>
-    <w:p>
-      <w:pPr>
-        <w:pStyle w:val="PSI-Ttulo3"/>
-      </w:pPr>
-      <w:r>
-        <w:t>Descripción</w:t>
-      </w:r>
-    </w:p>
-    <w:p>
-      <w:pPr>
-        <w:pStyle w:val="PSI-Normal"/>
-      </w:pPr>
-      <w:bookmarkStart w:id="27" w:name="_Toc497361401"/>
-      <w:r>
-        <w:t>La siguiente sección tiene como objetivo el de descubrir fallos u alteraciones al funcionamiento principal y esperado del sistema. Con el objetivo final de poder encontrar una solución a los mismos, mejorando la calidad del producto desarrollado.</w:t>
-      </w:r>
-    </w:p>
-    <w:p>
-      <w:pPr>
-        <w:pStyle w:val="PSI-Normal"/>
-      </w:pPr>
-      <w:r>
-        <w:t>En este apartado en específico se realizaran pruebas de características relacionadas a la funcionalidad de deshabilitación de un servicio en el sistema tales como correcto funcionamiento de botones y resultados de su uso plasmado en la base de datos.</w:t>
-      </w:r>
-    </w:p>
-    <w:p>
-      <w:pPr>
-        <w:ind w:left="720"/>
-        <w:jc w:val="both"/>
-      </w:pPr>
-    </w:p>
-    <w:p>
-      <w:pPr>
-        <w:pStyle w:val="PSI-Ttulo3"/>
-      </w:pPr>
-      <w:r>
-        <w:t>Condiciones de ejecución</w:t>
-      </w:r>
-    </w:p>
-    <w:p>
-      <w:pPr>
-        <w:pStyle w:val="PSI-Normal"/>
-      </w:pPr>
-      <w:r>
-        <w:t>Se deberá contar con las siguientes precondiciones al momento de desarrollar las pruebas:</w:t>
-      </w:r>
-    </w:p>
-    <w:p>
-      <w:pPr>
-        <w:pStyle w:val="PSI-Normal"/>
-        <w:numPr>
-          <w:ilvl w:val="0"/>
-          <w:numId w:val="18"/>
-        </w:numPr>
-      </w:pPr>
-      <w:r>
-        <w:t>El sistema deberá encontrarse en ejecución y a disposición de uso para las pruebas.</w:t>
-      </w:r>
-    </w:p>
-    <w:p>
-      <w:pPr>
-        <w:pStyle w:val="PSI-Normal"/>
-        <w:numPr>
-          <w:ilvl w:val="0"/>
-          <w:numId w:val="18"/>
-        </w:numPr>
-      </w:pPr>
-      <w:r>
-        <w:t>Un usuario con los permisos de administrador de servicio deberá de estar ya registrado en el sistema.</w:t>
-      </w:r>
-    </w:p>
-    <w:p>
-      <w:pPr>
-        <w:pStyle w:val="PSI-Normal"/>
-        <w:numPr>
-          <w:ilvl w:val="0"/>
-          <w:numId w:val="18"/>
-        </w:numPr>
-      </w:pPr>
-      <w:r>
-        <w:t>El usuario ingresara a la plataforma web y luego iniciara sesión en el sistema.</w:t>
-      </w:r>
-    </w:p>
-    <w:p>
-      <w:pPr>
-        <w:pStyle w:val="PSI-Normal"/>
-        <w:numPr>
-          <w:ilvl w:val="0"/>
-          <w:numId w:val="18"/>
-        </w:numPr>
-      </w:pPr>
-      <w:r>
-        <w:t xml:space="preserve">Se deberá de estar localizado en la pantalla de </w:t>
-      </w:r>
-      <w:r>
-        <w:rPr>
-          <w:i/>
-        </w:rPr>
-        <w:t>“gestión de servicios”</w:t>
-      </w:r>
-      <w:r>
-        <w:t>. Y luego en la pantalla de edición de un servicio.</w:t>
-      </w:r>
-    </w:p>
-    <w:p>
-      <w:pPr>
-        <w:ind w:left="720"/>
-        <w:jc w:val="both"/>
-      </w:pPr>
-    </w:p>
-    <w:p>
-      <w:pPr>
-        <w:pStyle w:val="PSI-Ttulo3"/>
-      </w:pPr>
-      <w:r>
-        <w:t>Entrada</w:t>
-      </w:r>
-    </w:p>
-    <w:p>
-      <w:pPr>
-        <w:pStyle w:val="PSI-Normal"/>
-      </w:pPr>
-      <w:r>
         <w:t>Los pasos para el desarrollo de las pruebas consisten en el completado de los datos requeridos para la habilitación de un nuevo servicio con diferentes valores:</w:t>
       </w:r>
     </w:p>
@@ -7983,7 +8044,7 @@
       <w:r>
         <w:t>Evaluación de la Prueba</w:t>
       </w:r>
-      <w:bookmarkEnd w:id="27"/>
+      <w:bookmarkEnd w:id="26"/>
     </w:p>
     <w:p>
       <w:pPr>
@@ -8271,8 +8332,9 @@
         <w:tblLook w:val="0280" w:firstRow="0" w:lastRow="0" w:firstColumn="1" w:lastColumn="0" w:noHBand="1" w:noVBand="0"/>
       </w:tblPr>
       <w:tblGrid>
-        <w:gridCol w:w="5388"/>
-        <w:gridCol w:w="2551"/>
+        <w:gridCol w:w="3403"/>
+        <w:gridCol w:w="1701"/>
+        <w:gridCol w:w="2835"/>
         <w:gridCol w:w="1843"/>
       </w:tblGrid>
       <w:tr>
@@ -8282,7 +8344,7 @@
         <w:tc>
           <w:tcPr>
             <w:cnfStyle w:val="001000000000" w:firstRow="0" w:lastRow="0" w:firstColumn="1" w:lastColumn="0" w:oddVBand="0" w:evenVBand="0" w:oddHBand="0" w:evenHBand="0" w:firstRowFirstColumn="0" w:firstRowLastColumn="0" w:lastRowFirstColumn="0" w:lastRowLastColumn="0"/>
-            <w:tcW w:w="5388" w:type="dxa"/>
+            <w:tcW w:w="3403" w:type="dxa"/>
             <w:vAlign w:val="center"/>
           </w:tcPr>
           <w:p>
@@ -8301,7 +8363,7 @@
         <w:tc>
           <w:tcPr>
             <w:cnfStyle w:val="000010000000" w:firstRow="0" w:lastRow="0" w:firstColumn="0" w:lastColumn="0" w:oddVBand="1" w:evenVBand="0" w:oddHBand="0" w:evenHBand="0" w:firstRowFirstColumn="0" w:firstRowLastColumn="0" w:lastRowFirstColumn="0" w:lastRowLastColumn="0"/>
-            <w:tcW w:w="2551" w:type="dxa"/>
+            <w:tcW w:w="1701" w:type="dxa"/>
             <w:vAlign w:val="center"/>
           </w:tcPr>
           <w:p>
@@ -8330,7 +8392,8 @@
         </w:tc>
         <w:tc>
           <w:tcPr>
-            <w:tcW w:w="1843" w:type="dxa"/>
+            <w:tcW w:w="4678" w:type="dxa"/>
+            <w:gridSpan w:val="2"/>
             <w:vAlign w:val="center"/>
           </w:tcPr>
           <w:p>
@@ -8358,7 +8421,7 @@
         <w:tc>
           <w:tcPr>
             <w:cnfStyle w:val="001000000000" w:firstRow="0" w:lastRow="0" w:firstColumn="1" w:lastColumn="0" w:oddVBand="0" w:evenVBand="0" w:oddHBand="0" w:evenHBand="0" w:firstRowFirstColumn="0" w:firstRowLastColumn="0" w:lastRowFirstColumn="0" w:lastRowLastColumn="0"/>
-            <w:tcW w:w="5388" w:type="dxa"/>
+            <w:tcW w:w="3403" w:type="dxa"/>
           </w:tcPr>
           <w:p>
             <w:pPr>
@@ -8380,7 +8443,7 @@
         <w:tc>
           <w:tcPr>
             <w:cnfStyle w:val="000010000000" w:firstRow="0" w:lastRow="0" w:firstColumn="0" w:lastColumn="0" w:oddVBand="1" w:evenVBand="0" w:oddHBand="0" w:evenHBand="0" w:firstRowFirstColumn="0" w:firstRowLastColumn="0" w:lastRowFirstColumn="0" w:lastRowLastColumn="0"/>
-            <w:tcW w:w="2551" w:type="dxa"/>
+            <w:tcW w:w="1701" w:type="dxa"/>
           </w:tcPr>
           <w:p>
             <w:pPr>
@@ -8400,7 +8463,8 @@
         </w:tc>
         <w:tc>
           <w:tcPr>
-            <w:tcW w:w="1843" w:type="dxa"/>
+            <w:tcW w:w="4678" w:type="dxa"/>
+            <w:gridSpan w:val="2"/>
           </w:tcPr>
           <w:p>
             <w:pPr>
@@ -8410,6 +8474,12 @@
                 <w:i/>
               </w:rPr>
             </w:pPr>
+            <w:r>
+              <w:rPr>
+                <w:i/>
+              </w:rPr>
+              <w:t>FUNCIONAMIENTO CORRECTO</w:t>
+            </w:r>
           </w:p>
         </w:tc>
       </w:tr>
@@ -8420,7 +8490,7 @@
         <w:tc>
           <w:tcPr>
             <w:cnfStyle w:val="001000000000" w:firstRow="0" w:lastRow="0" w:firstColumn="1" w:lastColumn="0" w:oddVBand="0" w:evenVBand="0" w:oddHBand="0" w:evenHBand="0" w:firstRowFirstColumn="0" w:firstRowLastColumn="0" w:lastRowFirstColumn="0" w:lastRowLastColumn="0"/>
-            <w:tcW w:w="5388" w:type="dxa"/>
+            <w:tcW w:w="3403" w:type="dxa"/>
           </w:tcPr>
           <w:p>
             <w:pPr>
@@ -8442,7 +8512,7 @@
         <w:tc>
           <w:tcPr>
             <w:cnfStyle w:val="000010000000" w:firstRow="0" w:lastRow="0" w:firstColumn="0" w:lastColumn="0" w:oddVBand="1" w:evenVBand="0" w:oddHBand="0" w:evenHBand="0" w:firstRowFirstColumn="0" w:firstRowLastColumn="0" w:lastRowFirstColumn="0" w:lastRowLastColumn="0"/>
-            <w:tcW w:w="2551" w:type="dxa"/>
+            <w:tcW w:w="1701" w:type="dxa"/>
           </w:tcPr>
           <w:p>
             <w:pPr>
@@ -8462,7 +8532,8 @@
         </w:tc>
         <w:tc>
           <w:tcPr>
-            <w:tcW w:w="1843" w:type="dxa"/>
+            <w:tcW w:w="4678" w:type="dxa"/>
+            <w:gridSpan w:val="2"/>
           </w:tcPr>
           <w:p>
             <w:pPr>
@@ -8472,6 +8543,27 @@
                 <w:i/>
               </w:rPr>
             </w:pPr>
+            <w:r>
+              <w:rPr>
+                <w:i/>
+              </w:rPr>
+              <w:t xml:space="preserve">FUNCIONAMIENTO CORRECTO </w:t>
+            </w:r>
+          </w:p>
+          <w:p>
+            <w:pPr>
+              <w:ind w:left="0" w:firstLine="0"/>
+              <w:cnfStyle w:val="000000000000" w:firstRow="0" w:lastRow="0" w:firstColumn="0" w:lastColumn="0" w:oddVBand="0" w:evenVBand="0" w:oddHBand="0" w:evenHBand="0" w:firstRowFirstColumn="0" w:firstRowLastColumn="0" w:lastRowFirstColumn="0" w:lastRowLastColumn="0"/>
+              <w:rPr>
+                <w:i/>
+              </w:rPr>
+            </w:pPr>
+            <w:r>
+              <w:rPr>
+                <w:i/>
+              </w:rPr>
+              <w:t>(breve retraso en la respuesta grafica al presionar el elemento, sin afectar integridad de función y BD final)</w:t>
+            </w:r>
           </w:p>
         </w:tc>
       </w:tr>
@@ -8482,7 +8574,7 @@
         <w:tc>
           <w:tcPr>
             <w:cnfStyle w:val="001000000000" w:firstRow="0" w:lastRow="0" w:firstColumn="1" w:lastColumn="0" w:oddVBand="0" w:evenVBand="0" w:oddHBand="0" w:evenHBand="0" w:firstRowFirstColumn="0" w:firstRowLastColumn="0" w:lastRowFirstColumn="0" w:lastRowLastColumn="0"/>
-            <w:tcW w:w="5388" w:type="dxa"/>
+            <w:tcW w:w="3403" w:type="dxa"/>
           </w:tcPr>
           <w:p>
             <w:pPr>
@@ -8504,7 +8596,7 @@
         <w:tc>
           <w:tcPr>
             <w:cnfStyle w:val="000010000000" w:firstRow="0" w:lastRow="0" w:firstColumn="0" w:lastColumn="0" w:oddVBand="1" w:evenVBand="0" w:oddHBand="0" w:evenHBand="0" w:firstRowFirstColumn="0" w:firstRowLastColumn="0" w:lastRowFirstColumn="0" w:lastRowLastColumn="0"/>
-            <w:tcW w:w="2551" w:type="dxa"/>
+            <w:tcW w:w="1701" w:type="dxa"/>
           </w:tcPr>
           <w:p>
             <w:pPr>
@@ -8524,7 +8616,8 @@
         </w:tc>
         <w:tc>
           <w:tcPr>
-            <w:tcW w:w="1843" w:type="dxa"/>
+            <w:tcW w:w="4678" w:type="dxa"/>
+            <w:gridSpan w:val="2"/>
           </w:tcPr>
           <w:p>
             <w:pPr>
@@ -8534,6 +8627,29 @@
                 <w:i/>
               </w:rPr>
             </w:pPr>
+            <w:r>
+              <w:rPr>
+                <w:i/>
+              </w:rPr>
+              <w:t xml:space="preserve">FUNCIONAMIENTO CORRECTO </w:t>
+            </w:r>
+          </w:p>
+          <w:p>
+            <w:pPr>
+              <w:ind w:left="0" w:firstLine="0"/>
+              <w:cnfStyle w:val="000000000000" w:firstRow="0" w:lastRow="0" w:firstColumn="0" w:lastColumn="0" w:oddVBand="0" w:evenVBand="0" w:oddHBand="0" w:evenHBand="0" w:firstRowFirstColumn="0" w:firstRowLastColumn="0" w:lastRowFirstColumn="0" w:lastRowLastColumn="0"/>
+              <w:rPr>
+                <w:i/>
+              </w:rPr>
+            </w:pPr>
+            <w:bookmarkStart w:id="27" w:name="_GoBack"/>
+            <w:bookmarkEnd w:id="27"/>
+            <w:r>
+              <w:rPr>
+                <w:i/>
+              </w:rPr>
+              <w:t>(breve retraso en la respuesta grafica al presionar el elemento, sin afectar integridad de función y BD final)</w:t>
+            </w:r>
           </w:p>
         </w:tc>
       </w:tr>
@@ -8545,7 +8661,7 @@
           <w:tcPr>
             <w:cnfStyle w:val="001000000000" w:firstRow="0" w:lastRow="0" w:firstColumn="1" w:lastColumn="0" w:oddVBand="0" w:evenVBand="0" w:oddHBand="0" w:evenHBand="0" w:firstRowFirstColumn="0" w:firstRowLastColumn="0" w:lastRowFirstColumn="0" w:lastRowLastColumn="0"/>
             <w:tcW w:w="7939" w:type="dxa"/>
-            <w:gridSpan w:val="2"/>
+            <w:gridSpan w:val="3"/>
             <w:vAlign w:val="center"/>
           </w:tcPr>
           <w:p>
@@ -8568,37 +8684,26 @@
           <w:tcPr>
             <w:cnfStyle w:val="000010000000" w:firstRow="0" w:lastRow="0" w:firstColumn="0" w:lastColumn="0" w:oddVBand="1" w:evenVBand="0" w:oddHBand="0" w:evenHBand="0" w:firstRowFirstColumn="0" w:firstRowLastColumn="0" w:lastRowFirstColumn="0" w:lastRowLastColumn="0"/>
             <w:tcW w:w="1843" w:type="dxa"/>
+            <w:vAlign w:val="center"/>
           </w:tcPr>
           <w:p>
             <w:pPr>
               <w:ind w:left="0" w:firstLine="0"/>
               <w:jc w:val="center"/>
               <w:rPr>
-                <w:i/>
-              </w:rPr>
-            </w:pPr>
-            <w:proofErr w:type="spellStart"/>
-            <w:r>
-              <w:rPr>
-                <w:i/>
-              </w:rPr>
-              <w:t>Aprob</w:t>
-            </w:r>
-            <w:proofErr w:type="spellEnd"/>
-            <w:r>
-              <w:rPr>
-                <w:i/>
-              </w:rPr>
-              <w:t>/</w:t>
-            </w:r>
-            <w:proofErr w:type="spellStart"/>
-            <w:r>
-              <w:rPr>
-                <w:i/>
-              </w:rPr>
-              <w:t>Desapr</w:t>
-            </w:r>
-            <w:proofErr w:type="spellEnd"/>
+                <w:b/>
+                <w:i/>
+                <w:color w:val="00B050"/>
+              </w:rPr>
+            </w:pPr>
+            <w:r>
+              <w:rPr>
+                <w:b/>
+                <w:i/>
+                <w:color w:val="00B050"/>
+              </w:rPr>
+              <w:t>APROBADO</w:t>
+            </w:r>
           </w:p>
         </w:tc>
       </w:tr>
@@ -16269,7 +16374,7 @@
 </file>
 
 <file path=customXml/itemProps2.xml><?xml version="1.0" encoding="utf-8"?>
-<ds:datastoreItem xmlns:ds="http://schemas.openxmlformats.org/officeDocument/2006/customXml" ds:itemID="{7B0CE4F1-0C3A-4891-9CB8-D5AABD6E03B6}">
+<ds:datastoreItem xmlns:ds="http://schemas.openxmlformats.org/officeDocument/2006/customXml" ds:itemID="{AE9AC4D0-3C59-4272-9D92-DA0562D8B52A}">
   <ds:schemaRefs>
     <ds:schemaRef ds:uri="http://schemas.openxmlformats.org/officeDocument/2006/bibliography"/>
   </ds:schemaRefs>

</xml_diff>

<commit_message>
Ejecucion de los Casos de Prueba 001-002-003
Resultados de las ejecuciones de los casos de prueba plasmados en sus correspondientes documentos.
</commit_message>
<xml_diff>
--- a/Pruebas/Casos de Prueba/CP001 – ABM Servicios.docx
+++ b/Pruebas/Casos de Prueba/CP001 – ABM Servicios.docx
@@ -155,6 +155,7 @@
             <w:dataBinding w:prefixMappings="xmlns:ns0='http://schemas.openxmlformats.org/package/2006/metadata/core-properties' xmlns:ns1='http://purl.org/dc/elements/1.1/'" w:xpath="/ns0:coreProperties[1]/ns1:title[1]" w:storeItemID="{6C3C8BC8-F283-45AE-878A-BAB7291924A1}"/>
             <w:text/>
           </w:sdtPr>
+          <w:sdtEndPr/>
           <w:sdtContent>
             <w:p>
               <w:pPr>
@@ -216,6 +217,7 @@
             <w:dataBinding w:prefixMappings="xmlns:ns0='http://schemas.openxmlformats.org/package/2006/metadata/core-properties' xmlns:ns1='http://purl.org/dc/elements/1.1/'" w:xpath="/ns0:coreProperties[1]/ns1:subject[1]" w:storeItemID="{6C3C8BC8-F283-45AE-878A-BAB7291924A1}"/>
             <w:text/>
           </w:sdtPr>
+          <w:sdtEndPr/>
           <w:sdtContent>
             <w:p>
               <w:pPr>
@@ -267,6 +269,7 @@
             <w:dataBinding w:prefixMappings="xmlns:ns0='http://schemas.openxmlformats.org/officeDocument/2006/extended-properties' " w:xpath="/ns0:Properties[1]/ns0:Company[1]" w:storeItemID="{6668398D-A668-4E3E-A5EB-62B293D839F1}"/>
             <w:text/>
           </w:sdtPr>
+          <w:sdtEndPr/>
           <w:sdtContent>
             <w:p>
               <w:pPr>
@@ -288,6 +291,7 @@
             <w:dataBinding w:prefixMappings="xmlns:ns0='http://schemas.openxmlformats.org/package/2006/metadata/core-properties' xmlns:ns1='http://purl.org/dc/elements/1.1/'" w:xpath="/ns0:coreProperties[1]/ns1:creator[1]" w:storeItemID="{6C3C8BC8-F283-45AE-878A-BAB7291924A1}"/>
             <w:text/>
           </w:sdtPr>
+          <w:sdtEndPr/>
           <w:sdtContent>
             <w:p>
               <w:pPr>
@@ -847,6 +851,7 @@
           <w:docPartUnique/>
         </w:docPartObj>
       </w:sdtPr>
+      <w:sdtEndPr/>
       <w:sdtContent>
         <w:p>
           <w:pPr>
@@ -2892,6 +2897,7 @@
         <w:dataBinding w:prefixMappings="xmlns:ns0='http://purl.org/dc/elements/1.1/' xmlns:ns1='http://schemas.openxmlformats.org/package/2006/metadata/core-properties' " w:xpath="/ns1:coreProperties[1]/ns0:title[1]" w:storeItemID="{6C3C8BC8-F283-45AE-878A-BAB7291924A1}"/>
         <w:text/>
       </w:sdtPr>
+      <w:sdtEndPr/>
       <w:sdtContent>
         <w:p>
           <w:pPr>
@@ -8642,8 +8648,6 @@
                 <w:i/>
               </w:rPr>
             </w:pPr>
-            <w:bookmarkStart w:id="27" w:name="_GoBack"/>
-            <w:bookmarkEnd w:id="27"/>
             <w:r>
               <w:rPr>
                 <w:i/>
@@ -8726,7 +8730,7 @@
       <w:pPr>
         <w:pStyle w:val="PSI-Ttulo1"/>
       </w:pPr>
-      <w:bookmarkStart w:id="28" w:name="_Toc497361402"/>
+      <w:bookmarkStart w:id="27" w:name="_Toc497361402"/>
       <w:r>
         <w:lastRenderedPageBreak/>
         <w:t>Plantilla Caso de Prueba</w:t>
@@ -8740,7 +8744,7 @@
       <w:r>
         <w:t>&gt;</w:t>
       </w:r>
-      <w:bookmarkEnd w:id="28"/>
+      <w:bookmarkEnd w:id="27"/>
     </w:p>
     <w:p/>
     <w:tbl>
@@ -9133,7 +9137,7 @@
                 <w:sz w:val="20"/>
               </w:rPr>
             </w:pPr>
-            <w:bookmarkStart w:id="29" w:name="DDE_LINK1"/>
+            <w:bookmarkStart w:id="28" w:name="DDE_LINK1"/>
             <w:r>
               <w:rPr>
                 <w:rFonts w:ascii="Arial" w:hAnsi="Arial"/>
@@ -9143,7 +9147,7 @@
               </w:rPr>
               <w:t>ID/Nombre Caso de Prueba:</w:t>
             </w:r>
-            <w:bookmarkEnd w:id="29"/>
+            <w:bookmarkEnd w:id="28"/>
             <w:r>
               <w:rPr>
                 <w:rFonts w:ascii="Arial" w:hAnsi="Arial"/>
@@ -9894,7 +9898,7 @@
             <w:tcBorders>
               <w:right w:val="nil"/>
             </w:tcBorders>
-            <w:shd w:val="clear" w:color="auto" w:fill="auto"/>
+            <w:shd w:val="clear" w:color="auto" w:fill="D9D9D9" w:themeFill="background1" w:themeFillShade="D9"/>
           </w:tcPr>
           <w:p>
             <w:pPr>
@@ -10020,7 +10024,7 @@
             <w:tcBorders>
               <w:right w:val="nil"/>
             </w:tcBorders>
-            <w:shd w:val="clear" w:color="auto" w:fill="auto"/>
+            <w:shd w:val="clear" w:color="auto" w:fill="D9D9D9" w:themeFill="background1" w:themeFillShade="D9"/>
           </w:tcPr>
           <w:p>
             <w:pPr>
@@ -10146,7 +10150,7 @@
             <w:tcBorders>
               <w:right w:val="nil"/>
             </w:tcBorders>
-            <w:shd w:val="clear" w:color="auto" w:fill="auto"/>
+            <w:shd w:val="clear" w:color="auto" w:fill="D9D9D9" w:themeFill="background1" w:themeFillShade="D9"/>
           </w:tcPr>
           <w:p>
             <w:pPr>
@@ -10270,7 +10274,7 @@
             <w:tcBorders>
               <w:right w:val="nil"/>
             </w:tcBorders>
-            <w:shd w:val="clear" w:color="auto" w:fill="auto"/>
+            <w:shd w:val="clear" w:color="auto" w:fill="D9D9D9" w:themeFill="background1" w:themeFillShade="D9"/>
           </w:tcPr>
           <w:p>
             <w:pPr>
@@ -10394,7 +10398,7 @@
             <w:tcBorders>
               <w:right w:val="nil"/>
             </w:tcBorders>
-            <w:shd w:val="clear" w:color="auto" w:fill="auto"/>
+            <w:shd w:val="clear" w:color="auto" w:fill="D9D9D9" w:themeFill="background1" w:themeFillShade="D9"/>
           </w:tcPr>
           <w:p>
             <w:pPr>
@@ -10406,6 +10410,13 @@
                 <w:sz w:val="20"/>
               </w:rPr>
             </w:pPr>
+            <w:r>
+              <w:rPr>
+                <w:rFonts w:ascii="Arial" w:hAnsi="Arial"/>
+                <w:sz w:val="20"/>
+              </w:rPr>
+              <w:t>100%</w:t>
+            </w:r>
           </w:p>
         </w:tc>
       </w:tr>
@@ -10519,7 +10530,7 @@
             <w:tcBorders>
               <w:right w:val="nil"/>
             </w:tcBorders>
-            <w:shd w:val="clear" w:color="auto" w:fill="auto"/>
+            <w:shd w:val="clear" w:color="auto" w:fill="D9D9D9" w:themeFill="background1" w:themeFillShade="D9"/>
           </w:tcPr>
           <w:p>
             <w:pPr>
@@ -10531,6 +10542,13 @@
                 <w:sz w:val="20"/>
               </w:rPr>
             </w:pPr>
+            <w:r>
+              <w:rPr>
+                <w:rFonts w:ascii="Arial" w:hAnsi="Arial"/>
+                <w:sz w:val="20"/>
+              </w:rPr>
+              <w:t>100%</w:t>
+            </w:r>
           </w:p>
         </w:tc>
       </w:tr>
@@ -10643,7 +10661,7 @@
             <w:tcBorders>
               <w:right w:val="nil"/>
             </w:tcBorders>
-            <w:shd w:val="clear" w:color="auto" w:fill="auto"/>
+            <w:shd w:val="clear" w:color="auto" w:fill="D9D9D9" w:themeFill="background1" w:themeFillShade="D9"/>
           </w:tcPr>
           <w:p>
             <w:pPr>
@@ -10655,6 +10673,8 @@
                 <w:sz w:val="20"/>
               </w:rPr>
             </w:pPr>
+            <w:bookmarkStart w:id="29" w:name="_GoBack"/>
+            <w:bookmarkEnd w:id="29"/>
           </w:p>
         </w:tc>
       </w:tr>
@@ -10767,7 +10787,7 @@
             <w:tcBorders>
               <w:right w:val="nil"/>
             </w:tcBorders>
-            <w:shd w:val="clear" w:color="auto" w:fill="auto"/>
+            <w:shd w:val="clear" w:color="auto" w:fill="D9D9D9" w:themeFill="background1" w:themeFillShade="D9"/>
           </w:tcPr>
           <w:p>
             <w:pPr>
@@ -10779,6 +10799,13 @@
                 <w:sz w:val="20"/>
               </w:rPr>
             </w:pPr>
+            <w:r>
+              <w:rPr>
+                <w:rFonts w:ascii="Arial" w:hAnsi="Arial"/>
+                <w:sz w:val="20"/>
+              </w:rPr>
+              <w:t>100%</w:t>
+            </w:r>
           </w:p>
         </w:tc>
       </w:tr>
@@ -16374,7 +16401,7 @@
 </file>
 
 <file path=customXml/itemProps2.xml><?xml version="1.0" encoding="utf-8"?>
-<ds:datastoreItem xmlns:ds="http://schemas.openxmlformats.org/officeDocument/2006/customXml" ds:itemID="{AE9AC4D0-3C59-4272-9D92-DA0562D8B52A}">
+<ds:datastoreItem xmlns:ds="http://schemas.openxmlformats.org/officeDocument/2006/customXml" ds:itemID="{DB98DFC1-89E2-43F3-BB7A-355822FC6E0F}">
   <ds:schemaRefs>
     <ds:schemaRef ds:uri="http://schemas.openxmlformats.org/officeDocument/2006/bibliography"/>
   </ds:schemaRefs>

</xml_diff>

<commit_message>
Actualizacion Caso de Prueba 001
Agregadas las actualizaciones en las pruebas para contemplar los cambios en los campos de la base de datos.
</commit_message>
<xml_diff>
--- a/Pruebas/Casos de Prueba/CP001 – ABM Servicios.docx
+++ b/Pruebas/Casos de Prueba/CP001 – ABM Servicios.docx
@@ -660,6 +660,32 @@
                     <w:b w:val="0"/>
                   </w:rPr>
                 </w:pPr>
+                <w:r>
+                  <w:rPr>
+                    <w:b w:val="0"/>
+                  </w:rPr>
+                  <w:t xml:space="preserve">Adición del campo </w:t>
+                </w:r>
+                <w:r>
+                  <w:rPr>
+                    <w:b w:val="0"/>
+                    <w:i/>
+                  </w:rPr>
+                  <w:t>Descripción</w:t>
+                </w:r>
+                <w:r>
+                  <w:rPr>
+                    <w:b w:val="0"/>
+                  </w:rPr>
+                  <w:t xml:space="preserve"> a la entidad </w:t>
+                </w:r>
+                <w:r>
+                  <w:rPr>
+                    <w:b w:val="0"/>
+                    <w:i/>
+                  </w:rPr>
+                  <w:t>Servicio</w:t>
+                </w:r>
               </w:p>
             </w:tc>
             <w:tc>
@@ -674,6 +700,12 @@
                     <w:i/>
                   </w:rPr>
                 </w:pPr>
+                <w:r>
+                  <w:rPr>
+                    <w:i/>
+                  </w:rPr>
+                  <w:t>Juan Rojas</w:t>
+                </w:r>
               </w:p>
             </w:tc>
             <w:tc>
@@ -685,6 +717,9 @@
                   <w:ind w:left="0" w:firstLine="0"/>
                   <w:cnfStyle w:val="000000000000" w:firstRow="0" w:lastRow="0" w:firstColumn="0" w:lastColumn="0" w:oddVBand="0" w:evenVBand="0" w:oddHBand="0" w:evenHBand="0" w:firstRowFirstColumn="0" w:firstRowLastColumn="0" w:lastRowFirstColumn="0" w:lastRowLastColumn="0"/>
                 </w:pPr>
+                <w:r>
+                  <w:t>22/11/17</w:t>
+                </w:r>
               </w:p>
             </w:tc>
             <w:tc>
@@ -699,6 +734,12 @@
                     <w:i/>
                   </w:rPr>
                 </w:pPr>
+                <w:r>
+                  <w:rPr>
+                    <w:i/>
+                  </w:rPr>
+                  <w:t>0.1.2</w:t>
+                </w:r>
               </w:p>
             </w:tc>
           </w:tr>
@@ -3945,7 +3986,19 @@
         <w:t xml:space="preserve">ombre de máximo 44 caracteres y mínimo 1; </w:t>
       </w:r>
       <w:r>
-        <w:t>encargado de servicio ya existente; email de valoraciones correspondiente al del encargado; un icono que se encuentre dentro de la galería del sistema.</w:t>
+        <w:t>encargado de servicio ya existente; email de valoraciones correspondiente al del encargado; un icono que se encuentre d</w:t>
+      </w:r>
+      <w:r>
+        <w:t xml:space="preserve">entro de la galería del sistema; una descripción de servicio con una longitud máxima de </w:t>
+      </w:r>
+      <w:r>
+        <w:t>140 y mínima de 1</w:t>
+      </w:r>
+      <w:r>
+        <w:t xml:space="preserve"> </w:t>
+      </w:r>
+      <w:r>
+        <w:t>caracteres.</w:t>
       </w:r>
     </w:p>
     <w:p>
@@ -3969,7 +4022,20 @@
         </w:numPr>
       </w:pPr>
       <w:r>
-        <w:t>Datos erróneos: Diferentes combinaciones para los elementos de pruebas. Deben de contemplarse casos para, cuando se seleccione un nombre que no cumpla con el máximo establecido de caracteres (45); se seleccione un nombre que no cumpla con el mínimo establecido de caracteres (1); cuando se requiera ingresar una dirección de correo electrónico diferente a la del encargado para recibir las valoraciones, y que esta sea mayor al máximo de caracteres permitidos (45) o menor al mínimo permitido (1).</w:t>
+        <w:t xml:space="preserve">Datos erróneos: Diferentes combinaciones para los elementos de pruebas. Deben de contemplarse casos para, cuando se seleccione un nombre que no cumpla con el máximo establecido de caracteres (45); se seleccione un nombre que no cumpla con el mínimo establecido de caracteres (1); cuando se requiera ingresar una dirección de correo electrónico diferente a la del encargado para recibir las valoraciones, y que esta </w:t>
+      </w:r>
+      <w:r>
+        <w:lastRenderedPageBreak/>
+        <w:t xml:space="preserve">sea mayor al máximo de caracteres permitidos (45) </w:t>
+      </w:r>
+      <w:r>
+        <w:t>o menor al mínimo permitido (1);</w:t>
+      </w:r>
+      <w:r>
+        <w:t xml:space="preserve"> </w:t>
+      </w:r>
+      <w:r>
+        <w:t>cuando se seleccione una descripción que no cumpla con el máximo establecido de caracteres (140); se seleccione una descripción que no cumpla con el mínimo establecido de caracteres (1);</w:t>
       </w:r>
     </w:p>
     <w:p>
@@ -3981,7 +4047,6 @@
         </w:numPr>
       </w:pPr>
       <w:r>
-        <w:lastRenderedPageBreak/>
         <w:t>Comprobación de combinaciones erróneas en los datos</w:t>
       </w:r>
       <w:r>
@@ -4116,16 +4181,18 @@
     <w:tbl>
       <w:tblPr>
         <w:tblStyle w:val="Cuadrculamedia1-nfasis3"/>
-        <w:tblW w:w="9782" w:type="dxa"/>
+        <w:tblW w:w="9775" w:type="dxa"/>
         <w:tblInd w:w="-318" w:type="dxa"/>
+        <w:tblLayout w:type="fixed"/>
         <w:tblLook w:val="0280" w:firstRow="0" w:lastRow="0" w:firstColumn="1" w:lastColumn="0" w:noHBand="1" w:noVBand="0"/>
       </w:tblPr>
       <w:tblGrid>
-        <w:gridCol w:w="1560"/>
-        <w:gridCol w:w="3402"/>
-        <w:gridCol w:w="1614"/>
-        <w:gridCol w:w="1495"/>
-        <w:gridCol w:w="1711"/>
+        <w:gridCol w:w="1130"/>
+        <w:gridCol w:w="1848"/>
+        <w:gridCol w:w="3115"/>
+        <w:gridCol w:w="1284"/>
+        <w:gridCol w:w="1032"/>
+        <w:gridCol w:w="1366"/>
       </w:tblGrid>
       <w:tr>
         <w:trPr>
@@ -4134,9 +4201,8 @@
         <w:tc>
           <w:tcPr>
             <w:cnfStyle w:val="001000000000" w:firstRow="0" w:lastRow="0" w:firstColumn="1" w:lastColumn="0" w:oddVBand="0" w:evenVBand="0" w:oddHBand="0" w:evenHBand="0" w:firstRowFirstColumn="0" w:firstRowLastColumn="0" w:lastRowFirstColumn="0" w:lastRowLastColumn="0"/>
-            <w:tcW w:w="8071" w:type="dxa"/>
-            <w:gridSpan w:val="4"/>
-            <w:vAlign w:val="center"/>
+            <w:tcW w:w="8409" w:type="dxa"/>
+            <w:gridSpan w:val="5"/>
           </w:tcPr>
           <w:p>
             <w:pPr>
@@ -4154,7 +4220,7 @@
         <w:tc>
           <w:tcPr>
             <w:cnfStyle w:val="000010000000" w:firstRow="0" w:lastRow="0" w:firstColumn="0" w:lastColumn="0" w:oddVBand="1" w:evenVBand="0" w:oddHBand="0" w:evenHBand="0" w:firstRowFirstColumn="0" w:firstRowLastColumn="0" w:lastRowFirstColumn="0" w:lastRowLastColumn="0"/>
-            <w:tcW w:w="1711" w:type="dxa"/>
+            <w:tcW w:w="1366" w:type="dxa"/>
             <w:vMerge w:val="restart"/>
             <w:vAlign w:val="center"/>
           </w:tcPr>
@@ -4182,7 +4248,7 @@
         <w:tc>
           <w:tcPr>
             <w:cnfStyle w:val="001000000000" w:firstRow="0" w:lastRow="0" w:firstColumn="1" w:lastColumn="0" w:oddVBand="0" w:evenVBand="0" w:oddHBand="0" w:evenHBand="0" w:firstRowFirstColumn="0" w:firstRowLastColumn="0" w:lastRowFirstColumn="0" w:lastRowLastColumn="0"/>
-            <w:tcW w:w="1560" w:type="dxa"/>
+            <w:tcW w:w="1130" w:type="dxa"/>
             <w:vAlign w:val="center"/>
           </w:tcPr>
           <w:p>
@@ -4198,7 +4264,7 @@
         <w:tc>
           <w:tcPr>
             <w:cnfStyle w:val="000010000000" w:firstRow="0" w:lastRow="0" w:firstColumn="0" w:lastColumn="0" w:oddVBand="1" w:evenVBand="0" w:oddHBand="0" w:evenHBand="0" w:firstRowFirstColumn="0" w:firstRowLastColumn="0" w:lastRowFirstColumn="0" w:lastRowLastColumn="0"/>
-            <w:tcW w:w="3402" w:type="dxa"/>
+            <w:tcW w:w="1848" w:type="dxa"/>
             <w:vAlign w:val="center"/>
           </w:tcPr>
           <w:p>
@@ -4213,13 +4279,13 @@
               <w:rPr>
                 <w:b/>
               </w:rPr>
-              <w:t>Email Valoraciones</w:t>
-            </w:r>
-          </w:p>
-        </w:tc>
-        <w:tc>
-          <w:tcPr>
-            <w:tcW w:w="1614" w:type="dxa"/>
+              <w:t>Descripción</w:t>
+            </w:r>
+          </w:p>
+        </w:tc>
+        <w:tc>
+          <w:tcPr>
+            <w:tcW w:w="3115" w:type="dxa"/>
             <w:vAlign w:val="center"/>
           </w:tcPr>
           <w:p>
@@ -4235,40 +4301,62 @@
               <w:rPr>
                 <w:b/>
               </w:rPr>
+              <w:t>Email Valoraciones</w:t>
+            </w:r>
+          </w:p>
+        </w:tc>
+        <w:tc>
+          <w:tcPr>
+            <w:cnfStyle w:val="000010000000" w:firstRow="0" w:lastRow="0" w:firstColumn="0" w:lastColumn="0" w:oddVBand="1" w:evenVBand="0" w:oddHBand="0" w:evenHBand="0" w:firstRowFirstColumn="0" w:firstRowLastColumn="0" w:lastRowFirstColumn="0" w:lastRowLastColumn="0"/>
+            <w:tcW w:w="1284" w:type="dxa"/>
+            <w:vAlign w:val="center"/>
+          </w:tcPr>
+          <w:p>
+            <w:pPr>
+              <w:ind w:left="0" w:firstLine="0"/>
+              <w:jc w:val="center"/>
+              <w:rPr>
+                <w:b/>
+              </w:rPr>
+            </w:pPr>
+            <w:r>
+              <w:rPr>
+                <w:b/>
+              </w:rPr>
               <w:t>Encargado</w:t>
             </w:r>
           </w:p>
         </w:tc>
         <w:tc>
           <w:tcPr>
+            <w:tcW w:w="1032" w:type="dxa"/>
+            <w:vAlign w:val="center"/>
+          </w:tcPr>
+          <w:p>
+            <w:pPr>
+              <w:ind w:left="0" w:firstLine="0"/>
+              <w:cnfStyle w:val="000000000000" w:firstRow="0" w:lastRow="0" w:firstColumn="0" w:lastColumn="0" w:oddVBand="0" w:evenVBand="0" w:oddHBand="0" w:evenHBand="0" w:firstRowFirstColumn="0" w:firstRowLastColumn="0" w:lastRowFirstColumn="0" w:lastRowLastColumn="0"/>
+              <w:rPr>
+                <w:b/>
+              </w:rPr>
+            </w:pPr>
+            <w:r>
+              <w:rPr>
+                <w:b/>
+              </w:rPr>
+              <w:t>Numero Icono</w:t>
+            </w:r>
+          </w:p>
+        </w:tc>
+        <w:tc>
+          <w:tcPr>
             <w:cnfStyle w:val="000010000000" w:firstRow="0" w:lastRow="0" w:firstColumn="0" w:lastColumn="0" w:oddVBand="1" w:evenVBand="0" w:oddHBand="0" w:evenHBand="0" w:firstRowFirstColumn="0" w:firstRowLastColumn="0" w:lastRowFirstColumn="0" w:lastRowLastColumn="0"/>
-            <w:tcW w:w="1495" w:type="dxa"/>
-            <w:vAlign w:val="center"/>
-          </w:tcPr>
-          <w:p>
-            <w:pPr>
-              <w:ind w:left="0" w:firstLine="0"/>
-              <w:rPr>
-                <w:b/>
-              </w:rPr>
-            </w:pPr>
-            <w:r>
-              <w:rPr>
-                <w:b/>
-              </w:rPr>
-              <w:t>Numero Icono</w:t>
-            </w:r>
-          </w:p>
-        </w:tc>
-        <w:tc>
-          <w:tcPr>
-            <w:tcW w:w="1711" w:type="dxa"/>
+            <w:tcW w:w="1366" w:type="dxa"/>
             <w:vMerge/>
           </w:tcPr>
           <w:p>
             <w:pPr>
               <w:ind w:left="0" w:firstLine="0"/>
-              <w:cnfStyle w:val="000000000000" w:firstRow="0" w:lastRow="0" w:firstColumn="0" w:lastColumn="0" w:oddVBand="0" w:evenVBand="0" w:oddHBand="0" w:evenHBand="0" w:firstRowFirstColumn="0" w:firstRowLastColumn="0" w:lastRowFirstColumn="0" w:lastRowLastColumn="0"/>
               <w:rPr>
                 <w:b/>
                 <w:i/>
@@ -4284,7 +4372,7 @@
         <w:tc>
           <w:tcPr>
             <w:cnfStyle w:val="001000000000" w:firstRow="0" w:lastRow="0" w:firstColumn="1" w:lastColumn="0" w:oddVBand="0" w:evenVBand="0" w:oddHBand="0" w:evenHBand="0" w:firstRowFirstColumn="0" w:firstRowLastColumn="0" w:lastRowFirstColumn="0" w:lastRowLastColumn="0"/>
-            <w:tcW w:w="1560" w:type="dxa"/>
+            <w:tcW w:w="1130" w:type="dxa"/>
           </w:tcPr>
           <w:p>
             <w:pPr>
@@ -4304,11 +4392,31 @@
         <w:tc>
           <w:tcPr>
             <w:cnfStyle w:val="000010000000" w:firstRow="0" w:lastRow="0" w:firstColumn="0" w:lastColumn="0" w:oddVBand="1" w:evenVBand="0" w:oddHBand="0" w:evenHBand="0" w:firstRowFirstColumn="0" w:firstRowLastColumn="0" w:lastRowFirstColumn="0" w:lastRowLastColumn="0"/>
-            <w:tcW w:w="3402" w:type="dxa"/>
-          </w:tcPr>
-          <w:p>
-            <w:pPr>
-              <w:ind w:left="0" w:firstLine="0"/>
+            <w:tcW w:w="1848" w:type="dxa"/>
+          </w:tcPr>
+          <w:p>
+            <w:pPr>
+              <w:ind w:left="0" w:firstLine="0"/>
+              <w:rPr>
+                <w:sz w:val="20"/>
+              </w:rPr>
+            </w:pPr>
+            <w:r>
+              <w:rPr>
+                <w:sz w:val="20"/>
+              </w:rPr>
+              <w:t>Departamento encargado de brindar el servicio de higienización.</w:t>
+            </w:r>
+          </w:p>
+        </w:tc>
+        <w:tc>
+          <w:tcPr>
+            <w:tcW w:w="3115" w:type="dxa"/>
+          </w:tcPr>
+          <w:p>
+            <w:pPr>
+              <w:ind w:left="0" w:firstLine="0"/>
+              <w:cnfStyle w:val="000000000000" w:firstRow="0" w:lastRow="0" w:firstColumn="0" w:lastColumn="0" w:oddVBand="0" w:evenVBand="0" w:oddHBand="0" w:evenHBand="0" w:firstRowFirstColumn="0" w:firstRowLastColumn="0" w:lastRowFirstColumn="0" w:lastRowLastColumn="0"/>
               <w:rPr>
                 <w:i/>
               </w:rPr>
@@ -4323,12 +4431,12 @@
         </w:tc>
         <w:tc>
           <w:tcPr>
-            <w:tcW w:w="1614" w:type="dxa"/>
-          </w:tcPr>
-          <w:p>
-            <w:pPr>
-              <w:ind w:left="0" w:firstLine="0"/>
-              <w:cnfStyle w:val="000000000000" w:firstRow="0" w:lastRow="0" w:firstColumn="0" w:lastColumn="0" w:oddVBand="0" w:evenVBand="0" w:oddHBand="0" w:evenHBand="0" w:firstRowFirstColumn="0" w:firstRowLastColumn="0" w:lastRowFirstColumn="0" w:lastRowLastColumn="0"/>
+            <w:cnfStyle w:val="000010000000" w:firstRow="0" w:lastRow="0" w:firstColumn="0" w:lastColumn="0" w:oddVBand="1" w:evenVBand="0" w:oddHBand="0" w:evenHBand="0" w:firstRowFirstColumn="0" w:firstRowLastColumn="0" w:lastRowFirstColumn="0" w:lastRowLastColumn="0"/>
+            <w:tcW w:w="1284" w:type="dxa"/>
+          </w:tcPr>
+          <w:p>
+            <w:pPr>
+              <w:ind w:left="0" w:firstLine="0"/>
             </w:pPr>
             <w:r>
               <w:t>Alejandro Clavel</w:t>
@@ -4337,34 +4445,34 @@
         </w:tc>
         <w:tc>
           <w:tcPr>
-            <w:cnfStyle w:val="000010000000" w:firstRow="0" w:lastRow="0" w:firstColumn="0" w:lastColumn="0" w:oddVBand="1" w:evenVBand="0" w:oddHBand="0" w:evenHBand="0" w:firstRowFirstColumn="0" w:firstRowLastColumn="0" w:lastRowFirstColumn="0" w:lastRowLastColumn="0"/>
-            <w:tcW w:w="1495" w:type="dxa"/>
-          </w:tcPr>
-          <w:p>
-            <w:pPr>
-              <w:ind w:left="0" w:firstLine="0"/>
-              <w:jc w:val="center"/>
-              <w:rPr>
-                <w:i/>
-              </w:rPr>
-            </w:pPr>
-            <w:r>
-              <w:rPr>
-                <w:i/>
-              </w:rPr>
-              <w:t>01</w:t>
-            </w:r>
-          </w:p>
-        </w:tc>
-        <w:tc>
-          <w:tcPr>
-            <w:tcW w:w="1711" w:type="dxa"/>
+            <w:tcW w:w="1032" w:type="dxa"/>
           </w:tcPr>
           <w:p>
             <w:pPr>
               <w:ind w:left="0" w:firstLine="0"/>
               <w:jc w:val="center"/>
               <w:cnfStyle w:val="000000000000" w:firstRow="0" w:lastRow="0" w:firstColumn="0" w:lastColumn="0" w:oddVBand="0" w:evenVBand="0" w:oddHBand="0" w:evenHBand="0" w:firstRowFirstColumn="0" w:firstRowLastColumn="0" w:lastRowFirstColumn="0" w:lastRowLastColumn="0"/>
+              <w:rPr>
+                <w:i/>
+              </w:rPr>
+            </w:pPr>
+            <w:r>
+              <w:rPr>
+                <w:i/>
+              </w:rPr>
+              <w:t>01</w:t>
+            </w:r>
+          </w:p>
+        </w:tc>
+        <w:tc>
+          <w:tcPr>
+            <w:cnfStyle w:val="000010000000" w:firstRow="0" w:lastRow="0" w:firstColumn="0" w:lastColumn="0" w:oddVBand="1" w:evenVBand="0" w:oddHBand="0" w:evenHBand="0" w:firstRowFirstColumn="0" w:firstRowLastColumn="0" w:lastRowFirstColumn="0" w:lastRowLastColumn="0"/>
+            <w:tcW w:w="1366" w:type="dxa"/>
+          </w:tcPr>
+          <w:p>
+            <w:pPr>
+              <w:ind w:left="0" w:firstLine="0"/>
+              <w:jc w:val="center"/>
               <w:rPr>
                 <w:i/>
               </w:rPr>
@@ -4385,7 +4493,7 @@
         <w:tc>
           <w:tcPr>
             <w:cnfStyle w:val="001000000000" w:firstRow="0" w:lastRow="0" w:firstColumn="1" w:lastColumn="0" w:oddVBand="0" w:evenVBand="0" w:oddHBand="0" w:evenHBand="0" w:firstRowFirstColumn="0" w:firstRowLastColumn="0" w:lastRowFirstColumn="0" w:lastRowLastColumn="0"/>
-            <w:tcW w:w="1560" w:type="dxa"/>
+            <w:tcW w:w="1130" w:type="dxa"/>
           </w:tcPr>
           <w:p>
             <w:pPr>
@@ -4405,11 +4513,31 @@
         <w:tc>
           <w:tcPr>
             <w:cnfStyle w:val="000010000000" w:firstRow="0" w:lastRow="0" w:firstColumn="0" w:lastColumn="0" w:oddVBand="1" w:evenVBand="0" w:oddHBand="0" w:evenHBand="0" w:firstRowFirstColumn="0" w:firstRowLastColumn="0" w:lastRowFirstColumn="0" w:lastRowLastColumn="0"/>
-            <w:tcW w:w="3402" w:type="dxa"/>
-          </w:tcPr>
-          <w:p>
-            <w:pPr>
-              <w:ind w:left="0" w:firstLine="0"/>
+            <w:tcW w:w="1848" w:type="dxa"/>
+          </w:tcPr>
+          <w:p>
+            <w:pPr>
+              <w:ind w:left="0" w:firstLine="0"/>
+              <w:rPr>
+                <w:sz w:val="20"/>
+              </w:rPr>
+            </w:pPr>
+            <w:r>
+              <w:rPr>
+                <w:sz w:val="20"/>
+              </w:rPr>
+              <w:t>Sector de la universidad que brinda los servicios de comida.</w:t>
+            </w:r>
+          </w:p>
+        </w:tc>
+        <w:tc>
+          <w:tcPr>
+            <w:tcW w:w="3115" w:type="dxa"/>
+          </w:tcPr>
+          <w:p>
+            <w:pPr>
+              <w:ind w:left="0" w:firstLine="0"/>
+              <w:cnfStyle w:val="000000000000" w:firstRow="0" w:lastRow="0" w:firstColumn="0" w:lastColumn="0" w:oddVBand="0" w:evenVBand="0" w:oddHBand="0" w:evenHBand="0" w:firstRowFirstColumn="0" w:firstRowLastColumn="0" w:lastRowFirstColumn="0" w:lastRowLastColumn="0"/>
             </w:pPr>
             <w:r>
               <w:t>cocina_uarg_unpa@hotmail.com</w:t>
@@ -4418,12 +4546,12 @@
         </w:tc>
         <w:tc>
           <w:tcPr>
-            <w:tcW w:w="1614" w:type="dxa"/>
-          </w:tcPr>
-          <w:p>
-            <w:pPr>
-              <w:ind w:left="0" w:firstLine="0"/>
-              <w:cnfStyle w:val="000000000000" w:firstRow="0" w:lastRow="0" w:firstColumn="0" w:lastColumn="0" w:oddVBand="0" w:evenVBand="0" w:oddHBand="0" w:evenHBand="0" w:firstRowFirstColumn="0" w:firstRowLastColumn="0" w:lastRowFirstColumn="0" w:lastRowLastColumn="0"/>
+            <w:cnfStyle w:val="000010000000" w:firstRow="0" w:lastRow="0" w:firstColumn="0" w:lastColumn="0" w:oddVBand="1" w:evenVBand="0" w:oddHBand="0" w:evenHBand="0" w:firstRowFirstColumn="0" w:firstRowLastColumn="0" w:lastRowFirstColumn="0" w:lastRowLastColumn="0"/>
+            <w:tcW w:w="1284" w:type="dxa"/>
+          </w:tcPr>
+          <w:p>
+            <w:pPr>
+              <w:ind w:left="0" w:firstLine="0"/>
             </w:pPr>
             <w:r>
               <w:t>Norma Valenciano</w:t>
@@ -4432,34 +4560,34 @@
         </w:tc>
         <w:tc>
           <w:tcPr>
-            <w:cnfStyle w:val="000010000000" w:firstRow="0" w:lastRow="0" w:firstColumn="0" w:lastColumn="0" w:oddVBand="1" w:evenVBand="0" w:oddHBand="0" w:evenHBand="0" w:firstRowFirstColumn="0" w:firstRowLastColumn="0" w:lastRowFirstColumn="0" w:lastRowLastColumn="0"/>
-            <w:tcW w:w="1495" w:type="dxa"/>
-          </w:tcPr>
-          <w:p>
-            <w:pPr>
-              <w:ind w:left="0" w:firstLine="0"/>
-              <w:jc w:val="center"/>
-              <w:rPr>
-                <w:i/>
-              </w:rPr>
-            </w:pPr>
-            <w:r>
-              <w:rPr>
-                <w:i/>
-              </w:rPr>
-              <w:t>02</w:t>
-            </w:r>
-          </w:p>
-        </w:tc>
-        <w:tc>
-          <w:tcPr>
-            <w:tcW w:w="1711" w:type="dxa"/>
+            <w:tcW w:w="1032" w:type="dxa"/>
           </w:tcPr>
           <w:p>
             <w:pPr>
               <w:ind w:left="0" w:firstLine="0"/>
               <w:jc w:val="center"/>
               <w:cnfStyle w:val="000000000000" w:firstRow="0" w:lastRow="0" w:firstColumn="0" w:lastColumn="0" w:oddVBand="0" w:evenVBand="0" w:oddHBand="0" w:evenHBand="0" w:firstRowFirstColumn="0" w:firstRowLastColumn="0" w:lastRowFirstColumn="0" w:lastRowLastColumn="0"/>
+              <w:rPr>
+                <w:i/>
+              </w:rPr>
+            </w:pPr>
+            <w:r>
+              <w:rPr>
+                <w:i/>
+              </w:rPr>
+              <w:t>02</w:t>
+            </w:r>
+          </w:p>
+        </w:tc>
+        <w:tc>
+          <w:tcPr>
+            <w:cnfStyle w:val="000010000000" w:firstRow="0" w:lastRow="0" w:firstColumn="0" w:lastColumn="0" w:oddVBand="1" w:evenVBand="0" w:oddHBand="0" w:evenHBand="0" w:firstRowFirstColumn="0" w:firstRowLastColumn="0" w:lastRowFirstColumn="0" w:lastRowLastColumn="0"/>
+            <w:tcW w:w="1366" w:type="dxa"/>
+          </w:tcPr>
+          <w:p>
+            <w:pPr>
+              <w:ind w:left="0" w:firstLine="0"/>
+              <w:jc w:val="center"/>
               <w:rPr>
                 <w:i/>
               </w:rPr>
@@ -4480,7 +4608,7 @@
         <w:tc>
           <w:tcPr>
             <w:cnfStyle w:val="001000000000" w:firstRow="0" w:lastRow="0" w:firstColumn="1" w:lastColumn="0" w:oddVBand="0" w:evenVBand="0" w:oddHBand="0" w:evenHBand="0" w:firstRowFirstColumn="0" w:firstRowLastColumn="0" w:lastRowFirstColumn="0" w:lastRowLastColumn="0"/>
-            <w:tcW w:w="1560" w:type="dxa"/>
+            <w:tcW w:w="1130" w:type="dxa"/>
           </w:tcPr>
           <w:p>
             <w:pPr>
@@ -4493,6 +4621,7 @@
               <w:rPr>
                 <w:b w:val="0"/>
               </w:rPr>
+              <w:lastRenderedPageBreak/>
               <w:t>Ciclo Salgamos al Cine</w:t>
             </w:r>
           </w:p>
@@ -4500,82 +4629,93 @@
         <w:tc>
           <w:tcPr>
             <w:cnfStyle w:val="000010000000" w:firstRow="0" w:lastRow="0" w:firstColumn="0" w:lastColumn="0" w:oddVBand="1" w:evenVBand="0" w:oddHBand="0" w:evenHBand="0" w:firstRowFirstColumn="0" w:firstRowLastColumn="0" w:lastRowFirstColumn="0" w:lastRowLastColumn="0"/>
-            <w:tcW w:w="3402" w:type="dxa"/>
-          </w:tcPr>
-          <w:p>
-            <w:pPr>
-              <w:ind w:left="0" w:firstLine="0"/>
-              <w:rPr>
-                <w:i/>
-              </w:rPr>
-            </w:pPr>
-            <w:r>
-              <w:rPr>
-                <w:i/>
-              </w:rPr>
-              <w:t>Mismo que el</w:t>
-            </w:r>
-            <w:r>
-              <w:rPr>
-                <w:i/>
-              </w:rPr>
-              <w:t xml:space="preserve"> del</w:t>
-            </w:r>
-            <w:r>
-              <w:rPr>
-                <w:i/>
-              </w:rPr>
-              <w:t xml:space="preserve"> encargado</w:t>
-            </w:r>
-          </w:p>
-        </w:tc>
-        <w:tc>
-          <w:tcPr>
-            <w:tcW w:w="1614" w:type="dxa"/>
+            <w:tcW w:w="1848" w:type="dxa"/>
+          </w:tcPr>
+          <w:p>
+            <w:pPr>
+              <w:ind w:left="0" w:firstLine="0"/>
+              <w:rPr>
+                <w:sz w:val="20"/>
+              </w:rPr>
+            </w:pPr>
+            <w:r>
+              <w:rPr>
+                <w:sz w:val="20"/>
+              </w:rPr>
+              <w:t xml:space="preserve">Espacio de recreación teatral </w:t>
+            </w:r>
+            <w:r>
+              <w:rPr>
+                <w:sz w:val="20"/>
+              </w:rPr>
+              <w:t>y cinematográfica.</w:t>
+            </w:r>
+          </w:p>
+        </w:tc>
+        <w:tc>
+          <w:tcPr>
+            <w:tcW w:w="3115" w:type="dxa"/>
           </w:tcPr>
           <w:p>
             <w:pPr>
               <w:ind w:left="0" w:firstLine="0"/>
               <w:cnfStyle w:val="000000000000" w:firstRow="0" w:lastRow="0" w:firstColumn="0" w:lastColumn="0" w:oddVBand="0" w:evenVBand="0" w:oddHBand="0" w:evenHBand="0" w:firstRowFirstColumn="0" w:firstRowLastColumn="0" w:lastRowFirstColumn="0" w:lastRowLastColumn="0"/>
-            </w:pPr>
-            <w:r>
-              <w:t xml:space="preserve">Rubén </w:t>
-            </w:r>
-            <w:r>
-              <w:t>Martínez</w:t>
+              <w:rPr>
+                <w:i/>
+              </w:rPr>
+            </w:pPr>
+            <w:r>
+              <w:rPr>
+                <w:i/>
+              </w:rPr>
+              <w:t>Mismo que el del encargado</w:t>
             </w:r>
           </w:p>
         </w:tc>
         <w:tc>
           <w:tcPr>
             <w:cnfStyle w:val="000010000000" w:firstRow="0" w:lastRow="0" w:firstColumn="0" w:lastColumn="0" w:oddVBand="1" w:evenVBand="0" w:oddHBand="0" w:evenHBand="0" w:firstRowFirstColumn="0" w:firstRowLastColumn="0" w:lastRowFirstColumn="0" w:lastRowLastColumn="0"/>
-            <w:tcW w:w="1495" w:type="dxa"/>
-          </w:tcPr>
-          <w:p>
-            <w:pPr>
-              <w:ind w:left="0" w:firstLine="0"/>
-              <w:jc w:val="center"/>
-              <w:rPr>
-                <w:i/>
-              </w:rPr>
-            </w:pPr>
-            <w:r>
-              <w:rPr>
-                <w:i/>
-              </w:rPr>
-              <w:t>Por Defecto</w:t>
-            </w:r>
-          </w:p>
-        </w:tc>
-        <w:tc>
-          <w:tcPr>
-            <w:tcW w:w="1711" w:type="dxa"/>
+            <w:tcW w:w="1284" w:type="dxa"/>
+          </w:tcPr>
+          <w:p>
+            <w:pPr>
+              <w:ind w:left="0" w:firstLine="0"/>
+            </w:pPr>
+            <w:r>
+              <w:t>Rubén Martínez</w:t>
+            </w:r>
+          </w:p>
+        </w:tc>
+        <w:tc>
+          <w:tcPr>
+            <w:tcW w:w="1032" w:type="dxa"/>
           </w:tcPr>
           <w:p>
             <w:pPr>
               <w:ind w:left="0" w:firstLine="0"/>
               <w:jc w:val="center"/>
               <w:cnfStyle w:val="000000000000" w:firstRow="0" w:lastRow="0" w:firstColumn="0" w:lastColumn="0" w:oddVBand="0" w:evenVBand="0" w:oddHBand="0" w:evenHBand="0" w:firstRowFirstColumn="0" w:firstRowLastColumn="0" w:lastRowFirstColumn="0" w:lastRowLastColumn="0"/>
+              <w:rPr>
+                <w:i/>
+              </w:rPr>
+            </w:pPr>
+            <w:r>
+              <w:rPr>
+                <w:i/>
+              </w:rPr>
+              <w:t>Por Defecto</w:t>
+            </w:r>
+          </w:p>
+        </w:tc>
+        <w:tc>
+          <w:tcPr>
+            <w:cnfStyle w:val="000010000000" w:firstRow="0" w:lastRow="0" w:firstColumn="0" w:lastColumn="0" w:oddVBand="1" w:evenVBand="0" w:oddHBand="0" w:evenHBand="0" w:firstRowFirstColumn="0" w:firstRowLastColumn="0" w:lastRowFirstColumn="0" w:lastRowLastColumn="0"/>
+            <w:tcW w:w="1366" w:type="dxa"/>
+          </w:tcPr>
+          <w:p>
+            <w:pPr>
+              <w:ind w:left="0" w:firstLine="0"/>
+              <w:jc w:val="center"/>
               <w:rPr>
                 <w:i/>
               </w:rPr>
@@ -4596,9 +4736,8 @@
         <w:tc>
           <w:tcPr>
             <w:cnfStyle w:val="001000000000" w:firstRow="0" w:lastRow="0" w:firstColumn="1" w:lastColumn="0" w:oddVBand="0" w:evenVBand="0" w:oddHBand="0" w:evenHBand="0" w:firstRowFirstColumn="0" w:firstRowLastColumn="0" w:lastRowFirstColumn="0" w:lastRowLastColumn="0"/>
-            <w:tcW w:w="8071" w:type="dxa"/>
-            <w:gridSpan w:val="4"/>
-            <w:vAlign w:val="center"/>
+            <w:tcW w:w="8409" w:type="dxa"/>
+            <w:gridSpan w:val="5"/>
           </w:tcPr>
           <w:p>
             <w:pPr>
@@ -4619,7 +4758,7 @@
         <w:tc>
           <w:tcPr>
             <w:cnfStyle w:val="000010000000" w:firstRow="0" w:lastRow="0" w:firstColumn="0" w:lastColumn="0" w:oddVBand="1" w:evenVBand="0" w:oddHBand="0" w:evenHBand="0" w:firstRowFirstColumn="0" w:firstRowLastColumn="0" w:lastRowFirstColumn="0" w:lastRowLastColumn="0"/>
-            <w:tcW w:w="1711" w:type="dxa"/>
+            <w:tcW w:w="1366" w:type="dxa"/>
             <w:vAlign w:val="center"/>
           </w:tcPr>
           <w:p>
@@ -4670,26 +4809,26 @@
     <w:tbl>
       <w:tblPr>
         <w:tblStyle w:val="Cuadrculamedia1-nfasis3"/>
-        <w:tblW w:w="9782" w:type="dxa"/>
+        <w:tblW w:w="9791" w:type="dxa"/>
         <w:tblInd w:w="-318" w:type="dxa"/>
         <w:tblLook w:val="0280" w:firstRow="0" w:lastRow="0" w:firstColumn="1" w:lastColumn="0" w:noHBand="1" w:noVBand="0"/>
       </w:tblPr>
       <w:tblGrid>
-        <w:gridCol w:w="2269"/>
-        <w:gridCol w:w="3544"/>
-        <w:gridCol w:w="1984"/>
-        <w:gridCol w:w="1985"/>
+        <w:gridCol w:w="2011"/>
+        <w:gridCol w:w="2037"/>
+        <w:gridCol w:w="2757"/>
+        <w:gridCol w:w="1326"/>
+        <w:gridCol w:w="1660"/>
       </w:tblGrid>
       <w:tr>
         <w:trPr>
-          <w:trHeight w:val="340"/>
+          <w:trHeight w:val="361"/>
         </w:trPr>
         <w:tc>
           <w:tcPr>
             <w:cnfStyle w:val="001000000000" w:firstRow="0" w:lastRow="0" w:firstColumn="1" w:lastColumn="0" w:oddVBand="0" w:evenVBand="0" w:oddHBand="0" w:evenHBand="0" w:firstRowFirstColumn="0" w:firstRowLastColumn="0" w:lastRowFirstColumn="0" w:lastRowLastColumn="0"/>
-            <w:tcW w:w="7797" w:type="dxa"/>
-            <w:gridSpan w:val="3"/>
-            <w:vAlign w:val="center"/>
+            <w:tcW w:w="8131" w:type="dxa"/>
+            <w:gridSpan w:val="4"/>
           </w:tcPr>
           <w:p>
             <w:pPr>
@@ -4700,7 +4839,6 @@
               </w:rPr>
             </w:pPr>
             <w:r>
-              <w:lastRenderedPageBreak/>
               <w:t>Valores</w:t>
             </w:r>
           </w:p>
@@ -4708,7 +4846,7 @@
         <w:tc>
           <w:tcPr>
             <w:cnfStyle w:val="000010000000" w:firstRow="0" w:lastRow="0" w:firstColumn="0" w:lastColumn="0" w:oddVBand="1" w:evenVBand="0" w:oddHBand="0" w:evenHBand="0" w:firstRowFirstColumn="0" w:firstRowLastColumn="0" w:lastRowFirstColumn="0" w:lastRowLastColumn="0"/>
-            <w:tcW w:w="1985" w:type="dxa"/>
+            <w:tcW w:w="1660" w:type="dxa"/>
             <w:vMerge w:val="restart"/>
             <w:vAlign w:val="center"/>
           </w:tcPr>
@@ -4731,12 +4869,12 @@
       </w:tr>
       <w:tr>
         <w:trPr>
-          <w:trHeight w:val="340"/>
+          <w:trHeight w:val="361"/>
         </w:trPr>
         <w:tc>
           <w:tcPr>
             <w:cnfStyle w:val="001000000000" w:firstRow="0" w:lastRow="0" w:firstColumn="1" w:lastColumn="0" w:oddVBand="0" w:evenVBand="0" w:oddHBand="0" w:evenHBand="0" w:firstRowFirstColumn="0" w:firstRowLastColumn="0" w:lastRowFirstColumn="0" w:lastRowLastColumn="0"/>
-            <w:tcW w:w="2269" w:type="dxa"/>
+            <w:tcW w:w="2011" w:type="dxa"/>
             <w:vAlign w:val="center"/>
           </w:tcPr>
           <w:p>
@@ -4752,7 +4890,7 @@
         <w:tc>
           <w:tcPr>
             <w:cnfStyle w:val="000010000000" w:firstRow="0" w:lastRow="0" w:firstColumn="0" w:lastColumn="0" w:oddVBand="1" w:evenVBand="0" w:oddHBand="0" w:evenHBand="0" w:firstRowFirstColumn="0" w:firstRowLastColumn="0" w:lastRowFirstColumn="0" w:lastRowLastColumn="0"/>
-            <w:tcW w:w="3544" w:type="dxa"/>
+            <w:tcW w:w="2037" w:type="dxa"/>
             <w:vAlign w:val="center"/>
           </w:tcPr>
           <w:p>
@@ -4767,13 +4905,13 @@
               <w:rPr>
                 <w:b/>
               </w:rPr>
-              <w:t>Email Valoraciones</w:t>
-            </w:r>
-          </w:p>
-        </w:tc>
-        <w:tc>
-          <w:tcPr>
-            <w:tcW w:w="1984" w:type="dxa"/>
+              <w:t>Descripción</w:t>
+            </w:r>
+          </w:p>
+        </w:tc>
+        <w:tc>
+          <w:tcPr>
+            <w:tcW w:w="2757" w:type="dxa"/>
             <w:vAlign w:val="center"/>
           </w:tcPr>
           <w:p>
@@ -4789,19 +4927,41 @@
               <w:rPr>
                 <w:b/>
               </w:rPr>
+              <w:t>Email Valoraciones</w:t>
+            </w:r>
+          </w:p>
+        </w:tc>
+        <w:tc>
+          <w:tcPr>
+            <w:cnfStyle w:val="000010000000" w:firstRow="0" w:lastRow="0" w:firstColumn="0" w:lastColumn="0" w:oddVBand="1" w:evenVBand="0" w:oddHBand="0" w:evenHBand="0" w:firstRowFirstColumn="0" w:firstRowLastColumn="0" w:lastRowFirstColumn="0" w:lastRowLastColumn="0"/>
+            <w:tcW w:w="1326" w:type="dxa"/>
+            <w:vAlign w:val="center"/>
+          </w:tcPr>
+          <w:p>
+            <w:pPr>
+              <w:ind w:left="0" w:firstLine="0"/>
+              <w:jc w:val="center"/>
+              <w:rPr>
+                <w:b/>
+              </w:rPr>
+            </w:pPr>
+            <w:r>
+              <w:rPr>
+                <w:b/>
+              </w:rPr>
               <w:t>Numero Icono</w:t>
             </w:r>
           </w:p>
         </w:tc>
         <w:tc>
           <w:tcPr>
-            <w:cnfStyle w:val="000010000000" w:firstRow="0" w:lastRow="0" w:firstColumn="0" w:lastColumn="0" w:oddVBand="1" w:evenVBand="0" w:oddHBand="0" w:evenHBand="0" w:firstRowFirstColumn="0" w:firstRowLastColumn="0" w:lastRowFirstColumn="0" w:lastRowLastColumn="0"/>
-            <w:tcW w:w="1985" w:type="dxa"/>
+            <w:tcW w:w="1660" w:type="dxa"/>
             <w:vMerge/>
           </w:tcPr>
           <w:p>
             <w:pPr>
               <w:ind w:left="0" w:firstLine="0"/>
+              <w:cnfStyle w:val="000000000000" w:firstRow="0" w:lastRow="0" w:firstColumn="0" w:lastColumn="0" w:oddVBand="0" w:evenVBand="0" w:oddHBand="0" w:evenHBand="0" w:firstRowFirstColumn="0" w:firstRowLastColumn="0" w:lastRowFirstColumn="0" w:lastRowLastColumn="0"/>
               <w:rPr>
                 <w:b/>
                 <w:i/>
@@ -4812,12 +4972,12 @@
       </w:tr>
       <w:tr>
         <w:trPr>
-          <w:trHeight w:val="359"/>
+          <w:trHeight w:val="381"/>
         </w:trPr>
         <w:tc>
           <w:tcPr>
             <w:cnfStyle w:val="001000000000" w:firstRow="0" w:lastRow="0" w:firstColumn="1" w:lastColumn="0" w:oddVBand="0" w:evenVBand="0" w:oddHBand="0" w:evenHBand="0" w:firstRowFirstColumn="0" w:firstRowLastColumn="0" w:lastRowFirstColumn="0" w:lastRowLastColumn="0"/>
-            <w:tcW w:w="2269" w:type="dxa"/>
+            <w:tcW w:w="2011" w:type="dxa"/>
           </w:tcPr>
           <w:p>
             <w:pPr>
@@ -4839,11 +4999,31 @@
         <w:tc>
           <w:tcPr>
             <w:cnfStyle w:val="000010000000" w:firstRow="0" w:lastRow="0" w:firstColumn="0" w:lastColumn="0" w:oddVBand="1" w:evenVBand="0" w:oddHBand="0" w:evenHBand="0" w:firstRowFirstColumn="0" w:firstRowLastColumn="0" w:lastRowFirstColumn="0" w:lastRowLastColumn="0"/>
-            <w:tcW w:w="3544" w:type="dxa"/>
-          </w:tcPr>
-          <w:p>
-            <w:pPr>
-              <w:ind w:left="0" w:firstLine="0"/>
+            <w:tcW w:w="2037" w:type="dxa"/>
+          </w:tcPr>
+          <w:p>
+            <w:pPr>
+              <w:ind w:left="0" w:firstLine="0"/>
+              <w:rPr>
+                <w:i/>
+              </w:rPr>
+            </w:pPr>
+            <w:r>
+              <w:rPr>
+                <w:sz w:val="20"/>
+              </w:rPr>
+              <w:t>Espacio de recreación teatral y cinematográfica.</w:t>
+            </w:r>
+          </w:p>
+        </w:tc>
+        <w:tc>
+          <w:tcPr>
+            <w:tcW w:w="2757" w:type="dxa"/>
+          </w:tcPr>
+          <w:p>
+            <w:pPr>
+              <w:ind w:left="0" w:firstLine="0"/>
+              <w:cnfStyle w:val="000000000000" w:firstRow="0" w:lastRow="0" w:firstColumn="0" w:lastColumn="0" w:oddVBand="0" w:evenVBand="0" w:oddHBand="0" w:evenHBand="0" w:firstRowFirstColumn="0" w:firstRowLastColumn="0" w:lastRowFirstColumn="0" w:lastRowLastColumn="0"/>
               <w:rPr>
                 <w:i/>
               </w:rPr>
@@ -4858,34 +5038,34 @@
         </w:tc>
         <w:tc>
           <w:tcPr>
-            <w:tcW w:w="1984" w:type="dxa"/>
+            <w:cnfStyle w:val="000010000000" w:firstRow="0" w:lastRow="0" w:firstColumn="0" w:lastColumn="0" w:oddVBand="1" w:evenVBand="0" w:oddHBand="0" w:evenHBand="0" w:firstRowFirstColumn="0" w:firstRowLastColumn="0" w:lastRowFirstColumn="0" w:lastRowLastColumn="0"/>
+            <w:tcW w:w="1326" w:type="dxa"/>
+          </w:tcPr>
+          <w:p>
+            <w:pPr>
+              <w:ind w:left="0" w:firstLine="0"/>
+              <w:jc w:val="center"/>
+              <w:rPr>
+                <w:i/>
+              </w:rPr>
+            </w:pPr>
+            <w:r>
+              <w:rPr>
+                <w:i/>
+              </w:rPr>
+              <w:t>01</w:t>
+            </w:r>
+          </w:p>
+        </w:tc>
+        <w:tc>
+          <w:tcPr>
+            <w:tcW w:w="1660" w:type="dxa"/>
           </w:tcPr>
           <w:p>
             <w:pPr>
               <w:ind w:left="0" w:firstLine="0"/>
               <w:jc w:val="center"/>
               <w:cnfStyle w:val="000000000000" w:firstRow="0" w:lastRow="0" w:firstColumn="0" w:lastColumn="0" w:oddVBand="0" w:evenVBand="0" w:oddHBand="0" w:evenHBand="0" w:firstRowFirstColumn="0" w:firstRowLastColumn="0" w:lastRowFirstColumn="0" w:lastRowLastColumn="0"/>
-              <w:rPr>
-                <w:i/>
-              </w:rPr>
-            </w:pPr>
-            <w:r>
-              <w:rPr>
-                <w:i/>
-              </w:rPr>
-              <w:t>01</w:t>
-            </w:r>
-          </w:p>
-        </w:tc>
-        <w:tc>
-          <w:tcPr>
-            <w:cnfStyle w:val="000010000000" w:firstRow="0" w:lastRow="0" w:firstColumn="0" w:lastColumn="0" w:oddVBand="1" w:evenVBand="0" w:oddHBand="0" w:evenHBand="0" w:firstRowFirstColumn="0" w:firstRowLastColumn="0" w:lastRowFirstColumn="0" w:lastRowLastColumn="0"/>
-            <w:tcW w:w="1985" w:type="dxa"/>
-          </w:tcPr>
-          <w:p>
-            <w:pPr>
-              <w:ind w:left="0" w:firstLine="0"/>
-              <w:jc w:val="center"/>
               <w:rPr>
                 <w:i/>
               </w:rPr>
@@ -4901,12 +5081,12 @@
       </w:tr>
       <w:tr>
         <w:trPr>
-          <w:trHeight w:val="340"/>
+          <w:trHeight w:val="361"/>
         </w:trPr>
         <w:tc>
           <w:tcPr>
             <w:cnfStyle w:val="001000000000" w:firstRow="0" w:lastRow="0" w:firstColumn="1" w:lastColumn="0" w:oddVBand="0" w:evenVBand="0" w:oddHBand="0" w:evenHBand="0" w:firstRowFirstColumn="0" w:firstRowLastColumn="0" w:lastRowFirstColumn="0" w:lastRowLastColumn="0"/>
-            <w:tcW w:w="2269" w:type="dxa"/>
+            <w:tcW w:w="2011" w:type="dxa"/>
           </w:tcPr>
           <w:p>
             <w:pPr>
@@ -4928,14 +5108,11 @@
         <w:tc>
           <w:tcPr>
             <w:cnfStyle w:val="000010000000" w:firstRow="0" w:lastRow="0" w:firstColumn="0" w:lastColumn="0" w:oddVBand="1" w:evenVBand="0" w:oddHBand="0" w:evenHBand="0" w:firstRowFirstColumn="0" w:firstRowLastColumn="0" w:lastRowFirstColumn="0" w:lastRowLastColumn="0"/>
-            <w:tcW w:w="3544" w:type="dxa"/>
-          </w:tcPr>
-          <w:p>
-            <w:pPr>
-              <w:ind w:left="0" w:firstLine="0"/>
-              <w:rPr>
-                <w:i/>
-              </w:rPr>
+            <w:tcW w:w="2037" w:type="dxa"/>
+          </w:tcPr>
+          <w:p>
+            <w:pPr>
+              <w:ind w:left="0" w:firstLine="0"/>
             </w:pPr>
             <w:r>
               <w:rPr>
@@ -4947,34 +5124,54 @@
         </w:tc>
         <w:tc>
           <w:tcPr>
-            <w:tcW w:w="1984" w:type="dxa"/>
+            <w:tcW w:w="2757" w:type="dxa"/>
+          </w:tcPr>
+          <w:p>
+            <w:pPr>
+              <w:ind w:left="0" w:firstLine="0"/>
+              <w:cnfStyle w:val="000000000000" w:firstRow="0" w:lastRow="0" w:firstColumn="0" w:lastColumn="0" w:oddVBand="0" w:evenVBand="0" w:oddHBand="0" w:evenHBand="0" w:firstRowFirstColumn="0" w:firstRowLastColumn="0" w:lastRowFirstColumn="0" w:lastRowLastColumn="0"/>
+              <w:rPr>
+                <w:i/>
+              </w:rPr>
+            </w:pPr>
+            <w:r>
+              <w:rPr>
+                <w:i/>
+              </w:rPr>
+              <w:t>Mismo que el del encargado</w:t>
+            </w:r>
+          </w:p>
+        </w:tc>
+        <w:tc>
+          <w:tcPr>
+            <w:cnfStyle w:val="000010000000" w:firstRow="0" w:lastRow="0" w:firstColumn="0" w:lastColumn="0" w:oddVBand="1" w:evenVBand="0" w:oddHBand="0" w:evenHBand="0" w:firstRowFirstColumn="0" w:firstRowLastColumn="0" w:lastRowFirstColumn="0" w:lastRowLastColumn="0"/>
+            <w:tcW w:w="1326" w:type="dxa"/>
+          </w:tcPr>
+          <w:p>
+            <w:pPr>
+              <w:ind w:left="0" w:firstLine="0"/>
+              <w:jc w:val="center"/>
+              <w:rPr>
+                <w:i/>
+              </w:rPr>
+            </w:pPr>
+            <w:r>
+              <w:rPr>
+                <w:i/>
+              </w:rPr>
+              <w:t>03</w:t>
+            </w:r>
+          </w:p>
+        </w:tc>
+        <w:tc>
+          <w:tcPr>
+            <w:tcW w:w="1660" w:type="dxa"/>
           </w:tcPr>
           <w:p>
             <w:pPr>
               <w:ind w:left="0" w:firstLine="0"/>
               <w:jc w:val="center"/>
               <w:cnfStyle w:val="000000000000" w:firstRow="0" w:lastRow="0" w:firstColumn="0" w:lastColumn="0" w:oddVBand="0" w:evenVBand="0" w:oddHBand="0" w:evenHBand="0" w:firstRowFirstColumn="0" w:firstRowLastColumn="0" w:lastRowFirstColumn="0" w:lastRowLastColumn="0"/>
-              <w:rPr>
-                <w:i/>
-              </w:rPr>
-            </w:pPr>
-            <w:r>
-              <w:rPr>
-                <w:i/>
-              </w:rPr>
-              <w:t>03</w:t>
-            </w:r>
-          </w:p>
-        </w:tc>
-        <w:tc>
-          <w:tcPr>
-            <w:cnfStyle w:val="000010000000" w:firstRow="0" w:lastRow="0" w:firstColumn="0" w:lastColumn="0" w:oddVBand="1" w:evenVBand="0" w:oddHBand="0" w:evenHBand="0" w:firstRowFirstColumn="0" w:firstRowLastColumn="0" w:lastRowFirstColumn="0" w:lastRowLastColumn="0"/>
-            <w:tcW w:w="1985" w:type="dxa"/>
-          </w:tcPr>
-          <w:p>
-            <w:pPr>
-              <w:ind w:left="0" w:firstLine="0"/>
-              <w:jc w:val="center"/>
               <w:rPr>
                 <w:i/>
               </w:rPr>
@@ -4990,12 +5187,12 @@
       </w:tr>
       <w:tr>
         <w:trPr>
-          <w:trHeight w:val="340"/>
+          <w:trHeight w:val="361"/>
         </w:trPr>
         <w:tc>
           <w:tcPr>
             <w:cnfStyle w:val="001000000000" w:firstRow="0" w:lastRow="0" w:firstColumn="1" w:lastColumn="0" w:oddVBand="0" w:evenVBand="0" w:oddHBand="0" w:evenHBand="0" w:firstRowFirstColumn="0" w:firstRowLastColumn="0" w:lastRowFirstColumn="0" w:lastRowLastColumn="0"/>
-            <w:tcW w:w="2269" w:type="dxa"/>
+            <w:tcW w:w="2011" w:type="dxa"/>
           </w:tcPr>
           <w:p>
             <w:pPr>
@@ -5008,57 +5205,89 @@
               <w:rPr>
                 <w:b w:val="0"/>
               </w:rPr>
-              <w:t>Estacionamiento</w:t>
+              <w:t>Luces</w:t>
             </w:r>
           </w:p>
         </w:tc>
         <w:tc>
           <w:tcPr>
             <w:cnfStyle w:val="000010000000" w:firstRow="0" w:lastRow="0" w:firstColumn="0" w:lastColumn="0" w:oddVBand="1" w:evenVBand="0" w:oddHBand="0" w:evenHBand="0" w:firstRowFirstColumn="0" w:firstRowLastColumn="0" w:lastRowFirstColumn="0" w:lastRowLastColumn="0"/>
-            <w:tcW w:w="3544" w:type="dxa"/>
-          </w:tcPr>
-          <w:p>
-            <w:pPr>
-              <w:ind w:left="0" w:firstLine="0"/>
-            </w:pPr>
-            <w:r>
-              <w:rPr>
-                <w:i/>
-              </w:rPr>
-              <w:t>Mismo que el del encargado</w:t>
-            </w:r>
-          </w:p>
-        </w:tc>
-        <w:tc>
-          <w:tcPr>
-            <w:tcW w:w="1984" w:type="dxa"/>
+            <w:tcW w:w="2037" w:type="dxa"/>
+          </w:tcPr>
+          <w:p>
+            <w:pPr>
+              <w:ind w:left="0" w:firstLine="0"/>
+            </w:pPr>
+            <w:r>
+              <w:rPr>
+                <w:sz w:val="20"/>
+              </w:rPr>
+              <w:t xml:space="preserve">Servicio </w:t>
+            </w:r>
+            <w:r>
+              <w:rPr>
+                <w:sz w:val="20"/>
+              </w:rPr>
+              <w:t>encargado de la iluminación</w:t>
+            </w:r>
+            <w:r>
+              <w:rPr>
+                <w:sz w:val="20"/>
+              </w:rPr>
+              <w:t>.</w:t>
+            </w:r>
+          </w:p>
+        </w:tc>
+        <w:tc>
+          <w:tcPr>
+            <w:tcW w:w="2757" w:type="dxa"/>
+          </w:tcPr>
+          <w:p>
+            <w:pPr>
+              <w:ind w:left="0" w:firstLine="0"/>
+              <w:cnfStyle w:val="000000000000" w:firstRow="0" w:lastRow="0" w:firstColumn="0" w:lastColumn="0" w:oddVBand="0" w:evenVBand="0" w:oddHBand="0" w:evenHBand="0" w:firstRowFirstColumn="0" w:firstRowLastColumn="0" w:lastRowFirstColumn="0" w:lastRowLastColumn="0"/>
+              <w:rPr>
+                <w:i/>
+              </w:rPr>
+            </w:pPr>
+            <w:r>
+              <w:rPr>
+                <w:i/>
+              </w:rPr>
+              <w:t>Campo Vacío</w:t>
+            </w:r>
+          </w:p>
+        </w:tc>
+        <w:tc>
+          <w:tcPr>
+            <w:cnfStyle w:val="000010000000" w:firstRow="0" w:lastRow="0" w:firstColumn="0" w:lastColumn="0" w:oddVBand="1" w:evenVBand="0" w:oddHBand="0" w:evenHBand="0" w:firstRowFirstColumn="0" w:firstRowLastColumn="0" w:lastRowFirstColumn="0" w:lastRowLastColumn="0"/>
+            <w:tcW w:w="1326" w:type="dxa"/>
+          </w:tcPr>
+          <w:p>
+            <w:pPr>
+              <w:ind w:left="0" w:firstLine="0"/>
+              <w:jc w:val="center"/>
+              <w:rPr>
+                <w:i/>
+              </w:rPr>
+            </w:pPr>
+            <w:r>
+              <w:rPr>
+                <w:i/>
+              </w:rPr>
+              <w:t>04</w:t>
+            </w:r>
+          </w:p>
+        </w:tc>
+        <w:tc>
+          <w:tcPr>
+            <w:tcW w:w="1660" w:type="dxa"/>
           </w:tcPr>
           <w:p>
             <w:pPr>
               <w:ind w:left="0" w:firstLine="0"/>
               <w:jc w:val="center"/>
               <w:cnfStyle w:val="000000000000" w:firstRow="0" w:lastRow="0" w:firstColumn="0" w:lastColumn="0" w:oddVBand="0" w:evenVBand="0" w:oddHBand="0" w:evenHBand="0" w:firstRowFirstColumn="0" w:firstRowLastColumn="0" w:lastRowFirstColumn="0" w:lastRowLastColumn="0"/>
-              <w:rPr>
-                <w:i/>
-              </w:rPr>
-            </w:pPr>
-            <w:r>
-              <w:rPr>
-                <w:i/>
-              </w:rPr>
-              <w:t>Por Defecto</w:t>
-            </w:r>
-          </w:p>
-        </w:tc>
-        <w:tc>
-          <w:tcPr>
-            <w:cnfStyle w:val="000010000000" w:firstRow="0" w:lastRow="0" w:firstColumn="0" w:lastColumn="0" w:oddVBand="1" w:evenVBand="0" w:oddHBand="0" w:evenHBand="0" w:firstRowFirstColumn="0" w:firstRowLastColumn="0" w:lastRowFirstColumn="0" w:lastRowLastColumn="0"/>
-            <w:tcW w:w="1985" w:type="dxa"/>
-          </w:tcPr>
-          <w:p>
-            <w:pPr>
-              <w:ind w:left="0" w:firstLine="0"/>
-              <w:jc w:val="center"/>
               <w:rPr>
                 <w:i/>
               </w:rPr>
@@ -5074,12 +5303,12 @@
       </w:tr>
       <w:tr>
         <w:trPr>
-          <w:trHeight w:val="340"/>
+          <w:trHeight w:val="361"/>
         </w:trPr>
         <w:tc>
           <w:tcPr>
             <w:cnfStyle w:val="001000000000" w:firstRow="0" w:lastRow="0" w:firstColumn="1" w:lastColumn="0" w:oddVBand="0" w:evenVBand="0" w:oddHBand="0" w:evenHBand="0" w:firstRowFirstColumn="0" w:firstRowLastColumn="0" w:lastRowFirstColumn="0" w:lastRowLastColumn="0"/>
-            <w:tcW w:w="2269" w:type="dxa"/>
+            <w:tcW w:w="2011" w:type="dxa"/>
           </w:tcPr>
           <w:p>
             <w:pPr>
@@ -5091,62 +5320,75 @@
             <w:r>
               <w:rPr>
                 <w:b w:val="0"/>
-                <w:i/>
-              </w:rPr>
-              <w:t>Campo Vacío</w:t>
+              </w:rPr>
+              <w:t>Estacionamiento</w:t>
             </w:r>
           </w:p>
         </w:tc>
         <w:tc>
           <w:tcPr>
             <w:cnfStyle w:val="000010000000" w:firstRow="0" w:lastRow="0" w:firstColumn="0" w:lastColumn="0" w:oddVBand="1" w:evenVBand="0" w:oddHBand="0" w:evenHBand="0" w:firstRowFirstColumn="0" w:firstRowLastColumn="0" w:lastRowFirstColumn="0" w:lastRowLastColumn="0"/>
-            <w:tcW w:w="3544" w:type="dxa"/>
-          </w:tcPr>
-          <w:p>
-            <w:pPr>
-              <w:ind w:left="0" w:firstLine="0"/>
-              <w:rPr>
-                <w:i/>
-              </w:rPr>
-            </w:pPr>
-            <w:r>
-              <w:rPr>
-                <w:i/>
-              </w:rPr>
-              <w:t>Campo Vacío</w:t>
-            </w:r>
-          </w:p>
-        </w:tc>
-        <w:tc>
-          <w:tcPr>
-            <w:tcW w:w="1984" w:type="dxa"/>
+            <w:tcW w:w="2037" w:type="dxa"/>
+          </w:tcPr>
+          <w:p>
+            <w:pPr>
+              <w:ind w:left="0" w:firstLine="0"/>
+            </w:pPr>
+            <w:r>
+              <w:rPr>
+                <w:sz w:val="20"/>
+              </w:rPr>
+              <w:t>Servicio encargado del estacionamiento.</w:t>
+            </w:r>
+          </w:p>
+        </w:tc>
+        <w:tc>
+          <w:tcPr>
+            <w:tcW w:w="2757" w:type="dxa"/>
+          </w:tcPr>
+          <w:p>
+            <w:pPr>
+              <w:ind w:left="0" w:firstLine="0"/>
+              <w:cnfStyle w:val="000000000000" w:firstRow="0" w:lastRow="0" w:firstColumn="0" w:lastColumn="0" w:oddVBand="0" w:evenVBand="0" w:oddHBand="0" w:evenHBand="0" w:firstRowFirstColumn="0" w:firstRowLastColumn="0" w:lastRowFirstColumn="0" w:lastRowLastColumn="0"/>
+            </w:pPr>
+            <w:r>
+              <w:rPr>
+                <w:i/>
+              </w:rPr>
+              <w:t>Mismo que el del encargado</w:t>
+            </w:r>
+          </w:p>
+        </w:tc>
+        <w:tc>
+          <w:tcPr>
+            <w:cnfStyle w:val="000010000000" w:firstRow="0" w:lastRow="0" w:firstColumn="0" w:lastColumn="0" w:oddVBand="1" w:evenVBand="0" w:oddHBand="0" w:evenHBand="0" w:firstRowFirstColumn="0" w:firstRowLastColumn="0" w:lastRowFirstColumn="0" w:lastRowLastColumn="0"/>
+            <w:tcW w:w="1326" w:type="dxa"/>
+          </w:tcPr>
+          <w:p>
+            <w:pPr>
+              <w:ind w:left="0" w:firstLine="0"/>
+              <w:jc w:val="center"/>
+              <w:rPr>
+                <w:i/>
+              </w:rPr>
+            </w:pPr>
+            <w:r>
+              <w:rPr>
+                <w:i/>
+              </w:rPr>
+              <w:t>Por Defecto</w:t>
+            </w:r>
+          </w:p>
+        </w:tc>
+        <w:tc>
+          <w:tcPr>
+            <w:tcW w:w="1660" w:type="dxa"/>
           </w:tcPr>
           <w:p>
             <w:pPr>
               <w:ind w:left="0" w:firstLine="0"/>
               <w:jc w:val="center"/>
               <w:cnfStyle w:val="000000000000" w:firstRow="0" w:lastRow="0" w:firstColumn="0" w:lastColumn="0" w:oddVBand="0" w:evenVBand="0" w:oddHBand="0" w:evenHBand="0" w:firstRowFirstColumn="0" w:firstRowLastColumn="0" w:lastRowFirstColumn="0" w:lastRowLastColumn="0"/>
-              <w:rPr>
-                <w:i/>
-              </w:rPr>
-            </w:pPr>
-            <w:r>
-              <w:rPr>
-                <w:i/>
-              </w:rPr>
-              <w:t>05</w:t>
-            </w:r>
-          </w:p>
-        </w:tc>
-        <w:tc>
-          <w:tcPr>
-            <w:cnfStyle w:val="000010000000" w:firstRow="0" w:lastRow="0" w:firstColumn="0" w:lastColumn="0" w:oddVBand="1" w:evenVBand="0" w:oddHBand="0" w:evenHBand="0" w:firstRowFirstColumn="0" w:firstRowLastColumn="0" w:lastRowFirstColumn="0" w:lastRowLastColumn="0"/>
-            <w:tcW w:w="1985" w:type="dxa"/>
-          </w:tcPr>
-          <w:p>
-            <w:pPr>
-              <w:ind w:left="0" w:firstLine="0"/>
-              <w:jc w:val="center"/>
               <w:rPr>
                 <w:i/>
               </w:rPr>
@@ -5162,19 +5404,18 @@
       </w:tr>
       <w:tr>
         <w:trPr>
-          <w:trHeight w:val="340"/>
+          <w:trHeight w:val="361"/>
         </w:trPr>
         <w:tc>
           <w:tcPr>
             <w:cnfStyle w:val="001000000000" w:firstRow="0" w:lastRow="0" w:firstColumn="1" w:lastColumn="0" w:oddVBand="0" w:evenVBand="0" w:oddHBand="0" w:evenHBand="0" w:firstRowFirstColumn="0" w:firstRowLastColumn="0" w:lastRowFirstColumn="0" w:lastRowLastColumn="0"/>
-            <w:tcW w:w="2269" w:type="dxa"/>
+            <w:tcW w:w="2011" w:type="dxa"/>
           </w:tcPr>
           <w:p>
             <w:pPr>
               <w:ind w:left="0" w:firstLine="0"/>
               <w:rPr>
                 <w:b w:val="0"/>
-                <w:i/>
               </w:rPr>
             </w:pPr>
             <w:r>
@@ -5189,14 +5430,11 @@
         <w:tc>
           <w:tcPr>
             <w:cnfStyle w:val="000010000000" w:firstRow="0" w:lastRow="0" w:firstColumn="0" w:lastColumn="0" w:oddVBand="1" w:evenVBand="0" w:oddHBand="0" w:evenHBand="0" w:firstRowFirstColumn="0" w:firstRowLastColumn="0" w:lastRowFirstColumn="0" w:lastRowLastColumn="0"/>
-            <w:tcW w:w="3544" w:type="dxa"/>
-          </w:tcPr>
-          <w:p>
-            <w:pPr>
-              <w:ind w:left="0" w:firstLine="0"/>
-              <w:rPr>
-                <w:i/>
-              </w:rPr>
+            <w:tcW w:w="2037" w:type="dxa"/>
+          </w:tcPr>
+          <w:p>
+            <w:pPr>
+              <w:ind w:left="0" w:firstLine="0"/>
             </w:pPr>
             <w:r>
               <w:rPr>
@@ -5208,34 +5446,54 @@
         </w:tc>
         <w:tc>
           <w:tcPr>
-            <w:tcW w:w="1984" w:type="dxa"/>
+            <w:tcW w:w="2757" w:type="dxa"/>
+          </w:tcPr>
+          <w:p>
+            <w:pPr>
+              <w:ind w:left="0" w:firstLine="0"/>
+              <w:cnfStyle w:val="000000000000" w:firstRow="0" w:lastRow="0" w:firstColumn="0" w:lastColumn="0" w:oddVBand="0" w:evenVBand="0" w:oddHBand="0" w:evenHBand="0" w:firstRowFirstColumn="0" w:firstRowLastColumn="0" w:lastRowFirstColumn="0" w:lastRowLastColumn="0"/>
+              <w:rPr>
+                <w:i/>
+              </w:rPr>
+            </w:pPr>
+            <w:r>
+              <w:rPr>
+                <w:i/>
+              </w:rPr>
+              <w:t>Campo Vacío</w:t>
+            </w:r>
+          </w:p>
+        </w:tc>
+        <w:tc>
+          <w:tcPr>
+            <w:cnfStyle w:val="000010000000" w:firstRow="0" w:lastRow="0" w:firstColumn="0" w:lastColumn="0" w:oddVBand="1" w:evenVBand="0" w:oddHBand="0" w:evenHBand="0" w:firstRowFirstColumn="0" w:firstRowLastColumn="0" w:lastRowFirstColumn="0" w:lastRowLastColumn="0"/>
+            <w:tcW w:w="1326" w:type="dxa"/>
+          </w:tcPr>
+          <w:p>
+            <w:pPr>
+              <w:ind w:left="0" w:firstLine="0"/>
+              <w:jc w:val="center"/>
+              <w:rPr>
+                <w:i/>
+              </w:rPr>
+            </w:pPr>
+            <w:r>
+              <w:rPr>
+                <w:i/>
+              </w:rPr>
+              <w:t>05</w:t>
+            </w:r>
+          </w:p>
+        </w:tc>
+        <w:tc>
+          <w:tcPr>
+            <w:tcW w:w="1660" w:type="dxa"/>
           </w:tcPr>
           <w:p>
             <w:pPr>
               <w:ind w:left="0" w:firstLine="0"/>
               <w:jc w:val="center"/>
               <w:cnfStyle w:val="000000000000" w:firstRow="0" w:lastRow="0" w:firstColumn="0" w:lastColumn="0" w:oddVBand="0" w:evenVBand="0" w:oddHBand="0" w:evenHBand="0" w:firstRowFirstColumn="0" w:firstRowLastColumn="0" w:lastRowFirstColumn="0" w:lastRowLastColumn="0"/>
-              <w:rPr>
-                <w:i/>
-              </w:rPr>
-            </w:pPr>
-            <w:r>
-              <w:rPr>
-                <w:i/>
-              </w:rPr>
-              <w:t>Por Defecto</w:t>
-            </w:r>
-          </w:p>
-        </w:tc>
-        <w:tc>
-          <w:tcPr>
-            <w:cnfStyle w:val="000010000000" w:firstRow="0" w:lastRow="0" w:firstColumn="0" w:lastColumn="0" w:oddVBand="1" w:evenVBand="0" w:oddHBand="0" w:evenHBand="0" w:firstRowFirstColumn="0" w:firstRowLastColumn="0" w:lastRowFirstColumn="0" w:lastRowLastColumn="0"/>
-            <w:tcW w:w="1985" w:type="dxa"/>
-          </w:tcPr>
-          <w:p>
-            <w:pPr>
-              <w:ind w:left="0" w:firstLine="0"/>
-              <w:jc w:val="center"/>
               <w:rPr>
                 <w:i/>
               </w:rPr>
@@ -5251,14 +5509,119 @@
       </w:tr>
       <w:tr>
         <w:trPr>
-          <w:trHeight w:val="340"/>
+          <w:trHeight w:val="361"/>
         </w:trPr>
         <w:tc>
           <w:tcPr>
             <w:cnfStyle w:val="001000000000" w:firstRow="0" w:lastRow="0" w:firstColumn="1" w:lastColumn="0" w:oddVBand="0" w:evenVBand="0" w:oddHBand="0" w:evenHBand="0" w:firstRowFirstColumn="0" w:firstRowLastColumn="0" w:lastRowFirstColumn="0" w:lastRowLastColumn="0"/>
-            <w:tcW w:w="7797" w:type="dxa"/>
-            <w:gridSpan w:val="3"/>
-            <w:vAlign w:val="center"/>
+            <w:tcW w:w="2011" w:type="dxa"/>
+          </w:tcPr>
+          <w:p>
+            <w:pPr>
+              <w:ind w:left="0" w:firstLine="0"/>
+              <w:rPr>
+                <w:b w:val="0"/>
+                <w:i/>
+              </w:rPr>
+            </w:pPr>
+            <w:r>
+              <w:rPr>
+                <w:b w:val="0"/>
+                <w:i/>
+              </w:rPr>
+              <w:t>Campo Vacío</w:t>
+            </w:r>
+          </w:p>
+        </w:tc>
+        <w:tc>
+          <w:tcPr>
+            <w:cnfStyle w:val="000010000000" w:firstRow="0" w:lastRow="0" w:firstColumn="0" w:lastColumn="0" w:oddVBand="1" w:evenVBand="0" w:oddHBand="0" w:evenHBand="0" w:firstRowFirstColumn="0" w:firstRowLastColumn="0" w:lastRowFirstColumn="0" w:lastRowLastColumn="0"/>
+            <w:tcW w:w="2037" w:type="dxa"/>
+          </w:tcPr>
+          <w:p>
+            <w:pPr>
+              <w:ind w:left="0" w:firstLine="0"/>
+            </w:pPr>
+            <w:r>
+              <w:rPr>
+                <w:i/>
+              </w:rPr>
+              <w:t>Campo Vacío</w:t>
+            </w:r>
+          </w:p>
+        </w:tc>
+        <w:tc>
+          <w:tcPr>
+            <w:tcW w:w="2757" w:type="dxa"/>
+          </w:tcPr>
+          <w:p>
+            <w:pPr>
+              <w:ind w:left="0" w:firstLine="0"/>
+              <w:cnfStyle w:val="000000000000" w:firstRow="0" w:lastRow="0" w:firstColumn="0" w:lastColumn="0" w:oddVBand="0" w:evenVBand="0" w:oddHBand="0" w:evenHBand="0" w:firstRowFirstColumn="0" w:firstRowLastColumn="0" w:lastRowFirstColumn="0" w:lastRowLastColumn="0"/>
+              <w:rPr>
+                <w:i/>
+              </w:rPr>
+            </w:pPr>
+            <w:r>
+              <w:rPr>
+                <w:i/>
+              </w:rPr>
+              <w:t>Campo Vacío</w:t>
+            </w:r>
+          </w:p>
+        </w:tc>
+        <w:tc>
+          <w:tcPr>
+            <w:cnfStyle w:val="000010000000" w:firstRow="0" w:lastRow="0" w:firstColumn="0" w:lastColumn="0" w:oddVBand="1" w:evenVBand="0" w:oddHBand="0" w:evenHBand="0" w:firstRowFirstColumn="0" w:firstRowLastColumn="0" w:lastRowFirstColumn="0" w:lastRowLastColumn="0"/>
+            <w:tcW w:w="1326" w:type="dxa"/>
+          </w:tcPr>
+          <w:p>
+            <w:pPr>
+              <w:ind w:left="0" w:firstLine="0"/>
+              <w:jc w:val="center"/>
+              <w:rPr>
+                <w:i/>
+              </w:rPr>
+            </w:pPr>
+            <w:r>
+              <w:rPr>
+                <w:i/>
+              </w:rPr>
+              <w:t>Por Defecto</w:t>
+            </w:r>
+          </w:p>
+        </w:tc>
+        <w:tc>
+          <w:tcPr>
+            <w:tcW w:w="1660" w:type="dxa"/>
+          </w:tcPr>
+          <w:p>
+            <w:pPr>
+              <w:ind w:left="0" w:firstLine="0"/>
+              <w:jc w:val="center"/>
+              <w:cnfStyle w:val="000000000000" w:firstRow="0" w:lastRow="0" w:firstColumn="0" w:lastColumn="0" w:oddVBand="0" w:evenVBand="0" w:oddHBand="0" w:evenHBand="0" w:firstRowFirstColumn="0" w:firstRowLastColumn="0" w:lastRowFirstColumn="0" w:lastRowLastColumn="0"/>
+              <w:rPr>
+                <w:i/>
+              </w:rPr>
+            </w:pPr>
+            <w:r>
+              <w:rPr>
+                <w:i/>
+              </w:rPr>
+              <w:t>FUNC. CORRECTO</w:t>
+            </w:r>
+          </w:p>
+        </w:tc>
+      </w:tr>
+      <w:tr>
+        <w:trPr>
+          <w:trHeight w:val="361"/>
+        </w:trPr>
+        <w:tc>
+          <w:tcPr>
+            <w:cnfStyle w:val="001000000000" w:firstRow="0" w:lastRow="0" w:firstColumn="1" w:lastColumn="0" w:oddVBand="0" w:evenVBand="0" w:oddHBand="0" w:evenHBand="0" w:firstRowFirstColumn="0" w:firstRowLastColumn="0" w:lastRowFirstColumn="0" w:lastRowLastColumn="0"/>
+            <w:tcW w:w="8131" w:type="dxa"/>
+            <w:gridSpan w:val="4"/>
           </w:tcPr>
           <w:p>
             <w:pPr>
@@ -5279,7 +5642,7 @@
         <w:tc>
           <w:tcPr>
             <w:cnfStyle w:val="000010000000" w:firstRow="0" w:lastRow="0" w:firstColumn="0" w:lastColumn="0" w:oddVBand="1" w:evenVBand="0" w:oddHBand="0" w:evenHBand="0" w:firstRowFirstColumn="0" w:firstRowLastColumn="0" w:lastRowFirstColumn="0" w:lastRowLastColumn="0"/>
-            <w:tcW w:w="1985" w:type="dxa"/>
+            <w:tcW w:w="1660" w:type="dxa"/>
             <w:vAlign w:val="center"/>
           </w:tcPr>
           <w:p>
@@ -5330,25 +5693,25 @@
     <w:tbl>
       <w:tblPr>
         <w:tblStyle w:val="Cuadrculamedia1-nfasis3"/>
-        <w:tblW w:w="9782" w:type="dxa"/>
+        <w:tblW w:w="9804" w:type="dxa"/>
         <w:tblInd w:w="-318" w:type="dxa"/>
         <w:tblLook w:val="0280" w:firstRow="0" w:lastRow="0" w:firstColumn="1" w:lastColumn="0" w:noHBand="1" w:noVBand="0"/>
       </w:tblPr>
       <w:tblGrid>
-        <w:gridCol w:w="2217"/>
-        <w:gridCol w:w="5580"/>
-        <w:gridCol w:w="1985"/>
+        <w:gridCol w:w="1766"/>
+        <w:gridCol w:w="1668"/>
+        <w:gridCol w:w="4858"/>
+        <w:gridCol w:w="1512"/>
       </w:tblGrid>
       <w:tr>
         <w:trPr>
-          <w:trHeight w:val="340"/>
+          <w:trHeight w:val="353"/>
         </w:trPr>
         <w:tc>
           <w:tcPr>
             <w:cnfStyle w:val="001000000000" w:firstRow="0" w:lastRow="0" w:firstColumn="1" w:lastColumn="0" w:oddVBand="0" w:evenVBand="0" w:oddHBand="0" w:evenHBand="0" w:firstRowFirstColumn="0" w:firstRowLastColumn="0" w:lastRowFirstColumn="0" w:lastRowLastColumn="0"/>
-            <w:tcW w:w="7797" w:type="dxa"/>
-            <w:gridSpan w:val="2"/>
-            <w:vAlign w:val="center"/>
+            <w:tcW w:w="8292" w:type="dxa"/>
+            <w:gridSpan w:val="3"/>
           </w:tcPr>
           <w:p>
             <w:pPr>
@@ -5366,7 +5729,7 @@
         <w:tc>
           <w:tcPr>
             <w:cnfStyle w:val="000010000000" w:firstRow="0" w:lastRow="0" w:firstColumn="0" w:lastColumn="0" w:oddVBand="1" w:evenVBand="0" w:oddHBand="0" w:evenHBand="0" w:firstRowFirstColumn="0" w:firstRowLastColumn="0" w:lastRowFirstColumn="0" w:lastRowLastColumn="0"/>
-            <w:tcW w:w="1985" w:type="dxa"/>
+            <w:tcW w:w="1512" w:type="dxa"/>
             <w:vMerge w:val="restart"/>
             <w:vAlign w:val="center"/>
           </w:tcPr>
@@ -5389,12 +5752,12 @@
       </w:tr>
       <w:tr>
         <w:trPr>
-          <w:trHeight w:val="340"/>
+          <w:trHeight w:val="353"/>
         </w:trPr>
         <w:tc>
           <w:tcPr>
             <w:cnfStyle w:val="001000000000" w:firstRow="0" w:lastRow="0" w:firstColumn="1" w:lastColumn="0" w:oddVBand="0" w:evenVBand="0" w:oddHBand="0" w:evenHBand="0" w:firstRowFirstColumn="0" w:firstRowLastColumn="0" w:lastRowFirstColumn="0" w:lastRowLastColumn="0"/>
-            <w:tcW w:w="2217" w:type="dxa"/>
+            <w:tcW w:w="1766" w:type="dxa"/>
             <w:vAlign w:val="center"/>
           </w:tcPr>
           <w:p>
@@ -5410,7 +5773,7 @@
         <w:tc>
           <w:tcPr>
             <w:cnfStyle w:val="000010000000" w:firstRow="0" w:lastRow="0" w:firstColumn="0" w:lastColumn="0" w:oddVBand="1" w:evenVBand="0" w:oddHBand="0" w:evenHBand="0" w:firstRowFirstColumn="0" w:firstRowLastColumn="0" w:lastRowFirstColumn="0" w:lastRowLastColumn="0"/>
-            <w:tcW w:w="5580" w:type="dxa"/>
+            <w:tcW w:w="1668" w:type="dxa"/>
             <w:vAlign w:val="center"/>
           </w:tcPr>
           <w:p>
@@ -5425,19 +5788,41 @@
               <w:rPr>
                 <w:b/>
               </w:rPr>
+              <w:t>Descripción</w:t>
+            </w:r>
+          </w:p>
+        </w:tc>
+        <w:tc>
+          <w:tcPr>
+            <w:tcW w:w="4858" w:type="dxa"/>
+            <w:vAlign w:val="center"/>
+          </w:tcPr>
+          <w:p>
+            <w:pPr>
+              <w:ind w:left="0" w:firstLine="0"/>
+              <w:jc w:val="center"/>
+              <w:cnfStyle w:val="000000000000" w:firstRow="0" w:lastRow="0" w:firstColumn="0" w:lastColumn="0" w:oddVBand="0" w:evenVBand="0" w:oddHBand="0" w:evenHBand="0" w:firstRowFirstColumn="0" w:firstRowLastColumn="0" w:lastRowFirstColumn="0" w:lastRowLastColumn="0"/>
+              <w:rPr>
+                <w:b/>
+              </w:rPr>
+            </w:pPr>
+            <w:r>
+              <w:rPr>
+                <w:b/>
+              </w:rPr>
               <w:t>Email Valoraciones</w:t>
             </w:r>
           </w:p>
         </w:tc>
         <w:tc>
           <w:tcPr>
-            <w:tcW w:w="1985" w:type="dxa"/>
+            <w:cnfStyle w:val="000010000000" w:firstRow="0" w:lastRow="0" w:firstColumn="0" w:lastColumn="0" w:oddVBand="1" w:evenVBand="0" w:oddHBand="0" w:evenHBand="0" w:firstRowFirstColumn="0" w:firstRowLastColumn="0" w:lastRowFirstColumn="0" w:lastRowLastColumn="0"/>
+            <w:tcW w:w="1512" w:type="dxa"/>
             <w:vMerge/>
           </w:tcPr>
           <w:p>
             <w:pPr>
               <w:ind w:left="0" w:firstLine="0"/>
-              <w:cnfStyle w:val="000000000000" w:firstRow="0" w:lastRow="0" w:firstColumn="0" w:lastColumn="0" w:oddVBand="0" w:evenVBand="0" w:oddHBand="0" w:evenHBand="0" w:firstRowFirstColumn="0" w:firstRowLastColumn="0" w:lastRowFirstColumn="0" w:lastRowLastColumn="0"/>
               <w:rPr>
                 <w:b/>
                 <w:i/>
@@ -5448,12 +5833,12 @@
       </w:tr>
       <w:tr>
         <w:trPr>
-          <w:trHeight w:val="359"/>
+          <w:trHeight w:val="372"/>
         </w:trPr>
         <w:tc>
           <w:tcPr>
             <w:cnfStyle w:val="001000000000" w:firstRow="0" w:lastRow="0" w:firstColumn="1" w:lastColumn="0" w:oddVBand="0" w:evenVBand="0" w:oddHBand="0" w:evenHBand="0" w:firstRowFirstColumn="0" w:firstRowLastColumn="0" w:lastRowFirstColumn="0" w:lastRowLastColumn="0"/>
-            <w:tcW w:w="2217" w:type="dxa"/>
+            <w:tcW w:w="1766" w:type="dxa"/>
           </w:tcPr>
           <w:p>
             <w:pPr>
@@ -5473,11 +5858,28 @@
         <w:tc>
           <w:tcPr>
             <w:cnfStyle w:val="000010000000" w:firstRow="0" w:lastRow="0" w:firstColumn="0" w:lastColumn="0" w:oddVBand="1" w:evenVBand="0" w:oddHBand="0" w:evenHBand="0" w:firstRowFirstColumn="0" w:firstRowLastColumn="0" w:lastRowFirstColumn="0" w:lastRowLastColumn="0"/>
-            <w:tcW w:w="5580" w:type="dxa"/>
-          </w:tcPr>
-          <w:p>
-            <w:pPr>
-              <w:ind w:left="0" w:firstLine="0"/>
+            <w:tcW w:w="1668" w:type="dxa"/>
+          </w:tcPr>
+          <w:p>
+            <w:pPr>
+              <w:ind w:left="0" w:firstLine="0"/>
+            </w:pPr>
+            <w:r>
+              <w:rPr>
+                <w:sz w:val="20"/>
+              </w:rPr>
+              <w:t>Servicio encargado de la ayuda a personal no docente.</w:t>
+            </w:r>
+          </w:p>
+        </w:tc>
+        <w:tc>
+          <w:tcPr>
+            <w:tcW w:w="4858" w:type="dxa"/>
+          </w:tcPr>
+          <w:p>
+            <w:pPr>
+              <w:ind w:left="0" w:firstLine="0"/>
+              <w:cnfStyle w:val="000000000000" w:firstRow="0" w:lastRow="0" w:firstColumn="0" w:lastColumn="0" w:oddVBand="0" w:evenVBand="0" w:oddHBand="0" w:evenHBand="0" w:firstRowFirstColumn="0" w:firstRowLastColumn="0" w:lastRowFirstColumn="0" w:lastRowLastColumn="0"/>
             </w:pPr>
             <w:r>
               <w:rPr>
@@ -5489,13 +5891,13 @@
         </w:tc>
         <w:tc>
           <w:tcPr>
-            <w:tcW w:w="1985" w:type="dxa"/>
+            <w:cnfStyle w:val="000010000000" w:firstRow="0" w:lastRow="0" w:firstColumn="0" w:lastColumn="0" w:oddVBand="1" w:evenVBand="0" w:oddHBand="0" w:evenHBand="0" w:firstRowFirstColumn="0" w:firstRowLastColumn="0" w:lastRowFirstColumn="0" w:lastRowLastColumn="0"/>
+            <w:tcW w:w="1512" w:type="dxa"/>
           </w:tcPr>
           <w:p>
             <w:pPr>
               <w:ind w:left="0" w:firstLine="0"/>
               <w:jc w:val="center"/>
-              <w:cnfStyle w:val="000000000000" w:firstRow="0" w:lastRow="0" w:firstColumn="0" w:lastColumn="0" w:oddVBand="0" w:evenVBand="0" w:oddHBand="0" w:evenHBand="0" w:firstRowFirstColumn="0" w:firstRowLastColumn="0" w:lastRowFirstColumn="0" w:lastRowLastColumn="0"/>
               <w:rPr>
                 <w:i/>
               </w:rPr>
@@ -5511,12 +5913,12 @@
       </w:tr>
       <w:tr>
         <w:trPr>
-          <w:trHeight w:val="340"/>
+          <w:trHeight w:val="372"/>
         </w:trPr>
         <w:tc>
           <w:tcPr>
             <w:cnfStyle w:val="001000000000" w:firstRow="0" w:lastRow="0" w:firstColumn="1" w:lastColumn="0" w:oddVBand="0" w:evenVBand="0" w:oddHBand="0" w:evenHBand="0" w:firstRowFirstColumn="0" w:firstRowLastColumn="0" w:lastRowFirstColumn="0" w:lastRowLastColumn="0"/>
-            <w:tcW w:w="2217" w:type="dxa"/>
+            <w:tcW w:w="1766" w:type="dxa"/>
           </w:tcPr>
           <w:p>
             <w:pPr>
@@ -5529,43 +5931,56 @@
               <w:rPr>
                 <w:b w:val="0"/>
               </w:rPr>
-              <w:t>Baños</w:t>
+              <w:t>Fotocopiadora</w:t>
             </w:r>
           </w:p>
         </w:tc>
         <w:tc>
           <w:tcPr>
             <w:cnfStyle w:val="000010000000" w:firstRow="0" w:lastRow="0" w:firstColumn="0" w:lastColumn="0" w:oddVBand="1" w:evenVBand="0" w:oddHBand="0" w:evenHBand="0" w:firstRowFirstColumn="0" w:firstRowLastColumn="0" w:lastRowFirstColumn="0" w:lastRowLastColumn="0"/>
-            <w:tcW w:w="5580" w:type="dxa"/>
-          </w:tcPr>
-          <w:p>
-            <w:pPr>
-              <w:ind w:left="0" w:firstLine="0"/>
-            </w:pPr>
-            <w:proofErr w:type="spellStart"/>
-            <w:r>
-              <w:t>departamentoEncargadoDeLaLimpieza</w:t>
-            </w:r>
-            <w:proofErr w:type="spellEnd"/>
-          </w:p>
-          <w:p>
-            <w:pPr>
-              <w:ind w:left="0" w:firstLine="0"/>
-            </w:pPr>
-            <w:r>
-              <w:t>YGestionDeLosBañosDeLaUARG@hotmail.com</w:t>
-            </w:r>
-          </w:p>
-        </w:tc>
-        <w:tc>
-          <w:tcPr>
-            <w:tcW w:w="1985" w:type="dxa"/>
+            <w:tcW w:w="1668" w:type="dxa"/>
+          </w:tcPr>
+          <w:p>
+            <w:pPr>
+              <w:ind w:left="0" w:firstLine="0"/>
+            </w:pPr>
+            <w:r>
+              <w:rPr>
+                <w:i/>
+              </w:rPr>
+              <w:t>Descripción que sobrepase la longitud de 140 caracteres.</w:t>
+            </w:r>
+          </w:p>
+        </w:tc>
+        <w:tc>
+          <w:tcPr>
+            <w:tcW w:w="4858" w:type="dxa"/>
+          </w:tcPr>
+          <w:p>
+            <w:pPr>
+              <w:ind w:left="0" w:firstLine="0"/>
+              <w:cnfStyle w:val="000000000000" w:firstRow="0" w:lastRow="0" w:firstColumn="0" w:lastColumn="0" w:oddVBand="0" w:evenVBand="0" w:oddHBand="0" w:evenHBand="0" w:firstRowFirstColumn="0" w:firstRowLastColumn="0" w:lastRowFirstColumn="0" w:lastRowLastColumn="0"/>
+              <w:rPr>
+                <w:i/>
+              </w:rPr>
+            </w:pPr>
+            <w:r>
+              <w:rPr>
+                <w:i/>
+              </w:rPr>
+              <w:t>Mismo que el del encargado</w:t>
+            </w:r>
+          </w:p>
+        </w:tc>
+        <w:tc>
+          <w:tcPr>
+            <w:cnfStyle w:val="000010000000" w:firstRow="0" w:lastRow="0" w:firstColumn="0" w:lastColumn="0" w:oddVBand="1" w:evenVBand="0" w:oddHBand="0" w:evenHBand="0" w:firstRowFirstColumn="0" w:firstRowLastColumn="0" w:lastRowFirstColumn="0" w:lastRowLastColumn="0"/>
+            <w:tcW w:w="1512" w:type="dxa"/>
           </w:tcPr>
           <w:p>
             <w:pPr>
               <w:ind w:left="0" w:firstLine="0"/>
               <w:jc w:val="center"/>
-              <w:cnfStyle w:val="000000000000" w:firstRow="0" w:lastRow="0" w:firstColumn="0" w:lastColumn="0" w:oddVBand="0" w:evenVBand="0" w:oddHBand="0" w:evenHBand="0" w:firstRowFirstColumn="0" w:firstRowLastColumn="0" w:lastRowFirstColumn="0" w:lastRowLastColumn="0"/>
               <w:rPr>
                 <w:i/>
               </w:rPr>
@@ -5581,14 +5996,101 @@
       </w:tr>
       <w:tr>
         <w:trPr>
-          <w:trHeight w:val="340"/>
+          <w:trHeight w:val="353"/>
         </w:trPr>
         <w:tc>
           <w:tcPr>
             <w:cnfStyle w:val="001000000000" w:firstRow="0" w:lastRow="0" w:firstColumn="1" w:lastColumn="0" w:oddVBand="0" w:evenVBand="0" w:oddHBand="0" w:evenHBand="0" w:firstRowFirstColumn="0" w:firstRowLastColumn="0" w:lastRowFirstColumn="0" w:lastRowLastColumn="0"/>
-            <w:tcW w:w="7797" w:type="dxa"/>
-            <w:gridSpan w:val="2"/>
-            <w:vAlign w:val="center"/>
+            <w:tcW w:w="1766" w:type="dxa"/>
+          </w:tcPr>
+          <w:p>
+            <w:pPr>
+              <w:ind w:left="0" w:firstLine="0"/>
+              <w:rPr>
+                <w:b w:val="0"/>
+              </w:rPr>
+            </w:pPr>
+            <w:r>
+              <w:rPr>
+                <w:b w:val="0"/>
+              </w:rPr>
+              <w:t>Baños</w:t>
+            </w:r>
+          </w:p>
+        </w:tc>
+        <w:tc>
+          <w:tcPr>
+            <w:cnfStyle w:val="000010000000" w:firstRow="0" w:lastRow="0" w:firstColumn="0" w:lastColumn="0" w:oddVBand="1" w:evenVBand="0" w:oddHBand="0" w:evenHBand="0" w:firstRowFirstColumn="0" w:firstRowLastColumn="0" w:lastRowFirstColumn="0" w:lastRowLastColumn="0"/>
+            <w:tcW w:w="1668" w:type="dxa"/>
+          </w:tcPr>
+          <w:p>
+            <w:pPr>
+              <w:ind w:left="0" w:firstLine="0"/>
+            </w:pPr>
+            <w:r>
+              <w:rPr>
+                <w:sz w:val="20"/>
+              </w:rPr>
+              <w:t>Servicio encargado de la higiene de los sanitarios.</w:t>
+            </w:r>
+          </w:p>
+        </w:tc>
+        <w:tc>
+          <w:tcPr>
+            <w:tcW w:w="4858" w:type="dxa"/>
+          </w:tcPr>
+          <w:p>
+            <w:pPr>
+              <w:ind w:left="0" w:firstLine="0"/>
+              <w:cnfStyle w:val="000000000000" w:firstRow="0" w:lastRow="0" w:firstColumn="0" w:lastColumn="0" w:oddVBand="0" w:evenVBand="0" w:oddHBand="0" w:evenHBand="0" w:firstRowFirstColumn="0" w:firstRowLastColumn="0" w:lastRowFirstColumn="0" w:lastRowLastColumn="0"/>
+            </w:pPr>
+            <w:proofErr w:type="spellStart"/>
+            <w:r>
+              <w:t>departamentoEncargadoDeLaLimpieza</w:t>
+            </w:r>
+            <w:proofErr w:type="spellEnd"/>
+          </w:p>
+          <w:p>
+            <w:pPr>
+              <w:ind w:left="0" w:firstLine="0"/>
+              <w:cnfStyle w:val="000000000000" w:firstRow="0" w:lastRow="0" w:firstColumn="0" w:lastColumn="0" w:oddVBand="0" w:evenVBand="0" w:oddHBand="0" w:evenHBand="0" w:firstRowFirstColumn="0" w:firstRowLastColumn="0" w:lastRowFirstColumn="0" w:lastRowLastColumn="0"/>
+            </w:pPr>
+            <w:r>
+              <w:t>YGestionDeLosBañosDeLaUARG@hotmail.com</w:t>
+            </w:r>
+          </w:p>
+        </w:tc>
+        <w:tc>
+          <w:tcPr>
+            <w:cnfStyle w:val="000010000000" w:firstRow="0" w:lastRow="0" w:firstColumn="0" w:lastColumn="0" w:oddVBand="1" w:evenVBand="0" w:oddHBand="0" w:evenHBand="0" w:firstRowFirstColumn="0" w:firstRowLastColumn="0" w:lastRowFirstColumn="0" w:lastRowLastColumn="0"/>
+            <w:tcW w:w="1512" w:type="dxa"/>
+          </w:tcPr>
+          <w:p>
+            <w:pPr>
+              <w:ind w:left="0" w:firstLine="0"/>
+              <w:jc w:val="center"/>
+              <w:rPr>
+                <w:i/>
+              </w:rPr>
+            </w:pPr>
+            <w:r>
+              <w:rPr>
+                <w:i/>
+              </w:rPr>
+              <w:t>FUNC. CORRECTO</w:t>
+            </w:r>
+          </w:p>
+        </w:tc>
+      </w:tr>
+      <w:tr>
+        <w:trPr>
+          <w:trHeight w:val="353"/>
+        </w:trPr>
+        <w:tc>
+          <w:tcPr>
+            <w:cnfStyle w:val="001000000000" w:firstRow="0" w:lastRow="0" w:firstColumn="1" w:lastColumn="0" w:oddVBand="0" w:evenVBand="0" w:oddHBand="0" w:evenHBand="0" w:firstRowFirstColumn="0" w:firstRowLastColumn="0" w:lastRowFirstColumn="0" w:lastRowLastColumn="0"/>
+            <w:tcW w:w="8292" w:type="dxa"/>
+            <w:gridSpan w:val="3"/>
           </w:tcPr>
           <w:p>
             <w:pPr>
@@ -5609,7 +6111,7 @@
         <w:tc>
           <w:tcPr>
             <w:cnfStyle w:val="000010000000" w:firstRow="0" w:lastRow="0" w:firstColumn="0" w:lastColumn="0" w:oddVBand="1" w:evenVBand="0" w:oddHBand="0" w:evenHBand="0" w:firstRowFirstColumn="0" w:firstRowLastColumn="0" w:lastRowFirstColumn="0" w:lastRowLastColumn="0"/>
-            <w:tcW w:w="1985" w:type="dxa"/>
+            <w:tcW w:w="1512" w:type="dxa"/>
             <w:vAlign w:val="center"/>
           </w:tcPr>
           <w:p>
@@ -6071,7 +6573,16 @@
         </w:numPr>
       </w:pPr>
       <w:r>
-        <w:t>Datos con valores aceptables: Nombre de máximo 44 caracteres y mínimo 1; encargado de servicio ya existente; email de valoraciones correspondiente al del encargado; un icono que se encuentre dentro de la galería del sistema.</w:t>
+        <w:t xml:space="preserve">Datos con valores aceptables: Nombre de máximo 44 caracteres y mínimo 1; encargado de servicio ya existente; email de valoraciones correspondiente al del encargado; un icono que se encuentre dentro de la galería del </w:t>
+      </w:r>
+      <w:r>
+        <w:t>sistema; una descripción de servicio con una longitud máxima de 140 y mínima de 1</w:t>
+      </w:r>
+      <w:r>
+        <w:t xml:space="preserve"> </w:t>
+      </w:r>
+      <w:r>
+        <w:t>caracteres.</w:t>
       </w:r>
     </w:p>
     <w:p>
@@ -6095,7 +6606,26 @@
         </w:numPr>
       </w:pPr>
       <w:r>
-        <w:t>Datos erróneos: Diferentes combinaciones para los elementos de pruebas. Deben de contemplarse casos para, cuando se seleccione un nombre que no cumpla con el máximo establecido de caracteres (45); se seleccione un nombre que no cumpla con el mínimo establecido de caracteres (1); cuando se requiera ingresar una dirección de correo electrónico diferente a la del encargado para recibir las valoraciones, y que esta sea mayor al máximo de caracteres permitidos (45) o menor al mínimo permitido (1).</w:t>
+        <w:t xml:space="preserve">Datos erróneos: Diferentes combinaciones para los elementos de pruebas. Deben de contemplarse casos para, cuando se seleccione un nombre que no cumpla con el máximo establecido de caracteres (45); se seleccione un nombre que no cumpla con el mínimo establecido de caracteres (1); cuando se requiera ingresar una dirección de correo electrónico diferente a la del encargado para recibir las valoraciones, y que esta </w:t>
+      </w:r>
+      <w:r>
+        <w:lastRenderedPageBreak/>
+        <w:t xml:space="preserve">sea mayor al máximo de caracteres permitidos (45) </w:t>
+      </w:r>
+      <w:r>
+        <w:t>o menor al mínimo permitido (1)</w:t>
+      </w:r>
+      <w:r>
+        <w:t xml:space="preserve"> </w:t>
+      </w:r>
+      <w:r>
+        <w:t>;</w:t>
+      </w:r>
+      <w:r>
+        <w:t xml:space="preserve"> </w:t>
+      </w:r>
+      <w:r>
+        <w:t>cuando se seleccione una descripción que no cumpla con el máximo establecido de caracteres (140); se seleccione una descripción que no cumpla con el mínimo establecido de caracteres (1);</w:t>
       </w:r>
     </w:p>
     <w:p>
@@ -6107,7 +6637,6 @@
         </w:numPr>
       </w:pPr>
       <w:r>
-        <w:lastRenderedPageBreak/>
         <w:t>Comprobación de combinaciones erróneas en los datos: Validación manual al momento de seleccionar valores para la caracterización del servicio a habilitar. Asignación de un usuario encargado que no posea dicho rol dentro del sistema. Asignación de un icono al servicio erróneo.</w:t>
       </w:r>
     </w:p>
@@ -6231,26 +6760,26 @@
     <w:tbl>
       <w:tblPr>
         <w:tblStyle w:val="Cuadrculamedia1-nfasis3"/>
-        <w:tblW w:w="9782" w:type="dxa"/>
+        <w:tblW w:w="9639" w:type="dxa"/>
         <w:tblInd w:w="-318" w:type="dxa"/>
         <w:tblLook w:val="0280" w:firstRow="0" w:lastRow="0" w:firstColumn="1" w:lastColumn="0" w:noHBand="1" w:noVBand="0"/>
       </w:tblPr>
       <w:tblGrid>
-        <w:gridCol w:w="3403"/>
-        <w:gridCol w:w="2835"/>
-        <w:gridCol w:w="1559"/>
-        <w:gridCol w:w="1985"/>
+        <w:gridCol w:w="1779"/>
+        <w:gridCol w:w="3579"/>
+        <w:gridCol w:w="1665"/>
+        <w:gridCol w:w="1135"/>
+        <w:gridCol w:w="1481"/>
       </w:tblGrid>
       <w:tr>
         <w:trPr>
-          <w:trHeight w:val="340"/>
+          <w:trHeight w:val="349"/>
         </w:trPr>
         <w:tc>
           <w:tcPr>
             <w:cnfStyle w:val="001000000000" w:firstRow="0" w:lastRow="0" w:firstColumn="1" w:lastColumn="0" w:oddVBand="0" w:evenVBand="0" w:oddHBand="0" w:evenHBand="0" w:firstRowFirstColumn="0" w:firstRowLastColumn="0" w:lastRowFirstColumn="0" w:lastRowLastColumn="0"/>
-            <w:tcW w:w="7797" w:type="dxa"/>
-            <w:gridSpan w:val="3"/>
-            <w:vAlign w:val="center"/>
+            <w:tcW w:w="8158" w:type="dxa"/>
+            <w:gridSpan w:val="4"/>
           </w:tcPr>
           <w:p>
             <w:pPr>
@@ -6265,7 +6794,7 @@
         <w:tc>
           <w:tcPr>
             <w:cnfStyle w:val="000010000000" w:firstRow="0" w:lastRow="0" w:firstColumn="0" w:lastColumn="0" w:oddVBand="1" w:evenVBand="0" w:oddHBand="0" w:evenHBand="0" w:firstRowFirstColumn="0" w:firstRowLastColumn="0" w:lastRowFirstColumn="0" w:lastRowLastColumn="0"/>
-            <w:tcW w:w="1985" w:type="dxa"/>
+            <w:tcW w:w="1481" w:type="dxa"/>
             <w:vMerge w:val="restart"/>
             <w:vAlign w:val="center"/>
           </w:tcPr>
@@ -6288,12 +6817,12 @@
       </w:tr>
       <w:tr>
         <w:trPr>
-          <w:trHeight w:val="340"/>
+          <w:trHeight w:val="349"/>
         </w:trPr>
         <w:tc>
           <w:tcPr>
             <w:cnfStyle w:val="001000000000" w:firstRow="0" w:lastRow="0" w:firstColumn="1" w:lastColumn="0" w:oddVBand="0" w:evenVBand="0" w:oddHBand="0" w:evenHBand="0" w:firstRowFirstColumn="0" w:firstRowLastColumn="0" w:lastRowFirstColumn="0" w:lastRowLastColumn="0"/>
-            <w:tcW w:w="3403" w:type="dxa"/>
+            <w:tcW w:w="1779" w:type="dxa"/>
             <w:vAlign w:val="center"/>
           </w:tcPr>
           <w:p>
@@ -6302,20 +6831,63 @@
               <w:jc w:val="center"/>
             </w:pPr>
             <w:r>
+              <w:t>Descripción</w:t>
+            </w:r>
+          </w:p>
+        </w:tc>
+        <w:tc>
+          <w:tcPr>
+            <w:cnfStyle w:val="000010000000" w:firstRow="0" w:lastRow="0" w:firstColumn="0" w:lastColumn="0" w:oddVBand="1" w:evenVBand="0" w:oddHBand="0" w:evenHBand="0" w:firstRowFirstColumn="0" w:firstRowLastColumn="0" w:lastRowFirstColumn="0" w:lastRowLastColumn="0"/>
+            <w:tcW w:w="3579" w:type="dxa"/>
+            <w:vAlign w:val="center"/>
+          </w:tcPr>
+          <w:p>
+            <w:pPr>
+              <w:ind w:left="0" w:firstLine="0"/>
+              <w:jc w:val="center"/>
+              <w:rPr>
+                <w:b/>
+              </w:rPr>
+            </w:pPr>
+            <w:r>
+              <w:rPr>
+                <w:b/>
+              </w:rPr>
               <w:t>Email Valoraciones</w:t>
             </w:r>
           </w:p>
         </w:tc>
         <w:tc>
           <w:tcPr>
+            <w:tcW w:w="1665" w:type="dxa"/>
+            <w:vAlign w:val="center"/>
+          </w:tcPr>
+          <w:p>
+            <w:pPr>
+              <w:ind w:left="0" w:firstLine="0"/>
+              <w:jc w:val="center"/>
+              <w:cnfStyle w:val="000000000000" w:firstRow="0" w:lastRow="0" w:firstColumn="0" w:lastColumn="0" w:oddVBand="0" w:evenVBand="0" w:oddHBand="0" w:evenHBand="0" w:firstRowFirstColumn="0" w:firstRowLastColumn="0" w:lastRowFirstColumn="0" w:lastRowLastColumn="0"/>
+              <w:rPr>
+                <w:b/>
+              </w:rPr>
+            </w:pPr>
+            <w:r>
+              <w:rPr>
+                <w:b/>
+              </w:rPr>
+              <w:t>Encargado</w:t>
+            </w:r>
+          </w:p>
+        </w:tc>
+        <w:tc>
+          <w:tcPr>
             <w:cnfStyle w:val="000010000000" w:firstRow="0" w:lastRow="0" w:firstColumn="0" w:lastColumn="0" w:oddVBand="1" w:evenVBand="0" w:oddHBand="0" w:evenHBand="0" w:firstRowFirstColumn="0" w:firstRowLastColumn="0" w:lastRowFirstColumn="0" w:lastRowLastColumn="0"/>
-            <w:tcW w:w="2835" w:type="dxa"/>
+            <w:tcW w:w="1135" w:type="dxa"/>
             <w:vAlign w:val="center"/>
           </w:tcPr>
           <w:p>
             <w:pPr>
               <w:ind w:left="0" w:firstLine="0"/>
-              <w:jc w:val="center"/>
               <w:rPr>
                 <w:b/>
               </w:rPr>
@@ -6324,40 +6896,19 @@
               <w:rPr>
                 <w:b/>
               </w:rPr>
-              <w:t>Encargado</w:t>
-            </w:r>
-          </w:p>
-        </w:tc>
-        <w:tc>
-          <w:tcPr>
-            <w:tcW w:w="1559" w:type="dxa"/>
-            <w:vAlign w:val="center"/>
+              <w:t>Numero Icono</w:t>
+            </w:r>
+          </w:p>
+        </w:tc>
+        <w:tc>
+          <w:tcPr>
+            <w:tcW w:w="1481" w:type="dxa"/>
+            <w:vMerge/>
           </w:tcPr>
           <w:p>
             <w:pPr>
               <w:ind w:left="0" w:firstLine="0"/>
               <w:cnfStyle w:val="000000000000" w:firstRow="0" w:lastRow="0" w:firstColumn="0" w:lastColumn="0" w:oddVBand="0" w:evenVBand="0" w:oddHBand="0" w:evenHBand="0" w:firstRowFirstColumn="0" w:firstRowLastColumn="0" w:lastRowFirstColumn="0" w:lastRowLastColumn="0"/>
-              <w:rPr>
-                <w:b/>
-              </w:rPr>
-            </w:pPr>
-            <w:r>
-              <w:rPr>
-                <w:b/>
-              </w:rPr>
-              <w:t>Numero Icono</w:t>
-            </w:r>
-          </w:p>
-        </w:tc>
-        <w:tc>
-          <w:tcPr>
-            <w:cnfStyle w:val="000010000000" w:firstRow="0" w:lastRow="0" w:firstColumn="0" w:lastColumn="0" w:oddVBand="1" w:evenVBand="0" w:oddHBand="0" w:evenHBand="0" w:firstRowFirstColumn="0" w:firstRowLastColumn="0" w:lastRowFirstColumn="0" w:lastRowLastColumn="0"/>
-            <w:tcW w:w="1985" w:type="dxa"/>
-            <w:vMerge/>
-          </w:tcPr>
-          <w:p>
-            <w:pPr>
-              <w:ind w:left="0" w:firstLine="0"/>
               <w:rPr>
                 <w:b/>
                 <w:i/>
@@ -6368,12 +6919,12 @@
       </w:tr>
       <w:tr>
         <w:trPr>
-          <w:trHeight w:val="359"/>
+          <w:trHeight w:val="368"/>
         </w:trPr>
         <w:tc>
           <w:tcPr>
             <w:cnfStyle w:val="001000000000" w:firstRow="0" w:lastRow="0" w:firstColumn="1" w:lastColumn="0" w:oddVBand="0" w:evenVBand="0" w:oddHBand="0" w:evenHBand="0" w:firstRowFirstColumn="0" w:firstRowLastColumn="0" w:lastRowFirstColumn="0" w:lastRowLastColumn="0"/>
-            <w:tcW w:w="3403" w:type="dxa"/>
+            <w:tcW w:w="1779" w:type="dxa"/>
           </w:tcPr>
           <w:p>
             <w:pPr>
@@ -6387,6 +6938,27 @@
               <w:rPr>
                 <w:b w:val="0"/>
                 <w:i/>
+                <w:sz w:val="20"/>
+              </w:rPr>
+              <w:t>Servicio a cargo de Rubén Martínez</w:t>
+            </w:r>
+          </w:p>
+        </w:tc>
+        <w:tc>
+          <w:tcPr>
+            <w:cnfStyle w:val="000010000000" w:firstRow="0" w:lastRow="0" w:firstColumn="0" w:lastColumn="0" w:oddVBand="1" w:evenVBand="0" w:oddHBand="0" w:evenHBand="0" w:firstRowFirstColumn="0" w:firstRowLastColumn="0" w:lastRowFirstColumn="0" w:lastRowLastColumn="0"/>
+            <w:tcW w:w="3579" w:type="dxa"/>
+          </w:tcPr>
+          <w:p>
+            <w:pPr>
+              <w:ind w:left="0" w:firstLine="0"/>
+              <w:rPr>
+                <w:i/>
+              </w:rPr>
+            </w:pPr>
+            <w:r>
+              <w:rPr>
+                <w:i/>
               </w:rPr>
               <w:t>Mismo que el del Encargado</w:t>
             </w:r>
@@ -6394,51 +6966,48 @@
         </w:tc>
         <w:tc>
           <w:tcPr>
+            <w:tcW w:w="1665" w:type="dxa"/>
+          </w:tcPr>
+          <w:p>
+            <w:pPr>
+              <w:ind w:left="0" w:firstLine="0"/>
+              <w:cnfStyle w:val="000000000000" w:firstRow="0" w:lastRow="0" w:firstColumn="0" w:lastColumn="0" w:oddVBand="0" w:evenVBand="0" w:oddHBand="0" w:evenHBand="0" w:firstRowFirstColumn="0" w:firstRowLastColumn="0" w:lastRowFirstColumn="0" w:lastRowLastColumn="0"/>
+            </w:pPr>
+            <w:r>
+              <w:t>Rubén Martínez</w:t>
+            </w:r>
+          </w:p>
+        </w:tc>
+        <w:tc>
+          <w:tcPr>
             <w:cnfStyle w:val="000010000000" w:firstRow="0" w:lastRow="0" w:firstColumn="0" w:lastColumn="0" w:oddVBand="1" w:evenVBand="0" w:oddHBand="0" w:evenHBand="0" w:firstRowFirstColumn="0" w:firstRowLastColumn="0" w:lastRowFirstColumn="0" w:lastRowLastColumn="0"/>
-            <w:tcW w:w="2835" w:type="dxa"/>
-          </w:tcPr>
-          <w:p>
-            <w:pPr>
-              <w:ind w:left="0" w:firstLine="0"/>
-            </w:pPr>
-            <w:r>
-              <w:t xml:space="preserve">Rubén </w:t>
-            </w:r>
-            <w:r>
-              <w:t>Martínez</w:t>
-            </w:r>
-          </w:p>
-        </w:tc>
-        <w:tc>
-          <w:tcPr>
-            <w:tcW w:w="1559" w:type="dxa"/>
+            <w:tcW w:w="1135" w:type="dxa"/>
+          </w:tcPr>
+          <w:p>
+            <w:pPr>
+              <w:ind w:left="0" w:firstLine="0"/>
+              <w:jc w:val="center"/>
+              <w:rPr>
+                <w:i/>
+              </w:rPr>
+            </w:pPr>
+            <w:r>
+              <w:rPr>
+                <w:i/>
+              </w:rPr>
+              <w:t>01</w:t>
+            </w:r>
+          </w:p>
+        </w:tc>
+        <w:tc>
+          <w:tcPr>
+            <w:tcW w:w="1481" w:type="dxa"/>
           </w:tcPr>
           <w:p>
             <w:pPr>
               <w:ind w:left="0" w:firstLine="0"/>
               <w:jc w:val="center"/>
               <w:cnfStyle w:val="000000000000" w:firstRow="0" w:lastRow="0" w:firstColumn="0" w:lastColumn="0" w:oddVBand="0" w:evenVBand="0" w:oddHBand="0" w:evenHBand="0" w:firstRowFirstColumn="0" w:firstRowLastColumn="0" w:lastRowFirstColumn="0" w:lastRowLastColumn="0"/>
-              <w:rPr>
-                <w:i/>
-              </w:rPr>
-            </w:pPr>
-            <w:r>
-              <w:rPr>
-                <w:i/>
-              </w:rPr>
-              <w:t>01</w:t>
-            </w:r>
-          </w:p>
-        </w:tc>
-        <w:tc>
-          <w:tcPr>
-            <w:cnfStyle w:val="000010000000" w:firstRow="0" w:lastRow="0" w:firstColumn="0" w:lastColumn="0" w:oddVBand="1" w:evenVBand="0" w:oddHBand="0" w:evenHBand="0" w:firstRowFirstColumn="0" w:firstRowLastColumn="0" w:lastRowFirstColumn="0" w:lastRowLastColumn="0"/>
-            <w:tcW w:w="1985" w:type="dxa"/>
-          </w:tcPr>
-          <w:p>
-            <w:pPr>
-              <w:ind w:left="0" w:firstLine="0"/>
-              <w:jc w:val="center"/>
               <w:rPr>
                 <w:i/>
               </w:rPr>
@@ -6454,12 +7023,12 @@
       </w:tr>
       <w:tr>
         <w:trPr>
-          <w:trHeight w:val="340"/>
+          <w:trHeight w:val="349"/>
         </w:trPr>
         <w:tc>
           <w:tcPr>
             <w:cnfStyle w:val="001000000000" w:firstRow="0" w:lastRow="0" w:firstColumn="1" w:lastColumn="0" w:oddVBand="0" w:evenVBand="0" w:oddHBand="0" w:evenHBand="0" w:firstRowFirstColumn="0" w:firstRowLastColumn="0" w:lastRowFirstColumn="0" w:lastRowLastColumn="0"/>
-            <w:tcW w:w="3403" w:type="dxa"/>
+            <w:tcW w:w="1779" w:type="dxa"/>
           </w:tcPr>
           <w:p>
             <w:pPr>
@@ -6471,55 +7040,79 @@
             <w:r>
               <w:rPr>
                 <w:b w:val="0"/>
-              </w:rPr>
+                <w:i/>
+                <w:sz w:val="20"/>
+              </w:rPr>
+              <w:t xml:space="preserve">Servicio </w:t>
+            </w:r>
+            <w:r>
+              <w:rPr>
+                <w:b w:val="0"/>
+                <w:i/>
+                <w:sz w:val="20"/>
+              </w:rPr>
+              <w:t>en mantenimiento.</w:t>
+            </w:r>
+          </w:p>
+        </w:tc>
+        <w:tc>
+          <w:tcPr>
+            <w:cnfStyle w:val="000010000000" w:firstRow="0" w:lastRow="0" w:firstColumn="0" w:lastColumn="0" w:oddVBand="1" w:evenVBand="0" w:oddHBand="0" w:evenHBand="0" w:firstRowFirstColumn="0" w:firstRowLastColumn="0" w:lastRowFirstColumn="0" w:lastRowLastColumn="0"/>
+            <w:tcW w:w="3579" w:type="dxa"/>
+          </w:tcPr>
+          <w:p>
+            <w:pPr>
+              <w:ind w:left="0" w:firstLine="0"/>
+            </w:pPr>
+            <w:r>
               <w:t>cocina_uarg_unpa2@hotmail.com</w:t>
             </w:r>
           </w:p>
         </w:tc>
         <w:tc>
           <w:tcPr>
+            <w:tcW w:w="1665" w:type="dxa"/>
+          </w:tcPr>
+          <w:p>
+            <w:pPr>
+              <w:ind w:left="0" w:firstLine="0"/>
+              <w:cnfStyle w:val="000000000000" w:firstRow="0" w:lastRow="0" w:firstColumn="0" w:lastColumn="0" w:oddVBand="0" w:evenVBand="0" w:oddHBand="0" w:evenHBand="0" w:firstRowFirstColumn="0" w:firstRowLastColumn="0" w:lastRowFirstColumn="0" w:lastRowLastColumn="0"/>
+            </w:pPr>
+            <w:r>
+              <w:t>Alejandro Clavel</w:t>
+            </w:r>
+          </w:p>
+        </w:tc>
+        <w:tc>
+          <w:tcPr>
             <w:cnfStyle w:val="000010000000" w:firstRow="0" w:lastRow="0" w:firstColumn="0" w:lastColumn="0" w:oddVBand="1" w:evenVBand="0" w:oddHBand="0" w:evenHBand="0" w:firstRowFirstColumn="0" w:firstRowLastColumn="0" w:lastRowFirstColumn="0" w:lastRowLastColumn="0"/>
-            <w:tcW w:w="2835" w:type="dxa"/>
-          </w:tcPr>
-          <w:p>
-            <w:pPr>
-              <w:ind w:left="0" w:firstLine="0"/>
-            </w:pPr>
-            <w:r>
-              <w:t>Alejandro Clavel</w:t>
-            </w:r>
-          </w:p>
-        </w:tc>
-        <w:tc>
-          <w:tcPr>
-            <w:tcW w:w="1559" w:type="dxa"/>
+            <w:tcW w:w="1135" w:type="dxa"/>
+          </w:tcPr>
+          <w:p>
+            <w:pPr>
+              <w:ind w:left="0" w:firstLine="0"/>
+              <w:jc w:val="center"/>
+              <w:rPr>
+                <w:i/>
+              </w:rPr>
+            </w:pPr>
+            <w:r>
+              <w:rPr>
+                <w:i/>
+              </w:rPr>
+              <w:t>02</w:t>
+            </w:r>
+          </w:p>
+        </w:tc>
+        <w:tc>
+          <w:tcPr>
+            <w:tcW w:w="1481" w:type="dxa"/>
           </w:tcPr>
           <w:p>
             <w:pPr>
               <w:ind w:left="0" w:firstLine="0"/>
               <w:jc w:val="center"/>
               <w:cnfStyle w:val="000000000000" w:firstRow="0" w:lastRow="0" w:firstColumn="0" w:lastColumn="0" w:oddVBand="0" w:evenVBand="0" w:oddHBand="0" w:evenHBand="0" w:firstRowFirstColumn="0" w:firstRowLastColumn="0" w:lastRowFirstColumn="0" w:lastRowLastColumn="0"/>
-              <w:rPr>
-                <w:i/>
-              </w:rPr>
-            </w:pPr>
-            <w:r>
-              <w:rPr>
-                <w:i/>
-              </w:rPr>
-              <w:t>02</w:t>
-            </w:r>
-          </w:p>
-        </w:tc>
-        <w:tc>
-          <w:tcPr>
-            <w:cnfStyle w:val="000010000000" w:firstRow="0" w:lastRow="0" w:firstColumn="0" w:lastColumn="0" w:oddVBand="1" w:evenVBand="0" w:oddHBand="0" w:evenHBand="0" w:firstRowFirstColumn="0" w:firstRowLastColumn="0" w:lastRowFirstColumn="0" w:lastRowLastColumn="0"/>
-            <w:tcW w:w="1985" w:type="dxa"/>
-          </w:tcPr>
-          <w:p>
-            <w:pPr>
-              <w:ind w:left="0" w:firstLine="0"/>
-              <w:jc w:val="center"/>
               <w:rPr>
                 <w:i/>
               </w:rPr>
@@ -6535,12 +7128,12 @@
       </w:tr>
       <w:tr>
         <w:trPr>
-          <w:trHeight w:val="340"/>
+          <w:trHeight w:val="349"/>
         </w:trPr>
         <w:tc>
           <w:tcPr>
             <w:cnfStyle w:val="001000000000" w:firstRow="0" w:lastRow="0" w:firstColumn="1" w:lastColumn="0" w:oddVBand="0" w:evenVBand="0" w:oddHBand="0" w:evenHBand="0" w:firstRowFirstColumn="0" w:firstRowLastColumn="0" w:lastRowFirstColumn="0" w:lastRowLastColumn="0"/>
-            <w:tcW w:w="3403" w:type="dxa"/>
+            <w:tcW w:w="1779" w:type="dxa"/>
           </w:tcPr>
           <w:p>
             <w:pPr>
@@ -6554,6 +7147,27 @@
               <w:rPr>
                 <w:b w:val="0"/>
                 <w:i/>
+                <w:sz w:val="20"/>
+              </w:rPr>
+              <w:t>No se cuenta con información detallada sobre este servicio.</w:t>
+            </w:r>
+          </w:p>
+        </w:tc>
+        <w:tc>
+          <w:tcPr>
+            <w:cnfStyle w:val="000010000000" w:firstRow="0" w:lastRow="0" w:firstColumn="0" w:lastColumn="0" w:oddVBand="1" w:evenVBand="0" w:oddHBand="0" w:evenHBand="0" w:firstRowFirstColumn="0" w:firstRowLastColumn="0" w:lastRowFirstColumn="0" w:lastRowLastColumn="0"/>
+            <w:tcW w:w="3579" w:type="dxa"/>
+          </w:tcPr>
+          <w:p>
+            <w:pPr>
+              <w:ind w:left="0" w:firstLine="0"/>
+              <w:rPr>
+                <w:i/>
+              </w:rPr>
+            </w:pPr>
+            <w:r>
+              <w:rPr>
+                <w:i/>
               </w:rPr>
               <w:t>Mismo que el del encargado</w:t>
             </w:r>
@@ -6561,48 +7175,48 @@
         </w:tc>
         <w:tc>
           <w:tcPr>
+            <w:tcW w:w="1665" w:type="dxa"/>
+          </w:tcPr>
+          <w:p>
+            <w:pPr>
+              <w:ind w:left="0" w:firstLine="0"/>
+              <w:cnfStyle w:val="000000000000" w:firstRow="0" w:lastRow="0" w:firstColumn="0" w:lastColumn="0" w:oddVBand="0" w:evenVBand="0" w:oddHBand="0" w:evenHBand="0" w:firstRowFirstColumn="0" w:firstRowLastColumn="0" w:lastRowFirstColumn="0" w:lastRowLastColumn="0"/>
+            </w:pPr>
+            <w:r>
+              <w:t>Norma Valenciano</w:t>
+            </w:r>
+          </w:p>
+        </w:tc>
+        <w:tc>
+          <w:tcPr>
             <w:cnfStyle w:val="000010000000" w:firstRow="0" w:lastRow="0" w:firstColumn="0" w:lastColumn="0" w:oddVBand="1" w:evenVBand="0" w:oddHBand="0" w:evenHBand="0" w:firstRowFirstColumn="0" w:firstRowLastColumn="0" w:lastRowFirstColumn="0" w:lastRowLastColumn="0"/>
-            <w:tcW w:w="2835" w:type="dxa"/>
-          </w:tcPr>
-          <w:p>
-            <w:pPr>
-              <w:ind w:left="0" w:firstLine="0"/>
-            </w:pPr>
-            <w:r>
-              <w:t>Norma Valenciano</w:t>
-            </w:r>
-          </w:p>
-        </w:tc>
-        <w:tc>
-          <w:tcPr>
-            <w:tcW w:w="1559" w:type="dxa"/>
+            <w:tcW w:w="1135" w:type="dxa"/>
+          </w:tcPr>
+          <w:p>
+            <w:pPr>
+              <w:ind w:left="0" w:firstLine="0"/>
+              <w:jc w:val="center"/>
+              <w:rPr>
+                <w:i/>
+              </w:rPr>
+            </w:pPr>
+            <w:r>
+              <w:rPr>
+                <w:i/>
+              </w:rPr>
+              <w:t>Por Defecto</w:t>
+            </w:r>
+          </w:p>
+        </w:tc>
+        <w:tc>
+          <w:tcPr>
+            <w:tcW w:w="1481" w:type="dxa"/>
           </w:tcPr>
           <w:p>
             <w:pPr>
               <w:ind w:left="0" w:firstLine="0"/>
               <w:jc w:val="center"/>
               <w:cnfStyle w:val="000000000000" w:firstRow="0" w:lastRow="0" w:firstColumn="0" w:lastColumn="0" w:oddVBand="0" w:evenVBand="0" w:oddHBand="0" w:evenHBand="0" w:firstRowFirstColumn="0" w:firstRowLastColumn="0" w:lastRowFirstColumn="0" w:lastRowLastColumn="0"/>
-              <w:rPr>
-                <w:i/>
-              </w:rPr>
-            </w:pPr>
-            <w:r>
-              <w:rPr>
-                <w:i/>
-              </w:rPr>
-              <w:t>Por Defecto</w:t>
-            </w:r>
-          </w:p>
-        </w:tc>
-        <w:tc>
-          <w:tcPr>
-            <w:cnfStyle w:val="000010000000" w:firstRow="0" w:lastRow="0" w:firstColumn="0" w:lastColumn="0" w:oddVBand="1" w:evenVBand="0" w:oddHBand="0" w:evenHBand="0" w:firstRowFirstColumn="0" w:firstRowLastColumn="0" w:lastRowFirstColumn="0" w:lastRowLastColumn="0"/>
-            <w:tcW w:w="1985" w:type="dxa"/>
-          </w:tcPr>
-          <w:p>
-            <w:pPr>
-              <w:ind w:left="0" w:firstLine="0"/>
-              <w:jc w:val="center"/>
               <w:rPr>
                 <w:i/>
               </w:rPr>
@@ -6618,14 +7232,13 @@
       </w:tr>
       <w:tr>
         <w:trPr>
-          <w:trHeight w:val="340"/>
+          <w:trHeight w:val="349"/>
         </w:trPr>
         <w:tc>
           <w:tcPr>
             <w:cnfStyle w:val="001000000000" w:firstRow="0" w:lastRow="0" w:firstColumn="1" w:lastColumn="0" w:oddVBand="0" w:evenVBand="0" w:oddHBand="0" w:evenHBand="0" w:firstRowFirstColumn="0" w:firstRowLastColumn="0" w:lastRowFirstColumn="0" w:lastRowLastColumn="0"/>
-            <w:tcW w:w="7797" w:type="dxa"/>
-            <w:gridSpan w:val="3"/>
-            <w:vAlign w:val="center"/>
+            <w:tcW w:w="8158" w:type="dxa"/>
+            <w:gridSpan w:val="4"/>
           </w:tcPr>
           <w:p>
             <w:pPr>
@@ -6639,6 +7252,7 @@
               <w:rPr>
                 <w:i/>
               </w:rPr>
+              <w:lastRenderedPageBreak/>
               <w:t>Resultado del elemento de pruebas</w:t>
             </w:r>
           </w:p>
@@ -6646,7 +7260,7 @@
         <w:tc>
           <w:tcPr>
             <w:cnfStyle w:val="000010000000" w:firstRow="0" w:lastRow="0" w:firstColumn="0" w:lastColumn="0" w:oddVBand="1" w:evenVBand="0" w:oddHBand="0" w:evenHBand="0" w:firstRowFirstColumn="0" w:firstRowLastColumn="0" w:lastRowFirstColumn="0" w:lastRowLastColumn="0"/>
-            <w:tcW w:w="1985" w:type="dxa"/>
+            <w:tcW w:w="1481" w:type="dxa"/>
             <w:vAlign w:val="center"/>
           </w:tcPr>
           <w:p>
@@ -6694,29 +7308,34 @@
         <w:pStyle w:val="PSI-Normal"/>
       </w:pPr>
     </w:p>
+    <w:p>
+      <w:pPr>
+        <w:pStyle w:val="PSI-Normal"/>
+      </w:pPr>
+    </w:p>
     <w:tbl>
       <w:tblPr>
         <w:tblStyle w:val="Cuadrculamedia1-nfasis3"/>
-        <w:tblW w:w="9782" w:type="dxa"/>
+        <w:tblW w:w="9038" w:type="dxa"/>
         <w:tblInd w:w="-318" w:type="dxa"/>
         <w:tblLook w:val="0280" w:firstRow="0" w:lastRow="0" w:firstColumn="1" w:lastColumn="0" w:noHBand="1" w:noVBand="0"/>
       </w:tblPr>
       <w:tblGrid>
-        <w:gridCol w:w="5104"/>
-        <w:gridCol w:w="2410"/>
-        <w:gridCol w:w="283"/>
-        <w:gridCol w:w="1985"/>
+        <w:gridCol w:w="2411"/>
+        <w:gridCol w:w="3603"/>
+        <w:gridCol w:w="1465"/>
+        <w:gridCol w:w="120"/>
+        <w:gridCol w:w="1439"/>
       </w:tblGrid>
       <w:tr>
         <w:trPr>
-          <w:trHeight w:val="340"/>
+          <w:trHeight w:val="342"/>
         </w:trPr>
         <w:tc>
           <w:tcPr>
             <w:cnfStyle w:val="001000000000" w:firstRow="0" w:lastRow="0" w:firstColumn="1" w:lastColumn="0" w:oddVBand="0" w:evenVBand="0" w:oddHBand="0" w:evenHBand="0" w:firstRowFirstColumn="0" w:firstRowLastColumn="0" w:lastRowFirstColumn="0" w:lastRowLastColumn="0"/>
-            <w:tcW w:w="7514" w:type="dxa"/>
-            <w:gridSpan w:val="2"/>
-            <w:vAlign w:val="center"/>
+            <w:tcW w:w="7479" w:type="dxa"/>
+            <w:gridSpan w:val="3"/>
           </w:tcPr>
           <w:p>
             <w:pPr>
@@ -6734,7 +7353,7 @@
         <w:tc>
           <w:tcPr>
             <w:cnfStyle w:val="000010000000" w:firstRow="0" w:lastRow="0" w:firstColumn="0" w:lastColumn="0" w:oddVBand="1" w:evenVBand="0" w:oddHBand="0" w:evenHBand="0" w:firstRowFirstColumn="0" w:firstRowLastColumn="0" w:lastRowFirstColumn="0" w:lastRowLastColumn="0"/>
-            <w:tcW w:w="2268" w:type="dxa"/>
+            <w:tcW w:w="1559" w:type="dxa"/>
             <w:gridSpan w:val="2"/>
             <w:vMerge w:val="restart"/>
             <w:vAlign w:val="center"/>
@@ -6758,12 +7377,12 @@
       </w:tr>
       <w:tr>
         <w:trPr>
-          <w:trHeight w:val="340"/>
+          <w:trHeight w:val="342"/>
         </w:trPr>
         <w:tc>
           <w:tcPr>
             <w:cnfStyle w:val="001000000000" w:firstRow="0" w:lastRow="0" w:firstColumn="1" w:lastColumn="0" w:oddVBand="0" w:evenVBand="0" w:oddHBand="0" w:evenHBand="0" w:firstRowFirstColumn="0" w:firstRowLastColumn="0" w:lastRowFirstColumn="0" w:lastRowLastColumn="0"/>
-            <w:tcW w:w="5104" w:type="dxa"/>
+            <w:tcW w:w="2411" w:type="dxa"/>
             <w:vAlign w:val="center"/>
           </w:tcPr>
           <w:p>
@@ -6772,42 +7391,64 @@
               <w:jc w:val="center"/>
             </w:pPr>
             <w:r>
+              <w:t>Descripción</w:t>
+            </w:r>
+          </w:p>
+        </w:tc>
+        <w:tc>
+          <w:tcPr>
+            <w:cnfStyle w:val="000010000000" w:firstRow="0" w:lastRow="0" w:firstColumn="0" w:lastColumn="0" w:oddVBand="1" w:evenVBand="0" w:oddHBand="0" w:evenHBand="0" w:firstRowFirstColumn="0" w:firstRowLastColumn="0" w:lastRowFirstColumn="0" w:lastRowLastColumn="0"/>
+            <w:tcW w:w="3603" w:type="dxa"/>
+            <w:vAlign w:val="center"/>
+          </w:tcPr>
+          <w:p>
+            <w:pPr>
+              <w:ind w:left="0" w:firstLine="0"/>
+              <w:jc w:val="center"/>
+              <w:rPr>
+                <w:b/>
+              </w:rPr>
+            </w:pPr>
+            <w:r>
+              <w:rPr>
+                <w:b/>
+              </w:rPr>
               <w:t>Email Valoraciones</w:t>
             </w:r>
           </w:p>
         </w:tc>
         <w:tc>
           <w:tcPr>
+            <w:tcW w:w="1465" w:type="dxa"/>
+            <w:vAlign w:val="center"/>
+          </w:tcPr>
+          <w:p>
+            <w:pPr>
+              <w:ind w:left="0" w:firstLine="0"/>
+              <w:jc w:val="center"/>
+              <w:cnfStyle w:val="000000000000" w:firstRow="0" w:lastRow="0" w:firstColumn="0" w:lastColumn="0" w:oddVBand="0" w:evenVBand="0" w:oddHBand="0" w:evenHBand="0" w:firstRowFirstColumn="0" w:firstRowLastColumn="0" w:lastRowFirstColumn="0" w:lastRowLastColumn="0"/>
+              <w:rPr>
+                <w:b/>
+              </w:rPr>
+            </w:pPr>
+            <w:r>
+              <w:rPr>
+                <w:b/>
+              </w:rPr>
+              <w:t>Numero Icono</w:t>
+            </w:r>
+          </w:p>
+        </w:tc>
+        <w:tc>
+          <w:tcPr>
             <w:cnfStyle w:val="000010000000" w:firstRow="0" w:lastRow="0" w:firstColumn="0" w:lastColumn="0" w:oddVBand="1" w:evenVBand="0" w:oddHBand="0" w:evenHBand="0" w:firstRowFirstColumn="0" w:firstRowLastColumn="0" w:lastRowFirstColumn="0" w:lastRowLastColumn="0"/>
-            <w:tcW w:w="2410" w:type="dxa"/>
-            <w:vAlign w:val="center"/>
-          </w:tcPr>
-          <w:p>
-            <w:pPr>
-              <w:ind w:left="0" w:firstLine="0"/>
-              <w:jc w:val="center"/>
-              <w:rPr>
-                <w:b/>
-              </w:rPr>
-            </w:pPr>
-            <w:r>
-              <w:rPr>
-                <w:b/>
-              </w:rPr>
-              <w:t>Numero Icono</w:t>
-            </w:r>
-          </w:p>
-        </w:tc>
-        <w:tc>
-          <w:tcPr>
-            <w:tcW w:w="2268" w:type="dxa"/>
+            <w:tcW w:w="1559" w:type="dxa"/>
             <w:gridSpan w:val="2"/>
             <w:vMerge/>
           </w:tcPr>
           <w:p>
             <w:pPr>
               <w:ind w:left="0" w:firstLine="0"/>
-              <w:cnfStyle w:val="000000000000" w:firstRow="0" w:lastRow="0" w:firstColumn="0" w:lastColumn="0" w:oddVBand="0" w:evenVBand="0" w:oddHBand="0" w:evenHBand="0" w:firstRowFirstColumn="0" w:firstRowLastColumn="0" w:lastRowFirstColumn="0" w:lastRowLastColumn="0"/>
               <w:rPr>
                 <w:b/>
                 <w:i/>
@@ -6818,12 +7459,12 @@
       </w:tr>
       <w:tr>
         <w:trPr>
-          <w:trHeight w:val="359"/>
+          <w:trHeight w:val="361"/>
         </w:trPr>
         <w:tc>
           <w:tcPr>
             <w:cnfStyle w:val="001000000000" w:firstRow="0" w:lastRow="0" w:firstColumn="1" w:lastColumn="0" w:oddVBand="0" w:evenVBand="0" w:oddHBand="0" w:evenHBand="0" w:firstRowFirstColumn="0" w:firstRowLastColumn="0" w:lastRowFirstColumn="0" w:lastRowLastColumn="0"/>
-            <w:tcW w:w="5104" w:type="dxa"/>
+            <w:tcW w:w="2411" w:type="dxa"/>
           </w:tcPr>
           <w:p>
             <w:pPr>
@@ -6837,43 +7478,71 @@
               <w:rPr>
                 <w:b w:val="0"/>
                 <w:i/>
-              </w:rPr>
-              <w:lastRenderedPageBreak/>
+                <w:sz w:val="20"/>
+              </w:rPr>
+              <w:t>Servi</w:t>
+            </w:r>
+            <w:r>
+              <w:rPr>
+                <w:b w:val="0"/>
+                <w:i/>
+                <w:sz w:val="20"/>
+              </w:rPr>
+              <w:t>cio actualmente deshabilitado.</w:t>
+            </w:r>
+          </w:p>
+        </w:tc>
+        <w:tc>
+          <w:tcPr>
+            <w:cnfStyle w:val="000010000000" w:firstRow="0" w:lastRow="0" w:firstColumn="0" w:lastColumn="0" w:oddVBand="1" w:evenVBand="0" w:oddHBand="0" w:evenHBand="0" w:firstRowFirstColumn="0" w:firstRowLastColumn="0" w:lastRowFirstColumn="0" w:lastRowLastColumn="0"/>
+            <w:tcW w:w="3603" w:type="dxa"/>
+          </w:tcPr>
+          <w:p>
+            <w:pPr>
+              <w:ind w:left="0" w:firstLine="0"/>
+              <w:rPr>
+                <w:i/>
+              </w:rPr>
+            </w:pPr>
+            <w:r>
+              <w:rPr>
+                <w:i/>
+              </w:rPr>
               <w:t>Mismo que el del encargado</w:t>
             </w:r>
           </w:p>
         </w:tc>
         <w:tc>
           <w:tcPr>
-            <w:cnfStyle w:val="000010000000" w:firstRow="0" w:lastRow="0" w:firstColumn="0" w:lastColumn="0" w:oddVBand="1" w:evenVBand="0" w:oddHBand="0" w:evenHBand="0" w:firstRowFirstColumn="0" w:firstRowLastColumn="0" w:lastRowFirstColumn="0" w:lastRowLastColumn="0"/>
-            <w:tcW w:w="2410" w:type="dxa"/>
-          </w:tcPr>
-          <w:p>
-            <w:pPr>
-              <w:ind w:left="0" w:firstLine="0"/>
-              <w:jc w:val="center"/>
-              <w:rPr>
-                <w:i/>
-              </w:rPr>
-            </w:pPr>
-            <w:r>
-              <w:rPr>
-                <w:i/>
-              </w:rPr>
-              <w:t>01</w:t>
-            </w:r>
-          </w:p>
-        </w:tc>
-        <w:tc>
-          <w:tcPr>
-            <w:tcW w:w="2268" w:type="dxa"/>
-            <w:gridSpan w:val="2"/>
+            <w:tcW w:w="1465" w:type="dxa"/>
           </w:tcPr>
           <w:p>
             <w:pPr>
               <w:ind w:left="0" w:firstLine="0"/>
               <w:jc w:val="center"/>
               <w:cnfStyle w:val="000000000000" w:firstRow="0" w:lastRow="0" w:firstColumn="0" w:lastColumn="0" w:oddVBand="0" w:evenVBand="0" w:oddHBand="0" w:evenHBand="0" w:firstRowFirstColumn="0" w:firstRowLastColumn="0" w:lastRowFirstColumn="0" w:lastRowLastColumn="0"/>
+              <w:rPr>
+                <w:i/>
+              </w:rPr>
+            </w:pPr>
+            <w:r>
+              <w:rPr>
+                <w:i/>
+              </w:rPr>
+              <w:t>01</w:t>
+            </w:r>
+          </w:p>
+        </w:tc>
+        <w:tc>
+          <w:tcPr>
+            <w:cnfStyle w:val="000010000000" w:firstRow="0" w:lastRow="0" w:firstColumn="0" w:lastColumn="0" w:oddVBand="1" w:evenVBand="0" w:oddHBand="0" w:evenHBand="0" w:firstRowFirstColumn="0" w:firstRowLastColumn="0" w:lastRowFirstColumn="0" w:lastRowLastColumn="0"/>
+            <w:tcW w:w="1559" w:type="dxa"/>
+            <w:gridSpan w:val="2"/>
+          </w:tcPr>
+          <w:p>
+            <w:pPr>
+              <w:ind w:left="0" w:firstLine="0"/>
+              <w:jc w:val="center"/>
               <w:rPr>
                 <w:i/>
               </w:rPr>
@@ -6889,12 +7558,12 @@
       </w:tr>
       <w:tr>
         <w:trPr>
-          <w:trHeight w:val="340"/>
+          <w:trHeight w:val="342"/>
         </w:trPr>
         <w:tc>
           <w:tcPr>
             <w:cnfStyle w:val="001000000000" w:firstRow="0" w:lastRow="0" w:firstColumn="1" w:lastColumn="0" w:oddVBand="0" w:evenVBand="0" w:oddHBand="0" w:evenHBand="0" w:firstRowFirstColumn="0" w:firstRowLastColumn="0" w:lastRowFirstColumn="0" w:lastRowLastColumn="0"/>
-            <w:tcW w:w="5104" w:type="dxa"/>
+            <w:tcW w:w="2411" w:type="dxa"/>
           </w:tcPr>
           <w:p>
             <w:pPr>
@@ -6908,6 +7577,35 @@
               <w:rPr>
                 <w:b w:val="0"/>
                 <w:i/>
+                <w:sz w:val="20"/>
+              </w:rPr>
+              <w:t xml:space="preserve">Servicio </w:t>
+            </w:r>
+            <w:r>
+              <w:rPr>
+                <w:b w:val="0"/>
+                <w:i/>
+                <w:sz w:val="20"/>
+              </w:rPr>
+              <w:t>actualmente bajo revisión.</w:t>
+            </w:r>
+          </w:p>
+        </w:tc>
+        <w:tc>
+          <w:tcPr>
+            <w:cnfStyle w:val="000010000000" w:firstRow="0" w:lastRow="0" w:firstColumn="0" w:lastColumn="0" w:oddVBand="1" w:evenVBand="0" w:oddHBand="0" w:evenHBand="0" w:firstRowFirstColumn="0" w:firstRowLastColumn="0" w:lastRowFirstColumn="0" w:lastRowLastColumn="0"/>
+            <w:tcW w:w="3603" w:type="dxa"/>
+          </w:tcPr>
+          <w:p>
+            <w:pPr>
+              <w:ind w:left="0" w:firstLine="0"/>
+              <w:rPr>
+                <w:i/>
+              </w:rPr>
+            </w:pPr>
+            <w:r>
+              <w:rPr>
+                <w:i/>
               </w:rPr>
               <w:t>Campo Vacío</w:t>
             </w:r>
@@ -6915,35 +7613,35 @@
         </w:tc>
         <w:tc>
           <w:tcPr>
-            <w:cnfStyle w:val="000010000000" w:firstRow="0" w:lastRow="0" w:firstColumn="0" w:lastColumn="0" w:oddVBand="1" w:evenVBand="0" w:oddHBand="0" w:evenHBand="0" w:firstRowFirstColumn="0" w:firstRowLastColumn="0" w:lastRowFirstColumn="0" w:lastRowLastColumn="0"/>
-            <w:tcW w:w="2410" w:type="dxa"/>
-          </w:tcPr>
-          <w:p>
-            <w:pPr>
-              <w:ind w:left="0" w:firstLine="0"/>
-              <w:jc w:val="center"/>
-              <w:rPr>
-                <w:i/>
-              </w:rPr>
-            </w:pPr>
-            <w:r>
-              <w:rPr>
-                <w:i/>
-              </w:rPr>
-              <w:t>03</w:t>
-            </w:r>
-          </w:p>
-        </w:tc>
-        <w:tc>
-          <w:tcPr>
-            <w:tcW w:w="2268" w:type="dxa"/>
-            <w:gridSpan w:val="2"/>
+            <w:tcW w:w="1465" w:type="dxa"/>
           </w:tcPr>
           <w:p>
             <w:pPr>
               <w:ind w:left="0" w:firstLine="0"/>
               <w:jc w:val="center"/>
               <w:cnfStyle w:val="000000000000" w:firstRow="0" w:lastRow="0" w:firstColumn="0" w:lastColumn="0" w:oddVBand="0" w:evenVBand="0" w:oddHBand="0" w:evenHBand="0" w:firstRowFirstColumn="0" w:firstRowLastColumn="0" w:lastRowFirstColumn="0" w:lastRowLastColumn="0"/>
+              <w:rPr>
+                <w:i/>
+              </w:rPr>
+            </w:pPr>
+            <w:r>
+              <w:rPr>
+                <w:i/>
+              </w:rPr>
+              <w:t>03</w:t>
+            </w:r>
+          </w:p>
+        </w:tc>
+        <w:tc>
+          <w:tcPr>
+            <w:cnfStyle w:val="000010000000" w:firstRow="0" w:lastRow="0" w:firstColumn="0" w:lastColumn="0" w:oddVBand="1" w:evenVBand="0" w:oddHBand="0" w:evenHBand="0" w:firstRowFirstColumn="0" w:firstRowLastColumn="0" w:lastRowFirstColumn="0" w:lastRowLastColumn="0"/>
+            <w:tcW w:w="1559" w:type="dxa"/>
+            <w:gridSpan w:val="2"/>
+          </w:tcPr>
+          <w:p>
+            <w:pPr>
+              <w:ind w:left="0" w:firstLine="0"/>
+              <w:jc w:val="center"/>
               <w:rPr>
                 <w:i/>
               </w:rPr>
@@ -6959,18 +7657,19 @@
       </w:tr>
       <w:tr>
         <w:trPr>
-          <w:trHeight w:val="340"/>
+          <w:trHeight w:val="342"/>
         </w:trPr>
         <w:tc>
           <w:tcPr>
             <w:cnfStyle w:val="001000000000" w:firstRow="0" w:lastRow="0" w:firstColumn="1" w:lastColumn="0" w:oddVBand="0" w:evenVBand="0" w:oddHBand="0" w:evenHBand="0" w:firstRowFirstColumn="0" w:firstRowLastColumn="0" w:lastRowFirstColumn="0" w:lastRowLastColumn="0"/>
-            <w:tcW w:w="5104" w:type="dxa"/>
+            <w:tcW w:w="2411" w:type="dxa"/>
           </w:tcPr>
           <w:p>
             <w:pPr>
               <w:ind w:left="0" w:firstLine="0"/>
               <w:rPr>
                 <w:b w:val="0"/>
+                <w:i/>
               </w:rPr>
             </w:pPr>
             <w:r>
@@ -6978,41 +7677,58 @@
                 <w:b w:val="0"/>
                 <w:i/>
               </w:rPr>
+              <w:t>Campo Vacío</w:t>
+            </w:r>
+          </w:p>
+        </w:tc>
+        <w:tc>
+          <w:tcPr>
+            <w:cnfStyle w:val="000010000000" w:firstRow="0" w:lastRow="0" w:firstColumn="0" w:lastColumn="0" w:oddVBand="1" w:evenVBand="0" w:oddHBand="0" w:evenHBand="0" w:firstRowFirstColumn="0" w:firstRowLastColumn="0" w:lastRowFirstColumn="0" w:lastRowLastColumn="0"/>
+            <w:tcW w:w="3603" w:type="dxa"/>
+          </w:tcPr>
+          <w:p>
+            <w:pPr>
+              <w:ind w:left="0" w:firstLine="0"/>
+            </w:pPr>
+            <w:r>
+              <w:rPr>
+                <w:i/>
+              </w:rPr>
               <w:t>Mismo que el del encargado</w:t>
             </w:r>
           </w:p>
         </w:tc>
         <w:tc>
           <w:tcPr>
-            <w:cnfStyle w:val="000010000000" w:firstRow="0" w:lastRow="0" w:firstColumn="0" w:lastColumn="0" w:oddVBand="1" w:evenVBand="0" w:oddHBand="0" w:evenHBand="0" w:firstRowFirstColumn="0" w:firstRowLastColumn="0" w:lastRowFirstColumn="0" w:lastRowLastColumn="0"/>
-            <w:tcW w:w="2410" w:type="dxa"/>
-          </w:tcPr>
-          <w:p>
-            <w:pPr>
-              <w:ind w:left="0" w:firstLine="0"/>
-              <w:jc w:val="center"/>
-              <w:rPr>
-                <w:i/>
-              </w:rPr>
-            </w:pPr>
-            <w:r>
-              <w:rPr>
-                <w:i/>
-              </w:rPr>
-              <w:t>Por Defecto</w:t>
-            </w:r>
-          </w:p>
-        </w:tc>
-        <w:tc>
-          <w:tcPr>
-            <w:tcW w:w="2268" w:type="dxa"/>
-            <w:gridSpan w:val="2"/>
+            <w:tcW w:w="1465" w:type="dxa"/>
           </w:tcPr>
           <w:p>
             <w:pPr>
               <w:ind w:left="0" w:firstLine="0"/>
               <w:jc w:val="center"/>
               <w:cnfStyle w:val="000000000000" w:firstRow="0" w:lastRow="0" w:firstColumn="0" w:lastColumn="0" w:oddVBand="0" w:evenVBand="0" w:oddHBand="0" w:evenHBand="0" w:firstRowFirstColumn="0" w:firstRowLastColumn="0" w:lastRowFirstColumn="0" w:lastRowLastColumn="0"/>
+              <w:rPr>
+                <w:i/>
+              </w:rPr>
+            </w:pPr>
+            <w:r>
+              <w:rPr>
+                <w:i/>
+              </w:rPr>
+              <w:t>Por Defecto</w:t>
+            </w:r>
+          </w:p>
+        </w:tc>
+        <w:tc>
+          <w:tcPr>
+            <w:cnfStyle w:val="000010000000" w:firstRow="0" w:lastRow="0" w:firstColumn="0" w:lastColumn="0" w:oddVBand="1" w:evenVBand="0" w:oddHBand="0" w:evenHBand="0" w:firstRowFirstColumn="0" w:firstRowLastColumn="0" w:lastRowFirstColumn="0" w:lastRowLastColumn="0"/>
+            <w:tcW w:w="1559" w:type="dxa"/>
+            <w:gridSpan w:val="2"/>
+          </w:tcPr>
+          <w:p>
+            <w:pPr>
+              <w:ind w:left="0" w:firstLine="0"/>
+              <w:jc w:val="center"/>
               <w:rPr>
                 <w:i/>
               </w:rPr>
@@ -7028,12 +7744,12 @@
       </w:tr>
       <w:tr>
         <w:trPr>
-          <w:trHeight w:val="340"/>
+          <w:trHeight w:val="342"/>
         </w:trPr>
         <w:tc>
           <w:tcPr>
             <w:cnfStyle w:val="001000000000" w:firstRow="0" w:lastRow="0" w:firstColumn="1" w:lastColumn="0" w:oddVBand="0" w:evenVBand="0" w:oddHBand="0" w:evenHBand="0" w:firstRowFirstColumn="0" w:firstRowLastColumn="0" w:lastRowFirstColumn="0" w:lastRowLastColumn="0"/>
-            <w:tcW w:w="5104" w:type="dxa"/>
+            <w:tcW w:w="2411" w:type="dxa"/>
           </w:tcPr>
           <w:p>
             <w:pPr>
@@ -7046,48 +7762,60 @@
             <w:r>
               <w:rPr>
                 <w:b w:val="0"/>
-              </w:rPr>
-              <w:t>servicio</w:t>
-            </w:r>
-            <w:r>
-              <w:rPr>
-                <w:b w:val="0"/>
-              </w:rPr>
-              <w:t>_uarg_unpa2@hotmail.com</w:t>
+                <w:i/>
+              </w:rPr>
+              <w:t>Campo Vacío</w:t>
             </w:r>
           </w:p>
         </w:tc>
         <w:tc>
           <w:tcPr>
             <w:cnfStyle w:val="000010000000" w:firstRow="0" w:lastRow="0" w:firstColumn="0" w:lastColumn="0" w:oddVBand="1" w:evenVBand="0" w:oddHBand="0" w:evenHBand="0" w:firstRowFirstColumn="0" w:firstRowLastColumn="0" w:lastRowFirstColumn="0" w:lastRowLastColumn="0"/>
-            <w:tcW w:w="2410" w:type="dxa"/>
-          </w:tcPr>
-          <w:p>
-            <w:pPr>
-              <w:ind w:left="0" w:firstLine="0"/>
-              <w:jc w:val="center"/>
-              <w:rPr>
-                <w:i/>
-              </w:rPr>
-            </w:pPr>
-            <w:r>
-              <w:rPr>
-                <w:i/>
-              </w:rPr>
-              <w:t>05</w:t>
-            </w:r>
-          </w:p>
-        </w:tc>
-        <w:tc>
-          <w:tcPr>
-            <w:tcW w:w="2268" w:type="dxa"/>
-            <w:gridSpan w:val="2"/>
+            <w:tcW w:w="3603" w:type="dxa"/>
+          </w:tcPr>
+          <w:p>
+            <w:pPr>
+              <w:ind w:left="0" w:firstLine="0"/>
+              <w:rPr>
+                <w:i/>
+              </w:rPr>
+            </w:pPr>
+            <w:r>
+              <w:t>servicio_uarg_unpa2@hotmail.com</w:t>
+            </w:r>
+          </w:p>
+        </w:tc>
+        <w:tc>
+          <w:tcPr>
+            <w:tcW w:w="1465" w:type="dxa"/>
           </w:tcPr>
           <w:p>
             <w:pPr>
               <w:ind w:left="0" w:firstLine="0"/>
               <w:jc w:val="center"/>
               <w:cnfStyle w:val="000000000000" w:firstRow="0" w:lastRow="0" w:firstColumn="0" w:lastColumn="0" w:oddVBand="0" w:evenVBand="0" w:oddHBand="0" w:evenHBand="0" w:firstRowFirstColumn="0" w:firstRowLastColumn="0" w:lastRowFirstColumn="0" w:lastRowLastColumn="0"/>
+              <w:rPr>
+                <w:i/>
+              </w:rPr>
+            </w:pPr>
+            <w:r>
+              <w:rPr>
+                <w:i/>
+              </w:rPr>
+              <w:t>05</w:t>
+            </w:r>
+          </w:p>
+        </w:tc>
+        <w:tc>
+          <w:tcPr>
+            <w:cnfStyle w:val="000010000000" w:firstRow="0" w:lastRow="0" w:firstColumn="0" w:lastColumn="0" w:oddVBand="1" w:evenVBand="0" w:oddHBand="0" w:evenHBand="0" w:firstRowFirstColumn="0" w:firstRowLastColumn="0" w:lastRowFirstColumn="0" w:lastRowLastColumn="0"/>
+            <w:tcW w:w="1559" w:type="dxa"/>
+            <w:gridSpan w:val="2"/>
+          </w:tcPr>
+          <w:p>
+            <w:pPr>
+              <w:ind w:left="0" w:firstLine="0"/>
+              <w:jc w:val="center"/>
               <w:rPr>
                 <w:i/>
               </w:rPr>
@@ -7103,12 +7831,12 @@
       </w:tr>
       <w:tr>
         <w:trPr>
-          <w:trHeight w:val="340"/>
+          <w:trHeight w:val="342"/>
         </w:trPr>
         <w:tc>
           <w:tcPr>
             <w:cnfStyle w:val="001000000000" w:firstRow="0" w:lastRow="0" w:firstColumn="1" w:lastColumn="0" w:oddVBand="0" w:evenVBand="0" w:oddHBand="0" w:evenHBand="0" w:firstRowFirstColumn="0" w:firstRowLastColumn="0" w:lastRowFirstColumn="0" w:lastRowLastColumn="0"/>
-            <w:tcW w:w="5104" w:type="dxa"/>
+            <w:tcW w:w="2411" w:type="dxa"/>
           </w:tcPr>
           <w:p>
             <w:pPr>
@@ -7130,34 +7858,54 @@
         <w:tc>
           <w:tcPr>
             <w:cnfStyle w:val="000010000000" w:firstRow="0" w:lastRow="0" w:firstColumn="0" w:lastColumn="0" w:oddVBand="1" w:evenVBand="0" w:oddHBand="0" w:evenHBand="0" w:firstRowFirstColumn="0" w:firstRowLastColumn="0" w:lastRowFirstColumn="0" w:lastRowLastColumn="0"/>
-            <w:tcW w:w="2410" w:type="dxa"/>
-          </w:tcPr>
-          <w:p>
-            <w:pPr>
-              <w:ind w:left="0" w:firstLine="0"/>
-              <w:jc w:val="center"/>
-              <w:rPr>
-                <w:i/>
-              </w:rPr>
-            </w:pPr>
-            <w:r>
-              <w:rPr>
-                <w:i/>
-              </w:rPr>
-              <w:t>Por Defecto</w:t>
-            </w:r>
-          </w:p>
-        </w:tc>
-        <w:tc>
-          <w:tcPr>
-            <w:tcW w:w="2268" w:type="dxa"/>
-            <w:gridSpan w:val="2"/>
+            <w:tcW w:w="3603" w:type="dxa"/>
+          </w:tcPr>
+          <w:p>
+            <w:pPr>
+              <w:ind w:left="0" w:firstLine="0"/>
+              <w:rPr>
+                <w:i/>
+              </w:rPr>
+            </w:pPr>
+            <w:r>
+              <w:rPr>
+                <w:i/>
+              </w:rPr>
+              <w:t>Campo Vacío</w:t>
+            </w:r>
+          </w:p>
+        </w:tc>
+        <w:tc>
+          <w:tcPr>
+            <w:tcW w:w="1465" w:type="dxa"/>
           </w:tcPr>
           <w:p>
             <w:pPr>
               <w:ind w:left="0" w:firstLine="0"/>
               <w:jc w:val="center"/>
               <w:cnfStyle w:val="000000000000" w:firstRow="0" w:lastRow="0" w:firstColumn="0" w:lastColumn="0" w:oddVBand="0" w:evenVBand="0" w:oddHBand="0" w:evenHBand="0" w:firstRowFirstColumn="0" w:firstRowLastColumn="0" w:lastRowFirstColumn="0" w:lastRowLastColumn="0"/>
+              <w:rPr>
+                <w:i/>
+              </w:rPr>
+            </w:pPr>
+            <w:r>
+              <w:rPr>
+                <w:i/>
+              </w:rPr>
+              <w:t>Por Defecto</w:t>
+            </w:r>
+          </w:p>
+        </w:tc>
+        <w:tc>
+          <w:tcPr>
+            <w:cnfStyle w:val="000010000000" w:firstRow="0" w:lastRow="0" w:firstColumn="0" w:lastColumn="0" w:oddVBand="1" w:evenVBand="0" w:oddHBand="0" w:evenHBand="0" w:firstRowFirstColumn="0" w:firstRowLastColumn="0" w:lastRowFirstColumn="0" w:lastRowLastColumn="0"/>
+            <w:tcW w:w="1559" w:type="dxa"/>
+            <w:gridSpan w:val="2"/>
+          </w:tcPr>
+          <w:p>
+            <w:pPr>
+              <w:ind w:left="0" w:firstLine="0"/>
+              <w:jc w:val="center"/>
               <w:rPr>
                 <w:i/>
               </w:rPr>
@@ -7173,14 +7921,13 @@
       </w:tr>
       <w:tr>
         <w:trPr>
-          <w:trHeight w:val="340"/>
+          <w:trHeight w:val="342"/>
         </w:trPr>
         <w:tc>
           <w:tcPr>
             <w:cnfStyle w:val="001000000000" w:firstRow="0" w:lastRow="0" w:firstColumn="1" w:lastColumn="0" w:oddVBand="0" w:evenVBand="0" w:oddHBand="0" w:evenHBand="0" w:firstRowFirstColumn="0" w:firstRowLastColumn="0" w:lastRowFirstColumn="0" w:lastRowLastColumn="0"/>
-            <w:tcW w:w="7797" w:type="dxa"/>
-            <w:gridSpan w:val="3"/>
-            <w:vAlign w:val="center"/>
+            <w:tcW w:w="7599" w:type="dxa"/>
+            <w:gridSpan w:val="4"/>
           </w:tcPr>
           <w:p>
             <w:pPr>
@@ -7201,7 +7948,7 @@
         <w:tc>
           <w:tcPr>
             <w:cnfStyle w:val="000010000000" w:firstRow="0" w:lastRow="0" w:firstColumn="0" w:lastColumn="0" w:oddVBand="1" w:evenVBand="0" w:oddHBand="0" w:evenHBand="0" w:firstRowFirstColumn="0" w:firstRowLastColumn="0" w:lastRowFirstColumn="0" w:lastRowLastColumn="0"/>
-            <w:tcW w:w="1985" w:type="dxa"/>
+            <w:tcW w:w="1439" w:type="dxa"/>
             <w:vAlign w:val="center"/>
           </w:tcPr>
           <w:p>
@@ -7260,6 +8007,148 @@
         <w:gridCol w:w="7939"/>
         <w:gridCol w:w="1843"/>
       </w:tblGrid>
+      <w:tr>
+        <w:trPr>
+          <w:trHeight w:val="340"/>
+        </w:trPr>
+        <w:tc>
+          <w:tcPr>
+            <w:cnfStyle w:val="001000000000" w:firstRow="0" w:lastRow="0" w:firstColumn="1" w:lastColumn="0" w:oddVBand="0" w:evenVBand="0" w:oddHBand="0" w:evenHBand="0" w:firstRowFirstColumn="0" w:firstRowLastColumn="0" w:lastRowFirstColumn="0" w:lastRowLastColumn="0"/>
+            <w:tcW w:w="7939" w:type="dxa"/>
+            <w:vAlign w:val="center"/>
+          </w:tcPr>
+          <w:p>
+            <w:pPr>
+              <w:ind w:left="0" w:firstLine="0"/>
+              <w:jc w:val="center"/>
+            </w:pPr>
+            <w:r>
+              <w:t>Descripción</w:t>
+            </w:r>
+          </w:p>
+        </w:tc>
+        <w:tc>
+          <w:tcPr>
+            <w:cnfStyle w:val="000010000000" w:firstRow="0" w:lastRow="0" w:firstColumn="0" w:lastColumn="0" w:oddVBand="1" w:evenVBand="0" w:oddHBand="0" w:evenHBand="0" w:firstRowFirstColumn="0" w:firstRowLastColumn="0" w:lastRowFirstColumn="0" w:lastRowLastColumn="0"/>
+            <w:tcW w:w="1843" w:type="dxa"/>
+          </w:tcPr>
+          <w:p>
+            <w:pPr>
+              <w:ind w:left="0" w:firstLine="0"/>
+              <w:rPr>
+                <w:b/>
+                <w:i/>
+              </w:rPr>
+            </w:pPr>
+            <w:r>
+              <w:rPr>
+                <w:b/>
+              </w:rPr>
+              <w:t>Resultado</w:t>
+            </w:r>
+          </w:p>
+        </w:tc>
+      </w:tr>
+      <w:tr>
+        <w:trPr>
+          <w:trHeight w:val="340"/>
+        </w:trPr>
+        <w:tc>
+          <w:tcPr>
+            <w:cnfStyle w:val="001000000000" w:firstRow="0" w:lastRow="0" w:firstColumn="1" w:lastColumn="0" w:oddVBand="0" w:evenVBand="0" w:oddHBand="0" w:evenHBand="0" w:firstRowFirstColumn="0" w:firstRowLastColumn="0" w:lastRowFirstColumn="0" w:lastRowLastColumn="0"/>
+            <w:tcW w:w="7939" w:type="dxa"/>
+          </w:tcPr>
+          <w:p>
+            <w:pPr>
+              <w:ind w:left="0" w:firstLine="0"/>
+              <w:rPr>
+                <w:i/>
+              </w:rPr>
+            </w:pPr>
+            <w:r>
+              <w:rPr>
+                <w:b w:val="0"/>
+                <w:i/>
+              </w:rPr>
+              <w:t>Descripción de servicio con una longitud mayor a 140 de caracteres.</w:t>
+            </w:r>
+          </w:p>
+        </w:tc>
+        <w:tc>
+          <w:tcPr>
+            <w:cnfStyle w:val="000010000000" w:firstRow="0" w:lastRow="0" w:firstColumn="0" w:lastColumn="0" w:oddVBand="1" w:evenVBand="0" w:oddHBand="0" w:evenHBand="0" w:firstRowFirstColumn="0" w:firstRowLastColumn="0" w:lastRowFirstColumn="0" w:lastRowLastColumn="0"/>
+            <w:tcW w:w="1843" w:type="dxa"/>
+          </w:tcPr>
+          <w:p>
+            <w:pPr>
+              <w:ind w:left="0" w:firstLine="0"/>
+              <w:jc w:val="center"/>
+              <w:rPr>
+                <w:i/>
+              </w:rPr>
+            </w:pPr>
+            <w:r>
+              <w:rPr>
+                <w:i/>
+              </w:rPr>
+              <w:t>FUNC. CORRECTO</w:t>
+            </w:r>
+          </w:p>
+        </w:tc>
+      </w:tr>
+      <w:tr>
+        <w:trPr>
+          <w:trHeight w:val="340"/>
+        </w:trPr>
+        <w:tc>
+          <w:tcPr>
+            <w:cnfStyle w:val="001000000000" w:firstRow="0" w:lastRow="0" w:firstColumn="1" w:lastColumn="0" w:oddVBand="0" w:evenVBand="0" w:oddHBand="0" w:evenHBand="0" w:firstRowFirstColumn="0" w:firstRowLastColumn="0" w:lastRowFirstColumn="0" w:lastRowLastColumn="0"/>
+            <w:tcW w:w="7939" w:type="dxa"/>
+            <w:vAlign w:val="center"/>
+          </w:tcPr>
+          <w:p>
+            <w:pPr>
+              <w:ind w:left="0" w:firstLine="0"/>
+              <w:jc w:val="right"/>
+              <w:rPr>
+                <w:i/>
+              </w:rPr>
+            </w:pPr>
+            <w:r>
+              <w:rPr>
+                <w:i/>
+              </w:rPr>
+              <w:t>Resultado del elemento de pruebas</w:t>
+            </w:r>
+          </w:p>
+        </w:tc>
+        <w:tc>
+          <w:tcPr>
+            <w:cnfStyle w:val="000010000000" w:firstRow="0" w:lastRow="0" w:firstColumn="0" w:lastColumn="0" w:oddVBand="1" w:evenVBand="0" w:oddHBand="0" w:evenHBand="0" w:firstRowFirstColumn="0" w:firstRowLastColumn="0" w:lastRowFirstColumn="0" w:lastRowLastColumn="0"/>
+            <w:tcW w:w="1843" w:type="dxa"/>
+            <w:vAlign w:val="center"/>
+          </w:tcPr>
+          <w:p>
+            <w:pPr>
+              <w:ind w:left="0" w:firstLine="0"/>
+              <w:jc w:val="center"/>
+              <w:rPr>
+                <w:b/>
+                <w:i/>
+                <w:color w:val="00B050"/>
+              </w:rPr>
+            </w:pPr>
+            <w:r>
+              <w:rPr>
+                <w:b/>
+                <w:i/>
+                <w:color w:val="00B050"/>
+              </w:rPr>
+              <w:t>APROBADO</w:t>
+            </w:r>
+          </w:p>
+        </w:tc>
+      </w:tr>
       <w:tr>
         <w:trPr>
           <w:trHeight w:val="340"/>
@@ -7640,13 +8529,9 @@
         </w:rPr>
       </w:pPr>
       <w:r>
-        <w:br w:type="page"/>
-      </w:r>
-      <w:r>
         <w:rPr>
           <w:rFonts w:eastAsiaTheme="minorHAnsi"/>
         </w:rPr>
-        <w:lastRenderedPageBreak/>
         <w:t>&lt;</w:t>
       </w:r>
       <w:r>
@@ -7677,125 +8562,18 @@
     </w:p>
     <w:p>
       <w:pPr>
-        <w:ind w:left="720"/>
-        <w:jc w:val="both"/>
-      </w:pPr>
-    </w:p>
-    <w:p>
-      <w:pPr>
-        <w:pStyle w:val="PSI-Ttulo3"/>
-      </w:pPr>
-      <w:r>
-        <w:t>Condiciones de ejecución</w:t>
-      </w:r>
-    </w:p>
-    <w:p>
-      <w:pPr>
         <w:pStyle w:val="PSI-Normal"/>
       </w:pPr>
-    </w:p>
-    <w:p>
-      <w:pPr>
-        <w:ind w:left="720"/>
-        <w:jc w:val="both"/>
-      </w:pPr>
-    </w:p>
-    <w:p>
-      <w:pPr>
-        <w:pStyle w:val="PSI-Ttulo3"/>
-      </w:pPr>
-      <w:r>
-        <w:t>Entrada</w:t>
+      <w:r>
+        <w:t>La siguiente sección tiene como objetivo el de descubrir fallos u alteraciones al funcionamiento principal y esperado del sistema. Con el objetivo final de poder encontrar una solución a los mismos, mejorando la calidad del producto desarrollado.</w:t>
       </w:r>
     </w:p>
     <w:p>
       <w:pPr>
         <w:pStyle w:val="PSI-Normal"/>
       </w:pPr>
-    </w:p>
-    <w:p>
-      <w:pPr>
-        <w:pStyle w:val="PSI-Ttulo3"/>
-      </w:pPr>
-      <w:r>
-        <w:t>Resultado esperado</w:t>
-      </w:r>
-    </w:p>
-    <w:p>
-      <w:pPr>
-        <w:ind w:left="720"/>
-      </w:pPr>
-    </w:p>
-    <w:p>
-      <w:pPr>
-        <w:pStyle w:val="PSI-Ttulo3"/>
-      </w:pPr>
-      <w:r>
-        <w:t>Evaluación de la Prueba</w:t>
-      </w:r>
-    </w:p>
-    <w:p>
-      <w:r>
-        <w:br w:type="page"/>
-      </w:r>
-    </w:p>
-    <w:p>
-      <w:pPr>
-        <w:pStyle w:val="PSI-Ttulo2"/>
-        <w:rPr>
-          <w:rFonts w:eastAsiaTheme="minorHAnsi"/>
-        </w:rPr>
-      </w:pPr>
-      <w:bookmarkStart w:id="25" w:name="_Toc497361396"/>
-      <w:r>
-        <w:rPr>
-          <w:rFonts w:eastAsiaTheme="minorHAnsi"/>
-        </w:rPr>
-        <w:lastRenderedPageBreak/>
-        <w:t>&lt;</w:t>
-      </w:r>
-      <w:r>
-        <w:rPr>
-          <w:rFonts w:eastAsiaTheme="minorHAnsi"/>
-        </w:rPr>
-        <w:t>Pruebas Funcionalidad de Deshabilitación de Servicios</w:t>
-      </w:r>
-      <w:r>
-        <w:rPr>
-          <w:rFonts w:eastAsiaTheme="minorHAnsi"/>
-        </w:rPr>
-        <w:t>&gt;</w:t>
-      </w:r>
-      <w:bookmarkEnd w:id="25"/>
-    </w:p>
-    <w:p>
-      <w:pPr>
-        <w:pStyle w:val="PSI-Ttulo3"/>
-      </w:pPr>
-    </w:p>
-    <w:p>
-      <w:pPr>
-        <w:pStyle w:val="PSI-Ttulo3"/>
-      </w:pPr>
-      <w:r>
-        <w:t>Descripción</w:t>
-      </w:r>
-    </w:p>
-    <w:p>
-      <w:pPr>
-        <w:pStyle w:val="PSI-Normal"/>
-      </w:pPr>
-      <w:bookmarkStart w:id="26" w:name="_Toc497361401"/>
-      <w:r>
-        <w:t>La siguiente sección tiene como objetivo el de descubrir fallos u alteraciones al funcionamiento principal y esperado del sistema. Con el objetivo final de poder encontrar una solución a los mismos, mejorando la calidad del producto desarrollado.</w:t>
-      </w:r>
-    </w:p>
-    <w:p>
-      <w:pPr>
-        <w:pStyle w:val="PSI-Normal"/>
-      </w:pPr>
-      <w:r>
-        <w:t>En este apartado en específico se realizaran pruebas de características relacionadas a la funcionalidad de deshabilitación de un servicio en el sistema tales como correcto funcionamiento de botones y resultados de su uso plasmado en la base de datos.</w:t>
+      <w:r>
+        <w:t>En este apartado en específico se realizaran pruebas de características relacionadas a la funcionalidad de habilitación de un servicio en el sistema tales como correcto funcionamiento de botones y resultados de su uso plasmado en la base de datos.</w:t>
       </w:r>
     </w:p>
     <w:p>
@@ -7896,7 +8674,13 @@
         <w:pStyle w:val="PSI-Normal"/>
       </w:pPr>
       <w:r>
-        <w:t>Los pasos para el desarrollo de las pruebas consisten en el completado de los datos requeridos para la habilitación de un nuevo servicio con diferentes valores:</w:t>
+        <w:t xml:space="preserve">Los pasos para el desarrollo de las pruebas consisten en el completado de los datos requeridos para la habilitación de un nuevo servicio </w:t>
+      </w:r>
+      <w:r>
+        <w:t>son</w:t>
+      </w:r>
+      <w:r>
+        <w:t>:</w:t>
       </w:r>
     </w:p>
     <w:p>
@@ -7908,13 +8692,7 @@
         </w:numPr>
       </w:pPr>
       <w:r>
-        <w:t xml:space="preserve">Operación con ejecución simple: </w:t>
-      </w:r>
-      <w:r>
-        <w:t>Se produce un solo cambio en el estado y se continua con la operación de guardado de los cambios</w:t>
-      </w:r>
-      <w:r>
-        <w:t>.</w:t>
+        <w:t>Operación con ejecución simple: Se produce un solo cambio en el estado y se continua con la operación de guardado de los cambios.</w:t>
       </w:r>
     </w:p>
     <w:p>
@@ -7926,10 +8704,7 @@
         </w:numPr>
       </w:pPr>
       <w:r>
-        <w:t xml:space="preserve">Operación de ejecución </w:t>
-      </w:r>
-      <w:r>
-        <w:t>de ensayo de fatiga:</w:t>
+        <w:t>Operación de ejecución de ensayo de fatiga:</w:t>
       </w:r>
       <w:r>
         <w:t xml:space="preserve"> </w:t>
@@ -7943,16 +8718,13 @@
       </w:r>
       <w:proofErr w:type="spellEnd"/>
       <w:r>
-        <w:t xml:space="preserve"> del campo que posibilita el cambio de estado </w:t>
-      </w:r>
-      <w:r>
-        <w:t>más</w:t>
-      </w:r>
-      <w:r>
-        <w:t xml:space="preserve"> de diez veces consecutivas en un espacio de tiempo corto y se continua con la operación de guardado de los cambios</w:t>
-      </w:r>
-      <w:r>
-        <w:t xml:space="preserve">. (Contando con un servicio con el estado inicial de </w:t>
+        <w:t xml:space="preserve"> del campo que posibilita el cambio de estado más de diez veces consecutivas en un espacio de tiempo corto y se continua con la operación de guardado de los cambios. (Contando con un servicio con el estado inicial de </w:t>
+      </w:r>
+      <w:r>
+        <w:rPr>
+          <w:i/>
+        </w:rPr>
+        <w:t>des</w:t>
       </w:r>
       <w:r>
         <w:rPr>
@@ -7967,7 +8739,7 @@
         <w:rPr>
           <w:i/>
         </w:rPr>
-        <w:t>deshabilitado</w:t>
+        <w:t>habilitado</w:t>
       </w:r>
       <w:r>
         <w:t>).</w:t>
@@ -7983,6 +8755,7 @@
         <w:pStyle w:val="PSI-Ttulo3"/>
       </w:pPr>
       <w:r>
+        <w:lastRenderedPageBreak/>
         <w:t>Resultado esperado</w:t>
       </w:r>
     </w:p>
@@ -8003,23 +8776,7 @@
         </w:numPr>
       </w:pPr>
       <w:r>
-        <w:lastRenderedPageBreak/>
-        <w:t xml:space="preserve">Operación con ejecución simple: </w:t>
-      </w:r>
-      <w:r>
-        <w:t xml:space="preserve">El sistema deberá de registrar el </w:t>
-      </w:r>
-      <w:r>
-        <w:t>cambio en el estado del</w:t>
-      </w:r>
-      <w:r>
-        <w:t xml:space="preserve"> servicio </w:t>
-      </w:r>
-      <w:r>
-        <w:t xml:space="preserve">seleccionado </w:t>
-      </w:r>
-      <w:r>
-        <w:t xml:space="preserve">dentro de la base de datos sin ningún error o inconsistencia lógica. </w:t>
+        <w:t xml:space="preserve">Operación con ejecución simple: El sistema deberá de registrar el cambio en el estado del servicio seleccionado dentro de la base de datos sin ningún error o inconsistencia lógica. </w:t>
       </w:r>
     </w:p>
     <w:p>
@@ -8050,7 +8807,6 @@
       <w:r>
         <w:t>Evaluación de la Prueba</w:t>
       </w:r>
-      <w:bookmarkEnd w:id="26"/>
     </w:p>
     <w:p>
       <w:pPr>
@@ -8182,7 +8938,21 @@
                 <w:b w:val="0"/>
                 <w:i/>
               </w:rPr>
-              <w:t>Cambio de habilitado a deshabilitado</w:t>
+              <w:t xml:space="preserve">Cambio de </w:t>
+            </w:r>
+            <w:r>
+              <w:rPr>
+                <w:b w:val="0"/>
+                <w:i/>
+              </w:rPr>
+              <w:t xml:space="preserve">deshabilitado a </w:t>
+            </w:r>
+            <w:r>
+              <w:rPr>
+                <w:b w:val="0"/>
+                <w:i/>
+              </w:rPr>
+              <w:t>habilitado</w:t>
             </w:r>
           </w:p>
         </w:tc>
@@ -8196,16 +8966,7 @@
               <w:ind w:left="-34" w:firstLine="34"/>
             </w:pPr>
             <w:r>
-              <w:t xml:space="preserve">Se procedió con </w:t>
-            </w:r>
-            <w:r>
-              <w:t>una</w:t>
-            </w:r>
-            <w:r>
-              <w:t xml:space="preserve"> selección </w:t>
-            </w:r>
-            <w:r>
-              <w:t xml:space="preserve">del campo de </w:t>
+              <w:t xml:space="preserve">Se procedió con una selección del campo de </w:t>
             </w:r>
             <w:r>
               <w:rPr>
@@ -8238,6 +8999,12 @@
                 <w:i/>
               </w:rPr>
             </w:pPr>
+            <w:r>
+              <w:rPr>
+                <w:i/>
+              </w:rPr>
+              <w:t>FUNC. CORRECTO</w:t>
+            </w:r>
           </w:p>
         </w:tc>
       </w:tr>
@@ -8272,37 +9039,1011 @@
           <w:tcPr>
             <w:cnfStyle w:val="000010000000" w:firstRow="0" w:lastRow="0" w:firstColumn="0" w:lastColumn="0" w:oddVBand="1" w:evenVBand="0" w:oddHBand="0" w:evenHBand="0" w:firstRowFirstColumn="0" w:firstRowLastColumn="0" w:lastRowFirstColumn="0" w:lastRowLastColumn="0"/>
             <w:tcW w:w="1843" w:type="dxa"/>
+            <w:vAlign w:val="center"/>
           </w:tcPr>
           <w:p>
             <w:pPr>
               <w:ind w:left="0" w:firstLine="0"/>
               <w:jc w:val="center"/>
               <w:rPr>
-                <w:i/>
-              </w:rPr>
-            </w:pPr>
+                <w:b/>
+                <w:i/>
+                <w:color w:val="00B050"/>
+              </w:rPr>
+            </w:pPr>
+            <w:r>
+              <w:rPr>
+                <w:b/>
+                <w:i/>
+                <w:color w:val="00B050"/>
+              </w:rPr>
+              <w:t>APROBADO</w:t>
+            </w:r>
+          </w:p>
+        </w:tc>
+      </w:tr>
+    </w:tbl>
+    <w:p>
+      <w:pPr>
+        <w:pStyle w:val="PSI-Normal"/>
+        <w:ind w:left="360" w:firstLine="0"/>
+      </w:pPr>
+    </w:p>
+    <w:p>
+      <w:pPr>
+        <w:pStyle w:val="PSI-Normal"/>
+        <w:numPr>
+          <w:ilvl w:val="0"/>
+          <w:numId w:val="28"/>
+        </w:numPr>
+      </w:pPr>
+      <w:r>
+        <w:t xml:space="preserve">Operación de ejecución de ensayo de fatiga: </w:t>
+      </w:r>
+    </w:p>
+    <w:p>
+      <w:pPr>
+        <w:pStyle w:val="PSI-Normal"/>
+      </w:pPr>
+    </w:p>
+    <w:tbl>
+      <w:tblPr>
+        <w:tblStyle w:val="Cuadrculamedia1-nfasis3"/>
+        <w:tblW w:w="9782" w:type="dxa"/>
+        <w:tblInd w:w="-318" w:type="dxa"/>
+        <w:tblLook w:val="0280" w:firstRow="0" w:lastRow="0" w:firstColumn="1" w:lastColumn="0" w:noHBand="1" w:noVBand="0"/>
+      </w:tblPr>
+      <w:tblGrid>
+        <w:gridCol w:w="3403"/>
+        <w:gridCol w:w="1701"/>
+        <w:gridCol w:w="2835"/>
+        <w:gridCol w:w="1843"/>
+      </w:tblGrid>
+      <w:tr>
+        <w:trPr>
+          <w:trHeight w:val="340"/>
+        </w:trPr>
+        <w:tc>
+          <w:tcPr>
+            <w:cnfStyle w:val="001000000000" w:firstRow="0" w:lastRow="0" w:firstColumn="1" w:lastColumn="0" w:oddVBand="0" w:evenVBand="0" w:oddHBand="0" w:evenHBand="0" w:firstRowFirstColumn="0" w:firstRowLastColumn="0" w:lastRowFirstColumn="0" w:lastRowLastColumn="0"/>
+            <w:tcW w:w="3403" w:type="dxa"/>
+            <w:vAlign w:val="center"/>
+          </w:tcPr>
+          <w:p>
+            <w:pPr>
+              <w:ind w:left="0" w:firstLine="0"/>
+              <w:jc w:val="center"/>
+              <w:rPr>
+                <w:bCs w:val="0"/>
+              </w:rPr>
+            </w:pPr>
+            <w:r>
+              <w:t>Nombre del Elemento de Prueba</w:t>
+            </w:r>
+          </w:p>
+        </w:tc>
+        <w:tc>
+          <w:tcPr>
+            <w:cnfStyle w:val="000010000000" w:firstRow="0" w:lastRow="0" w:firstColumn="0" w:lastColumn="0" w:oddVBand="1" w:evenVBand="0" w:oddHBand="0" w:evenHBand="0" w:firstRowFirstColumn="0" w:firstRowLastColumn="0" w:lastRowFirstColumn="0" w:lastRowLastColumn="0"/>
+            <w:tcW w:w="1701" w:type="dxa"/>
+            <w:vAlign w:val="center"/>
+          </w:tcPr>
+          <w:p>
+            <w:pPr>
+              <w:ind w:left="0" w:firstLine="0"/>
+              <w:jc w:val="center"/>
+              <w:rPr>
+                <w:b/>
+              </w:rPr>
+            </w:pPr>
+            <w:r>
+              <w:rPr>
+                <w:b/>
+              </w:rPr>
+              <w:t xml:space="preserve">Cantidad de </w:t>
+            </w:r>
             <w:proofErr w:type="spellStart"/>
             <w:r>
               <w:rPr>
-                <w:i/>
-              </w:rPr>
-              <w:t>Aprob</w:t>
+                <w:b/>
+              </w:rPr>
+              <w:t>Clicks</w:t>
             </w:r>
             <w:proofErr w:type="spellEnd"/>
-            <w:r>
-              <w:rPr>
-                <w:i/>
-              </w:rPr>
-              <w:t>/</w:t>
+          </w:p>
+        </w:tc>
+        <w:tc>
+          <w:tcPr>
+            <w:tcW w:w="4678" w:type="dxa"/>
+            <w:gridSpan w:val="2"/>
+            <w:vAlign w:val="center"/>
+          </w:tcPr>
+          <w:p>
+            <w:pPr>
+              <w:ind w:left="0" w:firstLine="0"/>
+              <w:jc w:val="center"/>
+              <w:cnfStyle w:val="000000000000" w:firstRow="0" w:lastRow="0" w:firstColumn="0" w:lastColumn="0" w:oddVBand="0" w:evenVBand="0" w:oddHBand="0" w:evenHBand="0" w:firstRowFirstColumn="0" w:firstRowLastColumn="0" w:lastRowFirstColumn="0" w:lastRowLastColumn="0"/>
+              <w:rPr>
+                <w:b/>
+              </w:rPr>
+            </w:pPr>
+            <w:r>
+              <w:rPr>
+                <w:b/>
+              </w:rPr>
+              <w:t>Resultado</w:t>
+            </w:r>
+          </w:p>
+        </w:tc>
+      </w:tr>
+      <w:tr>
+        <w:trPr>
+          <w:trHeight w:val="359"/>
+        </w:trPr>
+        <w:tc>
+          <w:tcPr>
+            <w:cnfStyle w:val="001000000000" w:firstRow="0" w:lastRow="0" w:firstColumn="1" w:lastColumn="0" w:oddVBand="0" w:evenVBand="0" w:oddHBand="0" w:evenHBand="0" w:firstRowFirstColumn="0" w:firstRowLastColumn="0" w:lastRowFirstColumn="0" w:lastRowLastColumn="0"/>
+            <w:tcW w:w="3403" w:type="dxa"/>
+          </w:tcPr>
+          <w:p>
+            <w:pPr>
+              <w:ind w:left="0" w:firstLine="0"/>
+              <w:rPr>
+                <w:b w:val="0"/>
+                <w:i/>
+              </w:rPr>
+            </w:pPr>
+            <w:r>
+              <w:rPr>
+                <w:b w:val="0"/>
+                <w:i/>
+              </w:rPr>
+              <w:t>Prueba de Fatiga 01</w:t>
+            </w:r>
+          </w:p>
+        </w:tc>
+        <w:tc>
+          <w:tcPr>
+            <w:cnfStyle w:val="000010000000" w:firstRow="0" w:lastRow="0" w:firstColumn="0" w:lastColumn="0" w:oddVBand="1" w:evenVBand="0" w:oddHBand="0" w:evenHBand="0" w:firstRowFirstColumn="0" w:firstRowLastColumn="0" w:lastRowFirstColumn="0" w:lastRowLastColumn="0"/>
+            <w:tcW w:w="1701" w:type="dxa"/>
+          </w:tcPr>
+          <w:p>
+            <w:pPr>
+              <w:ind w:left="0" w:firstLine="0"/>
+              <w:jc w:val="center"/>
+              <w:rPr>
+                <w:i/>
+              </w:rPr>
+            </w:pPr>
+            <w:r>
+              <w:rPr>
+                <w:i/>
+              </w:rPr>
+              <w:t>5</w:t>
+            </w:r>
+          </w:p>
+        </w:tc>
+        <w:tc>
+          <w:tcPr>
+            <w:tcW w:w="4678" w:type="dxa"/>
+            <w:gridSpan w:val="2"/>
+          </w:tcPr>
+          <w:p>
+            <w:pPr>
+              <w:ind w:left="0" w:firstLine="0"/>
+              <w:cnfStyle w:val="000000000000" w:firstRow="0" w:lastRow="0" w:firstColumn="0" w:lastColumn="0" w:oddVBand="0" w:evenVBand="0" w:oddHBand="0" w:evenHBand="0" w:firstRowFirstColumn="0" w:firstRowLastColumn="0" w:lastRowFirstColumn="0" w:lastRowLastColumn="0"/>
+              <w:rPr>
+                <w:i/>
+              </w:rPr>
+            </w:pPr>
+            <w:r>
+              <w:rPr>
+                <w:i/>
+              </w:rPr>
+              <w:t>FUNCIONAMIENTO CORRECTO</w:t>
+            </w:r>
+          </w:p>
+        </w:tc>
+      </w:tr>
+      <w:tr>
+        <w:trPr>
+          <w:trHeight w:val="359"/>
+        </w:trPr>
+        <w:tc>
+          <w:tcPr>
+            <w:cnfStyle w:val="001000000000" w:firstRow="0" w:lastRow="0" w:firstColumn="1" w:lastColumn="0" w:oddVBand="0" w:evenVBand="0" w:oddHBand="0" w:evenHBand="0" w:firstRowFirstColumn="0" w:firstRowLastColumn="0" w:lastRowFirstColumn="0" w:lastRowLastColumn="0"/>
+            <w:tcW w:w="3403" w:type="dxa"/>
+          </w:tcPr>
+          <w:p>
+            <w:pPr>
+              <w:ind w:left="0" w:firstLine="0"/>
+              <w:rPr>
+                <w:b w:val="0"/>
+                <w:i/>
+              </w:rPr>
+            </w:pPr>
+            <w:r>
+              <w:rPr>
+                <w:b w:val="0"/>
+                <w:i/>
+              </w:rPr>
+              <w:t>Prueba de Fatiga 02</w:t>
+            </w:r>
+          </w:p>
+        </w:tc>
+        <w:tc>
+          <w:tcPr>
+            <w:cnfStyle w:val="000010000000" w:firstRow="0" w:lastRow="0" w:firstColumn="0" w:lastColumn="0" w:oddVBand="1" w:evenVBand="0" w:oddHBand="0" w:evenHBand="0" w:firstRowFirstColumn="0" w:firstRowLastColumn="0" w:lastRowFirstColumn="0" w:lastRowLastColumn="0"/>
+            <w:tcW w:w="1701" w:type="dxa"/>
+          </w:tcPr>
+          <w:p>
+            <w:pPr>
+              <w:ind w:left="0" w:firstLine="0"/>
+              <w:jc w:val="center"/>
+              <w:rPr>
+                <w:i/>
+              </w:rPr>
+            </w:pPr>
+            <w:r>
+              <w:rPr>
+                <w:i/>
+              </w:rPr>
+              <w:t>11</w:t>
+            </w:r>
+          </w:p>
+        </w:tc>
+        <w:tc>
+          <w:tcPr>
+            <w:tcW w:w="4678" w:type="dxa"/>
+            <w:gridSpan w:val="2"/>
+          </w:tcPr>
+          <w:p>
+            <w:pPr>
+              <w:ind w:left="0" w:firstLine="0"/>
+              <w:cnfStyle w:val="000000000000" w:firstRow="0" w:lastRow="0" w:firstColumn="0" w:lastColumn="0" w:oddVBand="0" w:evenVBand="0" w:oddHBand="0" w:evenHBand="0" w:firstRowFirstColumn="0" w:firstRowLastColumn="0" w:lastRowFirstColumn="0" w:lastRowLastColumn="0"/>
+              <w:rPr>
+                <w:i/>
+              </w:rPr>
+            </w:pPr>
+            <w:r>
+              <w:rPr>
+                <w:i/>
+              </w:rPr>
+              <w:t xml:space="preserve">FUNCIONAMIENTO CORRECTO </w:t>
+            </w:r>
+          </w:p>
+          <w:p>
+            <w:pPr>
+              <w:ind w:left="0" w:firstLine="0"/>
+              <w:cnfStyle w:val="000000000000" w:firstRow="0" w:lastRow="0" w:firstColumn="0" w:lastColumn="0" w:oddVBand="0" w:evenVBand="0" w:oddHBand="0" w:evenHBand="0" w:firstRowFirstColumn="0" w:firstRowLastColumn="0" w:lastRowFirstColumn="0" w:lastRowLastColumn="0"/>
+              <w:rPr>
+                <w:i/>
+              </w:rPr>
+            </w:pPr>
+            <w:r>
+              <w:rPr>
+                <w:i/>
+              </w:rPr>
+              <w:t>(breve retraso en la respuesta grafica al presionar el elemento, sin afectar integridad de función y BD final)</w:t>
+            </w:r>
+          </w:p>
+        </w:tc>
+      </w:tr>
+      <w:tr>
+        <w:trPr>
+          <w:trHeight w:val="359"/>
+        </w:trPr>
+        <w:tc>
+          <w:tcPr>
+            <w:cnfStyle w:val="001000000000" w:firstRow="0" w:lastRow="0" w:firstColumn="1" w:lastColumn="0" w:oddVBand="0" w:evenVBand="0" w:oddHBand="0" w:evenHBand="0" w:firstRowFirstColumn="0" w:firstRowLastColumn="0" w:lastRowFirstColumn="0" w:lastRowLastColumn="0"/>
+            <w:tcW w:w="3403" w:type="dxa"/>
+          </w:tcPr>
+          <w:p>
+            <w:pPr>
+              <w:ind w:left="0" w:firstLine="0"/>
+              <w:rPr>
+                <w:b w:val="0"/>
+                <w:i/>
+              </w:rPr>
+            </w:pPr>
+            <w:r>
+              <w:rPr>
+                <w:b w:val="0"/>
+                <w:i/>
+              </w:rPr>
+              <w:t>Prueba de Fatiga 03</w:t>
+            </w:r>
+          </w:p>
+        </w:tc>
+        <w:tc>
+          <w:tcPr>
+            <w:cnfStyle w:val="000010000000" w:firstRow="0" w:lastRow="0" w:firstColumn="0" w:lastColumn="0" w:oddVBand="1" w:evenVBand="0" w:oddHBand="0" w:evenHBand="0" w:firstRowFirstColumn="0" w:firstRowLastColumn="0" w:lastRowFirstColumn="0" w:lastRowLastColumn="0"/>
+            <w:tcW w:w="1701" w:type="dxa"/>
+          </w:tcPr>
+          <w:p>
+            <w:pPr>
+              <w:ind w:left="0" w:firstLine="0"/>
+              <w:jc w:val="center"/>
+              <w:rPr>
+                <w:i/>
+              </w:rPr>
+            </w:pPr>
+            <w:r>
+              <w:rPr>
+                <w:i/>
+              </w:rPr>
+              <w:t>25</w:t>
+            </w:r>
+          </w:p>
+        </w:tc>
+        <w:tc>
+          <w:tcPr>
+            <w:tcW w:w="4678" w:type="dxa"/>
+            <w:gridSpan w:val="2"/>
+          </w:tcPr>
+          <w:p>
+            <w:pPr>
+              <w:ind w:left="0" w:firstLine="0"/>
+              <w:cnfStyle w:val="000000000000" w:firstRow="0" w:lastRow="0" w:firstColumn="0" w:lastColumn="0" w:oddVBand="0" w:evenVBand="0" w:oddHBand="0" w:evenHBand="0" w:firstRowFirstColumn="0" w:firstRowLastColumn="0" w:lastRowFirstColumn="0" w:lastRowLastColumn="0"/>
+              <w:rPr>
+                <w:i/>
+              </w:rPr>
+            </w:pPr>
+            <w:r>
+              <w:rPr>
+                <w:i/>
+              </w:rPr>
+              <w:t xml:space="preserve">FUNCIONAMIENTO CORRECTO </w:t>
+            </w:r>
+          </w:p>
+          <w:p>
+            <w:pPr>
+              <w:ind w:left="0" w:firstLine="0"/>
+              <w:cnfStyle w:val="000000000000" w:firstRow="0" w:lastRow="0" w:firstColumn="0" w:lastColumn="0" w:oddVBand="0" w:evenVBand="0" w:oddHBand="0" w:evenHBand="0" w:firstRowFirstColumn="0" w:firstRowLastColumn="0" w:lastRowFirstColumn="0" w:lastRowLastColumn="0"/>
+              <w:rPr>
+                <w:i/>
+              </w:rPr>
+            </w:pPr>
+            <w:r>
+              <w:rPr>
+                <w:i/>
+              </w:rPr>
+              <w:t>(breve retraso en la respuesta grafica al presionar el elemento, sin afectar integridad de función y BD final)</w:t>
+            </w:r>
+          </w:p>
+        </w:tc>
+      </w:tr>
+      <w:tr>
+        <w:trPr>
+          <w:trHeight w:val="340"/>
+        </w:trPr>
+        <w:tc>
+          <w:tcPr>
+            <w:cnfStyle w:val="001000000000" w:firstRow="0" w:lastRow="0" w:firstColumn="1" w:lastColumn="0" w:oddVBand="0" w:evenVBand="0" w:oddHBand="0" w:evenHBand="0" w:firstRowFirstColumn="0" w:firstRowLastColumn="0" w:lastRowFirstColumn="0" w:lastRowLastColumn="0"/>
+            <w:tcW w:w="7939" w:type="dxa"/>
+            <w:gridSpan w:val="3"/>
+            <w:vAlign w:val="center"/>
+          </w:tcPr>
+          <w:p>
+            <w:pPr>
+              <w:ind w:left="0" w:firstLine="0"/>
+              <w:jc w:val="right"/>
+              <w:rPr>
+                <w:i/>
+              </w:rPr>
+            </w:pPr>
+            <w:r>
+              <w:rPr>
+                <w:i/>
+              </w:rPr>
+              <w:t>Resultado del elemento de pruebas</w:t>
+            </w:r>
+          </w:p>
+        </w:tc>
+        <w:tc>
+          <w:tcPr>
+            <w:cnfStyle w:val="000010000000" w:firstRow="0" w:lastRow="0" w:firstColumn="0" w:lastColumn="0" w:oddVBand="1" w:evenVBand="0" w:oddHBand="0" w:evenHBand="0" w:firstRowFirstColumn="0" w:firstRowLastColumn="0" w:lastRowFirstColumn="0" w:lastRowLastColumn="0"/>
+            <w:tcW w:w="1843" w:type="dxa"/>
+            <w:vAlign w:val="center"/>
+          </w:tcPr>
+          <w:p>
+            <w:pPr>
+              <w:ind w:left="0" w:firstLine="0"/>
+              <w:jc w:val="center"/>
+              <w:rPr>
+                <w:b/>
+                <w:i/>
+                <w:color w:val="00B050"/>
+              </w:rPr>
+            </w:pPr>
+            <w:r>
+              <w:rPr>
+                <w:b/>
+                <w:i/>
+                <w:color w:val="00B050"/>
+              </w:rPr>
+              <w:t>APROBADO</w:t>
+            </w:r>
+          </w:p>
+        </w:tc>
+      </w:tr>
+    </w:tbl>
+    <w:p>
+      <w:r>
+        <w:br w:type="page"/>
+      </w:r>
+    </w:p>
+    <w:p>
+      <w:pPr>
+        <w:pStyle w:val="PSI-Ttulo2"/>
+        <w:rPr>
+          <w:rFonts w:eastAsiaTheme="minorHAnsi"/>
+        </w:rPr>
+      </w:pPr>
+      <w:bookmarkStart w:id="25" w:name="_Toc497361396"/>
+      <w:r>
+        <w:rPr>
+          <w:rFonts w:eastAsiaTheme="minorHAnsi"/>
+        </w:rPr>
+        <w:lastRenderedPageBreak/>
+        <w:t>&lt;</w:t>
+      </w:r>
+      <w:r>
+        <w:rPr>
+          <w:rFonts w:eastAsiaTheme="minorHAnsi"/>
+        </w:rPr>
+        <w:t>Pruebas Funcionalidad de Deshabilitación de Servicios</w:t>
+      </w:r>
+      <w:r>
+        <w:rPr>
+          <w:rFonts w:eastAsiaTheme="minorHAnsi"/>
+        </w:rPr>
+        <w:t>&gt;</w:t>
+      </w:r>
+      <w:bookmarkEnd w:id="25"/>
+    </w:p>
+    <w:p>
+      <w:pPr>
+        <w:pStyle w:val="PSI-Ttulo3"/>
+      </w:pPr>
+    </w:p>
+    <w:p>
+      <w:pPr>
+        <w:pStyle w:val="PSI-Ttulo3"/>
+      </w:pPr>
+      <w:r>
+        <w:t>Descripción</w:t>
+      </w:r>
+    </w:p>
+    <w:p>
+      <w:pPr>
+        <w:pStyle w:val="PSI-Normal"/>
+      </w:pPr>
+      <w:bookmarkStart w:id="26" w:name="_Toc497361401"/>
+      <w:r>
+        <w:t>La siguiente sección tiene como objetivo el de descubrir fallos u alteraciones al funcionamiento principal y esperado del sistema. Con el objetivo final de poder encontrar una solución a los mismos, mejorando la calidad del producto desarrollado.</w:t>
+      </w:r>
+    </w:p>
+    <w:p>
+      <w:pPr>
+        <w:pStyle w:val="PSI-Normal"/>
+      </w:pPr>
+      <w:r>
+        <w:t>En este apartado en específico se realizaran pruebas de características relacionadas a la funcionalidad de deshabilitación de un servicio en el sistema tales como correcto funcionamiento de botones y resultados de su uso plasmado en la base de datos.</w:t>
+      </w:r>
+    </w:p>
+    <w:p>
+      <w:pPr>
+        <w:ind w:left="720"/>
+        <w:jc w:val="both"/>
+      </w:pPr>
+    </w:p>
+    <w:p>
+      <w:pPr>
+        <w:pStyle w:val="PSI-Ttulo3"/>
+      </w:pPr>
+      <w:r>
+        <w:t>Condiciones de ejecución</w:t>
+      </w:r>
+    </w:p>
+    <w:p>
+      <w:pPr>
+        <w:pStyle w:val="PSI-Normal"/>
+      </w:pPr>
+      <w:r>
+        <w:t>Se deberá contar con las siguientes precondiciones al momento de desarrollar las pruebas:</w:t>
+      </w:r>
+    </w:p>
+    <w:p>
+      <w:pPr>
+        <w:pStyle w:val="PSI-Normal"/>
+        <w:numPr>
+          <w:ilvl w:val="0"/>
+          <w:numId w:val="18"/>
+        </w:numPr>
+      </w:pPr>
+      <w:r>
+        <w:t>El sistema deberá encontrarse en ejecución y a disposición de uso para las pruebas.</w:t>
+      </w:r>
+    </w:p>
+    <w:p>
+      <w:pPr>
+        <w:pStyle w:val="PSI-Normal"/>
+        <w:numPr>
+          <w:ilvl w:val="0"/>
+          <w:numId w:val="18"/>
+        </w:numPr>
+      </w:pPr>
+      <w:r>
+        <w:t>Un usuario con los permisos de administrador de servicio deberá de estar ya registrado en el sistema.</w:t>
+      </w:r>
+    </w:p>
+    <w:p>
+      <w:pPr>
+        <w:pStyle w:val="PSI-Normal"/>
+        <w:numPr>
+          <w:ilvl w:val="0"/>
+          <w:numId w:val="18"/>
+        </w:numPr>
+      </w:pPr>
+      <w:r>
+        <w:t>El usuario ingresara a la plataforma web y luego iniciara sesión en el sistema.</w:t>
+      </w:r>
+    </w:p>
+    <w:p>
+      <w:pPr>
+        <w:pStyle w:val="PSI-Normal"/>
+        <w:numPr>
+          <w:ilvl w:val="0"/>
+          <w:numId w:val="18"/>
+        </w:numPr>
+      </w:pPr>
+      <w:r>
+        <w:t xml:space="preserve">Se deberá de estar localizado en la pantalla de </w:t>
+      </w:r>
+      <w:r>
+        <w:rPr>
+          <w:i/>
+        </w:rPr>
+        <w:t>“gestión de servicios”</w:t>
+      </w:r>
+      <w:r>
+        <w:t>. Y luego en la pantalla de edición de un servicio.</w:t>
+      </w:r>
+    </w:p>
+    <w:p>
+      <w:pPr>
+        <w:ind w:left="720"/>
+        <w:jc w:val="both"/>
+      </w:pPr>
+    </w:p>
+    <w:p>
+      <w:pPr>
+        <w:pStyle w:val="PSI-Ttulo3"/>
+      </w:pPr>
+      <w:r>
+        <w:t>Entrada</w:t>
+      </w:r>
+    </w:p>
+    <w:p>
+      <w:pPr>
+        <w:pStyle w:val="PSI-Normal"/>
+      </w:pPr>
+      <w:r>
+        <w:t xml:space="preserve">Los pasos para el desarrollo de las pruebas consisten en el completado de los datos requeridos para la </w:t>
+      </w:r>
+      <w:r>
+        <w:t>des</w:t>
+      </w:r>
+      <w:r>
+        <w:t xml:space="preserve">habilitación de un nuevo servicio </w:t>
+      </w:r>
+      <w:r>
+        <w:t>son</w:t>
+      </w:r>
+      <w:r>
+        <w:t>:</w:t>
+      </w:r>
+    </w:p>
+    <w:p>
+      <w:pPr>
+        <w:pStyle w:val="PSI-Normal"/>
+        <w:numPr>
+          <w:ilvl w:val="0"/>
+          <w:numId w:val="26"/>
+        </w:numPr>
+      </w:pPr>
+      <w:r>
+        <w:t xml:space="preserve">Operación con ejecución simple: </w:t>
+      </w:r>
+      <w:r>
+        <w:t>Se produce un solo cambio en el estado y se continua con la operación de guardado de los cambios</w:t>
+      </w:r>
+      <w:r>
+        <w:t>.</w:t>
+      </w:r>
+    </w:p>
+    <w:p>
+      <w:pPr>
+        <w:pStyle w:val="PSI-Normal"/>
+        <w:numPr>
+          <w:ilvl w:val="0"/>
+          <w:numId w:val="26"/>
+        </w:numPr>
+      </w:pPr>
+      <w:r>
+        <w:t xml:space="preserve">Operación de ejecución </w:t>
+      </w:r>
+      <w:r>
+        <w:t>de ensayo de fatiga:</w:t>
+      </w:r>
+      <w:r>
+        <w:t xml:space="preserve"> </w:t>
+      </w:r>
+      <w:r>
+        <w:t xml:space="preserve">Se produce el </w:t>
+      </w:r>
+      <w:proofErr w:type="spellStart"/>
+      <w:r>
+        <w:t>clickeo</w:t>
+      </w:r>
+      <w:proofErr w:type="spellEnd"/>
+      <w:r>
+        <w:t xml:space="preserve"> del campo que posibilita el cambio de estado </w:t>
+      </w:r>
+      <w:r>
+        <w:t>más</w:t>
+      </w:r>
+      <w:r>
+        <w:t xml:space="preserve"> de diez veces consecutivas en un espacio de tiempo corto y se continua con la operación de guardado de los cambios</w:t>
+      </w:r>
+      <w:r>
+        <w:t xml:space="preserve">. (Contando con un servicio con el estado inicial de </w:t>
+      </w:r>
+      <w:r>
+        <w:rPr>
+          <w:i/>
+        </w:rPr>
+        <w:t>habilitado</w:t>
+      </w:r>
+      <w:r>
+        <w:t xml:space="preserve"> y finalizándolo en </w:t>
+      </w:r>
+      <w:r>
+        <w:rPr>
+          <w:i/>
+        </w:rPr>
+        <w:t>deshabilitado</w:t>
+      </w:r>
+      <w:r>
+        <w:t>).</w:t>
+      </w:r>
+    </w:p>
+    <w:p>
+      <w:pPr>
+        <w:pStyle w:val="PSI-Normal"/>
+      </w:pPr>
+    </w:p>
+    <w:p>
+      <w:pPr>
+        <w:pStyle w:val="PSI-Ttulo3"/>
+      </w:pPr>
+      <w:r>
+        <w:t>Resultado esperado</w:t>
+      </w:r>
+    </w:p>
+    <w:p>
+      <w:pPr>
+        <w:pStyle w:val="PSI-Normal"/>
+      </w:pPr>
+      <w:r>
+        <w:t>Según cada elemento a probar se pueden detallar los siguientes resultados esperados:</w:t>
+      </w:r>
+    </w:p>
+    <w:p>
+      <w:pPr>
+        <w:pStyle w:val="PSI-Normal"/>
+        <w:numPr>
+          <w:ilvl w:val="0"/>
+          <w:numId w:val="27"/>
+        </w:numPr>
+      </w:pPr>
+      <w:r>
+        <w:lastRenderedPageBreak/>
+        <w:t xml:space="preserve">Operación con ejecución simple: </w:t>
+      </w:r>
+      <w:r>
+        <w:t xml:space="preserve">El sistema deberá de registrar el </w:t>
+      </w:r>
+      <w:r>
+        <w:t>cambio en el estado del</w:t>
+      </w:r>
+      <w:r>
+        <w:t xml:space="preserve"> servicio </w:t>
+      </w:r>
+      <w:r>
+        <w:t xml:space="preserve">seleccionado </w:t>
+      </w:r>
+      <w:r>
+        <w:t xml:space="preserve">dentro de la base de datos sin ningún error o inconsistencia lógica. </w:t>
+      </w:r>
+    </w:p>
+    <w:p>
+      <w:pPr>
+        <w:pStyle w:val="PSI-Normal"/>
+        <w:numPr>
+          <w:ilvl w:val="0"/>
+          <w:numId w:val="27"/>
+        </w:numPr>
+      </w:pPr>
+      <w:r>
+        <w:t>Operación de ejecución de ensayo de fatiga: El sistema deberá de registrar el cambio en el estado del servicio seleccionado dentro de la base de datos sin ningún error o inconsistencia lógica.</w:t>
+      </w:r>
+    </w:p>
+    <w:p>
+      <w:pPr>
+        <w:pStyle w:val="PSI-Normal"/>
+        <w:ind w:left="720" w:firstLine="0"/>
+      </w:pPr>
+      <w:r>
+        <w:t xml:space="preserve"> </w:t>
+      </w:r>
+    </w:p>
+    <w:p>
+      <w:pPr>
+        <w:pStyle w:val="PSI-Ttulo3"/>
+      </w:pPr>
+      <w:r>
+        <w:t>Evaluación de la Prueba</w:t>
+      </w:r>
+      <w:bookmarkEnd w:id="26"/>
+    </w:p>
+    <w:p>
+      <w:pPr>
+        <w:pStyle w:val="PSI-Normal"/>
+      </w:pPr>
+      <w:r>
+        <w:t>Según cada elemento a probar se pueden detallar los siguientes resultados obtenidos:</w:t>
+      </w:r>
+    </w:p>
+    <w:p>
+      <w:pPr>
+        <w:pStyle w:val="PSI-Normal"/>
+        <w:numPr>
+          <w:ilvl w:val="0"/>
+          <w:numId w:val="28"/>
+        </w:numPr>
+      </w:pPr>
+      <w:r>
+        <w:t xml:space="preserve">Operación con ejecución simple: </w:t>
+      </w:r>
+    </w:p>
+    <w:p>
+      <w:pPr>
+        <w:pStyle w:val="PSI-Normal"/>
+      </w:pPr>
+    </w:p>
+    <w:tbl>
+      <w:tblPr>
+        <w:tblStyle w:val="Cuadrculamedia1-nfasis3"/>
+        <w:tblW w:w="9782" w:type="dxa"/>
+        <w:tblInd w:w="-318" w:type="dxa"/>
+        <w:tblLook w:val="0280" w:firstRow="0" w:lastRow="0" w:firstColumn="1" w:lastColumn="0" w:noHBand="1" w:noVBand="0"/>
+      </w:tblPr>
+      <w:tblGrid>
+        <w:gridCol w:w="2269"/>
+        <w:gridCol w:w="5670"/>
+        <w:gridCol w:w="1843"/>
+      </w:tblGrid>
+      <w:tr>
+        <w:trPr>
+          <w:trHeight w:val="340"/>
+        </w:trPr>
+        <w:tc>
+          <w:tcPr>
+            <w:cnfStyle w:val="001000000000" w:firstRow="0" w:lastRow="0" w:firstColumn="1" w:lastColumn="0" w:oddVBand="0" w:evenVBand="0" w:oddHBand="0" w:evenHBand="0" w:firstRowFirstColumn="0" w:firstRowLastColumn="0" w:lastRowFirstColumn="0" w:lastRowLastColumn="0"/>
+            <w:tcW w:w="2269" w:type="dxa"/>
+            <w:vAlign w:val="center"/>
+          </w:tcPr>
+          <w:p>
+            <w:pPr>
+              <w:ind w:left="0" w:firstLine="0"/>
+              <w:jc w:val="center"/>
+              <w:rPr>
+                <w:bCs w:val="0"/>
+              </w:rPr>
+            </w:pPr>
+            <w:r>
+              <w:rPr>
+                <w:bCs w:val="0"/>
+              </w:rPr>
+              <w:t>Nombre del Elemento de Prueba</w:t>
+            </w:r>
+          </w:p>
+        </w:tc>
+        <w:tc>
+          <w:tcPr>
+            <w:cnfStyle w:val="000010000000" w:firstRow="0" w:lastRow="0" w:firstColumn="0" w:lastColumn="0" w:oddVBand="1" w:evenVBand="0" w:oddHBand="0" w:evenHBand="0" w:firstRowFirstColumn="0" w:firstRowLastColumn="0" w:lastRowFirstColumn="0" w:lastRowLastColumn="0"/>
+            <w:tcW w:w="5670" w:type="dxa"/>
+            <w:vAlign w:val="center"/>
+          </w:tcPr>
+          <w:p>
+            <w:pPr>
+              <w:ind w:left="0" w:firstLine="0"/>
+              <w:jc w:val="center"/>
+              <w:rPr>
+                <w:b/>
+              </w:rPr>
+            </w:pPr>
+            <w:r>
+              <w:rPr>
+                <w:b/>
+              </w:rPr>
+              <w:t>Descripción de la prueba</w:t>
+            </w:r>
+          </w:p>
+        </w:tc>
+        <w:tc>
+          <w:tcPr>
+            <w:tcW w:w="1843" w:type="dxa"/>
+            <w:vAlign w:val="center"/>
+          </w:tcPr>
+          <w:p>
+            <w:pPr>
+              <w:ind w:left="0" w:firstLine="0"/>
+              <w:jc w:val="center"/>
+              <w:cnfStyle w:val="000000000000" w:firstRow="0" w:lastRow="0" w:firstColumn="0" w:lastColumn="0" w:oddVBand="0" w:evenVBand="0" w:oddHBand="0" w:evenHBand="0" w:firstRowFirstColumn="0" w:firstRowLastColumn="0" w:lastRowFirstColumn="0" w:lastRowLastColumn="0"/>
+              <w:rPr>
+                <w:b/>
+              </w:rPr>
+            </w:pPr>
+            <w:r>
+              <w:rPr>
+                <w:b/>
+              </w:rPr>
+              <w:t>Resultado</w:t>
+            </w:r>
+          </w:p>
+        </w:tc>
+      </w:tr>
+      <w:tr>
+        <w:trPr>
+          <w:trHeight w:val="359"/>
+        </w:trPr>
+        <w:tc>
+          <w:tcPr>
+            <w:cnfStyle w:val="001000000000" w:firstRow="0" w:lastRow="0" w:firstColumn="1" w:lastColumn="0" w:oddVBand="0" w:evenVBand="0" w:oddHBand="0" w:evenHBand="0" w:firstRowFirstColumn="0" w:firstRowLastColumn="0" w:lastRowFirstColumn="0" w:lastRowLastColumn="0"/>
+            <w:tcW w:w="2269" w:type="dxa"/>
+          </w:tcPr>
+          <w:p>
+            <w:pPr>
+              <w:ind w:left="0" w:firstLine="0"/>
+              <w:rPr>
+                <w:b w:val="0"/>
+                <w:i/>
+              </w:rPr>
+            </w:pPr>
+            <w:r>
+              <w:rPr>
+                <w:b w:val="0"/>
+                <w:i/>
+              </w:rPr>
+              <w:t>Cambio de habilitado a deshabilitado</w:t>
+            </w:r>
+          </w:p>
+        </w:tc>
+        <w:tc>
+          <w:tcPr>
+            <w:cnfStyle w:val="000010000000" w:firstRow="0" w:lastRow="0" w:firstColumn="0" w:lastColumn="0" w:oddVBand="1" w:evenVBand="0" w:oddHBand="0" w:evenHBand="0" w:firstRowFirstColumn="0" w:firstRowLastColumn="0" w:lastRowFirstColumn="0" w:lastRowLastColumn="0"/>
+            <w:tcW w:w="5670" w:type="dxa"/>
+          </w:tcPr>
+          <w:p>
+            <w:pPr>
+              <w:ind w:left="-34" w:firstLine="34"/>
+            </w:pPr>
+            <w:r>
+              <w:t xml:space="preserve">Se procedió con </w:t>
+            </w:r>
+            <w:r>
+              <w:t>una</w:t>
+            </w:r>
+            <w:r>
+              <w:t xml:space="preserve"> selección </w:t>
+            </w:r>
+            <w:r>
+              <w:t xml:space="preserve">del campo de </w:t>
+            </w:r>
+            <w:r>
+              <w:rPr>
+                <w:i/>
+              </w:rPr>
+              <w:t>Habilitación del Servicio</w:t>
+            </w:r>
+            <w:r>
+              <w:t xml:space="preserve"> y mediante un </w:t>
             </w:r>
             <w:proofErr w:type="spellStart"/>
             <w:r>
-              <w:rPr>
-                <w:i/>
-              </w:rPr>
-              <w:t>Desapr</w:t>
+              <w:t>click</w:t>
             </w:r>
             <w:proofErr w:type="spellEnd"/>
+            <w:r>
+              <w:t xml:space="preserve"> en dicho sector se realizó un cambio en el estado del servicio. Luego se presionó el botón con la funcionalidad de guardado de cambios en el sistema.</w:t>
+            </w:r>
+          </w:p>
+        </w:tc>
+        <w:tc>
+          <w:tcPr>
+            <w:tcW w:w="1843" w:type="dxa"/>
+          </w:tcPr>
+          <w:p>
+            <w:pPr>
+              <w:ind w:left="0" w:firstLine="0"/>
+              <w:cnfStyle w:val="000000000000" w:firstRow="0" w:lastRow="0" w:firstColumn="0" w:lastColumn="0" w:oddVBand="0" w:evenVBand="0" w:oddHBand="0" w:evenHBand="0" w:firstRowFirstColumn="0" w:firstRowLastColumn="0" w:lastRowFirstColumn="0" w:lastRowLastColumn="0"/>
+              <w:rPr>
+                <w:i/>
+              </w:rPr>
+            </w:pPr>
+            <w:r>
+              <w:rPr>
+                <w:i/>
+              </w:rPr>
+              <w:t>FUNC. CORRECTO</w:t>
+            </w:r>
+          </w:p>
+        </w:tc>
+      </w:tr>
+      <w:tr>
+        <w:trPr>
+          <w:trHeight w:val="340"/>
+        </w:trPr>
+        <w:tc>
+          <w:tcPr>
+            <w:cnfStyle w:val="001000000000" w:firstRow="0" w:lastRow="0" w:firstColumn="1" w:lastColumn="0" w:oddVBand="0" w:evenVBand="0" w:oddHBand="0" w:evenHBand="0" w:firstRowFirstColumn="0" w:firstRowLastColumn="0" w:lastRowFirstColumn="0" w:lastRowLastColumn="0"/>
+            <w:tcW w:w="7939" w:type="dxa"/>
+            <w:gridSpan w:val="2"/>
+            <w:vAlign w:val="center"/>
+          </w:tcPr>
+          <w:p>
+            <w:pPr>
+              <w:ind w:left="0" w:firstLine="0"/>
+              <w:jc w:val="right"/>
+              <w:rPr>
+                <w:i/>
+              </w:rPr>
+            </w:pPr>
+            <w:r>
+              <w:rPr>
+                <w:i/>
+              </w:rPr>
+              <w:t>Resultado del elemento de pruebas</w:t>
+            </w:r>
+          </w:p>
+        </w:tc>
+        <w:tc>
+          <w:tcPr>
+            <w:cnfStyle w:val="000010000000" w:firstRow="0" w:lastRow="0" w:firstColumn="0" w:lastColumn="0" w:oddVBand="1" w:evenVBand="0" w:oddHBand="0" w:evenHBand="0" w:firstRowFirstColumn="0" w:firstRowLastColumn="0" w:lastRowFirstColumn="0" w:lastRowLastColumn="0"/>
+            <w:tcW w:w="1843" w:type="dxa"/>
+            <w:vAlign w:val="center"/>
+          </w:tcPr>
+          <w:p>
+            <w:pPr>
+              <w:ind w:left="0" w:firstLine="0"/>
+              <w:jc w:val="center"/>
+              <w:rPr>
+                <w:b/>
+                <w:i/>
+                <w:color w:val="00B050"/>
+              </w:rPr>
+            </w:pPr>
+            <w:r>
+              <w:rPr>
+                <w:b/>
+                <w:i/>
+                <w:color w:val="00B050"/>
+              </w:rPr>
+              <w:t>APROBADO</w:t>
+            </w:r>
           </w:p>
         </w:tc>
       </w:tr>
@@ -9319,7 +11060,6 @@
               <w:cnfStyle w:val="000000100000" w:firstRow="0" w:lastRow="0" w:firstColumn="0" w:lastColumn="0" w:oddVBand="0" w:evenVBand="0" w:oddHBand="1" w:evenHBand="0" w:firstRowFirstColumn="0" w:firstRowLastColumn="0" w:lastRowFirstColumn="0" w:lastRowLastColumn="0"/>
               <w:rPr>
                 <w:rFonts w:ascii="Arial" w:hAnsi="Arial"/>
-                <w:b/>
                 <w:bCs/>
                 <w:sz w:val="20"/>
               </w:rPr>
@@ -9331,7 +11071,15 @@
                 <w:bCs/>
                 <w:sz w:val="20"/>
               </w:rPr>
-              <w:t xml:space="preserve">Fecha de Ejecución: </w:t>
+              <w:t>Fecha de Ejecución:</w:t>
+            </w:r>
+            <w:r>
+              <w:rPr>
+                <w:rFonts w:ascii="Arial" w:hAnsi="Arial"/>
+                <w:bCs/>
+                <w:sz w:val="20"/>
+              </w:rPr>
+              <w:t xml:space="preserve"> 22/11/17</w:t>
             </w:r>
           </w:p>
         </w:tc>
@@ -10338,7 +12086,15 @@
                 <w:rFonts w:ascii="Arial" w:hAnsi="Arial"/>
                 <w:sz w:val="20"/>
               </w:rPr>
-              <w:t>Deben de cumplir con su funcionalidad al plasmar los resultados de sus operaciones en la Base de Datos.</w:t>
+              <w:t xml:space="preserve">Deben de cumplir con su funcionalidad al plasmar los resultados de sus operaciones en la </w:t>
+            </w:r>
+            <w:r>
+              <w:rPr>
+                <w:rFonts w:ascii="Arial" w:hAnsi="Arial"/>
+                <w:sz w:val="20"/>
+              </w:rPr>
+              <w:lastRenderedPageBreak/>
+              <w:t>Base de Datos.</w:t>
             </w:r>
           </w:p>
         </w:tc>
@@ -10363,6 +12119,7 @@
                 <w:rFonts w:ascii="Arial" w:hAnsi="Arial"/>
                 <w:sz w:val="20"/>
               </w:rPr>
+              <w:lastRenderedPageBreak/>
               <w:t>100%</w:t>
             </w:r>
           </w:p>
@@ -10673,8 +12430,13 @@
                 <w:sz w:val="20"/>
               </w:rPr>
             </w:pPr>
-            <w:bookmarkStart w:id="29" w:name="_GoBack"/>
-            <w:bookmarkEnd w:id="29"/>
+            <w:r>
+              <w:rPr>
+                <w:rFonts w:ascii="Arial" w:hAnsi="Arial"/>
+                <w:sz w:val="20"/>
+              </w:rPr>
+              <w:t>100%</w:t>
+            </w:r>
           </w:p>
         </w:tc>
       </w:tr>
@@ -10905,7 +12667,23 @@
                 <w:rFonts w:ascii="Arial" w:hAnsi="Arial"/>
                 <w:sz w:val="20"/>
               </w:rPr>
-              <w:t xml:space="preserve">Fallo: ___ </w:t>
+              <w:t>Fallo: _</w:t>
+            </w:r>
+            <w:r>
+              <w:rPr>
+                <w:rFonts w:ascii="Arial" w:hAnsi="Arial"/>
+                <w:sz w:val="20"/>
+              </w:rPr>
+              <w:t>_</w:t>
+            </w:r>
+            <w:bookmarkStart w:id="29" w:name="_GoBack"/>
+            <w:bookmarkEnd w:id="29"/>
+            <w:r>
+              <w:rPr>
+                <w:rFonts w:ascii="Arial" w:hAnsi="Arial"/>
+                <w:sz w:val="20"/>
+              </w:rPr>
+              <w:t xml:space="preserve">_ </w:t>
             </w:r>
           </w:p>
         </w:tc>
@@ -10948,6 +12726,13 @@
                 <w:sz w:val="20"/>
               </w:rPr>
               <w:t xml:space="preserve">  </w:t>
+            </w:r>
+            <w:r>
+              <w:rPr>
+                <w:rFonts w:ascii="Arial" w:hAnsi="Arial"/>
+                <w:sz w:val="20"/>
+              </w:rPr>
+              <w:t>22/11/17</w:t>
             </w:r>
           </w:p>
         </w:tc>
@@ -16401,7 +18186,7 @@
 </file>
 
 <file path=customXml/itemProps2.xml><?xml version="1.0" encoding="utf-8"?>
-<ds:datastoreItem xmlns:ds="http://schemas.openxmlformats.org/officeDocument/2006/customXml" ds:itemID="{DB98DFC1-89E2-43F3-BB7A-355822FC6E0F}">
+<ds:datastoreItem xmlns:ds="http://schemas.openxmlformats.org/officeDocument/2006/customXml" ds:itemID="{C347BC5C-5992-4997-BA26-6EF33125F234}">
   <ds:schemaRefs>
     <ds:schemaRef ds:uri="http://schemas.openxmlformats.org/officeDocument/2006/bibliography"/>
   </ds:schemaRefs>

</xml_diff>

<commit_message>
Actualizacion Doc de Casos de Prueba
Hechos los casos de prueba para los CU referidos a los escenarios de Servicios y Valoraciones
</commit_message>
<xml_diff>
--- a/Pruebas/Casos de Prueba/CP001 – ABM Servicios.docx
+++ b/Pruebas/Casos de Prueba/CP001 – ABM Servicios.docx
@@ -155,7 +155,6 @@
             <w:dataBinding w:prefixMappings="xmlns:ns0='http://schemas.openxmlformats.org/package/2006/metadata/core-properties' xmlns:ns1='http://purl.org/dc/elements/1.1/'" w:xpath="/ns0:coreProperties[1]/ns1:title[1]" w:storeItemID="{6C3C8BC8-F283-45AE-878A-BAB7291924A1}"/>
             <w:text/>
           </w:sdtPr>
-          <w:sdtEndPr/>
           <w:sdtContent>
             <w:p>
               <w:pPr>
@@ -217,7 +216,6 @@
             <w:dataBinding w:prefixMappings="xmlns:ns0='http://schemas.openxmlformats.org/package/2006/metadata/core-properties' xmlns:ns1='http://purl.org/dc/elements/1.1/'" w:xpath="/ns0:coreProperties[1]/ns1:subject[1]" w:storeItemID="{6C3C8BC8-F283-45AE-878A-BAB7291924A1}"/>
             <w:text/>
           </w:sdtPr>
-          <w:sdtEndPr/>
           <w:sdtContent>
             <w:p>
               <w:pPr>
@@ -269,7 +267,6 @@
             <w:dataBinding w:prefixMappings="xmlns:ns0='http://schemas.openxmlformats.org/officeDocument/2006/extended-properties' " w:xpath="/ns0:Properties[1]/ns0:Company[1]" w:storeItemID="{6668398D-A668-4E3E-A5EB-62B293D839F1}"/>
             <w:text/>
           </w:sdtPr>
-          <w:sdtEndPr/>
           <w:sdtContent>
             <w:p>
               <w:pPr>
@@ -291,7 +288,6 @@
             <w:dataBinding w:prefixMappings="xmlns:ns0='http://schemas.openxmlformats.org/package/2006/metadata/core-properties' xmlns:ns1='http://purl.org/dc/elements/1.1/'" w:xpath="/ns0:coreProperties[1]/ns1:creator[1]" w:storeItemID="{6C3C8BC8-F283-45AE-878A-BAB7291924A1}"/>
             <w:text/>
           </w:sdtPr>
-          <w:sdtEndPr/>
           <w:sdtContent>
             <w:p>
               <w:pPr>
@@ -892,7 +888,6 @@
           <w:docPartUnique/>
         </w:docPartObj>
       </w:sdtPr>
-      <w:sdtEndPr/>
       <w:sdtContent>
         <w:p>
           <w:pPr>
@@ -2938,7 +2933,6 @@
         <w:dataBinding w:prefixMappings="xmlns:ns0='http://purl.org/dc/elements/1.1/' xmlns:ns1='http://schemas.openxmlformats.org/package/2006/metadata/core-properties' " w:xpath="/ns1:coreProperties[1]/ns0:title[1]" w:storeItemID="{6C3C8BC8-F283-45AE-878A-BAB7291924A1}"/>
         <w:text/>
       </w:sdtPr>
-      <w:sdtEndPr/>
       <w:sdtContent>
         <w:p>
           <w:pPr>
@@ -3932,7 +3926,13 @@
         <w:t>“gestión de servicios”</w:t>
       </w:r>
       <w:r>
-        <w:t>. Y luego en la pantalla de habilitación de nuevo servicio.</w:t>
+        <w:t xml:space="preserve">. Y luego en la pantalla de </w:t>
+      </w:r>
+      <w:r>
+        <w:t>inserción</w:t>
+      </w:r>
+      <w:r>
+        <w:t xml:space="preserve"> de nuevo servicio.</w:t>
       </w:r>
     </w:p>
     <w:p>
@@ -10461,8 +10461,1614 @@
     </w:p>
     <w:p>
       <w:pPr>
-        <w:ind w:left="0" w:firstLine="0"/>
-      </w:pPr>
+        <w:pStyle w:val="PSI-Ttulo2"/>
+        <w:rPr>
+          <w:rFonts w:eastAsiaTheme="minorHAnsi"/>
+        </w:rPr>
+      </w:pPr>
+      <w:r>
+        <w:br w:type="page"/>
+      </w:r>
+      <w:r>
+        <w:rPr>
+          <w:rFonts w:eastAsiaTheme="minorHAnsi"/>
+        </w:rPr>
+        <w:lastRenderedPageBreak/>
+        <w:t>&lt;</w:t>
+      </w:r>
+      <w:r>
+        <w:rPr>
+          <w:rFonts w:eastAsiaTheme="minorHAnsi"/>
+        </w:rPr>
+        <w:t>Pruebas Funcionalidad de Añadir Encargado</w:t>
+      </w:r>
+      <w:r>
+        <w:rPr>
+          <w:rFonts w:eastAsiaTheme="minorHAnsi"/>
+        </w:rPr>
+        <w:t>&gt;</w:t>
+      </w:r>
+    </w:p>
+    <w:p>
+      <w:pPr>
+        <w:ind w:left="720"/>
+      </w:pPr>
+    </w:p>
+    <w:p>
+      <w:pPr>
+        <w:pStyle w:val="PSI-Ttulo3"/>
+      </w:pPr>
+      <w:r>
+        <w:t>Descripción</w:t>
+      </w:r>
+    </w:p>
+    <w:p>
+      <w:pPr>
+        <w:pStyle w:val="PSI-Normal"/>
+      </w:pPr>
+      <w:r>
+        <w:t>La siguiente sección tiene como objetivo el de descubrir fallos u alteraciones al funcionamiento principal y esperado del sistema. Con el objetivo final de poder encontrar una solución a los mismos, mejorando la calidad del producto desarrollado.</w:t>
+      </w:r>
+    </w:p>
+    <w:p>
+      <w:pPr>
+        <w:pStyle w:val="PSI-Normal"/>
+      </w:pPr>
+      <w:r>
+        <w:t>En este apartado en específico se realizaran pruebas de características relacionadas a la funcionalidad de inserción de un encargado para ser asociado a un servicio en el sistema, tales como correcto funcionamiento de botones y resultados de su uso plasmado en la base de datos.</w:t>
+      </w:r>
+    </w:p>
+    <w:p>
+      <w:pPr>
+        <w:ind w:left="720"/>
+        <w:jc w:val="both"/>
+      </w:pPr>
+    </w:p>
+    <w:p>
+      <w:pPr>
+        <w:pStyle w:val="PSI-Ttulo3"/>
+      </w:pPr>
+      <w:r>
+        <w:t>Condiciones de ejecución</w:t>
+      </w:r>
+    </w:p>
+    <w:p>
+      <w:pPr>
+        <w:pStyle w:val="PSI-Normal"/>
+      </w:pPr>
+      <w:r>
+        <w:t>Se deberá contar con las siguientes precondiciones al momento de desarrollar las pruebas:</w:t>
+      </w:r>
+    </w:p>
+    <w:p>
+      <w:pPr>
+        <w:pStyle w:val="PSI-Normal"/>
+        <w:numPr>
+          <w:ilvl w:val="0"/>
+          <w:numId w:val="18"/>
+        </w:numPr>
+      </w:pPr>
+      <w:r>
+        <w:t>El sistema deberá encontrarse en ejecución y a disposición de uso para las pruebas.</w:t>
+      </w:r>
+    </w:p>
+    <w:p>
+      <w:pPr>
+        <w:pStyle w:val="PSI-Normal"/>
+        <w:numPr>
+          <w:ilvl w:val="0"/>
+          <w:numId w:val="18"/>
+        </w:numPr>
+      </w:pPr>
+      <w:r>
+        <w:t>Un usuario con los permisos de administrador de servicio deberá de estar ya registrado en el sistema.</w:t>
+      </w:r>
+    </w:p>
+    <w:p>
+      <w:pPr>
+        <w:pStyle w:val="PSI-Normal"/>
+        <w:numPr>
+          <w:ilvl w:val="0"/>
+          <w:numId w:val="18"/>
+        </w:numPr>
+      </w:pPr>
+      <w:r>
+        <w:t>El usuario ingresara a la plataforma web y luego iniciara sesión en el sistema.</w:t>
+      </w:r>
+    </w:p>
+    <w:p>
+      <w:pPr>
+        <w:pStyle w:val="PSI-Normal"/>
+        <w:numPr>
+          <w:ilvl w:val="0"/>
+          <w:numId w:val="18"/>
+        </w:numPr>
+      </w:pPr>
+      <w:r>
+        <w:t xml:space="preserve">Se deberá de estar localizado en la pantalla de </w:t>
+      </w:r>
+      <w:r>
+        <w:rPr>
+          <w:i/>
+        </w:rPr>
+        <w:t>“gestión de servicios”</w:t>
+      </w:r>
+      <w:r>
+        <w:t>. Y luego en la pantalla de inserción o edición de servicio.</w:t>
+      </w:r>
+    </w:p>
+    <w:p>
+      <w:pPr>
+        <w:ind w:left="720"/>
+        <w:jc w:val="both"/>
+      </w:pPr>
+    </w:p>
+    <w:p>
+      <w:pPr>
+        <w:pStyle w:val="PSI-Ttulo3"/>
+      </w:pPr>
+      <w:r>
+        <w:t>Entrada</w:t>
+      </w:r>
+    </w:p>
+    <w:p>
+      <w:pPr>
+        <w:pStyle w:val="PSI-Normal"/>
+      </w:pPr>
+      <w:r>
+        <w:t xml:space="preserve">Los pasos para el desarrollo de las pruebas consisten en el completado de los datos requeridos para la creación de un nuevo </w:t>
+      </w:r>
+      <w:r>
+        <w:t>encargado</w:t>
+      </w:r>
+      <w:r>
+        <w:t xml:space="preserve"> con diferentes valores:</w:t>
+      </w:r>
+    </w:p>
+    <w:p>
+      <w:pPr>
+        <w:pStyle w:val="PSI-Normal"/>
+        <w:numPr>
+          <w:ilvl w:val="0"/>
+          <w:numId w:val="30"/>
+        </w:numPr>
+      </w:pPr>
+      <w:r>
+        <w:t>Datos con valores</w:t>
+      </w:r>
+      <w:r>
+        <w:t xml:space="preserve"> aceptables: Nombre de máximo 255</w:t>
+      </w:r>
+      <w:r>
+        <w:t xml:space="preserve"> caracteres y mínimo 1; email </w:t>
+      </w:r>
+      <w:r>
+        <w:t>de máximo 255 caracteres y mínimo 1</w:t>
+      </w:r>
+      <w:r>
+        <w:t>.</w:t>
+      </w:r>
+    </w:p>
+    <w:p>
+      <w:pPr>
+        <w:pStyle w:val="PSI-Normal"/>
+        <w:numPr>
+          <w:ilvl w:val="0"/>
+          <w:numId w:val="30"/>
+        </w:numPr>
+      </w:pPr>
+      <w:r>
+        <w:t>Datos incompletos: Campos de textos sin rellenar. Un intento por cada campo de texto existente.</w:t>
+      </w:r>
+    </w:p>
+    <w:p>
+      <w:pPr>
+        <w:pStyle w:val="PSI-Normal"/>
+        <w:numPr>
+          <w:ilvl w:val="0"/>
+          <w:numId w:val="30"/>
+        </w:numPr>
+      </w:pPr>
+      <w:r>
+        <w:t>Datos erróneos: Diferentes combinaciones para los elementos de pruebas. Deben de contemplarse casos para, cuando se seleccione un nombre que no cumpla con el máx</w:t>
+      </w:r>
+      <w:r>
+        <w:t>imo establecido de caracteres (25</w:t>
+      </w:r>
+      <w:r>
+        <w:t xml:space="preserve">5); se seleccione un nombre que no cumpla con el mínimo establecido de caracteres (1); </w:t>
+      </w:r>
+      <w:r>
+        <w:t xml:space="preserve">cuando se seleccione un </w:t>
+      </w:r>
+      <w:r>
+        <w:t>email</w:t>
+      </w:r>
+      <w:r>
+        <w:t xml:space="preserve"> que no cumpla </w:t>
+      </w:r>
+      <w:r>
+        <w:lastRenderedPageBreak/>
+        <w:t>con el máximo establecido de caracteres (255); se seleccione un email que no cumpla con el mínimo establecido de caracteres (1);</w:t>
+      </w:r>
+      <w:r>
+        <w:t xml:space="preserve"> </w:t>
+      </w:r>
+    </w:p>
+    <w:p>
+      <w:pPr>
+        <w:pStyle w:val="PSI-Normal"/>
+        <w:ind w:left="426" w:firstLine="0"/>
+      </w:pPr>
+    </w:p>
+    <w:p>
+      <w:pPr>
+        <w:pStyle w:val="PSI-Ttulo3"/>
+      </w:pPr>
+      <w:r>
+        <w:t>Resultado esperado</w:t>
+      </w:r>
+    </w:p>
+    <w:p>
+      <w:pPr>
+        <w:pStyle w:val="PSI-Normal"/>
+      </w:pPr>
+      <w:r>
+        <w:t>Según cada elemento a probar se pueden detallar los siguientes resultados esperados:</w:t>
+      </w:r>
+    </w:p>
+    <w:p>
+      <w:pPr>
+        <w:pStyle w:val="PSI-Normal"/>
+        <w:numPr>
+          <w:ilvl w:val="0"/>
+          <w:numId w:val="31"/>
+        </w:numPr>
+      </w:pPr>
+      <w:r>
+        <w:t xml:space="preserve">Datos con valores aceptables: El sistema deberá de registrar el nuevo servicio dentro de la base de datos sin ningún error o inconsistencia lógica. </w:t>
+      </w:r>
+    </w:p>
+    <w:p>
+      <w:pPr>
+        <w:pStyle w:val="PSI-Normal"/>
+        <w:numPr>
+          <w:ilvl w:val="0"/>
+          <w:numId w:val="31"/>
+        </w:numPr>
+      </w:pPr>
+      <w:r>
+        <w:t>Datos incompletos: El sistema deberá de indicar por pantalla el error, indicando el campo que se debe de rellenar para poder continuar.</w:t>
+      </w:r>
+    </w:p>
+    <w:p>
+      <w:pPr>
+        <w:pStyle w:val="PSI-Normal"/>
+        <w:numPr>
+          <w:ilvl w:val="0"/>
+          <w:numId w:val="31"/>
+        </w:numPr>
+      </w:pPr>
+      <w:r>
+        <w:t>Datos erróneos: El sistema deberá presentar un mensaje de error al usuario indicando el conflicto en la validación de los datos, detallando las características que debe de contar el campo del conflicto para poder ser aceptado.</w:t>
+      </w:r>
+    </w:p>
+    <w:p>
+      <w:pPr>
+        <w:pStyle w:val="PSI-Normal"/>
+      </w:pPr>
+      <w:r>
+        <w:t xml:space="preserve"> </w:t>
+      </w:r>
+    </w:p>
+    <w:p>
+      <w:pPr>
+        <w:pStyle w:val="PSI-Ttulo3"/>
+      </w:pPr>
+      <w:r>
+        <w:t>Evaluación de la Prueba</w:t>
+      </w:r>
+    </w:p>
+    <w:p>
+      <w:pPr>
+        <w:pStyle w:val="PSI-Normal"/>
+      </w:pPr>
+      <w:r>
+        <w:t>Según cada elemento a probar se pueden detallar los siguientes resultados obtenidos:</w:t>
+      </w:r>
+    </w:p>
+    <w:p>
+      <w:pPr>
+        <w:pStyle w:val="PSI-Normal"/>
+        <w:numPr>
+          <w:ilvl w:val="0"/>
+          <w:numId w:val="32"/>
+        </w:numPr>
+      </w:pPr>
+      <w:r>
+        <w:t xml:space="preserve">Datos con valores aceptables: </w:t>
+      </w:r>
+    </w:p>
+    <w:p>
+      <w:pPr>
+        <w:pStyle w:val="PSI-Normal"/>
+      </w:pPr>
+    </w:p>
+    <w:tbl>
+      <w:tblPr>
+        <w:tblStyle w:val="Cuadrculamedia1-nfasis3"/>
+        <w:tblW w:w="9782" w:type="dxa"/>
+        <w:tblInd w:w="-318" w:type="dxa"/>
+        <w:tblLayout w:type="fixed"/>
+        <w:tblLook w:val="0280" w:firstRow="0" w:lastRow="0" w:firstColumn="1" w:lastColumn="0" w:noHBand="1" w:noVBand="0"/>
+      </w:tblPr>
+      <w:tblGrid>
+        <w:gridCol w:w="2268"/>
+        <w:gridCol w:w="5526"/>
+        <w:gridCol w:w="1981"/>
+        <w:gridCol w:w="7"/>
+      </w:tblGrid>
+      <w:tr>
+        <w:trPr>
+          <w:trHeight w:val="340"/>
+        </w:trPr>
+        <w:tc>
+          <w:tcPr>
+            <w:cnfStyle w:val="001000000000" w:firstRow="0" w:lastRow="0" w:firstColumn="1" w:lastColumn="0" w:oddVBand="0" w:evenVBand="0" w:oddHBand="0" w:evenHBand="0" w:firstRowFirstColumn="0" w:firstRowLastColumn="0" w:lastRowFirstColumn="0" w:lastRowLastColumn="0"/>
+            <w:tcW w:w="7794" w:type="dxa"/>
+            <w:gridSpan w:val="2"/>
+            <w:vAlign w:val="center"/>
+          </w:tcPr>
+          <w:p>
+            <w:pPr>
+              <w:ind w:left="0" w:firstLine="0"/>
+              <w:jc w:val="center"/>
+            </w:pPr>
+            <w:r>
+              <w:t>Valores</w:t>
+            </w:r>
+          </w:p>
+        </w:tc>
+        <w:tc>
+          <w:tcPr>
+            <w:cnfStyle w:val="000010000000" w:firstRow="0" w:lastRow="0" w:firstColumn="0" w:lastColumn="0" w:oddVBand="1" w:evenVBand="0" w:oddHBand="0" w:evenHBand="0" w:firstRowFirstColumn="0" w:firstRowLastColumn="0" w:lastRowFirstColumn="0" w:lastRowLastColumn="0"/>
+            <w:tcW w:w="1988" w:type="dxa"/>
+            <w:gridSpan w:val="2"/>
+            <w:vMerge w:val="restart"/>
+            <w:vAlign w:val="center"/>
+          </w:tcPr>
+          <w:p>
+            <w:pPr>
+              <w:ind w:left="0" w:firstLine="0"/>
+              <w:jc w:val="center"/>
+              <w:rPr>
+                <w:b/>
+              </w:rPr>
+            </w:pPr>
+            <w:r>
+              <w:rPr>
+                <w:b/>
+              </w:rPr>
+              <w:t>Resultado</w:t>
+            </w:r>
+          </w:p>
+        </w:tc>
+      </w:tr>
+      <w:tr>
+        <w:trPr>
+          <w:trHeight w:val="340"/>
+        </w:trPr>
+        <w:tc>
+          <w:tcPr>
+            <w:cnfStyle w:val="001000000000" w:firstRow="0" w:lastRow="0" w:firstColumn="1" w:lastColumn="0" w:oddVBand="0" w:evenVBand="0" w:oddHBand="0" w:evenHBand="0" w:firstRowFirstColumn="0" w:firstRowLastColumn="0" w:lastRowFirstColumn="0" w:lastRowLastColumn="0"/>
+            <w:tcW w:w="2268" w:type="dxa"/>
+            <w:vAlign w:val="center"/>
+          </w:tcPr>
+          <w:p>
+            <w:pPr>
+              <w:ind w:left="0" w:firstLine="0"/>
+              <w:jc w:val="center"/>
+            </w:pPr>
+            <w:r>
+              <w:t>Nombre</w:t>
+            </w:r>
+          </w:p>
+        </w:tc>
+        <w:tc>
+          <w:tcPr>
+            <w:cnfStyle w:val="000010000000" w:firstRow="0" w:lastRow="0" w:firstColumn="0" w:lastColumn="0" w:oddVBand="1" w:evenVBand="0" w:oddHBand="0" w:evenHBand="0" w:firstRowFirstColumn="0" w:firstRowLastColumn="0" w:lastRowFirstColumn="0" w:lastRowLastColumn="0"/>
+            <w:tcW w:w="5526" w:type="dxa"/>
+            <w:vAlign w:val="center"/>
+          </w:tcPr>
+          <w:p>
+            <w:pPr>
+              <w:ind w:left="0" w:firstLine="0"/>
+              <w:jc w:val="center"/>
+              <w:rPr>
+                <w:b/>
+              </w:rPr>
+            </w:pPr>
+            <w:r>
+              <w:rPr>
+                <w:b/>
+              </w:rPr>
+              <w:t xml:space="preserve">Email </w:t>
+            </w:r>
+          </w:p>
+        </w:tc>
+        <w:tc>
+          <w:tcPr>
+            <w:tcW w:w="1988" w:type="dxa"/>
+            <w:gridSpan w:val="2"/>
+            <w:vMerge/>
+            <w:vAlign w:val="center"/>
+          </w:tcPr>
+          <w:p>
+            <w:pPr>
+              <w:ind w:left="0" w:firstLine="0"/>
+              <w:jc w:val="center"/>
+              <w:cnfStyle w:val="000000000000" w:firstRow="0" w:lastRow="0" w:firstColumn="0" w:lastColumn="0" w:oddVBand="0" w:evenVBand="0" w:oddHBand="0" w:evenHBand="0" w:firstRowFirstColumn="0" w:firstRowLastColumn="0" w:lastRowFirstColumn="0" w:lastRowLastColumn="0"/>
+              <w:rPr>
+                <w:b/>
+                <w:i/>
+              </w:rPr>
+            </w:pPr>
+          </w:p>
+        </w:tc>
+      </w:tr>
+      <w:tr>
+        <w:trPr>
+          <w:trHeight w:val="359"/>
+        </w:trPr>
+        <w:tc>
+          <w:tcPr>
+            <w:cnfStyle w:val="001000000000" w:firstRow="0" w:lastRow="0" w:firstColumn="1" w:lastColumn="0" w:oddVBand="0" w:evenVBand="0" w:oddHBand="0" w:evenHBand="0" w:firstRowFirstColumn="0" w:firstRowLastColumn="0" w:lastRowFirstColumn="0" w:lastRowLastColumn="0"/>
+            <w:tcW w:w="2268" w:type="dxa"/>
+          </w:tcPr>
+          <w:p>
+            <w:pPr>
+              <w:ind w:left="0" w:firstLine="0"/>
+              <w:rPr>
+                <w:b w:val="0"/>
+              </w:rPr>
+            </w:pPr>
+            <w:r>
+              <w:rPr>
+                <w:b w:val="0"/>
+              </w:rPr>
+              <w:t>Ramiro Paredes</w:t>
+            </w:r>
+          </w:p>
+        </w:tc>
+        <w:tc>
+          <w:tcPr>
+            <w:cnfStyle w:val="000010000000" w:firstRow="0" w:lastRow="0" w:firstColumn="0" w:lastColumn="0" w:oddVBand="1" w:evenVBand="0" w:oddHBand="0" w:evenHBand="0" w:firstRowFirstColumn="0" w:firstRowLastColumn="0" w:lastRowFirstColumn="0" w:lastRowLastColumn="0"/>
+            <w:tcW w:w="5526" w:type="dxa"/>
+          </w:tcPr>
+          <w:p>
+            <w:pPr>
+              <w:ind w:left="0" w:firstLine="0"/>
+              <w:rPr>
+                <w:i/>
+              </w:rPr>
+            </w:pPr>
+            <w:r>
+              <w:rPr>
+                <w:i/>
+              </w:rPr>
+              <w:t>rparedes@uarg.unpa.edu.ar</w:t>
+            </w:r>
+          </w:p>
+        </w:tc>
+        <w:tc>
+          <w:tcPr>
+            <w:tcW w:w="1988" w:type="dxa"/>
+            <w:gridSpan w:val="2"/>
+          </w:tcPr>
+          <w:p>
+            <w:pPr>
+              <w:ind w:left="0" w:firstLine="0"/>
+              <w:jc w:val="center"/>
+              <w:cnfStyle w:val="000000000000" w:firstRow="0" w:lastRow="0" w:firstColumn="0" w:lastColumn="0" w:oddVBand="0" w:evenVBand="0" w:oddHBand="0" w:evenHBand="0" w:firstRowFirstColumn="0" w:firstRowLastColumn="0" w:lastRowFirstColumn="0" w:lastRowLastColumn="0"/>
+              <w:rPr>
+                <w:i/>
+              </w:rPr>
+            </w:pPr>
+            <w:r>
+              <w:rPr>
+                <w:i/>
+              </w:rPr>
+              <w:t>FUNC. CORRECTO</w:t>
+            </w:r>
+          </w:p>
+        </w:tc>
+      </w:tr>
+      <w:tr>
+        <w:trPr>
+          <w:trHeight w:val="340"/>
+        </w:trPr>
+        <w:tc>
+          <w:tcPr>
+            <w:cnfStyle w:val="001000000000" w:firstRow="0" w:lastRow="0" w:firstColumn="1" w:lastColumn="0" w:oddVBand="0" w:evenVBand="0" w:oddHBand="0" w:evenHBand="0" w:firstRowFirstColumn="0" w:firstRowLastColumn="0" w:lastRowFirstColumn="0" w:lastRowLastColumn="0"/>
+            <w:tcW w:w="2268" w:type="dxa"/>
+          </w:tcPr>
+          <w:p>
+            <w:pPr>
+              <w:ind w:left="0" w:firstLine="0"/>
+              <w:rPr>
+                <w:b w:val="0"/>
+              </w:rPr>
+            </w:pPr>
+            <w:r>
+              <w:rPr>
+                <w:b w:val="0"/>
+              </w:rPr>
+              <w:t>Carlos Barreda</w:t>
+            </w:r>
+          </w:p>
+        </w:tc>
+        <w:tc>
+          <w:tcPr>
+            <w:cnfStyle w:val="000010000000" w:firstRow="0" w:lastRow="0" w:firstColumn="0" w:lastColumn="0" w:oddVBand="1" w:evenVBand="0" w:oddHBand="0" w:evenHBand="0" w:firstRowFirstColumn="0" w:firstRowLastColumn="0" w:lastRowFirstColumn="0" w:lastRowLastColumn="0"/>
+            <w:tcW w:w="5526" w:type="dxa"/>
+          </w:tcPr>
+          <w:p>
+            <w:pPr>
+              <w:ind w:left="0" w:firstLine="0"/>
+            </w:pPr>
+            <w:r>
+              <w:t>cbarreda</w:t>
+            </w:r>
+            <w:r>
+              <w:rPr>
+                <w:i/>
+              </w:rPr>
+              <w:t>@uarg.unpa.edu.ar</w:t>
+            </w:r>
+          </w:p>
+        </w:tc>
+        <w:tc>
+          <w:tcPr>
+            <w:tcW w:w="1988" w:type="dxa"/>
+            <w:gridSpan w:val="2"/>
+          </w:tcPr>
+          <w:p>
+            <w:pPr>
+              <w:ind w:left="0" w:firstLine="0"/>
+              <w:jc w:val="center"/>
+              <w:cnfStyle w:val="000000000000" w:firstRow="0" w:lastRow="0" w:firstColumn="0" w:lastColumn="0" w:oddVBand="0" w:evenVBand="0" w:oddHBand="0" w:evenHBand="0" w:firstRowFirstColumn="0" w:firstRowLastColumn="0" w:lastRowFirstColumn="0" w:lastRowLastColumn="0"/>
+              <w:rPr>
+                <w:i/>
+              </w:rPr>
+            </w:pPr>
+            <w:r>
+              <w:rPr>
+                <w:i/>
+              </w:rPr>
+              <w:t>FUNC. CORRECTO</w:t>
+            </w:r>
+          </w:p>
+        </w:tc>
+      </w:tr>
+      <w:tr>
+        <w:trPr>
+          <w:trHeight w:val="340"/>
+        </w:trPr>
+        <w:tc>
+          <w:tcPr>
+            <w:cnfStyle w:val="001000000000" w:firstRow="0" w:lastRow="0" w:firstColumn="1" w:lastColumn="0" w:oddVBand="0" w:evenVBand="0" w:oddHBand="0" w:evenHBand="0" w:firstRowFirstColumn="0" w:firstRowLastColumn="0" w:lastRowFirstColumn="0" w:lastRowLastColumn="0"/>
+            <w:tcW w:w="2268" w:type="dxa"/>
+          </w:tcPr>
+          <w:p>
+            <w:pPr>
+              <w:ind w:left="0" w:firstLine="0"/>
+              <w:rPr>
+                <w:b w:val="0"/>
+              </w:rPr>
+            </w:pPr>
+            <w:r>
+              <w:rPr>
+                <w:b w:val="0"/>
+              </w:rPr>
+              <w:t xml:space="preserve">Solange </w:t>
+            </w:r>
+            <w:proofErr w:type="spellStart"/>
+            <w:r>
+              <w:rPr>
+                <w:b w:val="0"/>
+              </w:rPr>
+              <w:t>Trimas</w:t>
+            </w:r>
+            <w:proofErr w:type="spellEnd"/>
+          </w:p>
+        </w:tc>
+        <w:tc>
+          <w:tcPr>
+            <w:cnfStyle w:val="000010000000" w:firstRow="0" w:lastRow="0" w:firstColumn="0" w:lastColumn="0" w:oddVBand="1" w:evenVBand="0" w:oddHBand="0" w:evenHBand="0" w:firstRowFirstColumn="0" w:firstRowLastColumn="0" w:lastRowFirstColumn="0" w:lastRowLastColumn="0"/>
+            <w:tcW w:w="5526" w:type="dxa"/>
+          </w:tcPr>
+          <w:p>
+            <w:pPr>
+              <w:ind w:left="0" w:firstLine="0"/>
+              <w:rPr>
+                <w:i/>
+              </w:rPr>
+            </w:pPr>
+            <w:r>
+              <w:rPr>
+                <w:i/>
+              </w:rPr>
+              <w:t>strimas</w:t>
+            </w:r>
+            <w:r>
+              <w:rPr>
+                <w:i/>
+              </w:rPr>
+              <w:t>@uarg.unpa.edu.ar</w:t>
+            </w:r>
+          </w:p>
+        </w:tc>
+        <w:tc>
+          <w:tcPr>
+            <w:tcW w:w="1988" w:type="dxa"/>
+            <w:gridSpan w:val="2"/>
+          </w:tcPr>
+          <w:p>
+            <w:pPr>
+              <w:ind w:left="0" w:firstLine="0"/>
+              <w:jc w:val="center"/>
+              <w:cnfStyle w:val="000000000000" w:firstRow="0" w:lastRow="0" w:firstColumn="0" w:lastColumn="0" w:oddVBand="0" w:evenVBand="0" w:oddHBand="0" w:evenHBand="0" w:firstRowFirstColumn="0" w:firstRowLastColumn="0" w:lastRowFirstColumn="0" w:lastRowLastColumn="0"/>
+              <w:rPr>
+                <w:i/>
+              </w:rPr>
+            </w:pPr>
+            <w:r>
+              <w:rPr>
+                <w:i/>
+              </w:rPr>
+              <w:t>FUNC. CORRECTO</w:t>
+            </w:r>
+          </w:p>
+        </w:tc>
+      </w:tr>
+      <w:tr>
+        <w:trPr>
+          <w:gridAfter w:val="1"/>
+          <w:wAfter w:w="7" w:type="dxa"/>
+          <w:trHeight w:val="340"/>
+        </w:trPr>
+        <w:tc>
+          <w:tcPr>
+            <w:cnfStyle w:val="001000000000" w:firstRow="0" w:lastRow="0" w:firstColumn="1" w:lastColumn="0" w:oddVBand="0" w:evenVBand="0" w:oddHBand="0" w:evenHBand="0" w:firstRowFirstColumn="0" w:firstRowLastColumn="0" w:lastRowFirstColumn="0" w:lastRowLastColumn="0"/>
+            <w:tcW w:w="7794" w:type="dxa"/>
+            <w:gridSpan w:val="2"/>
+          </w:tcPr>
+          <w:p>
+            <w:pPr>
+              <w:ind w:left="0" w:firstLine="0"/>
+              <w:jc w:val="right"/>
+              <w:rPr>
+                <w:i/>
+              </w:rPr>
+            </w:pPr>
+            <w:r>
+              <w:rPr>
+                <w:i/>
+              </w:rPr>
+              <w:t>Resultado del elemento de pruebas</w:t>
+            </w:r>
+          </w:p>
+        </w:tc>
+        <w:tc>
+          <w:tcPr>
+            <w:cnfStyle w:val="000010000000" w:firstRow="0" w:lastRow="0" w:firstColumn="0" w:lastColumn="0" w:oddVBand="1" w:evenVBand="0" w:oddHBand="0" w:evenHBand="0" w:firstRowFirstColumn="0" w:firstRowLastColumn="0" w:lastRowFirstColumn="0" w:lastRowLastColumn="0"/>
+            <w:tcW w:w="1981" w:type="dxa"/>
+            <w:vAlign w:val="center"/>
+          </w:tcPr>
+          <w:p>
+            <w:pPr>
+              <w:ind w:left="0" w:firstLine="0"/>
+              <w:jc w:val="center"/>
+              <w:rPr>
+                <w:b/>
+                <w:i/>
+                <w:color w:val="00B050"/>
+              </w:rPr>
+            </w:pPr>
+            <w:r>
+              <w:rPr>
+                <w:b/>
+                <w:i/>
+                <w:color w:val="00B050"/>
+              </w:rPr>
+              <w:t>APROBADO</w:t>
+            </w:r>
+          </w:p>
+        </w:tc>
+      </w:tr>
+    </w:tbl>
+    <w:p>
+      <w:pPr>
+        <w:pStyle w:val="PSI-Normal"/>
+        <w:ind w:left="360" w:firstLine="0"/>
+      </w:pPr>
+    </w:p>
+    <w:p>
+      <w:pPr>
+        <w:pStyle w:val="PSI-Normal"/>
+        <w:numPr>
+          <w:ilvl w:val="0"/>
+          <w:numId w:val="32"/>
+        </w:numPr>
+      </w:pPr>
+      <w:r>
+        <w:t xml:space="preserve">Datos incompletos: </w:t>
+      </w:r>
+    </w:p>
+    <w:p>
+      <w:pPr>
+        <w:pStyle w:val="PSI-Normal"/>
+      </w:pPr>
+    </w:p>
+    <w:tbl>
+      <w:tblPr>
+        <w:tblStyle w:val="Cuadrculamedia1-nfasis3"/>
+        <w:tblW w:w="9782" w:type="dxa"/>
+        <w:tblInd w:w="-318" w:type="dxa"/>
+        <w:tblLayout w:type="fixed"/>
+        <w:tblLook w:val="0280" w:firstRow="0" w:lastRow="0" w:firstColumn="1" w:lastColumn="0" w:noHBand="1" w:noVBand="0"/>
+      </w:tblPr>
+      <w:tblGrid>
+        <w:gridCol w:w="2268"/>
+        <w:gridCol w:w="5526"/>
+        <w:gridCol w:w="1981"/>
+        <w:gridCol w:w="7"/>
+      </w:tblGrid>
+      <w:tr>
+        <w:trPr>
+          <w:trHeight w:val="340"/>
+        </w:trPr>
+        <w:tc>
+          <w:tcPr>
+            <w:cnfStyle w:val="001000000000" w:firstRow="0" w:lastRow="0" w:firstColumn="1" w:lastColumn="0" w:oddVBand="0" w:evenVBand="0" w:oddHBand="0" w:evenHBand="0" w:firstRowFirstColumn="0" w:firstRowLastColumn="0" w:lastRowFirstColumn="0" w:lastRowLastColumn="0"/>
+            <w:tcW w:w="7794" w:type="dxa"/>
+            <w:gridSpan w:val="2"/>
+            <w:vAlign w:val="center"/>
+          </w:tcPr>
+          <w:p>
+            <w:pPr>
+              <w:ind w:left="0" w:firstLine="0"/>
+              <w:jc w:val="center"/>
+            </w:pPr>
+            <w:r>
+              <w:t>Valores</w:t>
+            </w:r>
+          </w:p>
+        </w:tc>
+        <w:tc>
+          <w:tcPr>
+            <w:cnfStyle w:val="000010000000" w:firstRow="0" w:lastRow="0" w:firstColumn="0" w:lastColumn="0" w:oddVBand="1" w:evenVBand="0" w:oddHBand="0" w:evenHBand="0" w:firstRowFirstColumn="0" w:firstRowLastColumn="0" w:lastRowFirstColumn="0" w:lastRowLastColumn="0"/>
+            <w:tcW w:w="1988" w:type="dxa"/>
+            <w:gridSpan w:val="2"/>
+            <w:vMerge w:val="restart"/>
+            <w:vAlign w:val="center"/>
+          </w:tcPr>
+          <w:p>
+            <w:pPr>
+              <w:ind w:left="0" w:firstLine="0"/>
+              <w:jc w:val="center"/>
+              <w:rPr>
+                <w:b/>
+              </w:rPr>
+            </w:pPr>
+            <w:r>
+              <w:rPr>
+                <w:b/>
+              </w:rPr>
+              <w:t>Resultado</w:t>
+            </w:r>
+          </w:p>
+        </w:tc>
+      </w:tr>
+      <w:tr>
+        <w:trPr>
+          <w:trHeight w:val="340"/>
+        </w:trPr>
+        <w:tc>
+          <w:tcPr>
+            <w:cnfStyle w:val="001000000000" w:firstRow="0" w:lastRow="0" w:firstColumn="1" w:lastColumn="0" w:oddVBand="0" w:evenVBand="0" w:oddHBand="0" w:evenHBand="0" w:firstRowFirstColumn="0" w:firstRowLastColumn="0" w:lastRowFirstColumn="0" w:lastRowLastColumn="0"/>
+            <w:tcW w:w="2268" w:type="dxa"/>
+            <w:vAlign w:val="center"/>
+          </w:tcPr>
+          <w:p>
+            <w:pPr>
+              <w:ind w:left="0" w:firstLine="0"/>
+              <w:jc w:val="center"/>
+            </w:pPr>
+            <w:r>
+              <w:t>Nombre</w:t>
+            </w:r>
+          </w:p>
+        </w:tc>
+        <w:tc>
+          <w:tcPr>
+            <w:cnfStyle w:val="000010000000" w:firstRow="0" w:lastRow="0" w:firstColumn="0" w:lastColumn="0" w:oddVBand="1" w:evenVBand="0" w:oddHBand="0" w:evenHBand="0" w:firstRowFirstColumn="0" w:firstRowLastColumn="0" w:lastRowFirstColumn="0" w:lastRowLastColumn="0"/>
+            <w:tcW w:w="5526" w:type="dxa"/>
+            <w:vAlign w:val="center"/>
+          </w:tcPr>
+          <w:p>
+            <w:pPr>
+              <w:ind w:left="0" w:firstLine="0"/>
+              <w:jc w:val="center"/>
+              <w:rPr>
+                <w:b/>
+              </w:rPr>
+            </w:pPr>
+            <w:r>
+              <w:rPr>
+                <w:b/>
+              </w:rPr>
+              <w:t xml:space="preserve">Email </w:t>
+            </w:r>
+          </w:p>
+        </w:tc>
+        <w:tc>
+          <w:tcPr>
+            <w:tcW w:w="1988" w:type="dxa"/>
+            <w:gridSpan w:val="2"/>
+            <w:vMerge/>
+            <w:vAlign w:val="center"/>
+          </w:tcPr>
+          <w:p>
+            <w:pPr>
+              <w:ind w:left="0" w:firstLine="0"/>
+              <w:jc w:val="center"/>
+              <w:cnfStyle w:val="000000000000" w:firstRow="0" w:lastRow="0" w:firstColumn="0" w:lastColumn="0" w:oddVBand="0" w:evenVBand="0" w:oddHBand="0" w:evenHBand="0" w:firstRowFirstColumn="0" w:firstRowLastColumn="0" w:lastRowFirstColumn="0" w:lastRowLastColumn="0"/>
+              <w:rPr>
+                <w:b/>
+                <w:i/>
+              </w:rPr>
+            </w:pPr>
+          </w:p>
+        </w:tc>
+      </w:tr>
+      <w:tr>
+        <w:trPr>
+          <w:trHeight w:val="359"/>
+        </w:trPr>
+        <w:tc>
+          <w:tcPr>
+            <w:cnfStyle w:val="001000000000" w:firstRow="0" w:lastRow="0" w:firstColumn="1" w:lastColumn="0" w:oddVBand="0" w:evenVBand="0" w:oddHBand="0" w:evenHBand="0" w:firstRowFirstColumn="0" w:firstRowLastColumn="0" w:lastRowFirstColumn="0" w:lastRowLastColumn="0"/>
+            <w:tcW w:w="2268" w:type="dxa"/>
+          </w:tcPr>
+          <w:p>
+            <w:pPr>
+              <w:ind w:left="0" w:firstLine="0"/>
+              <w:rPr>
+                <w:b w:val="0"/>
+              </w:rPr>
+            </w:pPr>
+            <w:r>
+              <w:rPr>
+                <w:b w:val="0"/>
+                <w:i/>
+              </w:rPr>
+              <w:t>Campo Vacío</w:t>
+            </w:r>
+          </w:p>
+        </w:tc>
+        <w:tc>
+          <w:tcPr>
+            <w:cnfStyle w:val="000010000000" w:firstRow="0" w:lastRow="0" w:firstColumn="0" w:lastColumn="0" w:oddVBand="1" w:evenVBand="0" w:oddHBand="0" w:evenHBand="0" w:firstRowFirstColumn="0" w:firstRowLastColumn="0" w:lastRowFirstColumn="0" w:lastRowLastColumn="0"/>
+            <w:tcW w:w="5526" w:type="dxa"/>
+          </w:tcPr>
+          <w:p>
+            <w:pPr>
+              <w:ind w:left="0" w:firstLine="0"/>
+              <w:rPr>
+                <w:i/>
+                <w:lang w:val="es-AR"/>
+              </w:rPr>
+            </w:pPr>
+            <w:r>
+              <w:rPr>
+                <w:i/>
+              </w:rPr>
+              <w:t>mgimenez</w:t>
+            </w:r>
+            <w:r>
+              <w:rPr>
+                <w:i/>
+              </w:rPr>
+              <w:t>@uarg.unpa.edu.ar</w:t>
+            </w:r>
+          </w:p>
+        </w:tc>
+        <w:tc>
+          <w:tcPr>
+            <w:tcW w:w="1988" w:type="dxa"/>
+            <w:gridSpan w:val="2"/>
+          </w:tcPr>
+          <w:p>
+            <w:pPr>
+              <w:ind w:left="0" w:firstLine="0"/>
+              <w:jc w:val="center"/>
+              <w:cnfStyle w:val="000000000000" w:firstRow="0" w:lastRow="0" w:firstColumn="0" w:lastColumn="0" w:oddVBand="0" w:evenVBand="0" w:oddHBand="0" w:evenHBand="0" w:firstRowFirstColumn="0" w:firstRowLastColumn="0" w:lastRowFirstColumn="0" w:lastRowLastColumn="0"/>
+              <w:rPr>
+                <w:i/>
+              </w:rPr>
+            </w:pPr>
+            <w:r>
+              <w:rPr>
+                <w:i/>
+              </w:rPr>
+              <w:t>FUNC. CORRECTO</w:t>
+            </w:r>
+          </w:p>
+        </w:tc>
+      </w:tr>
+      <w:tr>
+        <w:trPr>
+          <w:trHeight w:val="340"/>
+        </w:trPr>
+        <w:tc>
+          <w:tcPr>
+            <w:cnfStyle w:val="001000000000" w:firstRow="0" w:lastRow="0" w:firstColumn="1" w:lastColumn="0" w:oddVBand="0" w:evenVBand="0" w:oddHBand="0" w:evenHBand="0" w:firstRowFirstColumn="0" w:firstRowLastColumn="0" w:lastRowFirstColumn="0" w:lastRowLastColumn="0"/>
+            <w:tcW w:w="2268" w:type="dxa"/>
+          </w:tcPr>
+          <w:p>
+            <w:pPr>
+              <w:ind w:left="0" w:firstLine="0"/>
+              <w:rPr>
+                <w:b w:val="0"/>
+              </w:rPr>
+            </w:pPr>
+            <w:r>
+              <w:rPr>
+                <w:b w:val="0"/>
+              </w:rPr>
+              <w:t>Gastón Rodríguez</w:t>
+            </w:r>
+          </w:p>
+        </w:tc>
+        <w:tc>
+          <w:tcPr>
+            <w:cnfStyle w:val="000010000000" w:firstRow="0" w:lastRow="0" w:firstColumn="0" w:lastColumn="0" w:oddVBand="1" w:evenVBand="0" w:oddHBand="0" w:evenHBand="0" w:firstRowFirstColumn="0" w:firstRowLastColumn="0" w:lastRowFirstColumn="0" w:lastRowLastColumn="0"/>
+            <w:tcW w:w="5526" w:type="dxa"/>
+          </w:tcPr>
+          <w:p>
+            <w:pPr>
+              <w:ind w:left="0" w:firstLine="0"/>
+            </w:pPr>
+            <w:r>
+              <w:rPr>
+                <w:i/>
+              </w:rPr>
+              <w:t>Campo Vacío</w:t>
+            </w:r>
+          </w:p>
+        </w:tc>
+        <w:tc>
+          <w:tcPr>
+            <w:tcW w:w="1988" w:type="dxa"/>
+            <w:gridSpan w:val="2"/>
+          </w:tcPr>
+          <w:p>
+            <w:pPr>
+              <w:ind w:left="0" w:firstLine="0"/>
+              <w:jc w:val="center"/>
+              <w:cnfStyle w:val="000000000000" w:firstRow="0" w:lastRow="0" w:firstColumn="0" w:lastColumn="0" w:oddVBand="0" w:evenVBand="0" w:oddHBand="0" w:evenHBand="0" w:firstRowFirstColumn="0" w:firstRowLastColumn="0" w:lastRowFirstColumn="0" w:lastRowLastColumn="0"/>
+              <w:rPr>
+                <w:i/>
+              </w:rPr>
+            </w:pPr>
+            <w:r>
+              <w:rPr>
+                <w:i/>
+              </w:rPr>
+              <w:t>FUNC. CORRECTO</w:t>
+            </w:r>
+          </w:p>
+        </w:tc>
+      </w:tr>
+      <w:tr>
+        <w:trPr>
+          <w:trHeight w:val="340"/>
+        </w:trPr>
+        <w:tc>
+          <w:tcPr>
+            <w:cnfStyle w:val="001000000000" w:firstRow="0" w:lastRow="0" w:firstColumn="1" w:lastColumn="0" w:oddVBand="0" w:evenVBand="0" w:oddHBand="0" w:evenHBand="0" w:firstRowFirstColumn="0" w:firstRowLastColumn="0" w:lastRowFirstColumn="0" w:lastRowLastColumn="0"/>
+            <w:tcW w:w="2268" w:type="dxa"/>
+          </w:tcPr>
+          <w:p>
+            <w:pPr>
+              <w:ind w:left="0" w:firstLine="0"/>
+              <w:rPr>
+                <w:b w:val="0"/>
+              </w:rPr>
+            </w:pPr>
+            <w:r>
+              <w:rPr>
+                <w:b w:val="0"/>
+                <w:i/>
+              </w:rPr>
+              <w:t>Campo Vacío</w:t>
+            </w:r>
+          </w:p>
+        </w:tc>
+        <w:tc>
+          <w:tcPr>
+            <w:cnfStyle w:val="000010000000" w:firstRow="0" w:lastRow="0" w:firstColumn="0" w:lastColumn="0" w:oddVBand="1" w:evenVBand="0" w:oddHBand="0" w:evenHBand="0" w:firstRowFirstColumn="0" w:firstRowLastColumn="0" w:lastRowFirstColumn="0" w:lastRowLastColumn="0"/>
+            <w:tcW w:w="5526" w:type="dxa"/>
+          </w:tcPr>
+          <w:p>
+            <w:pPr>
+              <w:ind w:left="0" w:firstLine="0"/>
+              <w:rPr>
+                <w:i/>
+              </w:rPr>
+            </w:pPr>
+            <w:r>
+              <w:rPr>
+                <w:i/>
+              </w:rPr>
+              <w:t>Campo Vacío</w:t>
+            </w:r>
+          </w:p>
+        </w:tc>
+        <w:tc>
+          <w:tcPr>
+            <w:tcW w:w="1988" w:type="dxa"/>
+            <w:gridSpan w:val="2"/>
+          </w:tcPr>
+          <w:p>
+            <w:pPr>
+              <w:ind w:left="0" w:firstLine="0"/>
+              <w:jc w:val="center"/>
+              <w:cnfStyle w:val="000000000000" w:firstRow="0" w:lastRow="0" w:firstColumn="0" w:lastColumn="0" w:oddVBand="0" w:evenVBand="0" w:oddHBand="0" w:evenHBand="0" w:firstRowFirstColumn="0" w:firstRowLastColumn="0" w:lastRowFirstColumn="0" w:lastRowLastColumn="0"/>
+              <w:rPr>
+                <w:i/>
+              </w:rPr>
+            </w:pPr>
+            <w:r>
+              <w:rPr>
+                <w:i/>
+              </w:rPr>
+              <w:t>FUNC. CORRECTO</w:t>
+            </w:r>
+          </w:p>
+        </w:tc>
+      </w:tr>
+      <w:tr>
+        <w:trPr>
+          <w:gridAfter w:val="1"/>
+          <w:wAfter w:w="7" w:type="dxa"/>
+          <w:trHeight w:val="340"/>
+        </w:trPr>
+        <w:tc>
+          <w:tcPr>
+            <w:cnfStyle w:val="001000000000" w:firstRow="0" w:lastRow="0" w:firstColumn="1" w:lastColumn="0" w:oddVBand="0" w:evenVBand="0" w:oddHBand="0" w:evenHBand="0" w:firstRowFirstColumn="0" w:firstRowLastColumn="0" w:lastRowFirstColumn="0" w:lastRowLastColumn="0"/>
+            <w:tcW w:w="7794" w:type="dxa"/>
+            <w:gridSpan w:val="2"/>
+          </w:tcPr>
+          <w:p>
+            <w:pPr>
+              <w:ind w:left="0" w:firstLine="0"/>
+              <w:jc w:val="right"/>
+              <w:rPr>
+                <w:i/>
+              </w:rPr>
+            </w:pPr>
+            <w:r>
+              <w:rPr>
+                <w:i/>
+              </w:rPr>
+              <w:t>Resultado del elemento de pruebas</w:t>
+            </w:r>
+          </w:p>
+        </w:tc>
+        <w:tc>
+          <w:tcPr>
+            <w:cnfStyle w:val="000010000000" w:firstRow="0" w:lastRow="0" w:firstColumn="0" w:lastColumn="0" w:oddVBand="1" w:evenVBand="0" w:oddHBand="0" w:evenHBand="0" w:firstRowFirstColumn="0" w:firstRowLastColumn="0" w:lastRowFirstColumn="0" w:lastRowLastColumn="0"/>
+            <w:tcW w:w="1981" w:type="dxa"/>
+            <w:vAlign w:val="center"/>
+          </w:tcPr>
+          <w:p>
+            <w:pPr>
+              <w:ind w:left="0" w:firstLine="0"/>
+              <w:jc w:val="center"/>
+              <w:rPr>
+                <w:b/>
+                <w:i/>
+                <w:color w:val="00B050"/>
+              </w:rPr>
+            </w:pPr>
+            <w:r>
+              <w:rPr>
+                <w:b/>
+                <w:i/>
+                <w:color w:val="00B050"/>
+              </w:rPr>
+              <w:t>APROBADO</w:t>
+            </w:r>
+          </w:p>
+        </w:tc>
+      </w:tr>
+    </w:tbl>
+    <w:p>
+      <w:pPr>
+        <w:pStyle w:val="PSI-Normal"/>
+        <w:ind w:left="360" w:firstLine="0"/>
+      </w:pPr>
+    </w:p>
+    <w:p>
+      <w:pPr>
+        <w:pStyle w:val="PSI-Normal"/>
+        <w:numPr>
+          <w:ilvl w:val="0"/>
+          <w:numId w:val="32"/>
+        </w:numPr>
+      </w:pPr>
+      <w:r>
+        <w:t xml:space="preserve">Datos erróneos: </w:t>
+      </w:r>
+    </w:p>
+    <w:p>
+      <w:pPr>
+        <w:pStyle w:val="PSI-Normal"/>
+      </w:pPr>
+    </w:p>
+    <w:tbl>
+      <w:tblPr>
+        <w:tblStyle w:val="Cuadrculamedia1-nfasis3"/>
+        <w:tblW w:w="9782" w:type="dxa"/>
+        <w:tblInd w:w="-318" w:type="dxa"/>
+        <w:tblLayout w:type="fixed"/>
+        <w:tblLook w:val="0280" w:firstRow="0" w:lastRow="0" w:firstColumn="1" w:lastColumn="0" w:noHBand="1" w:noVBand="0"/>
+      </w:tblPr>
+      <w:tblGrid>
+        <w:gridCol w:w="2836"/>
+        <w:gridCol w:w="4958"/>
+        <w:gridCol w:w="1981"/>
+        <w:gridCol w:w="7"/>
+      </w:tblGrid>
+      <w:tr>
+        <w:trPr>
+          <w:trHeight w:val="340"/>
+        </w:trPr>
+        <w:tc>
+          <w:tcPr>
+            <w:cnfStyle w:val="001000000000" w:firstRow="0" w:lastRow="0" w:firstColumn="1" w:lastColumn="0" w:oddVBand="0" w:evenVBand="0" w:oddHBand="0" w:evenHBand="0" w:firstRowFirstColumn="0" w:firstRowLastColumn="0" w:lastRowFirstColumn="0" w:lastRowLastColumn="0"/>
+            <w:tcW w:w="9782" w:type="dxa"/>
+            <w:gridSpan w:val="4"/>
+            <w:vAlign w:val="center"/>
+          </w:tcPr>
+          <w:p>
+            <w:pPr>
+              <w:ind w:left="0" w:firstLine="0"/>
+              <w:jc w:val="center"/>
+              <w:rPr>
+                <w:i/>
+              </w:rPr>
+            </w:pPr>
+            <w:r>
+              <w:rPr>
+                <w:i/>
+              </w:rPr>
+              <w:t>Valor de campo con longitud mayor al limite</w:t>
+            </w:r>
+          </w:p>
+        </w:tc>
+      </w:tr>
+      <w:tr>
+        <w:trPr>
+          <w:trHeight w:val="340"/>
+        </w:trPr>
+        <w:tc>
+          <w:tcPr>
+            <w:cnfStyle w:val="001000000000" w:firstRow="0" w:lastRow="0" w:firstColumn="1" w:lastColumn="0" w:oddVBand="0" w:evenVBand="0" w:oddHBand="0" w:evenHBand="0" w:firstRowFirstColumn="0" w:firstRowLastColumn="0" w:lastRowFirstColumn="0" w:lastRowLastColumn="0"/>
+            <w:tcW w:w="2836" w:type="dxa"/>
+            <w:vAlign w:val="center"/>
+          </w:tcPr>
+          <w:p>
+            <w:pPr>
+              <w:ind w:left="0" w:firstLine="0"/>
+              <w:jc w:val="center"/>
+            </w:pPr>
+            <w:r>
+              <w:t>Campo Analizado</w:t>
+            </w:r>
+          </w:p>
+        </w:tc>
+        <w:tc>
+          <w:tcPr>
+            <w:cnfStyle w:val="000010000000" w:firstRow="0" w:lastRow="0" w:firstColumn="0" w:lastColumn="0" w:oddVBand="1" w:evenVBand="0" w:oddHBand="0" w:evenHBand="0" w:firstRowFirstColumn="0" w:firstRowLastColumn="0" w:lastRowFirstColumn="0" w:lastRowLastColumn="0"/>
+            <w:tcW w:w="6946" w:type="dxa"/>
+            <w:gridSpan w:val="3"/>
+            <w:vAlign w:val="center"/>
+          </w:tcPr>
+          <w:p>
+            <w:pPr>
+              <w:ind w:left="0" w:firstLine="0"/>
+              <w:jc w:val="center"/>
+              <w:rPr>
+                <w:b/>
+              </w:rPr>
+            </w:pPr>
+            <w:r>
+              <w:rPr>
+                <w:b/>
+              </w:rPr>
+              <w:t>Resultado</w:t>
+            </w:r>
+          </w:p>
+        </w:tc>
+      </w:tr>
+      <w:tr>
+        <w:trPr>
+          <w:trHeight w:val="340"/>
+        </w:trPr>
+        <w:tc>
+          <w:tcPr>
+            <w:cnfStyle w:val="001000000000" w:firstRow="0" w:lastRow="0" w:firstColumn="1" w:lastColumn="0" w:oddVBand="0" w:evenVBand="0" w:oddHBand="0" w:evenHBand="0" w:firstRowFirstColumn="0" w:firstRowLastColumn="0" w:lastRowFirstColumn="0" w:lastRowLastColumn="0"/>
+            <w:tcW w:w="2836" w:type="dxa"/>
+            <w:vAlign w:val="center"/>
+          </w:tcPr>
+          <w:p>
+            <w:pPr>
+              <w:ind w:left="0" w:firstLine="0"/>
+              <w:jc w:val="center"/>
+              <w:rPr>
+                <w:b w:val="0"/>
+              </w:rPr>
+            </w:pPr>
+            <w:r>
+              <w:rPr>
+                <w:b w:val="0"/>
+              </w:rPr>
+              <w:t>Nombre</w:t>
+            </w:r>
+          </w:p>
+        </w:tc>
+        <w:tc>
+          <w:tcPr>
+            <w:cnfStyle w:val="000010000000" w:firstRow="0" w:lastRow="0" w:firstColumn="0" w:lastColumn="0" w:oddVBand="1" w:evenVBand="0" w:oddHBand="0" w:evenHBand="0" w:firstRowFirstColumn="0" w:firstRowLastColumn="0" w:lastRowFirstColumn="0" w:lastRowLastColumn="0"/>
+            <w:tcW w:w="6946" w:type="dxa"/>
+            <w:gridSpan w:val="3"/>
+            <w:vAlign w:val="center"/>
+          </w:tcPr>
+          <w:p>
+            <w:pPr>
+              <w:ind w:left="0" w:firstLine="0"/>
+              <w:jc w:val="center"/>
+              <w:rPr>
+                <w:i/>
+              </w:rPr>
+            </w:pPr>
+            <w:r>
+              <w:rPr>
+                <w:i/>
+              </w:rPr>
+              <w:t xml:space="preserve">FUNCIONAMIENTO CORRECTO. El sistema indica al usuario que debe ingresar un nombre de  encargado con una longitud no mayor a 255 </w:t>
+            </w:r>
+            <w:r>
+              <w:rPr>
+                <w:i/>
+              </w:rPr>
+              <w:t>caracteres</w:t>
+            </w:r>
+            <w:r>
+              <w:rPr>
+                <w:i/>
+              </w:rPr>
+              <w:t>.</w:t>
+            </w:r>
+          </w:p>
+        </w:tc>
+      </w:tr>
+      <w:tr>
+        <w:trPr>
+          <w:trHeight w:val="340"/>
+        </w:trPr>
+        <w:tc>
+          <w:tcPr>
+            <w:cnfStyle w:val="001000000000" w:firstRow="0" w:lastRow="0" w:firstColumn="1" w:lastColumn="0" w:oddVBand="0" w:evenVBand="0" w:oddHBand="0" w:evenHBand="0" w:firstRowFirstColumn="0" w:firstRowLastColumn="0" w:lastRowFirstColumn="0" w:lastRowLastColumn="0"/>
+            <w:tcW w:w="2836" w:type="dxa"/>
+            <w:vAlign w:val="center"/>
+          </w:tcPr>
+          <w:p>
+            <w:pPr>
+              <w:ind w:left="0" w:firstLine="0"/>
+              <w:jc w:val="center"/>
+              <w:rPr>
+                <w:b w:val="0"/>
+              </w:rPr>
+            </w:pPr>
+            <w:r>
+              <w:rPr>
+                <w:b w:val="0"/>
+              </w:rPr>
+              <w:t>Email</w:t>
+            </w:r>
+          </w:p>
+        </w:tc>
+        <w:tc>
+          <w:tcPr>
+            <w:cnfStyle w:val="000010000000" w:firstRow="0" w:lastRow="0" w:firstColumn="0" w:lastColumn="0" w:oddVBand="1" w:evenVBand="0" w:oddHBand="0" w:evenHBand="0" w:firstRowFirstColumn="0" w:firstRowLastColumn="0" w:lastRowFirstColumn="0" w:lastRowLastColumn="0"/>
+            <w:tcW w:w="6946" w:type="dxa"/>
+            <w:gridSpan w:val="3"/>
+            <w:vAlign w:val="center"/>
+          </w:tcPr>
+          <w:p>
+            <w:pPr>
+              <w:ind w:left="0" w:firstLine="0"/>
+              <w:jc w:val="center"/>
+              <w:rPr>
+                <w:i/>
+              </w:rPr>
+            </w:pPr>
+            <w:r>
+              <w:rPr>
+                <w:i/>
+              </w:rPr>
+              <w:t xml:space="preserve">FUNCIONAMIENTO CORRECTO. El sistema indica al usuario que debe ingresar un email de  encargado con una longitud no mayor a 255 </w:t>
+            </w:r>
+            <w:r>
+              <w:rPr>
+                <w:i/>
+              </w:rPr>
+              <w:t>caracteres</w:t>
+            </w:r>
+            <w:r>
+              <w:rPr>
+                <w:i/>
+              </w:rPr>
+              <w:t>.</w:t>
+            </w:r>
+          </w:p>
+        </w:tc>
+      </w:tr>
+      <w:tr>
+        <w:trPr>
+          <w:trHeight w:val="340"/>
+        </w:trPr>
+        <w:tc>
+          <w:tcPr>
+            <w:cnfStyle w:val="001000000000" w:firstRow="0" w:lastRow="0" w:firstColumn="1" w:lastColumn="0" w:oddVBand="0" w:evenVBand="0" w:oddHBand="0" w:evenHBand="0" w:firstRowFirstColumn="0" w:firstRowLastColumn="0" w:lastRowFirstColumn="0" w:lastRowLastColumn="0"/>
+            <w:tcW w:w="9782" w:type="dxa"/>
+            <w:gridSpan w:val="4"/>
+            <w:vAlign w:val="center"/>
+          </w:tcPr>
+          <w:p>
+            <w:pPr>
+              <w:ind w:left="0" w:firstLine="0"/>
+              <w:jc w:val="center"/>
+              <w:rPr>
+                <w:i/>
+              </w:rPr>
+            </w:pPr>
+            <w:r>
+              <w:rPr>
+                <w:i/>
+              </w:rPr>
+              <w:t xml:space="preserve">Valor de campo </w:t>
+            </w:r>
+            <w:r>
+              <w:rPr>
+                <w:i/>
+              </w:rPr>
+              <w:t>con longitud menor</w:t>
+            </w:r>
+            <w:r>
+              <w:rPr>
+                <w:i/>
+              </w:rPr>
+              <w:t xml:space="preserve"> al limite</w:t>
+            </w:r>
+          </w:p>
+        </w:tc>
+      </w:tr>
+      <w:tr>
+        <w:trPr>
+          <w:trHeight w:val="340"/>
+        </w:trPr>
+        <w:tc>
+          <w:tcPr>
+            <w:cnfStyle w:val="001000000000" w:firstRow="0" w:lastRow="0" w:firstColumn="1" w:lastColumn="0" w:oddVBand="0" w:evenVBand="0" w:oddHBand="0" w:evenHBand="0" w:firstRowFirstColumn="0" w:firstRowLastColumn="0" w:lastRowFirstColumn="0" w:lastRowLastColumn="0"/>
+            <w:tcW w:w="2836" w:type="dxa"/>
+            <w:vAlign w:val="center"/>
+          </w:tcPr>
+          <w:p>
+            <w:pPr>
+              <w:ind w:left="0" w:firstLine="0"/>
+              <w:jc w:val="center"/>
+            </w:pPr>
+            <w:r>
+              <w:t>Campo Analizado</w:t>
+            </w:r>
+          </w:p>
+        </w:tc>
+        <w:tc>
+          <w:tcPr>
+            <w:cnfStyle w:val="000010000000" w:firstRow="0" w:lastRow="0" w:firstColumn="0" w:lastColumn="0" w:oddVBand="1" w:evenVBand="0" w:oddHBand="0" w:evenHBand="0" w:firstRowFirstColumn="0" w:firstRowLastColumn="0" w:lastRowFirstColumn="0" w:lastRowLastColumn="0"/>
+            <w:tcW w:w="6946" w:type="dxa"/>
+            <w:gridSpan w:val="3"/>
+            <w:vAlign w:val="center"/>
+          </w:tcPr>
+          <w:p>
+            <w:pPr>
+              <w:ind w:left="0" w:firstLine="0"/>
+              <w:jc w:val="center"/>
+              <w:rPr>
+                <w:b/>
+              </w:rPr>
+            </w:pPr>
+            <w:r>
+              <w:rPr>
+                <w:b/>
+              </w:rPr>
+              <w:t>Resultado</w:t>
+            </w:r>
+          </w:p>
+        </w:tc>
+      </w:tr>
+      <w:tr>
+        <w:trPr>
+          <w:trHeight w:val="340"/>
+        </w:trPr>
+        <w:tc>
+          <w:tcPr>
+            <w:cnfStyle w:val="001000000000" w:firstRow="0" w:lastRow="0" w:firstColumn="1" w:lastColumn="0" w:oddVBand="0" w:evenVBand="0" w:oddHBand="0" w:evenHBand="0" w:firstRowFirstColumn="0" w:firstRowLastColumn="0" w:lastRowFirstColumn="0" w:lastRowLastColumn="0"/>
+            <w:tcW w:w="2836" w:type="dxa"/>
+            <w:vAlign w:val="center"/>
+          </w:tcPr>
+          <w:p>
+            <w:pPr>
+              <w:ind w:left="0" w:firstLine="0"/>
+              <w:jc w:val="center"/>
+              <w:rPr>
+                <w:b w:val="0"/>
+              </w:rPr>
+            </w:pPr>
+            <w:r>
+              <w:rPr>
+                <w:b w:val="0"/>
+              </w:rPr>
+              <w:t>Nombre</w:t>
+            </w:r>
+          </w:p>
+        </w:tc>
+        <w:tc>
+          <w:tcPr>
+            <w:cnfStyle w:val="000010000000" w:firstRow="0" w:lastRow="0" w:firstColumn="0" w:lastColumn="0" w:oddVBand="1" w:evenVBand="0" w:oddHBand="0" w:evenHBand="0" w:firstRowFirstColumn="0" w:firstRowLastColumn="0" w:lastRowFirstColumn="0" w:lastRowLastColumn="0"/>
+            <w:tcW w:w="6946" w:type="dxa"/>
+            <w:gridSpan w:val="3"/>
+            <w:vAlign w:val="center"/>
+          </w:tcPr>
+          <w:p>
+            <w:pPr>
+              <w:ind w:left="0" w:firstLine="0"/>
+              <w:jc w:val="center"/>
+              <w:rPr>
+                <w:i/>
+              </w:rPr>
+            </w:pPr>
+            <w:r>
+              <w:rPr>
+                <w:i/>
+              </w:rPr>
+              <w:t>FUNCIONAMIENTO CORRECTO. El sistema indica al usuario que debe ingresar un nombre de  encargado.</w:t>
+            </w:r>
+          </w:p>
+        </w:tc>
+      </w:tr>
+      <w:tr>
+        <w:trPr>
+          <w:trHeight w:val="340"/>
+        </w:trPr>
+        <w:tc>
+          <w:tcPr>
+            <w:cnfStyle w:val="001000000000" w:firstRow="0" w:lastRow="0" w:firstColumn="1" w:lastColumn="0" w:oddVBand="0" w:evenVBand="0" w:oddHBand="0" w:evenHBand="0" w:firstRowFirstColumn="0" w:firstRowLastColumn="0" w:lastRowFirstColumn="0" w:lastRowLastColumn="0"/>
+            <w:tcW w:w="2836" w:type="dxa"/>
+            <w:vAlign w:val="center"/>
+          </w:tcPr>
+          <w:p>
+            <w:pPr>
+              <w:ind w:left="0" w:firstLine="0"/>
+              <w:jc w:val="center"/>
+              <w:rPr>
+                <w:b w:val="0"/>
+              </w:rPr>
+            </w:pPr>
+            <w:r>
+              <w:rPr>
+                <w:b w:val="0"/>
+              </w:rPr>
+              <w:t>Email</w:t>
+            </w:r>
+          </w:p>
+        </w:tc>
+        <w:tc>
+          <w:tcPr>
+            <w:cnfStyle w:val="000010000000" w:firstRow="0" w:lastRow="0" w:firstColumn="0" w:lastColumn="0" w:oddVBand="1" w:evenVBand="0" w:oddHBand="0" w:evenHBand="0" w:firstRowFirstColumn="0" w:firstRowLastColumn="0" w:lastRowFirstColumn="0" w:lastRowLastColumn="0"/>
+            <w:tcW w:w="6946" w:type="dxa"/>
+            <w:gridSpan w:val="3"/>
+            <w:vAlign w:val="center"/>
+          </w:tcPr>
+          <w:p>
+            <w:pPr>
+              <w:ind w:left="0" w:firstLine="0"/>
+              <w:jc w:val="center"/>
+              <w:rPr>
+                <w:i/>
+              </w:rPr>
+            </w:pPr>
+            <w:r>
+              <w:rPr>
+                <w:i/>
+              </w:rPr>
+              <w:t>FUNCIONAMIENTO CORRECTO. El sistema indica al usuario que debe ingresar un email de  encargado.</w:t>
+            </w:r>
+          </w:p>
+        </w:tc>
+      </w:tr>
+      <w:tr>
+        <w:trPr>
+          <w:gridAfter w:val="1"/>
+          <w:wAfter w:w="7" w:type="dxa"/>
+          <w:trHeight w:val="340"/>
+        </w:trPr>
+        <w:tc>
+          <w:tcPr>
+            <w:cnfStyle w:val="001000000000" w:firstRow="0" w:lastRow="0" w:firstColumn="1" w:lastColumn="0" w:oddVBand="0" w:evenVBand="0" w:oddHBand="0" w:evenHBand="0" w:firstRowFirstColumn="0" w:firstRowLastColumn="0" w:lastRowFirstColumn="0" w:lastRowLastColumn="0"/>
+            <w:tcW w:w="7794" w:type="dxa"/>
+            <w:gridSpan w:val="2"/>
+          </w:tcPr>
+          <w:p>
+            <w:pPr>
+              <w:ind w:left="0" w:firstLine="0"/>
+              <w:jc w:val="right"/>
+              <w:rPr>
+                <w:i/>
+              </w:rPr>
+            </w:pPr>
+            <w:r>
+              <w:rPr>
+                <w:i/>
+              </w:rPr>
+              <w:t>Resultado del elemento de pruebas</w:t>
+            </w:r>
+          </w:p>
+        </w:tc>
+        <w:tc>
+          <w:tcPr>
+            <w:cnfStyle w:val="000010000000" w:firstRow="0" w:lastRow="0" w:firstColumn="0" w:lastColumn="0" w:oddVBand="1" w:evenVBand="0" w:oddHBand="0" w:evenHBand="0" w:firstRowFirstColumn="0" w:firstRowLastColumn="0" w:lastRowFirstColumn="0" w:lastRowLastColumn="0"/>
+            <w:tcW w:w="1981" w:type="dxa"/>
+            <w:vAlign w:val="center"/>
+          </w:tcPr>
+          <w:p>
+            <w:pPr>
+              <w:ind w:left="0" w:firstLine="0"/>
+              <w:jc w:val="center"/>
+              <w:rPr>
+                <w:b/>
+                <w:i/>
+                <w:color w:val="00B050"/>
+              </w:rPr>
+            </w:pPr>
+            <w:r>
+              <w:rPr>
+                <w:b/>
+                <w:i/>
+                <w:color w:val="00B050"/>
+              </w:rPr>
+              <w:t>APROBADO</w:t>
+            </w:r>
+          </w:p>
+        </w:tc>
+      </w:tr>
+    </w:tbl>
+    <w:p>
       <w:r>
         <w:br w:type="page"/>
       </w:r>
@@ -12578,6 +14184,139 @@
         <w:tc>
           <w:tcPr>
             <w:cnfStyle w:val="001000000000" w:firstRow="0" w:lastRow="0" w:firstColumn="1" w:lastColumn="0" w:oddVBand="0" w:evenVBand="0" w:oddHBand="0" w:evenHBand="0" w:firstRowFirstColumn="0" w:firstRowLastColumn="0" w:lastRowFirstColumn="0" w:lastRowLastColumn="0"/>
+            <w:tcW w:w="1937" w:type="dxa"/>
+            <w:tcBorders>
+              <w:left w:val="nil"/>
+            </w:tcBorders>
+            <w:shd w:val="clear" w:color="auto" w:fill="auto"/>
+          </w:tcPr>
+          <w:p>
+            <w:pPr>
+              <w:pStyle w:val="TableContents"/>
+              <w:rPr>
+                <w:rFonts w:ascii="Arial" w:hAnsi="Arial"/>
+                <w:sz w:val="20"/>
+              </w:rPr>
+            </w:pPr>
+            <w:r>
+              <w:rPr>
+                <w:rFonts w:ascii="Arial" w:hAnsi="Arial"/>
+                <w:sz w:val="20"/>
+              </w:rPr>
+              <w:t>Funcionalidad de Añadir Encargado.</w:t>
+            </w:r>
+          </w:p>
+        </w:tc>
+        <w:tc>
+          <w:tcPr>
+            <w:tcW w:w="1937" w:type="dxa"/>
+            <w:shd w:val="clear" w:color="auto" w:fill="auto"/>
+          </w:tcPr>
+          <w:p>
+            <w:pPr>
+              <w:pStyle w:val="TableContents"/>
+              <w:cnfStyle w:val="000000100000" w:firstRow="0" w:lastRow="0" w:firstColumn="0" w:lastColumn="0" w:oddVBand="0" w:evenVBand="0" w:oddHBand="1" w:evenHBand="0" w:firstRowFirstColumn="0" w:firstRowLastColumn="0" w:lastRowFirstColumn="0" w:lastRowLastColumn="0"/>
+              <w:rPr>
+                <w:rFonts w:ascii="Arial" w:hAnsi="Arial"/>
+                <w:sz w:val="20"/>
+              </w:rPr>
+            </w:pPr>
+            <w:r>
+              <w:rPr>
+                <w:rFonts w:ascii="Arial" w:hAnsi="Arial"/>
+                <w:sz w:val="20"/>
+              </w:rPr>
+              <w:t>Deben de cumplir con su funcionalidad al plasmar los resultados de sus operaciones en la Base de Datos.</w:t>
+            </w:r>
+          </w:p>
+        </w:tc>
+        <w:tc>
+          <w:tcPr>
+            <w:tcW w:w="1937" w:type="dxa"/>
+            <w:gridSpan w:val="2"/>
+            <w:shd w:val="clear" w:color="auto" w:fill="auto"/>
+          </w:tcPr>
+          <w:p>
+            <w:pPr>
+              <w:pStyle w:val="TableContents"/>
+              <w:jc w:val="center"/>
+              <w:cnfStyle w:val="000000100000" w:firstRow="0" w:lastRow="0" w:firstColumn="0" w:lastColumn="0" w:oddVBand="0" w:evenVBand="0" w:oddHBand="1" w:evenHBand="0" w:firstRowFirstColumn="0" w:firstRowLastColumn="0" w:lastRowFirstColumn="0" w:lastRowLastColumn="0"/>
+              <w:rPr>
+                <w:rFonts w:ascii="Arial" w:hAnsi="Arial"/>
+                <w:sz w:val="20"/>
+              </w:rPr>
+            </w:pPr>
+            <w:r>
+              <w:rPr>
+                <w:rFonts w:ascii="Arial" w:hAnsi="Arial"/>
+                <w:sz w:val="20"/>
+              </w:rPr>
+              <w:t>100%</w:t>
+            </w:r>
+          </w:p>
+        </w:tc>
+        <w:tc>
+          <w:tcPr>
+            <w:tcW w:w="1937" w:type="dxa"/>
+            <w:gridSpan w:val="2"/>
+            <w:shd w:val="clear" w:color="auto" w:fill="auto"/>
+          </w:tcPr>
+          <w:p>
+            <w:pPr>
+              <w:pStyle w:val="TableContents"/>
+              <w:jc w:val="center"/>
+              <w:cnfStyle w:val="000000100000" w:firstRow="0" w:lastRow="0" w:firstColumn="0" w:lastColumn="0" w:oddVBand="0" w:evenVBand="0" w:oddHBand="1" w:evenHBand="0" w:firstRowFirstColumn="0" w:firstRowLastColumn="0" w:lastRowFirstColumn="0" w:lastRowLastColumn="0"/>
+              <w:rPr>
+                <w:rFonts w:ascii="Arial" w:hAnsi="Arial"/>
+                <w:sz w:val="20"/>
+              </w:rPr>
+            </w:pPr>
+            <w:r>
+              <w:rPr>
+                <w:rFonts w:ascii="Arial" w:hAnsi="Arial"/>
+                <w:sz w:val="20"/>
+              </w:rPr>
+              <w:t>100%</w:t>
+            </w:r>
+          </w:p>
+        </w:tc>
+        <w:tc>
+          <w:tcPr>
+            <w:tcW w:w="1183" w:type="dxa"/>
+            <w:tcBorders>
+              <w:right w:val="nil"/>
+            </w:tcBorders>
+            <w:shd w:val="clear" w:color="auto" w:fill="D9D9D9" w:themeFill="background1" w:themeFillShade="D9"/>
+          </w:tcPr>
+          <w:p>
+            <w:pPr>
+              <w:pStyle w:val="TableContents"/>
+              <w:jc w:val="center"/>
+              <w:cnfStyle w:val="000000100000" w:firstRow="0" w:lastRow="0" w:firstColumn="0" w:lastColumn="0" w:oddVBand="0" w:evenVBand="0" w:oddHBand="1" w:evenHBand="0" w:firstRowFirstColumn="0" w:firstRowLastColumn="0" w:lastRowFirstColumn="0" w:lastRowLastColumn="0"/>
+              <w:rPr>
+                <w:rFonts w:ascii="Arial" w:hAnsi="Arial"/>
+                <w:sz w:val="20"/>
+              </w:rPr>
+            </w:pPr>
+            <w:r>
+              <w:rPr>
+                <w:rFonts w:ascii="Arial" w:hAnsi="Arial"/>
+                <w:sz w:val="20"/>
+              </w:rPr>
+              <w:t>100%</w:t>
+            </w:r>
+            <w:bookmarkStart w:id="29" w:name="_GoBack"/>
+            <w:bookmarkEnd w:id="29"/>
+          </w:p>
+        </w:tc>
+      </w:tr>
+      <w:tr>
+        <w:trPr>
+          <w:cnfStyle w:val="000000010000" w:firstRow="0" w:lastRow="0" w:firstColumn="0" w:lastColumn="0" w:oddVBand="0" w:evenVBand="0" w:oddHBand="0" w:evenHBand="1" w:firstRowFirstColumn="0" w:firstRowLastColumn="0" w:lastRowFirstColumn="0" w:lastRowLastColumn="0"/>
+        </w:trPr>
+        <w:tc>
+          <w:tcPr>
+            <w:cnfStyle w:val="001000000000" w:firstRow="0" w:lastRow="0" w:firstColumn="1" w:lastColumn="0" w:oddVBand="0" w:evenVBand="0" w:oddHBand="0" w:evenHBand="0" w:firstRowFirstColumn="0" w:firstRowLastColumn="0" w:lastRowFirstColumn="0" w:lastRowLastColumn="0"/>
             <w:tcW w:w="8931" w:type="dxa"/>
             <w:gridSpan w:val="7"/>
             <w:tcBorders>
@@ -12618,7 +14357,7 @@
       </w:tr>
       <w:tr>
         <w:trPr>
-          <w:cnfStyle w:val="000000010000" w:firstRow="0" w:lastRow="0" w:firstColumn="0" w:lastColumn="0" w:oddVBand="0" w:evenVBand="0" w:oddHBand="0" w:evenHBand="1" w:firstRowFirstColumn="0" w:firstRowLastColumn="0" w:lastRowFirstColumn="0" w:lastRowLastColumn="0"/>
+          <w:cnfStyle w:val="000000100000" w:firstRow="0" w:lastRow="0" w:firstColumn="0" w:lastColumn="0" w:oddVBand="0" w:evenVBand="0" w:oddHBand="1" w:evenHBand="0" w:firstRowFirstColumn="0" w:firstRowLastColumn="0" w:lastRowFirstColumn="0" w:lastRowLastColumn="0"/>
         </w:trPr>
         <w:tc>
           <w:tcPr>
@@ -12676,8 +14415,6 @@
               </w:rPr>
               <w:t>_</w:t>
             </w:r>
-            <w:bookmarkStart w:id="29" w:name="_GoBack"/>
-            <w:bookmarkEnd w:id="29"/>
             <w:r>
               <w:rPr>
                 <w:rFonts w:ascii="Arial" w:hAnsi="Arial"/>
@@ -12690,7 +14427,7 @@
       </w:tr>
       <w:tr>
         <w:trPr>
-          <w:cnfStyle w:val="000000100000" w:firstRow="0" w:lastRow="0" w:firstColumn="0" w:lastColumn="0" w:oddVBand="0" w:evenVBand="0" w:oddHBand="1" w:evenHBand="0" w:firstRowFirstColumn="0" w:firstRowLastColumn="0" w:lastRowFirstColumn="0" w:lastRowLastColumn="0"/>
+          <w:cnfStyle w:val="000000010000" w:firstRow="0" w:lastRow="0" w:firstColumn="0" w:lastColumn="0" w:oddVBand="0" w:evenVBand="0" w:oddHBand="0" w:evenHBand="1" w:firstRowFirstColumn="0" w:firstRowLastColumn="0" w:lastRowFirstColumn="0" w:lastRowLastColumn="0"/>
         </w:trPr>
         <w:tc>
           <w:tcPr>
@@ -14109,6 +15846,121 @@
     </w:lvl>
   </w:abstractNum>
   <w:abstractNum w:abstractNumId="8">
+    <w:nsid w:val="139B49A1"/>
+    <w:multiLevelType w:val="hybridMultilevel"/>
+    <w:tmpl w:val="25EC1E0A"/>
+    <w:lvl w:ilvl="0" w:tplc="BD004DE6">
+      <w:start w:val="1"/>
+      <w:numFmt w:val="decimal"/>
+      <w:lvlText w:val="%1."/>
+      <w:lvlJc w:val="left"/>
+      <w:pPr>
+        <w:ind w:left="720" w:hanging="360"/>
+      </w:pPr>
+      <w:rPr>
+        <w:rFonts w:hint="default"/>
+        <w:b/>
+        <w:i/>
+      </w:rPr>
+    </w:lvl>
+    <w:lvl w:ilvl="1" w:tplc="2C0A0003" w:tentative="1">
+      <w:start w:val="1"/>
+      <w:numFmt w:val="bullet"/>
+      <w:lvlText w:val="o"/>
+      <w:lvlJc w:val="left"/>
+      <w:pPr>
+        <w:ind w:left="1440" w:hanging="360"/>
+      </w:pPr>
+      <w:rPr>
+        <w:rFonts w:ascii="Courier New" w:hAnsi="Courier New" w:cs="Courier New" w:hint="default"/>
+      </w:rPr>
+    </w:lvl>
+    <w:lvl w:ilvl="2" w:tplc="2C0A0005" w:tentative="1">
+      <w:start w:val="1"/>
+      <w:numFmt w:val="bullet"/>
+      <w:lvlText w:val=""/>
+      <w:lvlJc w:val="left"/>
+      <w:pPr>
+        <w:ind w:left="2160" w:hanging="360"/>
+      </w:pPr>
+      <w:rPr>
+        <w:rFonts w:ascii="Wingdings" w:hAnsi="Wingdings" w:hint="default"/>
+      </w:rPr>
+    </w:lvl>
+    <w:lvl w:ilvl="3" w:tplc="2C0A0001" w:tentative="1">
+      <w:start w:val="1"/>
+      <w:numFmt w:val="bullet"/>
+      <w:lvlText w:val=""/>
+      <w:lvlJc w:val="left"/>
+      <w:pPr>
+        <w:ind w:left="2880" w:hanging="360"/>
+      </w:pPr>
+      <w:rPr>
+        <w:rFonts w:ascii="Symbol" w:hAnsi="Symbol" w:hint="default"/>
+      </w:rPr>
+    </w:lvl>
+    <w:lvl w:ilvl="4" w:tplc="2C0A0003" w:tentative="1">
+      <w:start w:val="1"/>
+      <w:numFmt w:val="bullet"/>
+      <w:lvlText w:val="o"/>
+      <w:lvlJc w:val="left"/>
+      <w:pPr>
+        <w:ind w:left="3600" w:hanging="360"/>
+      </w:pPr>
+      <w:rPr>
+        <w:rFonts w:ascii="Courier New" w:hAnsi="Courier New" w:cs="Courier New" w:hint="default"/>
+      </w:rPr>
+    </w:lvl>
+    <w:lvl w:ilvl="5" w:tplc="2C0A0005" w:tentative="1">
+      <w:start w:val="1"/>
+      <w:numFmt w:val="bullet"/>
+      <w:lvlText w:val=""/>
+      <w:lvlJc w:val="left"/>
+      <w:pPr>
+        <w:ind w:left="4320" w:hanging="360"/>
+      </w:pPr>
+      <w:rPr>
+        <w:rFonts w:ascii="Wingdings" w:hAnsi="Wingdings" w:hint="default"/>
+      </w:rPr>
+    </w:lvl>
+    <w:lvl w:ilvl="6" w:tplc="2C0A0001" w:tentative="1">
+      <w:start w:val="1"/>
+      <w:numFmt w:val="bullet"/>
+      <w:lvlText w:val=""/>
+      <w:lvlJc w:val="left"/>
+      <w:pPr>
+        <w:ind w:left="5040" w:hanging="360"/>
+      </w:pPr>
+      <w:rPr>
+        <w:rFonts w:ascii="Symbol" w:hAnsi="Symbol" w:hint="default"/>
+      </w:rPr>
+    </w:lvl>
+    <w:lvl w:ilvl="7" w:tplc="2C0A0003" w:tentative="1">
+      <w:start w:val="1"/>
+      <w:numFmt w:val="bullet"/>
+      <w:lvlText w:val="o"/>
+      <w:lvlJc w:val="left"/>
+      <w:pPr>
+        <w:ind w:left="5760" w:hanging="360"/>
+      </w:pPr>
+      <w:rPr>
+        <w:rFonts w:ascii="Courier New" w:hAnsi="Courier New" w:cs="Courier New" w:hint="default"/>
+      </w:rPr>
+    </w:lvl>
+    <w:lvl w:ilvl="8" w:tplc="2C0A0005" w:tentative="1">
+      <w:start w:val="1"/>
+      <w:numFmt w:val="bullet"/>
+      <w:lvlText w:val=""/>
+      <w:lvlJc w:val="left"/>
+      <w:pPr>
+        <w:ind w:left="6480" w:hanging="360"/>
+      </w:pPr>
+      <w:rPr>
+        <w:rFonts w:ascii="Wingdings" w:hAnsi="Wingdings" w:hint="default"/>
+      </w:rPr>
+    </w:lvl>
+  </w:abstractNum>
+  <w:abstractNum w:abstractNumId="9">
     <w:nsid w:val="1B054E6B"/>
     <w:multiLevelType w:val="hybridMultilevel"/>
     <w:tmpl w:val="25EC1E0A"/>
@@ -14223,7 +16075,7 @@
       </w:rPr>
     </w:lvl>
   </w:abstractNum>
-  <w:abstractNum w:abstractNumId="9">
+  <w:abstractNum w:abstractNumId="10">
     <w:nsid w:val="221E235E"/>
     <w:multiLevelType w:val="hybridMultilevel"/>
     <w:tmpl w:val="25EC1E0A"/>
@@ -14338,7 +16190,7 @@
       </w:rPr>
     </w:lvl>
   </w:abstractNum>
-  <w:abstractNum w:abstractNumId="10">
+  <w:abstractNum w:abstractNumId="11">
     <w:nsid w:val="255F5799"/>
     <w:multiLevelType w:val="hybridMultilevel"/>
     <w:tmpl w:val="B8F40458"/>
@@ -14424,7 +16276,7 @@
       </w:pPr>
     </w:lvl>
   </w:abstractNum>
-  <w:abstractNum w:abstractNumId="11">
+  <w:abstractNum w:abstractNumId="12">
     <w:nsid w:val="2BC426D6"/>
     <w:multiLevelType w:val="hybridMultilevel"/>
     <w:tmpl w:val="37C4D09E"/>
@@ -14537,7 +16389,7 @@
       </w:rPr>
     </w:lvl>
   </w:abstractNum>
-  <w:abstractNum w:abstractNumId="12">
+  <w:abstractNum w:abstractNumId="13">
     <w:nsid w:val="32BF1181"/>
     <w:multiLevelType w:val="hybridMultilevel"/>
     <w:tmpl w:val="25EC1E0A"/>
@@ -14652,7 +16504,7 @@
       </w:rPr>
     </w:lvl>
   </w:abstractNum>
-  <w:abstractNum w:abstractNumId="13">
+  <w:abstractNum w:abstractNumId="14">
     <w:nsid w:val="32DC5159"/>
     <w:multiLevelType w:val="hybridMultilevel"/>
     <w:tmpl w:val="25EC1E0A"/>
@@ -14767,7 +16619,7 @@
       </w:rPr>
     </w:lvl>
   </w:abstractNum>
-  <w:abstractNum w:abstractNumId="14">
+  <w:abstractNum w:abstractNumId="15">
     <w:nsid w:val="3B766C06"/>
     <w:multiLevelType w:val="hybridMultilevel"/>
     <w:tmpl w:val="25EC1E0A"/>
@@ -14777,7 +16629,7 @@
       <w:lvlText w:val="%1."/>
       <w:lvlJc w:val="left"/>
       <w:pPr>
-        <w:ind w:left="720" w:hanging="360"/>
+        <w:ind w:left="644" w:hanging="360"/>
       </w:pPr>
       <w:rPr>
         <w:rFonts w:hint="default"/>
@@ -14882,7 +16734,7 @@
       </w:rPr>
     </w:lvl>
   </w:abstractNum>
-  <w:abstractNum w:abstractNumId="15">
+  <w:abstractNum w:abstractNumId="16">
     <w:nsid w:val="423A778B"/>
     <w:multiLevelType w:val="hybridMultilevel"/>
     <w:tmpl w:val="25EC1E0A"/>
@@ -14997,7 +16849,7 @@
       </w:rPr>
     </w:lvl>
   </w:abstractNum>
-  <w:abstractNum w:abstractNumId="16">
+  <w:abstractNum w:abstractNumId="17">
     <w:nsid w:val="4706053A"/>
     <w:multiLevelType w:val="hybridMultilevel"/>
     <w:tmpl w:val="25EC1E0A"/>
@@ -15112,7 +16964,7 @@
       </w:rPr>
     </w:lvl>
   </w:abstractNum>
-  <w:abstractNum w:abstractNumId="17">
+  <w:abstractNum w:abstractNumId="18">
     <w:nsid w:val="487036EC"/>
     <w:multiLevelType w:val="hybridMultilevel"/>
     <w:tmpl w:val="BDFE724A"/>
@@ -15198,7 +17050,7 @@
       </w:pPr>
     </w:lvl>
   </w:abstractNum>
-  <w:abstractNum w:abstractNumId="18">
+  <w:abstractNum w:abstractNumId="19">
     <w:nsid w:val="56A702C6"/>
     <w:multiLevelType w:val="hybridMultilevel"/>
     <w:tmpl w:val="25EC1E0A"/>
@@ -15313,7 +17165,122 @@
       </w:rPr>
     </w:lvl>
   </w:abstractNum>
-  <w:abstractNum w:abstractNumId="19">
+  <w:abstractNum w:abstractNumId="20">
+    <w:nsid w:val="57896068"/>
+    <w:multiLevelType w:val="hybridMultilevel"/>
+    <w:tmpl w:val="25EC1E0A"/>
+    <w:lvl w:ilvl="0" w:tplc="BD004DE6">
+      <w:start w:val="1"/>
+      <w:numFmt w:val="decimal"/>
+      <w:lvlText w:val="%1."/>
+      <w:lvlJc w:val="left"/>
+      <w:pPr>
+        <w:ind w:left="786" w:hanging="360"/>
+      </w:pPr>
+      <w:rPr>
+        <w:rFonts w:hint="default"/>
+        <w:b/>
+        <w:i/>
+      </w:rPr>
+    </w:lvl>
+    <w:lvl w:ilvl="1" w:tplc="2C0A0003" w:tentative="1">
+      <w:start w:val="1"/>
+      <w:numFmt w:val="bullet"/>
+      <w:lvlText w:val="o"/>
+      <w:lvlJc w:val="left"/>
+      <w:pPr>
+        <w:ind w:left="1440" w:hanging="360"/>
+      </w:pPr>
+      <w:rPr>
+        <w:rFonts w:ascii="Courier New" w:hAnsi="Courier New" w:cs="Courier New" w:hint="default"/>
+      </w:rPr>
+    </w:lvl>
+    <w:lvl w:ilvl="2" w:tplc="2C0A0005" w:tentative="1">
+      <w:start w:val="1"/>
+      <w:numFmt w:val="bullet"/>
+      <w:lvlText w:val=""/>
+      <w:lvlJc w:val="left"/>
+      <w:pPr>
+        <w:ind w:left="2160" w:hanging="360"/>
+      </w:pPr>
+      <w:rPr>
+        <w:rFonts w:ascii="Wingdings" w:hAnsi="Wingdings" w:hint="default"/>
+      </w:rPr>
+    </w:lvl>
+    <w:lvl w:ilvl="3" w:tplc="2C0A0001" w:tentative="1">
+      <w:start w:val="1"/>
+      <w:numFmt w:val="bullet"/>
+      <w:lvlText w:val=""/>
+      <w:lvlJc w:val="left"/>
+      <w:pPr>
+        <w:ind w:left="2880" w:hanging="360"/>
+      </w:pPr>
+      <w:rPr>
+        <w:rFonts w:ascii="Symbol" w:hAnsi="Symbol" w:hint="default"/>
+      </w:rPr>
+    </w:lvl>
+    <w:lvl w:ilvl="4" w:tplc="2C0A0003" w:tentative="1">
+      <w:start w:val="1"/>
+      <w:numFmt w:val="bullet"/>
+      <w:lvlText w:val="o"/>
+      <w:lvlJc w:val="left"/>
+      <w:pPr>
+        <w:ind w:left="3600" w:hanging="360"/>
+      </w:pPr>
+      <w:rPr>
+        <w:rFonts w:ascii="Courier New" w:hAnsi="Courier New" w:cs="Courier New" w:hint="default"/>
+      </w:rPr>
+    </w:lvl>
+    <w:lvl w:ilvl="5" w:tplc="2C0A0005" w:tentative="1">
+      <w:start w:val="1"/>
+      <w:numFmt w:val="bullet"/>
+      <w:lvlText w:val=""/>
+      <w:lvlJc w:val="left"/>
+      <w:pPr>
+        <w:ind w:left="4320" w:hanging="360"/>
+      </w:pPr>
+      <w:rPr>
+        <w:rFonts w:ascii="Wingdings" w:hAnsi="Wingdings" w:hint="default"/>
+      </w:rPr>
+    </w:lvl>
+    <w:lvl w:ilvl="6" w:tplc="2C0A0001" w:tentative="1">
+      <w:start w:val="1"/>
+      <w:numFmt w:val="bullet"/>
+      <w:lvlText w:val=""/>
+      <w:lvlJc w:val="left"/>
+      <w:pPr>
+        <w:ind w:left="5040" w:hanging="360"/>
+      </w:pPr>
+      <w:rPr>
+        <w:rFonts w:ascii="Symbol" w:hAnsi="Symbol" w:hint="default"/>
+      </w:rPr>
+    </w:lvl>
+    <w:lvl w:ilvl="7" w:tplc="2C0A0003" w:tentative="1">
+      <w:start w:val="1"/>
+      <w:numFmt w:val="bullet"/>
+      <w:lvlText w:val="o"/>
+      <w:lvlJc w:val="left"/>
+      <w:pPr>
+        <w:ind w:left="5760" w:hanging="360"/>
+      </w:pPr>
+      <w:rPr>
+        <w:rFonts w:ascii="Courier New" w:hAnsi="Courier New" w:cs="Courier New" w:hint="default"/>
+      </w:rPr>
+    </w:lvl>
+    <w:lvl w:ilvl="8" w:tplc="2C0A0005" w:tentative="1">
+      <w:start w:val="1"/>
+      <w:numFmt w:val="bullet"/>
+      <w:lvlText w:val=""/>
+      <w:lvlJc w:val="left"/>
+      <w:pPr>
+        <w:ind w:left="6480" w:hanging="360"/>
+      </w:pPr>
+      <w:rPr>
+        <w:rFonts w:ascii="Wingdings" w:hAnsi="Wingdings" w:hint="default"/>
+      </w:rPr>
+    </w:lvl>
+  </w:abstractNum>
+  <w:abstractNum w:abstractNumId="21">
     <w:nsid w:val="59392E6D"/>
     <w:multiLevelType w:val="hybridMultilevel"/>
     <w:tmpl w:val="25EC1E0A"/>
@@ -15428,7 +17395,7 @@
       </w:rPr>
     </w:lvl>
   </w:abstractNum>
-  <w:abstractNum w:abstractNumId="20">
+  <w:abstractNum w:abstractNumId="22">
     <w:nsid w:val="62534845"/>
     <w:multiLevelType w:val="hybridMultilevel"/>
     <w:tmpl w:val="25EC1E0A"/>
@@ -15543,7 +17510,7 @@
       </w:rPr>
     </w:lvl>
   </w:abstractNum>
-  <w:abstractNum w:abstractNumId="21">
+  <w:abstractNum w:abstractNumId="23">
     <w:nsid w:val="6C71778C"/>
     <w:multiLevelType w:val="singleLevel"/>
     <w:tmpl w:val="C966EFC0"/>
@@ -15561,7 +17528,7 @@
       </w:rPr>
     </w:lvl>
   </w:abstractNum>
-  <w:abstractNum w:abstractNumId="22">
+  <w:abstractNum w:abstractNumId="24">
     <w:nsid w:val="708E589C"/>
     <w:multiLevelType w:val="multilevel"/>
     <w:tmpl w:val="381042DE"/>
@@ -15701,7 +17668,122 @@
       </w:rPr>
     </w:lvl>
   </w:abstractNum>
-  <w:abstractNum w:abstractNumId="23">
+  <w:abstractNum w:abstractNumId="25">
+    <w:nsid w:val="72D403CA"/>
+    <w:multiLevelType w:val="hybridMultilevel"/>
+    <w:tmpl w:val="25EC1E0A"/>
+    <w:lvl w:ilvl="0" w:tplc="BD004DE6">
+      <w:start w:val="1"/>
+      <w:numFmt w:val="decimal"/>
+      <w:lvlText w:val="%1."/>
+      <w:lvlJc w:val="left"/>
+      <w:pPr>
+        <w:ind w:left="720" w:hanging="360"/>
+      </w:pPr>
+      <w:rPr>
+        <w:rFonts w:hint="default"/>
+        <w:b/>
+        <w:i/>
+      </w:rPr>
+    </w:lvl>
+    <w:lvl w:ilvl="1" w:tplc="2C0A0003" w:tentative="1">
+      <w:start w:val="1"/>
+      <w:numFmt w:val="bullet"/>
+      <w:lvlText w:val="o"/>
+      <w:lvlJc w:val="left"/>
+      <w:pPr>
+        <w:ind w:left="1440" w:hanging="360"/>
+      </w:pPr>
+      <w:rPr>
+        <w:rFonts w:ascii="Courier New" w:hAnsi="Courier New" w:cs="Courier New" w:hint="default"/>
+      </w:rPr>
+    </w:lvl>
+    <w:lvl w:ilvl="2" w:tplc="2C0A0005" w:tentative="1">
+      <w:start w:val="1"/>
+      <w:numFmt w:val="bullet"/>
+      <w:lvlText w:val=""/>
+      <w:lvlJc w:val="left"/>
+      <w:pPr>
+        <w:ind w:left="2160" w:hanging="360"/>
+      </w:pPr>
+      <w:rPr>
+        <w:rFonts w:ascii="Wingdings" w:hAnsi="Wingdings" w:hint="default"/>
+      </w:rPr>
+    </w:lvl>
+    <w:lvl w:ilvl="3" w:tplc="2C0A0001" w:tentative="1">
+      <w:start w:val="1"/>
+      <w:numFmt w:val="bullet"/>
+      <w:lvlText w:val=""/>
+      <w:lvlJc w:val="left"/>
+      <w:pPr>
+        <w:ind w:left="2880" w:hanging="360"/>
+      </w:pPr>
+      <w:rPr>
+        <w:rFonts w:ascii="Symbol" w:hAnsi="Symbol" w:hint="default"/>
+      </w:rPr>
+    </w:lvl>
+    <w:lvl w:ilvl="4" w:tplc="2C0A0003" w:tentative="1">
+      <w:start w:val="1"/>
+      <w:numFmt w:val="bullet"/>
+      <w:lvlText w:val="o"/>
+      <w:lvlJc w:val="left"/>
+      <w:pPr>
+        <w:ind w:left="3600" w:hanging="360"/>
+      </w:pPr>
+      <w:rPr>
+        <w:rFonts w:ascii="Courier New" w:hAnsi="Courier New" w:cs="Courier New" w:hint="default"/>
+      </w:rPr>
+    </w:lvl>
+    <w:lvl w:ilvl="5" w:tplc="2C0A0005" w:tentative="1">
+      <w:start w:val="1"/>
+      <w:numFmt w:val="bullet"/>
+      <w:lvlText w:val=""/>
+      <w:lvlJc w:val="left"/>
+      <w:pPr>
+        <w:ind w:left="4320" w:hanging="360"/>
+      </w:pPr>
+      <w:rPr>
+        <w:rFonts w:ascii="Wingdings" w:hAnsi="Wingdings" w:hint="default"/>
+      </w:rPr>
+    </w:lvl>
+    <w:lvl w:ilvl="6" w:tplc="2C0A0001" w:tentative="1">
+      <w:start w:val="1"/>
+      <w:numFmt w:val="bullet"/>
+      <w:lvlText w:val=""/>
+      <w:lvlJc w:val="left"/>
+      <w:pPr>
+        <w:ind w:left="5040" w:hanging="360"/>
+      </w:pPr>
+      <w:rPr>
+        <w:rFonts w:ascii="Symbol" w:hAnsi="Symbol" w:hint="default"/>
+      </w:rPr>
+    </w:lvl>
+    <w:lvl w:ilvl="7" w:tplc="2C0A0003" w:tentative="1">
+      <w:start w:val="1"/>
+      <w:numFmt w:val="bullet"/>
+      <w:lvlText w:val="o"/>
+      <w:lvlJc w:val="left"/>
+      <w:pPr>
+        <w:ind w:left="5760" w:hanging="360"/>
+      </w:pPr>
+      <w:rPr>
+        <w:rFonts w:ascii="Courier New" w:hAnsi="Courier New" w:cs="Courier New" w:hint="default"/>
+      </w:rPr>
+    </w:lvl>
+    <w:lvl w:ilvl="8" w:tplc="2C0A0005" w:tentative="1">
+      <w:start w:val="1"/>
+      <w:numFmt w:val="bullet"/>
+      <w:lvlText w:val=""/>
+      <w:lvlJc w:val="left"/>
+      <w:pPr>
+        <w:ind w:left="6480" w:hanging="360"/>
+      </w:pPr>
+      <w:rPr>
+        <w:rFonts w:ascii="Wingdings" w:hAnsi="Wingdings" w:hint="default"/>
+      </w:rPr>
+    </w:lvl>
+  </w:abstractNum>
+  <w:abstractNum w:abstractNumId="26">
     <w:nsid w:val="7A241B66"/>
     <w:multiLevelType w:val="hybridMultilevel"/>
     <w:tmpl w:val="8110B398"/>
@@ -15838,7 +17920,7 @@
       </w:rPr>
     </w:lvl>
   </w:abstractNum>
-  <w:abstractNum w:abstractNumId="24">
+  <w:abstractNum w:abstractNumId="27">
     <w:nsid w:val="7BA403D3"/>
     <w:multiLevelType w:val="hybridMultilevel"/>
     <w:tmpl w:val="D536381A"/>
@@ -15978,7 +18060,7 @@
       </w:rPr>
     </w:lvl>
   </w:abstractNum>
-  <w:abstractNum w:abstractNumId="25">
+  <w:abstractNum w:abstractNumId="28">
     <w:nsid w:val="7C7E453F"/>
     <w:multiLevelType w:val="hybridMultilevel"/>
     <w:tmpl w:val="6504E5F2"/>
@@ -16091,7 +18173,7 @@
       </w:rPr>
     </w:lvl>
   </w:abstractNum>
-  <w:abstractNum w:abstractNumId="26">
+  <w:abstractNum w:abstractNumId="29">
     <w:nsid w:val="7DD64906"/>
     <w:multiLevelType w:val="hybridMultilevel"/>
     <w:tmpl w:val="795E7434"/>
@@ -16206,16 +18288,16 @@
     </w:lvl>
   </w:abstractNum>
   <w:num w:numId="1">
-    <w:abstractNumId w:val="10"/>
+    <w:abstractNumId w:val="11"/>
   </w:num>
   <w:num w:numId="2">
-    <w:abstractNumId w:val="17"/>
+    <w:abstractNumId w:val="18"/>
   </w:num>
   <w:num w:numId="3">
-    <w:abstractNumId w:val="17"/>
+    <w:abstractNumId w:val="18"/>
   </w:num>
   <w:num w:numId="4">
-    <w:abstractNumId w:val="17"/>
+    <w:abstractNumId w:val="18"/>
   </w:num>
   <w:num w:numId="5">
     <w:abstractNumId w:val="1"/>
@@ -16230,28 +18312,28 @@
     <w:abstractNumId w:val="0"/>
   </w:num>
   <w:num w:numId="9">
-    <w:abstractNumId w:val="22"/>
+    <w:abstractNumId w:val="24"/>
   </w:num>
   <w:num w:numId="10">
-    <w:abstractNumId w:val="26"/>
+    <w:abstractNumId w:val="29"/>
   </w:num>
   <w:num w:numId="11">
     <w:abstractNumId w:val="6"/>
   </w:num>
   <w:num w:numId="12">
-    <w:abstractNumId w:val="21"/>
+    <w:abstractNumId w:val="23"/>
   </w:num>
   <w:num w:numId="13">
     <w:abstractNumId w:val="4"/>
   </w:num>
   <w:num w:numId="14">
-    <w:abstractNumId w:val="24"/>
+    <w:abstractNumId w:val="27"/>
   </w:num>
   <w:num w:numId="15">
-    <w:abstractNumId w:val="23"/>
+    <w:abstractNumId w:val="26"/>
   </w:num>
   <w:num w:numId="16">
-    <w:abstractNumId w:val="25"/>
+    <w:abstractNumId w:val="28"/>
   </w:num>
   <w:num w:numId="17">
     <w:abstractNumId w:val="5"/>
@@ -16260,37 +18342,46 @@
     <w:abstractNumId w:val="7"/>
   </w:num>
   <w:num w:numId="19">
-    <w:abstractNumId w:val="11"/>
+    <w:abstractNumId w:val="12"/>
   </w:num>
   <w:num w:numId="20">
+    <w:abstractNumId w:val="15"/>
+  </w:num>
+  <w:num w:numId="21">
+    <w:abstractNumId w:val="10"/>
+  </w:num>
+  <w:num w:numId="22">
+    <w:abstractNumId w:val="22"/>
+  </w:num>
+  <w:num w:numId="23">
+    <w:abstractNumId w:val="13"/>
+  </w:num>
+  <w:num w:numId="24">
+    <w:abstractNumId w:val="21"/>
+  </w:num>
+  <w:num w:numId="25">
     <w:abstractNumId w:val="14"/>
   </w:num>
-  <w:num w:numId="21">
+  <w:num w:numId="26">
+    <w:abstractNumId w:val="16"/>
+  </w:num>
+  <w:num w:numId="27">
     <w:abstractNumId w:val="9"/>
   </w:num>
-  <w:num w:numId="22">
+  <w:num w:numId="28">
+    <w:abstractNumId w:val="17"/>
+  </w:num>
+  <w:num w:numId="29">
+    <w:abstractNumId w:val="19"/>
+  </w:num>
+  <w:num w:numId="30">
     <w:abstractNumId w:val="20"/>
   </w:num>
-  <w:num w:numId="23">
-    <w:abstractNumId w:val="12"/>
-  </w:num>
-  <w:num w:numId="24">
-    <w:abstractNumId w:val="19"/>
-  </w:num>
-  <w:num w:numId="25">
-    <w:abstractNumId w:val="13"/>
-  </w:num>
-  <w:num w:numId="26">
-    <w:abstractNumId w:val="15"/>
-  </w:num>
-  <w:num w:numId="27">
+  <w:num w:numId="31">
     <w:abstractNumId w:val="8"/>
   </w:num>
-  <w:num w:numId="28">
-    <w:abstractNumId w:val="16"/>
-  </w:num>
-  <w:num w:numId="29">
-    <w:abstractNumId w:val="18"/>
+  <w:num w:numId="32">
+    <w:abstractNumId w:val="25"/>
   </w:num>
 </w:numbering>
 </file>
@@ -16649,7 +18740,6 @@
   <w:style w:type="character" w:default="1" w:styleId="Fuentedeprrafopredeter">
     <w:name w:val="Default Paragraph Font"/>
     <w:uiPriority w:val="1"/>
-    <w:semiHidden/>
     <w:unhideWhenUsed/>
   </w:style>
   <w:style w:type="table" w:default="1" w:styleId="Tablanormal">
@@ -18186,7 +20276,7 @@
 </file>
 
 <file path=customXml/itemProps2.xml><?xml version="1.0" encoding="utf-8"?>
-<ds:datastoreItem xmlns:ds="http://schemas.openxmlformats.org/officeDocument/2006/customXml" ds:itemID="{C347BC5C-5992-4997-BA26-6EF33125F234}">
+<ds:datastoreItem xmlns:ds="http://schemas.openxmlformats.org/officeDocument/2006/customXml" ds:itemID="{F76C1079-12B0-4652-A2DE-580E55C77114}">
   <ds:schemaRefs>
     <ds:schemaRef ds:uri="http://schemas.openxmlformats.org/officeDocument/2006/bibliography"/>
   </ds:schemaRefs>

</xml_diff>

<commit_message>
Mas actualizaciones a los Casos de Prueba
Cambios y creacion de nuevos "Elementos de Prueba" para los casos de prueba.
</commit_message>
<xml_diff>
--- a/Pruebas/Casos de Prueba/CP001 – ABM Servicios.docx
+++ b/Pruebas/Casos de Prueba/CP001 – ABM Servicios.docx
@@ -155,6 +155,7 @@
             <w:dataBinding w:prefixMappings="xmlns:ns0='http://schemas.openxmlformats.org/package/2006/metadata/core-properties' xmlns:ns1='http://purl.org/dc/elements/1.1/'" w:xpath="/ns0:coreProperties[1]/ns1:title[1]" w:storeItemID="{6C3C8BC8-F283-45AE-878A-BAB7291924A1}"/>
             <w:text/>
           </w:sdtPr>
+          <w:sdtEndPr/>
           <w:sdtContent>
             <w:p>
               <w:pPr>
@@ -216,6 +217,7 @@
             <w:dataBinding w:prefixMappings="xmlns:ns0='http://schemas.openxmlformats.org/package/2006/metadata/core-properties' xmlns:ns1='http://purl.org/dc/elements/1.1/'" w:xpath="/ns0:coreProperties[1]/ns1:subject[1]" w:storeItemID="{6C3C8BC8-F283-45AE-878A-BAB7291924A1}"/>
             <w:text/>
           </w:sdtPr>
+          <w:sdtEndPr/>
           <w:sdtContent>
             <w:p>
               <w:pPr>
@@ -267,6 +269,7 @@
             <w:dataBinding w:prefixMappings="xmlns:ns0='http://schemas.openxmlformats.org/officeDocument/2006/extended-properties' " w:xpath="/ns0:Properties[1]/ns0:Company[1]" w:storeItemID="{6668398D-A668-4E3E-A5EB-62B293D839F1}"/>
             <w:text/>
           </w:sdtPr>
+          <w:sdtEndPr/>
           <w:sdtContent>
             <w:p>
               <w:pPr>
@@ -288,6 +291,7 @@
             <w:dataBinding w:prefixMappings="xmlns:ns0='http://schemas.openxmlformats.org/package/2006/metadata/core-properties' xmlns:ns1='http://purl.org/dc/elements/1.1/'" w:xpath="/ns0:coreProperties[1]/ns1:creator[1]" w:storeItemID="{6C3C8BC8-F283-45AE-878A-BAB7291924A1}"/>
             <w:text/>
           </w:sdtPr>
+          <w:sdtEndPr/>
           <w:sdtContent>
             <w:p>
               <w:pPr>
@@ -888,6 +892,7 @@
           <w:docPartUnique/>
         </w:docPartObj>
       </w:sdtPr>
+      <w:sdtEndPr/>
       <w:sdtContent>
         <w:p>
           <w:pPr>
@@ -908,6 +913,8 @@
             <w:t>Tabla de contenido</w:t>
           </w:r>
         </w:p>
+        <w:bookmarkStart w:id="0" w:name="_GoBack"/>
+        <w:bookmarkEnd w:id="0"/>
         <w:p>
           <w:pPr>
             <w:pStyle w:val="TDC1"/>
@@ -930,7 +937,7 @@
           <w:r>
             <w:fldChar w:fldCharType="separate"/>
           </w:r>
-          <w:hyperlink w:anchor="_Toc497361375" w:history="1">
+          <w:hyperlink w:anchor="_Toc499171658" w:history="1">
             <w:r>
               <w:rPr>
                 <w:rStyle w:val="Hipervnculo"/>
@@ -957,7 +964,7 @@
                 <w:noProof/>
                 <w:webHidden/>
               </w:rPr>
-              <w:instrText xml:space="preserve"> PAGEREF _Toc497361375 \h </w:instrText>
+              <w:instrText xml:space="preserve"> PAGEREF _Toc499171658 \h </w:instrText>
             </w:r>
             <w:r>
               <w:rPr>
@@ -1001,7 +1008,7 @@
               <w:lang w:val="es-AR" w:eastAsia="es-AR"/>
             </w:rPr>
           </w:pPr>
-          <w:hyperlink w:anchor="_Toc497361376" w:history="1">
+          <w:hyperlink w:anchor="_Toc499171659" w:history="1">
             <w:r>
               <w:rPr>
                 <w:rStyle w:val="Hipervnculo"/>
@@ -1028,7 +1035,7 @@
                 <w:noProof/>
                 <w:webHidden/>
               </w:rPr>
-              <w:instrText xml:space="preserve"> PAGEREF _Toc497361376 \h </w:instrText>
+              <w:instrText xml:space="preserve"> PAGEREF _Toc499171659 \h </w:instrText>
             </w:r>
             <w:r>
               <w:rPr>
@@ -1072,7 +1079,7 @@
               <w:lang w:val="es-AR" w:eastAsia="es-AR"/>
             </w:rPr>
           </w:pPr>
-          <w:hyperlink w:anchor="_Toc497361377" w:history="1">
+          <w:hyperlink w:anchor="_Toc499171660" w:history="1">
             <w:r>
               <w:rPr>
                 <w:rStyle w:val="Hipervnculo"/>
@@ -1099,7 +1106,7 @@
                 <w:noProof/>
                 <w:webHidden/>
               </w:rPr>
-              <w:instrText xml:space="preserve"> PAGEREF _Toc497361377 \h </w:instrText>
+              <w:instrText xml:space="preserve"> PAGEREF _Toc499171660 \h </w:instrText>
             </w:r>
             <w:r>
               <w:rPr>
@@ -1143,7 +1150,7 @@
               <w:lang w:val="es-AR" w:eastAsia="es-AR"/>
             </w:rPr>
           </w:pPr>
-          <w:hyperlink w:anchor="_Toc497361378" w:history="1">
+          <w:hyperlink w:anchor="_Toc499171661" w:history="1">
             <w:r>
               <w:rPr>
                 <w:rStyle w:val="Hipervnculo"/>
@@ -1170,7 +1177,7 @@
                 <w:noProof/>
                 <w:webHidden/>
               </w:rPr>
-              <w:instrText xml:space="preserve"> PAGEREF _Toc497361378 \h </w:instrText>
+              <w:instrText xml:space="preserve"> PAGEREF _Toc499171661 \h </w:instrText>
             </w:r>
             <w:r>
               <w:rPr>
@@ -1190,7 +1197,7 @@
                 <w:noProof/>
                 <w:webHidden/>
               </w:rPr>
-              <w:t>6</w:t>
+              <w:t>7</w:t>
             </w:r>
             <w:r>
               <w:rPr>
@@ -1214,7 +1221,7 @@
               <w:lang w:val="es-AR" w:eastAsia="es-AR"/>
             </w:rPr>
           </w:pPr>
-          <w:hyperlink w:anchor="_Toc497361379" w:history="1">
+          <w:hyperlink w:anchor="_Toc499171662" w:history="1">
             <w:r>
               <w:rPr>
                 <w:rStyle w:val="Hipervnculo"/>
@@ -1241,7 +1248,7 @@
                 <w:noProof/>
                 <w:webHidden/>
               </w:rPr>
-              <w:instrText xml:space="preserve"> PAGEREF _Toc497361379 \h </w:instrText>
+              <w:instrText xml:space="preserve"> PAGEREF _Toc499171662 \h </w:instrText>
             </w:r>
             <w:r>
               <w:rPr>
@@ -1261,7 +1268,7 @@
                 <w:noProof/>
                 <w:webHidden/>
               </w:rPr>
-              <w:t>6</w:t>
+              <w:t>7</w:t>
             </w:r>
             <w:r>
               <w:rPr>
@@ -1285,7 +1292,7 @@
               <w:lang w:val="es-AR" w:eastAsia="es-AR"/>
             </w:rPr>
           </w:pPr>
-          <w:hyperlink w:anchor="_Toc497361380" w:history="1">
+          <w:hyperlink w:anchor="_Toc499171663" w:history="1">
             <w:r>
               <w:rPr>
                 <w:rStyle w:val="Hipervnculo"/>
@@ -1312,7 +1319,7 @@
                 <w:noProof/>
                 <w:webHidden/>
               </w:rPr>
-              <w:instrText xml:space="preserve"> PAGEREF _Toc497361380 \h </w:instrText>
+              <w:instrText xml:space="preserve"> PAGEREF _Toc499171663 \h </w:instrText>
             </w:r>
             <w:r>
               <w:rPr>
@@ -1332,7 +1339,7 @@
                 <w:noProof/>
                 <w:webHidden/>
               </w:rPr>
-              <w:t>6</w:t>
+              <w:t>7</w:t>
             </w:r>
             <w:r>
               <w:rPr>
@@ -1356,7 +1363,7 @@
               <w:lang w:val="es-AR" w:eastAsia="es-AR"/>
             </w:rPr>
           </w:pPr>
-          <w:hyperlink w:anchor="_Toc497361381" w:history="1">
+          <w:hyperlink w:anchor="_Toc499171664" w:history="1">
             <w:r>
               <w:rPr>
                 <w:rStyle w:val="Hipervnculo"/>
@@ -1383,7 +1390,7 @@
                 <w:noProof/>
                 <w:webHidden/>
               </w:rPr>
-              <w:instrText xml:space="preserve"> PAGEREF _Toc497361381 \h </w:instrText>
+              <w:instrText xml:space="preserve"> PAGEREF _Toc499171664 \h </w:instrText>
             </w:r>
             <w:r>
               <w:rPr>
@@ -1403,7 +1410,7 @@
                 <w:noProof/>
                 <w:webHidden/>
               </w:rPr>
-              <w:t>6</w:t>
+              <w:t>7</w:t>
             </w:r>
             <w:r>
               <w:rPr>
@@ -1427,7 +1434,7 @@
               <w:lang w:val="es-AR" w:eastAsia="es-AR"/>
             </w:rPr>
           </w:pPr>
-          <w:hyperlink w:anchor="_Toc497361382" w:history="1">
+          <w:hyperlink w:anchor="_Toc499171665" w:history="1">
             <w:r>
               <w:rPr>
                 <w:rStyle w:val="Hipervnculo"/>
@@ -1454,7 +1461,7 @@
                 <w:noProof/>
                 <w:webHidden/>
               </w:rPr>
-              <w:instrText xml:space="preserve"> PAGEREF _Toc497361382 \h </w:instrText>
+              <w:instrText xml:space="preserve"> PAGEREF _Toc499171665 \h </w:instrText>
             </w:r>
             <w:r>
               <w:rPr>
@@ -1474,7 +1481,7 @@
                 <w:noProof/>
                 <w:webHidden/>
               </w:rPr>
-              <w:t>6</w:t>
+              <w:t>7</w:t>
             </w:r>
             <w:r>
               <w:rPr>
@@ -1498,7 +1505,7 @@
               <w:lang w:val="es-AR" w:eastAsia="es-AR"/>
             </w:rPr>
           </w:pPr>
-          <w:hyperlink w:anchor="_Toc497361383" w:history="1">
+          <w:hyperlink w:anchor="_Toc499171666" w:history="1">
             <w:r>
               <w:rPr>
                 <w:rStyle w:val="Hipervnculo"/>
@@ -1525,7 +1532,7 @@
                 <w:noProof/>
                 <w:webHidden/>
               </w:rPr>
-              <w:instrText xml:space="preserve"> PAGEREF _Toc497361383 \h </w:instrText>
+              <w:instrText xml:space="preserve"> PAGEREF _Toc499171666 \h </w:instrText>
             </w:r>
             <w:r>
               <w:rPr>
@@ -1545,7 +1552,7 @@
                 <w:noProof/>
                 <w:webHidden/>
               </w:rPr>
-              <w:t>7</w:t>
+              <w:t>8</w:t>
             </w:r>
             <w:r>
               <w:rPr>
@@ -1569,7 +1576,7 @@
               <w:lang w:val="es-AR" w:eastAsia="es-AR"/>
             </w:rPr>
           </w:pPr>
-          <w:hyperlink w:anchor="_Toc497361384" w:history="1">
+          <w:hyperlink w:anchor="_Toc499171667" w:history="1">
             <w:r>
               <w:rPr>
                 <w:rStyle w:val="Hipervnculo"/>
@@ -1596,7 +1603,7 @@
                 <w:noProof/>
                 <w:webHidden/>
               </w:rPr>
-              <w:instrText xml:space="preserve"> PAGEREF _Toc497361384 \h </w:instrText>
+              <w:instrText xml:space="preserve"> PAGEREF _Toc499171667 \h </w:instrText>
             </w:r>
             <w:r>
               <w:rPr>
@@ -1616,7 +1623,7 @@
                 <w:noProof/>
                 <w:webHidden/>
               </w:rPr>
-              <w:t>7</w:t>
+              <w:t>9</w:t>
             </w:r>
             <w:r>
               <w:rPr>
@@ -1640,7 +1647,7 @@
               <w:lang w:val="es-AR" w:eastAsia="es-AR"/>
             </w:rPr>
           </w:pPr>
-          <w:hyperlink w:anchor="_Toc497361385" w:history="1">
+          <w:hyperlink w:anchor="_Toc499171668" w:history="1">
             <w:r>
               <w:rPr>
                 <w:rStyle w:val="Hipervnculo"/>
@@ -1667,7 +1674,7 @@
                 <w:noProof/>
                 <w:webHidden/>
               </w:rPr>
-              <w:instrText xml:space="preserve"> PAGEREF _Toc497361385 \h </w:instrText>
+              <w:instrText xml:space="preserve"> PAGEREF _Toc499171668 \h </w:instrText>
             </w:r>
             <w:r>
               <w:rPr>
@@ -1687,7 +1694,7 @@
                 <w:noProof/>
                 <w:webHidden/>
               </w:rPr>
-              <w:t>7</w:t>
+              <w:t>9</w:t>
             </w:r>
             <w:r>
               <w:rPr>
@@ -1711,7 +1718,7 @@
               <w:lang w:val="es-AR" w:eastAsia="es-AR"/>
             </w:rPr>
           </w:pPr>
-          <w:hyperlink w:anchor="_Toc497361386" w:history="1">
+          <w:hyperlink w:anchor="_Toc499171669" w:history="1">
             <w:r>
               <w:rPr>
                 <w:rStyle w:val="Hipervnculo"/>
@@ -1738,7 +1745,7 @@
                 <w:noProof/>
                 <w:webHidden/>
               </w:rPr>
-              <w:instrText xml:space="preserve"> PAGEREF _Toc497361386 \h </w:instrText>
+              <w:instrText xml:space="preserve"> PAGEREF _Toc499171669 \h </w:instrText>
             </w:r>
             <w:r>
               <w:rPr>
@@ -1758,7 +1765,7 @@
                 <w:noProof/>
                 <w:webHidden/>
               </w:rPr>
-              <w:t>7</w:t>
+              <w:t>9</w:t>
             </w:r>
             <w:r>
               <w:rPr>
@@ -1782,7 +1789,7 @@
               <w:lang w:val="es-AR" w:eastAsia="es-AR"/>
             </w:rPr>
           </w:pPr>
-          <w:hyperlink w:anchor="_Toc497361387" w:history="1">
+          <w:hyperlink w:anchor="_Toc499171670" w:history="1">
             <w:r>
               <w:rPr>
                 <w:rStyle w:val="Hipervnculo"/>
@@ -1809,7 +1816,7 @@
                 <w:noProof/>
                 <w:webHidden/>
               </w:rPr>
-              <w:instrText xml:space="preserve"> PAGEREF _Toc497361387 \h </w:instrText>
+              <w:instrText xml:space="preserve"> PAGEREF _Toc499171670 \h </w:instrText>
             </w:r>
             <w:r>
               <w:rPr>
@@ -1829,7 +1836,7 @@
                 <w:noProof/>
                 <w:webHidden/>
               </w:rPr>
-              <w:t>7</w:t>
+              <w:t>9</w:t>
             </w:r>
             <w:r>
               <w:rPr>
@@ -1853,7 +1860,7 @@
               <w:lang w:val="es-AR" w:eastAsia="es-AR"/>
             </w:rPr>
           </w:pPr>
-          <w:hyperlink w:anchor="_Toc497361388" w:history="1">
+          <w:hyperlink w:anchor="_Toc499171671" w:history="1">
             <w:r>
               <w:rPr>
                 <w:rStyle w:val="Hipervnculo"/>
@@ -1880,7 +1887,7 @@
                 <w:noProof/>
                 <w:webHidden/>
               </w:rPr>
-              <w:instrText xml:space="preserve"> PAGEREF _Toc497361388 \h </w:instrText>
+              <w:instrText xml:space="preserve"> PAGEREF _Toc499171671 \h </w:instrText>
             </w:r>
             <w:r>
               <w:rPr>
@@ -1900,7 +1907,7 @@
                 <w:noProof/>
                 <w:webHidden/>
               </w:rPr>
-              <w:t>8</w:t>
+              <w:t>10</w:t>
             </w:r>
             <w:r>
               <w:rPr>
@@ -1924,7 +1931,7 @@
               <w:lang w:val="es-AR" w:eastAsia="es-AR"/>
             </w:rPr>
           </w:pPr>
-          <w:hyperlink w:anchor="_Toc497361389" w:history="1">
+          <w:hyperlink w:anchor="_Toc499171672" w:history="1">
             <w:r>
               <w:rPr>
                 <w:rStyle w:val="Hipervnculo"/>
@@ -1951,7 +1958,7 @@
                 <w:noProof/>
                 <w:webHidden/>
               </w:rPr>
-              <w:instrText xml:space="preserve"> PAGEREF _Toc497361389 \h </w:instrText>
+              <w:instrText xml:space="preserve"> PAGEREF _Toc499171672 \h </w:instrText>
             </w:r>
             <w:r>
               <w:rPr>
@@ -1971,7 +1978,7 @@
                 <w:noProof/>
                 <w:webHidden/>
               </w:rPr>
-              <w:t>8</w:t>
+              <w:t>10</w:t>
             </w:r>
             <w:r>
               <w:rPr>
@@ -1995,7 +2002,7 @@
               <w:lang w:val="es-AR" w:eastAsia="es-AR"/>
             </w:rPr>
           </w:pPr>
-          <w:hyperlink w:anchor="_Toc497361390" w:history="1">
+          <w:hyperlink w:anchor="_Toc499171673" w:history="1">
             <w:r>
               <w:rPr>
                 <w:rStyle w:val="Hipervnculo"/>
@@ -2022,7 +2029,7 @@
                 <w:noProof/>
                 <w:webHidden/>
               </w:rPr>
-              <w:instrText xml:space="preserve"> PAGEREF _Toc497361390 \h </w:instrText>
+              <w:instrText xml:space="preserve"> PAGEREF _Toc499171673 \h </w:instrText>
             </w:r>
             <w:r>
               <w:rPr>
@@ -2042,7 +2049,7 @@
                 <w:noProof/>
                 <w:webHidden/>
               </w:rPr>
-              <w:t>10</w:t>
+              <w:t>13</w:t>
             </w:r>
             <w:r>
               <w:rPr>
@@ -2066,7 +2073,7 @@
               <w:lang w:val="es-AR" w:eastAsia="es-AR"/>
             </w:rPr>
           </w:pPr>
-          <w:hyperlink w:anchor="_Toc497361391" w:history="1">
+          <w:hyperlink w:anchor="_Toc499171674" w:history="1">
             <w:r>
               <w:rPr>
                 <w:rStyle w:val="Hipervnculo"/>
@@ -2093,7 +2100,7 @@
                 <w:noProof/>
                 <w:webHidden/>
               </w:rPr>
-              <w:instrText xml:space="preserve"> PAGEREF _Toc497361391 \h </w:instrText>
+              <w:instrText xml:space="preserve"> PAGEREF _Toc499171674 \h </w:instrText>
             </w:r>
             <w:r>
               <w:rPr>
@@ -2113,7 +2120,7 @@
                 <w:noProof/>
                 <w:webHidden/>
               </w:rPr>
-              <w:t>10</w:t>
+              <w:t>13</w:t>
             </w:r>
             <w:r>
               <w:rPr>
@@ -2137,7 +2144,7 @@
               <w:lang w:val="es-AR" w:eastAsia="es-AR"/>
             </w:rPr>
           </w:pPr>
-          <w:hyperlink w:anchor="_Toc497361392" w:history="1">
+          <w:hyperlink w:anchor="_Toc499171675" w:history="1">
             <w:r>
               <w:rPr>
                 <w:rStyle w:val="Hipervnculo"/>
@@ -2164,7 +2171,7 @@
                 <w:noProof/>
                 <w:webHidden/>
               </w:rPr>
-              <w:instrText xml:space="preserve"> PAGEREF _Toc497361392 \h </w:instrText>
+              <w:instrText xml:space="preserve"> PAGEREF _Toc499171675 \h </w:instrText>
             </w:r>
             <w:r>
               <w:rPr>
@@ -2184,7 +2191,7 @@
                 <w:noProof/>
                 <w:webHidden/>
               </w:rPr>
-              <w:t>10</w:t>
+              <w:t>13</w:t>
             </w:r>
             <w:r>
               <w:rPr>
@@ -2208,7 +2215,7 @@
               <w:lang w:val="es-AR" w:eastAsia="es-AR"/>
             </w:rPr>
           </w:pPr>
-          <w:hyperlink w:anchor="_Toc497361393" w:history="1">
+          <w:hyperlink w:anchor="_Toc499171676" w:history="1">
             <w:r>
               <w:rPr>
                 <w:rStyle w:val="Hipervnculo"/>
@@ -2235,7 +2242,7 @@
                 <w:noProof/>
                 <w:webHidden/>
               </w:rPr>
-              <w:instrText xml:space="preserve"> PAGEREF _Toc497361393 \h </w:instrText>
+              <w:instrText xml:space="preserve"> PAGEREF _Toc499171676 \h </w:instrText>
             </w:r>
             <w:r>
               <w:rPr>
@@ -2255,7 +2262,7 @@
                 <w:noProof/>
                 <w:webHidden/>
               </w:rPr>
-              <w:t>10</w:t>
+              <w:t>13</w:t>
             </w:r>
             <w:r>
               <w:rPr>
@@ -2279,7 +2286,7 @@
               <w:lang w:val="es-AR" w:eastAsia="es-AR"/>
             </w:rPr>
           </w:pPr>
-          <w:hyperlink w:anchor="_Toc497361394" w:history="1">
+          <w:hyperlink w:anchor="_Toc499171677" w:history="1">
             <w:r>
               <w:rPr>
                 <w:rStyle w:val="Hipervnculo"/>
@@ -2306,7 +2313,7 @@
                 <w:noProof/>
                 <w:webHidden/>
               </w:rPr>
-              <w:instrText xml:space="preserve"> PAGEREF _Toc497361394 \h </w:instrText>
+              <w:instrText xml:space="preserve"> PAGEREF _Toc499171677 \h </w:instrText>
             </w:r>
             <w:r>
               <w:rPr>
@@ -2326,7 +2333,7 @@
                 <w:noProof/>
                 <w:webHidden/>
               </w:rPr>
-              <w:t>10</w:t>
+              <w:t>14</w:t>
             </w:r>
             <w:r>
               <w:rPr>
@@ -2350,7 +2357,7 @@
               <w:lang w:val="es-AR" w:eastAsia="es-AR"/>
             </w:rPr>
           </w:pPr>
-          <w:hyperlink w:anchor="_Toc497361395" w:history="1">
+          <w:hyperlink w:anchor="_Toc499171678" w:history="1">
             <w:r>
               <w:rPr>
                 <w:rStyle w:val="Hipervnculo"/>
@@ -2377,7 +2384,7 @@
                 <w:noProof/>
                 <w:webHidden/>
               </w:rPr>
-              <w:instrText xml:space="preserve"> PAGEREF _Toc497361395 \h </w:instrText>
+              <w:instrText xml:space="preserve"> PAGEREF _Toc499171678 \h </w:instrText>
             </w:r>
             <w:r>
               <w:rPr>
@@ -2397,7 +2404,7 @@
                 <w:noProof/>
                 <w:webHidden/>
               </w:rPr>
-              <w:t>10</w:t>
+              <w:t>14</w:t>
             </w:r>
             <w:r>
               <w:rPr>
@@ -2421,13 +2428,13 @@
               <w:lang w:val="es-AR" w:eastAsia="es-AR"/>
             </w:rPr>
           </w:pPr>
-          <w:hyperlink w:anchor="_Toc497361396" w:history="1">
+          <w:hyperlink w:anchor="_Toc499171679" w:history="1">
             <w:r>
               <w:rPr>
                 <w:rStyle w:val="Hipervnculo"/>
                 <w:noProof/>
               </w:rPr>
-              <w:t>&lt;Pruebas Funcionalidad de Deshabilitación de Servicios&gt;</w:t>
+              <w:t>&lt;Pruebas Funcionalidad de Habilitación de Servicios&gt;</w:t>
             </w:r>
             <w:r>
               <w:rPr>
@@ -2448,7 +2455,7 @@
                 <w:noProof/>
                 <w:webHidden/>
               </w:rPr>
-              <w:instrText xml:space="preserve"> PAGEREF _Toc497361396 \h </w:instrText>
+              <w:instrText xml:space="preserve"> PAGEREF _Toc499171679 \h </w:instrText>
             </w:r>
             <w:r>
               <w:rPr>
@@ -2468,7 +2475,7 @@
                 <w:noProof/>
                 <w:webHidden/>
               </w:rPr>
-              <w:t>11</w:t>
+              <w:t>16</w:t>
             </w:r>
             <w:r>
               <w:rPr>
@@ -2492,7 +2499,7 @@
               <w:lang w:val="es-AR" w:eastAsia="es-AR"/>
             </w:rPr>
           </w:pPr>
-          <w:hyperlink w:anchor="_Toc497361397" w:history="1">
+          <w:hyperlink w:anchor="_Toc499171680" w:history="1">
             <w:r>
               <w:rPr>
                 <w:rStyle w:val="Hipervnculo"/>
@@ -2519,7 +2526,7 @@
                 <w:noProof/>
                 <w:webHidden/>
               </w:rPr>
-              <w:instrText xml:space="preserve"> PAGEREF _Toc497361397 \h </w:instrText>
+              <w:instrText xml:space="preserve"> PAGEREF _Toc499171680 \h </w:instrText>
             </w:r>
             <w:r>
               <w:rPr>
@@ -2539,7 +2546,7 @@
                 <w:noProof/>
                 <w:webHidden/>
               </w:rPr>
-              <w:t>11</w:t>
+              <w:t>16</w:t>
             </w:r>
             <w:r>
               <w:rPr>
@@ -2563,7 +2570,7 @@
               <w:lang w:val="es-AR" w:eastAsia="es-AR"/>
             </w:rPr>
           </w:pPr>
-          <w:hyperlink w:anchor="_Toc497361398" w:history="1">
+          <w:hyperlink w:anchor="_Toc499171681" w:history="1">
             <w:r>
               <w:rPr>
                 <w:rStyle w:val="Hipervnculo"/>
@@ -2590,7 +2597,7 @@
                 <w:noProof/>
                 <w:webHidden/>
               </w:rPr>
-              <w:instrText xml:space="preserve"> PAGEREF _Toc497361398 \h </w:instrText>
+              <w:instrText xml:space="preserve"> PAGEREF _Toc499171681 \h </w:instrText>
             </w:r>
             <w:r>
               <w:rPr>
@@ -2610,7 +2617,7 @@
                 <w:noProof/>
                 <w:webHidden/>
               </w:rPr>
-              <w:t>11</w:t>
+              <w:t>16</w:t>
             </w:r>
             <w:r>
               <w:rPr>
@@ -2634,7 +2641,7 @@
               <w:lang w:val="es-AR" w:eastAsia="es-AR"/>
             </w:rPr>
           </w:pPr>
-          <w:hyperlink w:anchor="_Toc497361399" w:history="1">
+          <w:hyperlink w:anchor="_Toc499171682" w:history="1">
             <w:r>
               <w:rPr>
                 <w:rStyle w:val="Hipervnculo"/>
@@ -2661,7 +2668,7 @@
                 <w:noProof/>
                 <w:webHidden/>
               </w:rPr>
-              <w:instrText xml:space="preserve"> PAGEREF _Toc497361399 \h </w:instrText>
+              <w:instrText xml:space="preserve"> PAGEREF _Toc499171682 \h </w:instrText>
             </w:r>
             <w:r>
               <w:rPr>
@@ -2681,7 +2688,7 @@
                 <w:noProof/>
                 <w:webHidden/>
               </w:rPr>
-              <w:t>11</w:t>
+              <w:t>16</w:t>
             </w:r>
             <w:r>
               <w:rPr>
@@ -2705,7 +2712,7 @@
               <w:lang w:val="es-AR" w:eastAsia="es-AR"/>
             </w:rPr>
           </w:pPr>
-          <w:hyperlink w:anchor="_Toc497361400" w:history="1">
+          <w:hyperlink w:anchor="_Toc499171683" w:history="1">
             <w:r>
               <w:rPr>
                 <w:rStyle w:val="Hipervnculo"/>
@@ -2732,7 +2739,7 @@
                 <w:noProof/>
                 <w:webHidden/>
               </w:rPr>
-              <w:instrText xml:space="preserve"> PAGEREF _Toc497361400 \h </w:instrText>
+              <w:instrText xml:space="preserve"> PAGEREF _Toc499171683 \h </w:instrText>
             </w:r>
             <w:r>
               <w:rPr>
@@ -2752,7 +2759,7 @@
                 <w:noProof/>
                 <w:webHidden/>
               </w:rPr>
-              <w:t>11</w:t>
+              <w:t>17</w:t>
             </w:r>
             <w:r>
               <w:rPr>
@@ -2776,7 +2783,7 @@
               <w:lang w:val="es-AR" w:eastAsia="es-AR"/>
             </w:rPr>
           </w:pPr>
-          <w:hyperlink w:anchor="_Toc497361401" w:history="1">
+          <w:hyperlink w:anchor="_Toc499171684" w:history="1">
             <w:r>
               <w:rPr>
                 <w:rStyle w:val="Hipervnculo"/>
@@ -2803,7 +2810,7 @@
                 <w:noProof/>
                 <w:webHidden/>
               </w:rPr>
-              <w:instrText xml:space="preserve"> PAGEREF _Toc497361401 \h </w:instrText>
+              <w:instrText xml:space="preserve"> PAGEREF _Toc499171684 \h </w:instrText>
             </w:r>
             <w:r>
               <w:rPr>
@@ -2823,7 +2830,859 @@
                 <w:noProof/>
                 <w:webHidden/>
               </w:rPr>
-              <w:t>11</w:t>
+              <w:t>17</w:t>
+            </w:r>
+            <w:r>
+              <w:rPr>
+                <w:noProof/>
+                <w:webHidden/>
+              </w:rPr>
+              <w:fldChar w:fldCharType="end"/>
+            </w:r>
+          </w:hyperlink>
+        </w:p>
+        <w:p>
+          <w:pPr>
+            <w:pStyle w:val="TDC2"/>
+            <w:rPr>
+              <w:rFonts w:eastAsiaTheme="minorEastAsia"/>
+              <w:i w:val="0"/>
+              <w:iCs w:val="0"/>
+              <w:noProof/>
+              <w:sz w:val="22"/>
+              <w:szCs w:val="22"/>
+              <w:lang w:val="es-AR" w:eastAsia="es-AR"/>
+            </w:rPr>
+          </w:pPr>
+          <w:hyperlink w:anchor="_Toc499171685" w:history="1">
+            <w:r>
+              <w:rPr>
+                <w:rStyle w:val="Hipervnculo"/>
+                <w:noProof/>
+              </w:rPr>
+              <w:t>&lt;Pruebas Funcionalidad de Deshabilitación de Servicios&gt;</w:t>
+            </w:r>
+            <w:r>
+              <w:rPr>
+                <w:noProof/>
+                <w:webHidden/>
+              </w:rPr>
+              <w:tab/>
+            </w:r>
+            <w:r>
+              <w:rPr>
+                <w:noProof/>
+                <w:webHidden/>
+              </w:rPr>
+              <w:fldChar w:fldCharType="begin"/>
+            </w:r>
+            <w:r>
+              <w:rPr>
+                <w:noProof/>
+                <w:webHidden/>
+              </w:rPr>
+              <w:instrText xml:space="preserve"> PAGEREF _Toc499171685 \h </w:instrText>
+            </w:r>
+            <w:r>
+              <w:rPr>
+                <w:noProof/>
+                <w:webHidden/>
+              </w:rPr>
+            </w:r>
+            <w:r>
+              <w:rPr>
+                <w:noProof/>
+                <w:webHidden/>
+              </w:rPr>
+              <w:fldChar w:fldCharType="separate"/>
+            </w:r>
+            <w:r>
+              <w:rPr>
+                <w:noProof/>
+                <w:webHidden/>
+              </w:rPr>
+              <w:t>18</w:t>
+            </w:r>
+            <w:r>
+              <w:rPr>
+                <w:noProof/>
+                <w:webHidden/>
+              </w:rPr>
+              <w:fldChar w:fldCharType="end"/>
+            </w:r>
+          </w:hyperlink>
+        </w:p>
+        <w:p>
+          <w:pPr>
+            <w:pStyle w:val="TDC2"/>
+            <w:rPr>
+              <w:rFonts w:eastAsiaTheme="minorEastAsia"/>
+              <w:i w:val="0"/>
+              <w:iCs w:val="0"/>
+              <w:noProof/>
+              <w:sz w:val="22"/>
+              <w:szCs w:val="22"/>
+              <w:lang w:val="es-AR" w:eastAsia="es-AR"/>
+            </w:rPr>
+          </w:pPr>
+          <w:hyperlink w:anchor="_Toc499171686" w:history="1">
+            <w:r>
+              <w:rPr>
+                <w:rStyle w:val="Hipervnculo"/>
+                <w:noProof/>
+              </w:rPr>
+              <w:t>Descripción</w:t>
+            </w:r>
+            <w:r>
+              <w:rPr>
+                <w:noProof/>
+                <w:webHidden/>
+              </w:rPr>
+              <w:tab/>
+            </w:r>
+            <w:r>
+              <w:rPr>
+                <w:noProof/>
+                <w:webHidden/>
+              </w:rPr>
+              <w:fldChar w:fldCharType="begin"/>
+            </w:r>
+            <w:r>
+              <w:rPr>
+                <w:noProof/>
+                <w:webHidden/>
+              </w:rPr>
+              <w:instrText xml:space="preserve"> PAGEREF _Toc499171686 \h </w:instrText>
+            </w:r>
+            <w:r>
+              <w:rPr>
+                <w:noProof/>
+                <w:webHidden/>
+              </w:rPr>
+            </w:r>
+            <w:r>
+              <w:rPr>
+                <w:noProof/>
+                <w:webHidden/>
+              </w:rPr>
+              <w:fldChar w:fldCharType="separate"/>
+            </w:r>
+            <w:r>
+              <w:rPr>
+                <w:noProof/>
+                <w:webHidden/>
+              </w:rPr>
+              <w:t>18</w:t>
+            </w:r>
+            <w:r>
+              <w:rPr>
+                <w:noProof/>
+                <w:webHidden/>
+              </w:rPr>
+              <w:fldChar w:fldCharType="end"/>
+            </w:r>
+          </w:hyperlink>
+        </w:p>
+        <w:p>
+          <w:pPr>
+            <w:pStyle w:val="TDC2"/>
+            <w:rPr>
+              <w:rFonts w:eastAsiaTheme="minorEastAsia"/>
+              <w:i w:val="0"/>
+              <w:iCs w:val="0"/>
+              <w:noProof/>
+              <w:sz w:val="22"/>
+              <w:szCs w:val="22"/>
+              <w:lang w:val="es-AR" w:eastAsia="es-AR"/>
+            </w:rPr>
+          </w:pPr>
+          <w:hyperlink w:anchor="_Toc499171687" w:history="1">
+            <w:r>
+              <w:rPr>
+                <w:rStyle w:val="Hipervnculo"/>
+                <w:noProof/>
+              </w:rPr>
+              <w:t>Condiciones de ejecución</w:t>
+            </w:r>
+            <w:r>
+              <w:rPr>
+                <w:noProof/>
+                <w:webHidden/>
+              </w:rPr>
+              <w:tab/>
+            </w:r>
+            <w:r>
+              <w:rPr>
+                <w:noProof/>
+                <w:webHidden/>
+              </w:rPr>
+              <w:fldChar w:fldCharType="begin"/>
+            </w:r>
+            <w:r>
+              <w:rPr>
+                <w:noProof/>
+                <w:webHidden/>
+              </w:rPr>
+              <w:instrText xml:space="preserve"> PAGEREF _Toc499171687 \h </w:instrText>
+            </w:r>
+            <w:r>
+              <w:rPr>
+                <w:noProof/>
+                <w:webHidden/>
+              </w:rPr>
+            </w:r>
+            <w:r>
+              <w:rPr>
+                <w:noProof/>
+                <w:webHidden/>
+              </w:rPr>
+              <w:fldChar w:fldCharType="separate"/>
+            </w:r>
+            <w:r>
+              <w:rPr>
+                <w:noProof/>
+                <w:webHidden/>
+              </w:rPr>
+              <w:t>18</w:t>
+            </w:r>
+            <w:r>
+              <w:rPr>
+                <w:noProof/>
+                <w:webHidden/>
+              </w:rPr>
+              <w:fldChar w:fldCharType="end"/>
+            </w:r>
+          </w:hyperlink>
+        </w:p>
+        <w:p>
+          <w:pPr>
+            <w:pStyle w:val="TDC2"/>
+            <w:rPr>
+              <w:rFonts w:eastAsiaTheme="minorEastAsia"/>
+              <w:i w:val="0"/>
+              <w:iCs w:val="0"/>
+              <w:noProof/>
+              <w:sz w:val="22"/>
+              <w:szCs w:val="22"/>
+              <w:lang w:val="es-AR" w:eastAsia="es-AR"/>
+            </w:rPr>
+          </w:pPr>
+          <w:hyperlink w:anchor="_Toc499171688" w:history="1">
+            <w:r>
+              <w:rPr>
+                <w:rStyle w:val="Hipervnculo"/>
+                <w:noProof/>
+              </w:rPr>
+              <w:t>Entrada</w:t>
+            </w:r>
+            <w:r>
+              <w:rPr>
+                <w:noProof/>
+                <w:webHidden/>
+              </w:rPr>
+              <w:tab/>
+            </w:r>
+            <w:r>
+              <w:rPr>
+                <w:noProof/>
+                <w:webHidden/>
+              </w:rPr>
+              <w:fldChar w:fldCharType="begin"/>
+            </w:r>
+            <w:r>
+              <w:rPr>
+                <w:noProof/>
+                <w:webHidden/>
+              </w:rPr>
+              <w:instrText xml:space="preserve"> PAGEREF _Toc499171688 \h </w:instrText>
+            </w:r>
+            <w:r>
+              <w:rPr>
+                <w:noProof/>
+                <w:webHidden/>
+              </w:rPr>
+            </w:r>
+            <w:r>
+              <w:rPr>
+                <w:noProof/>
+                <w:webHidden/>
+              </w:rPr>
+              <w:fldChar w:fldCharType="separate"/>
+            </w:r>
+            <w:r>
+              <w:rPr>
+                <w:noProof/>
+                <w:webHidden/>
+              </w:rPr>
+              <w:t>18</w:t>
+            </w:r>
+            <w:r>
+              <w:rPr>
+                <w:noProof/>
+                <w:webHidden/>
+              </w:rPr>
+              <w:fldChar w:fldCharType="end"/>
+            </w:r>
+          </w:hyperlink>
+        </w:p>
+        <w:p>
+          <w:pPr>
+            <w:pStyle w:val="TDC2"/>
+            <w:rPr>
+              <w:rFonts w:eastAsiaTheme="minorEastAsia"/>
+              <w:i w:val="0"/>
+              <w:iCs w:val="0"/>
+              <w:noProof/>
+              <w:sz w:val="22"/>
+              <w:szCs w:val="22"/>
+              <w:lang w:val="es-AR" w:eastAsia="es-AR"/>
+            </w:rPr>
+          </w:pPr>
+          <w:hyperlink w:anchor="_Toc499171689" w:history="1">
+            <w:r>
+              <w:rPr>
+                <w:rStyle w:val="Hipervnculo"/>
+                <w:noProof/>
+              </w:rPr>
+              <w:t>Resultado esperado</w:t>
+            </w:r>
+            <w:r>
+              <w:rPr>
+                <w:noProof/>
+                <w:webHidden/>
+              </w:rPr>
+              <w:tab/>
+            </w:r>
+            <w:r>
+              <w:rPr>
+                <w:noProof/>
+                <w:webHidden/>
+              </w:rPr>
+              <w:fldChar w:fldCharType="begin"/>
+            </w:r>
+            <w:r>
+              <w:rPr>
+                <w:noProof/>
+                <w:webHidden/>
+              </w:rPr>
+              <w:instrText xml:space="preserve"> PAGEREF _Toc499171689 \h </w:instrText>
+            </w:r>
+            <w:r>
+              <w:rPr>
+                <w:noProof/>
+                <w:webHidden/>
+              </w:rPr>
+            </w:r>
+            <w:r>
+              <w:rPr>
+                <w:noProof/>
+                <w:webHidden/>
+              </w:rPr>
+              <w:fldChar w:fldCharType="separate"/>
+            </w:r>
+            <w:r>
+              <w:rPr>
+                <w:noProof/>
+                <w:webHidden/>
+              </w:rPr>
+              <w:t>18</w:t>
+            </w:r>
+            <w:r>
+              <w:rPr>
+                <w:noProof/>
+                <w:webHidden/>
+              </w:rPr>
+              <w:fldChar w:fldCharType="end"/>
+            </w:r>
+          </w:hyperlink>
+        </w:p>
+        <w:p>
+          <w:pPr>
+            <w:pStyle w:val="TDC2"/>
+            <w:rPr>
+              <w:rFonts w:eastAsiaTheme="minorEastAsia"/>
+              <w:i w:val="0"/>
+              <w:iCs w:val="0"/>
+              <w:noProof/>
+              <w:sz w:val="22"/>
+              <w:szCs w:val="22"/>
+              <w:lang w:val="es-AR" w:eastAsia="es-AR"/>
+            </w:rPr>
+          </w:pPr>
+          <w:hyperlink w:anchor="_Toc499171690" w:history="1">
+            <w:r>
+              <w:rPr>
+                <w:rStyle w:val="Hipervnculo"/>
+                <w:noProof/>
+              </w:rPr>
+              <w:t>Evaluación de la Prueba</w:t>
+            </w:r>
+            <w:r>
+              <w:rPr>
+                <w:noProof/>
+                <w:webHidden/>
+              </w:rPr>
+              <w:tab/>
+            </w:r>
+            <w:r>
+              <w:rPr>
+                <w:noProof/>
+                <w:webHidden/>
+              </w:rPr>
+              <w:fldChar w:fldCharType="begin"/>
+            </w:r>
+            <w:r>
+              <w:rPr>
+                <w:noProof/>
+                <w:webHidden/>
+              </w:rPr>
+              <w:instrText xml:space="preserve"> PAGEREF _Toc499171690 \h </w:instrText>
+            </w:r>
+            <w:r>
+              <w:rPr>
+                <w:noProof/>
+                <w:webHidden/>
+              </w:rPr>
+            </w:r>
+            <w:r>
+              <w:rPr>
+                <w:noProof/>
+                <w:webHidden/>
+              </w:rPr>
+              <w:fldChar w:fldCharType="separate"/>
+            </w:r>
+            <w:r>
+              <w:rPr>
+                <w:noProof/>
+                <w:webHidden/>
+              </w:rPr>
+              <w:t>19</w:t>
+            </w:r>
+            <w:r>
+              <w:rPr>
+                <w:noProof/>
+                <w:webHidden/>
+              </w:rPr>
+              <w:fldChar w:fldCharType="end"/>
+            </w:r>
+          </w:hyperlink>
+        </w:p>
+        <w:p>
+          <w:pPr>
+            <w:pStyle w:val="TDC2"/>
+            <w:rPr>
+              <w:rFonts w:eastAsiaTheme="minorEastAsia"/>
+              <w:i w:val="0"/>
+              <w:iCs w:val="0"/>
+              <w:noProof/>
+              <w:sz w:val="22"/>
+              <w:szCs w:val="22"/>
+              <w:lang w:val="es-AR" w:eastAsia="es-AR"/>
+            </w:rPr>
+          </w:pPr>
+          <w:hyperlink w:anchor="_Toc499171691" w:history="1">
+            <w:r>
+              <w:rPr>
+                <w:rStyle w:val="Hipervnculo"/>
+                <w:noProof/>
+              </w:rPr>
+              <w:t>&lt;Pruebas Funcionalidad de Añadir Encargado&gt;</w:t>
+            </w:r>
+            <w:r>
+              <w:rPr>
+                <w:noProof/>
+                <w:webHidden/>
+              </w:rPr>
+              <w:tab/>
+            </w:r>
+            <w:r>
+              <w:rPr>
+                <w:noProof/>
+                <w:webHidden/>
+              </w:rPr>
+              <w:fldChar w:fldCharType="begin"/>
+            </w:r>
+            <w:r>
+              <w:rPr>
+                <w:noProof/>
+                <w:webHidden/>
+              </w:rPr>
+              <w:instrText xml:space="preserve"> PAGEREF _Toc499171691 \h </w:instrText>
+            </w:r>
+            <w:r>
+              <w:rPr>
+                <w:noProof/>
+                <w:webHidden/>
+              </w:rPr>
+            </w:r>
+            <w:r>
+              <w:rPr>
+                <w:noProof/>
+                <w:webHidden/>
+              </w:rPr>
+              <w:fldChar w:fldCharType="separate"/>
+            </w:r>
+            <w:r>
+              <w:rPr>
+                <w:noProof/>
+                <w:webHidden/>
+              </w:rPr>
+              <w:t>20</w:t>
+            </w:r>
+            <w:r>
+              <w:rPr>
+                <w:noProof/>
+                <w:webHidden/>
+              </w:rPr>
+              <w:fldChar w:fldCharType="end"/>
+            </w:r>
+          </w:hyperlink>
+        </w:p>
+        <w:p>
+          <w:pPr>
+            <w:pStyle w:val="TDC2"/>
+            <w:rPr>
+              <w:rFonts w:eastAsiaTheme="minorEastAsia"/>
+              <w:i w:val="0"/>
+              <w:iCs w:val="0"/>
+              <w:noProof/>
+              <w:sz w:val="22"/>
+              <w:szCs w:val="22"/>
+              <w:lang w:val="es-AR" w:eastAsia="es-AR"/>
+            </w:rPr>
+          </w:pPr>
+          <w:hyperlink w:anchor="_Toc499171692" w:history="1">
+            <w:r>
+              <w:rPr>
+                <w:rStyle w:val="Hipervnculo"/>
+                <w:noProof/>
+              </w:rPr>
+              <w:t>Descripción</w:t>
+            </w:r>
+            <w:r>
+              <w:rPr>
+                <w:noProof/>
+                <w:webHidden/>
+              </w:rPr>
+              <w:tab/>
+            </w:r>
+            <w:r>
+              <w:rPr>
+                <w:noProof/>
+                <w:webHidden/>
+              </w:rPr>
+              <w:fldChar w:fldCharType="begin"/>
+            </w:r>
+            <w:r>
+              <w:rPr>
+                <w:noProof/>
+                <w:webHidden/>
+              </w:rPr>
+              <w:instrText xml:space="preserve"> PAGEREF _Toc499171692 \h </w:instrText>
+            </w:r>
+            <w:r>
+              <w:rPr>
+                <w:noProof/>
+                <w:webHidden/>
+              </w:rPr>
+            </w:r>
+            <w:r>
+              <w:rPr>
+                <w:noProof/>
+                <w:webHidden/>
+              </w:rPr>
+              <w:fldChar w:fldCharType="separate"/>
+            </w:r>
+            <w:r>
+              <w:rPr>
+                <w:noProof/>
+                <w:webHidden/>
+              </w:rPr>
+              <w:t>20</w:t>
+            </w:r>
+            <w:r>
+              <w:rPr>
+                <w:noProof/>
+                <w:webHidden/>
+              </w:rPr>
+              <w:fldChar w:fldCharType="end"/>
+            </w:r>
+          </w:hyperlink>
+        </w:p>
+        <w:p>
+          <w:pPr>
+            <w:pStyle w:val="TDC2"/>
+            <w:rPr>
+              <w:rFonts w:eastAsiaTheme="minorEastAsia"/>
+              <w:i w:val="0"/>
+              <w:iCs w:val="0"/>
+              <w:noProof/>
+              <w:sz w:val="22"/>
+              <w:szCs w:val="22"/>
+              <w:lang w:val="es-AR" w:eastAsia="es-AR"/>
+            </w:rPr>
+          </w:pPr>
+          <w:hyperlink w:anchor="_Toc499171693" w:history="1">
+            <w:r>
+              <w:rPr>
+                <w:rStyle w:val="Hipervnculo"/>
+                <w:noProof/>
+              </w:rPr>
+              <w:t>Condiciones de ejecución</w:t>
+            </w:r>
+            <w:r>
+              <w:rPr>
+                <w:noProof/>
+                <w:webHidden/>
+              </w:rPr>
+              <w:tab/>
+            </w:r>
+            <w:r>
+              <w:rPr>
+                <w:noProof/>
+                <w:webHidden/>
+              </w:rPr>
+              <w:fldChar w:fldCharType="begin"/>
+            </w:r>
+            <w:r>
+              <w:rPr>
+                <w:noProof/>
+                <w:webHidden/>
+              </w:rPr>
+              <w:instrText xml:space="preserve"> PAGEREF _Toc499171693 \h </w:instrText>
+            </w:r>
+            <w:r>
+              <w:rPr>
+                <w:noProof/>
+                <w:webHidden/>
+              </w:rPr>
+            </w:r>
+            <w:r>
+              <w:rPr>
+                <w:noProof/>
+                <w:webHidden/>
+              </w:rPr>
+              <w:fldChar w:fldCharType="separate"/>
+            </w:r>
+            <w:r>
+              <w:rPr>
+                <w:noProof/>
+                <w:webHidden/>
+              </w:rPr>
+              <w:t>20</w:t>
+            </w:r>
+            <w:r>
+              <w:rPr>
+                <w:noProof/>
+                <w:webHidden/>
+              </w:rPr>
+              <w:fldChar w:fldCharType="end"/>
+            </w:r>
+          </w:hyperlink>
+        </w:p>
+        <w:p>
+          <w:pPr>
+            <w:pStyle w:val="TDC2"/>
+            <w:rPr>
+              <w:rFonts w:eastAsiaTheme="minorEastAsia"/>
+              <w:i w:val="0"/>
+              <w:iCs w:val="0"/>
+              <w:noProof/>
+              <w:sz w:val="22"/>
+              <w:szCs w:val="22"/>
+              <w:lang w:val="es-AR" w:eastAsia="es-AR"/>
+            </w:rPr>
+          </w:pPr>
+          <w:hyperlink w:anchor="_Toc499171694" w:history="1">
+            <w:r>
+              <w:rPr>
+                <w:rStyle w:val="Hipervnculo"/>
+                <w:noProof/>
+              </w:rPr>
+              <w:t>Entrada</w:t>
+            </w:r>
+            <w:r>
+              <w:rPr>
+                <w:noProof/>
+                <w:webHidden/>
+              </w:rPr>
+              <w:tab/>
+            </w:r>
+            <w:r>
+              <w:rPr>
+                <w:noProof/>
+                <w:webHidden/>
+              </w:rPr>
+              <w:fldChar w:fldCharType="begin"/>
+            </w:r>
+            <w:r>
+              <w:rPr>
+                <w:noProof/>
+                <w:webHidden/>
+              </w:rPr>
+              <w:instrText xml:space="preserve"> PAGEREF _Toc499171694 \h </w:instrText>
+            </w:r>
+            <w:r>
+              <w:rPr>
+                <w:noProof/>
+                <w:webHidden/>
+              </w:rPr>
+            </w:r>
+            <w:r>
+              <w:rPr>
+                <w:noProof/>
+                <w:webHidden/>
+              </w:rPr>
+              <w:fldChar w:fldCharType="separate"/>
+            </w:r>
+            <w:r>
+              <w:rPr>
+                <w:noProof/>
+                <w:webHidden/>
+              </w:rPr>
+              <w:t>20</w:t>
+            </w:r>
+            <w:r>
+              <w:rPr>
+                <w:noProof/>
+                <w:webHidden/>
+              </w:rPr>
+              <w:fldChar w:fldCharType="end"/>
+            </w:r>
+          </w:hyperlink>
+        </w:p>
+        <w:p>
+          <w:pPr>
+            <w:pStyle w:val="TDC2"/>
+            <w:rPr>
+              <w:rFonts w:eastAsiaTheme="minorEastAsia"/>
+              <w:i w:val="0"/>
+              <w:iCs w:val="0"/>
+              <w:noProof/>
+              <w:sz w:val="22"/>
+              <w:szCs w:val="22"/>
+              <w:lang w:val="es-AR" w:eastAsia="es-AR"/>
+            </w:rPr>
+          </w:pPr>
+          <w:hyperlink w:anchor="_Toc499171695" w:history="1">
+            <w:r>
+              <w:rPr>
+                <w:rStyle w:val="Hipervnculo"/>
+                <w:noProof/>
+              </w:rPr>
+              <w:t>Resultado esperado</w:t>
+            </w:r>
+            <w:r>
+              <w:rPr>
+                <w:noProof/>
+                <w:webHidden/>
+              </w:rPr>
+              <w:tab/>
+            </w:r>
+            <w:r>
+              <w:rPr>
+                <w:noProof/>
+                <w:webHidden/>
+              </w:rPr>
+              <w:fldChar w:fldCharType="begin"/>
+            </w:r>
+            <w:r>
+              <w:rPr>
+                <w:noProof/>
+                <w:webHidden/>
+              </w:rPr>
+              <w:instrText xml:space="preserve"> PAGEREF _Toc499171695 \h </w:instrText>
+            </w:r>
+            <w:r>
+              <w:rPr>
+                <w:noProof/>
+                <w:webHidden/>
+              </w:rPr>
+            </w:r>
+            <w:r>
+              <w:rPr>
+                <w:noProof/>
+                <w:webHidden/>
+              </w:rPr>
+              <w:fldChar w:fldCharType="separate"/>
+            </w:r>
+            <w:r>
+              <w:rPr>
+                <w:noProof/>
+                <w:webHidden/>
+              </w:rPr>
+              <w:t>21</w:t>
+            </w:r>
+            <w:r>
+              <w:rPr>
+                <w:noProof/>
+                <w:webHidden/>
+              </w:rPr>
+              <w:fldChar w:fldCharType="end"/>
+            </w:r>
+          </w:hyperlink>
+        </w:p>
+        <w:p>
+          <w:pPr>
+            <w:pStyle w:val="TDC2"/>
+            <w:rPr>
+              <w:rFonts w:eastAsiaTheme="minorEastAsia"/>
+              <w:i w:val="0"/>
+              <w:iCs w:val="0"/>
+              <w:noProof/>
+              <w:sz w:val="22"/>
+              <w:szCs w:val="22"/>
+              <w:lang w:val="es-AR" w:eastAsia="es-AR"/>
+            </w:rPr>
+          </w:pPr>
+          <w:hyperlink w:anchor="_Toc499171696" w:history="1">
+            <w:r>
+              <w:rPr>
+                <w:rStyle w:val="Hipervnculo"/>
+                <w:noProof/>
+              </w:rPr>
+              <w:t>Evaluación de la Prueba</w:t>
+            </w:r>
+            <w:r>
+              <w:rPr>
+                <w:noProof/>
+                <w:webHidden/>
+              </w:rPr>
+              <w:tab/>
+            </w:r>
+            <w:r>
+              <w:rPr>
+                <w:noProof/>
+                <w:webHidden/>
+              </w:rPr>
+              <w:fldChar w:fldCharType="begin"/>
+            </w:r>
+            <w:r>
+              <w:rPr>
+                <w:noProof/>
+                <w:webHidden/>
+              </w:rPr>
+              <w:instrText xml:space="preserve"> PAGEREF _Toc499171696 \h </w:instrText>
+            </w:r>
+            <w:r>
+              <w:rPr>
+                <w:noProof/>
+                <w:webHidden/>
+              </w:rPr>
+            </w:r>
+            <w:r>
+              <w:rPr>
+                <w:noProof/>
+                <w:webHidden/>
+              </w:rPr>
+              <w:fldChar w:fldCharType="separate"/>
+            </w:r>
+            <w:r>
+              <w:rPr>
+                <w:noProof/>
+                <w:webHidden/>
+              </w:rPr>
+              <w:t>21</w:t>
             </w:r>
             <w:r>
               <w:rPr>
@@ -2847,7 +3706,7 @@
               <w:lang w:val="es-AR" w:eastAsia="es-AR"/>
             </w:rPr>
           </w:pPr>
-          <w:hyperlink w:anchor="_Toc497361402" w:history="1">
+          <w:hyperlink w:anchor="_Toc499171697" w:history="1">
             <w:r>
               <w:rPr>
                 <w:rStyle w:val="Hipervnculo"/>
@@ -2874,7 +3733,7 @@
                 <w:noProof/>
                 <w:webHidden/>
               </w:rPr>
-              <w:instrText xml:space="preserve"> PAGEREF _Toc497361402 \h </w:instrText>
+              <w:instrText xml:space="preserve"> PAGEREF _Toc499171697 \h </w:instrText>
             </w:r>
             <w:r>
               <w:rPr>
@@ -2894,7 +3753,7 @@
                 <w:noProof/>
                 <w:webHidden/>
               </w:rPr>
-              <w:t>12</w:t>
+              <w:t>23</w:t>
             </w:r>
             <w:r>
               <w:rPr>
@@ -2933,6 +3792,7 @@
         <w:dataBinding w:prefixMappings="xmlns:ns0='http://purl.org/dc/elements/1.1/' xmlns:ns1='http://schemas.openxmlformats.org/package/2006/metadata/core-properties' " w:xpath="/ns1:coreProperties[1]/ns0:title[1]" w:storeItemID="{6C3C8BC8-F283-45AE-878A-BAB7291924A1}"/>
         <w:text/>
       </w:sdtPr>
+      <w:sdtEndPr/>
       <w:sdtContent>
         <w:p>
           <w:pPr>
@@ -2957,13 +3817,13 @@
       <w:pPr>
         <w:pStyle w:val="PSI-Ttulo1"/>
       </w:pPr>
-      <w:bookmarkStart w:id="0" w:name="_Toc242266215"/>
-      <w:bookmarkStart w:id="1" w:name="_Toc497361375"/>
+      <w:bookmarkStart w:id="1" w:name="_Toc242266215"/>
+      <w:bookmarkStart w:id="2" w:name="_Toc499171658"/>
       <w:r>
         <w:t>Caso de Prueba</w:t>
       </w:r>
-      <w:bookmarkEnd w:id="0"/>
       <w:bookmarkEnd w:id="1"/>
+      <w:bookmarkEnd w:id="2"/>
     </w:p>
     <w:p/>
     <w:p>
@@ -2973,8 +3833,8 @@
           <w:sz w:val="32"/>
         </w:rPr>
       </w:pPr>
-      <w:bookmarkStart w:id="2" w:name="_Toc497361376"/>
       <w:bookmarkStart w:id="3" w:name="_Toc29278824"/>
+      <w:bookmarkStart w:id="4" w:name="_Toc499171659"/>
       <w:r>
         <w:rPr>
           <w:sz w:val="32"/>
@@ -2993,7 +3853,7 @@
         </w:rPr>
         <w:t>&gt;</w:t>
       </w:r>
-      <w:bookmarkEnd w:id="2"/>
+      <w:bookmarkEnd w:id="4"/>
       <w:r>
         <w:rPr>
           <w:sz w:val="32"/>
@@ -3005,12 +3865,12 @@
       <w:pPr>
         <w:pStyle w:val="PSI-Ttulo2"/>
       </w:pPr>
-      <w:bookmarkStart w:id="4" w:name="_Toc497361377"/>
+      <w:bookmarkStart w:id="5" w:name="_Toc499171660"/>
       <w:r>
         <w:t>Descripción</w:t>
       </w:r>
       <w:bookmarkEnd w:id="3"/>
-      <w:bookmarkEnd w:id="4"/>
+      <w:bookmarkEnd w:id="5"/>
     </w:p>
     <w:p>
       <w:pPr>
@@ -3166,6 +4026,7 @@
         <w:pStyle w:val="PSI-Normal"/>
       </w:pPr>
       <w:r>
+        <w:lastRenderedPageBreak/>
         <w:t xml:space="preserve"> El entorno del cual partiremos para realizar la prueba será el  formulario de entrada de la aplicación.</w:t>
       </w:r>
     </w:p>
@@ -3186,8 +4047,7 @@
           <w:lang w:val="es-AR" w:eastAsia="es-ES"/>
         </w:rPr>
       </w:pPr>
-      <w:bookmarkStart w:id="5" w:name="_Toc29278825"/>
-      <w:bookmarkStart w:id="6" w:name="_Toc497361378"/>
+      <w:bookmarkStart w:id="6" w:name="_Toc29278825"/>
       <w:r>
         <w:br w:type="page"/>
       </w:r>
@@ -3199,6 +4059,7 @@
           <w:rFonts w:eastAsiaTheme="minorHAnsi"/>
         </w:rPr>
       </w:pPr>
+      <w:bookmarkStart w:id="7" w:name="_Toc499171661"/>
       <w:r>
         <w:rPr>
           <w:rFonts w:eastAsiaTheme="minorHAnsi"/>
@@ -3218,8 +4079,8 @@
         </w:rPr>
         <w:t>&gt;</w:t>
       </w:r>
-      <w:bookmarkEnd w:id="5"/>
       <w:bookmarkEnd w:id="6"/>
+      <w:bookmarkEnd w:id="7"/>
     </w:p>
     <w:p>
       <w:pPr>
@@ -3230,13 +4091,13 @@
       <w:pPr>
         <w:pStyle w:val="PSI-Ttulo3"/>
       </w:pPr>
-      <w:bookmarkStart w:id="7" w:name="_Toc29278826"/>
-      <w:bookmarkStart w:id="8" w:name="_Toc497361379"/>
+      <w:bookmarkStart w:id="8" w:name="_Toc29278826"/>
+      <w:bookmarkStart w:id="9" w:name="_Toc499171662"/>
       <w:r>
         <w:t>Descripción</w:t>
       </w:r>
-      <w:bookmarkEnd w:id="7"/>
       <w:bookmarkEnd w:id="8"/>
+      <w:bookmarkEnd w:id="9"/>
     </w:p>
     <w:p>
       <w:pPr>
@@ -3270,13 +4131,13 @@
       <w:pPr>
         <w:pStyle w:val="PSI-Ttulo3"/>
       </w:pPr>
-      <w:bookmarkStart w:id="9" w:name="_Toc29278827"/>
-      <w:bookmarkStart w:id="10" w:name="_Toc497361380"/>
+      <w:bookmarkStart w:id="10" w:name="_Toc29278827"/>
+      <w:bookmarkStart w:id="11" w:name="_Toc499171663"/>
       <w:r>
         <w:t>Condiciones de ejecución</w:t>
       </w:r>
-      <w:bookmarkEnd w:id="9"/>
       <w:bookmarkEnd w:id="10"/>
+      <w:bookmarkEnd w:id="11"/>
     </w:p>
     <w:p>
       <w:pPr>
@@ -3332,13 +4193,13 @@
       <w:pPr>
         <w:pStyle w:val="PSI-Ttulo3"/>
       </w:pPr>
-      <w:bookmarkStart w:id="11" w:name="_Toc29278828"/>
-      <w:bookmarkStart w:id="12" w:name="_Toc497361381"/>
+      <w:bookmarkStart w:id="12" w:name="_Toc29278828"/>
+      <w:bookmarkStart w:id="13" w:name="_Toc499171664"/>
       <w:r>
         <w:t>Entrada</w:t>
       </w:r>
-      <w:bookmarkEnd w:id="11"/>
       <w:bookmarkEnd w:id="12"/>
+      <w:bookmarkEnd w:id="13"/>
     </w:p>
     <w:p>
       <w:pPr>
@@ -3404,13 +4265,13 @@
       <w:pPr>
         <w:pStyle w:val="PSI-Ttulo3"/>
       </w:pPr>
-      <w:bookmarkStart w:id="13" w:name="_Toc29278829"/>
-      <w:bookmarkStart w:id="14" w:name="_Toc497361382"/>
+      <w:bookmarkStart w:id="14" w:name="_Toc29278829"/>
+      <w:bookmarkStart w:id="15" w:name="_Toc499171665"/>
       <w:r>
         <w:t>Resultado esperado</w:t>
       </w:r>
-      <w:bookmarkEnd w:id="13"/>
       <w:bookmarkEnd w:id="14"/>
+      <w:bookmarkEnd w:id="15"/>
     </w:p>
     <w:p>
       <w:pPr>
@@ -3429,13 +4290,13 @@
       <w:pPr>
         <w:pStyle w:val="PSI-Ttulo3"/>
       </w:pPr>
-      <w:bookmarkStart w:id="15" w:name="_Toc29278830"/>
-      <w:bookmarkStart w:id="16" w:name="_Toc497361383"/>
+      <w:bookmarkStart w:id="16" w:name="_Toc29278830"/>
+      <w:bookmarkStart w:id="17" w:name="_Toc499171666"/>
       <w:r>
         <w:t>Evaluación de la Prueba</w:t>
       </w:r>
-      <w:bookmarkEnd w:id="15"/>
       <w:bookmarkEnd w:id="16"/>
+      <w:bookmarkEnd w:id="17"/>
     </w:p>
     <w:p>
       <w:pPr>
@@ -3784,7 +4645,6 @@
           <w:lang w:val="es-AR" w:eastAsia="es-ES"/>
         </w:rPr>
       </w:pPr>
-      <w:bookmarkStart w:id="17" w:name="_Toc497361384"/>
       <w:r>
         <w:br w:type="page"/>
       </w:r>
@@ -3796,6 +4656,7 @@
           <w:rFonts w:eastAsiaTheme="minorHAnsi"/>
         </w:rPr>
       </w:pPr>
+      <w:bookmarkStart w:id="18" w:name="_Toc499171667"/>
       <w:r>
         <w:rPr>
           <w:rFonts w:eastAsiaTheme="minorHAnsi"/>
@@ -3815,7 +4676,7 @@
         </w:rPr>
         <w:t>&gt;</w:t>
       </w:r>
-      <w:bookmarkEnd w:id="17"/>
+      <w:bookmarkEnd w:id="18"/>
     </w:p>
     <w:p>
       <w:pPr>
@@ -3826,11 +4687,11 @@
       <w:pPr>
         <w:pStyle w:val="PSI-Ttulo3"/>
       </w:pPr>
-      <w:bookmarkStart w:id="18" w:name="_Toc497361385"/>
+      <w:bookmarkStart w:id="19" w:name="_Toc499171668"/>
       <w:r>
         <w:t>Descripción</w:t>
       </w:r>
-      <w:bookmarkEnd w:id="18"/>
+      <w:bookmarkEnd w:id="19"/>
     </w:p>
     <w:p>
       <w:pPr>
@@ -3858,11 +4719,11 @@
       <w:pPr>
         <w:pStyle w:val="PSI-Ttulo3"/>
       </w:pPr>
-      <w:bookmarkStart w:id="19" w:name="_Toc497361386"/>
+      <w:bookmarkStart w:id="20" w:name="_Toc499171669"/>
       <w:r>
         <w:t>Condiciones de ejecución</w:t>
       </w:r>
-      <w:bookmarkEnd w:id="19"/>
+      <w:bookmarkEnd w:id="20"/>
     </w:p>
     <w:p>
       <w:pPr>
@@ -3945,11 +4806,11 @@
       <w:pPr>
         <w:pStyle w:val="PSI-Ttulo3"/>
       </w:pPr>
-      <w:bookmarkStart w:id="20" w:name="_Toc497361387"/>
+      <w:bookmarkStart w:id="21" w:name="_Toc499171670"/>
       <w:r>
         <w:t>Entrada</w:t>
       </w:r>
-      <w:bookmarkEnd w:id="20"/>
+      <w:bookmarkEnd w:id="21"/>
     </w:p>
     <w:p>
       <w:pPr>
@@ -4062,11 +4923,11 @@
       <w:pPr>
         <w:pStyle w:val="PSI-Ttulo3"/>
       </w:pPr>
-      <w:bookmarkStart w:id="21" w:name="_Toc497361388"/>
+      <w:bookmarkStart w:id="22" w:name="_Toc499171671"/>
       <w:r>
         <w:t>Resultado esperado</w:t>
       </w:r>
-      <w:bookmarkEnd w:id="21"/>
+      <w:bookmarkEnd w:id="22"/>
     </w:p>
     <w:p>
       <w:pPr>
@@ -4147,11 +5008,11 @@
       <w:pPr>
         <w:pStyle w:val="PSI-Ttulo3"/>
       </w:pPr>
-      <w:bookmarkStart w:id="22" w:name="_Toc497361389"/>
+      <w:bookmarkStart w:id="23" w:name="_Toc499171672"/>
       <w:r>
         <w:t>Evaluación de la Prueba</w:t>
       </w:r>
-      <w:bookmarkEnd w:id="22"/>
+      <w:bookmarkEnd w:id="23"/>
     </w:p>
     <w:p>
       <w:pPr>
@@ -6400,7 +7261,7 @@
           <w:rFonts w:eastAsiaTheme="minorHAnsi"/>
         </w:rPr>
       </w:pPr>
-      <w:bookmarkStart w:id="23" w:name="_Toc497361390"/>
+      <w:bookmarkStart w:id="24" w:name="_Toc499171673"/>
       <w:r>
         <w:rPr>
           <w:rFonts w:eastAsiaTheme="minorHAnsi"/>
@@ -6420,7 +7281,7 @@
         </w:rPr>
         <w:t>&gt;</w:t>
       </w:r>
-      <w:bookmarkEnd w:id="23"/>
+      <w:bookmarkEnd w:id="24"/>
     </w:p>
     <w:p>
       <w:pPr>
@@ -6431,9 +7292,11 @@
       <w:pPr>
         <w:pStyle w:val="PSI-Ttulo3"/>
       </w:pPr>
+      <w:bookmarkStart w:id="25" w:name="_Toc499171674"/>
       <w:r>
         <w:t>Descripción</w:t>
       </w:r>
+      <w:bookmarkEnd w:id="25"/>
     </w:p>
     <w:p>
       <w:pPr>
@@ -6461,9 +7324,11 @@
       <w:pPr>
         <w:pStyle w:val="PSI-Ttulo3"/>
       </w:pPr>
+      <w:bookmarkStart w:id="26" w:name="_Toc499171675"/>
       <w:r>
         <w:t>Condiciones de ejecución</w:t>
       </w:r>
+      <w:bookmarkEnd w:id="26"/>
     </w:p>
     <w:p>
       <w:pPr>
@@ -6540,9 +7405,11 @@
       <w:pPr>
         <w:pStyle w:val="PSI-Ttulo3"/>
       </w:pPr>
+      <w:bookmarkStart w:id="27" w:name="_Toc499171676"/>
       <w:r>
         <w:t>Entrada</w:t>
       </w:r>
+      <w:bookmarkEnd w:id="27"/>
     </w:p>
     <w:p>
       <w:pPr>
@@ -6649,9 +7516,11 @@
       <w:pPr>
         <w:pStyle w:val="PSI-Ttulo3"/>
       </w:pPr>
+      <w:bookmarkStart w:id="28" w:name="_Toc499171677"/>
       <w:r>
         <w:t>Resultado esperado</w:t>
       </w:r>
+      <w:bookmarkEnd w:id="28"/>
     </w:p>
     <w:p>
       <w:pPr>
@@ -6726,11 +7595,11 @@
       <w:pPr>
         <w:pStyle w:val="PSI-Ttulo3"/>
       </w:pPr>
-      <w:bookmarkStart w:id="24" w:name="_Toc497361395"/>
+      <w:bookmarkStart w:id="29" w:name="_Toc499171678"/>
       <w:r>
         <w:t>Evaluación de la Prueba</w:t>
       </w:r>
-      <w:bookmarkEnd w:id="24"/>
+      <w:bookmarkEnd w:id="29"/>
     </w:p>
     <w:p>
       <w:pPr>
@@ -8528,6 +9397,7 @@
           <w:rFonts w:eastAsiaTheme="minorHAnsi"/>
         </w:rPr>
       </w:pPr>
+      <w:bookmarkStart w:id="30" w:name="_Toc499171679"/>
       <w:r>
         <w:rPr>
           <w:rFonts w:eastAsiaTheme="minorHAnsi"/>
@@ -8546,6 +9416,7 @@
         </w:rPr>
         <w:t>&gt;</w:t>
       </w:r>
+      <w:bookmarkEnd w:id="30"/>
     </w:p>
     <w:p>
       <w:pPr>
@@ -8556,9 +9427,11 @@
       <w:pPr>
         <w:pStyle w:val="PSI-Ttulo3"/>
       </w:pPr>
+      <w:bookmarkStart w:id="31" w:name="_Toc499171680"/>
       <w:r>
         <w:t>Descripción</w:t>
       </w:r>
+      <w:bookmarkEnd w:id="31"/>
     </w:p>
     <w:p>
       <w:pPr>
@@ -8586,9 +9459,11 @@
       <w:pPr>
         <w:pStyle w:val="PSI-Ttulo3"/>
       </w:pPr>
+      <w:bookmarkStart w:id="32" w:name="_Toc499171681"/>
       <w:r>
         <w:t>Condiciones de ejecución</w:t>
       </w:r>
+      <w:bookmarkEnd w:id="32"/>
     </w:p>
     <w:p>
       <w:pPr>
@@ -8665,9 +9540,11 @@
       <w:pPr>
         <w:pStyle w:val="PSI-Ttulo3"/>
       </w:pPr>
+      <w:bookmarkStart w:id="33" w:name="_Toc499171682"/>
       <w:r>
         <w:t>Entrada</w:t>
       </w:r>
+      <w:bookmarkEnd w:id="33"/>
     </w:p>
     <w:p>
       <w:pPr>
@@ -8754,10 +9631,12 @@
       <w:pPr>
         <w:pStyle w:val="PSI-Ttulo3"/>
       </w:pPr>
+      <w:bookmarkStart w:id="34" w:name="_Toc499171683"/>
       <w:r>
         <w:lastRenderedPageBreak/>
         <w:t>Resultado esperado</w:t>
       </w:r>
+      <w:bookmarkEnd w:id="34"/>
     </w:p>
     <w:p>
       <w:pPr>
@@ -8804,9 +9683,11 @@
       <w:pPr>
         <w:pStyle w:val="PSI-Ttulo3"/>
       </w:pPr>
+      <w:bookmarkStart w:id="35" w:name="_Toc499171684"/>
       <w:r>
         <w:t>Evaluación de la Prueba</w:t>
       </w:r>
+      <w:bookmarkEnd w:id="35"/>
     </w:p>
     <w:p>
       <w:pPr>
@@ -9480,7 +10361,7 @@
           <w:rFonts w:eastAsiaTheme="minorHAnsi"/>
         </w:rPr>
       </w:pPr>
-      <w:bookmarkStart w:id="25" w:name="_Toc497361396"/>
+      <w:bookmarkStart w:id="36" w:name="_Toc499171685"/>
       <w:r>
         <w:rPr>
           <w:rFonts w:eastAsiaTheme="minorHAnsi"/>
@@ -9500,7 +10381,7 @@
         </w:rPr>
         <w:t>&gt;</w:t>
       </w:r>
-      <w:bookmarkEnd w:id="25"/>
+      <w:bookmarkEnd w:id="36"/>
     </w:p>
     <w:p>
       <w:pPr>
@@ -9511,15 +10392,16 @@
       <w:pPr>
         <w:pStyle w:val="PSI-Ttulo3"/>
       </w:pPr>
+      <w:bookmarkStart w:id="37" w:name="_Toc499171686"/>
       <w:r>
         <w:t>Descripción</w:t>
       </w:r>
+      <w:bookmarkEnd w:id="37"/>
     </w:p>
     <w:p>
       <w:pPr>
         <w:pStyle w:val="PSI-Normal"/>
       </w:pPr>
-      <w:bookmarkStart w:id="26" w:name="_Toc497361401"/>
       <w:r>
         <w:t>La siguiente sección tiene como objetivo el de descubrir fallos u alteraciones al funcionamiento principal y esperado del sistema. Con el objetivo final de poder encontrar una solución a los mismos, mejorando la calidad del producto desarrollado.</w:t>
       </w:r>
@@ -9542,9 +10424,11 @@
       <w:pPr>
         <w:pStyle w:val="PSI-Ttulo3"/>
       </w:pPr>
+      <w:bookmarkStart w:id="38" w:name="_Toc499171687"/>
       <w:r>
         <w:t>Condiciones de ejecución</w:t>
       </w:r>
+      <w:bookmarkEnd w:id="38"/>
     </w:p>
     <w:p>
       <w:pPr>
@@ -9621,9 +10505,11 @@
       <w:pPr>
         <w:pStyle w:val="PSI-Ttulo3"/>
       </w:pPr>
+      <w:bookmarkStart w:id="39" w:name="_Toc499171688"/>
       <w:r>
         <w:t>Entrada</w:t>
       </w:r>
+      <w:bookmarkEnd w:id="39"/>
     </w:p>
     <w:p>
       <w:pPr>
@@ -9728,9 +10614,11 @@
       <w:pPr>
         <w:pStyle w:val="PSI-Ttulo3"/>
       </w:pPr>
+      <w:bookmarkStart w:id="40" w:name="_Toc499171689"/>
       <w:r>
         <w:t>Resultado esperado</w:t>
       </w:r>
+      <w:bookmarkEnd w:id="40"/>
     </w:p>
     <w:p>
       <w:pPr>
@@ -9793,10 +10681,11 @@
       <w:pPr>
         <w:pStyle w:val="PSI-Ttulo3"/>
       </w:pPr>
+      <w:bookmarkStart w:id="41" w:name="_Toc499171690"/>
       <w:r>
         <w:t>Evaluación de la Prueba</w:t>
       </w:r>
-      <w:bookmarkEnd w:id="26"/>
+      <w:bookmarkEnd w:id="41"/>
     </w:p>
     <w:p>
       <w:pPr>
@@ -10469,6 +11358,7 @@
       <w:r>
         <w:br w:type="page"/>
       </w:r>
+      <w:bookmarkStart w:id="42" w:name="_Toc499171691"/>
       <w:r>
         <w:rPr>
           <w:rFonts w:eastAsiaTheme="minorHAnsi"/>
@@ -10488,6 +11378,7 @@
         </w:rPr>
         <w:t>&gt;</w:t>
       </w:r>
+      <w:bookmarkEnd w:id="42"/>
     </w:p>
     <w:p>
       <w:pPr>
@@ -10498,9 +11389,11 @@
       <w:pPr>
         <w:pStyle w:val="PSI-Ttulo3"/>
       </w:pPr>
+      <w:bookmarkStart w:id="43" w:name="_Toc499171692"/>
       <w:r>
         <w:t>Descripción</w:t>
       </w:r>
+      <w:bookmarkEnd w:id="43"/>
     </w:p>
     <w:p>
       <w:pPr>
@@ -10528,9 +11421,11 @@
       <w:pPr>
         <w:pStyle w:val="PSI-Ttulo3"/>
       </w:pPr>
+      <w:bookmarkStart w:id="44" w:name="_Toc499171693"/>
       <w:r>
         <w:t>Condiciones de ejecución</w:t>
       </w:r>
+      <w:bookmarkEnd w:id="44"/>
     </w:p>
     <w:p>
       <w:pPr>
@@ -10607,9 +11502,11 @@
       <w:pPr>
         <w:pStyle w:val="PSI-Ttulo3"/>
       </w:pPr>
+      <w:bookmarkStart w:id="45" w:name="_Toc499171694"/>
       <w:r>
         <w:t>Entrada</w:t>
       </w:r>
+      <w:bookmarkEnd w:id="45"/>
     </w:p>
     <w:p>
       <w:pPr>
@@ -10643,10 +11540,7 @@
         <w:t xml:space="preserve"> caracteres y mínimo 1; email </w:t>
       </w:r>
       <w:r>
-        <w:t>de máximo 255 caracteres y mínimo 1</w:t>
-      </w:r>
-      <w:r>
-        <w:t>.</w:t>
+        <w:t>de máximo 255 caracteres y mínimo 1.</w:t>
       </w:r>
     </w:p>
     <w:p>
@@ -10679,20 +11573,11 @@
         <w:t xml:space="preserve">5); se seleccione un nombre que no cumpla con el mínimo establecido de caracteres (1); </w:t>
       </w:r>
       <w:r>
-        <w:t xml:space="preserve">cuando se seleccione un </w:t>
-      </w:r>
-      <w:r>
-        <w:t>email</w:t>
-      </w:r>
-      <w:r>
-        <w:t xml:space="preserve"> que no cumpla </w:t>
+        <w:t xml:space="preserve">cuando se seleccione un email que no cumpla </w:t>
       </w:r>
       <w:r>
         <w:lastRenderedPageBreak/>
-        <w:t>con el máximo establecido de caracteres (255); se seleccione un email que no cumpla con el mínimo establecido de caracteres (1);</w:t>
-      </w:r>
-      <w:r>
-        <w:t xml:space="preserve"> </w:t>
+        <w:t xml:space="preserve">con el máximo establecido de caracteres (255); se seleccione un email que no cumpla con el mínimo establecido de caracteres (1); </w:t>
       </w:r>
     </w:p>
     <w:p>
@@ -10705,9 +11590,11 @@
       <w:pPr>
         <w:pStyle w:val="PSI-Ttulo3"/>
       </w:pPr>
+      <w:bookmarkStart w:id="46" w:name="_Toc499171695"/>
       <w:r>
         <w:t>Resultado esperado</w:t>
       </w:r>
+      <w:bookmarkEnd w:id="46"/>
     </w:p>
     <w:p>
       <w:pPr>
@@ -10765,9 +11652,11 @@
       <w:pPr>
         <w:pStyle w:val="PSI-Ttulo3"/>
       </w:pPr>
+      <w:bookmarkStart w:id="47" w:name="_Toc499171696"/>
       <w:r>
         <w:t>Evaluación de la Prueba</w:t>
       </w:r>
+      <w:bookmarkEnd w:id="47"/>
     </w:p>
     <w:p>
       <w:pPr>
@@ -11098,13 +11987,7 @@
               <w:rPr>
                 <w:i/>
               </w:rPr>
-              <w:t>strimas</w:t>
-            </w:r>
-            <w:r>
-              <w:rPr>
-                <w:i/>
-              </w:rPr>
-              <w:t>@uarg.unpa.edu.ar</w:t>
+              <w:t>strimas@uarg.unpa.edu.ar</w:t>
             </w:r>
           </w:p>
         </w:tc>
@@ -11374,13 +12257,7 @@
               <w:rPr>
                 <w:i/>
               </w:rPr>
-              <w:t>mgimenez</w:t>
-            </w:r>
-            <w:r>
-              <w:rPr>
-                <w:i/>
-              </w:rPr>
-              <w:t>@uarg.unpa.edu.ar</w:t>
+              <w:t>mgimenez@uarg.unpa.edu.ar</w:t>
             </w:r>
           </w:p>
         </w:tc>
@@ -11749,19 +12626,7 @@
               <w:rPr>
                 <w:i/>
               </w:rPr>
-              <w:t xml:space="preserve">FUNCIONAMIENTO CORRECTO. El sistema indica al usuario que debe ingresar un nombre de  encargado con una longitud no mayor a 255 </w:t>
-            </w:r>
-            <w:r>
-              <w:rPr>
-                <w:i/>
-              </w:rPr>
-              <w:t>caracteres</w:t>
-            </w:r>
-            <w:r>
-              <w:rPr>
-                <w:i/>
-              </w:rPr>
-              <w:t>.</w:t>
+              <w:t>FUNCIONAMIENTO CORRECTO. El sistema indica al usuario que debe ingresar un nombre de  encargado con una longitud no mayor a 255 caracteres.</w:t>
             </w:r>
           </w:p>
         </w:tc>
@@ -11811,19 +12676,7 @@
               <w:rPr>
                 <w:i/>
               </w:rPr>
-              <w:t xml:space="preserve">FUNCIONAMIENTO CORRECTO. El sistema indica al usuario que debe ingresar un email de  encargado con una longitud no mayor a 255 </w:t>
-            </w:r>
-            <w:r>
-              <w:rPr>
-                <w:i/>
-              </w:rPr>
-              <w:t>caracteres</w:t>
-            </w:r>
-            <w:r>
-              <w:rPr>
-                <w:i/>
-              </w:rPr>
-              <w:t>.</w:t>
+              <w:t>FUNCIONAMIENTO CORRECTO. El sistema indica al usuario que debe ingresar un email de  encargado con una longitud no mayor a 255 caracteres.</w:t>
             </w:r>
           </w:p>
         </w:tc>
@@ -12077,7 +12930,7 @@
       <w:pPr>
         <w:pStyle w:val="PSI-Ttulo1"/>
       </w:pPr>
-      <w:bookmarkStart w:id="27" w:name="_Toc497361402"/>
+      <w:bookmarkStart w:id="48" w:name="_Toc499171697"/>
       <w:r>
         <w:lastRenderedPageBreak/>
         <w:t>Plantilla Caso de Prueba</w:t>
@@ -12091,7 +12944,7 @@
       <w:r>
         <w:t>&gt;</w:t>
       </w:r>
-      <w:bookmarkEnd w:id="27"/>
+      <w:bookmarkEnd w:id="48"/>
     </w:p>
     <w:p/>
     <w:tbl>
@@ -12484,7 +13337,7 @@
                 <w:sz w:val="20"/>
               </w:rPr>
             </w:pPr>
-            <w:bookmarkStart w:id="28" w:name="DDE_LINK1"/>
+            <w:bookmarkStart w:id="49" w:name="DDE_LINK1"/>
             <w:r>
               <w:rPr>
                 <w:rFonts w:ascii="Arial" w:hAnsi="Arial"/>
@@ -12494,7 +13347,7 @@
               </w:rPr>
               <w:t>ID/Nombre Caso de Prueba:</w:t>
             </w:r>
-            <w:bookmarkEnd w:id="28"/>
+            <w:bookmarkEnd w:id="49"/>
             <w:r>
               <w:rPr>
                 <w:rFonts w:ascii="Arial" w:hAnsi="Arial"/>
@@ -14305,8 +15158,6 @@
               </w:rPr>
               <w:t>100%</w:t>
             </w:r>
-            <w:bookmarkStart w:id="29" w:name="_GoBack"/>
-            <w:bookmarkEnd w:id="29"/>
           </w:p>
         </w:tc>
       </w:tr>
@@ -18740,6 +19591,7 @@
   <w:style w:type="character" w:default="1" w:styleId="Fuentedeprrafopredeter">
     <w:name w:val="Default Paragraph Font"/>
     <w:uiPriority w:val="1"/>
+    <w:semiHidden/>
     <w:unhideWhenUsed/>
   </w:style>
   <w:style w:type="table" w:default="1" w:styleId="Tablanormal">
@@ -20276,7 +21128,7 @@
 </file>
 
 <file path=customXml/itemProps2.xml><?xml version="1.0" encoding="utf-8"?>
-<ds:datastoreItem xmlns:ds="http://schemas.openxmlformats.org/officeDocument/2006/customXml" ds:itemID="{F76C1079-12B0-4652-A2DE-580E55C77114}">
+<ds:datastoreItem xmlns:ds="http://schemas.openxmlformats.org/officeDocument/2006/customXml" ds:itemID="{4AA2311A-7964-4FC8-9EEC-616A65574CBF}">
   <ds:schemaRefs>
     <ds:schemaRef ds:uri="http://schemas.openxmlformats.org/officeDocument/2006/bibliography"/>
   </ds:schemaRefs>

</xml_diff>

<commit_message>
Actualizaciones de Casos de Prueba
Ya estan todos los casos de prueba de todos los CU que tenemos implementados.
</commit_message>
<xml_diff>
--- a/Pruebas/Casos de Prueba/CP001 – ABM Servicios.docx
+++ b/Pruebas/Casos de Prueba/CP001 – ABM Servicios.docx
@@ -913,8 +913,6 @@
             <w:t>Tabla de contenido</w:t>
           </w:r>
         </w:p>
-        <w:bookmarkStart w:id="0" w:name="_GoBack"/>
-        <w:bookmarkEnd w:id="0"/>
         <w:p>
           <w:pPr>
             <w:pStyle w:val="TDC1"/>
@@ -937,7 +935,7 @@
           <w:r>
             <w:fldChar w:fldCharType="separate"/>
           </w:r>
-          <w:hyperlink w:anchor="_Toc499171658" w:history="1">
+          <w:hyperlink w:anchor="_Toc499224104" w:history="1">
             <w:r>
               <w:rPr>
                 <w:rStyle w:val="Hipervnculo"/>
@@ -964,7 +962,7 @@
                 <w:noProof/>
                 <w:webHidden/>
               </w:rPr>
-              <w:instrText xml:space="preserve"> PAGEREF _Toc499171658 \h </w:instrText>
+              <w:instrText xml:space="preserve"> PAGEREF _Toc499224104 \h </w:instrText>
             </w:r>
             <w:r>
               <w:rPr>
@@ -984,7 +982,7 @@
                 <w:noProof/>
                 <w:webHidden/>
               </w:rPr>
-              <w:t>5</w:t>
+              <w:t>6</w:t>
             </w:r>
             <w:r>
               <w:rPr>
@@ -1008,7 +1006,7 @@
               <w:lang w:val="es-AR" w:eastAsia="es-AR"/>
             </w:rPr>
           </w:pPr>
-          <w:hyperlink w:anchor="_Toc499171659" w:history="1">
+          <w:hyperlink w:anchor="_Toc499224105" w:history="1">
             <w:r>
               <w:rPr>
                 <w:rStyle w:val="Hipervnculo"/>
@@ -1035,7 +1033,7 @@
                 <w:noProof/>
                 <w:webHidden/>
               </w:rPr>
-              <w:instrText xml:space="preserve"> PAGEREF _Toc499171659 \h </w:instrText>
+              <w:instrText xml:space="preserve"> PAGEREF _Toc499224105 \h </w:instrText>
             </w:r>
             <w:r>
               <w:rPr>
@@ -1055,7 +1053,7 @@
                 <w:noProof/>
                 <w:webHidden/>
               </w:rPr>
-              <w:t>5</w:t>
+              <w:t>6</w:t>
             </w:r>
             <w:r>
               <w:rPr>
@@ -1079,7 +1077,7 @@
               <w:lang w:val="es-AR" w:eastAsia="es-AR"/>
             </w:rPr>
           </w:pPr>
-          <w:hyperlink w:anchor="_Toc499171660" w:history="1">
+          <w:hyperlink w:anchor="_Toc499224106" w:history="1">
             <w:r>
               <w:rPr>
                 <w:rStyle w:val="Hipervnculo"/>
@@ -1106,7 +1104,7 @@
                 <w:noProof/>
                 <w:webHidden/>
               </w:rPr>
-              <w:instrText xml:space="preserve"> PAGEREF _Toc499171660 \h </w:instrText>
+              <w:instrText xml:space="preserve"> PAGEREF _Toc499224106 \h </w:instrText>
             </w:r>
             <w:r>
               <w:rPr>
@@ -1126,7 +1124,7 @@
                 <w:noProof/>
                 <w:webHidden/>
               </w:rPr>
-              <w:t>5</w:t>
+              <w:t>6</w:t>
             </w:r>
             <w:r>
               <w:rPr>
@@ -1150,7 +1148,7 @@
               <w:lang w:val="es-AR" w:eastAsia="es-AR"/>
             </w:rPr>
           </w:pPr>
-          <w:hyperlink w:anchor="_Toc499171661" w:history="1">
+          <w:hyperlink w:anchor="_Toc499224107" w:history="1">
             <w:r>
               <w:rPr>
                 <w:rStyle w:val="Hipervnculo"/>
@@ -1177,7 +1175,7 @@
                 <w:noProof/>
                 <w:webHidden/>
               </w:rPr>
-              <w:instrText xml:space="preserve"> PAGEREF _Toc499171661 \h </w:instrText>
+              <w:instrText xml:space="preserve"> PAGEREF _Toc499224107 \h </w:instrText>
             </w:r>
             <w:r>
               <w:rPr>
@@ -1221,7 +1219,7 @@
               <w:lang w:val="es-AR" w:eastAsia="es-AR"/>
             </w:rPr>
           </w:pPr>
-          <w:hyperlink w:anchor="_Toc499171662" w:history="1">
+          <w:hyperlink w:anchor="_Toc499224108" w:history="1">
             <w:r>
               <w:rPr>
                 <w:rStyle w:val="Hipervnculo"/>
@@ -1248,7 +1246,7 @@
                 <w:noProof/>
                 <w:webHidden/>
               </w:rPr>
-              <w:instrText xml:space="preserve"> PAGEREF _Toc499171662 \h </w:instrText>
+              <w:instrText xml:space="preserve"> PAGEREF _Toc499224108 \h </w:instrText>
             </w:r>
             <w:r>
               <w:rPr>
@@ -1292,7 +1290,7 @@
               <w:lang w:val="es-AR" w:eastAsia="es-AR"/>
             </w:rPr>
           </w:pPr>
-          <w:hyperlink w:anchor="_Toc499171663" w:history="1">
+          <w:hyperlink w:anchor="_Toc499224109" w:history="1">
             <w:r>
               <w:rPr>
                 <w:rStyle w:val="Hipervnculo"/>
@@ -1319,7 +1317,7 @@
                 <w:noProof/>
                 <w:webHidden/>
               </w:rPr>
-              <w:instrText xml:space="preserve"> PAGEREF _Toc499171663 \h </w:instrText>
+              <w:instrText xml:space="preserve"> PAGEREF _Toc499224109 \h </w:instrText>
             </w:r>
             <w:r>
               <w:rPr>
@@ -1363,7 +1361,7 @@
               <w:lang w:val="es-AR" w:eastAsia="es-AR"/>
             </w:rPr>
           </w:pPr>
-          <w:hyperlink w:anchor="_Toc499171664" w:history="1">
+          <w:hyperlink w:anchor="_Toc499224110" w:history="1">
             <w:r>
               <w:rPr>
                 <w:rStyle w:val="Hipervnculo"/>
@@ -1390,7 +1388,7 @@
                 <w:noProof/>
                 <w:webHidden/>
               </w:rPr>
-              <w:instrText xml:space="preserve"> PAGEREF _Toc499171664 \h </w:instrText>
+              <w:instrText xml:space="preserve"> PAGEREF _Toc499224110 \h </w:instrText>
             </w:r>
             <w:r>
               <w:rPr>
@@ -1434,7 +1432,7 @@
               <w:lang w:val="es-AR" w:eastAsia="es-AR"/>
             </w:rPr>
           </w:pPr>
-          <w:hyperlink w:anchor="_Toc499171665" w:history="1">
+          <w:hyperlink w:anchor="_Toc499224111" w:history="1">
             <w:r>
               <w:rPr>
                 <w:rStyle w:val="Hipervnculo"/>
@@ -1461,7 +1459,7 @@
                 <w:noProof/>
                 <w:webHidden/>
               </w:rPr>
-              <w:instrText xml:space="preserve"> PAGEREF _Toc499171665 \h </w:instrText>
+              <w:instrText xml:space="preserve"> PAGEREF _Toc499224111 \h </w:instrText>
             </w:r>
             <w:r>
               <w:rPr>
@@ -1505,7 +1503,7 @@
               <w:lang w:val="es-AR" w:eastAsia="es-AR"/>
             </w:rPr>
           </w:pPr>
-          <w:hyperlink w:anchor="_Toc499171666" w:history="1">
+          <w:hyperlink w:anchor="_Toc499224112" w:history="1">
             <w:r>
               <w:rPr>
                 <w:rStyle w:val="Hipervnculo"/>
@@ -1532,7 +1530,7 @@
                 <w:noProof/>
                 <w:webHidden/>
               </w:rPr>
-              <w:instrText xml:space="preserve"> PAGEREF _Toc499171666 \h </w:instrText>
+              <w:instrText xml:space="preserve"> PAGEREF _Toc499224112 \h </w:instrText>
             </w:r>
             <w:r>
               <w:rPr>
@@ -1576,7 +1574,7 @@
               <w:lang w:val="es-AR" w:eastAsia="es-AR"/>
             </w:rPr>
           </w:pPr>
-          <w:hyperlink w:anchor="_Toc499171667" w:history="1">
+          <w:hyperlink w:anchor="_Toc499224113" w:history="1">
             <w:r>
               <w:rPr>
                 <w:rStyle w:val="Hipervnculo"/>
@@ -1603,7 +1601,7 @@
                 <w:noProof/>
                 <w:webHidden/>
               </w:rPr>
-              <w:instrText xml:space="preserve"> PAGEREF _Toc499171667 \h </w:instrText>
+              <w:instrText xml:space="preserve"> PAGEREF _Toc499224113 \h </w:instrText>
             </w:r>
             <w:r>
               <w:rPr>
@@ -1647,7 +1645,7 @@
               <w:lang w:val="es-AR" w:eastAsia="es-AR"/>
             </w:rPr>
           </w:pPr>
-          <w:hyperlink w:anchor="_Toc499171668" w:history="1">
+          <w:hyperlink w:anchor="_Toc499224114" w:history="1">
             <w:r>
               <w:rPr>
                 <w:rStyle w:val="Hipervnculo"/>
@@ -1674,7 +1672,7 @@
                 <w:noProof/>
                 <w:webHidden/>
               </w:rPr>
-              <w:instrText xml:space="preserve"> PAGEREF _Toc499171668 \h </w:instrText>
+              <w:instrText xml:space="preserve"> PAGEREF _Toc499224114 \h </w:instrText>
             </w:r>
             <w:r>
               <w:rPr>
@@ -1718,7 +1716,7 @@
               <w:lang w:val="es-AR" w:eastAsia="es-AR"/>
             </w:rPr>
           </w:pPr>
-          <w:hyperlink w:anchor="_Toc499171669" w:history="1">
+          <w:hyperlink w:anchor="_Toc499224115" w:history="1">
             <w:r>
               <w:rPr>
                 <w:rStyle w:val="Hipervnculo"/>
@@ -1745,7 +1743,7 @@
                 <w:noProof/>
                 <w:webHidden/>
               </w:rPr>
-              <w:instrText xml:space="preserve"> PAGEREF _Toc499171669 \h </w:instrText>
+              <w:instrText xml:space="preserve"> PAGEREF _Toc499224115 \h </w:instrText>
             </w:r>
             <w:r>
               <w:rPr>
@@ -1789,7 +1787,7 @@
               <w:lang w:val="es-AR" w:eastAsia="es-AR"/>
             </w:rPr>
           </w:pPr>
-          <w:hyperlink w:anchor="_Toc499171670" w:history="1">
+          <w:hyperlink w:anchor="_Toc499224116" w:history="1">
             <w:r>
               <w:rPr>
                 <w:rStyle w:val="Hipervnculo"/>
@@ -1816,7 +1814,7 @@
                 <w:noProof/>
                 <w:webHidden/>
               </w:rPr>
-              <w:instrText xml:space="preserve"> PAGEREF _Toc499171670 \h </w:instrText>
+              <w:instrText xml:space="preserve"> PAGEREF _Toc499224116 \h </w:instrText>
             </w:r>
             <w:r>
               <w:rPr>
@@ -1860,7 +1858,7 @@
               <w:lang w:val="es-AR" w:eastAsia="es-AR"/>
             </w:rPr>
           </w:pPr>
-          <w:hyperlink w:anchor="_Toc499171671" w:history="1">
+          <w:hyperlink w:anchor="_Toc499224117" w:history="1">
             <w:r>
               <w:rPr>
                 <w:rStyle w:val="Hipervnculo"/>
@@ -1887,7 +1885,7 @@
                 <w:noProof/>
                 <w:webHidden/>
               </w:rPr>
-              <w:instrText xml:space="preserve"> PAGEREF _Toc499171671 \h </w:instrText>
+              <w:instrText xml:space="preserve"> PAGEREF _Toc499224117 \h </w:instrText>
             </w:r>
             <w:r>
               <w:rPr>
@@ -1931,7 +1929,7 @@
               <w:lang w:val="es-AR" w:eastAsia="es-AR"/>
             </w:rPr>
           </w:pPr>
-          <w:hyperlink w:anchor="_Toc499171672" w:history="1">
+          <w:hyperlink w:anchor="_Toc499224118" w:history="1">
             <w:r>
               <w:rPr>
                 <w:rStyle w:val="Hipervnculo"/>
@@ -1958,7 +1956,7 @@
                 <w:noProof/>
                 <w:webHidden/>
               </w:rPr>
-              <w:instrText xml:space="preserve"> PAGEREF _Toc499171672 \h </w:instrText>
+              <w:instrText xml:space="preserve"> PAGEREF _Toc499224118 \h </w:instrText>
             </w:r>
             <w:r>
               <w:rPr>
@@ -2002,7 +2000,7 @@
               <w:lang w:val="es-AR" w:eastAsia="es-AR"/>
             </w:rPr>
           </w:pPr>
-          <w:hyperlink w:anchor="_Toc499171673" w:history="1">
+          <w:hyperlink w:anchor="_Toc499224119" w:history="1">
             <w:r>
               <w:rPr>
                 <w:rStyle w:val="Hipervnculo"/>
@@ -2029,7 +2027,7 @@
                 <w:noProof/>
                 <w:webHidden/>
               </w:rPr>
-              <w:instrText xml:space="preserve"> PAGEREF _Toc499171673 \h </w:instrText>
+              <w:instrText xml:space="preserve"> PAGEREF _Toc499224119 \h </w:instrText>
             </w:r>
             <w:r>
               <w:rPr>
@@ -2073,7 +2071,7 @@
               <w:lang w:val="es-AR" w:eastAsia="es-AR"/>
             </w:rPr>
           </w:pPr>
-          <w:hyperlink w:anchor="_Toc499171674" w:history="1">
+          <w:hyperlink w:anchor="_Toc499224120" w:history="1">
             <w:r>
               <w:rPr>
                 <w:rStyle w:val="Hipervnculo"/>
@@ -2100,7 +2098,7 @@
                 <w:noProof/>
                 <w:webHidden/>
               </w:rPr>
-              <w:instrText xml:space="preserve"> PAGEREF _Toc499171674 \h </w:instrText>
+              <w:instrText xml:space="preserve"> PAGEREF _Toc499224120 \h </w:instrText>
             </w:r>
             <w:r>
               <w:rPr>
@@ -2144,7 +2142,7 @@
               <w:lang w:val="es-AR" w:eastAsia="es-AR"/>
             </w:rPr>
           </w:pPr>
-          <w:hyperlink w:anchor="_Toc499171675" w:history="1">
+          <w:hyperlink w:anchor="_Toc499224121" w:history="1">
             <w:r>
               <w:rPr>
                 <w:rStyle w:val="Hipervnculo"/>
@@ -2171,7 +2169,7 @@
                 <w:noProof/>
                 <w:webHidden/>
               </w:rPr>
-              <w:instrText xml:space="preserve"> PAGEREF _Toc499171675 \h </w:instrText>
+              <w:instrText xml:space="preserve"> PAGEREF _Toc499224121 \h </w:instrText>
             </w:r>
             <w:r>
               <w:rPr>
@@ -2215,7 +2213,7 @@
               <w:lang w:val="es-AR" w:eastAsia="es-AR"/>
             </w:rPr>
           </w:pPr>
-          <w:hyperlink w:anchor="_Toc499171676" w:history="1">
+          <w:hyperlink w:anchor="_Toc499224122" w:history="1">
             <w:r>
               <w:rPr>
                 <w:rStyle w:val="Hipervnculo"/>
@@ -2242,7 +2240,7 @@
                 <w:noProof/>
                 <w:webHidden/>
               </w:rPr>
-              <w:instrText xml:space="preserve"> PAGEREF _Toc499171676 \h </w:instrText>
+              <w:instrText xml:space="preserve"> PAGEREF _Toc499224122 \h </w:instrText>
             </w:r>
             <w:r>
               <w:rPr>
@@ -2286,7 +2284,7 @@
               <w:lang w:val="es-AR" w:eastAsia="es-AR"/>
             </w:rPr>
           </w:pPr>
-          <w:hyperlink w:anchor="_Toc499171677" w:history="1">
+          <w:hyperlink w:anchor="_Toc499224123" w:history="1">
             <w:r>
               <w:rPr>
                 <w:rStyle w:val="Hipervnculo"/>
@@ -2313,7 +2311,7 @@
                 <w:noProof/>
                 <w:webHidden/>
               </w:rPr>
-              <w:instrText xml:space="preserve"> PAGEREF _Toc499171677 \h </w:instrText>
+              <w:instrText xml:space="preserve"> PAGEREF _Toc499224123 \h </w:instrText>
             </w:r>
             <w:r>
               <w:rPr>
@@ -2357,7 +2355,7 @@
               <w:lang w:val="es-AR" w:eastAsia="es-AR"/>
             </w:rPr>
           </w:pPr>
-          <w:hyperlink w:anchor="_Toc499171678" w:history="1">
+          <w:hyperlink w:anchor="_Toc499224124" w:history="1">
             <w:r>
               <w:rPr>
                 <w:rStyle w:val="Hipervnculo"/>
@@ -2384,7 +2382,7 @@
                 <w:noProof/>
                 <w:webHidden/>
               </w:rPr>
-              <w:instrText xml:space="preserve"> PAGEREF _Toc499171678 \h </w:instrText>
+              <w:instrText xml:space="preserve"> PAGEREF _Toc499224124 \h </w:instrText>
             </w:r>
             <w:r>
               <w:rPr>
@@ -2428,7 +2426,7 @@
               <w:lang w:val="es-AR" w:eastAsia="es-AR"/>
             </w:rPr>
           </w:pPr>
-          <w:hyperlink w:anchor="_Toc499171679" w:history="1">
+          <w:hyperlink w:anchor="_Toc499224125" w:history="1">
             <w:r>
               <w:rPr>
                 <w:rStyle w:val="Hipervnculo"/>
@@ -2455,7 +2453,7 @@
                 <w:noProof/>
                 <w:webHidden/>
               </w:rPr>
-              <w:instrText xml:space="preserve"> PAGEREF _Toc499171679 \h </w:instrText>
+              <w:instrText xml:space="preserve"> PAGEREF _Toc499224125 \h </w:instrText>
             </w:r>
             <w:r>
               <w:rPr>
@@ -2499,7 +2497,7 @@
               <w:lang w:val="es-AR" w:eastAsia="es-AR"/>
             </w:rPr>
           </w:pPr>
-          <w:hyperlink w:anchor="_Toc499171680" w:history="1">
+          <w:hyperlink w:anchor="_Toc499224126" w:history="1">
             <w:r>
               <w:rPr>
                 <w:rStyle w:val="Hipervnculo"/>
@@ -2526,7 +2524,7 @@
                 <w:noProof/>
                 <w:webHidden/>
               </w:rPr>
-              <w:instrText xml:space="preserve"> PAGEREF _Toc499171680 \h </w:instrText>
+              <w:instrText xml:space="preserve"> PAGEREF _Toc499224126 \h </w:instrText>
             </w:r>
             <w:r>
               <w:rPr>
@@ -2570,7 +2568,7 @@
               <w:lang w:val="es-AR" w:eastAsia="es-AR"/>
             </w:rPr>
           </w:pPr>
-          <w:hyperlink w:anchor="_Toc499171681" w:history="1">
+          <w:hyperlink w:anchor="_Toc499224127" w:history="1">
             <w:r>
               <w:rPr>
                 <w:rStyle w:val="Hipervnculo"/>
@@ -2597,7 +2595,7 @@
                 <w:noProof/>
                 <w:webHidden/>
               </w:rPr>
-              <w:instrText xml:space="preserve"> PAGEREF _Toc499171681 \h </w:instrText>
+              <w:instrText xml:space="preserve"> PAGEREF _Toc499224127 \h </w:instrText>
             </w:r>
             <w:r>
               <w:rPr>
@@ -2641,7 +2639,7 @@
               <w:lang w:val="es-AR" w:eastAsia="es-AR"/>
             </w:rPr>
           </w:pPr>
-          <w:hyperlink w:anchor="_Toc499171682" w:history="1">
+          <w:hyperlink w:anchor="_Toc499224128" w:history="1">
             <w:r>
               <w:rPr>
                 <w:rStyle w:val="Hipervnculo"/>
@@ -2668,7 +2666,7 @@
                 <w:noProof/>
                 <w:webHidden/>
               </w:rPr>
-              <w:instrText xml:space="preserve"> PAGEREF _Toc499171682 \h </w:instrText>
+              <w:instrText xml:space="preserve"> PAGEREF _Toc499224128 \h </w:instrText>
             </w:r>
             <w:r>
               <w:rPr>
@@ -2712,7 +2710,7 @@
               <w:lang w:val="es-AR" w:eastAsia="es-AR"/>
             </w:rPr>
           </w:pPr>
-          <w:hyperlink w:anchor="_Toc499171683" w:history="1">
+          <w:hyperlink w:anchor="_Toc499224129" w:history="1">
             <w:r>
               <w:rPr>
                 <w:rStyle w:val="Hipervnculo"/>
@@ -2739,7 +2737,7 @@
                 <w:noProof/>
                 <w:webHidden/>
               </w:rPr>
-              <w:instrText xml:space="preserve"> PAGEREF _Toc499171683 \h </w:instrText>
+              <w:instrText xml:space="preserve"> PAGEREF _Toc499224129 \h </w:instrText>
             </w:r>
             <w:r>
               <w:rPr>
@@ -2783,7 +2781,7 @@
               <w:lang w:val="es-AR" w:eastAsia="es-AR"/>
             </w:rPr>
           </w:pPr>
-          <w:hyperlink w:anchor="_Toc499171684" w:history="1">
+          <w:hyperlink w:anchor="_Toc499224130" w:history="1">
             <w:r>
               <w:rPr>
                 <w:rStyle w:val="Hipervnculo"/>
@@ -2810,7 +2808,7 @@
                 <w:noProof/>
                 <w:webHidden/>
               </w:rPr>
-              <w:instrText xml:space="preserve"> PAGEREF _Toc499171684 \h </w:instrText>
+              <w:instrText xml:space="preserve"> PAGEREF _Toc499224130 \h </w:instrText>
             </w:r>
             <w:r>
               <w:rPr>
@@ -2854,7 +2852,7 @@
               <w:lang w:val="es-AR" w:eastAsia="es-AR"/>
             </w:rPr>
           </w:pPr>
-          <w:hyperlink w:anchor="_Toc499171685" w:history="1">
+          <w:hyperlink w:anchor="_Toc499224131" w:history="1">
             <w:r>
               <w:rPr>
                 <w:rStyle w:val="Hipervnculo"/>
@@ -2881,7 +2879,7 @@
                 <w:noProof/>
                 <w:webHidden/>
               </w:rPr>
-              <w:instrText xml:space="preserve"> PAGEREF _Toc499171685 \h </w:instrText>
+              <w:instrText xml:space="preserve"> PAGEREF _Toc499224131 \h </w:instrText>
             </w:r>
             <w:r>
               <w:rPr>
@@ -2925,7 +2923,7 @@
               <w:lang w:val="es-AR" w:eastAsia="es-AR"/>
             </w:rPr>
           </w:pPr>
-          <w:hyperlink w:anchor="_Toc499171686" w:history="1">
+          <w:hyperlink w:anchor="_Toc499224132" w:history="1">
             <w:r>
               <w:rPr>
                 <w:rStyle w:val="Hipervnculo"/>
@@ -2952,7 +2950,7 @@
                 <w:noProof/>
                 <w:webHidden/>
               </w:rPr>
-              <w:instrText xml:space="preserve"> PAGEREF _Toc499171686 \h </w:instrText>
+              <w:instrText xml:space="preserve"> PAGEREF _Toc499224132 \h </w:instrText>
             </w:r>
             <w:r>
               <w:rPr>
@@ -2996,7 +2994,7 @@
               <w:lang w:val="es-AR" w:eastAsia="es-AR"/>
             </w:rPr>
           </w:pPr>
-          <w:hyperlink w:anchor="_Toc499171687" w:history="1">
+          <w:hyperlink w:anchor="_Toc499224133" w:history="1">
             <w:r>
               <w:rPr>
                 <w:rStyle w:val="Hipervnculo"/>
@@ -3023,7 +3021,7 @@
                 <w:noProof/>
                 <w:webHidden/>
               </w:rPr>
-              <w:instrText xml:space="preserve"> PAGEREF _Toc499171687 \h </w:instrText>
+              <w:instrText xml:space="preserve"> PAGEREF _Toc499224133 \h </w:instrText>
             </w:r>
             <w:r>
               <w:rPr>
@@ -3067,7 +3065,7 @@
               <w:lang w:val="es-AR" w:eastAsia="es-AR"/>
             </w:rPr>
           </w:pPr>
-          <w:hyperlink w:anchor="_Toc499171688" w:history="1">
+          <w:hyperlink w:anchor="_Toc499224134" w:history="1">
             <w:r>
               <w:rPr>
                 <w:rStyle w:val="Hipervnculo"/>
@@ -3094,7 +3092,7 @@
                 <w:noProof/>
                 <w:webHidden/>
               </w:rPr>
-              <w:instrText xml:space="preserve"> PAGEREF _Toc499171688 \h </w:instrText>
+              <w:instrText xml:space="preserve"> PAGEREF _Toc499224134 \h </w:instrText>
             </w:r>
             <w:r>
               <w:rPr>
@@ -3138,7 +3136,7 @@
               <w:lang w:val="es-AR" w:eastAsia="es-AR"/>
             </w:rPr>
           </w:pPr>
-          <w:hyperlink w:anchor="_Toc499171689" w:history="1">
+          <w:hyperlink w:anchor="_Toc499224135" w:history="1">
             <w:r>
               <w:rPr>
                 <w:rStyle w:val="Hipervnculo"/>
@@ -3165,7 +3163,7 @@
                 <w:noProof/>
                 <w:webHidden/>
               </w:rPr>
-              <w:instrText xml:space="preserve"> PAGEREF _Toc499171689 \h </w:instrText>
+              <w:instrText xml:space="preserve"> PAGEREF _Toc499224135 \h </w:instrText>
             </w:r>
             <w:r>
               <w:rPr>
@@ -3209,7 +3207,7 @@
               <w:lang w:val="es-AR" w:eastAsia="es-AR"/>
             </w:rPr>
           </w:pPr>
-          <w:hyperlink w:anchor="_Toc499171690" w:history="1">
+          <w:hyperlink w:anchor="_Toc499224136" w:history="1">
             <w:r>
               <w:rPr>
                 <w:rStyle w:val="Hipervnculo"/>
@@ -3236,7 +3234,7 @@
                 <w:noProof/>
                 <w:webHidden/>
               </w:rPr>
-              <w:instrText xml:space="preserve"> PAGEREF _Toc499171690 \h </w:instrText>
+              <w:instrText xml:space="preserve"> PAGEREF _Toc499224136 \h </w:instrText>
             </w:r>
             <w:r>
               <w:rPr>
@@ -3280,7 +3278,7 @@
               <w:lang w:val="es-AR" w:eastAsia="es-AR"/>
             </w:rPr>
           </w:pPr>
-          <w:hyperlink w:anchor="_Toc499171691" w:history="1">
+          <w:hyperlink w:anchor="_Toc499224137" w:history="1">
             <w:r>
               <w:rPr>
                 <w:rStyle w:val="Hipervnculo"/>
@@ -3307,7 +3305,7 @@
                 <w:noProof/>
                 <w:webHidden/>
               </w:rPr>
-              <w:instrText xml:space="preserve"> PAGEREF _Toc499171691 \h </w:instrText>
+              <w:instrText xml:space="preserve"> PAGEREF _Toc499224137 \h </w:instrText>
             </w:r>
             <w:r>
               <w:rPr>
@@ -3351,7 +3349,7 @@
               <w:lang w:val="es-AR" w:eastAsia="es-AR"/>
             </w:rPr>
           </w:pPr>
-          <w:hyperlink w:anchor="_Toc499171692" w:history="1">
+          <w:hyperlink w:anchor="_Toc499224138" w:history="1">
             <w:r>
               <w:rPr>
                 <w:rStyle w:val="Hipervnculo"/>
@@ -3378,7 +3376,7 @@
                 <w:noProof/>
                 <w:webHidden/>
               </w:rPr>
-              <w:instrText xml:space="preserve"> PAGEREF _Toc499171692 \h </w:instrText>
+              <w:instrText xml:space="preserve"> PAGEREF _Toc499224138 \h </w:instrText>
             </w:r>
             <w:r>
               <w:rPr>
@@ -3422,7 +3420,7 @@
               <w:lang w:val="es-AR" w:eastAsia="es-AR"/>
             </w:rPr>
           </w:pPr>
-          <w:hyperlink w:anchor="_Toc499171693" w:history="1">
+          <w:hyperlink w:anchor="_Toc499224139" w:history="1">
             <w:r>
               <w:rPr>
                 <w:rStyle w:val="Hipervnculo"/>
@@ -3449,7 +3447,7 @@
                 <w:noProof/>
                 <w:webHidden/>
               </w:rPr>
-              <w:instrText xml:space="preserve"> PAGEREF _Toc499171693 \h </w:instrText>
+              <w:instrText xml:space="preserve"> PAGEREF _Toc499224139 \h </w:instrText>
             </w:r>
             <w:r>
               <w:rPr>
@@ -3493,7 +3491,7 @@
               <w:lang w:val="es-AR" w:eastAsia="es-AR"/>
             </w:rPr>
           </w:pPr>
-          <w:hyperlink w:anchor="_Toc499171694" w:history="1">
+          <w:hyperlink w:anchor="_Toc499224140" w:history="1">
             <w:r>
               <w:rPr>
                 <w:rStyle w:val="Hipervnculo"/>
@@ -3520,7 +3518,7 @@
                 <w:noProof/>
                 <w:webHidden/>
               </w:rPr>
-              <w:instrText xml:space="preserve"> PAGEREF _Toc499171694 \h </w:instrText>
+              <w:instrText xml:space="preserve"> PAGEREF _Toc499224140 \h </w:instrText>
             </w:r>
             <w:r>
               <w:rPr>
@@ -3564,7 +3562,7 @@
               <w:lang w:val="es-AR" w:eastAsia="es-AR"/>
             </w:rPr>
           </w:pPr>
-          <w:hyperlink w:anchor="_Toc499171695" w:history="1">
+          <w:hyperlink w:anchor="_Toc499224141" w:history="1">
             <w:r>
               <w:rPr>
                 <w:rStyle w:val="Hipervnculo"/>
@@ -3591,7 +3589,7 @@
                 <w:noProof/>
                 <w:webHidden/>
               </w:rPr>
-              <w:instrText xml:space="preserve"> PAGEREF _Toc499171695 \h </w:instrText>
+              <w:instrText xml:space="preserve"> PAGEREF _Toc499224141 \h </w:instrText>
             </w:r>
             <w:r>
               <w:rPr>
@@ -3635,7 +3633,7 @@
               <w:lang w:val="es-AR" w:eastAsia="es-AR"/>
             </w:rPr>
           </w:pPr>
-          <w:hyperlink w:anchor="_Toc499171696" w:history="1">
+          <w:hyperlink w:anchor="_Toc499224142" w:history="1">
             <w:r>
               <w:rPr>
                 <w:rStyle w:val="Hipervnculo"/>
@@ -3662,7 +3660,7 @@
                 <w:noProof/>
                 <w:webHidden/>
               </w:rPr>
-              <w:instrText xml:space="preserve"> PAGEREF _Toc499171696 \h </w:instrText>
+              <w:instrText xml:space="preserve"> PAGEREF _Toc499224142 \h </w:instrText>
             </w:r>
             <w:r>
               <w:rPr>
@@ -3706,7 +3704,7 @@
               <w:lang w:val="es-AR" w:eastAsia="es-AR"/>
             </w:rPr>
           </w:pPr>
-          <w:hyperlink w:anchor="_Toc499171697" w:history="1">
+          <w:hyperlink w:anchor="_Toc499224143" w:history="1">
             <w:r>
               <w:rPr>
                 <w:rStyle w:val="Hipervnculo"/>
@@ -3733,7 +3731,7 @@
                 <w:noProof/>
                 <w:webHidden/>
               </w:rPr>
-              <w:instrText xml:space="preserve"> PAGEREF _Toc499171697 \h </w:instrText>
+              <w:instrText xml:space="preserve"> PAGEREF _Toc499224143 \h </w:instrText>
             </w:r>
             <w:r>
               <w:rPr>
@@ -3777,9 +3775,9 @@
       </w:sdtContent>
     </w:sdt>
     <w:p>
-      <w:pPr>
-        <w:ind w:left="0" w:firstLine="0"/>
-      </w:pPr>
+      <w:r>
+        <w:br w:type="page"/>
+      </w:r>
     </w:p>
     <w:sdt>
       <w:sdtPr>
@@ -3817,13 +3815,13 @@
       <w:pPr>
         <w:pStyle w:val="PSI-Ttulo1"/>
       </w:pPr>
-      <w:bookmarkStart w:id="1" w:name="_Toc242266215"/>
-      <w:bookmarkStart w:id="2" w:name="_Toc499171658"/>
+      <w:bookmarkStart w:id="0" w:name="_Toc242266215"/>
+      <w:bookmarkStart w:id="1" w:name="_Toc499224104"/>
       <w:r>
         <w:t>Caso de Prueba</w:t>
       </w:r>
+      <w:bookmarkEnd w:id="0"/>
       <w:bookmarkEnd w:id="1"/>
-      <w:bookmarkEnd w:id="2"/>
     </w:p>
     <w:p/>
     <w:p>
@@ -3833,8 +3831,8 @@
           <w:sz w:val="32"/>
         </w:rPr>
       </w:pPr>
+      <w:bookmarkStart w:id="2" w:name="_Toc499224105"/>
       <w:bookmarkStart w:id="3" w:name="_Toc29278824"/>
-      <w:bookmarkStart w:id="4" w:name="_Toc499171659"/>
       <w:r>
         <w:rPr>
           <w:sz w:val="32"/>
@@ -3853,7 +3851,7 @@
         </w:rPr>
         <w:t>&gt;</w:t>
       </w:r>
-      <w:bookmarkEnd w:id="4"/>
+      <w:bookmarkEnd w:id="2"/>
       <w:r>
         <w:rPr>
           <w:sz w:val="32"/>
@@ -3865,12 +3863,12 @@
       <w:pPr>
         <w:pStyle w:val="PSI-Ttulo2"/>
       </w:pPr>
-      <w:bookmarkStart w:id="5" w:name="_Toc499171660"/>
+      <w:bookmarkStart w:id="4" w:name="_Toc499224106"/>
       <w:r>
         <w:t>Descripción</w:t>
       </w:r>
       <w:bookmarkEnd w:id="3"/>
-      <w:bookmarkEnd w:id="5"/>
+      <w:bookmarkEnd w:id="4"/>
     </w:p>
     <w:p>
       <w:pPr>
@@ -4026,7 +4024,6 @@
         <w:pStyle w:val="PSI-Normal"/>
       </w:pPr>
       <w:r>
-        <w:lastRenderedPageBreak/>
         <w:t xml:space="preserve"> El entorno del cual partiremos para realizar la prueba será el  formulario de entrada de la aplicación.</w:t>
       </w:r>
     </w:p>
@@ -4047,7 +4044,7 @@
           <w:lang w:val="es-AR" w:eastAsia="es-ES"/>
         </w:rPr>
       </w:pPr>
-      <w:bookmarkStart w:id="6" w:name="_Toc29278825"/>
+      <w:bookmarkStart w:id="5" w:name="_Toc29278825"/>
       <w:r>
         <w:br w:type="page"/>
       </w:r>
@@ -4059,7 +4056,7 @@
           <w:rFonts w:eastAsiaTheme="minorHAnsi"/>
         </w:rPr>
       </w:pPr>
-      <w:bookmarkStart w:id="7" w:name="_Toc499171661"/>
+      <w:bookmarkStart w:id="6" w:name="_Toc499224107"/>
       <w:r>
         <w:rPr>
           <w:rFonts w:eastAsiaTheme="minorHAnsi"/>
@@ -4079,25 +4076,25 @@
         </w:rPr>
         <w:t>&gt;</w:t>
       </w:r>
+      <w:bookmarkEnd w:id="5"/>
       <w:bookmarkEnd w:id="6"/>
+    </w:p>
+    <w:p>
+      <w:pPr>
+        <w:ind w:left="720"/>
+      </w:pPr>
+    </w:p>
+    <w:p>
+      <w:pPr>
+        <w:pStyle w:val="PSI-Ttulo3"/>
+      </w:pPr>
+      <w:bookmarkStart w:id="7" w:name="_Toc29278826"/>
+      <w:bookmarkStart w:id="8" w:name="_Toc499224108"/>
+      <w:r>
+        <w:t>Descripción</w:t>
+      </w:r>
       <w:bookmarkEnd w:id="7"/>
-    </w:p>
-    <w:p>
-      <w:pPr>
-        <w:ind w:left="720"/>
-      </w:pPr>
-    </w:p>
-    <w:p>
-      <w:pPr>
-        <w:pStyle w:val="PSI-Ttulo3"/>
-      </w:pPr>
-      <w:bookmarkStart w:id="8" w:name="_Toc29278826"/>
-      <w:bookmarkStart w:id="9" w:name="_Toc499171662"/>
-      <w:r>
-        <w:t>Descripción</w:t>
-      </w:r>
       <w:bookmarkEnd w:id="8"/>
-      <w:bookmarkEnd w:id="9"/>
     </w:p>
     <w:p>
       <w:pPr>
@@ -4131,13 +4128,13 @@
       <w:pPr>
         <w:pStyle w:val="PSI-Ttulo3"/>
       </w:pPr>
-      <w:bookmarkStart w:id="10" w:name="_Toc29278827"/>
-      <w:bookmarkStart w:id="11" w:name="_Toc499171663"/>
+      <w:bookmarkStart w:id="9" w:name="_Toc29278827"/>
+      <w:bookmarkStart w:id="10" w:name="_Toc499224109"/>
       <w:r>
         <w:t>Condiciones de ejecución</w:t>
       </w:r>
+      <w:bookmarkEnd w:id="9"/>
       <w:bookmarkEnd w:id="10"/>
-      <w:bookmarkEnd w:id="11"/>
     </w:p>
     <w:p>
       <w:pPr>
@@ -4193,13 +4190,13 @@
       <w:pPr>
         <w:pStyle w:val="PSI-Ttulo3"/>
       </w:pPr>
-      <w:bookmarkStart w:id="12" w:name="_Toc29278828"/>
-      <w:bookmarkStart w:id="13" w:name="_Toc499171664"/>
+      <w:bookmarkStart w:id="11" w:name="_Toc29278828"/>
+      <w:bookmarkStart w:id="12" w:name="_Toc499224110"/>
       <w:r>
         <w:t>Entrada</w:t>
       </w:r>
+      <w:bookmarkEnd w:id="11"/>
       <w:bookmarkEnd w:id="12"/>
-      <w:bookmarkEnd w:id="13"/>
     </w:p>
     <w:p>
       <w:pPr>
@@ -4265,38 +4262,38 @@
       <w:pPr>
         <w:pStyle w:val="PSI-Ttulo3"/>
       </w:pPr>
-      <w:bookmarkStart w:id="14" w:name="_Toc29278829"/>
-      <w:bookmarkStart w:id="15" w:name="_Toc499171665"/>
+      <w:bookmarkStart w:id="13" w:name="_Toc29278829"/>
+      <w:bookmarkStart w:id="14" w:name="_Toc499224111"/>
       <w:r>
         <w:t>Resultado esperado</w:t>
       </w:r>
+      <w:bookmarkEnd w:id="13"/>
       <w:bookmarkEnd w:id="14"/>
+    </w:p>
+    <w:p>
+      <w:pPr>
+        <w:pStyle w:val="PSI-Normal"/>
+      </w:pPr>
+      <w:r>
+        <w:t>No deben existir errores ortográficos en las etiquetas o en algún elemento de la pantalla, elementos fuera de su posición especificada por los modelos de diseño, o características no coincidentes a las detallas por el diseño.</w:t>
+      </w:r>
+    </w:p>
+    <w:p>
+      <w:pPr>
+        <w:ind w:left="720"/>
+      </w:pPr>
+    </w:p>
+    <w:p>
+      <w:pPr>
+        <w:pStyle w:val="PSI-Ttulo3"/>
+      </w:pPr>
+      <w:bookmarkStart w:id="15" w:name="_Toc29278830"/>
+      <w:bookmarkStart w:id="16" w:name="_Toc499224112"/>
+      <w:r>
+        <w:t>Evaluación de la Prueba</w:t>
+      </w:r>
       <w:bookmarkEnd w:id="15"/>
-    </w:p>
-    <w:p>
-      <w:pPr>
-        <w:pStyle w:val="PSI-Normal"/>
-      </w:pPr>
-      <w:r>
-        <w:t>No deben existir errores ortográficos en las etiquetas o en algún elemento de la pantalla, elementos fuera de su posición especificada por los modelos de diseño, o características no coincidentes a las detallas por el diseño.</w:t>
-      </w:r>
-    </w:p>
-    <w:p>
-      <w:pPr>
-        <w:ind w:left="720"/>
-      </w:pPr>
-    </w:p>
-    <w:p>
-      <w:pPr>
-        <w:pStyle w:val="PSI-Ttulo3"/>
-      </w:pPr>
-      <w:bookmarkStart w:id="16" w:name="_Toc29278830"/>
-      <w:bookmarkStart w:id="17" w:name="_Toc499171666"/>
-      <w:r>
-        <w:t>Evaluación de la Prueba</w:t>
-      </w:r>
       <w:bookmarkEnd w:id="16"/>
-      <w:bookmarkEnd w:id="17"/>
     </w:p>
     <w:p>
       <w:pPr>
@@ -4656,7 +4653,7 @@
           <w:rFonts w:eastAsiaTheme="minorHAnsi"/>
         </w:rPr>
       </w:pPr>
-      <w:bookmarkStart w:id="18" w:name="_Toc499171667"/>
+      <w:bookmarkStart w:id="17" w:name="_Toc499224113"/>
       <w:r>
         <w:rPr>
           <w:rFonts w:eastAsiaTheme="minorHAnsi"/>
@@ -4676,22 +4673,22 @@
         </w:rPr>
         <w:t>&gt;</w:t>
       </w:r>
+      <w:bookmarkEnd w:id="17"/>
+    </w:p>
+    <w:p>
+      <w:pPr>
+        <w:ind w:left="720"/>
+      </w:pPr>
+    </w:p>
+    <w:p>
+      <w:pPr>
+        <w:pStyle w:val="PSI-Ttulo3"/>
+      </w:pPr>
+      <w:bookmarkStart w:id="18" w:name="_Toc499224114"/>
+      <w:r>
+        <w:t>Descripción</w:t>
+      </w:r>
       <w:bookmarkEnd w:id="18"/>
-    </w:p>
-    <w:p>
-      <w:pPr>
-        <w:ind w:left="720"/>
-      </w:pPr>
-    </w:p>
-    <w:p>
-      <w:pPr>
-        <w:pStyle w:val="PSI-Ttulo3"/>
-      </w:pPr>
-      <w:bookmarkStart w:id="19" w:name="_Toc499171668"/>
-      <w:r>
-        <w:t>Descripción</w:t>
-      </w:r>
-      <w:bookmarkEnd w:id="19"/>
     </w:p>
     <w:p>
       <w:pPr>
@@ -4719,11 +4716,11 @@
       <w:pPr>
         <w:pStyle w:val="PSI-Ttulo3"/>
       </w:pPr>
-      <w:bookmarkStart w:id="20" w:name="_Toc499171669"/>
+      <w:bookmarkStart w:id="19" w:name="_Toc499224115"/>
       <w:r>
         <w:t>Condiciones de ejecución</w:t>
       </w:r>
-      <w:bookmarkEnd w:id="20"/>
+      <w:bookmarkEnd w:id="19"/>
     </w:p>
     <w:p>
       <w:pPr>
@@ -4806,11 +4803,11 @@
       <w:pPr>
         <w:pStyle w:val="PSI-Ttulo3"/>
       </w:pPr>
-      <w:bookmarkStart w:id="21" w:name="_Toc499171670"/>
+      <w:bookmarkStart w:id="20" w:name="_Toc499224116"/>
       <w:r>
         <w:t>Entrada</w:t>
       </w:r>
-      <w:bookmarkEnd w:id="21"/>
+      <w:bookmarkEnd w:id="20"/>
     </w:p>
     <w:p>
       <w:pPr>
@@ -4896,8 +4893,13 @@
         <w:t xml:space="preserve"> </w:t>
       </w:r>
       <w:r>
-        <w:t>cuando se seleccione una descripción que no cumpla con el máximo establecido de caracteres (140); se seleccione una descripción que no cumpla con el mínimo establecido de caracteres (1);</w:t>
-      </w:r>
+        <w:t>cuando se seleccione una descripción que no cumpla con el máximo establecido de caracteres (140); se seleccione una descripción que no cumpla con el mínim</w:t>
+      </w:r>
+      <w:r>
+        <w:t>o establecido de caracteres (1).</w:t>
+      </w:r>
+      <w:bookmarkStart w:id="21" w:name="_GoBack"/>
+      <w:bookmarkEnd w:id="21"/>
     </w:p>
     <w:p>
       <w:pPr>
@@ -4923,7 +4925,7 @@
       <w:pPr>
         <w:pStyle w:val="PSI-Ttulo3"/>
       </w:pPr>
-      <w:bookmarkStart w:id="22" w:name="_Toc499171671"/>
+      <w:bookmarkStart w:id="22" w:name="_Toc499224117"/>
       <w:r>
         <w:t>Resultado esperado</w:t>
       </w:r>
@@ -5008,7 +5010,7 @@
       <w:pPr>
         <w:pStyle w:val="PSI-Ttulo3"/>
       </w:pPr>
-      <w:bookmarkStart w:id="23" w:name="_Toc499171672"/>
+      <w:bookmarkStart w:id="23" w:name="_Toc499224118"/>
       <w:r>
         <w:t>Evaluación de la Prueba</w:t>
       </w:r>
@@ -5342,6 +5344,12 @@
               <w:rPr>
                 <w:i/>
               </w:rPr>
+              <w:t xml:space="preserve">FUNC. </w:t>
+            </w:r>
+            <w:r>
+              <w:rPr>
+                <w:i/>
+              </w:rPr>
               <w:t>CORRECTO</w:t>
             </w:r>
           </w:p>
@@ -5457,6 +5465,12 @@
               <w:rPr>
                 <w:i/>
               </w:rPr>
+              <w:t xml:space="preserve">FUNC. </w:t>
+            </w:r>
+            <w:r>
+              <w:rPr>
+                <w:i/>
+              </w:rPr>
               <w:t>CORRECTO</w:t>
             </w:r>
           </w:p>
@@ -5581,6 +5595,12 @@
                 <w:i/>
               </w:rPr>
             </w:pPr>
+            <w:r>
+              <w:rPr>
+                <w:i/>
+              </w:rPr>
+              <w:t xml:space="preserve">FUNC. </w:t>
+            </w:r>
             <w:r>
               <w:rPr>
                 <w:i/>
@@ -7261,7 +7281,7 @@
           <w:rFonts w:eastAsiaTheme="minorHAnsi"/>
         </w:rPr>
       </w:pPr>
-      <w:bookmarkStart w:id="24" w:name="_Toc499171673"/>
+      <w:bookmarkStart w:id="24" w:name="_Toc499224119"/>
       <w:r>
         <w:rPr>
           <w:rFonts w:eastAsiaTheme="minorHAnsi"/>
@@ -7292,7 +7312,7 @@
       <w:pPr>
         <w:pStyle w:val="PSI-Ttulo3"/>
       </w:pPr>
-      <w:bookmarkStart w:id="25" w:name="_Toc499171674"/>
+      <w:bookmarkStart w:id="25" w:name="_Toc499224120"/>
       <w:r>
         <w:t>Descripción</w:t>
       </w:r>
@@ -7324,7 +7344,7 @@
       <w:pPr>
         <w:pStyle w:val="PSI-Ttulo3"/>
       </w:pPr>
-      <w:bookmarkStart w:id="26" w:name="_Toc499171675"/>
+      <w:bookmarkStart w:id="26" w:name="_Toc499224121"/>
       <w:r>
         <w:t>Condiciones de ejecución</w:t>
       </w:r>
@@ -7405,7 +7425,7 @@
       <w:pPr>
         <w:pStyle w:val="PSI-Ttulo3"/>
       </w:pPr>
-      <w:bookmarkStart w:id="27" w:name="_Toc499171676"/>
+      <w:bookmarkStart w:id="27" w:name="_Toc499224122"/>
       <w:r>
         <w:t>Entrada</w:t>
       </w:r>
@@ -7516,7 +7536,7 @@
       <w:pPr>
         <w:pStyle w:val="PSI-Ttulo3"/>
       </w:pPr>
-      <w:bookmarkStart w:id="28" w:name="_Toc499171677"/>
+      <w:bookmarkStart w:id="28" w:name="_Toc499224123"/>
       <w:r>
         <w:t>Resultado esperado</w:t>
       </w:r>
@@ -7595,7 +7615,7 @@
       <w:pPr>
         <w:pStyle w:val="PSI-Ttulo3"/>
       </w:pPr>
-      <w:bookmarkStart w:id="29" w:name="_Toc499171678"/>
+      <w:bookmarkStart w:id="29" w:name="_Toc499224124"/>
       <w:r>
         <w:t>Evaluación de la Prueba</w:t>
       </w:r>
@@ -8185,25 +8205,25 @@
     <w:tbl>
       <w:tblPr>
         <w:tblStyle w:val="Cuadrculamedia1-nfasis3"/>
-        <w:tblW w:w="9038" w:type="dxa"/>
+        <w:tblW w:w="9775" w:type="dxa"/>
         <w:tblInd w:w="-318" w:type="dxa"/>
         <w:tblLook w:val="0280" w:firstRow="0" w:lastRow="0" w:firstColumn="1" w:lastColumn="0" w:noHBand="1" w:noVBand="0"/>
       </w:tblPr>
       <w:tblGrid>
-        <w:gridCol w:w="2411"/>
-        <w:gridCol w:w="3603"/>
-        <w:gridCol w:w="1465"/>
-        <w:gridCol w:w="120"/>
-        <w:gridCol w:w="1439"/>
+        <w:gridCol w:w="2608"/>
+        <w:gridCol w:w="3897"/>
+        <w:gridCol w:w="1584"/>
+        <w:gridCol w:w="129"/>
+        <w:gridCol w:w="1557"/>
       </w:tblGrid>
       <w:tr>
         <w:trPr>
-          <w:trHeight w:val="342"/>
+          <w:trHeight w:val="348"/>
         </w:trPr>
         <w:tc>
           <w:tcPr>
             <w:cnfStyle w:val="001000000000" w:firstRow="0" w:lastRow="0" w:firstColumn="1" w:lastColumn="0" w:oddVBand="0" w:evenVBand="0" w:oddHBand="0" w:evenHBand="0" w:firstRowFirstColumn="0" w:firstRowLastColumn="0" w:lastRowFirstColumn="0" w:lastRowLastColumn="0"/>
-            <w:tcW w:w="7479" w:type="dxa"/>
+            <w:tcW w:w="8089" w:type="dxa"/>
             <w:gridSpan w:val="3"/>
           </w:tcPr>
           <w:p>
@@ -8222,7 +8242,7 @@
         <w:tc>
           <w:tcPr>
             <w:cnfStyle w:val="000010000000" w:firstRow="0" w:lastRow="0" w:firstColumn="0" w:lastColumn="0" w:oddVBand="1" w:evenVBand="0" w:oddHBand="0" w:evenHBand="0" w:firstRowFirstColumn="0" w:firstRowLastColumn="0" w:lastRowFirstColumn="0" w:lastRowLastColumn="0"/>
-            <w:tcW w:w="1559" w:type="dxa"/>
+            <w:tcW w:w="1686" w:type="dxa"/>
             <w:gridSpan w:val="2"/>
             <w:vMerge w:val="restart"/>
             <w:vAlign w:val="center"/>
@@ -8246,12 +8266,12 @@
       </w:tr>
       <w:tr>
         <w:trPr>
-          <w:trHeight w:val="342"/>
+          <w:trHeight w:val="348"/>
         </w:trPr>
         <w:tc>
           <w:tcPr>
             <w:cnfStyle w:val="001000000000" w:firstRow="0" w:lastRow="0" w:firstColumn="1" w:lastColumn="0" w:oddVBand="0" w:evenVBand="0" w:oddHBand="0" w:evenHBand="0" w:firstRowFirstColumn="0" w:firstRowLastColumn="0" w:lastRowFirstColumn="0" w:lastRowLastColumn="0"/>
-            <w:tcW w:w="2411" w:type="dxa"/>
+            <w:tcW w:w="2608" w:type="dxa"/>
             <w:vAlign w:val="center"/>
           </w:tcPr>
           <w:p>
@@ -8267,7 +8287,7 @@
         <w:tc>
           <w:tcPr>
             <w:cnfStyle w:val="000010000000" w:firstRow="0" w:lastRow="0" w:firstColumn="0" w:lastColumn="0" w:oddVBand="1" w:evenVBand="0" w:oddHBand="0" w:evenHBand="0" w:firstRowFirstColumn="0" w:firstRowLastColumn="0" w:lastRowFirstColumn="0" w:lastRowLastColumn="0"/>
-            <w:tcW w:w="3603" w:type="dxa"/>
+            <w:tcW w:w="3897" w:type="dxa"/>
             <w:vAlign w:val="center"/>
           </w:tcPr>
           <w:p>
@@ -8288,7 +8308,7 @@
         </w:tc>
         <w:tc>
           <w:tcPr>
-            <w:tcW w:w="1465" w:type="dxa"/>
+            <w:tcW w:w="1584" w:type="dxa"/>
             <w:vAlign w:val="center"/>
           </w:tcPr>
           <w:p>
@@ -8311,7 +8331,7 @@
         <w:tc>
           <w:tcPr>
             <w:cnfStyle w:val="000010000000" w:firstRow="0" w:lastRow="0" w:firstColumn="0" w:lastColumn="0" w:oddVBand="1" w:evenVBand="0" w:oddHBand="0" w:evenHBand="0" w:firstRowFirstColumn="0" w:firstRowLastColumn="0" w:lastRowFirstColumn="0" w:lastRowLastColumn="0"/>
-            <w:tcW w:w="1559" w:type="dxa"/>
+            <w:tcW w:w="1686" w:type="dxa"/>
             <w:gridSpan w:val="2"/>
             <w:vMerge/>
           </w:tcPr>
@@ -8328,12 +8348,12 @@
       </w:tr>
       <w:tr>
         <w:trPr>
-          <w:trHeight w:val="361"/>
+          <w:trHeight w:val="368"/>
         </w:trPr>
         <w:tc>
           <w:tcPr>
             <w:cnfStyle w:val="001000000000" w:firstRow="0" w:lastRow="0" w:firstColumn="1" w:lastColumn="0" w:oddVBand="0" w:evenVBand="0" w:oddHBand="0" w:evenHBand="0" w:firstRowFirstColumn="0" w:firstRowLastColumn="0" w:lastRowFirstColumn="0" w:lastRowLastColumn="0"/>
-            <w:tcW w:w="2411" w:type="dxa"/>
+            <w:tcW w:w="2608" w:type="dxa"/>
           </w:tcPr>
           <w:p>
             <w:pPr>
@@ -8364,7 +8384,7 @@
         <w:tc>
           <w:tcPr>
             <w:cnfStyle w:val="000010000000" w:firstRow="0" w:lastRow="0" w:firstColumn="0" w:lastColumn="0" w:oddVBand="1" w:evenVBand="0" w:oddHBand="0" w:evenHBand="0" w:firstRowFirstColumn="0" w:firstRowLastColumn="0" w:lastRowFirstColumn="0" w:lastRowLastColumn="0"/>
-            <w:tcW w:w="3603" w:type="dxa"/>
+            <w:tcW w:w="3897" w:type="dxa"/>
           </w:tcPr>
           <w:p>
             <w:pPr>
@@ -8383,7 +8403,7 @@
         </w:tc>
         <w:tc>
           <w:tcPr>
-            <w:tcW w:w="1465" w:type="dxa"/>
+            <w:tcW w:w="1584" w:type="dxa"/>
           </w:tcPr>
           <w:p>
             <w:pPr>
@@ -8405,7 +8425,7 @@
         <w:tc>
           <w:tcPr>
             <w:cnfStyle w:val="000010000000" w:firstRow="0" w:lastRow="0" w:firstColumn="0" w:lastColumn="0" w:oddVBand="1" w:evenVBand="0" w:oddHBand="0" w:evenHBand="0" w:firstRowFirstColumn="0" w:firstRowLastColumn="0" w:lastRowFirstColumn="0" w:lastRowLastColumn="0"/>
-            <w:tcW w:w="1559" w:type="dxa"/>
+            <w:tcW w:w="1686" w:type="dxa"/>
             <w:gridSpan w:val="2"/>
           </w:tcPr>
           <w:p>
@@ -8427,12 +8447,12 @@
       </w:tr>
       <w:tr>
         <w:trPr>
-          <w:trHeight w:val="342"/>
+          <w:trHeight w:val="348"/>
         </w:trPr>
         <w:tc>
           <w:tcPr>
             <w:cnfStyle w:val="001000000000" w:firstRow="0" w:lastRow="0" w:firstColumn="1" w:lastColumn="0" w:oddVBand="0" w:evenVBand="0" w:oddHBand="0" w:evenHBand="0" w:firstRowFirstColumn="0" w:firstRowLastColumn="0" w:lastRowFirstColumn="0" w:lastRowLastColumn="0"/>
-            <w:tcW w:w="2411" w:type="dxa"/>
+            <w:tcW w:w="2608" w:type="dxa"/>
           </w:tcPr>
           <w:p>
             <w:pPr>
@@ -8463,7 +8483,7 @@
         <w:tc>
           <w:tcPr>
             <w:cnfStyle w:val="000010000000" w:firstRow="0" w:lastRow="0" w:firstColumn="0" w:lastColumn="0" w:oddVBand="1" w:evenVBand="0" w:oddHBand="0" w:evenHBand="0" w:firstRowFirstColumn="0" w:firstRowLastColumn="0" w:lastRowFirstColumn="0" w:lastRowLastColumn="0"/>
-            <w:tcW w:w="3603" w:type="dxa"/>
+            <w:tcW w:w="3897" w:type="dxa"/>
           </w:tcPr>
           <w:p>
             <w:pPr>
@@ -8482,7 +8502,7 @@
         </w:tc>
         <w:tc>
           <w:tcPr>
-            <w:tcW w:w="1465" w:type="dxa"/>
+            <w:tcW w:w="1584" w:type="dxa"/>
           </w:tcPr>
           <w:p>
             <w:pPr>
@@ -8504,7 +8524,7 @@
         <w:tc>
           <w:tcPr>
             <w:cnfStyle w:val="000010000000" w:firstRow="0" w:lastRow="0" w:firstColumn="0" w:lastColumn="0" w:oddVBand="1" w:evenVBand="0" w:oddHBand="0" w:evenHBand="0" w:firstRowFirstColumn="0" w:firstRowLastColumn="0" w:lastRowFirstColumn="0" w:lastRowLastColumn="0"/>
-            <w:tcW w:w="1559" w:type="dxa"/>
+            <w:tcW w:w="1686" w:type="dxa"/>
             <w:gridSpan w:val="2"/>
           </w:tcPr>
           <w:p>
@@ -8526,12 +8546,12 @@
       </w:tr>
       <w:tr>
         <w:trPr>
-          <w:trHeight w:val="342"/>
+          <w:trHeight w:val="348"/>
         </w:trPr>
         <w:tc>
           <w:tcPr>
             <w:cnfStyle w:val="001000000000" w:firstRow="0" w:lastRow="0" w:firstColumn="1" w:lastColumn="0" w:oddVBand="0" w:evenVBand="0" w:oddHBand="0" w:evenHBand="0" w:firstRowFirstColumn="0" w:firstRowLastColumn="0" w:lastRowFirstColumn="0" w:lastRowLastColumn="0"/>
-            <w:tcW w:w="2411" w:type="dxa"/>
+            <w:tcW w:w="2608" w:type="dxa"/>
           </w:tcPr>
           <w:p>
             <w:pPr>
@@ -8553,7 +8573,7 @@
         <w:tc>
           <w:tcPr>
             <w:cnfStyle w:val="000010000000" w:firstRow="0" w:lastRow="0" w:firstColumn="0" w:lastColumn="0" w:oddVBand="1" w:evenVBand="0" w:oddHBand="0" w:evenHBand="0" w:firstRowFirstColumn="0" w:firstRowLastColumn="0" w:lastRowFirstColumn="0" w:lastRowLastColumn="0"/>
-            <w:tcW w:w="3603" w:type="dxa"/>
+            <w:tcW w:w="3897" w:type="dxa"/>
           </w:tcPr>
           <w:p>
             <w:pPr>
@@ -8569,7 +8589,7 @@
         </w:tc>
         <w:tc>
           <w:tcPr>
-            <w:tcW w:w="1465" w:type="dxa"/>
+            <w:tcW w:w="1584" w:type="dxa"/>
           </w:tcPr>
           <w:p>
             <w:pPr>
@@ -8591,7 +8611,7 @@
         <w:tc>
           <w:tcPr>
             <w:cnfStyle w:val="000010000000" w:firstRow="0" w:lastRow="0" w:firstColumn="0" w:lastColumn="0" w:oddVBand="1" w:evenVBand="0" w:oddHBand="0" w:evenHBand="0" w:firstRowFirstColumn="0" w:firstRowLastColumn="0" w:lastRowFirstColumn="0" w:lastRowLastColumn="0"/>
-            <w:tcW w:w="1559" w:type="dxa"/>
+            <w:tcW w:w="1686" w:type="dxa"/>
             <w:gridSpan w:val="2"/>
           </w:tcPr>
           <w:p>
@@ -8613,12 +8633,12 @@
       </w:tr>
       <w:tr>
         <w:trPr>
-          <w:trHeight w:val="342"/>
+          <w:trHeight w:val="348"/>
         </w:trPr>
         <w:tc>
           <w:tcPr>
             <w:cnfStyle w:val="001000000000" w:firstRow="0" w:lastRow="0" w:firstColumn="1" w:lastColumn="0" w:oddVBand="0" w:evenVBand="0" w:oddHBand="0" w:evenHBand="0" w:firstRowFirstColumn="0" w:firstRowLastColumn="0" w:lastRowFirstColumn="0" w:lastRowLastColumn="0"/>
-            <w:tcW w:w="2411" w:type="dxa"/>
+            <w:tcW w:w="2608" w:type="dxa"/>
           </w:tcPr>
           <w:p>
             <w:pPr>
@@ -8640,7 +8660,7 @@
         <w:tc>
           <w:tcPr>
             <w:cnfStyle w:val="000010000000" w:firstRow="0" w:lastRow="0" w:firstColumn="0" w:lastColumn="0" w:oddVBand="1" w:evenVBand="0" w:oddHBand="0" w:evenHBand="0" w:firstRowFirstColumn="0" w:firstRowLastColumn="0" w:lastRowFirstColumn="0" w:lastRowLastColumn="0"/>
-            <w:tcW w:w="3603" w:type="dxa"/>
+            <w:tcW w:w="3897" w:type="dxa"/>
           </w:tcPr>
           <w:p>
             <w:pPr>
@@ -8656,7 +8676,7 @@
         </w:tc>
         <w:tc>
           <w:tcPr>
-            <w:tcW w:w="1465" w:type="dxa"/>
+            <w:tcW w:w="1584" w:type="dxa"/>
           </w:tcPr>
           <w:p>
             <w:pPr>
@@ -8678,7 +8698,7 @@
         <w:tc>
           <w:tcPr>
             <w:cnfStyle w:val="000010000000" w:firstRow="0" w:lastRow="0" w:firstColumn="0" w:lastColumn="0" w:oddVBand="1" w:evenVBand="0" w:oddHBand="0" w:evenHBand="0" w:firstRowFirstColumn="0" w:firstRowLastColumn="0" w:lastRowFirstColumn="0" w:lastRowLastColumn="0"/>
-            <w:tcW w:w="1559" w:type="dxa"/>
+            <w:tcW w:w="1686" w:type="dxa"/>
             <w:gridSpan w:val="2"/>
           </w:tcPr>
           <w:p>
@@ -8700,12 +8720,12 @@
       </w:tr>
       <w:tr>
         <w:trPr>
-          <w:trHeight w:val="342"/>
+          <w:trHeight w:val="348"/>
         </w:trPr>
         <w:tc>
           <w:tcPr>
             <w:cnfStyle w:val="001000000000" w:firstRow="0" w:lastRow="0" w:firstColumn="1" w:lastColumn="0" w:oddVBand="0" w:evenVBand="0" w:oddHBand="0" w:evenHBand="0" w:firstRowFirstColumn="0" w:firstRowLastColumn="0" w:lastRowFirstColumn="0" w:lastRowLastColumn="0"/>
-            <w:tcW w:w="2411" w:type="dxa"/>
+            <w:tcW w:w="2608" w:type="dxa"/>
           </w:tcPr>
           <w:p>
             <w:pPr>
@@ -8727,7 +8747,7 @@
         <w:tc>
           <w:tcPr>
             <w:cnfStyle w:val="000010000000" w:firstRow="0" w:lastRow="0" w:firstColumn="0" w:lastColumn="0" w:oddVBand="1" w:evenVBand="0" w:oddHBand="0" w:evenHBand="0" w:firstRowFirstColumn="0" w:firstRowLastColumn="0" w:lastRowFirstColumn="0" w:lastRowLastColumn="0"/>
-            <w:tcW w:w="3603" w:type="dxa"/>
+            <w:tcW w:w="3897" w:type="dxa"/>
           </w:tcPr>
           <w:p>
             <w:pPr>
@@ -8746,7 +8766,7 @@
         </w:tc>
         <w:tc>
           <w:tcPr>
-            <w:tcW w:w="1465" w:type="dxa"/>
+            <w:tcW w:w="1584" w:type="dxa"/>
           </w:tcPr>
           <w:p>
             <w:pPr>
@@ -8768,7 +8788,7 @@
         <w:tc>
           <w:tcPr>
             <w:cnfStyle w:val="000010000000" w:firstRow="0" w:lastRow="0" w:firstColumn="0" w:lastColumn="0" w:oddVBand="1" w:evenVBand="0" w:oddHBand="0" w:evenHBand="0" w:firstRowFirstColumn="0" w:firstRowLastColumn="0" w:lastRowFirstColumn="0" w:lastRowLastColumn="0"/>
-            <w:tcW w:w="1559" w:type="dxa"/>
+            <w:tcW w:w="1686" w:type="dxa"/>
             <w:gridSpan w:val="2"/>
           </w:tcPr>
           <w:p>
@@ -8790,12 +8810,12 @@
       </w:tr>
       <w:tr>
         <w:trPr>
-          <w:trHeight w:val="342"/>
+          <w:trHeight w:val="348"/>
         </w:trPr>
         <w:tc>
           <w:tcPr>
             <w:cnfStyle w:val="001000000000" w:firstRow="0" w:lastRow="0" w:firstColumn="1" w:lastColumn="0" w:oddVBand="0" w:evenVBand="0" w:oddHBand="0" w:evenHBand="0" w:firstRowFirstColumn="0" w:firstRowLastColumn="0" w:lastRowFirstColumn="0" w:lastRowLastColumn="0"/>
-            <w:tcW w:w="7599" w:type="dxa"/>
+            <w:tcW w:w="8218" w:type="dxa"/>
             <w:gridSpan w:val="4"/>
           </w:tcPr>
           <w:p>
@@ -8817,7 +8837,7 @@
         <w:tc>
           <w:tcPr>
             <w:cnfStyle w:val="000010000000" w:firstRow="0" w:lastRow="0" w:firstColumn="0" w:lastColumn="0" w:oddVBand="1" w:evenVBand="0" w:oddHBand="0" w:evenHBand="0" w:firstRowFirstColumn="0" w:firstRowLastColumn="0" w:lastRowFirstColumn="0" w:lastRowLastColumn="0"/>
-            <w:tcW w:w="1439" w:type="dxa"/>
+            <w:tcW w:w="1556" w:type="dxa"/>
             <w:vAlign w:val="center"/>
           </w:tcPr>
           <w:p>
@@ -9397,11 +9417,12 @@
           <w:rFonts w:eastAsiaTheme="minorHAnsi"/>
         </w:rPr>
       </w:pPr>
-      <w:bookmarkStart w:id="30" w:name="_Toc499171679"/>
+      <w:bookmarkStart w:id="30" w:name="_Toc499224125"/>
       <w:r>
         <w:rPr>
           <w:rFonts w:eastAsiaTheme="minorHAnsi"/>
         </w:rPr>
+        <w:lastRenderedPageBreak/>
         <w:t>&lt;</w:t>
       </w:r>
       <w:r>
@@ -9427,7 +9448,7 @@
       <w:pPr>
         <w:pStyle w:val="PSI-Ttulo3"/>
       </w:pPr>
-      <w:bookmarkStart w:id="31" w:name="_Toc499171680"/>
+      <w:bookmarkStart w:id="31" w:name="_Toc499224126"/>
       <w:r>
         <w:t>Descripción</w:t>
       </w:r>
@@ -9459,7 +9480,7 @@
       <w:pPr>
         <w:pStyle w:val="PSI-Ttulo3"/>
       </w:pPr>
-      <w:bookmarkStart w:id="32" w:name="_Toc499171681"/>
+      <w:bookmarkStart w:id="32" w:name="_Toc499224127"/>
       <w:r>
         <w:t>Condiciones de ejecución</w:t>
       </w:r>
@@ -9540,7 +9561,7 @@
       <w:pPr>
         <w:pStyle w:val="PSI-Ttulo3"/>
       </w:pPr>
-      <w:bookmarkStart w:id="33" w:name="_Toc499171682"/>
+      <w:bookmarkStart w:id="33" w:name="_Toc499224128"/>
       <w:r>
         <w:t>Entrada</w:t>
       </w:r>
@@ -9631,9 +9652,8 @@
       <w:pPr>
         <w:pStyle w:val="PSI-Ttulo3"/>
       </w:pPr>
-      <w:bookmarkStart w:id="34" w:name="_Toc499171683"/>
-      <w:r>
-        <w:lastRenderedPageBreak/>
+      <w:bookmarkStart w:id="34" w:name="_Toc499224129"/>
+      <w:r>
         <w:t>Resultado esperado</w:t>
       </w:r>
       <w:bookmarkEnd w:id="34"/>
@@ -9655,6 +9675,7 @@
         </w:numPr>
       </w:pPr>
       <w:r>
+        <w:lastRenderedPageBreak/>
         <w:t xml:space="preserve">Operación con ejecución simple: El sistema deberá de registrar el cambio en el estado del servicio seleccionado dentro de la base de datos sin ningún error o inconsistencia lógica. </w:t>
       </w:r>
     </w:p>
@@ -9683,7 +9704,7 @@
       <w:pPr>
         <w:pStyle w:val="PSI-Ttulo3"/>
       </w:pPr>
-      <w:bookmarkStart w:id="35" w:name="_Toc499171684"/>
+      <w:bookmarkStart w:id="35" w:name="_Toc499224130"/>
       <w:r>
         <w:t>Evaluación de la Prueba</w:t>
       </w:r>
@@ -10361,7 +10382,7 @@
           <w:rFonts w:eastAsiaTheme="minorHAnsi"/>
         </w:rPr>
       </w:pPr>
-      <w:bookmarkStart w:id="36" w:name="_Toc499171685"/>
+      <w:bookmarkStart w:id="36" w:name="_Toc499224131"/>
       <w:r>
         <w:rPr>
           <w:rFonts w:eastAsiaTheme="minorHAnsi"/>
@@ -10392,7 +10413,7 @@
       <w:pPr>
         <w:pStyle w:val="PSI-Ttulo3"/>
       </w:pPr>
-      <w:bookmarkStart w:id="37" w:name="_Toc499171686"/>
+      <w:bookmarkStart w:id="37" w:name="_Toc499224132"/>
       <w:r>
         <w:t>Descripción</w:t>
       </w:r>
@@ -10424,7 +10445,7 @@
       <w:pPr>
         <w:pStyle w:val="PSI-Ttulo3"/>
       </w:pPr>
-      <w:bookmarkStart w:id="38" w:name="_Toc499171687"/>
+      <w:bookmarkStart w:id="38" w:name="_Toc499224133"/>
       <w:r>
         <w:t>Condiciones de ejecución</w:t>
       </w:r>
@@ -10505,7 +10526,7 @@
       <w:pPr>
         <w:pStyle w:val="PSI-Ttulo3"/>
       </w:pPr>
-      <w:bookmarkStart w:id="39" w:name="_Toc499171688"/>
+      <w:bookmarkStart w:id="39" w:name="_Toc499224134"/>
       <w:r>
         <w:t>Entrada</w:t>
       </w:r>
@@ -10614,7 +10635,7 @@
       <w:pPr>
         <w:pStyle w:val="PSI-Ttulo3"/>
       </w:pPr>
-      <w:bookmarkStart w:id="40" w:name="_Toc499171689"/>
+      <w:bookmarkStart w:id="40" w:name="_Toc499224135"/>
       <w:r>
         <w:t>Resultado esperado</w:t>
       </w:r>
@@ -10681,7 +10702,7 @@
       <w:pPr>
         <w:pStyle w:val="PSI-Ttulo3"/>
       </w:pPr>
-      <w:bookmarkStart w:id="41" w:name="_Toc499171690"/>
+      <w:bookmarkStart w:id="41" w:name="_Toc499224136"/>
       <w:r>
         <w:t>Evaluación de la Prueba</w:t>
       </w:r>
@@ -11358,7 +11379,7 @@
       <w:r>
         <w:br w:type="page"/>
       </w:r>
-      <w:bookmarkStart w:id="42" w:name="_Toc499171691"/>
+      <w:bookmarkStart w:id="42" w:name="_Toc499224137"/>
       <w:r>
         <w:rPr>
           <w:rFonts w:eastAsiaTheme="minorHAnsi"/>
@@ -11389,7 +11410,7 @@
       <w:pPr>
         <w:pStyle w:val="PSI-Ttulo3"/>
       </w:pPr>
-      <w:bookmarkStart w:id="43" w:name="_Toc499171692"/>
+      <w:bookmarkStart w:id="43" w:name="_Toc499224138"/>
       <w:r>
         <w:t>Descripción</w:t>
       </w:r>
@@ -11421,7 +11442,7 @@
       <w:pPr>
         <w:pStyle w:val="PSI-Ttulo3"/>
       </w:pPr>
-      <w:bookmarkStart w:id="44" w:name="_Toc499171693"/>
+      <w:bookmarkStart w:id="44" w:name="_Toc499224139"/>
       <w:r>
         <w:t>Condiciones de ejecución</w:t>
       </w:r>
@@ -11502,7 +11523,7 @@
       <w:pPr>
         <w:pStyle w:val="PSI-Ttulo3"/>
       </w:pPr>
-      <w:bookmarkStart w:id="45" w:name="_Toc499171694"/>
+      <w:bookmarkStart w:id="45" w:name="_Toc499224140"/>
       <w:r>
         <w:t>Entrada</w:t>
       </w:r>
@@ -11590,7 +11611,7 @@
       <w:pPr>
         <w:pStyle w:val="PSI-Ttulo3"/>
       </w:pPr>
-      <w:bookmarkStart w:id="46" w:name="_Toc499171695"/>
+      <w:bookmarkStart w:id="46" w:name="_Toc499224141"/>
       <w:r>
         <w:t>Resultado esperado</w:t>
       </w:r>
@@ -11652,7 +11673,7 @@
       <w:pPr>
         <w:pStyle w:val="PSI-Ttulo3"/>
       </w:pPr>
-      <w:bookmarkStart w:id="47" w:name="_Toc499171696"/>
+      <w:bookmarkStart w:id="47" w:name="_Toc499224142"/>
       <w:r>
         <w:t>Evaluación de la Prueba</w:t>
       </w:r>
@@ -12930,7 +12951,7 @@
       <w:pPr>
         <w:pStyle w:val="PSI-Ttulo1"/>
       </w:pPr>
-      <w:bookmarkStart w:id="48" w:name="_Toc499171697"/>
+      <w:bookmarkStart w:id="48" w:name="_Toc499224143"/>
       <w:r>
         <w:lastRenderedPageBreak/>
         <w:t>Plantilla Caso de Prueba</w:t>
@@ -21128,7 +21149,7 @@
 </file>
 
 <file path=customXml/itemProps2.xml><?xml version="1.0" encoding="utf-8"?>
-<ds:datastoreItem xmlns:ds="http://schemas.openxmlformats.org/officeDocument/2006/customXml" ds:itemID="{4AA2311A-7964-4FC8-9EEC-616A65574CBF}">
+<ds:datastoreItem xmlns:ds="http://schemas.openxmlformats.org/officeDocument/2006/customXml" ds:itemID="{ACB93ED0-974A-4C02-B295-DA619BB704AA}">
   <ds:schemaRefs>
     <ds:schemaRef ds:uri="http://schemas.openxmlformats.org/officeDocument/2006/bibliography"/>
   </ds:schemaRefs>

</xml_diff>

<commit_message>
actualizacion de casos de prueba 1 y 3
actualizacion de casos de prueba 1 y 3
</commit_message>
<xml_diff>
--- a/Pruebas/Casos de Prueba/CP001 – ABM Servicios.docx
+++ b/Pruebas/Casos de Prueba/CP001 – ABM Servicios.docx
@@ -1,6 +1,6 @@
 
 <file path=word/document.xml><?xml version="1.0" encoding="utf-8"?>
-<w:document xmlns:wpc="http://schemas.microsoft.com/office/word/2010/wordprocessingCanvas" xmlns:mc="http://schemas.openxmlformats.org/markup-compatibility/2006" xmlns:o="urn:schemas-microsoft-com:office:office" xmlns:r="http://schemas.openxmlformats.org/officeDocument/2006/relationships" xmlns:m="http://schemas.openxmlformats.org/officeDocument/2006/math" xmlns:v="urn:schemas-microsoft-com:vml" xmlns:wp14="http://schemas.microsoft.com/office/word/2010/wordprocessingDrawing" xmlns:wp="http://schemas.openxmlformats.org/drawingml/2006/wordprocessingDrawing" xmlns:w10="urn:schemas-microsoft-com:office:word" xmlns:w="http://schemas.openxmlformats.org/wordprocessingml/2006/main" xmlns:w14="http://schemas.microsoft.com/office/word/2010/wordml" xmlns:wpg="http://schemas.microsoft.com/office/word/2010/wordprocessingGroup" xmlns:wpi="http://schemas.microsoft.com/office/word/2010/wordprocessingInk" xmlns:wne="http://schemas.microsoft.com/office/word/2006/wordml" xmlns:wps="http://schemas.microsoft.com/office/word/2010/wordprocessingShape" mc:Ignorable="w14 wp14">
+<w:document xmlns:wpc="http://schemas.microsoft.com/office/word/2010/wordprocessingCanvas" xmlns:mc="http://schemas.openxmlformats.org/markup-compatibility/2006" xmlns:o="urn:schemas-microsoft-com:office:office" xmlns:r="http://schemas.openxmlformats.org/officeDocument/2006/relationships" xmlns:m="http://schemas.openxmlformats.org/officeDocument/2006/math" xmlns:v="urn:schemas-microsoft-com:vml" xmlns:wp14="http://schemas.microsoft.com/office/word/2010/wordprocessingDrawing" xmlns:wp="http://schemas.openxmlformats.org/drawingml/2006/wordprocessingDrawing" xmlns:w10="urn:schemas-microsoft-com:office:word" xmlns:w="http://schemas.openxmlformats.org/wordprocessingml/2006/main" xmlns:w14="http://schemas.microsoft.com/office/word/2010/wordml" xmlns:w15="http://schemas.microsoft.com/office/word/2012/wordml" xmlns:wpg="http://schemas.microsoft.com/office/word/2010/wordprocessingGroup" xmlns:wpi="http://schemas.microsoft.com/office/word/2010/wordprocessingInk" xmlns:wne="http://schemas.microsoft.com/office/word/2006/wordml" xmlns:wps="http://schemas.microsoft.com/office/word/2010/wordprocessingShape" mc:Ignorable="w14 w15 wp14">
   <w:body>
     <w:sdt>
       <w:sdtPr>
@@ -35,7 +35,7 @@
           <w:r>
             <w:rPr>
               <w:noProof/>
-              <w:lang w:val="es-AR" w:eastAsia="es-AR"/>
+              <w:lang w:eastAsia="es-ES"/>
             </w:rPr>
             <w:drawing>
               <wp:anchor distT="0" distB="0" distL="114300" distR="114300" simplePos="0" relativeHeight="251686912" behindDoc="0" locked="0" layoutInCell="1" allowOverlap="1" wp14:anchorId="2B8F95A9" wp14:editId="3E6D47F1">
@@ -63,7 +63,7 @@
                         </pic:cNvPicPr>
                       </pic:nvPicPr>
                       <pic:blipFill>
-                        <a:blip r:embed="rId10">
+                        <a:blip r:embed="rId9">
                           <a:extLst>
                             <a:ext uri="{28A0092B-C50C-407E-A947-70E740481C1C}">
                               <a14:useLocalDpi xmlns:a14="http://schemas.microsoft.com/office/drawing/2010/main" val="0"/>
@@ -155,7 +155,6 @@
             <w:dataBinding w:prefixMappings="xmlns:ns0='http://schemas.openxmlformats.org/package/2006/metadata/core-properties' xmlns:ns1='http://purl.org/dc/elements/1.1/'" w:xpath="/ns0:coreProperties[1]/ns1:title[1]" w:storeItemID="{6C3C8BC8-F283-45AE-878A-BAB7291924A1}"/>
             <w:text/>
           </w:sdtPr>
-          <w:sdtEndPr/>
           <w:sdtContent>
             <w:p>
               <w:pPr>
@@ -217,7 +216,6 @@
             <w:dataBinding w:prefixMappings="xmlns:ns0='http://schemas.openxmlformats.org/package/2006/metadata/core-properties' xmlns:ns1='http://purl.org/dc/elements/1.1/'" w:xpath="/ns0:coreProperties[1]/ns1:subject[1]" w:storeItemID="{6C3C8BC8-F283-45AE-878A-BAB7291924A1}"/>
             <w:text/>
           </w:sdtPr>
-          <w:sdtEndPr/>
           <w:sdtContent>
             <w:p>
               <w:pPr>
@@ -269,7 +267,6 @@
             <w:dataBinding w:prefixMappings="xmlns:ns0='http://schemas.openxmlformats.org/officeDocument/2006/extended-properties' " w:xpath="/ns0:Properties[1]/ns0:Company[1]" w:storeItemID="{6668398D-A668-4E3E-A5EB-62B293D839F1}"/>
             <w:text/>
           </w:sdtPr>
-          <w:sdtEndPr/>
           <w:sdtContent>
             <w:p>
               <w:pPr>
@@ -291,7 +288,6 @@
             <w:dataBinding w:prefixMappings="xmlns:ns0='http://schemas.openxmlformats.org/package/2006/metadata/core-properties' xmlns:ns1='http://purl.org/dc/elements/1.1/'" w:xpath="/ns0:coreProperties[1]/ns1:creator[1]" w:storeItemID="{6C3C8BC8-F283-45AE-878A-BAB7291924A1}"/>
             <w:text/>
           </w:sdtPr>
-          <w:sdtEndPr/>
           <w:sdtContent>
             <w:p>
               <w:pPr>
@@ -317,7 +313,7 @@
               <w:noProof/>
               <w:sz w:val="72"/>
               <w:szCs w:val="72"/>
-              <w:lang w:eastAsia="es-AR"/>
+              <w:lang w:val="es-ES"/>
             </w:rPr>
             <w:drawing>
               <wp:anchor distT="0" distB="0" distL="114300" distR="114300" simplePos="0" relativeHeight="251688960" behindDoc="0" locked="0" layoutInCell="1" allowOverlap="1" wp14:anchorId="016DB056" wp14:editId="6812872A">
@@ -345,7 +341,7 @@
                         </pic:cNvPicPr>
                       </pic:nvPicPr>
                       <pic:blipFill>
-                        <a:blip r:embed="rId11">
+                        <a:blip r:embed="rId10">
                           <a:extLst>
                             <a:ext uri="{28A0092B-C50C-407E-A947-70E740481C1C}">
                               <a14:useLocalDpi xmlns:a14="http://schemas.microsoft.com/office/drawing/2010/main" val="0"/>
@@ -892,7 +888,6 @@
           <w:docPartUnique/>
         </w:docPartObj>
       </w:sdtPr>
-      <w:sdtEndPr/>
       <w:sdtContent>
         <w:p>
           <w:pPr>
@@ -913,6 +908,8 @@
             <w:t>Tabla de contenido</w:t>
           </w:r>
         </w:p>
+        <w:bookmarkStart w:id="0" w:name="_GoBack"/>
+        <w:bookmarkEnd w:id="0"/>
         <w:p>
           <w:pPr>
             <w:pStyle w:val="TDC1"/>
@@ -923,7 +920,7 @@
               <w:noProof/>
               <w:sz w:val="22"/>
               <w:szCs w:val="22"/>
-              <w:lang w:val="es-AR" w:eastAsia="es-AR"/>
+              <w:lang w:eastAsia="es-ES"/>
             </w:rPr>
           </w:pPr>
           <w:r>
@@ -935,7 +932,7 @@
           <w:r>
             <w:fldChar w:fldCharType="separate"/>
           </w:r>
-          <w:hyperlink w:anchor="_Toc499224104" w:history="1">
+          <w:hyperlink w:anchor="_Toc9806404" w:history="1">
             <w:r>
               <w:rPr>
                 <w:rStyle w:val="Hipervnculo"/>
@@ -962,7 +959,7 @@
                 <w:noProof/>
                 <w:webHidden/>
               </w:rPr>
-              <w:instrText xml:space="preserve"> PAGEREF _Toc499224104 \h </w:instrText>
+              <w:instrText xml:space="preserve"> PAGEREF _Toc9806404 \h </w:instrText>
             </w:r>
             <w:r>
               <w:rPr>
@@ -1003,10 +1000,10 @@
               <w:noProof/>
               <w:sz w:val="22"/>
               <w:szCs w:val="22"/>
-              <w:lang w:val="es-AR" w:eastAsia="es-AR"/>
+              <w:lang w:eastAsia="es-ES"/>
             </w:rPr>
           </w:pPr>
-          <w:hyperlink w:anchor="_Toc499224105" w:history="1">
+          <w:hyperlink w:anchor="_Toc9806405" w:history="1">
             <w:r>
               <w:rPr>
                 <w:rStyle w:val="Hipervnculo"/>
@@ -1033,7 +1030,7 @@
                 <w:noProof/>
                 <w:webHidden/>
               </w:rPr>
-              <w:instrText xml:space="preserve"> PAGEREF _Toc499224105 \h </w:instrText>
+              <w:instrText xml:space="preserve"> PAGEREF _Toc9806405 \h </w:instrText>
             </w:r>
             <w:r>
               <w:rPr>
@@ -1074,10 +1071,10 @@
               <w:noProof/>
               <w:sz w:val="22"/>
               <w:szCs w:val="22"/>
-              <w:lang w:val="es-AR" w:eastAsia="es-AR"/>
+              <w:lang w:eastAsia="es-ES"/>
             </w:rPr>
           </w:pPr>
-          <w:hyperlink w:anchor="_Toc499224106" w:history="1">
+          <w:hyperlink w:anchor="_Toc9806406" w:history="1">
             <w:r>
               <w:rPr>
                 <w:rStyle w:val="Hipervnculo"/>
@@ -1104,7 +1101,7 @@
                 <w:noProof/>
                 <w:webHidden/>
               </w:rPr>
-              <w:instrText xml:space="preserve"> PAGEREF _Toc499224106 \h </w:instrText>
+              <w:instrText xml:space="preserve"> PAGEREF _Toc9806406 \h </w:instrText>
             </w:r>
             <w:r>
               <w:rPr>
@@ -1145,10 +1142,10 @@
               <w:noProof/>
               <w:sz w:val="22"/>
               <w:szCs w:val="22"/>
-              <w:lang w:val="es-AR" w:eastAsia="es-AR"/>
+              <w:lang w:eastAsia="es-ES"/>
             </w:rPr>
           </w:pPr>
-          <w:hyperlink w:anchor="_Toc499224107" w:history="1">
+          <w:hyperlink w:anchor="_Toc9806407" w:history="1">
             <w:r>
               <w:rPr>
                 <w:rStyle w:val="Hipervnculo"/>
@@ -1175,7 +1172,7 @@
                 <w:noProof/>
                 <w:webHidden/>
               </w:rPr>
-              <w:instrText xml:space="preserve"> PAGEREF _Toc499224107 \h </w:instrText>
+              <w:instrText xml:space="preserve"> PAGEREF _Toc9806407 \h </w:instrText>
             </w:r>
             <w:r>
               <w:rPr>
@@ -1216,10 +1213,10 @@
               <w:noProof/>
               <w:sz w:val="22"/>
               <w:szCs w:val="22"/>
-              <w:lang w:val="es-AR" w:eastAsia="es-AR"/>
+              <w:lang w:eastAsia="es-ES"/>
             </w:rPr>
           </w:pPr>
-          <w:hyperlink w:anchor="_Toc499224108" w:history="1">
+          <w:hyperlink w:anchor="_Toc9806408" w:history="1">
             <w:r>
               <w:rPr>
                 <w:rStyle w:val="Hipervnculo"/>
@@ -1246,7 +1243,7 @@
                 <w:noProof/>
                 <w:webHidden/>
               </w:rPr>
-              <w:instrText xml:space="preserve"> PAGEREF _Toc499224108 \h </w:instrText>
+              <w:instrText xml:space="preserve"> PAGEREF _Toc9806408 \h </w:instrText>
             </w:r>
             <w:r>
               <w:rPr>
@@ -1287,10 +1284,10 @@
               <w:noProof/>
               <w:sz w:val="22"/>
               <w:szCs w:val="22"/>
-              <w:lang w:val="es-AR" w:eastAsia="es-AR"/>
+              <w:lang w:eastAsia="es-ES"/>
             </w:rPr>
           </w:pPr>
-          <w:hyperlink w:anchor="_Toc499224109" w:history="1">
+          <w:hyperlink w:anchor="_Toc9806409" w:history="1">
             <w:r>
               <w:rPr>
                 <w:rStyle w:val="Hipervnculo"/>
@@ -1317,7 +1314,7 @@
                 <w:noProof/>
                 <w:webHidden/>
               </w:rPr>
-              <w:instrText xml:space="preserve"> PAGEREF _Toc499224109 \h </w:instrText>
+              <w:instrText xml:space="preserve"> PAGEREF _Toc9806409 \h </w:instrText>
             </w:r>
             <w:r>
               <w:rPr>
@@ -1358,10 +1355,10 @@
               <w:noProof/>
               <w:sz w:val="22"/>
               <w:szCs w:val="22"/>
-              <w:lang w:val="es-AR" w:eastAsia="es-AR"/>
+              <w:lang w:eastAsia="es-ES"/>
             </w:rPr>
           </w:pPr>
-          <w:hyperlink w:anchor="_Toc499224110" w:history="1">
+          <w:hyperlink w:anchor="_Toc9806410" w:history="1">
             <w:r>
               <w:rPr>
                 <w:rStyle w:val="Hipervnculo"/>
@@ -1388,7 +1385,7 @@
                 <w:noProof/>
                 <w:webHidden/>
               </w:rPr>
-              <w:instrText xml:space="preserve"> PAGEREF _Toc499224110 \h </w:instrText>
+              <w:instrText xml:space="preserve"> PAGEREF _Toc9806410 \h </w:instrText>
             </w:r>
             <w:r>
               <w:rPr>
@@ -1429,10 +1426,10 @@
               <w:noProof/>
               <w:sz w:val="22"/>
               <w:szCs w:val="22"/>
-              <w:lang w:val="es-AR" w:eastAsia="es-AR"/>
+              <w:lang w:eastAsia="es-ES"/>
             </w:rPr>
           </w:pPr>
-          <w:hyperlink w:anchor="_Toc499224111" w:history="1">
+          <w:hyperlink w:anchor="_Toc9806411" w:history="1">
             <w:r>
               <w:rPr>
                 <w:rStyle w:val="Hipervnculo"/>
@@ -1459,7 +1456,7 @@
                 <w:noProof/>
                 <w:webHidden/>
               </w:rPr>
-              <w:instrText xml:space="preserve"> PAGEREF _Toc499224111 \h </w:instrText>
+              <w:instrText xml:space="preserve"> PAGEREF _Toc9806411 \h </w:instrText>
             </w:r>
             <w:r>
               <w:rPr>
@@ -1500,10 +1497,10 @@
               <w:noProof/>
               <w:sz w:val="22"/>
               <w:szCs w:val="22"/>
-              <w:lang w:val="es-AR" w:eastAsia="es-AR"/>
+              <w:lang w:eastAsia="es-ES"/>
             </w:rPr>
           </w:pPr>
-          <w:hyperlink w:anchor="_Toc499224112" w:history="1">
+          <w:hyperlink w:anchor="_Toc9806412" w:history="1">
             <w:r>
               <w:rPr>
                 <w:rStyle w:val="Hipervnculo"/>
@@ -1530,7 +1527,7 @@
                 <w:noProof/>
                 <w:webHidden/>
               </w:rPr>
-              <w:instrText xml:space="preserve"> PAGEREF _Toc499224112 \h </w:instrText>
+              <w:instrText xml:space="preserve"> PAGEREF _Toc9806412 \h </w:instrText>
             </w:r>
             <w:r>
               <w:rPr>
@@ -1571,10 +1568,10 @@
               <w:noProof/>
               <w:sz w:val="22"/>
               <w:szCs w:val="22"/>
-              <w:lang w:val="es-AR" w:eastAsia="es-AR"/>
+              <w:lang w:eastAsia="es-ES"/>
             </w:rPr>
           </w:pPr>
-          <w:hyperlink w:anchor="_Toc499224113" w:history="1">
+          <w:hyperlink w:anchor="_Toc9806413" w:history="1">
             <w:r>
               <w:rPr>
                 <w:rStyle w:val="Hipervnculo"/>
@@ -1601,7 +1598,7 @@
                 <w:noProof/>
                 <w:webHidden/>
               </w:rPr>
-              <w:instrText xml:space="preserve"> PAGEREF _Toc499224113 \h </w:instrText>
+              <w:instrText xml:space="preserve"> PAGEREF _Toc9806413 \h </w:instrText>
             </w:r>
             <w:r>
               <w:rPr>
@@ -1642,10 +1639,10 @@
               <w:noProof/>
               <w:sz w:val="22"/>
               <w:szCs w:val="22"/>
-              <w:lang w:val="es-AR" w:eastAsia="es-AR"/>
+              <w:lang w:eastAsia="es-ES"/>
             </w:rPr>
           </w:pPr>
-          <w:hyperlink w:anchor="_Toc499224114" w:history="1">
+          <w:hyperlink w:anchor="_Toc9806414" w:history="1">
             <w:r>
               <w:rPr>
                 <w:rStyle w:val="Hipervnculo"/>
@@ -1672,7 +1669,7 @@
                 <w:noProof/>
                 <w:webHidden/>
               </w:rPr>
-              <w:instrText xml:space="preserve"> PAGEREF _Toc499224114 \h </w:instrText>
+              <w:instrText xml:space="preserve"> PAGEREF _Toc9806414 \h </w:instrText>
             </w:r>
             <w:r>
               <w:rPr>
@@ -1713,10 +1710,10 @@
               <w:noProof/>
               <w:sz w:val="22"/>
               <w:szCs w:val="22"/>
-              <w:lang w:val="es-AR" w:eastAsia="es-AR"/>
+              <w:lang w:eastAsia="es-ES"/>
             </w:rPr>
           </w:pPr>
-          <w:hyperlink w:anchor="_Toc499224115" w:history="1">
+          <w:hyperlink w:anchor="_Toc9806415" w:history="1">
             <w:r>
               <w:rPr>
                 <w:rStyle w:val="Hipervnculo"/>
@@ -1743,7 +1740,7 @@
                 <w:noProof/>
                 <w:webHidden/>
               </w:rPr>
-              <w:instrText xml:space="preserve"> PAGEREF _Toc499224115 \h </w:instrText>
+              <w:instrText xml:space="preserve"> PAGEREF _Toc9806415 \h </w:instrText>
             </w:r>
             <w:r>
               <w:rPr>
@@ -1784,10 +1781,10 @@
               <w:noProof/>
               <w:sz w:val="22"/>
               <w:szCs w:val="22"/>
-              <w:lang w:val="es-AR" w:eastAsia="es-AR"/>
+              <w:lang w:eastAsia="es-ES"/>
             </w:rPr>
           </w:pPr>
-          <w:hyperlink w:anchor="_Toc499224116" w:history="1">
+          <w:hyperlink w:anchor="_Toc9806416" w:history="1">
             <w:r>
               <w:rPr>
                 <w:rStyle w:val="Hipervnculo"/>
@@ -1814,7 +1811,7 @@
                 <w:noProof/>
                 <w:webHidden/>
               </w:rPr>
-              <w:instrText xml:space="preserve"> PAGEREF _Toc499224116 \h </w:instrText>
+              <w:instrText xml:space="preserve"> PAGEREF _Toc9806416 \h </w:instrText>
             </w:r>
             <w:r>
               <w:rPr>
@@ -1855,10 +1852,10 @@
               <w:noProof/>
               <w:sz w:val="22"/>
               <w:szCs w:val="22"/>
-              <w:lang w:val="es-AR" w:eastAsia="es-AR"/>
+              <w:lang w:eastAsia="es-ES"/>
             </w:rPr>
           </w:pPr>
-          <w:hyperlink w:anchor="_Toc499224117" w:history="1">
+          <w:hyperlink w:anchor="_Toc9806417" w:history="1">
             <w:r>
               <w:rPr>
                 <w:rStyle w:val="Hipervnculo"/>
@@ -1885,7 +1882,7 @@
                 <w:noProof/>
                 <w:webHidden/>
               </w:rPr>
-              <w:instrText xml:space="preserve"> PAGEREF _Toc499224117 \h </w:instrText>
+              <w:instrText xml:space="preserve"> PAGEREF _Toc9806417 \h </w:instrText>
             </w:r>
             <w:r>
               <w:rPr>
@@ -1926,10 +1923,10 @@
               <w:noProof/>
               <w:sz w:val="22"/>
               <w:szCs w:val="22"/>
-              <w:lang w:val="es-AR" w:eastAsia="es-AR"/>
+              <w:lang w:eastAsia="es-ES"/>
             </w:rPr>
           </w:pPr>
-          <w:hyperlink w:anchor="_Toc499224118" w:history="1">
+          <w:hyperlink w:anchor="_Toc9806418" w:history="1">
             <w:r>
               <w:rPr>
                 <w:rStyle w:val="Hipervnculo"/>
@@ -1956,7 +1953,7 @@
                 <w:noProof/>
                 <w:webHidden/>
               </w:rPr>
-              <w:instrText xml:space="preserve"> PAGEREF _Toc499224118 \h </w:instrText>
+              <w:instrText xml:space="preserve"> PAGEREF _Toc9806418 \h </w:instrText>
             </w:r>
             <w:r>
               <w:rPr>
@@ -1997,10 +1994,10 @@
               <w:noProof/>
               <w:sz w:val="22"/>
               <w:szCs w:val="22"/>
-              <w:lang w:val="es-AR" w:eastAsia="es-AR"/>
+              <w:lang w:eastAsia="es-ES"/>
             </w:rPr>
           </w:pPr>
-          <w:hyperlink w:anchor="_Toc499224119" w:history="1">
+          <w:hyperlink w:anchor="_Toc9806419" w:history="1">
             <w:r>
               <w:rPr>
                 <w:rStyle w:val="Hipervnculo"/>
@@ -2027,7 +2024,7 @@
                 <w:noProof/>
                 <w:webHidden/>
               </w:rPr>
-              <w:instrText xml:space="preserve"> PAGEREF _Toc499224119 \h </w:instrText>
+              <w:instrText xml:space="preserve"> PAGEREF _Toc9806419 \h </w:instrText>
             </w:r>
             <w:r>
               <w:rPr>
@@ -2068,10 +2065,10 @@
               <w:noProof/>
               <w:sz w:val="22"/>
               <w:szCs w:val="22"/>
-              <w:lang w:val="es-AR" w:eastAsia="es-AR"/>
+              <w:lang w:eastAsia="es-ES"/>
             </w:rPr>
           </w:pPr>
-          <w:hyperlink w:anchor="_Toc499224120" w:history="1">
+          <w:hyperlink w:anchor="_Toc9806420" w:history="1">
             <w:r>
               <w:rPr>
                 <w:rStyle w:val="Hipervnculo"/>
@@ -2098,7 +2095,7 @@
                 <w:noProof/>
                 <w:webHidden/>
               </w:rPr>
-              <w:instrText xml:space="preserve"> PAGEREF _Toc499224120 \h </w:instrText>
+              <w:instrText xml:space="preserve"> PAGEREF _Toc9806420 \h </w:instrText>
             </w:r>
             <w:r>
               <w:rPr>
@@ -2139,10 +2136,10 @@
               <w:noProof/>
               <w:sz w:val="22"/>
               <w:szCs w:val="22"/>
-              <w:lang w:val="es-AR" w:eastAsia="es-AR"/>
+              <w:lang w:eastAsia="es-ES"/>
             </w:rPr>
           </w:pPr>
-          <w:hyperlink w:anchor="_Toc499224121" w:history="1">
+          <w:hyperlink w:anchor="_Toc9806421" w:history="1">
             <w:r>
               <w:rPr>
                 <w:rStyle w:val="Hipervnculo"/>
@@ -2169,7 +2166,7 @@
                 <w:noProof/>
                 <w:webHidden/>
               </w:rPr>
-              <w:instrText xml:space="preserve"> PAGEREF _Toc499224121 \h </w:instrText>
+              <w:instrText xml:space="preserve"> PAGEREF _Toc9806421 \h </w:instrText>
             </w:r>
             <w:r>
               <w:rPr>
@@ -2210,10 +2207,10 @@
               <w:noProof/>
               <w:sz w:val="22"/>
               <w:szCs w:val="22"/>
-              <w:lang w:val="es-AR" w:eastAsia="es-AR"/>
+              <w:lang w:eastAsia="es-ES"/>
             </w:rPr>
           </w:pPr>
-          <w:hyperlink w:anchor="_Toc499224122" w:history="1">
+          <w:hyperlink w:anchor="_Toc9806422" w:history="1">
             <w:r>
               <w:rPr>
                 <w:rStyle w:val="Hipervnculo"/>
@@ -2240,7 +2237,7 @@
                 <w:noProof/>
                 <w:webHidden/>
               </w:rPr>
-              <w:instrText xml:space="preserve"> PAGEREF _Toc499224122 \h </w:instrText>
+              <w:instrText xml:space="preserve"> PAGEREF _Toc9806422 \h </w:instrText>
             </w:r>
             <w:r>
               <w:rPr>
@@ -2281,10 +2278,10 @@
               <w:noProof/>
               <w:sz w:val="22"/>
               <w:szCs w:val="22"/>
-              <w:lang w:val="es-AR" w:eastAsia="es-AR"/>
+              <w:lang w:eastAsia="es-ES"/>
             </w:rPr>
           </w:pPr>
-          <w:hyperlink w:anchor="_Toc499224123" w:history="1">
+          <w:hyperlink w:anchor="_Toc9806423" w:history="1">
             <w:r>
               <w:rPr>
                 <w:rStyle w:val="Hipervnculo"/>
@@ -2311,7 +2308,7 @@
                 <w:noProof/>
                 <w:webHidden/>
               </w:rPr>
-              <w:instrText xml:space="preserve"> PAGEREF _Toc499224123 \h </w:instrText>
+              <w:instrText xml:space="preserve"> PAGEREF _Toc9806423 \h </w:instrText>
             </w:r>
             <w:r>
               <w:rPr>
@@ -2352,10 +2349,10 @@
               <w:noProof/>
               <w:sz w:val="22"/>
               <w:szCs w:val="22"/>
-              <w:lang w:val="es-AR" w:eastAsia="es-AR"/>
+              <w:lang w:eastAsia="es-ES"/>
             </w:rPr>
           </w:pPr>
-          <w:hyperlink w:anchor="_Toc499224124" w:history="1">
+          <w:hyperlink w:anchor="_Toc9806424" w:history="1">
             <w:r>
               <w:rPr>
                 <w:rStyle w:val="Hipervnculo"/>
@@ -2382,7 +2379,7 @@
                 <w:noProof/>
                 <w:webHidden/>
               </w:rPr>
-              <w:instrText xml:space="preserve"> PAGEREF _Toc499224124 \h </w:instrText>
+              <w:instrText xml:space="preserve"> PAGEREF _Toc9806424 \h </w:instrText>
             </w:r>
             <w:r>
               <w:rPr>
@@ -2423,10 +2420,10 @@
               <w:noProof/>
               <w:sz w:val="22"/>
               <w:szCs w:val="22"/>
-              <w:lang w:val="es-AR" w:eastAsia="es-AR"/>
+              <w:lang w:eastAsia="es-ES"/>
             </w:rPr>
           </w:pPr>
-          <w:hyperlink w:anchor="_Toc499224125" w:history="1">
+          <w:hyperlink w:anchor="_Toc9806425" w:history="1">
             <w:r>
               <w:rPr>
                 <w:rStyle w:val="Hipervnculo"/>
@@ -2453,7 +2450,7 @@
                 <w:noProof/>
                 <w:webHidden/>
               </w:rPr>
-              <w:instrText xml:space="preserve"> PAGEREF _Toc499224125 \h </w:instrText>
+              <w:instrText xml:space="preserve"> PAGEREF _Toc9806425 \h </w:instrText>
             </w:r>
             <w:r>
               <w:rPr>
@@ -2494,10 +2491,10 @@
               <w:noProof/>
               <w:sz w:val="22"/>
               <w:szCs w:val="22"/>
-              <w:lang w:val="es-AR" w:eastAsia="es-AR"/>
+              <w:lang w:eastAsia="es-ES"/>
             </w:rPr>
           </w:pPr>
-          <w:hyperlink w:anchor="_Toc499224126" w:history="1">
+          <w:hyperlink w:anchor="_Toc9806426" w:history="1">
             <w:r>
               <w:rPr>
                 <w:rStyle w:val="Hipervnculo"/>
@@ -2524,7 +2521,7 @@
                 <w:noProof/>
                 <w:webHidden/>
               </w:rPr>
-              <w:instrText xml:space="preserve"> PAGEREF _Toc499224126 \h </w:instrText>
+              <w:instrText xml:space="preserve"> PAGEREF _Toc9806426 \h </w:instrText>
             </w:r>
             <w:r>
               <w:rPr>
@@ -2565,10 +2562,10 @@
               <w:noProof/>
               <w:sz w:val="22"/>
               <w:szCs w:val="22"/>
-              <w:lang w:val="es-AR" w:eastAsia="es-AR"/>
+              <w:lang w:eastAsia="es-ES"/>
             </w:rPr>
           </w:pPr>
-          <w:hyperlink w:anchor="_Toc499224127" w:history="1">
+          <w:hyperlink w:anchor="_Toc9806427" w:history="1">
             <w:r>
               <w:rPr>
                 <w:rStyle w:val="Hipervnculo"/>
@@ -2595,7 +2592,7 @@
                 <w:noProof/>
                 <w:webHidden/>
               </w:rPr>
-              <w:instrText xml:space="preserve"> PAGEREF _Toc499224127 \h </w:instrText>
+              <w:instrText xml:space="preserve"> PAGEREF _Toc9806427 \h </w:instrText>
             </w:r>
             <w:r>
               <w:rPr>
@@ -2636,10 +2633,10 @@
               <w:noProof/>
               <w:sz w:val="22"/>
               <w:szCs w:val="22"/>
-              <w:lang w:val="es-AR" w:eastAsia="es-AR"/>
+              <w:lang w:eastAsia="es-ES"/>
             </w:rPr>
           </w:pPr>
-          <w:hyperlink w:anchor="_Toc499224128" w:history="1">
+          <w:hyperlink w:anchor="_Toc9806428" w:history="1">
             <w:r>
               <w:rPr>
                 <w:rStyle w:val="Hipervnculo"/>
@@ -2666,7 +2663,7 @@
                 <w:noProof/>
                 <w:webHidden/>
               </w:rPr>
-              <w:instrText xml:space="preserve"> PAGEREF _Toc499224128 \h </w:instrText>
+              <w:instrText xml:space="preserve"> PAGEREF _Toc9806428 \h </w:instrText>
             </w:r>
             <w:r>
               <w:rPr>
@@ -2707,10 +2704,10 @@
               <w:noProof/>
               <w:sz w:val="22"/>
               <w:szCs w:val="22"/>
-              <w:lang w:val="es-AR" w:eastAsia="es-AR"/>
+              <w:lang w:eastAsia="es-ES"/>
             </w:rPr>
           </w:pPr>
-          <w:hyperlink w:anchor="_Toc499224129" w:history="1">
+          <w:hyperlink w:anchor="_Toc9806429" w:history="1">
             <w:r>
               <w:rPr>
                 <w:rStyle w:val="Hipervnculo"/>
@@ -2737,7 +2734,7 @@
                 <w:noProof/>
                 <w:webHidden/>
               </w:rPr>
-              <w:instrText xml:space="preserve"> PAGEREF _Toc499224129 \h </w:instrText>
+              <w:instrText xml:space="preserve"> PAGEREF _Toc9806429 \h </w:instrText>
             </w:r>
             <w:r>
               <w:rPr>
@@ -2757,7 +2754,7 @@
                 <w:noProof/>
                 <w:webHidden/>
               </w:rPr>
-              <w:t>17</w:t>
+              <w:t>16</w:t>
             </w:r>
             <w:r>
               <w:rPr>
@@ -2778,10 +2775,10 @@
               <w:noProof/>
               <w:sz w:val="22"/>
               <w:szCs w:val="22"/>
-              <w:lang w:val="es-AR" w:eastAsia="es-AR"/>
+              <w:lang w:eastAsia="es-ES"/>
             </w:rPr>
           </w:pPr>
-          <w:hyperlink w:anchor="_Toc499224130" w:history="1">
+          <w:hyperlink w:anchor="_Toc9806430" w:history="1">
             <w:r>
               <w:rPr>
                 <w:rStyle w:val="Hipervnculo"/>
@@ -2808,7 +2805,7 @@
                 <w:noProof/>
                 <w:webHidden/>
               </w:rPr>
-              <w:instrText xml:space="preserve"> PAGEREF _Toc499224130 \h </w:instrText>
+              <w:instrText xml:space="preserve"> PAGEREF _Toc9806430 \h </w:instrText>
             </w:r>
             <w:r>
               <w:rPr>
@@ -2849,10 +2846,10 @@
               <w:noProof/>
               <w:sz w:val="22"/>
               <w:szCs w:val="22"/>
-              <w:lang w:val="es-AR" w:eastAsia="es-AR"/>
+              <w:lang w:eastAsia="es-ES"/>
             </w:rPr>
           </w:pPr>
-          <w:hyperlink w:anchor="_Toc499224131" w:history="1">
+          <w:hyperlink w:anchor="_Toc9806431" w:history="1">
             <w:r>
               <w:rPr>
                 <w:rStyle w:val="Hipervnculo"/>
@@ -2879,7 +2876,7 @@
                 <w:noProof/>
                 <w:webHidden/>
               </w:rPr>
-              <w:instrText xml:space="preserve"> PAGEREF _Toc499224131 \h </w:instrText>
+              <w:instrText xml:space="preserve"> PAGEREF _Toc9806431 \h </w:instrText>
             </w:r>
             <w:r>
               <w:rPr>
@@ -2920,10 +2917,10 @@
               <w:noProof/>
               <w:sz w:val="22"/>
               <w:szCs w:val="22"/>
-              <w:lang w:val="es-AR" w:eastAsia="es-AR"/>
+              <w:lang w:eastAsia="es-ES"/>
             </w:rPr>
           </w:pPr>
-          <w:hyperlink w:anchor="_Toc499224132" w:history="1">
+          <w:hyperlink w:anchor="_Toc9806432" w:history="1">
             <w:r>
               <w:rPr>
                 <w:rStyle w:val="Hipervnculo"/>
@@ -2950,7 +2947,7 @@
                 <w:noProof/>
                 <w:webHidden/>
               </w:rPr>
-              <w:instrText xml:space="preserve"> PAGEREF _Toc499224132 \h </w:instrText>
+              <w:instrText xml:space="preserve"> PAGEREF _Toc9806432 \h </w:instrText>
             </w:r>
             <w:r>
               <w:rPr>
@@ -2991,10 +2988,10 @@
               <w:noProof/>
               <w:sz w:val="22"/>
               <w:szCs w:val="22"/>
-              <w:lang w:val="es-AR" w:eastAsia="es-AR"/>
+              <w:lang w:eastAsia="es-ES"/>
             </w:rPr>
           </w:pPr>
-          <w:hyperlink w:anchor="_Toc499224133" w:history="1">
+          <w:hyperlink w:anchor="_Toc9806433" w:history="1">
             <w:r>
               <w:rPr>
                 <w:rStyle w:val="Hipervnculo"/>
@@ -3021,7 +3018,7 @@
                 <w:noProof/>
                 <w:webHidden/>
               </w:rPr>
-              <w:instrText xml:space="preserve"> PAGEREF _Toc499224133 \h </w:instrText>
+              <w:instrText xml:space="preserve"> PAGEREF _Toc9806433 \h </w:instrText>
             </w:r>
             <w:r>
               <w:rPr>
@@ -3062,10 +3059,10 @@
               <w:noProof/>
               <w:sz w:val="22"/>
               <w:szCs w:val="22"/>
-              <w:lang w:val="es-AR" w:eastAsia="es-AR"/>
+              <w:lang w:eastAsia="es-ES"/>
             </w:rPr>
           </w:pPr>
-          <w:hyperlink w:anchor="_Toc499224134" w:history="1">
+          <w:hyperlink w:anchor="_Toc9806434" w:history="1">
             <w:r>
               <w:rPr>
                 <w:rStyle w:val="Hipervnculo"/>
@@ -3092,7 +3089,7 @@
                 <w:noProof/>
                 <w:webHidden/>
               </w:rPr>
-              <w:instrText xml:space="preserve"> PAGEREF _Toc499224134 \h </w:instrText>
+              <w:instrText xml:space="preserve"> PAGEREF _Toc9806434 \h </w:instrText>
             </w:r>
             <w:r>
               <w:rPr>
@@ -3133,10 +3130,10 @@
               <w:noProof/>
               <w:sz w:val="22"/>
               <w:szCs w:val="22"/>
-              <w:lang w:val="es-AR" w:eastAsia="es-AR"/>
+              <w:lang w:eastAsia="es-ES"/>
             </w:rPr>
           </w:pPr>
-          <w:hyperlink w:anchor="_Toc499224135" w:history="1">
+          <w:hyperlink w:anchor="_Toc9806435" w:history="1">
             <w:r>
               <w:rPr>
                 <w:rStyle w:val="Hipervnculo"/>
@@ -3163,7 +3160,7 @@
                 <w:noProof/>
                 <w:webHidden/>
               </w:rPr>
-              <w:instrText xml:space="preserve"> PAGEREF _Toc499224135 \h </w:instrText>
+              <w:instrText xml:space="preserve"> PAGEREF _Toc9806435 \h </w:instrText>
             </w:r>
             <w:r>
               <w:rPr>
@@ -3204,10 +3201,10 @@
               <w:noProof/>
               <w:sz w:val="22"/>
               <w:szCs w:val="22"/>
-              <w:lang w:val="es-AR" w:eastAsia="es-AR"/>
+              <w:lang w:eastAsia="es-ES"/>
             </w:rPr>
           </w:pPr>
-          <w:hyperlink w:anchor="_Toc499224136" w:history="1">
+          <w:hyperlink w:anchor="_Toc9806436" w:history="1">
             <w:r>
               <w:rPr>
                 <w:rStyle w:val="Hipervnculo"/>
@@ -3234,7 +3231,7 @@
                 <w:noProof/>
                 <w:webHidden/>
               </w:rPr>
-              <w:instrText xml:space="preserve"> PAGEREF _Toc499224136 \h </w:instrText>
+              <w:instrText xml:space="preserve"> PAGEREF _Toc9806436 \h </w:instrText>
             </w:r>
             <w:r>
               <w:rPr>
@@ -3275,10 +3272,10 @@
               <w:noProof/>
               <w:sz w:val="22"/>
               <w:szCs w:val="22"/>
-              <w:lang w:val="es-AR" w:eastAsia="es-AR"/>
+              <w:lang w:eastAsia="es-ES"/>
             </w:rPr>
           </w:pPr>
-          <w:hyperlink w:anchor="_Toc499224137" w:history="1">
+          <w:hyperlink w:anchor="_Toc9806437" w:history="1">
             <w:r>
               <w:rPr>
                 <w:rStyle w:val="Hipervnculo"/>
@@ -3305,7 +3302,7 @@
                 <w:noProof/>
                 <w:webHidden/>
               </w:rPr>
-              <w:instrText xml:space="preserve"> PAGEREF _Toc499224137 \h </w:instrText>
+              <w:instrText xml:space="preserve"> PAGEREF _Toc9806437 \h </w:instrText>
             </w:r>
             <w:r>
               <w:rPr>
@@ -3346,10 +3343,10 @@
               <w:noProof/>
               <w:sz w:val="22"/>
               <w:szCs w:val="22"/>
-              <w:lang w:val="es-AR" w:eastAsia="es-AR"/>
+              <w:lang w:eastAsia="es-ES"/>
             </w:rPr>
           </w:pPr>
-          <w:hyperlink w:anchor="_Toc499224138" w:history="1">
+          <w:hyperlink w:anchor="_Toc9806438" w:history="1">
             <w:r>
               <w:rPr>
                 <w:rStyle w:val="Hipervnculo"/>
@@ -3376,7 +3373,7 @@
                 <w:noProof/>
                 <w:webHidden/>
               </w:rPr>
-              <w:instrText xml:space="preserve"> PAGEREF _Toc499224138 \h </w:instrText>
+              <w:instrText xml:space="preserve"> PAGEREF _Toc9806438 \h </w:instrText>
             </w:r>
             <w:r>
               <w:rPr>
@@ -3417,10 +3414,10 @@
               <w:noProof/>
               <w:sz w:val="22"/>
               <w:szCs w:val="22"/>
-              <w:lang w:val="es-AR" w:eastAsia="es-AR"/>
+              <w:lang w:eastAsia="es-ES"/>
             </w:rPr>
           </w:pPr>
-          <w:hyperlink w:anchor="_Toc499224139" w:history="1">
+          <w:hyperlink w:anchor="_Toc9806439" w:history="1">
             <w:r>
               <w:rPr>
                 <w:rStyle w:val="Hipervnculo"/>
@@ -3447,7 +3444,7 @@
                 <w:noProof/>
                 <w:webHidden/>
               </w:rPr>
-              <w:instrText xml:space="preserve"> PAGEREF _Toc499224139 \h </w:instrText>
+              <w:instrText xml:space="preserve"> PAGEREF _Toc9806439 \h </w:instrText>
             </w:r>
             <w:r>
               <w:rPr>
@@ -3488,10 +3485,10 @@
               <w:noProof/>
               <w:sz w:val="22"/>
               <w:szCs w:val="22"/>
-              <w:lang w:val="es-AR" w:eastAsia="es-AR"/>
+              <w:lang w:eastAsia="es-ES"/>
             </w:rPr>
           </w:pPr>
-          <w:hyperlink w:anchor="_Toc499224140" w:history="1">
+          <w:hyperlink w:anchor="_Toc9806440" w:history="1">
             <w:r>
               <w:rPr>
                 <w:rStyle w:val="Hipervnculo"/>
@@ -3518,7 +3515,7 @@
                 <w:noProof/>
                 <w:webHidden/>
               </w:rPr>
-              <w:instrText xml:space="preserve"> PAGEREF _Toc499224140 \h </w:instrText>
+              <w:instrText xml:space="preserve"> PAGEREF _Toc9806440 \h </w:instrText>
             </w:r>
             <w:r>
               <w:rPr>
@@ -3559,10 +3556,10 @@
               <w:noProof/>
               <w:sz w:val="22"/>
               <w:szCs w:val="22"/>
-              <w:lang w:val="es-AR" w:eastAsia="es-AR"/>
+              <w:lang w:eastAsia="es-ES"/>
             </w:rPr>
           </w:pPr>
-          <w:hyperlink w:anchor="_Toc499224141" w:history="1">
+          <w:hyperlink w:anchor="_Toc9806441" w:history="1">
             <w:r>
               <w:rPr>
                 <w:rStyle w:val="Hipervnculo"/>
@@ -3589,7 +3586,7 @@
                 <w:noProof/>
                 <w:webHidden/>
               </w:rPr>
-              <w:instrText xml:space="preserve"> PAGEREF _Toc499224141 \h </w:instrText>
+              <w:instrText xml:space="preserve"> PAGEREF _Toc9806441 \h </w:instrText>
             </w:r>
             <w:r>
               <w:rPr>
@@ -3630,10 +3627,10 @@
               <w:noProof/>
               <w:sz w:val="22"/>
               <w:szCs w:val="22"/>
-              <w:lang w:val="es-AR" w:eastAsia="es-AR"/>
+              <w:lang w:eastAsia="es-ES"/>
             </w:rPr>
           </w:pPr>
-          <w:hyperlink w:anchor="_Toc499224142" w:history="1">
+          <w:hyperlink w:anchor="_Toc9806442" w:history="1">
             <w:r>
               <w:rPr>
                 <w:rStyle w:val="Hipervnculo"/>
@@ -3660,7 +3657,7 @@
                 <w:noProof/>
                 <w:webHidden/>
               </w:rPr>
-              <w:instrText xml:space="preserve"> PAGEREF _Toc499224142 \h </w:instrText>
+              <w:instrText xml:space="preserve"> PAGEREF _Toc9806442 \h </w:instrText>
             </w:r>
             <w:r>
               <w:rPr>
@@ -3701,10 +3698,10 @@
               <w:noProof/>
               <w:sz w:val="22"/>
               <w:szCs w:val="22"/>
-              <w:lang w:val="es-AR" w:eastAsia="es-AR"/>
+              <w:lang w:eastAsia="es-ES"/>
             </w:rPr>
           </w:pPr>
-          <w:hyperlink w:anchor="_Toc499224143" w:history="1">
+          <w:hyperlink w:anchor="_Toc9806443" w:history="1">
             <w:r>
               <w:rPr>
                 <w:rStyle w:val="Hipervnculo"/>
@@ -3731,7 +3728,7 @@
                 <w:noProof/>
                 <w:webHidden/>
               </w:rPr>
-              <w:instrText xml:space="preserve"> PAGEREF _Toc499224143 \h </w:instrText>
+              <w:instrText xml:space="preserve"> PAGEREF _Toc9806443 \h </w:instrText>
             </w:r>
             <w:r>
               <w:rPr>
@@ -3790,7 +3787,6 @@
         <w:dataBinding w:prefixMappings="xmlns:ns0='http://purl.org/dc/elements/1.1/' xmlns:ns1='http://schemas.openxmlformats.org/package/2006/metadata/core-properties' " w:xpath="/ns1:coreProperties[1]/ns0:title[1]" w:storeItemID="{6C3C8BC8-F283-45AE-878A-BAB7291924A1}"/>
         <w:text/>
       </w:sdtPr>
-      <w:sdtEndPr/>
       <w:sdtContent>
         <w:p>
           <w:pPr>
@@ -3815,13 +3811,13 @@
       <w:pPr>
         <w:pStyle w:val="PSI-Ttulo1"/>
       </w:pPr>
-      <w:bookmarkStart w:id="0" w:name="_Toc242266215"/>
-      <w:bookmarkStart w:id="1" w:name="_Toc499224104"/>
+      <w:bookmarkStart w:id="1" w:name="_Toc242266215"/>
+      <w:bookmarkStart w:id="2" w:name="_Toc9806404"/>
       <w:r>
         <w:t>Caso de Prueba</w:t>
       </w:r>
-      <w:bookmarkEnd w:id="0"/>
       <w:bookmarkEnd w:id="1"/>
+      <w:bookmarkEnd w:id="2"/>
     </w:p>
     <w:p/>
     <w:p>
@@ -3831,8 +3827,8 @@
           <w:sz w:val="32"/>
         </w:rPr>
       </w:pPr>
-      <w:bookmarkStart w:id="2" w:name="_Toc499224105"/>
       <w:bookmarkStart w:id="3" w:name="_Toc29278824"/>
+      <w:bookmarkStart w:id="4" w:name="_Toc9806405"/>
       <w:r>
         <w:rPr>
           <w:sz w:val="32"/>
@@ -3851,7 +3847,7 @@
         </w:rPr>
         <w:t>&gt;</w:t>
       </w:r>
-      <w:bookmarkEnd w:id="2"/>
+      <w:bookmarkEnd w:id="4"/>
       <w:r>
         <w:rPr>
           <w:sz w:val="32"/>
@@ -3863,12 +3859,12 @@
       <w:pPr>
         <w:pStyle w:val="PSI-Ttulo2"/>
       </w:pPr>
-      <w:bookmarkStart w:id="4" w:name="_Toc499224106"/>
+      <w:bookmarkStart w:id="5" w:name="_Toc9806406"/>
       <w:r>
         <w:t>Descripción</w:t>
       </w:r>
       <w:bookmarkEnd w:id="3"/>
-      <w:bookmarkEnd w:id="4"/>
+      <w:bookmarkEnd w:id="5"/>
     </w:p>
     <w:p>
       <w:pPr>
@@ -4044,7 +4040,7 @@
           <w:lang w:val="es-AR" w:eastAsia="es-ES"/>
         </w:rPr>
       </w:pPr>
-      <w:bookmarkStart w:id="5" w:name="_Toc29278825"/>
+      <w:bookmarkStart w:id="6" w:name="_Toc29278825"/>
       <w:r>
         <w:br w:type="page"/>
       </w:r>
@@ -4056,7 +4052,7 @@
           <w:rFonts w:eastAsiaTheme="minorHAnsi"/>
         </w:rPr>
       </w:pPr>
-      <w:bookmarkStart w:id="6" w:name="_Toc499224107"/>
+      <w:bookmarkStart w:id="7" w:name="_Toc9806407"/>
       <w:r>
         <w:rPr>
           <w:rFonts w:eastAsiaTheme="minorHAnsi"/>
@@ -4076,8 +4072,8 @@
         </w:rPr>
         <w:t>&gt;</w:t>
       </w:r>
-      <w:bookmarkEnd w:id="5"/>
       <w:bookmarkEnd w:id="6"/>
+      <w:bookmarkEnd w:id="7"/>
     </w:p>
     <w:p>
       <w:pPr>
@@ -4088,13 +4084,13 @@
       <w:pPr>
         <w:pStyle w:val="PSI-Ttulo3"/>
       </w:pPr>
-      <w:bookmarkStart w:id="7" w:name="_Toc29278826"/>
-      <w:bookmarkStart w:id="8" w:name="_Toc499224108"/>
+      <w:bookmarkStart w:id="8" w:name="_Toc29278826"/>
+      <w:bookmarkStart w:id="9" w:name="_Toc9806408"/>
       <w:r>
         <w:t>Descripción</w:t>
       </w:r>
-      <w:bookmarkEnd w:id="7"/>
       <w:bookmarkEnd w:id="8"/>
+      <w:bookmarkEnd w:id="9"/>
     </w:p>
     <w:p>
       <w:pPr>
@@ -4128,13 +4124,13 @@
       <w:pPr>
         <w:pStyle w:val="PSI-Ttulo3"/>
       </w:pPr>
-      <w:bookmarkStart w:id="9" w:name="_Toc29278827"/>
-      <w:bookmarkStart w:id="10" w:name="_Toc499224109"/>
+      <w:bookmarkStart w:id="10" w:name="_Toc29278827"/>
+      <w:bookmarkStart w:id="11" w:name="_Toc9806409"/>
       <w:r>
         <w:t>Condiciones de ejecución</w:t>
       </w:r>
-      <w:bookmarkEnd w:id="9"/>
       <w:bookmarkEnd w:id="10"/>
+      <w:bookmarkEnd w:id="11"/>
     </w:p>
     <w:p>
       <w:pPr>
@@ -4190,13 +4186,13 @@
       <w:pPr>
         <w:pStyle w:val="PSI-Ttulo3"/>
       </w:pPr>
-      <w:bookmarkStart w:id="11" w:name="_Toc29278828"/>
-      <w:bookmarkStart w:id="12" w:name="_Toc499224110"/>
+      <w:bookmarkStart w:id="12" w:name="_Toc29278828"/>
+      <w:bookmarkStart w:id="13" w:name="_Toc9806410"/>
       <w:r>
         <w:t>Entrada</w:t>
       </w:r>
-      <w:bookmarkEnd w:id="11"/>
       <w:bookmarkEnd w:id="12"/>
+      <w:bookmarkEnd w:id="13"/>
     </w:p>
     <w:p>
       <w:pPr>
@@ -4262,13 +4258,13 @@
       <w:pPr>
         <w:pStyle w:val="PSI-Ttulo3"/>
       </w:pPr>
-      <w:bookmarkStart w:id="13" w:name="_Toc29278829"/>
-      <w:bookmarkStart w:id="14" w:name="_Toc499224111"/>
+      <w:bookmarkStart w:id="14" w:name="_Toc29278829"/>
+      <w:bookmarkStart w:id="15" w:name="_Toc9806411"/>
       <w:r>
         <w:t>Resultado esperado</w:t>
       </w:r>
-      <w:bookmarkEnd w:id="13"/>
       <w:bookmarkEnd w:id="14"/>
+      <w:bookmarkEnd w:id="15"/>
     </w:p>
     <w:p>
       <w:pPr>
@@ -4287,13 +4283,13 @@
       <w:pPr>
         <w:pStyle w:val="PSI-Ttulo3"/>
       </w:pPr>
-      <w:bookmarkStart w:id="15" w:name="_Toc29278830"/>
-      <w:bookmarkStart w:id="16" w:name="_Toc499224112"/>
+      <w:bookmarkStart w:id="16" w:name="_Toc29278830"/>
+      <w:bookmarkStart w:id="17" w:name="_Toc9806412"/>
       <w:r>
         <w:t>Evaluación de la Prueba</w:t>
       </w:r>
-      <w:bookmarkEnd w:id="15"/>
       <w:bookmarkEnd w:id="16"/>
+      <w:bookmarkEnd w:id="17"/>
     </w:p>
     <w:p>
       <w:pPr>
@@ -4310,6 +4306,9 @@
       <w:r>
         <w:t>Pantallas Totales:</w:t>
       </w:r>
+      <w:r>
+        <w:t xml:space="preserve"> 3</w:t>
+      </w:r>
     </w:p>
     <w:p>
       <w:pPr>
@@ -4318,6 +4317,9 @@
       <w:r>
         <w:t>Pantallas Evaluadas:</w:t>
       </w:r>
+      <w:r>
+        <w:t xml:space="preserve"> 3</w:t>
+      </w:r>
     </w:p>
     <w:p>
       <w:pPr>
@@ -4329,6 +4331,9 @@
       <w:r>
         <w:t xml:space="preserve"> </w:t>
       </w:r>
+      <w:r>
+        <w:t>3</w:t>
+      </w:r>
     </w:p>
     <w:p>
       <w:pPr>
@@ -4336,6 +4341,9 @@
       </w:pPr>
       <w:r>
         <w:t>Pantallas Evaluadas con resultados insatisfactorios:</w:t>
+      </w:r>
+      <w:r>
+        <w:t xml:space="preserve"> 0</w:t>
       </w:r>
     </w:p>
     <w:p>
@@ -4653,7 +4661,7 @@
           <w:rFonts w:eastAsiaTheme="minorHAnsi"/>
         </w:rPr>
       </w:pPr>
-      <w:bookmarkStart w:id="17" w:name="_Toc499224113"/>
+      <w:bookmarkStart w:id="18" w:name="_Toc9806413"/>
       <w:r>
         <w:rPr>
           <w:rFonts w:eastAsiaTheme="minorHAnsi"/>
@@ -4673,7 +4681,7 @@
         </w:rPr>
         <w:t>&gt;</w:t>
       </w:r>
-      <w:bookmarkEnd w:id="17"/>
+      <w:bookmarkEnd w:id="18"/>
     </w:p>
     <w:p>
       <w:pPr>
@@ -4684,11 +4692,11 @@
       <w:pPr>
         <w:pStyle w:val="PSI-Ttulo3"/>
       </w:pPr>
-      <w:bookmarkStart w:id="18" w:name="_Toc499224114"/>
+      <w:bookmarkStart w:id="19" w:name="_Toc9806414"/>
       <w:r>
         <w:t>Descripción</w:t>
       </w:r>
-      <w:bookmarkEnd w:id="18"/>
+      <w:bookmarkEnd w:id="19"/>
     </w:p>
     <w:p>
       <w:pPr>
@@ -4716,11 +4724,11 @@
       <w:pPr>
         <w:pStyle w:val="PSI-Ttulo3"/>
       </w:pPr>
-      <w:bookmarkStart w:id="19" w:name="_Toc499224115"/>
+      <w:bookmarkStart w:id="20" w:name="_Toc9806415"/>
       <w:r>
         <w:t>Condiciones de ejecución</w:t>
       </w:r>
-      <w:bookmarkEnd w:id="19"/>
+      <w:bookmarkEnd w:id="20"/>
     </w:p>
     <w:p>
       <w:pPr>
@@ -4803,11 +4811,11 @@
       <w:pPr>
         <w:pStyle w:val="PSI-Ttulo3"/>
       </w:pPr>
-      <w:bookmarkStart w:id="20" w:name="_Toc499224116"/>
+      <w:bookmarkStart w:id="21" w:name="_Toc9806416"/>
       <w:r>
         <w:t>Entrada</w:t>
       </w:r>
-      <w:bookmarkEnd w:id="20"/>
+      <w:bookmarkEnd w:id="21"/>
     </w:p>
     <w:p>
       <w:pPr>
@@ -4841,7 +4849,16 @@
         <w:t>N</w:t>
       </w:r>
       <w:r>
-        <w:t xml:space="preserve">ombre de máximo 44 caracteres y mínimo 1; </w:t>
+        <w:t>ombre de máximo 45</w:t>
+      </w:r>
+      <w:r>
+        <w:t xml:space="preserve"> caracteres y mínimo </w:t>
+      </w:r>
+      <w:r>
+        <w:t>3</w:t>
+      </w:r>
+      <w:r>
+        <w:t xml:space="preserve">; </w:t>
       </w:r>
       <w:r>
         <w:t>encargado de servicio ya existente; email de valoraciones correspondiente al del encargado; un icono que se encuentre d</w:t>
@@ -4850,7 +4867,10 @@
         <w:t xml:space="preserve">entro de la galería del sistema; una descripción de servicio con una longitud máxima de </w:t>
       </w:r>
       <w:r>
-        <w:t>140 y mínima de 1</w:t>
+        <w:t xml:space="preserve">140 y mínima de </w:t>
+      </w:r>
+      <w:r>
+        <w:t>5</w:t>
       </w:r>
       <w:r>
         <w:t xml:space="preserve"> </w:t>
@@ -4880,11 +4900,23 @@
         </w:numPr>
       </w:pPr>
       <w:r>
-        <w:t xml:space="preserve">Datos erróneos: Diferentes combinaciones para los elementos de pruebas. Deben de contemplarse casos para, cuando se seleccione un nombre que no cumpla con el máximo establecido de caracteres (45); se seleccione un nombre que no cumpla con el mínimo establecido de caracteres (1); cuando se requiera ingresar una dirección de correo electrónico diferente a la del encargado para recibir las valoraciones, y que esta </w:t>
+        <w:t>Datos erróneos: Diferentes combinaciones para los elementos de pruebas. Deben de contemplarse casos para, cuando se seleccione un nombre que no cumpla con el máximo establecido de caracteres (45); se seleccione un nombre que no cumpla con el mínimo establecido de caracteres (</w:t>
+      </w:r>
+      <w:r>
+        <w:t>3</w:t>
+      </w:r>
+      <w:r>
+        <w:t xml:space="preserve">); cuando se requiera ingresar una dirección de correo electrónico diferente a la del encargado para recibir las valoraciones, y que esta </w:t>
       </w:r>
       <w:r>
         <w:lastRenderedPageBreak/>
-        <w:t xml:space="preserve">sea mayor al máximo de caracteres permitidos (45) </w:t>
+        <w:t>sea mayor al máximo de caracteres permitidos (</w:t>
+      </w:r>
+      <w:r>
+        <w:t>50</w:t>
+      </w:r>
+      <w:r>
+        <w:t xml:space="preserve">) </w:t>
       </w:r>
       <w:r>
         <w:t>o menor al mínimo permitido (1);</w:t>
@@ -4896,10 +4928,14 @@
         <w:t>cuando se seleccione una descripción que no cumpla con el máximo establecido de caracteres (140); se seleccione una descripción que no cumpla con el mínim</w:t>
       </w:r>
       <w:r>
-        <w:t>o establecido de caracteres (1).</w:t>
-      </w:r>
-      <w:bookmarkStart w:id="21" w:name="_GoBack"/>
-      <w:bookmarkEnd w:id="21"/>
+        <w:t>o establecido de caracteres (</w:t>
+      </w:r>
+      <w:r>
+        <w:t>5</w:t>
+      </w:r>
+      <w:r>
+        <w:t>).</w:t>
+      </w:r>
     </w:p>
     <w:p>
       <w:pPr>
@@ -4925,7 +4961,7 @@
       <w:pPr>
         <w:pStyle w:val="PSI-Ttulo3"/>
       </w:pPr>
-      <w:bookmarkStart w:id="22" w:name="_Toc499224117"/>
+      <w:bookmarkStart w:id="22" w:name="_Toc9806417"/>
       <w:r>
         <w:t>Resultado esperado</w:t>
       </w:r>
@@ -5010,7 +5046,7 @@
       <w:pPr>
         <w:pStyle w:val="PSI-Ttulo3"/>
       </w:pPr>
-      <w:bookmarkStart w:id="23" w:name="_Toc499224118"/>
+      <w:bookmarkStart w:id="23" w:name="_Toc9806418"/>
       <w:r>
         <w:t>Evaluación de la Prueba</w:t>
       </w:r>
@@ -5497,7 +5533,7 @@
                 <w:b w:val="0"/>
               </w:rPr>
               <w:lastRenderedPageBreak/>
-              <w:t>Ciclo Salgamos al Cine</w:t>
+              <w:t>Ciclo  Cine</w:t>
             </w:r>
           </w:p>
         </w:tc>
@@ -7281,7 +7317,7 @@
           <w:rFonts w:eastAsiaTheme="minorHAnsi"/>
         </w:rPr>
       </w:pPr>
-      <w:bookmarkStart w:id="24" w:name="_Toc499224119"/>
+      <w:bookmarkStart w:id="24" w:name="_Toc9806419"/>
       <w:r>
         <w:rPr>
           <w:rFonts w:eastAsiaTheme="minorHAnsi"/>
@@ -7312,7 +7348,7 @@
       <w:pPr>
         <w:pStyle w:val="PSI-Ttulo3"/>
       </w:pPr>
-      <w:bookmarkStart w:id="25" w:name="_Toc499224120"/>
+      <w:bookmarkStart w:id="25" w:name="_Toc9806420"/>
       <w:r>
         <w:t>Descripción</w:t>
       </w:r>
@@ -7344,7 +7380,7 @@
       <w:pPr>
         <w:pStyle w:val="PSI-Ttulo3"/>
       </w:pPr>
-      <w:bookmarkStart w:id="26" w:name="_Toc499224121"/>
+      <w:bookmarkStart w:id="26" w:name="_Toc9806421"/>
       <w:r>
         <w:t>Condiciones de ejecución</w:t>
       </w:r>
@@ -7425,7 +7461,7 @@
       <w:pPr>
         <w:pStyle w:val="PSI-Ttulo3"/>
       </w:pPr>
-      <w:bookmarkStart w:id="27" w:name="_Toc499224122"/>
+      <w:bookmarkStart w:id="27" w:name="_Toc9806422"/>
       <w:r>
         <w:t>Entrada</w:t>
       </w:r>
@@ -7460,10 +7496,25 @@
         </w:numPr>
       </w:pPr>
       <w:r>
-        <w:t xml:space="preserve">Datos con valores aceptables: Nombre de máximo 44 caracteres y mínimo 1; encargado de servicio ya existente; email de valoraciones correspondiente al del encargado; un icono que se encuentre dentro de la galería del </w:t>
-      </w:r>
-      <w:r>
-        <w:t>sistema; una descripción de servicio con una longitud máxima de 140 y mínima de 1</w:t>
+        <w:t>Datos con valores aceptables: Nombre de máximo 4</w:t>
+      </w:r>
+      <w:r>
+        <w:t>5</w:t>
+      </w:r>
+      <w:r>
+        <w:t xml:space="preserve"> caracteres y mínimo </w:t>
+      </w:r>
+      <w:r>
+        <w:t>3</w:t>
+      </w:r>
+      <w:r>
+        <w:t xml:space="preserve">; encargado de servicio ya existente; email de valoraciones correspondiente al del encargado; un icono que se encuentre dentro de la galería del </w:t>
+      </w:r>
+      <w:r>
+        <w:t xml:space="preserve">sistema; una descripción de servicio con una longitud máxima de 140 y mínima de </w:t>
+      </w:r>
+      <w:r>
+        <w:t>5</w:t>
       </w:r>
       <w:r>
         <w:t xml:space="preserve"> </w:t>
@@ -7493,11 +7544,23 @@
         </w:numPr>
       </w:pPr>
       <w:r>
-        <w:t xml:space="preserve">Datos erróneos: Diferentes combinaciones para los elementos de pruebas. Deben de contemplarse casos para, cuando se seleccione un nombre que no cumpla con el máximo establecido de caracteres (45); se seleccione un nombre que no cumpla con el mínimo establecido de caracteres (1); cuando se requiera ingresar una dirección de correo electrónico diferente a la del encargado para recibir las valoraciones, y que esta </w:t>
+        <w:t>Datos erróneos: Diferentes combinaciones para los elementos de pruebas. Deben de contemplarse casos para, cuando se seleccione un nombre que no cumpla con el máximo establecido de caracteres (45); se seleccione un nombre que no cumpla con el mínimo establecido de caracteres (</w:t>
+      </w:r>
+      <w:r>
+        <w:t>3</w:t>
+      </w:r>
+      <w:r>
+        <w:t xml:space="preserve">); cuando se requiera ingresar una dirección de correo electrónico diferente a la del encargado para recibir las valoraciones, y que esta </w:t>
       </w:r>
       <w:r>
         <w:lastRenderedPageBreak/>
-        <w:t xml:space="preserve">sea mayor al máximo de caracteres permitidos (45) </w:t>
+        <w:t>sea mayor al máximo de caracteres permitidos (5</w:t>
+      </w:r>
+      <w:r>
+        <w:t>0</w:t>
+      </w:r>
+      <w:r>
+        <w:t xml:space="preserve">) </w:t>
       </w:r>
       <w:r>
         <w:t>o menor al mínimo permitido (1)</w:t>
@@ -7512,7 +7575,13 @@
         <w:t xml:space="preserve"> </w:t>
       </w:r>
       <w:r>
-        <w:t>cuando se seleccione una descripción que no cumpla con el máximo establecido de caracteres (140); se seleccione una descripción que no cumpla con el mínimo establecido de caracteres (1);</w:t>
+        <w:t>cuando se seleccione una descripción que no cumpla con el máximo establecido de caracteres (140); se seleccione una descripción que no cumpla con el mínimo establecido de caracteres (</w:t>
+      </w:r>
+      <w:r>
+        <w:t>5</w:t>
+      </w:r>
+      <w:r>
+        <w:t>);</w:t>
       </w:r>
     </w:p>
     <w:p>
@@ -7536,7 +7605,7 @@
       <w:pPr>
         <w:pStyle w:val="PSI-Ttulo3"/>
       </w:pPr>
-      <w:bookmarkStart w:id="28" w:name="_Toc499224123"/>
+      <w:bookmarkStart w:id="28" w:name="_Toc9806423"/>
       <w:r>
         <w:t>Resultado esperado</w:t>
       </w:r>
@@ -7615,7 +7684,7 @@
       <w:pPr>
         <w:pStyle w:val="PSI-Ttulo3"/>
       </w:pPr>
-      <w:bookmarkStart w:id="29" w:name="_Toc499224124"/>
+      <w:bookmarkStart w:id="29" w:name="_Toc9806424"/>
       <w:r>
         <w:t>Evaluación de la Prueba</w:t>
       </w:r>
@@ -9417,7 +9486,7 @@
           <w:rFonts w:eastAsiaTheme="minorHAnsi"/>
         </w:rPr>
       </w:pPr>
-      <w:bookmarkStart w:id="30" w:name="_Toc499224125"/>
+      <w:bookmarkStart w:id="30" w:name="_Toc9806425"/>
       <w:r>
         <w:rPr>
           <w:rFonts w:eastAsiaTheme="minorHAnsi"/>
@@ -9448,7 +9517,7 @@
       <w:pPr>
         <w:pStyle w:val="PSI-Ttulo3"/>
       </w:pPr>
-      <w:bookmarkStart w:id="31" w:name="_Toc499224126"/>
+      <w:bookmarkStart w:id="31" w:name="_Toc9806426"/>
       <w:r>
         <w:t>Descripción</w:t>
       </w:r>
@@ -9480,7 +9549,7 @@
       <w:pPr>
         <w:pStyle w:val="PSI-Ttulo3"/>
       </w:pPr>
-      <w:bookmarkStart w:id="32" w:name="_Toc499224127"/>
+      <w:bookmarkStart w:id="32" w:name="_Toc9806427"/>
       <w:r>
         <w:t>Condiciones de ejecución</w:t>
       </w:r>
@@ -9561,7 +9630,7 @@
       <w:pPr>
         <w:pStyle w:val="PSI-Ttulo3"/>
       </w:pPr>
-      <w:bookmarkStart w:id="33" w:name="_Toc499224128"/>
+      <w:bookmarkStart w:id="33" w:name="_Toc9806428"/>
       <w:r>
         <w:t>Entrada</w:t>
       </w:r>
@@ -9652,7 +9721,7 @@
       <w:pPr>
         <w:pStyle w:val="PSI-Ttulo3"/>
       </w:pPr>
-      <w:bookmarkStart w:id="34" w:name="_Toc499224129"/>
+      <w:bookmarkStart w:id="34" w:name="_Toc9806429"/>
       <w:r>
         <w:t>Resultado esperado</w:t>
       </w:r>
@@ -9704,7 +9773,7 @@
       <w:pPr>
         <w:pStyle w:val="PSI-Ttulo3"/>
       </w:pPr>
-      <w:bookmarkStart w:id="35" w:name="_Toc499224130"/>
+      <w:bookmarkStart w:id="35" w:name="_Toc9806430"/>
       <w:r>
         <w:t>Evaluación de la Prueba</w:t>
       </w:r>
@@ -10382,7 +10451,7 @@
           <w:rFonts w:eastAsiaTheme="minorHAnsi"/>
         </w:rPr>
       </w:pPr>
-      <w:bookmarkStart w:id="36" w:name="_Toc499224131"/>
+      <w:bookmarkStart w:id="36" w:name="_Toc9806431"/>
       <w:r>
         <w:rPr>
           <w:rFonts w:eastAsiaTheme="minorHAnsi"/>
@@ -10413,7 +10482,7 @@
       <w:pPr>
         <w:pStyle w:val="PSI-Ttulo3"/>
       </w:pPr>
-      <w:bookmarkStart w:id="37" w:name="_Toc499224132"/>
+      <w:bookmarkStart w:id="37" w:name="_Toc9806432"/>
       <w:r>
         <w:t>Descripción</w:t>
       </w:r>
@@ -10445,7 +10514,7 @@
       <w:pPr>
         <w:pStyle w:val="PSI-Ttulo3"/>
       </w:pPr>
-      <w:bookmarkStart w:id="38" w:name="_Toc499224133"/>
+      <w:bookmarkStart w:id="38" w:name="_Toc9806433"/>
       <w:r>
         <w:t>Condiciones de ejecución</w:t>
       </w:r>
@@ -10526,7 +10595,7 @@
       <w:pPr>
         <w:pStyle w:val="PSI-Ttulo3"/>
       </w:pPr>
-      <w:bookmarkStart w:id="39" w:name="_Toc499224134"/>
+      <w:bookmarkStart w:id="39" w:name="_Toc9806434"/>
       <w:r>
         <w:t>Entrada</w:t>
       </w:r>
@@ -10635,7 +10704,7 @@
       <w:pPr>
         <w:pStyle w:val="PSI-Ttulo3"/>
       </w:pPr>
-      <w:bookmarkStart w:id="40" w:name="_Toc499224135"/>
+      <w:bookmarkStart w:id="40" w:name="_Toc9806435"/>
       <w:r>
         <w:t>Resultado esperado</w:t>
       </w:r>
@@ -10702,7 +10771,7 @@
       <w:pPr>
         <w:pStyle w:val="PSI-Ttulo3"/>
       </w:pPr>
-      <w:bookmarkStart w:id="41" w:name="_Toc499224136"/>
+      <w:bookmarkStart w:id="41" w:name="_Toc9806436"/>
       <w:r>
         <w:t>Evaluación de la Prueba</w:t>
       </w:r>
@@ -11379,7 +11448,7 @@
       <w:r>
         <w:br w:type="page"/>
       </w:r>
-      <w:bookmarkStart w:id="42" w:name="_Toc499224137"/>
+      <w:bookmarkStart w:id="42" w:name="_Toc9806437"/>
       <w:r>
         <w:rPr>
           <w:rFonts w:eastAsiaTheme="minorHAnsi"/>
@@ -11410,7 +11479,7 @@
       <w:pPr>
         <w:pStyle w:val="PSI-Ttulo3"/>
       </w:pPr>
-      <w:bookmarkStart w:id="43" w:name="_Toc499224138"/>
+      <w:bookmarkStart w:id="43" w:name="_Toc9806438"/>
       <w:r>
         <w:t>Descripción</w:t>
       </w:r>
@@ -11442,7 +11511,7 @@
       <w:pPr>
         <w:pStyle w:val="PSI-Ttulo3"/>
       </w:pPr>
-      <w:bookmarkStart w:id="44" w:name="_Toc499224139"/>
+      <w:bookmarkStart w:id="44" w:name="_Toc9806439"/>
       <w:r>
         <w:t>Condiciones de ejecución</w:t>
       </w:r>
@@ -11523,7 +11592,7 @@
       <w:pPr>
         <w:pStyle w:val="PSI-Ttulo3"/>
       </w:pPr>
-      <w:bookmarkStart w:id="45" w:name="_Toc499224140"/>
+      <w:bookmarkStart w:id="45" w:name="_Toc9806440"/>
       <w:r>
         <w:t>Entrada</w:t>
       </w:r>
@@ -11555,13 +11624,54 @@
         <w:t>Datos con valores</w:t>
       </w:r>
       <w:r>
-        <w:t xml:space="preserve"> aceptables: Nombre de máximo 255</w:t>
-      </w:r>
-      <w:r>
-        <w:t xml:space="preserve"> caracteres y mínimo 1; email </w:t>
-      </w:r>
-      <w:r>
-        <w:t>de máximo 255 caracteres y mínimo 1.</w:t>
+        <w:t xml:space="preserve"> aceptables: </w:t>
+      </w:r>
+      <w:r>
+        <w:t>El nombre del encargado solo podrá ser seleccionado de una lista de usuarios con roles de administrador de servicios, cargados mediante “</w:t>
+      </w:r>
+      <w:proofErr w:type="spellStart"/>
+      <w:r>
+        <w:t>uargflow</w:t>
+      </w:r>
+      <w:proofErr w:type="spellEnd"/>
+      <w:r>
+        <w:t>” que fue proporcionado</w:t>
+      </w:r>
+      <w:r>
+        <w:t xml:space="preserve"> durante el cursado de la materia</w:t>
+      </w:r>
+      <w:r>
+        <w:t xml:space="preserve"> (</w:t>
+      </w:r>
+      <w:r>
+        <w:t xml:space="preserve">el mismo </w:t>
+      </w:r>
+      <w:r>
+        <w:t>ya</w:t>
+      </w:r>
+      <w:r>
+        <w:t xml:space="preserve"> fue </w:t>
+      </w:r>
+      <w:r>
+        <w:t xml:space="preserve"> probado</w:t>
+      </w:r>
+      <w:r>
+        <w:t xml:space="preserve"> oportunamente y no es objeto de prueba en el presente proyecto</w:t>
+      </w:r>
+      <w:r>
+        <w:t>). En cuanto al email podrá seleccionar el mismo que corresponde al usuario</w:t>
+      </w:r>
+      <w:r>
+        <w:t>, en cuyo caso la selección por medio de la casilla de verificación implica la asociación de dicho encargado con el email que utilizo para ser registrado como “Nuevo usuario”</w:t>
+      </w:r>
+      <w:r>
+        <w:t>; o</w:t>
+      </w:r>
+      <w:r>
+        <w:t xml:space="preserve"> en el caso de no selección de la casilla de verificación, se habilita la oportunidad de </w:t>
+      </w:r>
+      <w:r>
+        <w:t xml:space="preserve"> proporcionar uno nuevo con formato validado mediante expresión regular.</w:t>
       </w:r>
     </w:p>
     <w:p>
@@ -11573,7 +11683,28 @@
         </w:numPr>
       </w:pPr>
       <w:r>
+        <w:lastRenderedPageBreak/>
         <w:t>Datos incompletos: Campos de textos sin rellenar. Un intento por cada campo de texto existente.</w:t>
+      </w:r>
+      <w:r>
+        <w:t xml:space="preserve"> Este escenario ocurre cuando la casilla de verificación “</w:t>
+      </w:r>
+      <w:r>
+        <w:t>Mismo correo Encargado</w:t>
+      </w:r>
+      <w:r>
+        <w:t>” es</w:t>
+      </w:r>
+      <w:r>
+        <w:t xml:space="preserve">tá </w:t>
+      </w:r>
+      <w:proofErr w:type="spellStart"/>
+      <w:r>
+        <w:t>destildada</w:t>
+      </w:r>
+      <w:proofErr w:type="spellEnd"/>
+      <w:r>
+        <w:t>, habilitándose de este modo el campo de ingreso de email de forma manual.</w:t>
       </w:r>
     </w:p>
     <w:p>
@@ -11585,20 +11716,28 @@
         </w:numPr>
       </w:pPr>
       <w:r>
-        <w:t>Datos erróneos: Diferentes combinaciones para los elementos de pruebas. Deben de contemplarse casos para, cuando se seleccione un nombre que no cumpla con el máx</w:t>
-      </w:r>
-      <w:r>
-        <w:t>imo establecido de caracteres (25</w:t>
-      </w:r>
-      <w:r>
-        <w:t xml:space="preserve">5); se seleccione un nombre que no cumpla con el mínimo establecido de caracteres (1); </w:t>
-      </w:r>
-      <w:r>
-        <w:t xml:space="preserve">cuando se seleccione un email que no cumpla </w:t>
-      </w:r>
-      <w:r>
-        <w:lastRenderedPageBreak/>
-        <w:t xml:space="preserve">con el máximo establecido de caracteres (255); se seleccione un email que no cumpla con el mínimo establecido de caracteres (1); </w:t>
+        <w:t xml:space="preserve">Datos erróneos: Diferentes combinaciones para los elementos de pruebas. </w:t>
+      </w:r>
+      <w:r>
+        <w:t>C</w:t>
+      </w:r>
+      <w:r>
+        <w:t xml:space="preserve">uando se </w:t>
+      </w:r>
+      <w:r>
+        <w:t>especifique</w:t>
+      </w:r>
+      <w:r>
+        <w:t xml:space="preserve"> un email que no cumpla con el máximo establecido de caracteres (</w:t>
+      </w:r>
+      <w:r>
+        <w:t>50</w:t>
+      </w:r>
+      <w:r>
+        <w:t>);</w:t>
+      </w:r>
+      <w:r>
+        <w:t xml:space="preserve"> cuando el email especificado no cumpla con una expresión regular de email, el cual establece que debe tener al menos un carácter alfanumérico, seguido de “@” y luego uno o más caracteres alfanuméricos con el punto y uno o mas caracteres.</w:t>
       </w:r>
     </w:p>
     <w:p>
@@ -11611,7 +11750,7 @@
       <w:pPr>
         <w:pStyle w:val="PSI-Ttulo3"/>
       </w:pPr>
-      <w:bookmarkStart w:id="46" w:name="_Toc499224141"/>
+      <w:bookmarkStart w:id="46" w:name="_Toc9806441"/>
       <w:r>
         <w:t>Resultado esperado</w:t>
       </w:r>
@@ -11636,6 +11775,12 @@
       <w:r>
         <w:t xml:space="preserve">Datos con valores aceptables: El sistema deberá de registrar el nuevo servicio dentro de la base de datos sin ningún error o inconsistencia lógica. </w:t>
       </w:r>
+      <w:r>
+        <w:t xml:space="preserve">Por cuestión de </w:t>
+      </w:r>
+      <w:r>
+        <w:t>uniformidad de los datos, se almacena la primera letra en mayúscula y el resto del texto en minúsculas.</w:t>
+      </w:r>
     </w:p>
     <w:p>
       <w:pPr>
@@ -11673,7 +11818,7 @@
       <w:pPr>
         <w:pStyle w:val="PSI-Ttulo3"/>
       </w:pPr>
-      <w:bookmarkStart w:id="47" w:name="_Toc499224142"/>
+      <w:bookmarkStart w:id="47" w:name="_Toc9806442"/>
       <w:r>
         <w:t>Evaluación de la Prueba</w:t>
       </w:r>
@@ -12624,7 +12769,7 @@
               <w:rPr>
                 <w:b w:val="0"/>
               </w:rPr>
-              <w:t>Nombre</w:t>
+              <w:t>Email</w:t>
             </w:r>
           </w:p>
         </w:tc>
@@ -12647,7 +12792,19 @@
               <w:rPr>
                 <w:i/>
               </w:rPr>
-              <w:t>FUNCIONAMIENTO CORRECTO. El sistema indica al usuario que debe ingresar un nombre de  encargado con una longitud no mayor a 255 caracteres.</w:t>
+              <w:t xml:space="preserve">FUNCIONAMIENTO CORRECTO. El sistema indica al usuario que debe ingresar un email de  encargado con una longitud no mayor a </w:t>
+            </w:r>
+            <w:r>
+              <w:rPr>
+                <w:i/>
+              </w:rPr>
+              <w:t>50</w:t>
+            </w:r>
+            <w:r>
+              <w:rPr>
+                <w:i/>
+              </w:rPr>
+              <w:t xml:space="preserve"> caracteres.</w:t>
             </w:r>
           </w:p>
         </w:tc>
@@ -12659,7 +12816,8 @@
         <w:tc>
           <w:tcPr>
             <w:cnfStyle w:val="001000000000" w:firstRow="0" w:lastRow="0" w:firstColumn="1" w:lastColumn="0" w:oddVBand="0" w:evenVBand="0" w:oddHBand="0" w:evenHBand="0" w:firstRowFirstColumn="0" w:firstRowLastColumn="0" w:lastRowFirstColumn="0" w:lastRowLastColumn="0"/>
-            <w:tcW w:w="2836" w:type="dxa"/>
+            <w:tcW w:w="9782" w:type="dxa"/>
+            <w:gridSpan w:val="4"/>
             <w:vAlign w:val="center"/>
           </w:tcPr>
           <w:p>
@@ -12667,37 +12825,26 @@
               <w:ind w:left="0" w:firstLine="0"/>
               <w:jc w:val="center"/>
               <w:rPr>
-                <w:b w:val="0"/>
-              </w:rPr>
-            </w:pPr>
-            <w:r>
-              <w:rPr>
-                <w:b w:val="0"/>
-              </w:rPr>
-              <w:t>Email</w:t>
-            </w:r>
-          </w:p>
-        </w:tc>
-        <w:tc>
-          <w:tcPr>
-            <w:cnfStyle w:val="000010000000" w:firstRow="0" w:lastRow="0" w:firstColumn="0" w:lastColumn="0" w:oddVBand="1" w:evenVBand="0" w:oddHBand="0" w:evenHBand="0" w:firstRowFirstColumn="0" w:firstRowLastColumn="0" w:lastRowFirstColumn="0" w:lastRowLastColumn="0"/>
-            <w:tcW w:w="6946" w:type="dxa"/>
-            <w:gridSpan w:val="3"/>
-            <w:vAlign w:val="center"/>
-          </w:tcPr>
-          <w:p>
-            <w:pPr>
-              <w:ind w:left="0" w:firstLine="0"/>
-              <w:jc w:val="center"/>
-              <w:rPr>
-                <w:i/>
-              </w:rPr>
-            </w:pPr>
-            <w:r>
-              <w:rPr>
-                <w:i/>
-              </w:rPr>
-              <w:t>FUNCIONAMIENTO CORRECTO. El sistema indica al usuario que debe ingresar un email de  encargado con una longitud no mayor a 255 caracteres.</w:t>
+                <w:i/>
+              </w:rPr>
+            </w:pPr>
+            <w:r>
+              <w:rPr>
+                <w:i/>
+              </w:rPr>
+              <w:t xml:space="preserve">Valor de campo </w:t>
+            </w:r>
+            <w:r>
+              <w:rPr>
+                <w:i/>
+              </w:rPr>
+              <w:t>con longitud menor</w:t>
+            </w:r>
+            <w:r>
+              <w:rPr>
+                <w:i/>
+              </w:rPr>
+              <w:t xml:space="preserve"> al limite</w:t>
             </w:r>
           </w:p>
         </w:tc>
@@ -12709,35 +12856,39 @@
         <w:tc>
           <w:tcPr>
             <w:cnfStyle w:val="001000000000" w:firstRow="0" w:lastRow="0" w:firstColumn="1" w:lastColumn="0" w:oddVBand="0" w:evenVBand="0" w:oddHBand="0" w:evenHBand="0" w:firstRowFirstColumn="0" w:firstRowLastColumn="0" w:lastRowFirstColumn="0" w:lastRowLastColumn="0"/>
-            <w:tcW w:w="9782" w:type="dxa"/>
-            <w:gridSpan w:val="4"/>
+            <w:tcW w:w="2836" w:type="dxa"/>
             <w:vAlign w:val="center"/>
           </w:tcPr>
           <w:p>
             <w:pPr>
               <w:ind w:left="0" w:firstLine="0"/>
               <w:jc w:val="center"/>
-              <w:rPr>
-                <w:i/>
-              </w:rPr>
-            </w:pPr>
-            <w:r>
-              <w:rPr>
-                <w:i/>
-              </w:rPr>
-              <w:t xml:space="preserve">Valor de campo </w:t>
-            </w:r>
-            <w:r>
-              <w:rPr>
-                <w:i/>
-              </w:rPr>
-              <w:t>con longitud menor</w:t>
-            </w:r>
-            <w:r>
-              <w:rPr>
-                <w:i/>
-              </w:rPr>
-              <w:t xml:space="preserve"> al limite</w:t>
+            </w:pPr>
+            <w:r>
+              <w:t>Campo Analizado</w:t>
+            </w:r>
+          </w:p>
+        </w:tc>
+        <w:tc>
+          <w:tcPr>
+            <w:cnfStyle w:val="000010000000" w:firstRow="0" w:lastRow="0" w:firstColumn="0" w:lastColumn="0" w:oddVBand="1" w:evenVBand="0" w:oddHBand="0" w:evenHBand="0" w:firstRowFirstColumn="0" w:firstRowLastColumn="0" w:lastRowFirstColumn="0" w:lastRowLastColumn="0"/>
+            <w:tcW w:w="6946" w:type="dxa"/>
+            <w:gridSpan w:val="3"/>
+            <w:vAlign w:val="center"/>
+          </w:tcPr>
+          <w:p>
+            <w:pPr>
+              <w:ind w:left="0" w:firstLine="0"/>
+              <w:jc w:val="center"/>
+              <w:rPr>
+                <w:b/>
+              </w:rPr>
+            </w:pPr>
+            <w:r>
+              <w:rPr>
+                <w:b/>
+              </w:rPr>
+              <w:t>Resultado</w:t>
             </w:r>
           </w:p>
         </w:tc>
@@ -12756,9 +12907,15 @@
             <w:pPr>
               <w:ind w:left="0" w:firstLine="0"/>
               <w:jc w:val="center"/>
-            </w:pPr>
-            <w:r>
-              <w:t>Campo Analizado</w:t>
+              <w:rPr>
+                <w:b w:val="0"/>
+              </w:rPr>
+            </w:pPr>
+            <w:r>
+              <w:rPr>
+                <w:b w:val="0"/>
+              </w:rPr>
+              <w:t>Email</w:t>
             </w:r>
           </w:p>
         </w:tc>
@@ -12774,114 +12931,20 @@
               <w:ind w:left="0" w:firstLine="0"/>
               <w:jc w:val="center"/>
               <w:rPr>
-                <w:b/>
-              </w:rPr>
-            </w:pPr>
-            <w:r>
-              <w:rPr>
-                <w:b/>
-              </w:rPr>
-              <w:t>Resultado</w:t>
-            </w:r>
-          </w:p>
-        </w:tc>
-      </w:tr>
-      <w:tr>
-        <w:trPr>
-          <w:trHeight w:val="340"/>
-        </w:trPr>
-        <w:tc>
-          <w:tcPr>
-            <w:cnfStyle w:val="001000000000" w:firstRow="0" w:lastRow="0" w:firstColumn="1" w:lastColumn="0" w:oddVBand="0" w:evenVBand="0" w:oddHBand="0" w:evenHBand="0" w:firstRowFirstColumn="0" w:firstRowLastColumn="0" w:lastRowFirstColumn="0" w:lastRowLastColumn="0"/>
-            <w:tcW w:w="2836" w:type="dxa"/>
-            <w:vAlign w:val="center"/>
-          </w:tcPr>
-          <w:p>
-            <w:pPr>
-              <w:ind w:left="0" w:firstLine="0"/>
-              <w:jc w:val="center"/>
-              <w:rPr>
-                <w:b w:val="0"/>
-              </w:rPr>
-            </w:pPr>
-            <w:r>
-              <w:rPr>
-                <w:b w:val="0"/>
-              </w:rPr>
-              <w:t>Nombre</w:t>
-            </w:r>
-          </w:p>
-        </w:tc>
-        <w:tc>
-          <w:tcPr>
-            <w:cnfStyle w:val="000010000000" w:firstRow="0" w:lastRow="0" w:firstColumn="0" w:lastColumn="0" w:oddVBand="1" w:evenVBand="0" w:oddHBand="0" w:evenHBand="0" w:firstRowFirstColumn="0" w:firstRowLastColumn="0" w:lastRowFirstColumn="0" w:lastRowLastColumn="0"/>
-            <w:tcW w:w="6946" w:type="dxa"/>
-            <w:gridSpan w:val="3"/>
-            <w:vAlign w:val="center"/>
-          </w:tcPr>
-          <w:p>
-            <w:pPr>
-              <w:ind w:left="0" w:firstLine="0"/>
-              <w:jc w:val="center"/>
-              <w:rPr>
-                <w:i/>
-              </w:rPr>
-            </w:pPr>
-            <w:r>
-              <w:rPr>
-                <w:i/>
-              </w:rPr>
-              <w:t>FUNCIONAMIENTO CORRECTO. El sistema indica al usuario que debe ingresar un nombre de  encargado.</w:t>
-            </w:r>
-          </w:p>
-        </w:tc>
-      </w:tr>
-      <w:tr>
-        <w:trPr>
-          <w:trHeight w:val="340"/>
-        </w:trPr>
-        <w:tc>
-          <w:tcPr>
-            <w:cnfStyle w:val="001000000000" w:firstRow="0" w:lastRow="0" w:firstColumn="1" w:lastColumn="0" w:oddVBand="0" w:evenVBand="0" w:oddHBand="0" w:evenHBand="0" w:firstRowFirstColumn="0" w:firstRowLastColumn="0" w:lastRowFirstColumn="0" w:lastRowLastColumn="0"/>
-            <w:tcW w:w="2836" w:type="dxa"/>
-            <w:vAlign w:val="center"/>
-          </w:tcPr>
-          <w:p>
-            <w:pPr>
-              <w:ind w:left="0" w:firstLine="0"/>
-              <w:jc w:val="center"/>
-              <w:rPr>
-                <w:b w:val="0"/>
-              </w:rPr>
-            </w:pPr>
-            <w:r>
-              <w:rPr>
-                <w:b w:val="0"/>
-              </w:rPr>
-              <w:t>Email</w:t>
-            </w:r>
-          </w:p>
-        </w:tc>
-        <w:tc>
-          <w:tcPr>
-            <w:cnfStyle w:val="000010000000" w:firstRow="0" w:lastRow="0" w:firstColumn="0" w:lastColumn="0" w:oddVBand="1" w:evenVBand="0" w:oddHBand="0" w:evenHBand="0" w:firstRowFirstColumn="0" w:firstRowLastColumn="0" w:lastRowFirstColumn="0" w:lastRowLastColumn="0"/>
-            <w:tcW w:w="6946" w:type="dxa"/>
-            <w:gridSpan w:val="3"/>
-            <w:vAlign w:val="center"/>
-          </w:tcPr>
-          <w:p>
-            <w:pPr>
-              <w:ind w:left="0" w:firstLine="0"/>
-              <w:jc w:val="center"/>
-              <w:rPr>
-                <w:i/>
-              </w:rPr>
-            </w:pPr>
-            <w:r>
-              <w:rPr>
-                <w:i/>
-              </w:rPr>
-              <w:t>FUNCIONAMIENTO CORRECTO. El sistema indica al usuario que debe ingresar un email de  encargado.</w:t>
+                <w:i/>
+              </w:rPr>
+            </w:pPr>
+            <w:r>
+              <w:rPr>
+                <w:i/>
+              </w:rPr>
+              <w:t>FUNCIONAMIENTO CORRECTO. El sistema indica al usuario que debe in</w:t>
+            </w:r>
+            <w:r>
+              <w:rPr>
+                <w:i/>
+              </w:rPr>
+              <w:t>gresar un email de  encargado con formato válido.</w:t>
             </w:r>
           </w:p>
         </w:tc>
@@ -12951,7 +13014,7 @@
       <w:pPr>
         <w:pStyle w:val="PSI-Ttulo1"/>
       </w:pPr>
-      <w:bookmarkStart w:id="48" w:name="_Toc499224143"/>
+      <w:bookmarkStart w:id="48" w:name="_Toc9806443"/>
       <w:r>
         <w:lastRenderedPageBreak/>
         <w:t>Plantilla Caso de Prueba</w:t>
@@ -15264,7 +15327,22 @@
                 <w:rFonts w:ascii="Arial" w:hAnsi="Arial"/>
                 <w:sz w:val="20"/>
               </w:rPr>
-              <w:t xml:space="preserve">    Aprobó:  ___</w:t>
+              <w:t xml:space="preserve">    Aprobó:  _</w:t>
+            </w:r>
+            <w:r>
+              <w:rPr>
+                <w:rFonts w:ascii="Arial" w:hAnsi="Arial"/>
+                <w:sz w:val="20"/>
+                <w:u w:val="single"/>
+              </w:rPr>
+              <w:t>X</w:t>
+            </w:r>
+            <w:r>
+              <w:rPr>
+                <w:rFonts w:ascii="Arial" w:hAnsi="Arial"/>
+                <w:sz w:val="20"/>
+              </w:rPr>
+              <w:t>__</w:t>
             </w:r>
             <w:r>
               <w:rPr>
@@ -15361,8 +15439,8 @@
       </w:pPr>
     </w:p>
     <w:sectPr>
-      <w:headerReference w:type="default" r:id="rId12"/>
-      <w:footerReference w:type="default" r:id="rId13"/>
+      <w:headerReference w:type="default" r:id="rId11"/>
+      <w:footerReference w:type="default" r:id="rId12"/>
       <w:pgSz w:w="11906" w:h="16838"/>
       <w:pgMar w:top="1618" w:right="1701" w:bottom="1417" w:left="1701" w:header="567" w:footer="572" w:gutter="0"/>
       <w:cols w:space="708"/>
@@ -15374,7 +15452,7 @@
 </file>
 
 <file path=word/endnotes.xml><?xml version="1.0" encoding="utf-8"?>
-<w:endnotes xmlns:wpc="http://schemas.microsoft.com/office/word/2010/wordprocessingCanvas" xmlns:mc="http://schemas.openxmlformats.org/markup-compatibility/2006" xmlns:o="urn:schemas-microsoft-com:office:office" xmlns:r="http://schemas.openxmlformats.org/officeDocument/2006/relationships" xmlns:m="http://schemas.openxmlformats.org/officeDocument/2006/math" xmlns:v="urn:schemas-microsoft-com:vml" xmlns:wp14="http://schemas.microsoft.com/office/word/2010/wordprocessingDrawing" xmlns:wp="http://schemas.openxmlformats.org/drawingml/2006/wordprocessingDrawing" xmlns:w10="urn:schemas-microsoft-com:office:word" xmlns:w="http://schemas.openxmlformats.org/wordprocessingml/2006/main" xmlns:w14="http://schemas.microsoft.com/office/word/2010/wordml" xmlns:wpg="http://schemas.microsoft.com/office/word/2010/wordprocessingGroup" xmlns:wpi="http://schemas.microsoft.com/office/word/2010/wordprocessingInk" xmlns:wne="http://schemas.microsoft.com/office/word/2006/wordml" xmlns:wps="http://schemas.microsoft.com/office/word/2010/wordprocessingShape" mc:Ignorable="w14 wp14">
+<w:endnotes xmlns:wpc="http://schemas.microsoft.com/office/word/2010/wordprocessingCanvas" xmlns:mc="http://schemas.openxmlformats.org/markup-compatibility/2006" xmlns:o="urn:schemas-microsoft-com:office:office" xmlns:r="http://schemas.openxmlformats.org/officeDocument/2006/relationships" xmlns:m="http://schemas.openxmlformats.org/officeDocument/2006/math" xmlns:v="urn:schemas-microsoft-com:vml" xmlns:wp14="http://schemas.microsoft.com/office/word/2010/wordprocessingDrawing" xmlns:wp="http://schemas.openxmlformats.org/drawingml/2006/wordprocessingDrawing" xmlns:w10="urn:schemas-microsoft-com:office:word" xmlns:w="http://schemas.openxmlformats.org/wordprocessingml/2006/main" xmlns:w14="http://schemas.microsoft.com/office/word/2010/wordml" xmlns:w15="http://schemas.microsoft.com/office/word/2012/wordml" xmlns:wpg="http://schemas.microsoft.com/office/word/2010/wordprocessingGroup" xmlns:wpi="http://schemas.microsoft.com/office/word/2010/wordprocessingInk" xmlns:wne="http://schemas.microsoft.com/office/word/2006/wordml" xmlns:wps="http://schemas.microsoft.com/office/word/2010/wordprocessingShape" mc:Ignorable="w14 w15 wp14">
   <w:endnote w:type="separator" w:id="-1">
     <w:p>
       <w:pPr>
@@ -15401,7 +15479,7 @@
 </file>
 
 <file path=word/footer1.xml><?xml version="1.0" encoding="utf-8"?>
-<w:ftr xmlns:wpc="http://schemas.microsoft.com/office/word/2010/wordprocessingCanvas" xmlns:mc="http://schemas.openxmlformats.org/markup-compatibility/2006" xmlns:o="urn:schemas-microsoft-com:office:office" xmlns:r="http://schemas.openxmlformats.org/officeDocument/2006/relationships" xmlns:m="http://schemas.openxmlformats.org/officeDocument/2006/math" xmlns:v="urn:schemas-microsoft-com:vml" xmlns:wp14="http://schemas.microsoft.com/office/word/2010/wordprocessingDrawing" xmlns:wp="http://schemas.openxmlformats.org/drawingml/2006/wordprocessingDrawing" xmlns:w10="urn:schemas-microsoft-com:office:word" xmlns:w="http://schemas.openxmlformats.org/wordprocessingml/2006/main" xmlns:w14="http://schemas.microsoft.com/office/word/2010/wordml" xmlns:wpg="http://schemas.microsoft.com/office/word/2010/wordprocessingGroup" xmlns:wpi="http://schemas.microsoft.com/office/word/2010/wordprocessingInk" xmlns:wne="http://schemas.microsoft.com/office/word/2006/wordml" xmlns:wps="http://schemas.microsoft.com/office/word/2010/wordprocessingShape" mc:Ignorable="w14 wp14">
+<w:ftr xmlns:wpc="http://schemas.microsoft.com/office/word/2010/wordprocessingCanvas" xmlns:mc="http://schemas.openxmlformats.org/markup-compatibility/2006" xmlns:o="urn:schemas-microsoft-com:office:office" xmlns:r="http://schemas.openxmlformats.org/officeDocument/2006/relationships" xmlns:m="http://schemas.openxmlformats.org/officeDocument/2006/math" xmlns:v="urn:schemas-microsoft-com:vml" xmlns:wp14="http://schemas.microsoft.com/office/word/2010/wordprocessingDrawing" xmlns:wp="http://schemas.openxmlformats.org/drawingml/2006/wordprocessingDrawing" xmlns:w10="urn:schemas-microsoft-com:office:word" xmlns:w="http://schemas.openxmlformats.org/wordprocessingml/2006/main" xmlns:w14="http://schemas.microsoft.com/office/word/2010/wordml" xmlns:w15="http://schemas.microsoft.com/office/word/2012/wordml" xmlns:wpg="http://schemas.microsoft.com/office/word/2010/wordprocessingGroup" xmlns:wpi="http://schemas.microsoft.com/office/word/2010/wordprocessingInk" xmlns:wne="http://schemas.microsoft.com/office/word/2006/wordml" xmlns:wps="http://schemas.microsoft.com/office/word/2010/wordprocessingShape" mc:Ignorable="w14 w15 wp14">
   <w:p>
     <w:pPr>
       <w:tabs>
@@ -15411,7 +15489,7 @@
     <w:r>
       <w:rPr>
         <w:noProof/>
-        <w:lang w:val="es-AR" w:eastAsia="es-AR"/>
+        <w:lang w:eastAsia="es-ES"/>
       </w:rPr>
       <w:drawing>
         <wp:anchor distT="0" distB="0" distL="114300" distR="114300" simplePos="0" relativeHeight="251680768" behindDoc="0" locked="0" layoutInCell="1" allowOverlap="1" wp14:anchorId="194E7D75" wp14:editId="732FC1C0">
@@ -15481,7 +15559,7 @@
 </file>
 
 <file path=word/footnotes.xml><?xml version="1.0" encoding="utf-8"?>
-<w:footnotes xmlns:wpc="http://schemas.microsoft.com/office/word/2010/wordprocessingCanvas" xmlns:mc="http://schemas.openxmlformats.org/markup-compatibility/2006" xmlns:o="urn:schemas-microsoft-com:office:office" xmlns:r="http://schemas.openxmlformats.org/officeDocument/2006/relationships" xmlns:m="http://schemas.openxmlformats.org/officeDocument/2006/math" xmlns:v="urn:schemas-microsoft-com:vml" xmlns:wp14="http://schemas.microsoft.com/office/word/2010/wordprocessingDrawing" xmlns:wp="http://schemas.openxmlformats.org/drawingml/2006/wordprocessingDrawing" xmlns:w10="urn:schemas-microsoft-com:office:word" xmlns:w="http://schemas.openxmlformats.org/wordprocessingml/2006/main" xmlns:w14="http://schemas.microsoft.com/office/word/2010/wordml" xmlns:wpg="http://schemas.microsoft.com/office/word/2010/wordprocessingGroup" xmlns:wpi="http://schemas.microsoft.com/office/word/2010/wordprocessingInk" xmlns:wne="http://schemas.microsoft.com/office/word/2006/wordml" xmlns:wps="http://schemas.microsoft.com/office/word/2010/wordprocessingShape" mc:Ignorable="w14 wp14">
+<w:footnotes xmlns:wpc="http://schemas.microsoft.com/office/word/2010/wordprocessingCanvas" xmlns:mc="http://schemas.openxmlformats.org/markup-compatibility/2006" xmlns:o="urn:schemas-microsoft-com:office:office" xmlns:r="http://schemas.openxmlformats.org/officeDocument/2006/relationships" xmlns:m="http://schemas.openxmlformats.org/officeDocument/2006/math" xmlns:v="urn:schemas-microsoft-com:vml" xmlns:wp14="http://schemas.microsoft.com/office/word/2010/wordprocessingDrawing" xmlns:wp="http://schemas.openxmlformats.org/drawingml/2006/wordprocessingDrawing" xmlns:w10="urn:schemas-microsoft-com:office:word" xmlns:w="http://schemas.openxmlformats.org/wordprocessingml/2006/main" xmlns:w14="http://schemas.microsoft.com/office/word/2010/wordml" xmlns:w15="http://schemas.microsoft.com/office/word/2012/wordml" xmlns:wpg="http://schemas.microsoft.com/office/word/2010/wordprocessingGroup" xmlns:wpi="http://schemas.microsoft.com/office/word/2010/wordprocessingInk" xmlns:wne="http://schemas.microsoft.com/office/word/2006/wordml" xmlns:wps="http://schemas.microsoft.com/office/word/2010/wordprocessingShape" mc:Ignorable="w14 w15 wp14">
   <w:footnote w:type="separator" w:id="-1">
     <w:p>
       <w:pPr>
@@ -15508,7 +15586,7 @@
 </file>
 
 <file path=word/header1.xml><?xml version="1.0" encoding="utf-8"?>
-<w:hdr xmlns:wpc="http://schemas.microsoft.com/office/word/2010/wordprocessingCanvas" xmlns:mc="http://schemas.openxmlformats.org/markup-compatibility/2006" xmlns:o="urn:schemas-microsoft-com:office:office" xmlns:r="http://schemas.openxmlformats.org/officeDocument/2006/relationships" xmlns:m="http://schemas.openxmlformats.org/officeDocument/2006/math" xmlns:v="urn:schemas-microsoft-com:vml" xmlns:wp14="http://schemas.microsoft.com/office/word/2010/wordprocessingDrawing" xmlns:wp="http://schemas.openxmlformats.org/drawingml/2006/wordprocessingDrawing" xmlns:w10="urn:schemas-microsoft-com:office:word" xmlns:w="http://schemas.openxmlformats.org/wordprocessingml/2006/main" xmlns:w14="http://schemas.microsoft.com/office/word/2010/wordml" xmlns:wpg="http://schemas.microsoft.com/office/word/2010/wordprocessingGroup" xmlns:wpi="http://schemas.microsoft.com/office/word/2010/wordprocessingInk" xmlns:wne="http://schemas.microsoft.com/office/word/2006/wordml" xmlns:wps="http://schemas.microsoft.com/office/word/2010/wordprocessingShape" mc:Ignorable="w14 wp14">
+<w:hdr xmlns:wpc="http://schemas.microsoft.com/office/word/2010/wordprocessingCanvas" xmlns:mc="http://schemas.openxmlformats.org/markup-compatibility/2006" xmlns:o="urn:schemas-microsoft-com:office:office" xmlns:r="http://schemas.openxmlformats.org/officeDocument/2006/relationships" xmlns:m="http://schemas.openxmlformats.org/officeDocument/2006/math" xmlns:v="urn:schemas-microsoft-com:vml" xmlns:wp14="http://schemas.microsoft.com/office/word/2010/wordprocessingDrawing" xmlns:wp="http://schemas.openxmlformats.org/drawingml/2006/wordprocessingDrawing" xmlns:w10="urn:schemas-microsoft-com:office:word" xmlns:w="http://schemas.openxmlformats.org/wordprocessingml/2006/main" xmlns:w14="http://schemas.microsoft.com/office/word/2010/wordml" xmlns:w15="http://schemas.microsoft.com/office/word/2012/wordml" xmlns:wpg="http://schemas.microsoft.com/office/word/2010/wordprocessingGroup" xmlns:wpi="http://schemas.microsoft.com/office/word/2010/wordprocessingInk" xmlns:wne="http://schemas.microsoft.com/office/word/2006/wordml" xmlns:wps="http://schemas.microsoft.com/office/word/2010/wordprocessingShape" mc:Ignorable="w14 w15 wp14">
   <w:p>
     <w:pPr>
       <w:pStyle w:val="Encabezado"/>
@@ -15529,7 +15607,7 @@
         <w:noProof/>
         <w:sz w:val="72"/>
         <w:szCs w:val="72"/>
-        <w:lang w:val="es-AR" w:eastAsia="es-AR"/>
+        <w:lang w:eastAsia="es-ES"/>
       </w:rPr>
       <w:drawing>
         <wp:anchor distT="0" distB="0" distL="114300" distR="114300" simplePos="0" relativeHeight="251678720" behindDoc="1" locked="0" layoutInCell="1" allowOverlap="1" wp14:anchorId="498F7A92" wp14:editId="205E004B">
@@ -15605,7 +15683,7 @@
 </file>
 
 <file path=word/numbering.xml><?xml version="1.0" encoding="utf-8"?>
-<w:numbering xmlns:wpc="http://schemas.microsoft.com/office/word/2010/wordprocessingCanvas" xmlns:mc="http://schemas.openxmlformats.org/markup-compatibility/2006" xmlns:o="urn:schemas-microsoft-com:office:office" xmlns:r="http://schemas.openxmlformats.org/officeDocument/2006/relationships" xmlns:m="http://schemas.openxmlformats.org/officeDocument/2006/math" xmlns:v="urn:schemas-microsoft-com:vml" xmlns:wp14="http://schemas.microsoft.com/office/word/2010/wordprocessingDrawing" xmlns:wp="http://schemas.openxmlformats.org/drawingml/2006/wordprocessingDrawing" xmlns:w10="urn:schemas-microsoft-com:office:word" xmlns:w="http://schemas.openxmlformats.org/wordprocessingml/2006/main" xmlns:w14="http://schemas.microsoft.com/office/word/2010/wordml" xmlns:wpg="http://schemas.microsoft.com/office/word/2010/wordprocessingGroup" xmlns:wpi="http://schemas.microsoft.com/office/word/2010/wordprocessingInk" xmlns:wne="http://schemas.microsoft.com/office/word/2006/wordml" xmlns:wps="http://schemas.microsoft.com/office/word/2010/wordprocessingShape" mc:Ignorable="w14 wp14">
+<w:numbering xmlns:wpc="http://schemas.microsoft.com/office/word/2010/wordprocessingCanvas" xmlns:mc="http://schemas.openxmlformats.org/markup-compatibility/2006" xmlns:o="urn:schemas-microsoft-com:office:office" xmlns:r="http://schemas.openxmlformats.org/officeDocument/2006/relationships" xmlns:m="http://schemas.openxmlformats.org/officeDocument/2006/math" xmlns:v="urn:schemas-microsoft-com:vml" xmlns:wp14="http://schemas.microsoft.com/office/word/2010/wordprocessingDrawing" xmlns:wp="http://schemas.openxmlformats.org/drawingml/2006/wordprocessingDrawing" xmlns:w10="urn:schemas-microsoft-com:office:word" xmlns:w="http://schemas.openxmlformats.org/wordprocessingml/2006/main" xmlns:w14="http://schemas.microsoft.com/office/word/2010/wordml" xmlns:w15="http://schemas.microsoft.com/office/word/2012/wordml" xmlns:wpg="http://schemas.microsoft.com/office/word/2010/wordprocessingGroup" xmlns:wpi="http://schemas.microsoft.com/office/word/2010/wordprocessingInk" xmlns:wne="http://schemas.microsoft.com/office/word/2006/wordml" xmlns:wps="http://schemas.microsoft.com/office/word/2010/wordprocessingShape" mc:Ignorable="w14 w15 wp14">
   <w:abstractNum w:abstractNumId="0">
     <w:nsid w:val="00000003"/>
     <w:multiLevelType w:val="multilevel"/>
@@ -19259,7 +19337,7 @@
 </file>
 
 <file path=word/styles.xml><?xml version="1.0" encoding="utf-8"?>
-<w:styles xmlns:mc="http://schemas.openxmlformats.org/markup-compatibility/2006" xmlns:r="http://schemas.openxmlformats.org/officeDocument/2006/relationships" xmlns:w="http://schemas.openxmlformats.org/wordprocessingml/2006/main" xmlns:w14="http://schemas.microsoft.com/office/word/2010/wordml" mc:Ignorable="w14">
+<w:styles xmlns:mc="http://schemas.openxmlformats.org/markup-compatibility/2006" xmlns:r="http://schemas.openxmlformats.org/officeDocument/2006/relationships" xmlns:w="http://schemas.openxmlformats.org/wordprocessingml/2006/main" xmlns:w14="http://schemas.microsoft.com/office/word/2010/wordml" xmlns:w15="http://schemas.microsoft.com/office/word/2012/wordml" mc:Ignorable="w14 w15">
   <w:docDefaults>
     <w:rPrDefault>
       <w:rPr>
@@ -19276,145 +19354,378 @@
       </w:pPr>
     </w:pPrDefault>
   </w:docDefaults>
-  <w:latentStyles w:defLockedState="0" w:defUIPriority="99" w:defSemiHidden="1" w:defUnhideWhenUsed="1" w:defQFormat="0" w:count="267">
-    <w:lsdException w:name="Normal" w:semiHidden="0" w:uiPriority="0" w:unhideWhenUsed="0" w:qFormat="1"/>
-    <w:lsdException w:name="heading 1" w:semiHidden="0" w:uiPriority="0" w:unhideWhenUsed="0" w:qFormat="1"/>
-    <w:lsdException w:name="heading 2" w:uiPriority="0" w:qFormat="1"/>
-    <w:lsdException w:name="heading 3" w:uiPriority="0" w:qFormat="1"/>
-    <w:lsdException w:name="heading 4" w:uiPriority="0" w:qFormat="1"/>
-    <w:lsdException w:name="heading 5" w:uiPriority="0" w:qFormat="1"/>
-    <w:lsdException w:name="heading 6" w:uiPriority="0" w:qFormat="1"/>
-    <w:lsdException w:name="heading 7" w:uiPriority="0" w:qFormat="1"/>
-    <w:lsdException w:name="heading 8" w:uiPriority="0" w:qFormat="1"/>
-    <w:lsdException w:name="heading 9" w:uiPriority="0" w:qFormat="1"/>
-    <w:lsdException w:name="toc 1" w:uiPriority="39" w:qFormat="1"/>
-    <w:lsdException w:name="toc 2" w:uiPriority="39" w:qFormat="1"/>
-    <w:lsdException w:name="toc 3" w:uiPriority="39" w:qFormat="1"/>
-    <w:lsdException w:name="toc 4" w:uiPriority="39"/>
-    <w:lsdException w:name="toc 5" w:uiPriority="39"/>
-    <w:lsdException w:name="toc 6" w:uiPriority="39"/>
-    <w:lsdException w:name="toc 7" w:uiPriority="39"/>
-    <w:lsdException w:name="toc 8" w:uiPriority="39"/>
-    <w:lsdException w:name="toc 9" w:uiPriority="39"/>
-    <w:lsdException w:name="caption" w:uiPriority="35" w:qFormat="1"/>
-    <w:lsdException w:name="Title" w:semiHidden="0" w:uiPriority="10" w:unhideWhenUsed="0" w:qFormat="1"/>
-    <w:lsdException w:name="Default Paragraph Font" w:uiPriority="1"/>
-    <w:lsdException w:name="Body Text" w:uiPriority="0"/>
-    <w:lsdException w:name="Subtitle" w:semiHidden="0" w:uiPriority="11" w:unhideWhenUsed="0" w:qFormat="1"/>
-    <w:lsdException w:name="Strong" w:semiHidden="0" w:uiPriority="22" w:unhideWhenUsed="0" w:qFormat="1"/>
-    <w:lsdException w:name="Emphasis" w:semiHidden="0" w:uiPriority="20" w:unhideWhenUsed="0" w:qFormat="1"/>
-    <w:lsdException w:name="Table Grid" w:semiHidden="0" w:uiPriority="59" w:unhideWhenUsed="0"/>
-    <w:lsdException w:name="Placeholder Text" w:unhideWhenUsed="0"/>
-    <w:lsdException w:name="No Spacing" w:semiHidden="0" w:uiPriority="1" w:unhideWhenUsed="0" w:qFormat="1"/>
-    <w:lsdException w:name="Light Shading" w:semiHidden="0" w:uiPriority="60" w:unhideWhenUsed="0"/>
-    <w:lsdException w:name="Light List" w:semiHidden="0" w:uiPriority="61" w:unhideWhenUsed="0"/>
-    <w:lsdException w:name="Light Grid" w:semiHidden="0" w:uiPriority="62" w:unhideWhenUsed="0"/>
-    <w:lsdException w:name="Medium Shading 1" w:semiHidden="0" w:uiPriority="63" w:unhideWhenUsed="0"/>
-    <w:lsdException w:name="Medium Shading 2" w:semiHidden="0" w:uiPriority="64" w:unhideWhenUsed="0"/>
-    <w:lsdException w:name="Medium List 1" w:semiHidden="0" w:uiPriority="65" w:unhideWhenUsed="0"/>
-    <w:lsdException w:name="Medium List 2" w:semiHidden="0" w:uiPriority="66" w:unhideWhenUsed="0"/>
-    <w:lsdException w:name="Medium Grid 1" w:semiHidden="0" w:uiPriority="67" w:unhideWhenUsed="0"/>
-    <w:lsdException w:name="Medium Grid 2" w:semiHidden="0" w:uiPriority="68" w:unhideWhenUsed="0"/>
-    <w:lsdException w:name="Medium Grid 3" w:semiHidden="0" w:uiPriority="69" w:unhideWhenUsed="0"/>
-    <w:lsdException w:name="Dark List" w:semiHidden="0" w:uiPriority="70" w:unhideWhenUsed="0"/>
-    <w:lsdException w:name="Colorful Shading" w:semiHidden="0" w:uiPriority="71" w:unhideWhenUsed="0"/>
-    <w:lsdException w:name="Colorful List" w:semiHidden="0" w:uiPriority="72" w:unhideWhenUsed="0"/>
-    <w:lsdException w:name="Colorful Grid" w:semiHidden="0" w:uiPriority="73" w:unhideWhenUsed="0"/>
-    <w:lsdException w:name="Light Shading Accent 1" w:semiHidden="0" w:uiPriority="60" w:unhideWhenUsed="0"/>
-    <w:lsdException w:name="Light List Accent 1" w:semiHidden="0" w:uiPriority="61" w:unhideWhenUsed="0"/>
-    <w:lsdException w:name="Light Grid Accent 1" w:semiHidden="0" w:uiPriority="62" w:unhideWhenUsed="0"/>
-    <w:lsdException w:name="Medium Shading 1 Accent 1" w:semiHidden="0" w:uiPriority="63" w:unhideWhenUsed="0"/>
-    <w:lsdException w:name="Medium Shading 2 Accent 1" w:semiHidden="0" w:uiPriority="64" w:unhideWhenUsed="0"/>
-    <w:lsdException w:name="Medium List 1 Accent 1" w:semiHidden="0" w:uiPriority="65" w:unhideWhenUsed="0"/>
-    <w:lsdException w:name="Revision" w:unhideWhenUsed="0"/>
-    <w:lsdException w:name="List Paragraph" w:semiHidden="0" w:uiPriority="34" w:unhideWhenUsed="0" w:qFormat="1"/>
-    <w:lsdException w:name="Quote" w:semiHidden="0" w:uiPriority="29" w:unhideWhenUsed="0" w:qFormat="1"/>
-    <w:lsdException w:name="Intense Quote" w:semiHidden="0" w:uiPriority="30" w:unhideWhenUsed="0" w:qFormat="1"/>
-    <w:lsdException w:name="Medium List 2 Accent 1" w:semiHidden="0" w:uiPriority="66" w:unhideWhenUsed="0"/>
-    <w:lsdException w:name="Medium Grid 1 Accent 1" w:semiHidden="0" w:uiPriority="67" w:unhideWhenUsed="0"/>
-    <w:lsdException w:name="Medium Grid 2 Accent 1" w:semiHidden="0" w:uiPriority="68" w:unhideWhenUsed="0"/>
-    <w:lsdException w:name="Medium Grid 3 Accent 1" w:semiHidden="0" w:uiPriority="69" w:unhideWhenUsed="0"/>
-    <w:lsdException w:name="Dark List Accent 1" w:semiHidden="0" w:uiPriority="70" w:unhideWhenUsed="0"/>
-    <w:lsdException w:name="Colorful Shading Accent 1" w:semiHidden="0" w:uiPriority="71" w:unhideWhenUsed="0"/>
-    <w:lsdException w:name="Colorful List Accent 1" w:semiHidden="0" w:uiPriority="72" w:unhideWhenUsed="0"/>
-    <w:lsdException w:name="Colorful Grid Accent 1" w:semiHidden="0" w:uiPriority="73" w:unhideWhenUsed="0"/>
-    <w:lsdException w:name="Light Shading Accent 2" w:semiHidden="0" w:uiPriority="60" w:unhideWhenUsed="0"/>
-    <w:lsdException w:name="Light List Accent 2" w:semiHidden="0" w:uiPriority="61" w:unhideWhenUsed="0"/>
-    <w:lsdException w:name="Light Grid Accent 2" w:semiHidden="0" w:uiPriority="62" w:unhideWhenUsed="0"/>
-    <w:lsdException w:name="Medium Shading 1 Accent 2" w:semiHidden="0" w:uiPriority="63" w:unhideWhenUsed="0"/>
-    <w:lsdException w:name="Medium Shading 2 Accent 2" w:semiHidden="0" w:uiPriority="64" w:unhideWhenUsed="0"/>
-    <w:lsdException w:name="Medium List 1 Accent 2" w:semiHidden="0" w:uiPriority="65" w:unhideWhenUsed="0"/>
-    <w:lsdException w:name="Medium List 2 Accent 2" w:semiHidden="0" w:uiPriority="66" w:unhideWhenUsed="0"/>
-    <w:lsdException w:name="Medium Grid 1 Accent 2" w:semiHidden="0" w:uiPriority="67" w:unhideWhenUsed="0"/>
-    <w:lsdException w:name="Medium Grid 2 Accent 2" w:semiHidden="0" w:uiPriority="68" w:unhideWhenUsed="0"/>
-    <w:lsdException w:name="Medium Grid 3 Accent 2" w:semiHidden="0" w:uiPriority="69" w:unhideWhenUsed="0"/>
-    <w:lsdException w:name="Dark List Accent 2" w:semiHidden="0" w:uiPriority="70" w:unhideWhenUsed="0"/>
-    <w:lsdException w:name="Colorful Shading Accent 2" w:semiHidden="0" w:uiPriority="71" w:unhideWhenUsed="0"/>
-    <w:lsdException w:name="Colorful List Accent 2" w:semiHidden="0" w:uiPriority="72" w:unhideWhenUsed="0"/>
-    <w:lsdException w:name="Colorful Grid Accent 2" w:semiHidden="0" w:uiPriority="73" w:unhideWhenUsed="0"/>
-    <w:lsdException w:name="Light Shading Accent 3" w:semiHidden="0" w:uiPriority="60" w:unhideWhenUsed="0"/>
-    <w:lsdException w:name="Light List Accent 3" w:semiHidden="0" w:uiPriority="61" w:unhideWhenUsed="0"/>
-    <w:lsdException w:name="Light Grid Accent 3" w:semiHidden="0" w:uiPriority="62" w:unhideWhenUsed="0"/>
-    <w:lsdException w:name="Medium Shading 1 Accent 3" w:semiHidden="0" w:uiPriority="63" w:unhideWhenUsed="0"/>
-    <w:lsdException w:name="Medium Shading 2 Accent 3" w:semiHidden="0" w:uiPriority="64" w:unhideWhenUsed="0"/>
-    <w:lsdException w:name="Medium List 1 Accent 3" w:semiHidden="0" w:uiPriority="65" w:unhideWhenUsed="0"/>
-    <w:lsdException w:name="Medium List 2 Accent 3" w:semiHidden="0" w:uiPriority="66" w:unhideWhenUsed="0"/>
-    <w:lsdException w:name="Medium Grid 1 Accent 3" w:semiHidden="0" w:uiPriority="67" w:unhideWhenUsed="0"/>
-    <w:lsdException w:name="Medium Grid 2 Accent 3" w:semiHidden="0" w:uiPriority="68" w:unhideWhenUsed="0"/>
-    <w:lsdException w:name="Medium Grid 3 Accent 3" w:semiHidden="0" w:uiPriority="69" w:unhideWhenUsed="0"/>
-    <w:lsdException w:name="Dark List Accent 3" w:semiHidden="0" w:uiPriority="70" w:unhideWhenUsed="0"/>
-    <w:lsdException w:name="Colorful Shading Accent 3" w:semiHidden="0" w:uiPriority="71" w:unhideWhenUsed="0"/>
-    <w:lsdException w:name="Colorful List Accent 3" w:semiHidden="0" w:uiPriority="72" w:unhideWhenUsed="0"/>
-    <w:lsdException w:name="Colorful Grid Accent 3" w:semiHidden="0" w:uiPriority="73" w:unhideWhenUsed="0"/>
-    <w:lsdException w:name="Light Shading Accent 4" w:semiHidden="0" w:uiPriority="60" w:unhideWhenUsed="0"/>
-    <w:lsdException w:name="Light List Accent 4" w:semiHidden="0" w:uiPriority="61" w:unhideWhenUsed="0"/>
-    <w:lsdException w:name="Light Grid Accent 4" w:semiHidden="0" w:uiPriority="62" w:unhideWhenUsed="0"/>
-    <w:lsdException w:name="Medium Shading 1 Accent 4" w:semiHidden="0" w:uiPriority="63" w:unhideWhenUsed="0"/>
-    <w:lsdException w:name="Medium Shading 2 Accent 4" w:semiHidden="0" w:uiPriority="64" w:unhideWhenUsed="0"/>
-    <w:lsdException w:name="Medium List 1 Accent 4" w:semiHidden="0" w:uiPriority="65" w:unhideWhenUsed="0"/>
-    <w:lsdException w:name="Medium List 2 Accent 4" w:semiHidden="0" w:uiPriority="66" w:unhideWhenUsed="0"/>
-    <w:lsdException w:name="Medium Grid 1 Accent 4" w:semiHidden="0" w:uiPriority="67" w:unhideWhenUsed="0"/>
-    <w:lsdException w:name="Medium Grid 2 Accent 4" w:semiHidden="0" w:uiPriority="68" w:unhideWhenUsed="0"/>
-    <w:lsdException w:name="Medium Grid 3 Accent 4" w:semiHidden="0" w:uiPriority="69" w:unhideWhenUsed="0"/>
-    <w:lsdException w:name="Dark List Accent 4" w:semiHidden="0" w:uiPriority="70" w:unhideWhenUsed="0"/>
-    <w:lsdException w:name="Colorful Shading Accent 4" w:semiHidden="0" w:uiPriority="71" w:unhideWhenUsed="0"/>
-    <w:lsdException w:name="Colorful List Accent 4" w:semiHidden="0" w:uiPriority="72" w:unhideWhenUsed="0"/>
-    <w:lsdException w:name="Colorful Grid Accent 4" w:semiHidden="0" w:uiPriority="73" w:unhideWhenUsed="0"/>
-    <w:lsdException w:name="Light Shading Accent 5" w:semiHidden="0" w:uiPriority="60" w:unhideWhenUsed="0"/>
-    <w:lsdException w:name="Light List Accent 5" w:semiHidden="0" w:uiPriority="61" w:unhideWhenUsed="0"/>
-    <w:lsdException w:name="Light Grid Accent 5" w:semiHidden="0" w:uiPriority="62" w:unhideWhenUsed="0"/>
-    <w:lsdException w:name="Medium Shading 1 Accent 5" w:semiHidden="0" w:uiPriority="63" w:unhideWhenUsed="0"/>
-    <w:lsdException w:name="Medium Shading 2 Accent 5" w:semiHidden="0" w:uiPriority="64" w:unhideWhenUsed="0"/>
-    <w:lsdException w:name="Medium List 1 Accent 5" w:semiHidden="0" w:uiPriority="65" w:unhideWhenUsed="0"/>
-    <w:lsdException w:name="Medium List 2 Accent 5" w:semiHidden="0" w:uiPriority="66" w:unhideWhenUsed="0"/>
-    <w:lsdException w:name="Medium Grid 1 Accent 5" w:semiHidden="0" w:uiPriority="67" w:unhideWhenUsed="0"/>
-    <w:lsdException w:name="Medium Grid 2 Accent 5" w:semiHidden="0" w:uiPriority="68" w:unhideWhenUsed="0"/>
-    <w:lsdException w:name="Medium Grid 3 Accent 5" w:semiHidden="0" w:uiPriority="69" w:unhideWhenUsed="0"/>
-    <w:lsdException w:name="Dark List Accent 5" w:semiHidden="0" w:uiPriority="70" w:unhideWhenUsed="0"/>
-    <w:lsdException w:name="Colorful Shading Accent 5" w:semiHidden="0" w:uiPriority="71" w:unhideWhenUsed="0"/>
-    <w:lsdException w:name="Colorful List Accent 5" w:semiHidden="0" w:uiPriority="72" w:unhideWhenUsed="0"/>
-    <w:lsdException w:name="Colorful Grid Accent 5" w:semiHidden="0" w:uiPriority="73" w:unhideWhenUsed="0"/>
-    <w:lsdException w:name="Light Shading Accent 6" w:semiHidden="0" w:uiPriority="60" w:unhideWhenUsed="0"/>
-    <w:lsdException w:name="Light List Accent 6" w:semiHidden="0" w:uiPriority="61" w:unhideWhenUsed="0"/>
-    <w:lsdException w:name="Light Grid Accent 6" w:semiHidden="0" w:uiPriority="62" w:unhideWhenUsed="0"/>
-    <w:lsdException w:name="Medium Shading 1 Accent 6" w:semiHidden="0" w:uiPriority="63" w:unhideWhenUsed="0"/>
-    <w:lsdException w:name="Medium Shading 2 Accent 6" w:semiHidden="0" w:uiPriority="64" w:unhideWhenUsed="0"/>
-    <w:lsdException w:name="Medium List 1 Accent 6" w:semiHidden="0" w:uiPriority="65" w:unhideWhenUsed="0"/>
-    <w:lsdException w:name="Medium List 2 Accent 6" w:semiHidden="0" w:uiPriority="66" w:unhideWhenUsed="0"/>
-    <w:lsdException w:name="Medium Grid 1 Accent 6" w:semiHidden="0" w:uiPriority="67" w:unhideWhenUsed="0"/>
-    <w:lsdException w:name="Medium Grid 2 Accent 6" w:semiHidden="0" w:uiPriority="68" w:unhideWhenUsed="0"/>
-    <w:lsdException w:name="Medium Grid 3 Accent 6" w:semiHidden="0" w:uiPriority="69" w:unhideWhenUsed="0"/>
-    <w:lsdException w:name="Dark List Accent 6" w:semiHidden="0" w:uiPriority="70" w:unhideWhenUsed="0"/>
-    <w:lsdException w:name="Colorful Shading Accent 6" w:semiHidden="0" w:uiPriority="71" w:unhideWhenUsed="0"/>
-    <w:lsdException w:name="Colorful List Accent 6" w:semiHidden="0" w:uiPriority="72" w:unhideWhenUsed="0"/>
-    <w:lsdException w:name="Colorful Grid Accent 6" w:semiHidden="0" w:uiPriority="73" w:unhideWhenUsed="0"/>
-    <w:lsdException w:name="Subtle Emphasis" w:semiHidden="0" w:uiPriority="19" w:unhideWhenUsed="0" w:qFormat="1"/>
-    <w:lsdException w:name="Intense Emphasis" w:semiHidden="0" w:uiPriority="21" w:unhideWhenUsed="0" w:qFormat="1"/>
-    <w:lsdException w:name="Subtle Reference" w:semiHidden="0" w:uiPriority="31" w:unhideWhenUsed="0" w:qFormat="1"/>
-    <w:lsdException w:name="Intense Reference" w:semiHidden="0" w:uiPriority="32" w:unhideWhenUsed="0" w:qFormat="1"/>
-    <w:lsdException w:name="Book Title" w:semiHidden="0" w:uiPriority="33" w:unhideWhenUsed="0" w:qFormat="1"/>
-    <w:lsdException w:name="Bibliography" w:uiPriority="37"/>
-    <w:lsdException w:name="TOC Heading" w:uiPriority="39" w:qFormat="1"/>
+  <w:latentStyles w:defLockedState="0" w:defUIPriority="99" w:defSemiHidden="0" w:defUnhideWhenUsed="0" w:defQFormat="0" w:count="371">
+    <w:lsdException w:name="Normal" w:uiPriority="0" w:qFormat="1"/>
+    <w:lsdException w:name="heading 1" w:uiPriority="0" w:qFormat="1"/>
+    <w:lsdException w:name="heading 2" w:semiHidden="1" w:uiPriority="0" w:unhideWhenUsed="1" w:qFormat="1"/>
+    <w:lsdException w:name="heading 3" w:semiHidden="1" w:uiPriority="0" w:unhideWhenUsed="1" w:qFormat="1"/>
+    <w:lsdException w:name="heading 4" w:semiHidden="1" w:uiPriority="0" w:unhideWhenUsed="1" w:qFormat="1"/>
+    <w:lsdException w:name="heading 5" w:semiHidden="1" w:uiPriority="0" w:unhideWhenUsed="1" w:qFormat="1"/>
+    <w:lsdException w:name="heading 6" w:semiHidden="1" w:uiPriority="0" w:unhideWhenUsed="1" w:qFormat="1"/>
+    <w:lsdException w:name="heading 7" w:semiHidden="1" w:uiPriority="0" w:unhideWhenUsed="1" w:qFormat="1"/>
+    <w:lsdException w:name="heading 8" w:semiHidden="1" w:uiPriority="0" w:unhideWhenUsed="1" w:qFormat="1"/>
+    <w:lsdException w:name="heading 9" w:semiHidden="1" w:uiPriority="0" w:unhideWhenUsed="1" w:qFormat="1"/>
+    <w:lsdException w:name="index 1" w:semiHidden="1" w:unhideWhenUsed="1"/>
+    <w:lsdException w:name="index 2" w:semiHidden="1" w:unhideWhenUsed="1"/>
+    <w:lsdException w:name="index 3" w:semiHidden="1" w:unhideWhenUsed="1"/>
+    <w:lsdException w:name="index 4" w:semiHidden="1" w:unhideWhenUsed="1"/>
+    <w:lsdException w:name="index 5" w:semiHidden="1" w:unhideWhenUsed="1"/>
+    <w:lsdException w:name="index 6" w:semiHidden="1" w:unhideWhenUsed="1"/>
+    <w:lsdException w:name="index 7" w:semiHidden="1" w:unhideWhenUsed="1"/>
+    <w:lsdException w:name="index 8" w:semiHidden="1" w:unhideWhenUsed="1"/>
+    <w:lsdException w:name="index 9" w:semiHidden="1" w:unhideWhenUsed="1"/>
+    <w:lsdException w:name="toc 1" w:semiHidden="1" w:uiPriority="39" w:unhideWhenUsed="1" w:qFormat="1"/>
+    <w:lsdException w:name="toc 2" w:semiHidden="1" w:uiPriority="39" w:unhideWhenUsed="1" w:qFormat="1"/>
+    <w:lsdException w:name="toc 3" w:semiHidden="1" w:uiPriority="39" w:unhideWhenUsed="1" w:qFormat="1"/>
+    <w:lsdException w:name="toc 4" w:semiHidden="1" w:uiPriority="39" w:unhideWhenUsed="1"/>
+    <w:lsdException w:name="toc 5" w:semiHidden="1" w:uiPriority="39" w:unhideWhenUsed="1"/>
+    <w:lsdException w:name="toc 6" w:semiHidden="1" w:uiPriority="39" w:unhideWhenUsed="1"/>
+    <w:lsdException w:name="toc 7" w:semiHidden="1" w:uiPriority="39" w:unhideWhenUsed="1"/>
+    <w:lsdException w:name="toc 8" w:semiHidden="1" w:uiPriority="39" w:unhideWhenUsed="1"/>
+    <w:lsdException w:name="toc 9" w:semiHidden="1" w:uiPriority="39" w:unhideWhenUsed="1"/>
+    <w:lsdException w:name="Normal Indent" w:semiHidden="1" w:unhideWhenUsed="1"/>
+    <w:lsdException w:name="footnote text" w:semiHidden="1" w:unhideWhenUsed="1"/>
+    <w:lsdException w:name="annotation text" w:semiHidden="1" w:unhideWhenUsed="1"/>
+    <w:lsdException w:name="header" w:semiHidden="1" w:unhideWhenUsed="1"/>
+    <w:lsdException w:name="footer" w:semiHidden="1" w:unhideWhenUsed="1"/>
+    <w:lsdException w:name="index heading" w:semiHidden="1" w:unhideWhenUsed="1"/>
+    <w:lsdException w:name="caption" w:semiHidden="1" w:uiPriority="35" w:unhideWhenUsed="1" w:qFormat="1"/>
+    <w:lsdException w:name="table of figures" w:semiHidden="1" w:unhideWhenUsed="1"/>
+    <w:lsdException w:name="envelope address" w:semiHidden="1" w:unhideWhenUsed="1"/>
+    <w:lsdException w:name="envelope return" w:semiHidden="1" w:unhideWhenUsed="1"/>
+    <w:lsdException w:name="footnote reference" w:semiHidden="1" w:unhideWhenUsed="1"/>
+    <w:lsdException w:name="annotation reference" w:semiHidden="1" w:unhideWhenUsed="1"/>
+    <w:lsdException w:name="line number" w:semiHidden="1" w:unhideWhenUsed="1"/>
+    <w:lsdException w:name="page number" w:semiHidden="1" w:unhideWhenUsed="1"/>
+    <w:lsdException w:name="endnote reference" w:semiHidden="1" w:unhideWhenUsed="1"/>
+    <w:lsdException w:name="endnote text" w:semiHidden="1" w:unhideWhenUsed="1"/>
+    <w:lsdException w:name="table of authorities" w:semiHidden="1" w:unhideWhenUsed="1"/>
+    <w:lsdException w:name="macro" w:semiHidden="1" w:unhideWhenUsed="1"/>
+    <w:lsdException w:name="toa heading" w:semiHidden="1" w:unhideWhenUsed="1"/>
+    <w:lsdException w:name="List" w:semiHidden="1" w:unhideWhenUsed="1"/>
+    <w:lsdException w:name="List Bullet" w:semiHidden="1" w:unhideWhenUsed="1"/>
+    <w:lsdException w:name="List Number" w:semiHidden="1" w:unhideWhenUsed="1"/>
+    <w:lsdException w:name="List 2" w:semiHidden="1" w:unhideWhenUsed="1"/>
+    <w:lsdException w:name="List 3" w:semiHidden="1" w:unhideWhenUsed="1"/>
+    <w:lsdException w:name="List 4" w:semiHidden="1" w:unhideWhenUsed="1"/>
+    <w:lsdException w:name="List 5" w:semiHidden="1" w:unhideWhenUsed="1"/>
+    <w:lsdException w:name="List Bullet 2" w:semiHidden="1" w:unhideWhenUsed="1"/>
+    <w:lsdException w:name="List Bullet 3" w:semiHidden="1" w:unhideWhenUsed="1"/>
+    <w:lsdException w:name="List Bullet 4" w:semiHidden="1" w:unhideWhenUsed="1"/>
+    <w:lsdException w:name="List Bullet 5" w:semiHidden="1" w:unhideWhenUsed="1"/>
+    <w:lsdException w:name="List Number 2" w:semiHidden="1" w:unhideWhenUsed="1"/>
+    <w:lsdException w:name="List Number 3" w:semiHidden="1" w:unhideWhenUsed="1"/>
+    <w:lsdException w:name="List Number 4" w:semiHidden="1" w:unhideWhenUsed="1"/>
+    <w:lsdException w:name="List Number 5" w:semiHidden="1" w:unhideWhenUsed="1"/>
+    <w:lsdException w:name="Title" w:uiPriority="10" w:qFormat="1"/>
+    <w:lsdException w:name="Closing" w:semiHidden="1" w:unhideWhenUsed="1"/>
+    <w:lsdException w:name="Signature" w:semiHidden="1" w:unhideWhenUsed="1"/>
+    <w:lsdException w:name="Default Paragraph Font" w:semiHidden="1" w:uiPriority="1" w:unhideWhenUsed="1"/>
+    <w:lsdException w:name="Body Text" w:semiHidden="1" w:uiPriority="0" w:unhideWhenUsed="1"/>
+    <w:lsdException w:name="Body Text Indent" w:semiHidden="1" w:unhideWhenUsed="1"/>
+    <w:lsdException w:name="List Continue" w:semiHidden="1" w:unhideWhenUsed="1"/>
+    <w:lsdException w:name="List Continue 2" w:semiHidden="1" w:unhideWhenUsed="1"/>
+    <w:lsdException w:name="List Continue 3" w:semiHidden="1" w:unhideWhenUsed="1"/>
+    <w:lsdException w:name="List Continue 4" w:semiHidden="1" w:unhideWhenUsed="1"/>
+    <w:lsdException w:name="List Continue 5" w:semiHidden="1" w:unhideWhenUsed="1"/>
+    <w:lsdException w:name="Message Header" w:semiHidden="1" w:unhideWhenUsed="1"/>
+    <w:lsdException w:name="Subtitle" w:uiPriority="11" w:qFormat="1"/>
+    <w:lsdException w:name="Salutation" w:semiHidden="1" w:unhideWhenUsed="1"/>
+    <w:lsdException w:name="Date" w:semiHidden="1" w:unhideWhenUsed="1"/>
+    <w:lsdException w:name="Body Text First Indent" w:semiHidden="1" w:unhideWhenUsed="1"/>
+    <w:lsdException w:name="Body Text First Indent 2" w:semiHidden="1" w:unhideWhenUsed="1"/>
+    <w:lsdException w:name="Note Heading" w:semiHidden="1" w:unhideWhenUsed="1"/>
+    <w:lsdException w:name="Body Text 2" w:semiHidden="1" w:unhideWhenUsed="1"/>
+    <w:lsdException w:name="Body Text 3" w:semiHidden="1" w:unhideWhenUsed="1"/>
+    <w:lsdException w:name="Body Text Indent 2" w:semiHidden="1" w:unhideWhenUsed="1"/>
+    <w:lsdException w:name="Body Text Indent 3" w:semiHidden="1" w:unhideWhenUsed="1"/>
+    <w:lsdException w:name="Block Text" w:semiHidden="1" w:unhideWhenUsed="1"/>
+    <w:lsdException w:name="Hyperlink" w:semiHidden="1" w:unhideWhenUsed="1"/>
+    <w:lsdException w:name="FollowedHyperlink" w:semiHidden="1" w:unhideWhenUsed="1"/>
+    <w:lsdException w:name="Strong" w:uiPriority="22" w:qFormat="1"/>
+    <w:lsdException w:name="Emphasis" w:uiPriority="20" w:qFormat="1"/>
+    <w:lsdException w:name="Document Map" w:semiHidden="1" w:unhideWhenUsed="1"/>
+    <w:lsdException w:name="Plain Text" w:semiHidden="1" w:unhideWhenUsed="1"/>
+    <w:lsdException w:name="E-mail Signature" w:semiHidden="1" w:unhideWhenUsed="1"/>
+    <w:lsdException w:name="HTML Top of Form" w:semiHidden="1" w:unhideWhenUsed="1"/>
+    <w:lsdException w:name="HTML Bottom of Form" w:semiHidden="1" w:unhideWhenUsed="1"/>
+    <w:lsdException w:name="Normal (Web)" w:semiHidden="1" w:unhideWhenUsed="1"/>
+    <w:lsdException w:name="HTML Acronym" w:semiHidden="1" w:unhideWhenUsed="1"/>
+    <w:lsdException w:name="HTML Address" w:semiHidden="1" w:unhideWhenUsed="1"/>
+    <w:lsdException w:name="HTML Cite" w:semiHidden="1" w:unhideWhenUsed="1"/>
+    <w:lsdException w:name="HTML Code" w:semiHidden="1" w:unhideWhenUsed="1"/>
+    <w:lsdException w:name="HTML Definition" w:semiHidden="1" w:unhideWhenUsed="1"/>
+    <w:lsdException w:name="HTML Keyboard" w:semiHidden="1" w:unhideWhenUsed="1"/>
+    <w:lsdException w:name="HTML Preformatted" w:semiHidden="1" w:unhideWhenUsed="1"/>
+    <w:lsdException w:name="HTML Sample" w:semiHidden="1" w:unhideWhenUsed="1"/>
+    <w:lsdException w:name="HTML Typewriter" w:semiHidden="1" w:unhideWhenUsed="1"/>
+    <w:lsdException w:name="HTML Variable" w:semiHidden="1" w:unhideWhenUsed="1"/>
+    <w:lsdException w:name="Normal Table" w:semiHidden="1" w:unhideWhenUsed="1"/>
+    <w:lsdException w:name="annotation subject" w:semiHidden="1" w:unhideWhenUsed="1"/>
+    <w:lsdException w:name="No List" w:semiHidden="1" w:unhideWhenUsed="1"/>
+    <w:lsdException w:name="Outline List 1" w:semiHidden="1" w:unhideWhenUsed="1"/>
+    <w:lsdException w:name="Outline List 2" w:semiHidden="1" w:unhideWhenUsed="1"/>
+    <w:lsdException w:name="Outline List 3" w:semiHidden="1" w:unhideWhenUsed="1"/>
+    <w:lsdException w:name="Table Simple 1" w:semiHidden="1" w:unhideWhenUsed="1"/>
+    <w:lsdException w:name="Table Simple 2" w:semiHidden="1" w:unhideWhenUsed="1"/>
+    <w:lsdException w:name="Table Simple 3" w:semiHidden="1" w:unhideWhenUsed="1"/>
+    <w:lsdException w:name="Table Classic 1" w:semiHidden="1" w:unhideWhenUsed="1"/>
+    <w:lsdException w:name="Table Classic 2" w:semiHidden="1" w:unhideWhenUsed="1"/>
+    <w:lsdException w:name="Table Classic 3" w:semiHidden="1" w:unhideWhenUsed="1"/>
+    <w:lsdException w:name="Table Classic 4" w:semiHidden="1" w:unhideWhenUsed="1"/>
+    <w:lsdException w:name="Table Colorful 1" w:semiHidden="1" w:unhideWhenUsed="1"/>
+    <w:lsdException w:name="Table Colorful 2" w:semiHidden="1" w:unhideWhenUsed="1"/>
+    <w:lsdException w:name="Table Colorful 3" w:semiHidden="1" w:unhideWhenUsed="1"/>
+    <w:lsdException w:name="Table Columns 1" w:semiHidden="1" w:unhideWhenUsed="1"/>
+    <w:lsdException w:name="Table Columns 2" w:semiHidden="1" w:unhideWhenUsed="1"/>
+    <w:lsdException w:name="Table Columns 3" w:semiHidden="1" w:unhideWhenUsed="1"/>
+    <w:lsdException w:name="Table Columns 4" w:semiHidden="1" w:unhideWhenUsed="1"/>
+    <w:lsdException w:name="Table Columns 5" w:semiHidden="1" w:unhideWhenUsed="1"/>
+    <w:lsdException w:name="Table Grid 1" w:semiHidden="1" w:unhideWhenUsed="1"/>
+    <w:lsdException w:name="Table Grid 2" w:semiHidden="1" w:unhideWhenUsed="1"/>
+    <w:lsdException w:name="Table Grid 3" w:semiHidden="1" w:unhideWhenUsed="1"/>
+    <w:lsdException w:name="Table Grid 4" w:semiHidden="1" w:unhideWhenUsed="1"/>
+    <w:lsdException w:name="Table Grid 5" w:semiHidden="1" w:unhideWhenUsed="1"/>
+    <w:lsdException w:name="Table Grid 6" w:semiHidden="1" w:unhideWhenUsed="1"/>
+    <w:lsdException w:name="Table Grid 7" w:semiHidden="1" w:unhideWhenUsed="1"/>
+    <w:lsdException w:name="Table Grid 8" w:semiHidden="1" w:unhideWhenUsed="1"/>
+    <w:lsdException w:name="Table List 1" w:semiHidden="1" w:unhideWhenUsed="1"/>
+    <w:lsdException w:name="Table List 2" w:semiHidden="1" w:unhideWhenUsed="1"/>
+    <w:lsdException w:name="Table List 3" w:semiHidden="1" w:unhideWhenUsed="1"/>
+    <w:lsdException w:name="Table List 4" w:semiHidden="1" w:unhideWhenUsed="1"/>
+    <w:lsdException w:name="Table List 5" w:semiHidden="1" w:unhideWhenUsed="1"/>
+    <w:lsdException w:name="Table List 6" w:semiHidden="1" w:unhideWhenUsed="1"/>
+    <w:lsdException w:name="Table List 7" w:semiHidden="1" w:unhideWhenUsed="1"/>
+    <w:lsdException w:name="Table List 8" w:semiHidden="1" w:unhideWhenUsed="1"/>
+    <w:lsdException w:name="Table 3D effects 1" w:semiHidden="1" w:unhideWhenUsed="1"/>
+    <w:lsdException w:name="Table 3D effects 2" w:semiHidden="1" w:unhideWhenUsed="1"/>
+    <w:lsdException w:name="Table 3D effects 3" w:semiHidden="1" w:unhideWhenUsed="1"/>
+    <w:lsdException w:name="Table Contemporary" w:semiHidden="1" w:unhideWhenUsed="1"/>
+    <w:lsdException w:name="Table Elegant" w:semiHidden="1" w:unhideWhenUsed="1"/>
+    <w:lsdException w:name="Table Professional" w:semiHidden="1" w:unhideWhenUsed="1"/>
+    <w:lsdException w:name="Table Subtle 1" w:semiHidden="1" w:unhideWhenUsed="1"/>
+    <w:lsdException w:name="Table Subtle 2" w:semiHidden="1" w:unhideWhenUsed="1"/>
+    <w:lsdException w:name="Table Web 1" w:semiHidden="1" w:unhideWhenUsed="1"/>
+    <w:lsdException w:name="Table Web 2" w:semiHidden="1" w:unhideWhenUsed="1"/>
+    <w:lsdException w:name="Table Web 3" w:semiHidden="1" w:unhideWhenUsed="1"/>
+    <w:lsdException w:name="Balloon Text" w:semiHidden="1" w:unhideWhenUsed="1"/>
+    <w:lsdException w:name="Table Grid" w:uiPriority="59"/>
+    <w:lsdException w:name="Table Theme" w:semiHidden="1" w:unhideWhenUsed="1"/>
+    <w:lsdException w:name="Placeholder Text" w:semiHidden="1"/>
+    <w:lsdException w:name="No Spacing" w:uiPriority="1" w:qFormat="1"/>
+    <w:lsdException w:name="Light Shading" w:uiPriority="60"/>
+    <w:lsdException w:name="Light List" w:uiPriority="61"/>
+    <w:lsdException w:name="Light Grid" w:uiPriority="62"/>
+    <w:lsdException w:name="Medium Shading 1" w:uiPriority="63"/>
+    <w:lsdException w:name="Medium Shading 2" w:uiPriority="64"/>
+    <w:lsdException w:name="Medium List 1" w:uiPriority="65"/>
+    <w:lsdException w:name="Medium List 2" w:uiPriority="66"/>
+    <w:lsdException w:name="Medium Grid 1" w:uiPriority="67"/>
+    <w:lsdException w:name="Medium Grid 2" w:uiPriority="68"/>
+    <w:lsdException w:name="Medium Grid 3" w:uiPriority="69"/>
+    <w:lsdException w:name="Dark List" w:uiPriority="70"/>
+    <w:lsdException w:name="Colorful Shading" w:uiPriority="71"/>
+    <w:lsdException w:name="Colorful List" w:uiPriority="72"/>
+    <w:lsdException w:name="Colorful Grid" w:uiPriority="73"/>
+    <w:lsdException w:name="Light Shading Accent 1" w:uiPriority="60"/>
+    <w:lsdException w:name="Light List Accent 1" w:uiPriority="61"/>
+    <w:lsdException w:name="Light Grid Accent 1" w:uiPriority="62"/>
+    <w:lsdException w:name="Medium Shading 1 Accent 1" w:uiPriority="63"/>
+    <w:lsdException w:name="Medium Shading 2 Accent 1" w:uiPriority="64"/>
+    <w:lsdException w:name="Medium List 1 Accent 1" w:uiPriority="65"/>
+    <w:lsdException w:name="Revision" w:semiHidden="1"/>
+    <w:lsdException w:name="List Paragraph" w:uiPriority="34" w:qFormat="1"/>
+    <w:lsdException w:name="Quote" w:uiPriority="29" w:qFormat="1"/>
+    <w:lsdException w:name="Intense Quote" w:uiPriority="30" w:qFormat="1"/>
+    <w:lsdException w:name="Medium List 2 Accent 1" w:uiPriority="66"/>
+    <w:lsdException w:name="Medium Grid 1 Accent 1" w:uiPriority="67"/>
+    <w:lsdException w:name="Medium Grid 2 Accent 1" w:uiPriority="68"/>
+    <w:lsdException w:name="Medium Grid 3 Accent 1" w:uiPriority="69"/>
+    <w:lsdException w:name="Dark List Accent 1" w:uiPriority="70"/>
+    <w:lsdException w:name="Colorful Shading Accent 1" w:uiPriority="71"/>
+    <w:lsdException w:name="Colorful List Accent 1" w:uiPriority="72"/>
+    <w:lsdException w:name="Colorful Grid Accent 1" w:uiPriority="73"/>
+    <w:lsdException w:name="Light Shading Accent 2" w:uiPriority="60"/>
+    <w:lsdException w:name="Light List Accent 2" w:uiPriority="61"/>
+    <w:lsdException w:name="Light Grid Accent 2" w:uiPriority="62"/>
+    <w:lsdException w:name="Medium Shading 1 Accent 2" w:uiPriority="63"/>
+    <w:lsdException w:name="Medium Shading 2 Accent 2" w:uiPriority="64"/>
+    <w:lsdException w:name="Medium List 1 Accent 2" w:uiPriority="65"/>
+    <w:lsdException w:name="Medium List 2 Accent 2" w:uiPriority="66"/>
+    <w:lsdException w:name="Medium Grid 1 Accent 2" w:uiPriority="67"/>
+    <w:lsdException w:name="Medium Grid 2 Accent 2" w:uiPriority="68"/>
+    <w:lsdException w:name="Medium Grid 3 Accent 2" w:uiPriority="69"/>
+    <w:lsdException w:name="Dark List Accent 2" w:uiPriority="70"/>
+    <w:lsdException w:name="Colorful Shading Accent 2" w:uiPriority="71"/>
+    <w:lsdException w:name="Colorful List Accent 2" w:uiPriority="72"/>
+    <w:lsdException w:name="Colorful Grid Accent 2" w:uiPriority="73"/>
+    <w:lsdException w:name="Light Shading Accent 3" w:uiPriority="60"/>
+    <w:lsdException w:name="Light List Accent 3" w:uiPriority="61"/>
+    <w:lsdException w:name="Light Grid Accent 3" w:uiPriority="62"/>
+    <w:lsdException w:name="Medium Shading 1 Accent 3" w:uiPriority="63"/>
+    <w:lsdException w:name="Medium Shading 2 Accent 3" w:uiPriority="64"/>
+    <w:lsdException w:name="Medium List 1 Accent 3" w:uiPriority="65"/>
+    <w:lsdException w:name="Medium List 2 Accent 3" w:uiPriority="66"/>
+    <w:lsdException w:name="Medium Grid 1 Accent 3" w:uiPriority="67"/>
+    <w:lsdException w:name="Medium Grid 2 Accent 3" w:uiPriority="68"/>
+    <w:lsdException w:name="Medium Grid 3 Accent 3" w:uiPriority="69"/>
+    <w:lsdException w:name="Dark List Accent 3" w:uiPriority="70"/>
+    <w:lsdException w:name="Colorful Shading Accent 3" w:uiPriority="71"/>
+    <w:lsdException w:name="Colorful List Accent 3" w:uiPriority="72"/>
+    <w:lsdException w:name="Colorful Grid Accent 3" w:uiPriority="73"/>
+    <w:lsdException w:name="Light Shading Accent 4" w:uiPriority="60"/>
+    <w:lsdException w:name="Light List Accent 4" w:uiPriority="61"/>
+    <w:lsdException w:name="Light Grid Accent 4" w:uiPriority="62"/>
+    <w:lsdException w:name="Medium Shading 1 Accent 4" w:uiPriority="63"/>
+    <w:lsdException w:name="Medium Shading 2 Accent 4" w:uiPriority="64"/>
+    <w:lsdException w:name="Medium List 1 Accent 4" w:uiPriority="65"/>
+    <w:lsdException w:name="Medium List 2 Accent 4" w:uiPriority="66"/>
+    <w:lsdException w:name="Medium Grid 1 Accent 4" w:uiPriority="67"/>
+    <w:lsdException w:name="Medium Grid 2 Accent 4" w:uiPriority="68"/>
+    <w:lsdException w:name="Medium Grid 3 Accent 4" w:uiPriority="69"/>
+    <w:lsdException w:name="Dark List Accent 4" w:uiPriority="70"/>
+    <w:lsdException w:name="Colorful Shading Accent 4" w:uiPriority="71"/>
+    <w:lsdException w:name="Colorful List Accent 4" w:uiPriority="72"/>
+    <w:lsdException w:name="Colorful Grid Accent 4" w:uiPriority="73"/>
+    <w:lsdException w:name="Light Shading Accent 5" w:uiPriority="60"/>
+    <w:lsdException w:name="Light List Accent 5" w:uiPriority="61"/>
+    <w:lsdException w:name="Light Grid Accent 5" w:uiPriority="62"/>
+    <w:lsdException w:name="Medium Shading 1 Accent 5" w:uiPriority="63"/>
+    <w:lsdException w:name="Medium Shading 2 Accent 5" w:uiPriority="64"/>
+    <w:lsdException w:name="Medium List 1 Accent 5" w:uiPriority="65"/>
+    <w:lsdException w:name="Medium List 2 Accent 5" w:uiPriority="66"/>
+    <w:lsdException w:name="Medium Grid 1 Accent 5" w:uiPriority="67"/>
+    <w:lsdException w:name="Medium Grid 2 Accent 5" w:uiPriority="68"/>
+    <w:lsdException w:name="Medium Grid 3 Accent 5" w:uiPriority="69"/>
+    <w:lsdException w:name="Dark List Accent 5" w:uiPriority="70"/>
+    <w:lsdException w:name="Colorful Shading Accent 5" w:uiPriority="71"/>
+    <w:lsdException w:name="Colorful List Accent 5" w:uiPriority="72"/>
+    <w:lsdException w:name="Colorful Grid Accent 5" w:uiPriority="73"/>
+    <w:lsdException w:name="Light Shading Accent 6" w:uiPriority="60"/>
+    <w:lsdException w:name="Light List Accent 6" w:uiPriority="61"/>
+    <w:lsdException w:name="Light Grid Accent 6" w:uiPriority="62"/>
+    <w:lsdException w:name="Medium Shading 1 Accent 6" w:uiPriority="63"/>
+    <w:lsdException w:name="Medium Shading 2 Accent 6" w:uiPriority="64"/>
+    <w:lsdException w:name="Medium List 1 Accent 6" w:uiPriority="65"/>
+    <w:lsdException w:name="Medium List 2 Accent 6" w:uiPriority="66"/>
+    <w:lsdException w:name="Medium Grid 1 Accent 6" w:uiPriority="67"/>
+    <w:lsdException w:name="Medium Grid 2 Accent 6" w:uiPriority="68"/>
+    <w:lsdException w:name="Medium Grid 3 Accent 6" w:uiPriority="69"/>
+    <w:lsdException w:name="Dark List Accent 6" w:uiPriority="70"/>
+    <w:lsdException w:name="Colorful Shading Accent 6" w:uiPriority="71"/>
+    <w:lsdException w:name="Colorful List Accent 6" w:uiPriority="72"/>
+    <w:lsdException w:name="Colorful Grid Accent 6" w:uiPriority="73"/>
+    <w:lsdException w:name="Subtle Emphasis" w:uiPriority="19" w:qFormat="1"/>
+    <w:lsdException w:name="Intense Emphasis" w:uiPriority="21" w:qFormat="1"/>
+    <w:lsdException w:name="Subtle Reference" w:uiPriority="31" w:qFormat="1"/>
+    <w:lsdException w:name="Intense Reference" w:uiPriority="32" w:qFormat="1"/>
+    <w:lsdException w:name="Book Title" w:uiPriority="33" w:qFormat="1"/>
+    <w:lsdException w:name="Bibliography" w:semiHidden="1" w:uiPriority="37" w:unhideWhenUsed="1"/>
+    <w:lsdException w:name="TOC Heading" w:semiHidden="1" w:uiPriority="39" w:unhideWhenUsed="1" w:qFormat="1"/>
+    <w:lsdException w:name="Plain Table 1" w:uiPriority="41"/>
+    <w:lsdException w:name="Plain Table 2" w:uiPriority="42"/>
+    <w:lsdException w:name="Plain Table 3" w:uiPriority="43"/>
+    <w:lsdException w:name="Plain Table 4" w:uiPriority="44"/>
+    <w:lsdException w:name="Plain Table 5" w:uiPriority="45"/>
+    <w:lsdException w:name="Grid Table Light" w:uiPriority="40"/>
+    <w:lsdException w:name="Grid Table 1 Light" w:uiPriority="46"/>
+    <w:lsdException w:name="Grid Table 2" w:uiPriority="47"/>
+    <w:lsdException w:name="Grid Table 3" w:uiPriority="48"/>
+    <w:lsdException w:name="Grid Table 4" w:uiPriority="49"/>
+    <w:lsdException w:name="Grid Table 5 Dark" w:uiPriority="50"/>
+    <w:lsdException w:name="Grid Table 6 Colorful" w:uiPriority="51"/>
+    <w:lsdException w:name="Grid Table 7 Colorful" w:uiPriority="52"/>
+    <w:lsdException w:name="Grid Table 1 Light Accent 1" w:uiPriority="46"/>
+    <w:lsdException w:name="Grid Table 2 Accent 1" w:uiPriority="47"/>
+    <w:lsdException w:name="Grid Table 3 Accent 1" w:uiPriority="48"/>
+    <w:lsdException w:name="Grid Table 4 Accent 1" w:uiPriority="49"/>
+    <w:lsdException w:name="Grid Table 5 Dark Accent 1" w:uiPriority="50"/>
+    <w:lsdException w:name="Grid Table 6 Colorful Accent 1" w:uiPriority="51"/>
+    <w:lsdException w:name="Grid Table 7 Colorful Accent 1" w:uiPriority="52"/>
+    <w:lsdException w:name="Grid Table 1 Light Accent 2" w:uiPriority="46"/>
+    <w:lsdException w:name="Grid Table 2 Accent 2" w:uiPriority="47"/>
+    <w:lsdException w:name="Grid Table 3 Accent 2" w:uiPriority="48"/>
+    <w:lsdException w:name="Grid Table 4 Accent 2" w:uiPriority="49"/>
+    <w:lsdException w:name="Grid Table 5 Dark Accent 2" w:uiPriority="50"/>
+    <w:lsdException w:name="Grid Table 6 Colorful Accent 2" w:uiPriority="51"/>
+    <w:lsdException w:name="Grid Table 7 Colorful Accent 2" w:uiPriority="52"/>
+    <w:lsdException w:name="Grid Table 1 Light Accent 3" w:uiPriority="46"/>
+    <w:lsdException w:name="Grid Table 2 Accent 3" w:uiPriority="47"/>
+    <w:lsdException w:name="Grid Table 3 Accent 3" w:uiPriority="48"/>
+    <w:lsdException w:name="Grid Table 4 Accent 3" w:uiPriority="49"/>
+    <w:lsdException w:name="Grid Table 5 Dark Accent 3" w:uiPriority="50"/>
+    <w:lsdException w:name="Grid Table 6 Colorful Accent 3" w:uiPriority="51"/>
+    <w:lsdException w:name="Grid Table 7 Colorful Accent 3" w:uiPriority="52"/>
+    <w:lsdException w:name="Grid Table 1 Light Accent 4" w:uiPriority="46"/>
+    <w:lsdException w:name="Grid Table 2 Accent 4" w:uiPriority="47"/>
+    <w:lsdException w:name="Grid Table 3 Accent 4" w:uiPriority="48"/>
+    <w:lsdException w:name="Grid Table 4 Accent 4" w:uiPriority="49"/>
+    <w:lsdException w:name="Grid Table 5 Dark Accent 4" w:uiPriority="50"/>
+    <w:lsdException w:name="Grid Table 6 Colorful Accent 4" w:uiPriority="51"/>
+    <w:lsdException w:name="Grid Table 7 Colorful Accent 4" w:uiPriority="52"/>
+    <w:lsdException w:name="Grid Table 1 Light Accent 5" w:uiPriority="46"/>
+    <w:lsdException w:name="Grid Table 2 Accent 5" w:uiPriority="47"/>
+    <w:lsdException w:name="Grid Table 3 Accent 5" w:uiPriority="48"/>
+    <w:lsdException w:name="Grid Table 4 Accent 5" w:uiPriority="49"/>
+    <w:lsdException w:name="Grid Table 5 Dark Accent 5" w:uiPriority="50"/>
+    <w:lsdException w:name="Grid Table 6 Colorful Accent 5" w:uiPriority="51"/>
+    <w:lsdException w:name="Grid Table 7 Colorful Accent 5" w:uiPriority="52"/>
+    <w:lsdException w:name="Grid Table 1 Light Accent 6" w:uiPriority="46"/>
+    <w:lsdException w:name="Grid Table 2 Accent 6" w:uiPriority="47"/>
+    <w:lsdException w:name="Grid Table 3 Accent 6" w:uiPriority="48"/>
+    <w:lsdException w:name="Grid Table 4 Accent 6" w:uiPriority="49"/>
+    <w:lsdException w:name="Grid Table 5 Dark Accent 6" w:uiPriority="50"/>
+    <w:lsdException w:name="Grid Table 6 Colorful Accent 6" w:uiPriority="51"/>
+    <w:lsdException w:name="Grid Table 7 Colorful Accent 6" w:uiPriority="52"/>
+    <w:lsdException w:name="List Table 1 Light" w:uiPriority="46"/>
+    <w:lsdException w:name="List Table 2" w:uiPriority="47"/>
+    <w:lsdException w:name="List Table 3" w:uiPriority="48"/>
+    <w:lsdException w:name="List Table 4" w:uiPriority="49"/>
+    <w:lsdException w:name="List Table 5 Dark" w:uiPriority="50"/>
+    <w:lsdException w:name="List Table 6 Colorful" w:uiPriority="51"/>
+    <w:lsdException w:name="List Table 7 Colorful" w:uiPriority="52"/>
+    <w:lsdException w:name="List Table 1 Light Accent 1" w:uiPriority="46"/>
+    <w:lsdException w:name="List Table 2 Accent 1" w:uiPriority="47"/>
+    <w:lsdException w:name="List Table 3 Accent 1" w:uiPriority="48"/>
+    <w:lsdException w:name="List Table 4 Accent 1" w:uiPriority="49"/>
+    <w:lsdException w:name="List Table 5 Dark Accent 1" w:uiPriority="50"/>
+    <w:lsdException w:name="List Table 6 Colorful Accent 1" w:uiPriority="51"/>
+    <w:lsdException w:name="List Table 7 Colorful Accent 1" w:uiPriority="52"/>
+    <w:lsdException w:name="List Table 1 Light Accent 2" w:uiPriority="46"/>
+    <w:lsdException w:name="List Table 2 Accent 2" w:uiPriority="47"/>
+    <w:lsdException w:name="List Table 3 Accent 2" w:uiPriority="48"/>
+    <w:lsdException w:name="List Table 4 Accent 2" w:uiPriority="49"/>
+    <w:lsdException w:name="List Table 5 Dark Accent 2" w:uiPriority="50"/>
+    <w:lsdException w:name="List Table 6 Colorful Accent 2" w:uiPriority="51"/>
+    <w:lsdException w:name="List Table 7 Colorful Accent 2" w:uiPriority="52"/>
+    <w:lsdException w:name="List Table 1 Light Accent 3" w:uiPriority="46"/>
+    <w:lsdException w:name="List Table 2 Accent 3" w:uiPriority="47"/>
+    <w:lsdException w:name="List Table 3 Accent 3" w:uiPriority="48"/>
+    <w:lsdException w:name="List Table 4 Accent 3" w:uiPriority="49"/>
+    <w:lsdException w:name="List Table 5 Dark Accent 3" w:uiPriority="50"/>
+    <w:lsdException w:name="List Table 6 Colorful Accent 3" w:uiPriority="51"/>
+    <w:lsdException w:name="List Table 7 Colorful Accent 3" w:uiPriority="52"/>
+    <w:lsdException w:name="List Table 1 Light Accent 4" w:uiPriority="46"/>
+    <w:lsdException w:name="List Table 2 Accent 4" w:uiPriority="47"/>
+    <w:lsdException w:name="List Table 3 Accent 4" w:uiPriority="48"/>
+    <w:lsdException w:name="List Table 4 Accent 4" w:uiPriority="49"/>
+    <w:lsdException w:name="List Table 5 Dark Accent 4" w:uiPriority="50"/>
+    <w:lsdException w:name="List Table 6 Colorful Accent 4" w:uiPriority="51"/>
+    <w:lsdException w:name="List Table 7 Colorful Accent 4" w:uiPriority="52"/>
+    <w:lsdException w:name="List Table 1 Light Accent 5" w:uiPriority="46"/>
+    <w:lsdException w:name="List Table 2 Accent 5" w:uiPriority="47"/>
+    <w:lsdException w:name="List Table 3 Accent 5" w:uiPriority="48"/>
+    <w:lsdException w:name="List Table 4 Accent 5" w:uiPriority="49"/>
+    <w:lsdException w:name="List Table 5 Dark Accent 5" w:uiPriority="50"/>
+    <w:lsdException w:name="List Table 6 Colorful Accent 5" w:uiPriority="51"/>
+    <w:lsdException w:name="List Table 7 Colorful Accent 5" w:uiPriority="52"/>
+    <w:lsdException w:name="List Table 1 Light Accent 6" w:uiPriority="46"/>
+    <w:lsdException w:name="List Table 2 Accent 6" w:uiPriority="47"/>
+    <w:lsdException w:name="List Table 3 Accent 6" w:uiPriority="48"/>
+    <w:lsdException w:name="List Table 4 Accent 6" w:uiPriority="49"/>
+    <w:lsdException w:name="List Table 5 Dark Accent 6" w:uiPriority="50"/>
+    <w:lsdException w:name="List Table 6 Colorful Accent 6" w:uiPriority="51"/>
+    <w:lsdException w:name="List Table 7 Colorful Accent 6" w:uiPriority="52"/>
   </w:latentStyles>
   <w:style w:type="paragraph" w:default="1" w:styleId="Normal">
     <w:name w:val="Normal"/>
@@ -20185,11 +20496,11 @@
     <w:qFormat/>
     <w:rsid w:val="005F60BA"/>
   </w:style>
-  <w:style w:type="paragraph" w:styleId="Ttulo">
+  <w:style w:type="paragraph" w:styleId="Puesto">
     <w:name w:val="Title"/>
     <w:basedOn w:val="Normal"/>
     <w:next w:val="Normal"/>
-    <w:link w:val="TtuloCar"/>
+    <w:link w:val="PuestoCar"/>
     <w:uiPriority w:val="10"/>
     <w:qFormat/>
     <w:rsid w:val="009A3173"/>
@@ -20209,10 +20520,10 @@
       <w:szCs w:val="52"/>
     </w:rPr>
   </w:style>
-  <w:style w:type="character" w:customStyle="1" w:styleId="TtuloCar">
-    <w:name w:val="Título Car"/>
+  <w:style w:type="character" w:customStyle="1" w:styleId="PuestoCar">
+    <w:name w:val="Puesto Car"/>
     <w:basedOn w:val="Fuentedeprrafopredeter"/>
-    <w:link w:val="Ttulo"/>
+    <w:link w:val="Puesto"/>
     <w:uiPriority w:val="10"/>
     <w:rsid w:val="009A3173"/>
     <w:rPr>
@@ -20226,7 +20537,7 @@
   </w:style>
   <w:style w:type="paragraph" w:customStyle="1" w:styleId="PSI-Ttulo">
     <w:name w:val="PSI - Título"/>
-    <w:basedOn w:val="Ttulo"/>
+    <w:basedOn w:val="Puesto"/>
     <w:autoRedefine/>
     <w:qFormat/>
     <w:rsid w:val="009A3173"/>
@@ -20315,6 +20626,7 @@
       <w:spacing w:before="0" w:line="240" w:lineRule="auto"/>
     </w:pPr>
     <w:tblPr>
+      <w:tblInd w:w="0" w:type="dxa"/>
       <w:tblBorders>
         <w:top w:val="single" w:sz="4" w:space="0" w:color="000000" w:themeColor="text1"/>
         <w:left w:val="single" w:sz="4" w:space="0" w:color="000000" w:themeColor="text1"/>
@@ -20323,6 +20635,12 @@
         <w:insideH w:val="single" w:sz="4" w:space="0" w:color="000000" w:themeColor="text1"/>
         <w:insideV w:val="single" w:sz="4" w:space="0" w:color="000000" w:themeColor="text1"/>
       </w:tblBorders>
+      <w:tblCellMar>
+        <w:top w:w="0" w:type="dxa"/>
+        <w:left w:w="108" w:type="dxa"/>
+        <w:bottom w:w="0" w:type="dxa"/>
+        <w:right w:w="108" w:type="dxa"/>
+      </w:tblCellMar>
     </w:tblPr>
   </w:style>
   <w:style w:type="paragraph" w:customStyle="1" w:styleId="InfoBlue">
@@ -20378,10 +20696,17 @@
     <w:tblPr>
       <w:tblStyleRowBandSize w:val="1"/>
       <w:tblStyleColBandSize w:val="1"/>
+      <w:tblInd w:w="0" w:type="dxa"/>
       <w:tblBorders>
         <w:top w:val="single" w:sz="8" w:space="0" w:color="9BBB59" w:themeColor="accent3"/>
         <w:bottom w:val="single" w:sz="8" w:space="0" w:color="9BBB59" w:themeColor="accent3"/>
       </w:tblBorders>
+      <w:tblCellMar>
+        <w:top w:w="0" w:type="dxa"/>
+        <w:left w:w="108" w:type="dxa"/>
+        <w:bottom w:w="0" w:type="dxa"/>
+        <w:right w:w="108" w:type="dxa"/>
+      </w:tblCellMar>
     </w:tblPr>
     <w:tblStylePr w:type="firstRow">
       <w:pPr>
@@ -20471,6 +20796,7 @@
     <w:tblPr>
       <w:tblStyleRowBandSize w:val="1"/>
       <w:tblStyleColBandSize w:val="1"/>
+      <w:tblInd w:w="0" w:type="dxa"/>
       <w:tblBorders>
         <w:top w:val="single" w:sz="8" w:space="0" w:color="9BBB59" w:themeColor="accent3"/>
         <w:left w:val="single" w:sz="8" w:space="0" w:color="9BBB59" w:themeColor="accent3"/>
@@ -20479,6 +20805,12 @@
         <w:insideH w:val="single" w:sz="8" w:space="0" w:color="9BBB59" w:themeColor="accent3"/>
         <w:insideV w:val="single" w:sz="8" w:space="0" w:color="9BBB59" w:themeColor="accent3"/>
       </w:tblBorders>
+      <w:tblCellMar>
+        <w:top w:w="0" w:type="dxa"/>
+        <w:left w:w="108" w:type="dxa"/>
+        <w:bottom w:w="0" w:type="dxa"/>
+        <w:right w:w="108" w:type="dxa"/>
+      </w:tblCellMar>
     </w:tblPr>
     <w:tblStylePr w:type="firstRow">
       <w:pPr>
@@ -20594,6 +20926,7 @@
     <w:tblPr>
       <w:tblStyleRowBandSize w:val="1"/>
       <w:tblStyleColBandSize w:val="1"/>
+      <w:tblInd w:w="0" w:type="dxa"/>
       <w:tblBorders>
         <w:top w:val="single" w:sz="8" w:space="0" w:color="B3CC82" w:themeColor="accent3" w:themeTint="BF"/>
         <w:left w:val="single" w:sz="8" w:space="0" w:color="B3CC82" w:themeColor="accent3" w:themeTint="BF"/>
@@ -20602,6 +20935,12 @@
         <w:insideH w:val="single" w:sz="8" w:space="0" w:color="B3CC82" w:themeColor="accent3" w:themeTint="BF"/>
         <w:insideV w:val="single" w:sz="8" w:space="0" w:color="B3CC82" w:themeColor="accent3" w:themeTint="BF"/>
       </w:tblBorders>
+      <w:tblCellMar>
+        <w:top w:w="0" w:type="dxa"/>
+        <w:left w:w="108" w:type="dxa"/>
+        <w:bottom w:w="0" w:type="dxa"/>
+        <w:right w:w="108" w:type="dxa"/>
+      </w:tblCellMar>
     </w:tblPr>
     <w:tcPr>
       <w:shd w:val="clear" w:color="auto" w:fill="E6EED5" w:themeFill="accent3" w:themeFillTint="3F"/>
@@ -20648,196 +20987,6 @@
         <w:shd w:val="clear" w:color="auto" w:fill="CDDDAC" w:themeFill="accent3" w:themeFillTint="7F"/>
       </w:tcPr>
     </w:tblStylePr>
-  </w:style>
-</w:styles>
-</file>
-
-<file path=word/stylesWithEffects.xml><?xml version="1.0" encoding="utf-8"?>
-<w:styles xmlns:wpc="http://schemas.microsoft.com/office/word/2010/wordprocessingCanvas" xmlns:mc="http://schemas.openxmlformats.org/markup-compatibility/2006" xmlns:o="urn:schemas-microsoft-com:office:office" xmlns:r="http://schemas.openxmlformats.org/officeDocument/2006/relationships" xmlns:m="http://schemas.openxmlformats.org/officeDocument/2006/math" xmlns:v="urn:schemas-microsoft-com:vml" xmlns:wp14="http://schemas.microsoft.com/office/word/2010/wordprocessingDrawing" xmlns:wp="http://schemas.openxmlformats.org/drawingml/2006/wordprocessingDrawing" xmlns:w10="urn:schemas-microsoft-com:office:word" xmlns:w="http://schemas.openxmlformats.org/wordprocessingml/2006/main" xmlns:w14="http://schemas.microsoft.com/office/word/2010/wordml" xmlns:wpg="http://schemas.microsoft.com/office/word/2010/wordprocessingGroup" xmlns:wpi="http://schemas.microsoft.com/office/word/2010/wordprocessingInk" xmlns:wne="http://schemas.microsoft.com/office/word/2006/wordml" xmlns:wps="http://schemas.microsoft.com/office/word/2010/wordprocessingShape" mc:Ignorable="w14 wp14">
-  <w:docDefaults>
-    <w:rPrDefault>
-      <w:rPr>
-        <w:rFonts w:asciiTheme="minorHAnsi" w:eastAsiaTheme="minorEastAsia" w:hAnsiTheme="minorHAnsi" w:cstheme="minorBidi"/>
-        <w:sz w:val="22"/>
-        <w:szCs w:val="22"/>
-        <w:lang w:val="es-AR" w:eastAsia="es-AR" w:bidi="ar-SA"/>
-      </w:rPr>
-    </w:rPrDefault>
-    <w:pPrDefault>
-      <w:pPr>
-        <w:spacing w:after="200" w:line="276" w:lineRule="auto"/>
-      </w:pPr>
-    </w:pPrDefault>
-  </w:docDefaults>
-  <w:latentStyles w:defLockedState="0" w:defUIPriority="99" w:defSemiHidden="1" w:defUnhideWhenUsed="1" w:defQFormat="0" w:count="267">
-    <w:lsdException w:name="Normal" w:semiHidden="0" w:uiPriority="0" w:unhideWhenUsed="0" w:qFormat="1"/>
-    <w:lsdException w:name="heading 1" w:semiHidden="0" w:uiPriority="9" w:unhideWhenUsed="0" w:qFormat="1"/>
-    <w:lsdException w:name="heading 2" w:uiPriority="9" w:qFormat="1"/>
-    <w:lsdException w:name="heading 3" w:uiPriority="9" w:qFormat="1"/>
-    <w:lsdException w:name="heading 4" w:uiPriority="9" w:qFormat="1"/>
-    <w:lsdException w:name="heading 5" w:uiPriority="9" w:qFormat="1"/>
-    <w:lsdException w:name="heading 6" w:uiPriority="9" w:qFormat="1"/>
-    <w:lsdException w:name="heading 7" w:uiPriority="9" w:qFormat="1"/>
-    <w:lsdException w:name="heading 8" w:uiPriority="9" w:qFormat="1"/>
-    <w:lsdException w:name="heading 9" w:uiPriority="9" w:qFormat="1"/>
-    <w:lsdException w:name="toc 1" w:uiPriority="39"/>
-    <w:lsdException w:name="toc 2" w:uiPriority="39"/>
-    <w:lsdException w:name="toc 3" w:uiPriority="39"/>
-    <w:lsdException w:name="toc 4" w:uiPriority="39"/>
-    <w:lsdException w:name="toc 5" w:uiPriority="39"/>
-    <w:lsdException w:name="toc 6" w:uiPriority="39"/>
-    <w:lsdException w:name="toc 7" w:uiPriority="39"/>
-    <w:lsdException w:name="toc 8" w:uiPriority="39"/>
-    <w:lsdException w:name="toc 9" w:uiPriority="39"/>
-    <w:lsdException w:name="caption" w:uiPriority="35" w:qFormat="1"/>
-    <w:lsdException w:name="Title" w:semiHidden="0" w:uiPriority="10" w:unhideWhenUsed="0" w:qFormat="1"/>
-    <w:lsdException w:name="Default Paragraph Font" w:uiPriority="1"/>
-    <w:lsdException w:name="Subtitle" w:semiHidden="0" w:uiPriority="11" w:unhideWhenUsed="0" w:qFormat="1"/>
-    <w:lsdException w:name="Strong" w:semiHidden="0" w:uiPriority="22" w:unhideWhenUsed="0" w:qFormat="1"/>
-    <w:lsdException w:name="Emphasis" w:semiHidden="0" w:uiPriority="20" w:unhideWhenUsed="0" w:qFormat="1"/>
-    <w:lsdException w:name="Table Grid" w:semiHidden="0" w:uiPriority="59" w:unhideWhenUsed="0"/>
-    <w:lsdException w:name="Placeholder Text" w:unhideWhenUsed="0"/>
-    <w:lsdException w:name="No Spacing" w:semiHidden="0" w:uiPriority="1" w:unhideWhenUsed="0" w:qFormat="1"/>
-    <w:lsdException w:name="Light Shading" w:semiHidden="0" w:uiPriority="60" w:unhideWhenUsed="0"/>
-    <w:lsdException w:name="Light List" w:semiHidden="0" w:uiPriority="61" w:unhideWhenUsed="0"/>
-    <w:lsdException w:name="Light Grid" w:semiHidden="0" w:uiPriority="62" w:unhideWhenUsed="0"/>
-    <w:lsdException w:name="Medium Shading 1" w:semiHidden="0" w:uiPriority="63" w:unhideWhenUsed="0"/>
-    <w:lsdException w:name="Medium Shading 2" w:semiHidden="0" w:uiPriority="64" w:unhideWhenUsed="0"/>
-    <w:lsdException w:name="Medium List 1" w:semiHidden="0" w:uiPriority="65" w:unhideWhenUsed="0"/>
-    <w:lsdException w:name="Medium List 2" w:semiHidden="0" w:uiPriority="66" w:unhideWhenUsed="0"/>
-    <w:lsdException w:name="Medium Grid 1" w:semiHidden="0" w:uiPriority="67" w:unhideWhenUsed="0"/>
-    <w:lsdException w:name="Medium Grid 2" w:semiHidden="0" w:uiPriority="68" w:unhideWhenUsed="0"/>
-    <w:lsdException w:name="Medium Grid 3" w:semiHidden="0" w:uiPriority="69" w:unhideWhenUsed="0"/>
-    <w:lsdException w:name="Dark List" w:semiHidden="0" w:uiPriority="70" w:unhideWhenUsed="0"/>
-    <w:lsdException w:name="Colorful Shading" w:semiHidden="0" w:uiPriority="71" w:unhideWhenUsed="0"/>
-    <w:lsdException w:name="Colorful List" w:semiHidden="0" w:uiPriority="72" w:unhideWhenUsed="0"/>
-    <w:lsdException w:name="Colorful Grid" w:semiHidden="0" w:uiPriority="73" w:unhideWhenUsed="0"/>
-    <w:lsdException w:name="Light Shading Accent 1" w:semiHidden="0" w:uiPriority="60" w:unhideWhenUsed="0"/>
-    <w:lsdException w:name="Light List Accent 1" w:semiHidden="0" w:uiPriority="61" w:unhideWhenUsed="0"/>
-    <w:lsdException w:name="Light Grid Accent 1" w:semiHidden="0" w:uiPriority="62" w:unhideWhenUsed="0"/>
-    <w:lsdException w:name="Medium Shading 1 Accent 1" w:semiHidden="0" w:uiPriority="63" w:unhideWhenUsed="0"/>
-    <w:lsdException w:name="Medium Shading 2 Accent 1" w:semiHidden="0" w:uiPriority="64" w:unhideWhenUsed="0"/>
-    <w:lsdException w:name="Medium List 1 Accent 1" w:semiHidden="0" w:uiPriority="65" w:unhideWhenUsed="0"/>
-    <w:lsdException w:name="Revision" w:unhideWhenUsed="0"/>
-    <w:lsdException w:name="List Paragraph" w:semiHidden="0" w:uiPriority="34" w:unhideWhenUsed="0" w:qFormat="1"/>
-    <w:lsdException w:name="Quote" w:semiHidden="0" w:uiPriority="29" w:unhideWhenUsed="0" w:qFormat="1"/>
-    <w:lsdException w:name="Intense Quote" w:semiHidden="0" w:uiPriority="30" w:unhideWhenUsed="0" w:qFormat="1"/>
-    <w:lsdException w:name="Medium List 2 Accent 1" w:semiHidden="0" w:uiPriority="66" w:unhideWhenUsed="0"/>
-    <w:lsdException w:name="Medium Grid 1 Accent 1" w:semiHidden="0" w:uiPriority="67" w:unhideWhenUsed="0"/>
-    <w:lsdException w:name="Medium Grid 2 Accent 1" w:semiHidden="0" w:uiPriority="68" w:unhideWhenUsed="0"/>
-    <w:lsdException w:name="Medium Grid 3 Accent 1" w:semiHidden="0" w:uiPriority="69" w:unhideWhenUsed="0"/>
-    <w:lsdException w:name="Dark List Accent 1" w:semiHidden="0" w:uiPriority="70" w:unhideWhenUsed="0"/>
-    <w:lsdException w:name="Colorful Shading Accent 1" w:semiHidden="0" w:uiPriority="71" w:unhideWhenUsed="0"/>
-    <w:lsdException w:name="Colorful List Accent 1" w:semiHidden="0" w:uiPriority="72" w:unhideWhenUsed="0"/>
-    <w:lsdException w:name="Colorful Grid Accent 1" w:semiHidden="0" w:uiPriority="73" w:unhideWhenUsed="0"/>
-    <w:lsdException w:name="Light Shading Accent 2" w:semiHidden="0" w:uiPriority="60" w:unhideWhenUsed="0"/>
-    <w:lsdException w:name="Light List Accent 2" w:semiHidden="0" w:uiPriority="61" w:unhideWhenUsed="0"/>
-    <w:lsdException w:name="Light Grid Accent 2" w:semiHidden="0" w:uiPriority="62" w:unhideWhenUsed="0"/>
-    <w:lsdException w:name="Medium Shading 1 Accent 2" w:semiHidden="0" w:uiPriority="63" w:unhideWhenUsed="0"/>
-    <w:lsdException w:name="Medium Shading 2 Accent 2" w:semiHidden="0" w:uiPriority="64" w:unhideWhenUsed="0"/>
-    <w:lsdException w:name="Medium List 1 Accent 2" w:semiHidden="0" w:uiPriority="65" w:unhideWhenUsed="0"/>
-    <w:lsdException w:name="Medium List 2 Accent 2" w:semiHidden="0" w:uiPriority="66" w:unhideWhenUsed="0"/>
-    <w:lsdException w:name="Medium Grid 1 Accent 2" w:semiHidden="0" w:uiPriority="67" w:unhideWhenUsed="0"/>
-    <w:lsdException w:name="Medium Grid 2 Accent 2" w:semiHidden="0" w:uiPriority="68" w:unhideWhenUsed="0"/>
-    <w:lsdException w:name="Medium Grid 3 Accent 2" w:semiHidden="0" w:uiPriority="69" w:unhideWhenUsed="0"/>
-    <w:lsdException w:name="Dark List Accent 2" w:semiHidden="0" w:uiPriority="70" w:unhideWhenUsed="0"/>
-    <w:lsdException w:name="Colorful Shading Accent 2" w:semiHidden="0" w:uiPriority="71" w:unhideWhenUsed="0"/>
-    <w:lsdException w:name="Colorful List Accent 2" w:semiHidden="0" w:uiPriority="72" w:unhideWhenUsed="0"/>
-    <w:lsdException w:name="Colorful Grid Accent 2" w:semiHidden="0" w:uiPriority="73" w:unhideWhenUsed="0"/>
-    <w:lsdException w:name="Light Shading Accent 3" w:semiHidden="0" w:uiPriority="60" w:unhideWhenUsed="0"/>
-    <w:lsdException w:name="Light List Accent 3" w:semiHidden="0" w:uiPriority="61" w:unhideWhenUsed="0"/>
-    <w:lsdException w:name="Light Grid Accent 3" w:semiHidden="0" w:uiPriority="62" w:unhideWhenUsed="0"/>
-    <w:lsdException w:name="Medium Shading 1 Accent 3" w:semiHidden="0" w:uiPriority="63" w:unhideWhenUsed="0"/>
-    <w:lsdException w:name="Medium Shading 2 Accent 3" w:semiHidden="0" w:uiPriority="64" w:unhideWhenUsed="0"/>
-    <w:lsdException w:name="Medium List 1 Accent 3" w:semiHidden="0" w:uiPriority="65" w:unhideWhenUsed="0"/>
-    <w:lsdException w:name="Medium List 2 Accent 3" w:semiHidden="0" w:uiPriority="66" w:unhideWhenUsed="0"/>
-    <w:lsdException w:name="Medium Grid 1 Accent 3" w:semiHidden="0" w:uiPriority="67" w:unhideWhenUsed="0"/>
-    <w:lsdException w:name="Medium Grid 2 Accent 3" w:semiHidden="0" w:uiPriority="68" w:unhideWhenUsed="0"/>
-    <w:lsdException w:name="Medium Grid 3 Accent 3" w:semiHidden="0" w:uiPriority="69" w:unhideWhenUsed="0"/>
-    <w:lsdException w:name="Dark List Accent 3" w:semiHidden="0" w:uiPriority="70" w:unhideWhenUsed="0"/>
-    <w:lsdException w:name="Colorful Shading Accent 3" w:semiHidden="0" w:uiPriority="71" w:unhideWhenUsed="0"/>
-    <w:lsdException w:name="Colorful List Accent 3" w:semiHidden="0" w:uiPriority="72" w:unhideWhenUsed="0"/>
-    <w:lsdException w:name="Colorful Grid Accent 3" w:semiHidden="0" w:uiPriority="73" w:unhideWhenUsed="0"/>
-    <w:lsdException w:name="Light Shading Accent 4" w:semiHidden="0" w:uiPriority="60" w:unhideWhenUsed="0"/>
-    <w:lsdException w:name="Light List Accent 4" w:semiHidden="0" w:uiPriority="61" w:unhideWhenUsed="0"/>
-    <w:lsdException w:name="Light Grid Accent 4" w:semiHidden="0" w:uiPriority="62" w:unhideWhenUsed="0"/>
-    <w:lsdException w:name="Medium Shading 1 Accent 4" w:semiHidden="0" w:uiPriority="63" w:unhideWhenUsed="0"/>
-    <w:lsdException w:name="Medium Shading 2 Accent 4" w:semiHidden="0" w:uiPriority="64" w:unhideWhenUsed="0"/>
-    <w:lsdException w:name="Medium List 1 Accent 4" w:semiHidden="0" w:uiPriority="65" w:unhideWhenUsed="0"/>
-    <w:lsdException w:name="Medium List 2 Accent 4" w:semiHidden="0" w:uiPriority="66" w:unhideWhenUsed="0"/>
-    <w:lsdException w:name="Medium Grid 1 Accent 4" w:semiHidden="0" w:uiPriority="67" w:unhideWhenUsed="0"/>
-    <w:lsdException w:name="Medium Grid 2 Accent 4" w:semiHidden="0" w:uiPriority="68" w:unhideWhenUsed="0"/>
-    <w:lsdException w:name="Medium Grid 3 Accent 4" w:semiHidden="0" w:uiPriority="69" w:unhideWhenUsed="0"/>
-    <w:lsdException w:name="Dark List Accent 4" w:semiHidden="0" w:uiPriority="70" w:unhideWhenUsed="0"/>
-    <w:lsdException w:name="Colorful Shading Accent 4" w:semiHidden="0" w:uiPriority="71" w:unhideWhenUsed="0"/>
-    <w:lsdException w:name="Colorful List Accent 4" w:semiHidden="0" w:uiPriority="72" w:unhideWhenUsed="0"/>
-    <w:lsdException w:name="Colorful Grid Accent 4" w:semiHidden="0" w:uiPriority="73" w:unhideWhenUsed="0"/>
-    <w:lsdException w:name="Light Shading Accent 5" w:semiHidden="0" w:uiPriority="60" w:unhideWhenUsed="0"/>
-    <w:lsdException w:name="Light List Accent 5" w:semiHidden="0" w:uiPriority="61" w:unhideWhenUsed="0"/>
-    <w:lsdException w:name="Light Grid Accent 5" w:semiHidden="0" w:uiPriority="62" w:unhideWhenUsed="0"/>
-    <w:lsdException w:name="Medium Shading 1 Accent 5" w:semiHidden="0" w:uiPriority="63" w:unhideWhenUsed="0"/>
-    <w:lsdException w:name="Medium Shading 2 Accent 5" w:semiHidden="0" w:uiPriority="64" w:unhideWhenUsed="0"/>
-    <w:lsdException w:name="Medium List 1 Accent 5" w:semiHidden="0" w:uiPriority="65" w:unhideWhenUsed="0"/>
-    <w:lsdException w:name="Medium List 2 Accent 5" w:semiHidden="0" w:uiPriority="66" w:unhideWhenUsed="0"/>
-    <w:lsdException w:name="Medium Grid 1 Accent 5" w:semiHidden="0" w:uiPriority="67" w:unhideWhenUsed="0"/>
-    <w:lsdException w:name="Medium Grid 2 Accent 5" w:semiHidden="0" w:uiPriority="68" w:unhideWhenUsed="0"/>
-    <w:lsdException w:name="Medium Grid 3 Accent 5" w:semiHidden="0" w:uiPriority="69" w:unhideWhenUsed="0"/>
-    <w:lsdException w:name="Dark List Accent 5" w:semiHidden="0" w:uiPriority="70" w:unhideWhenUsed="0"/>
-    <w:lsdException w:name="Colorful Shading Accent 5" w:semiHidden="0" w:uiPriority="71" w:unhideWhenUsed="0"/>
-    <w:lsdException w:name="Colorful List Accent 5" w:semiHidden="0" w:uiPriority="72" w:unhideWhenUsed="0"/>
-    <w:lsdException w:name="Colorful Grid Accent 5" w:semiHidden="0" w:uiPriority="73" w:unhideWhenUsed="0"/>
-    <w:lsdException w:name="Light Shading Accent 6" w:semiHidden="0" w:uiPriority="60" w:unhideWhenUsed="0"/>
-    <w:lsdException w:name="Light List Accent 6" w:semiHidden="0" w:uiPriority="61" w:unhideWhenUsed="0"/>
-    <w:lsdException w:name="Light Grid Accent 6" w:semiHidden="0" w:uiPriority="62" w:unhideWhenUsed="0"/>
-    <w:lsdException w:name="Medium Shading 1 Accent 6" w:semiHidden="0" w:uiPriority="63" w:unhideWhenUsed="0"/>
-    <w:lsdException w:name="Medium Shading 2 Accent 6" w:semiHidden="0" w:uiPriority="64" w:unhideWhenUsed="0"/>
-    <w:lsdException w:name="Medium List 1 Accent 6" w:semiHidden="0" w:uiPriority="65" w:unhideWhenUsed="0"/>
-    <w:lsdException w:name="Medium List 2 Accent 6" w:semiHidden="0" w:uiPriority="66" w:unhideWhenUsed="0"/>
-    <w:lsdException w:name="Medium Grid 1 Accent 6" w:semiHidden="0" w:uiPriority="67" w:unhideWhenUsed="0"/>
-    <w:lsdException w:name="Medium Grid 2 Accent 6" w:semiHidden="0" w:uiPriority="68" w:unhideWhenUsed="0"/>
-    <w:lsdException w:name="Medium Grid 3 Accent 6" w:semiHidden="0" w:uiPriority="69" w:unhideWhenUsed="0"/>
-    <w:lsdException w:name="Dark List Accent 6" w:semiHidden="0" w:uiPriority="70" w:unhideWhenUsed="0"/>
-    <w:lsdException w:name="Colorful Shading Accent 6" w:semiHidden="0" w:uiPriority="71" w:unhideWhenUsed="0"/>
-    <w:lsdException w:name="Colorful List Accent 6" w:semiHidden="0" w:uiPriority="72" w:unhideWhenUsed="0"/>
-    <w:lsdException w:name="Colorful Grid Accent 6" w:semiHidden="0" w:uiPriority="73" w:unhideWhenUsed="0"/>
-    <w:lsdException w:name="Subtle Emphasis" w:semiHidden="0" w:uiPriority="19" w:unhideWhenUsed="0" w:qFormat="1"/>
-    <w:lsdException w:name="Intense Emphasis" w:semiHidden="0" w:uiPriority="21" w:unhideWhenUsed="0" w:qFormat="1"/>
-    <w:lsdException w:name="Subtle Reference" w:semiHidden="0" w:uiPriority="31" w:unhideWhenUsed="0" w:qFormat="1"/>
-    <w:lsdException w:name="Intense Reference" w:semiHidden="0" w:uiPriority="32" w:unhideWhenUsed="0" w:qFormat="1"/>
-    <w:lsdException w:name="Book Title" w:semiHidden="0" w:uiPriority="33" w:unhideWhenUsed="0" w:qFormat="1"/>
-    <w:lsdException w:name="Bibliography" w:uiPriority="37"/>
-    <w:lsdException w:name="TOC Heading" w:uiPriority="39" w:qFormat="1"/>
-  </w:latentStyles>
-  <w:style w:type="paragraph" w:default="1" w:styleId="Normal">
-    <w:name w:val="Normal"/>
-    <w:qFormat/>
-  </w:style>
-  <w:style w:type="character" w:default="1" w:styleId="Fuentedeprrafopredeter">
-    <w:name w:val="Default Paragraph Font"/>
-    <w:uiPriority w:val="1"/>
-    <w:semiHidden/>
-    <w:unhideWhenUsed/>
-  </w:style>
-  <w:style w:type="table" w:default="1" w:styleId="Tablanormal">
-    <w:name w:val="Normal Table"/>
-    <w:uiPriority w:val="99"/>
-    <w:semiHidden/>
-    <w:unhideWhenUsed/>
-    <w:tblPr>
-      <w:tblInd w:w="0" w:type="dxa"/>
-      <w:tblCellMar>
-        <w:top w:w="0" w:type="dxa"/>
-        <w:left w:w="108" w:type="dxa"/>
-        <w:bottom w:w="0" w:type="dxa"/>
-        <w:right w:w="108" w:type="dxa"/>
-      </w:tblCellMar>
-    </w:tblPr>
-  </w:style>
-  <w:style w:type="numbering" w:default="1" w:styleId="Sinlista">
-    <w:name w:val="No List"/>
-    <w:uiPriority w:val="99"/>
-    <w:semiHidden/>
-    <w:unhideWhenUsed/>
   </w:style>
 </w:styles>
 </file>
@@ -21149,7 +21298,7 @@
 </file>
 
 <file path=customXml/itemProps2.xml><?xml version="1.0" encoding="utf-8"?>
-<ds:datastoreItem xmlns:ds="http://schemas.openxmlformats.org/officeDocument/2006/customXml" ds:itemID="{ACB93ED0-974A-4C02-B295-DA619BB704AA}">
+<ds:datastoreItem xmlns:ds="http://schemas.openxmlformats.org/officeDocument/2006/customXml" ds:itemID="{25DF0CDD-F3E4-4444-AABA-BD45878ECE52}">
   <ds:schemaRefs>
     <ds:schemaRef ds:uri="http://schemas.openxmlformats.org/officeDocument/2006/bibliography"/>
   </ds:schemaRefs>

</xml_diff>